<commit_message>
Ajout infos scrum 11/01/2016
</commit_message>
<xml_diff>
--- a/Scrum/Scrum_H16.docx
+++ b/Scrum/Scrum_H16.docx
@@ -84,8 +84,19 @@
               <w:spacing w:before="0"/>
             </w:pPr>
             <w:r>
-              <w:t xml:space="preserve">Date </w:t>
-            </w:r>
+              <w:t>Date</w:t>
+            </w:r>
+            <w:r>
+              <w:t> :</w:t>
+            </w:r>
+            <w:r>
+              <w:t xml:space="preserve"> </w:t>
+            </w:r>
+            <w:r>
+              <w:t>11 janvier 2016</w:t>
+            </w:r>
+            <w:bookmarkStart w:id="0" w:name="_GoBack"/>
+            <w:bookmarkEnd w:id="0"/>
           </w:p>
         </w:tc>
       </w:tr>
@@ -116,17 +127,41 @@
           <w:tcPr>
             <w:tcW w:w="1354" w:type="pct"/>
           </w:tcPr>
-          <w:p/>
-        </w:tc>
-      </w:tr>
-      <w:tr>
-        <w:tc>
-          <w:tcPr>
-            <w:tcW w:w="940" w:type="pct"/>
-          </w:tcPr>
-          <w:p>
+          <w:p>
+            <w:r>
+              <w:t xml:space="preserve">Travail sur les requêtes (Google </w:t>
+            </w:r>
             <w:proofErr w:type="spellStart"/>
             <w:r>
+              <w:t>Map</w:t>
+            </w:r>
+            <w:proofErr w:type="spellEnd"/>
+            <w:r>
+              <w:t xml:space="preserve"> – Liste marchandises disponibles </w:t>
+            </w:r>
+            <w:r>
+              <w:t>–</w:t>
+            </w:r>
+            <w:r>
+              <w:t xml:space="preserve"> requ</w:t>
+            </w:r>
+            <w:r>
+              <w:t>ête – Filtre par catégories</w:t>
+            </w:r>
+            <w:r>
+              <w:t>.</w:t>
+            </w:r>
+          </w:p>
+        </w:tc>
+      </w:tr>
+      <w:tr>
+        <w:tc>
+          <w:tcPr>
+            <w:tcW w:w="940" w:type="pct"/>
+          </w:tcPr>
+          <w:p>
+            <w:proofErr w:type="spellStart"/>
+            <w:r>
               <w:t>Joel</w:t>
             </w:r>
             <w:proofErr w:type="spellEnd"/>
@@ -148,7 +183,33 @@
           <w:tcPr>
             <w:tcW w:w="1354" w:type="pct"/>
           </w:tcPr>
-          <w:p/>
+          <w:p>
+            <w:pPr>
+              <w:jc w:val="left"/>
+            </w:pPr>
+            <w:r>
+              <w:t>Le bouton marchandises disponibles</w:t>
+            </w:r>
+          </w:p>
+          <w:p>
+            <w:pPr>
+              <w:jc w:val="left"/>
+            </w:pPr>
+            <w:r>
+              <w:t>La liste organismes communautaires</w:t>
+            </w:r>
+          </w:p>
+          <w:p>
+            <w:pPr>
+              <w:jc w:val="left"/>
+            </w:pPr>
+            <w:r>
+              <w:t>Le bouton mes réserva</w:t>
+            </w:r>
+            <w:r>
+              <w:t>tions (Google Maps – action bar</w:t>
+            </w:r>
+          </w:p>
         </w:tc>
       </w:tr>
       <w:tr>
@@ -178,7 +239,14 @@
           <w:tcPr>
             <w:tcW w:w="1354" w:type="pct"/>
           </w:tcPr>
-          <w:p/>
+          <w:p>
+            <w:r>
+              <w:rPr>
+                <w:lang w:val="en-US"/>
+              </w:rPr>
+              <w:t>(Absent)</w:t>
+            </w:r>
+          </w:p>
         </w:tc>
       </w:tr>
       <w:tr>
@@ -208,7 +276,11 @@
           <w:tcPr>
             <w:tcW w:w="1354" w:type="pct"/>
           </w:tcPr>
-          <w:p/>
+          <w:p>
+            <w:r>
+              <w:t>fonctionnalités, ajout, modification, de marchandise</w:t>
+            </w:r>
+          </w:p>
         </w:tc>
       </w:tr>
       <w:tr>
@@ -238,7 +310,16 @@
           <w:tcPr>
             <w:tcW w:w="1354" w:type="pct"/>
           </w:tcPr>
-          <w:p/>
+          <w:p>
+            <w:r>
+              <w:t>Introduction du code à René</w:t>
+            </w:r>
+          </w:p>
+          <w:p>
+            <w:r>
+              <w:t>fonctionnalités, ajout, modification, de marchandise</w:t>
+            </w:r>
+          </w:p>
         </w:tc>
       </w:tr>
       <w:tr>
@@ -270,7 +351,29 @@
           <w:tcPr>
             <w:tcW w:w="1354" w:type="pct"/>
           </w:tcPr>
-          <w:p/>
+          <w:p>
+            <w:proofErr w:type="spellStart"/>
+            <w:r>
+              <w:t>slight</w:t>
+            </w:r>
+            <w:proofErr w:type="spellEnd"/>
+            <w:r>
+              <w:t xml:space="preserve"> </w:t>
+            </w:r>
+            <w:proofErr w:type="spellStart"/>
+            <w:r>
+              <w:t>layout</w:t>
+            </w:r>
+            <w:proofErr w:type="spellEnd"/>
+            <w:r>
+              <w:t>’ pour l’affichage</w:t>
+            </w:r>
+          </w:p>
+          <w:p>
+            <w:r>
+              <w:t>Problématique à régler pour l’apparence lors de l’affichage des choix et des sélections</w:t>
+            </w:r>
+          </w:p>
         </w:tc>
       </w:tr>
       <w:tr>
@@ -300,7 +403,22 @@
           <w:tcPr>
             <w:tcW w:w="1354" w:type="pct"/>
           </w:tcPr>
-          <w:p/>
+          <w:p>
+            <w:r>
+              <w:t xml:space="preserve">Travailler sur le visuel (avec Yong </w:t>
+            </w:r>
+            <w:proofErr w:type="spellStart"/>
+            <w:r>
+              <w:t>Shun</w:t>
+            </w:r>
+            <w:proofErr w:type="spellEnd"/>
+            <w:r>
+              <w:t xml:space="preserve"> et Jo</w:t>
+            </w:r>
+            <w:r>
+              <w:t>ël)</w:t>
+            </w:r>
+          </w:p>
         </w:tc>
       </w:tr>
       <w:tr>
@@ -330,7 +448,24 @@
           <w:tcPr>
             <w:tcW w:w="1354" w:type="pct"/>
           </w:tcPr>
-          <w:p/>
+          <w:p>
+            <w:pPr>
+              <w:pStyle w:val="Listepuces2"/>
+            </w:pPr>
+            <w:r>
+              <w:t>Envoi-réception des données</w:t>
+            </w:r>
+          </w:p>
+          <w:p>
+            <w:r>
+              <w:t>Explication du Code à P-A</w:t>
+            </w:r>
+          </w:p>
+          <w:p>
+            <w:r>
+              <w:t>Explications à Carl</w:t>
+            </w:r>
+          </w:p>
         </w:tc>
       </w:tr>
       <w:tr>
@@ -360,7 +495,22 @@
           <w:tcPr>
             <w:tcW w:w="1354" w:type="pct"/>
           </w:tcPr>
-          <w:p/>
+          <w:p>
+            <w:r>
+              <w:t xml:space="preserve">Il a tout à </w:t>
+            </w:r>
+            <w:proofErr w:type="spellStart"/>
+            <w:r>
+              <w:t>connaître</w:t>
+            </w:r>
+            <w:proofErr w:type="spellEnd"/>
+            <w:r>
+              <w:t xml:space="preserve"> sur le code. </w:t>
+            </w:r>
+            <w:r>
+              <w:t>Il va travailler avec Philipe et l’aider à régler des problèmes.</w:t>
+            </w:r>
+          </w:p>
         </w:tc>
       </w:tr>
       <w:tr>
@@ -375,7 +525,10 @@
               <w:spacing w:before="0"/>
             </w:pPr>
             <w:r>
-              <w:t xml:space="preserve">Date </w:t>
+              <w:t>Date</w:t>
+            </w:r>
+            <w:r>
+              <w:t xml:space="preserve"> : </w:t>
             </w:r>
           </w:p>
         </w:tc>
@@ -800,6 +953,7 @@
           </w:tcPr>
           <w:p>
             <w:r>
+              <w:lastRenderedPageBreak/>
               <w:t>Carl</w:t>
             </w:r>
           </w:p>
@@ -950,10 +1104,7 @@
           <w:tcPr>
             <w:tcW w:w="940" w:type="pct"/>
           </w:tcPr>
-          <w:p>
-            <w:bookmarkStart w:id="0" w:name="_GoBack"/>
-            <w:bookmarkEnd w:id="0"/>
-          </w:p>
+          <w:p/>
         </w:tc>
         <w:tc>
           <w:tcPr>
@@ -984,6 +1135,35 @@
     </w:sectPr>
   </w:body>
 </w:document>
+</file>
+
+<file path=word/numbering.xml><?xml version="1.0" encoding="utf-8"?>
+<w:numbering xmlns:wpc="http://schemas.microsoft.com/office/word/2010/wordprocessingCanvas" xmlns:mo="http://schemas.microsoft.com/office/mac/office/2008/main" xmlns:mc="http://schemas.openxmlformats.org/markup-compatibility/2006" xmlns:mv="urn:schemas-microsoft-com:mac:vml" xmlns:o="urn:schemas-microsoft-com:office:office" xmlns:r="http://schemas.openxmlformats.org/officeDocument/2006/relationships" xmlns:m="http://schemas.openxmlformats.org/officeDocument/2006/math" xmlns:v="urn:schemas-microsoft-com:vml" xmlns:wp14="http://schemas.microsoft.com/office/word/2010/wordprocessingDrawing" xmlns:wp="http://schemas.openxmlformats.org/drawingml/2006/wordprocessingDrawing" xmlns:w10="urn:schemas-microsoft-com:office:word" xmlns:w="http://schemas.openxmlformats.org/wordprocessingml/2006/main" xmlns:w14="http://schemas.microsoft.com/office/word/2010/wordml" xmlns:wpg="http://schemas.microsoft.com/office/word/2010/wordprocessingGroup" xmlns:wpi="http://schemas.microsoft.com/office/word/2010/wordprocessingInk" xmlns:wne="http://schemas.microsoft.com/office/word/2006/wordml" xmlns:wps="http://schemas.microsoft.com/office/word/2010/wordprocessingShape" mc:Ignorable="w14 wp14">
+  <w:abstractNum w:abstractNumId="0">
+    <w:nsid w:val="FFFFFF83"/>
+    <w:multiLevelType w:val="singleLevel"/>
+    <w:tmpl w:val="5AFC0988"/>
+    <w:lvl w:ilvl="0">
+      <w:start w:val="1"/>
+      <w:numFmt w:val="bullet"/>
+      <w:pStyle w:val="Listepuces2"/>
+      <w:lvlText w:val=""/>
+      <w:lvlJc w:val="left"/>
+      <w:pPr>
+        <w:tabs>
+          <w:tab w:val="num" w:pos="2061"/>
+        </w:tabs>
+        <w:ind w:left="2041" w:hanging="340"/>
+      </w:pPr>
+      <w:rPr>
+        <w:rFonts w:ascii="Wingdings" w:hAnsi="Wingdings" w:hint="default"/>
+      </w:rPr>
+    </w:lvl>
+  </w:abstractNum>
+  <w:num w:numId="1">
+    <w:abstractNumId w:val="0"/>
+  </w:num>
+</w:numbering>
 </file>
 
 <file path=word/styles.xml><?xml version="1.0" encoding="utf-8"?>
@@ -1020,6 +1200,7 @@
     <w:lsdException w:name="toc 8" w:uiPriority="39"/>
     <w:lsdException w:name="toc 9" w:uiPriority="39"/>
     <w:lsdException w:name="caption" w:uiPriority="35" w:qFormat="1"/>
+    <w:lsdException w:name="List Bullet 2" w:uiPriority="0" w:qFormat="1"/>
     <w:lsdException w:name="Title" w:semiHidden="0" w:uiPriority="10" w:unhideWhenUsed="0" w:qFormat="1"/>
     <w:lsdException w:name="Default Paragraph Font" w:uiPriority="1"/>
     <w:lsdException w:name="Subtitle" w:semiHidden="0" w:uiPriority="11" w:unhideWhenUsed="0" w:qFormat="1"/>
@@ -1141,10 +1322,13 @@
   <w:style w:type="paragraph" w:default="1" w:styleId="Normal">
     <w:name w:val="Normal"/>
     <w:qFormat/>
-    <w:rsid w:val="00C2459E"/>
+    <w:rsid w:val="004A1822"/>
     <w:pPr>
       <w:jc w:val="both"/>
     </w:pPr>
+    <w:rPr>
+      <w:sz w:val="20"/>
+    </w:rPr>
   </w:style>
   <w:style w:type="paragraph" w:styleId="Titre1">
     <w:name w:val="heading 1"/>
@@ -1153,7 +1337,7 @@
     <w:link w:val="Titre1Car"/>
     <w:uiPriority w:val="9"/>
     <w:qFormat/>
-    <w:rsid w:val="00D20161"/>
+    <w:rsid w:val="004A1822"/>
     <w:pPr>
       <w:keepNext/>
       <w:keepLines/>
@@ -1165,7 +1349,7 @@
       <w:b/>
       <w:bCs/>
       <w:color w:val="345A8A" w:themeColor="accent1" w:themeShade="B5"/>
-      <w:sz w:val="32"/>
+      <w:sz w:val="24"/>
       <w:szCs w:val="32"/>
     </w:rPr>
   </w:style>
@@ -1224,14 +1408,39 @@
     <w:basedOn w:val="Policepardfaut"/>
     <w:link w:val="Titre1"/>
     <w:uiPriority w:val="9"/>
-    <w:rsid w:val="00D20161"/>
+    <w:rsid w:val="004A1822"/>
     <w:rPr>
       <w:rFonts w:asciiTheme="majorHAnsi" w:eastAsiaTheme="majorEastAsia" w:hAnsiTheme="majorHAnsi" w:cstheme="majorBidi"/>
       <w:b/>
       <w:bCs/>
       <w:color w:val="345A8A" w:themeColor="accent1" w:themeShade="B5"/>
-      <w:sz w:val="32"/>
       <w:szCs w:val="32"/>
+    </w:rPr>
+  </w:style>
+  <w:style w:type="paragraph" w:styleId="Listepuces2">
+    <w:name w:val="List Bullet 2"/>
+    <w:basedOn w:val="Normal"/>
+    <w:autoRedefine/>
+    <w:qFormat/>
+    <w:rsid w:val="00DA7097"/>
+    <w:pPr>
+      <w:numPr>
+        <w:numId w:val="1"/>
+      </w:numPr>
+      <w:tabs>
+        <w:tab w:val="clear" w:pos="2061"/>
+        <w:tab w:val="num" w:pos="879"/>
+      </w:tabs>
+      <w:suppressAutoHyphens/>
+      <w:ind w:left="125" w:hanging="142"/>
+      <w:jc w:val="left"/>
+    </w:pPr>
+    <w:rPr>
+      <w:rFonts w:ascii="Arial" w:eastAsia="Times New Roman" w:hAnsi="Arial" w:cs="Times New Roman"/>
+      <w:noProof/>
+      <w:color w:val="000000"/>
+      <w:szCs w:val="20"/>
+      <w:lang w:val="en-CA" w:eastAsia="fr-CA"/>
     </w:rPr>
   </w:style>
 </w:styles>
@@ -1271,6 +1480,7 @@
     <w:lsdException w:name="toc 8" w:uiPriority="39"/>
     <w:lsdException w:name="toc 9" w:uiPriority="39"/>
     <w:lsdException w:name="caption" w:uiPriority="35" w:qFormat="1"/>
+    <w:lsdException w:name="List Bullet 2" w:uiPriority="0" w:qFormat="1"/>
     <w:lsdException w:name="Title" w:semiHidden="0" w:uiPriority="10" w:unhideWhenUsed="0" w:qFormat="1"/>
     <w:lsdException w:name="Default Paragraph Font" w:uiPriority="1"/>
     <w:lsdException w:name="Subtitle" w:semiHidden="0" w:uiPriority="11" w:unhideWhenUsed="0" w:qFormat="1"/>
@@ -1392,10 +1602,13 @@
   <w:style w:type="paragraph" w:default="1" w:styleId="Normal">
     <w:name w:val="Normal"/>
     <w:qFormat/>
-    <w:rsid w:val="00C2459E"/>
+    <w:rsid w:val="004A1822"/>
     <w:pPr>
       <w:jc w:val="both"/>
     </w:pPr>
+    <w:rPr>
+      <w:sz w:val="20"/>
+    </w:rPr>
   </w:style>
   <w:style w:type="paragraph" w:styleId="Titre1">
     <w:name w:val="heading 1"/>
@@ -1404,7 +1617,7 @@
     <w:link w:val="Titre1Car"/>
     <w:uiPriority w:val="9"/>
     <w:qFormat/>
-    <w:rsid w:val="00D20161"/>
+    <w:rsid w:val="004A1822"/>
     <w:pPr>
       <w:keepNext/>
       <w:keepLines/>
@@ -1416,7 +1629,7 @@
       <w:b/>
       <w:bCs/>
       <w:color w:val="345A8A" w:themeColor="accent1" w:themeShade="B5"/>
-      <w:sz w:val="32"/>
+      <w:sz w:val="24"/>
       <w:szCs w:val="32"/>
     </w:rPr>
   </w:style>
@@ -1475,14 +1688,39 @@
     <w:basedOn w:val="Policepardfaut"/>
     <w:link w:val="Titre1"/>
     <w:uiPriority w:val="9"/>
-    <w:rsid w:val="00D20161"/>
+    <w:rsid w:val="004A1822"/>
     <w:rPr>
       <w:rFonts w:asciiTheme="majorHAnsi" w:eastAsiaTheme="majorEastAsia" w:hAnsiTheme="majorHAnsi" w:cstheme="majorBidi"/>
       <w:b/>
       <w:bCs/>
       <w:color w:val="345A8A" w:themeColor="accent1" w:themeShade="B5"/>
-      <w:sz w:val="32"/>
       <w:szCs w:val="32"/>
+    </w:rPr>
+  </w:style>
+  <w:style w:type="paragraph" w:styleId="Listepuces2">
+    <w:name w:val="List Bullet 2"/>
+    <w:basedOn w:val="Normal"/>
+    <w:autoRedefine/>
+    <w:qFormat/>
+    <w:rsid w:val="00DA7097"/>
+    <w:pPr>
+      <w:numPr>
+        <w:numId w:val="1"/>
+      </w:numPr>
+      <w:tabs>
+        <w:tab w:val="clear" w:pos="2061"/>
+        <w:tab w:val="num" w:pos="879"/>
+      </w:tabs>
+      <w:suppressAutoHyphens/>
+      <w:ind w:left="125" w:hanging="142"/>
+      <w:jc w:val="left"/>
+    </w:pPr>
+    <w:rPr>
+      <w:rFonts w:ascii="Arial" w:eastAsia="Times New Roman" w:hAnsi="Arial" w:cs="Times New Roman"/>
+      <w:noProof/>
+      <w:color w:val="000000"/>
+      <w:szCs w:val="20"/>
+      <w:lang w:val="en-CA" w:eastAsia="fr-CA"/>
     </w:rPr>
   </w:style>
 </w:styles>

</xml_diff>

<commit_message>
Mise à jour du Scrum du 12 janvier
</commit_message>
<xml_diff>
--- a/Scrum/Scrum_H16.docx
+++ b/Scrum/Scrum_H16.docx
@@ -1,10 +1,10 @@
 
 <file path=word/document.xml><?xml version="1.0" encoding="utf-8"?>
-<w:document xmlns:wpc="http://schemas.microsoft.com/office/word/2010/wordprocessingCanvas" xmlns:mo="http://schemas.microsoft.com/office/mac/office/2008/main" xmlns:mc="http://schemas.openxmlformats.org/markup-compatibility/2006" xmlns:mv="urn:schemas-microsoft-com:mac:vml" xmlns:o="urn:schemas-microsoft-com:office:office" xmlns:r="http://schemas.openxmlformats.org/officeDocument/2006/relationships" xmlns:m="http://schemas.openxmlformats.org/officeDocument/2006/math" xmlns:v="urn:schemas-microsoft-com:vml" xmlns:wp14="http://schemas.microsoft.com/office/word/2010/wordprocessingDrawing" xmlns:wp="http://schemas.openxmlformats.org/drawingml/2006/wordprocessingDrawing" xmlns:w10="urn:schemas-microsoft-com:office:word" xmlns:w="http://schemas.openxmlformats.org/wordprocessingml/2006/main" xmlns:w14="http://schemas.microsoft.com/office/word/2010/wordml" xmlns:wpg="http://schemas.microsoft.com/office/word/2010/wordprocessingGroup" xmlns:wpi="http://schemas.microsoft.com/office/word/2010/wordprocessingInk" xmlns:wne="http://schemas.microsoft.com/office/word/2006/wordml" xmlns:wps="http://schemas.microsoft.com/office/word/2010/wordprocessingShape" mc:Ignorable="w14 wp14">
+<w:document xmlns:wpc="http://schemas.microsoft.com/office/word/2010/wordprocessingCanvas" xmlns:mc="http://schemas.openxmlformats.org/markup-compatibility/2006" xmlns:o="urn:schemas-microsoft-com:office:office" xmlns:r="http://schemas.openxmlformats.org/officeDocument/2006/relationships" xmlns:m="http://schemas.openxmlformats.org/officeDocument/2006/math" xmlns:v="urn:schemas-microsoft-com:vml" xmlns:wp14="http://schemas.microsoft.com/office/word/2010/wordprocessingDrawing" xmlns:wp="http://schemas.openxmlformats.org/drawingml/2006/wordprocessingDrawing" xmlns:w10="urn:schemas-microsoft-com:office:word" xmlns:w="http://schemas.openxmlformats.org/wordprocessingml/2006/main" xmlns:w14="http://schemas.microsoft.com/office/word/2010/wordml" xmlns:w15="http://schemas.microsoft.com/office/word/2012/wordml" xmlns:wpg="http://schemas.microsoft.com/office/word/2010/wordprocessingGroup" xmlns:wpi="http://schemas.microsoft.com/office/word/2010/wordprocessingInk" xmlns:wne="http://schemas.microsoft.com/office/word/2006/wordml" xmlns:wps="http://schemas.microsoft.com/office/word/2010/wordprocessingShape" mc:Ignorable="w14 w15 wp14">
   <w:body>
     <w:tbl>
       <w:tblPr>
-        <w:tblStyle w:val="Grille"/>
+        <w:tblStyle w:val="Grilledutableau"/>
         <w:tblW w:w="5000" w:type="pct"/>
         <w:tblLook w:val="04A0" w:firstRow="1" w:lastRow="0" w:firstColumn="1" w:lastColumn="0" w:noHBand="0" w:noVBand="1"/>
       </w:tblPr>
@@ -95,8 +95,6 @@
             <w:r>
               <w:t>11 janvier 2016</w:t>
             </w:r>
-            <w:bookmarkStart w:id="0" w:name="_GoBack"/>
-            <w:bookmarkEnd w:id="0"/>
           </w:p>
         </w:tc>
       </w:tr>
@@ -497,15 +495,7 @@
           </w:tcPr>
           <w:p>
             <w:r>
-              <w:t xml:space="preserve">Il a tout à </w:t>
-            </w:r>
-            <w:proofErr w:type="spellStart"/>
-            <w:r>
-              <w:t>connaître</w:t>
-            </w:r>
-            <w:proofErr w:type="spellEnd"/>
-            <w:r>
-              <w:t xml:space="preserve"> sur le code. </w:t>
+              <w:t xml:space="preserve">Il a tout à connaître sur le code. </w:t>
             </w:r>
             <w:r>
               <w:t>Il va travailler avec Philipe et l’aider à régler des problèmes.</w:t>
@@ -530,6 +520,9 @@
             <w:r>
               <w:t xml:space="preserve"> : </w:t>
             </w:r>
+            <w:r>
+              <w:t>12 janvier 2016</w:t>
+            </w:r>
           </w:p>
         </w:tc>
       </w:tr>
@@ -548,29 +541,59 @@
           <w:tcPr>
             <w:tcW w:w="1353" w:type="pct"/>
           </w:tcPr>
-          <w:p/>
-        </w:tc>
-        <w:tc>
-          <w:tcPr>
-            <w:tcW w:w="1353" w:type="pct"/>
-          </w:tcPr>
-          <w:p/>
-        </w:tc>
-        <w:tc>
-          <w:tcPr>
-            <w:tcW w:w="1354" w:type="pct"/>
-          </w:tcPr>
-          <w:p/>
-        </w:tc>
-      </w:tr>
-      <w:tr>
-        <w:tc>
-          <w:tcPr>
-            <w:tcW w:w="940" w:type="pct"/>
-          </w:tcPr>
-          <w:p>
+          <w:p>
+            <w:r>
+              <w:t>Vérifier les requêtes SQL</w:t>
+            </w:r>
+          </w:p>
+          <w:p>
+            <w:r>
+              <w:t>Actuellement, 2 requêtes pour marchandise disponible à mettre dans une seule requête.</w:t>
+            </w:r>
+          </w:p>
+        </w:tc>
+        <w:tc>
+          <w:tcPr>
+            <w:tcW w:w="1353" w:type="pct"/>
+          </w:tcPr>
+          <w:p>
+            <w:r>
+              <w:t>Conserver ou non les 2 requêtes selon vers quoi on s’</w:t>
+            </w:r>
             <w:proofErr w:type="spellStart"/>
             <w:r>
+              <w:t>enligne</w:t>
+            </w:r>
+            <w:proofErr w:type="spellEnd"/>
+            <w:r>
+              <w:t>.</w:t>
+            </w:r>
+          </w:p>
+        </w:tc>
+        <w:tc>
+          <w:tcPr>
+            <w:tcW w:w="1354" w:type="pct"/>
+          </w:tcPr>
+          <w:p>
+            <w:r>
+              <w:t>Travailler les requêtes avec PA.</w:t>
+            </w:r>
+          </w:p>
+          <w:p>
+            <w:r>
+              <w:t>Mettre à jour la base de données avec des enregistrements plus significatifs.</w:t>
+            </w:r>
+          </w:p>
+        </w:tc>
+      </w:tr>
+      <w:tr>
+        <w:tc>
+          <w:tcPr>
+            <w:tcW w:w="940" w:type="pct"/>
+          </w:tcPr>
+          <w:p>
+            <w:proofErr w:type="spellStart"/>
+            <w:r>
               <w:t>Joel</w:t>
             </w:r>
             <w:proofErr w:type="spellEnd"/>
@@ -580,28 +603,76 @@
           <w:tcPr>
             <w:tcW w:w="1353" w:type="pct"/>
           </w:tcPr>
-          <w:p/>
-        </w:tc>
-        <w:tc>
-          <w:tcPr>
-            <w:tcW w:w="1353" w:type="pct"/>
-          </w:tcPr>
-          <w:p/>
-        </w:tc>
-        <w:tc>
-          <w:tcPr>
-            <w:tcW w:w="1354" w:type="pct"/>
-          </w:tcPr>
-          <w:p/>
-        </w:tc>
-      </w:tr>
-      <w:tr>
-        <w:tc>
-          <w:tcPr>
-            <w:tcW w:w="940" w:type="pct"/>
-          </w:tcPr>
-          <w:p>
-            <w:r>
+          <w:p>
+            <w:r>
+              <w:t xml:space="preserve">Prendre connaissance du code côté receveur, données </w:t>
+            </w:r>
+            <w:proofErr w:type="spellStart"/>
+            <w:r>
+              <w:t>google</w:t>
+            </w:r>
+            <w:proofErr w:type="spellEnd"/>
+            <w:r>
+              <w:t xml:space="preserve"> </w:t>
+            </w:r>
+            <w:proofErr w:type="spellStart"/>
+            <w:r>
+              <w:t>map</w:t>
+            </w:r>
+            <w:proofErr w:type="spellEnd"/>
+            <w:r>
+              <w:t>.</w:t>
+            </w:r>
+          </w:p>
+          <w:p>
+            <w:r>
+              <w:t xml:space="preserve">Icone dans </w:t>
+            </w:r>
+            <w:proofErr w:type="spellStart"/>
+            <w:r>
+              <w:t>ActionBar</w:t>
+            </w:r>
+            <w:proofErr w:type="spellEnd"/>
+          </w:p>
+          <w:p>
+            <w:r>
+              <w:t>Filtre catégorie + icone représentatif et débuter intégration dans le projet Hippie.</w:t>
+            </w:r>
+          </w:p>
+          <w:p>
+            <w:bookmarkStart w:id="0" w:name="_GoBack"/>
+            <w:bookmarkEnd w:id="0"/>
+          </w:p>
+        </w:tc>
+        <w:tc>
+          <w:tcPr>
+            <w:tcW w:w="1353" w:type="pct"/>
+          </w:tcPr>
+          <w:p>
+            <w:r>
+              <w:t>Intégration dans le projet</w:t>
+            </w:r>
+          </w:p>
+        </w:tc>
+        <w:tc>
+          <w:tcPr>
+            <w:tcW w:w="1354" w:type="pct"/>
+          </w:tcPr>
+          <w:p>
+            <w:r>
+              <w:t>Marchandise disponible.</w:t>
+            </w:r>
+          </w:p>
+        </w:tc>
+      </w:tr>
+      <w:tr>
+        <w:tc>
+          <w:tcPr>
+            <w:tcW w:w="940" w:type="pct"/>
+          </w:tcPr>
+          <w:p>
+            <w:r>
+              <w:lastRenderedPageBreak/>
               <w:t>Éric</w:t>
             </w:r>
           </w:p>
@@ -610,19 +681,36 @@
           <w:tcPr>
             <w:tcW w:w="1353" w:type="pct"/>
           </w:tcPr>
-          <w:p/>
-        </w:tc>
-        <w:tc>
-          <w:tcPr>
-            <w:tcW w:w="1353" w:type="pct"/>
-          </w:tcPr>
-          <w:p/>
-        </w:tc>
-        <w:tc>
-          <w:tcPr>
-            <w:tcW w:w="1354" w:type="pct"/>
-          </w:tcPr>
-          <w:p/>
+          <w:p>
+            <w:r>
+              <w:t>Absent</w:t>
+            </w:r>
+          </w:p>
+        </w:tc>
+        <w:tc>
+          <w:tcPr>
+            <w:tcW w:w="1353" w:type="pct"/>
+          </w:tcPr>
+          <w:p>
+            <w:r>
+              <w:t>Aucune</w:t>
+            </w:r>
+          </w:p>
+        </w:tc>
+        <w:tc>
+          <w:tcPr>
+            <w:tcW w:w="1354" w:type="pct"/>
+          </w:tcPr>
+          <w:p>
+            <w:r>
+              <w:t xml:space="preserve">Marchandise disponible dans Google </w:t>
+            </w:r>
+            <w:proofErr w:type="spellStart"/>
+            <w:r>
+              <w:t>Map</w:t>
+            </w:r>
+            <w:proofErr w:type="spellEnd"/>
+          </w:p>
         </w:tc>
       </w:tr>
       <w:tr>
@@ -640,19 +728,31 @@
           <w:tcPr>
             <w:tcW w:w="1353" w:type="pct"/>
           </w:tcPr>
-          <w:p/>
-        </w:tc>
-        <w:tc>
-          <w:tcPr>
-            <w:tcW w:w="1353" w:type="pct"/>
-          </w:tcPr>
-          <w:p/>
-        </w:tc>
-        <w:tc>
-          <w:tcPr>
-            <w:tcW w:w="1354" w:type="pct"/>
-          </w:tcPr>
-          <w:p/>
+          <w:p>
+            <w:r>
+              <w:t>Même chose que Carl</w:t>
+            </w:r>
+          </w:p>
+        </w:tc>
+        <w:tc>
+          <w:tcPr>
+            <w:tcW w:w="1353" w:type="pct"/>
+          </w:tcPr>
+          <w:p>
+            <w:r>
+              <w:t>Même chose que Carl</w:t>
+            </w:r>
+          </w:p>
+        </w:tc>
+        <w:tc>
+          <w:tcPr>
+            <w:tcW w:w="1354" w:type="pct"/>
+          </w:tcPr>
+          <w:p>
+            <w:r>
+              <w:t>Même chose que Carl</w:t>
+            </w:r>
+          </w:p>
         </w:tc>
       </w:tr>
       <w:tr>
@@ -670,29 +770,77 @@
           <w:tcPr>
             <w:tcW w:w="1353" w:type="pct"/>
           </w:tcPr>
-          <w:p/>
-        </w:tc>
-        <w:tc>
-          <w:tcPr>
-            <w:tcW w:w="1353" w:type="pct"/>
-          </w:tcPr>
-          <w:p/>
-        </w:tc>
-        <w:tc>
-          <w:tcPr>
-            <w:tcW w:w="1354" w:type="pct"/>
-          </w:tcPr>
-          <w:p/>
-        </w:tc>
-      </w:tr>
-      <w:tr>
-        <w:tc>
-          <w:tcPr>
-            <w:tcW w:w="940" w:type="pct"/>
-          </w:tcPr>
-          <w:p>
+          <w:p>
+            <w:r>
+              <w:t xml:space="preserve">Travailler sur la fonction d’ajout de marchandise, réinitialiser le formulaire après un ajout. </w:t>
+            </w:r>
+          </w:p>
+          <w:p>
+            <w:r>
+              <w:t xml:space="preserve">Désactiver le </w:t>
+            </w:r>
             <w:proofErr w:type="spellStart"/>
             <w:r>
+              <w:t>DatePicker</w:t>
+            </w:r>
+            <w:proofErr w:type="spellEnd"/>
+            <w:r>
+              <w:t xml:space="preserve"> selon </w:t>
+            </w:r>
+            <w:proofErr w:type="spellStart"/>
+            <w:r>
+              <w:t>typeAlimentaire</w:t>
+            </w:r>
+            <w:proofErr w:type="spellEnd"/>
+            <w:r>
+              <w:t xml:space="preserve"> périssable ou non.</w:t>
+            </w:r>
+          </w:p>
+        </w:tc>
+        <w:tc>
+          <w:tcPr>
+            <w:tcW w:w="1353" w:type="pct"/>
+          </w:tcPr>
+          <w:p>
+            <w:r>
+              <w:t>Format de date.</w:t>
+            </w:r>
+          </w:p>
+          <w:p>
+            <w:r>
+              <w:t>Replonger dans le code.</w:t>
+            </w:r>
+          </w:p>
+          <w:p>
+            <w:r>
+              <w:t>Intégrer René dans le code.</w:t>
+            </w:r>
+          </w:p>
+        </w:tc>
+        <w:tc>
+          <w:tcPr>
+            <w:tcW w:w="1354" w:type="pct"/>
+          </w:tcPr>
+          <w:p>
+            <w:r>
+              <w:t>Format de date pour envoie sur le serveur.</w:t>
+            </w:r>
+          </w:p>
+          <w:p>
+            <w:r>
+              <w:t>Lister produits disponibles ou réservés pour le donneur.</w:t>
+            </w:r>
+          </w:p>
+        </w:tc>
+      </w:tr>
+      <w:tr>
+        <w:tc>
+          <w:tcPr>
+            <w:tcW w:w="940" w:type="pct"/>
+          </w:tcPr>
+          <w:p>
+            <w:proofErr w:type="spellStart"/>
+            <w:r>
               <w:t>YongShun</w:t>
             </w:r>
             <w:proofErr w:type="spellEnd"/>
@@ -702,19 +850,47 @@
           <w:tcPr>
             <w:tcW w:w="1353" w:type="pct"/>
           </w:tcPr>
-          <w:p/>
-        </w:tc>
-        <w:tc>
-          <w:tcPr>
-            <w:tcW w:w="1353" w:type="pct"/>
-          </w:tcPr>
-          <w:p/>
-        </w:tc>
-        <w:tc>
-          <w:tcPr>
-            <w:tcW w:w="1354" w:type="pct"/>
-          </w:tcPr>
-          <w:p/>
+          <w:p>
+            <w:r>
+              <w:t xml:space="preserve">Afficher les marchandises disponibles dans Google </w:t>
+            </w:r>
+            <w:proofErr w:type="spellStart"/>
+            <w:r>
+              <w:t>Map</w:t>
+            </w:r>
+            <w:proofErr w:type="spellEnd"/>
+            <w:r>
+              <w:t>.</w:t>
+            </w:r>
+          </w:p>
+        </w:tc>
+        <w:tc>
+          <w:tcPr>
+            <w:tcW w:w="1353" w:type="pct"/>
+          </w:tcPr>
+          <w:p>
+            <w:r>
+              <w:t>Aucune</w:t>
+            </w:r>
+          </w:p>
+        </w:tc>
+        <w:tc>
+          <w:tcPr>
+            <w:tcW w:w="1354" w:type="pct"/>
+          </w:tcPr>
+          <w:p>
+            <w:r>
+              <w:t xml:space="preserve">Afficher les marchandises disponibles à partir d’une </w:t>
+            </w:r>
+            <w:proofErr w:type="spellStart"/>
+            <w:r>
+              <w:t>ArrayList</w:t>
+            </w:r>
+            <w:proofErr w:type="spellEnd"/>
+            <w:r>
+              <w:t>.</w:t>
+            </w:r>
+          </w:p>
         </w:tc>
       </w:tr>
       <w:tr>
@@ -732,19 +908,73 @@
           <w:tcPr>
             <w:tcW w:w="1353" w:type="pct"/>
           </w:tcPr>
-          <w:p/>
-        </w:tc>
-        <w:tc>
-          <w:tcPr>
-            <w:tcW w:w="1353" w:type="pct"/>
-          </w:tcPr>
-          <w:p/>
-        </w:tc>
-        <w:tc>
-          <w:tcPr>
-            <w:tcW w:w="1354" w:type="pct"/>
-          </w:tcPr>
-          <w:p/>
+          <w:p>
+            <w:r>
+              <w:t>Design d’</w:t>
+            </w:r>
+            <w:proofErr w:type="spellStart"/>
+            <w:r>
+              <w:t>icones</w:t>
+            </w:r>
+            <w:proofErr w:type="spellEnd"/>
+            <w:r>
+              <w:t xml:space="preserve"> pour les catégories.</w:t>
+            </w:r>
+          </w:p>
+          <w:p>
+            <w:r>
+              <w:t xml:space="preserve">Aider </w:t>
+            </w:r>
+            <w:proofErr w:type="spellStart"/>
+            <w:r>
+              <w:t>Joel</w:t>
+            </w:r>
+            <w:proofErr w:type="spellEnd"/>
+            <w:r>
+              <w:t xml:space="preserve"> avec le visuel Google </w:t>
+            </w:r>
+            <w:proofErr w:type="spellStart"/>
+            <w:r>
+              <w:t>Map</w:t>
+            </w:r>
+            <w:proofErr w:type="spellEnd"/>
+            <w:r>
+              <w:t>.</w:t>
+            </w:r>
+          </w:p>
+          <w:p>
+            <w:r>
+              <w:t>Travail sur une façon pour afficher bouton ajout de marchandise</w:t>
+            </w:r>
+            <w:r>
+              <w:t>.</w:t>
+            </w:r>
+          </w:p>
+        </w:tc>
+        <w:tc>
+          <w:tcPr>
+            <w:tcW w:w="1353" w:type="pct"/>
+          </w:tcPr>
+          <w:p>
+            <w:r>
+              <w:t>Bouton dans l’</w:t>
+            </w:r>
+            <w:proofErr w:type="spellStart"/>
+            <w:r>
+              <w:t>ActionBar</w:t>
+            </w:r>
+            <w:proofErr w:type="spellEnd"/>
+          </w:p>
+        </w:tc>
+        <w:tc>
+          <w:tcPr>
+            <w:tcW w:w="1354" w:type="pct"/>
+          </w:tcPr>
+          <w:p>
+            <w:r>
+              <w:t>Continuer le visuel pour liste de marchandises disponibles, réservés.</w:t>
+            </w:r>
+          </w:p>
         </w:tc>
       </w:tr>
       <w:tr>
@@ -762,19 +992,27 @@
           <w:tcPr>
             <w:tcW w:w="1353" w:type="pct"/>
           </w:tcPr>
-          <w:p/>
-        </w:tc>
-        <w:tc>
-          <w:tcPr>
-            <w:tcW w:w="1353" w:type="pct"/>
-          </w:tcPr>
-          <w:p/>
-        </w:tc>
-        <w:tc>
-          <w:tcPr>
-            <w:tcW w:w="1354" w:type="pct"/>
-          </w:tcPr>
-          <w:p/>
+          <w:p>
+            <w:r>
+              <w:t>Informer PA sur le code présent du côté client.</w:t>
+            </w:r>
+          </w:p>
+        </w:tc>
+        <w:tc>
+          <w:tcPr>
+            <w:tcW w:w="1353" w:type="pct"/>
+          </w:tcPr>
+          <w:p/>
+        </w:tc>
+        <w:tc>
+          <w:tcPr>
+            <w:tcW w:w="1354" w:type="pct"/>
+          </w:tcPr>
+          <w:p>
+            <w:r>
+              <w:t>Résoudre le problème de date lors d’un ajout de produit.</w:t>
+            </w:r>
+          </w:p>
         </w:tc>
       </w:tr>
       <w:tr>
@@ -792,19 +1030,36 @@
           <w:tcPr>
             <w:tcW w:w="1353" w:type="pct"/>
           </w:tcPr>
-          <w:p/>
-        </w:tc>
-        <w:tc>
-          <w:tcPr>
-            <w:tcW w:w="1353" w:type="pct"/>
-          </w:tcPr>
-          <w:p/>
-        </w:tc>
-        <w:tc>
-          <w:tcPr>
-            <w:tcW w:w="1354" w:type="pct"/>
-          </w:tcPr>
-          <w:p/>
+          <w:p>
+            <w:r>
+              <w:t>Plonger dans le code.</w:t>
+            </w:r>
+          </w:p>
+          <w:p>
+            <w:r>
+              <w:t>Bug d’index sur l’ajout de produits.</w:t>
+            </w:r>
+          </w:p>
+        </w:tc>
+        <w:tc>
+          <w:tcPr>
+            <w:tcW w:w="1353" w:type="pct"/>
+          </w:tcPr>
+          <w:p>
+            <w:r>
+              <w:t>Assimiler le code déjà présent du côté client.</w:t>
+            </w:r>
+          </w:p>
+        </w:tc>
+        <w:tc>
+          <w:tcPr>
+            <w:tcW w:w="1354" w:type="pct"/>
+          </w:tcPr>
+          <w:p>
+            <w:r>
+              <w:t>Résoudre le problème de date lors d’un ajout de produit.</w:t>
+            </w:r>
+          </w:p>
         </w:tc>
       </w:tr>
       <w:tr>
@@ -953,7 +1208,6 @@
           </w:tcPr>
           <w:p>
             <w:r>
-              <w:lastRenderedPageBreak/>
               <w:t>Carl</w:t>
             </w:r>
           </w:p>
@@ -1138,8 +1392,8 @@
 </file>
 
 <file path=word/numbering.xml><?xml version="1.0" encoding="utf-8"?>
-<w:numbering xmlns:wpc="http://schemas.microsoft.com/office/word/2010/wordprocessingCanvas" xmlns:mo="http://schemas.microsoft.com/office/mac/office/2008/main" xmlns:mc="http://schemas.openxmlformats.org/markup-compatibility/2006" xmlns:mv="urn:schemas-microsoft-com:mac:vml" xmlns:o="urn:schemas-microsoft-com:office:office" xmlns:r="http://schemas.openxmlformats.org/officeDocument/2006/relationships" xmlns:m="http://schemas.openxmlformats.org/officeDocument/2006/math" xmlns:v="urn:schemas-microsoft-com:vml" xmlns:wp14="http://schemas.microsoft.com/office/word/2010/wordprocessingDrawing" xmlns:wp="http://schemas.openxmlformats.org/drawingml/2006/wordprocessingDrawing" xmlns:w10="urn:schemas-microsoft-com:office:word" xmlns:w="http://schemas.openxmlformats.org/wordprocessingml/2006/main" xmlns:w14="http://schemas.microsoft.com/office/word/2010/wordml" xmlns:wpg="http://schemas.microsoft.com/office/word/2010/wordprocessingGroup" xmlns:wpi="http://schemas.microsoft.com/office/word/2010/wordprocessingInk" xmlns:wne="http://schemas.microsoft.com/office/word/2006/wordml" xmlns:wps="http://schemas.microsoft.com/office/word/2010/wordprocessingShape" mc:Ignorable="w14 wp14">
-  <w:abstractNum w:abstractNumId="0">
+<w:numbering xmlns:wpc="http://schemas.microsoft.com/office/word/2010/wordprocessingCanvas" xmlns:mc="http://schemas.openxmlformats.org/markup-compatibility/2006" xmlns:o="urn:schemas-microsoft-com:office:office" xmlns:r="http://schemas.openxmlformats.org/officeDocument/2006/relationships" xmlns:m="http://schemas.openxmlformats.org/officeDocument/2006/math" xmlns:v="urn:schemas-microsoft-com:vml" xmlns:wp14="http://schemas.microsoft.com/office/word/2010/wordprocessingDrawing" xmlns:wp="http://schemas.openxmlformats.org/drawingml/2006/wordprocessingDrawing" xmlns:w10="urn:schemas-microsoft-com:office:word" xmlns:w="http://schemas.openxmlformats.org/wordprocessingml/2006/main" xmlns:w14="http://schemas.microsoft.com/office/word/2010/wordml" xmlns:w15="http://schemas.microsoft.com/office/word/2012/wordml" xmlns:wpg="http://schemas.microsoft.com/office/word/2010/wordprocessingGroup" xmlns:wpi="http://schemas.microsoft.com/office/word/2010/wordprocessingInk" xmlns:wne="http://schemas.microsoft.com/office/word/2006/wordml" xmlns:wps="http://schemas.microsoft.com/office/word/2010/wordprocessingShape" mc:Ignorable="w14 w15 wp14">
+  <w:abstractNum w:abstractNumId="0" w15:restartNumberingAfterBreak="0">
     <w:nsid w:val="FFFFFF83"/>
     <w:multiLevelType w:val="singleLevel"/>
     <w:tmpl w:val="5AFC0988"/>
@@ -1167,7 +1421,7 @@
 </file>
 
 <file path=word/styles.xml><?xml version="1.0" encoding="utf-8"?>
-<w:styles xmlns:mc="http://schemas.openxmlformats.org/markup-compatibility/2006" xmlns:r="http://schemas.openxmlformats.org/officeDocument/2006/relationships" xmlns:w="http://schemas.openxmlformats.org/wordprocessingml/2006/main" xmlns:w14="http://schemas.microsoft.com/office/word/2010/wordml" mc:Ignorable="w14">
+<w:styles xmlns:mc="http://schemas.openxmlformats.org/markup-compatibility/2006" xmlns:r="http://schemas.openxmlformats.org/officeDocument/2006/relationships" xmlns:w="http://schemas.openxmlformats.org/wordprocessingml/2006/main" xmlns:w14="http://schemas.microsoft.com/office/word/2010/wordml" xmlns:w15="http://schemas.microsoft.com/office/word/2012/wordml" mc:Ignorable="w14 w15">
   <w:docDefaults>
     <w:rPrDefault>
       <w:rPr>
@@ -1179,145 +1433,369 @@
     </w:rPrDefault>
     <w:pPrDefault/>
   </w:docDefaults>
-  <w:latentStyles w:defLockedState="0" w:defUIPriority="99" w:defSemiHidden="1" w:defUnhideWhenUsed="1" w:defQFormat="0" w:count="276">
-    <w:lsdException w:name="Normal" w:semiHidden="0" w:uiPriority="0" w:unhideWhenUsed="0" w:qFormat="1"/>
-    <w:lsdException w:name="heading 1" w:semiHidden="0" w:uiPriority="9" w:unhideWhenUsed="0" w:qFormat="1"/>
-    <w:lsdException w:name="heading 2" w:uiPriority="9" w:qFormat="1"/>
-    <w:lsdException w:name="heading 3" w:uiPriority="9" w:qFormat="1"/>
-    <w:lsdException w:name="heading 4" w:uiPriority="9" w:qFormat="1"/>
-    <w:lsdException w:name="heading 5" w:uiPriority="9" w:qFormat="1"/>
-    <w:lsdException w:name="heading 6" w:uiPriority="9" w:qFormat="1"/>
-    <w:lsdException w:name="heading 7" w:uiPriority="9" w:qFormat="1"/>
-    <w:lsdException w:name="heading 8" w:uiPriority="9" w:qFormat="1"/>
-    <w:lsdException w:name="heading 9" w:uiPriority="9" w:qFormat="1"/>
-    <w:lsdException w:name="toc 1" w:uiPriority="39"/>
-    <w:lsdException w:name="toc 2" w:uiPriority="39"/>
-    <w:lsdException w:name="toc 3" w:uiPriority="39"/>
-    <w:lsdException w:name="toc 4" w:uiPriority="39"/>
-    <w:lsdException w:name="toc 5" w:uiPriority="39"/>
-    <w:lsdException w:name="toc 6" w:uiPriority="39"/>
-    <w:lsdException w:name="toc 7" w:uiPriority="39"/>
-    <w:lsdException w:name="toc 8" w:uiPriority="39"/>
-    <w:lsdException w:name="toc 9" w:uiPriority="39"/>
-    <w:lsdException w:name="caption" w:uiPriority="35" w:qFormat="1"/>
-    <w:lsdException w:name="List Bullet 2" w:uiPriority="0" w:qFormat="1"/>
-    <w:lsdException w:name="Title" w:semiHidden="0" w:uiPriority="10" w:unhideWhenUsed="0" w:qFormat="1"/>
-    <w:lsdException w:name="Default Paragraph Font" w:uiPriority="1"/>
-    <w:lsdException w:name="Subtitle" w:semiHidden="0" w:uiPriority="11" w:unhideWhenUsed="0" w:qFormat="1"/>
-    <w:lsdException w:name="Strong" w:semiHidden="0" w:uiPriority="22" w:unhideWhenUsed="0" w:qFormat="1"/>
-    <w:lsdException w:name="Emphasis" w:semiHidden="0" w:uiPriority="20" w:unhideWhenUsed="0" w:qFormat="1"/>
-    <w:lsdException w:name="Table Grid" w:semiHidden="0" w:uiPriority="59" w:unhideWhenUsed="0"/>
-    <w:lsdException w:name="Placeholder Text" w:unhideWhenUsed="0"/>
-    <w:lsdException w:name="No Spacing" w:semiHidden="0" w:uiPriority="1" w:unhideWhenUsed="0" w:qFormat="1"/>
-    <w:lsdException w:name="Light Shading" w:semiHidden="0" w:uiPriority="60" w:unhideWhenUsed="0"/>
-    <w:lsdException w:name="Light List" w:semiHidden="0" w:uiPriority="61" w:unhideWhenUsed="0"/>
-    <w:lsdException w:name="Light Grid" w:semiHidden="0" w:uiPriority="62" w:unhideWhenUsed="0"/>
-    <w:lsdException w:name="Medium Shading 1" w:semiHidden="0" w:uiPriority="63" w:unhideWhenUsed="0"/>
-    <w:lsdException w:name="Medium Shading 2" w:semiHidden="0" w:uiPriority="64" w:unhideWhenUsed="0"/>
-    <w:lsdException w:name="Medium List 1" w:semiHidden="0" w:uiPriority="65" w:unhideWhenUsed="0"/>
-    <w:lsdException w:name="Medium List 2" w:semiHidden="0" w:uiPriority="66" w:unhideWhenUsed="0"/>
-    <w:lsdException w:name="Medium Grid 1" w:semiHidden="0" w:uiPriority="67" w:unhideWhenUsed="0"/>
-    <w:lsdException w:name="Medium Grid 2" w:semiHidden="0" w:uiPriority="68" w:unhideWhenUsed="0"/>
-    <w:lsdException w:name="Medium Grid 3" w:semiHidden="0" w:uiPriority="69" w:unhideWhenUsed="0"/>
-    <w:lsdException w:name="Dark List" w:semiHidden="0" w:uiPriority="70" w:unhideWhenUsed="0"/>
-    <w:lsdException w:name="Colorful Shading" w:semiHidden="0" w:uiPriority="71" w:unhideWhenUsed="0"/>
-    <w:lsdException w:name="Colorful List" w:semiHidden="0" w:uiPriority="72" w:unhideWhenUsed="0"/>
-    <w:lsdException w:name="Colorful Grid" w:semiHidden="0" w:uiPriority="73" w:unhideWhenUsed="0"/>
-    <w:lsdException w:name="Light Shading Accent 1" w:semiHidden="0" w:uiPriority="60" w:unhideWhenUsed="0"/>
-    <w:lsdException w:name="Light List Accent 1" w:semiHidden="0" w:uiPriority="61" w:unhideWhenUsed="0"/>
-    <w:lsdException w:name="Light Grid Accent 1" w:semiHidden="0" w:uiPriority="62" w:unhideWhenUsed="0"/>
-    <w:lsdException w:name="Medium Shading 1 Accent 1" w:semiHidden="0" w:uiPriority="63" w:unhideWhenUsed="0"/>
-    <w:lsdException w:name="Medium Shading 2 Accent 1" w:semiHidden="0" w:uiPriority="64" w:unhideWhenUsed="0"/>
-    <w:lsdException w:name="Medium List 1 Accent 1" w:semiHidden="0" w:uiPriority="65" w:unhideWhenUsed="0"/>
-    <w:lsdException w:name="Revision" w:unhideWhenUsed="0"/>
-    <w:lsdException w:name="List Paragraph" w:semiHidden="0" w:uiPriority="34" w:unhideWhenUsed="0" w:qFormat="1"/>
-    <w:lsdException w:name="Quote" w:semiHidden="0" w:uiPriority="29" w:unhideWhenUsed="0" w:qFormat="1"/>
-    <w:lsdException w:name="Intense Quote" w:semiHidden="0" w:uiPriority="30" w:unhideWhenUsed="0" w:qFormat="1"/>
-    <w:lsdException w:name="Medium List 2 Accent 1" w:semiHidden="0" w:uiPriority="66" w:unhideWhenUsed="0"/>
-    <w:lsdException w:name="Medium Grid 1 Accent 1" w:semiHidden="0" w:uiPriority="67" w:unhideWhenUsed="0"/>
-    <w:lsdException w:name="Medium Grid 2 Accent 1" w:semiHidden="0" w:uiPriority="68" w:unhideWhenUsed="0"/>
-    <w:lsdException w:name="Medium Grid 3 Accent 1" w:semiHidden="0" w:uiPriority="69" w:unhideWhenUsed="0"/>
-    <w:lsdException w:name="Dark List Accent 1" w:semiHidden="0" w:uiPriority="70" w:unhideWhenUsed="0"/>
-    <w:lsdException w:name="Colorful Shading Accent 1" w:semiHidden="0" w:uiPriority="71" w:unhideWhenUsed="0"/>
-    <w:lsdException w:name="Colorful List Accent 1" w:semiHidden="0" w:uiPriority="72" w:unhideWhenUsed="0"/>
-    <w:lsdException w:name="Colorful Grid Accent 1" w:semiHidden="0" w:uiPriority="73" w:unhideWhenUsed="0"/>
-    <w:lsdException w:name="Light Shading Accent 2" w:semiHidden="0" w:uiPriority="60" w:unhideWhenUsed="0"/>
-    <w:lsdException w:name="Light List Accent 2" w:semiHidden="0" w:uiPriority="61" w:unhideWhenUsed="0"/>
-    <w:lsdException w:name="Light Grid Accent 2" w:semiHidden="0" w:uiPriority="62" w:unhideWhenUsed="0"/>
-    <w:lsdException w:name="Medium Shading 1 Accent 2" w:semiHidden="0" w:uiPriority="63" w:unhideWhenUsed="0"/>
-    <w:lsdException w:name="Medium Shading 2 Accent 2" w:semiHidden="0" w:uiPriority="64" w:unhideWhenUsed="0"/>
-    <w:lsdException w:name="Medium List 1 Accent 2" w:semiHidden="0" w:uiPriority="65" w:unhideWhenUsed="0"/>
-    <w:lsdException w:name="Medium List 2 Accent 2" w:semiHidden="0" w:uiPriority="66" w:unhideWhenUsed="0"/>
-    <w:lsdException w:name="Medium Grid 1 Accent 2" w:semiHidden="0" w:uiPriority="67" w:unhideWhenUsed="0"/>
-    <w:lsdException w:name="Medium Grid 2 Accent 2" w:semiHidden="0" w:uiPriority="68" w:unhideWhenUsed="0"/>
-    <w:lsdException w:name="Medium Grid 3 Accent 2" w:semiHidden="0" w:uiPriority="69" w:unhideWhenUsed="0"/>
-    <w:lsdException w:name="Dark List Accent 2" w:semiHidden="0" w:uiPriority="70" w:unhideWhenUsed="0"/>
-    <w:lsdException w:name="Colorful Shading Accent 2" w:semiHidden="0" w:uiPriority="71" w:unhideWhenUsed="0"/>
-    <w:lsdException w:name="Colorful List Accent 2" w:semiHidden="0" w:uiPriority="72" w:unhideWhenUsed="0"/>
-    <w:lsdException w:name="Colorful Grid Accent 2" w:semiHidden="0" w:uiPriority="73" w:unhideWhenUsed="0"/>
-    <w:lsdException w:name="Light Shading Accent 3" w:semiHidden="0" w:uiPriority="60" w:unhideWhenUsed="0"/>
-    <w:lsdException w:name="Light List Accent 3" w:semiHidden="0" w:uiPriority="61" w:unhideWhenUsed="0"/>
-    <w:lsdException w:name="Light Grid Accent 3" w:semiHidden="0" w:uiPriority="62" w:unhideWhenUsed="0"/>
-    <w:lsdException w:name="Medium Shading 1 Accent 3" w:semiHidden="0" w:uiPriority="63" w:unhideWhenUsed="0"/>
-    <w:lsdException w:name="Medium Shading 2 Accent 3" w:semiHidden="0" w:uiPriority="64" w:unhideWhenUsed="0"/>
-    <w:lsdException w:name="Medium List 1 Accent 3" w:semiHidden="0" w:uiPriority="65" w:unhideWhenUsed="0"/>
-    <w:lsdException w:name="Medium List 2 Accent 3" w:semiHidden="0" w:uiPriority="66" w:unhideWhenUsed="0"/>
-    <w:lsdException w:name="Medium Grid 1 Accent 3" w:semiHidden="0" w:uiPriority="67" w:unhideWhenUsed="0"/>
-    <w:lsdException w:name="Medium Grid 2 Accent 3" w:semiHidden="0" w:uiPriority="68" w:unhideWhenUsed="0"/>
-    <w:lsdException w:name="Medium Grid 3 Accent 3" w:semiHidden="0" w:uiPriority="69" w:unhideWhenUsed="0"/>
-    <w:lsdException w:name="Dark List Accent 3" w:semiHidden="0" w:uiPriority="70" w:unhideWhenUsed="0"/>
-    <w:lsdException w:name="Colorful Shading Accent 3" w:semiHidden="0" w:uiPriority="71" w:unhideWhenUsed="0"/>
-    <w:lsdException w:name="Colorful List Accent 3" w:semiHidden="0" w:uiPriority="72" w:unhideWhenUsed="0"/>
-    <w:lsdException w:name="Colorful Grid Accent 3" w:semiHidden="0" w:uiPriority="73" w:unhideWhenUsed="0"/>
-    <w:lsdException w:name="Light Shading Accent 4" w:semiHidden="0" w:uiPriority="60" w:unhideWhenUsed="0"/>
-    <w:lsdException w:name="Light List Accent 4" w:semiHidden="0" w:uiPriority="61" w:unhideWhenUsed="0"/>
-    <w:lsdException w:name="Light Grid Accent 4" w:semiHidden="0" w:uiPriority="62" w:unhideWhenUsed="0"/>
-    <w:lsdException w:name="Medium Shading 1 Accent 4" w:semiHidden="0" w:uiPriority="63" w:unhideWhenUsed="0"/>
-    <w:lsdException w:name="Medium Shading 2 Accent 4" w:semiHidden="0" w:uiPriority="64" w:unhideWhenUsed="0"/>
-    <w:lsdException w:name="Medium List 1 Accent 4" w:semiHidden="0" w:uiPriority="65" w:unhideWhenUsed="0"/>
-    <w:lsdException w:name="Medium List 2 Accent 4" w:semiHidden="0" w:uiPriority="66" w:unhideWhenUsed="0"/>
-    <w:lsdException w:name="Medium Grid 1 Accent 4" w:semiHidden="0" w:uiPriority="67" w:unhideWhenUsed="0"/>
-    <w:lsdException w:name="Medium Grid 2 Accent 4" w:semiHidden="0" w:uiPriority="68" w:unhideWhenUsed="0"/>
-    <w:lsdException w:name="Medium Grid 3 Accent 4" w:semiHidden="0" w:uiPriority="69" w:unhideWhenUsed="0"/>
-    <w:lsdException w:name="Dark List Accent 4" w:semiHidden="0" w:uiPriority="70" w:unhideWhenUsed="0"/>
-    <w:lsdException w:name="Colorful Shading Accent 4" w:semiHidden="0" w:uiPriority="71" w:unhideWhenUsed="0"/>
-    <w:lsdException w:name="Colorful List Accent 4" w:semiHidden="0" w:uiPriority="72" w:unhideWhenUsed="0"/>
-    <w:lsdException w:name="Colorful Grid Accent 4" w:semiHidden="0" w:uiPriority="73" w:unhideWhenUsed="0"/>
-    <w:lsdException w:name="Light Shading Accent 5" w:semiHidden="0" w:uiPriority="60" w:unhideWhenUsed="0"/>
-    <w:lsdException w:name="Light List Accent 5" w:semiHidden="0" w:uiPriority="61" w:unhideWhenUsed="0"/>
-    <w:lsdException w:name="Light Grid Accent 5" w:semiHidden="0" w:uiPriority="62" w:unhideWhenUsed="0"/>
-    <w:lsdException w:name="Medium Shading 1 Accent 5" w:semiHidden="0" w:uiPriority="63" w:unhideWhenUsed="0"/>
-    <w:lsdException w:name="Medium Shading 2 Accent 5" w:semiHidden="0" w:uiPriority="64" w:unhideWhenUsed="0"/>
-    <w:lsdException w:name="Medium List 1 Accent 5" w:semiHidden="0" w:uiPriority="65" w:unhideWhenUsed="0"/>
-    <w:lsdException w:name="Medium List 2 Accent 5" w:semiHidden="0" w:uiPriority="66" w:unhideWhenUsed="0"/>
-    <w:lsdException w:name="Medium Grid 1 Accent 5" w:semiHidden="0" w:uiPriority="67" w:unhideWhenUsed="0"/>
-    <w:lsdException w:name="Medium Grid 2 Accent 5" w:semiHidden="0" w:uiPriority="68" w:unhideWhenUsed="0"/>
-    <w:lsdException w:name="Medium Grid 3 Accent 5" w:semiHidden="0" w:uiPriority="69" w:unhideWhenUsed="0"/>
-    <w:lsdException w:name="Dark List Accent 5" w:semiHidden="0" w:uiPriority="70" w:unhideWhenUsed="0"/>
-    <w:lsdException w:name="Colorful Shading Accent 5" w:semiHidden="0" w:uiPriority="71" w:unhideWhenUsed="0"/>
-    <w:lsdException w:name="Colorful List Accent 5" w:semiHidden="0" w:uiPriority="72" w:unhideWhenUsed="0"/>
-    <w:lsdException w:name="Colorful Grid Accent 5" w:semiHidden="0" w:uiPriority="73" w:unhideWhenUsed="0"/>
-    <w:lsdException w:name="Light Shading Accent 6" w:semiHidden="0" w:uiPriority="60" w:unhideWhenUsed="0"/>
-    <w:lsdException w:name="Light List Accent 6" w:semiHidden="0" w:uiPriority="61" w:unhideWhenUsed="0"/>
-    <w:lsdException w:name="Light Grid Accent 6" w:semiHidden="0" w:uiPriority="62" w:unhideWhenUsed="0"/>
-    <w:lsdException w:name="Medium Shading 1 Accent 6" w:semiHidden="0" w:uiPriority="63" w:unhideWhenUsed="0"/>
-    <w:lsdException w:name="Medium Shading 2 Accent 6" w:semiHidden="0" w:uiPriority="64" w:unhideWhenUsed="0"/>
-    <w:lsdException w:name="Medium List 1 Accent 6" w:semiHidden="0" w:uiPriority="65" w:unhideWhenUsed="0"/>
-    <w:lsdException w:name="Medium List 2 Accent 6" w:semiHidden="0" w:uiPriority="66" w:unhideWhenUsed="0"/>
-    <w:lsdException w:name="Medium Grid 1 Accent 6" w:semiHidden="0" w:uiPriority="67" w:unhideWhenUsed="0"/>
-    <w:lsdException w:name="Medium Grid 2 Accent 6" w:semiHidden="0" w:uiPriority="68" w:unhideWhenUsed="0"/>
-    <w:lsdException w:name="Medium Grid 3 Accent 6" w:semiHidden="0" w:uiPriority="69" w:unhideWhenUsed="0"/>
-    <w:lsdException w:name="Dark List Accent 6" w:semiHidden="0" w:uiPriority="70" w:unhideWhenUsed="0"/>
-    <w:lsdException w:name="Colorful Shading Accent 6" w:semiHidden="0" w:uiPriority="71" w:unhideWhenUsed="0"/>
-    <w:lsdException w:name="Colorful List Accent 6" w:semiHidden="0" w:uiPriority="72" w:unhideWhenUsed="0"/>
-    <w:lsdException w:name="Colorful Grid Accent 6" w:semiHidden="0" w:uiPriority="73" w:unhideWhenUsed="0"/>
-    <w:lsdException w:name="Subtle Emphasis" w:semiHidden="0" w:uiPriority="19" w:unhideWhenUsed="0" w:qFormat="1"/>
-    <w:lsdException w:name="Intense Emphasis" w:semiHidden="0" w:uiPriority="21" w:unhideWhenUsed="0" w:qFormat="1"/>
-    <w:lsdException w:name="Subtle Reference" w:semiHidden="0" w:uiPriority="31" w:unhideWhenUsed="0" w:qFormat="1"/>
-    <w:lsdException w:name="Intense Reference" w:semiHidden="0" w:uiPriority="32" w:unhideWhenUsed="0" w:qFormat="1"/>
-    <w:lsdException w:name="Book Title" w:semiHidden="0" w:uiPriority="33" w:unhideWhenUsed="0" w:qFormat="1"/>
-    <w:lsdException w:name="Bibliography" w:uiPriority="37"/>
-    <w:lsdException w:name="TOC Heading" w:uiPriority="39" w:qFormat="1"/>
+  <w:latentStyles w:defLockedState="0" w:defUIPriority="99" w:defSemiHidden="0" w:defUnhideWhenUsed="0" w:defQFormat="0" w:count="371">
+    <w:lsdException w:name="Normal" w:uiPriority="0" w:qFormat="1"/>
+    <w:lsdException w:name="heading 1" w:uiPriority="9" w:qFormat="1"/>
+    <w:lsdException w:name="heading 2" w:semiHidden="1" w:uiPriority="9" w:unhideWhenUsed="1" w:qFormat="1"/>
+    <w:lsdException w:name="heading 3" w:semiHidden="1" w:uiPriority="9" w:unhideWhenUsed="1" w:qFormat="1"/>
+    <w:lsdException w:name="heading 4" w:semiHidden="1" w:uiPriority="9" w:unhideWhenUsed="1" w:qFormat="1"/>
+    <w:lsdException w:name="heading 5" w:semiHidden="1" w:uiPriority="9" w:unhideWhenUsed="1" w:qFormat="1"/>
+    <w:lsdException w:name="heading 6" w:semiHidden="1" w:uiPriority="9" w:unhideWhenUsed="1" w:qFormat="1"/>
+    <w:lsdException w:name="heading 7" w:semiHidden="1" w:uiPriority="9" w:unhideWhenUsed="1" w:qFormat="1"/>
+    <w:lsdException w:name="heading 8" w:semiHidden="1" w:uiPriority="9" w:unhideWhenUsed="1" w:qFormat="1"/>
+    <w:lsdException w:name="heading 9" w:semiHidden="1" w:uiPriority="9" w:unhideWhenUsed="1" w:qFormat="1"/>
+    <w:lsdException w:name="index 1" w:semiHidden="1" w:unhideWhenUsed="1"/>
+    <w:lsdException w:name="index 2" w:semiHidden="1" w:unhideWhenUsed="1"/>
+    <w:lsdException w:name="index 3" w:semiHidden="1" w:unhideWhenUsed="1"/>
+    <w:lsdException w:name="index 4" w:semiHidden="1" w:unhideWhenUsed="1"/>
+    <w:lsdException w:name="index 5" w:semiHidden="1" w:unhideWhenUsed="1"/>
+    <w:lsdException w:name="index 6" w:semiHidden="1" w:unhideWhenUsed="1"/>
+    <w:lsdException w:name="index 7" w:semiHidden="1" w:unhideWhenUsed="1"/>
+    <w:lsdException w:name="index 8" w:semiHidden="1" w:unhideWhenUsed="1"/>
+    <w:lsdException w:name="index 9" w:semiHidden="1" w:unhideWhenUsed="1"/>
+    <w:lsdException w:name="toc 1" w:semiHidden="1" w:uiPriority="39" w:unhideWhenUsed="1"/>
+    <w:lsdException w:name="toc 2" w:semiHidden="1" w:uiPriority="39" w:unhideWhenUsed="1"/>
+    <w:lsdException w:name="toc 3" w:semiHidden="1" w:uiPriority="39" w:unhideWhenUsed="1"/>
+    <w:lsdException w:name="toc 4" w:semiHidden="1" w:uiPriority="39" w:unhideWhenUsed="1"/>
+    <w:lsdException w:name="toc 5" w:semiHidden="1" w:uiPriority="39" w:unhideWhenUsed="1"/>
+    <w:lsdException w:name="toc 6" w:semiHidden="1" w:uiPriority="39" w:unhideWhenUsed="1"/>
+    <w:lsdException w:name="toc 7" w:semiHidden="1" w:uiPriority="39" w:unhideWhenUsed="1"/>
+    <w:lsdException w:name="toc 8" w:semiHidden="1" w:uiPriority="39" w:unhideWhenUsed="1"/>
+    <w:lsdException w:name="toc 9" w:semiHidden="1" w:uiPriority="39" w:unhideWhenUsed="1"/>
+    <w:lsdException w:name="Normal Indent" w:semiHidden="1" w:unhideWhenUsed="1"/>
+    <w:lsdException w:name="footnote text" w:semiHidden="1" w:unhideWhenUsed="1"/>
+    <w:lsdException w:name="annotation text" w:semiHidden="1" w:unhideWhenUsed="1"/>
+    <w:lsdException w:name="header" w:semiHidden="1" w:unhideWhenUsed="1"/>
+    <w:lsdException w:name="footer" w:semiHidden="1" w:unhideWhenUsed="1"/>
+    <w:lsdException w:name="index heading" w:semiHidden="1" w:unhideWhenUsed="1"/>
+    <w:lsdException w:name="caption" w:semiHidden="1" w:uiPriority="35" w:unhideWhenUsed="1" w:qFormat="1"/>
+    <w:lsdException w:name="table of figures" w:semiHidden="1" w:unhideWhenUsed="1"/>
+    <w:lsdException w:name="envelope address" w:semiHidden="1" w:unhideWhenUsed="1"/>
+    <w:lsdException w:name="envelope return" w:semiHidden="1" w:unhideWhenUsed="1"/>
+    <w:lsdException w:name="footnote reference" w:semiHidden="1" w:unhideWhenUsed="1"/>
+    <w:lsdException w:name="annotation reference" w:semiHidden="1" w:unhideWhenUsed="1"/>
+    <w:lsdException w:name="line number" w:semiHidden="1" w:unhideWhenUsed="1"/>
+    <w:lsdException w:name="page number" w:semiHidden="1" w:unhideWhenUsed="1"/>
+    <w:lsdException w:name="endnote reference" w:semiHidden="1" w:unhideWhenUsed="1"/>
+    <w:lsdException w:name="endnote text" w:semiHidden="1" w:unhideWhenUsed="1"/>
+    <w:lsdException w:name="table of authorities" w:semiHidden="1" w:unhideWhenUsed="1"/>
+    <w:lsdException w:name="macro" w:semiHidden="1" w:unhideWhenUsed="1"/>
+    <w:lsdException w:name="toa heading" w:semiHidden="1" w:unhideWhenUsed="1"/>
+    <w:lsdException w:name="List" w:semiHidden="1" w:unhideWhenUsed="1"/>
+    <w:lsdException w:name="List Bullet" w:semiHidden="1" w:unhideWhenUsed="1"/>
+    <w:lsdException w:name="List Number" w:semiHidden="1" w:unhideWhenUsed="1"/>
+    <w:lsdException w:name="List 2" w:semiHidden="1" w:unhideWhenUsed="1"/>
+    <w:lsdException w:name="List 3" w:semiHidden="1" w:unhideWhenUsed="1"/>
+    <w:lsdException w:name="List 4" w:semiHidden="1" w:unhideWhenUsed="1"/>
+    <w:lsdException w:name="List 5" w:semiHidden="1" w:unhideWhenUsed="1"/>
+    <w:lsdException w:name="List Bullet 2" w:semiHidden="1" w:uiPriority="0" w:unhideWhenUsed="1" w:qFormat="1"/>
+    <w:lsdException w:name="List Bullet 3" w:semiHidden="1" w:unhideWhenUsed="1"/>
+    <w:lsdException w:name="List Bullet 4" w:semiHidden="1" w:unhideWhenUsed="1"/>
+    <w:lsdException w:name="List Bullet 5" w:semiHidden="1" w:unhideWhenUsed="1"/>
+    <w:lsdException w:name="List Number 2" w:semiHidden="1" w:unhideWhenUsed="1"/>
+    <w:lsdException w:name="List Number 3" w:semiHidden="1" w:unhideWhenUsed="1"/>
+    <w:lsdException w:name="List Number 4" w:semiHidden="1" w:unhideWhenUsed="1"/>
+    <w:lsdException w:name="List Number 5" w:semiHidden="1" w:unhideWhenUsed="1"/>
+    <w:lsdException w:name="Title" w:uiPriority="10" w:qFormat="1"/>
+    <w:lsdException w:name="Closing" w:semiHidden="1" w:unhideWhenUsed="1"/>
+    <w:lsdException w:name="Signature" w:semiHidden="1" w:unhideWhenUsed="1"/>
+    <w:lsdException w:name="Default Paragraph Font" w:semiHidden="1" w:uiPriority="1" w:unhideWhenUsed="1"/>
+    <w:lsdException w:name="Body Text" w:semiHidden="1" w:unhideWhenUsed="1"/>
+    <w:lsdException w:name="Body Text Indent" w:semiHidden="1" w:unhideWhenUsed="1"/>
+    <w:lsdException w:name="List Continue" w:semiHidden="1" w:unhideWhenUsed="1"/>
+    <w:lsdException w:name="List Continue 2" w:semiHidden="1" w:unhideWhenUsed="1"/>
+    <w:lsdException w:name="List Continue 3" w:semiHidden="1" w:unhideWhenUsed="1"/>
+    <w:lsdException w:name="List Continue 4" w:semiHidden="1" w:unhideWhenUsed="1"/>
+    <w:lsdException w:name="List Continue 5" w:semiHidden="1" w:unhideWhenUsed="1"/>
+    <w:lsdException w:name="Message Header" w:semiHidden="1" w:unhideWhenUsed="1"/>
+    <w:lsdException w:name="Subtitle" w:uiPriority="11" w:qFormat="1"/>
+    <w:lsdException w:name="Salutation" w:semiHidden="1" w:unhideWhenUsed="1"/>
+    <w:lsdException w:name="Date" w:semiHidden="1" w:unhideWhenUsed="1"/>
+    <w:lsdException w:name="Body Text First Indent" w:semiHidden="1" w:unhideWhenUsed="1"/>
+    <w:lsdException w:name="Body Text First Indent 2" w:semiHidden="1" w:unhideWhenUsed="1"/>
+    <w:lsdException w:name="Note Heading" w:semiHidden="1" w:unhideWhenUsed="1"/>
+    <w:lsdException w:name="Body Text 2" w:semiHidden="1" w:unhideWhenUsed="1"/>
+    <w:lsdException w:name="Body Text 3" w:semiHidden="1" w:unhideWhenUsed="1"/>
+    <w:lsdException w:name="Body Text Indent 2" w:semiHidden="1" w:unhideWhenUsed="1"/>
+    <w:lsdException w:name="Body Text Indent 3" w:semiHidden="1" w:unhideWhenUsed="1"/>
+    <w:lsdException w:name="Block Text" w:semiHidden="1" w:unhideWhenUsed="1"/>
+    <w:lsdException w:name="Hyperlink" w:semiHidden="1" w:unhideWhenUsed="1"/>
+    <w:lsdException w:name="FollowedHyperlink" w:semiHidden="1" w:unhideWhenUsed="1"/>
+    <w:lsdException w:name="Strong" w:uiPriority="22" w:qFormat="1"/>
+    <w:lsdException w:name="Emphasis" w:uiPriority="20" w:qFormat="1"/>
+    <w:lsdException w:name="Document Map" w:semiHidden="1" w:unhideWhenUsed="1"/>
+    <w:lsdException w:name="Plain Text" w:semiHidden="1" w:unhideWhenUsed="1"/>
+    <w:lsdException w:name="E-mail Signature" w:semiHidden="1" w:unhideWhenUsed="1"/>
+    <w:lsdException w:name="HTML Top of Form" w:semiHidden="1" w:unhideWhenUsed="1"/>
+    <w:lsdException w:name="HTML Bottom of Form" w:semiHidden="1" w:unhideWhenUsed="1"/>
+    <w:lsdException w:name="Normal (Web)" w:semiHidden="1" w:unhideWhenUsed="1"/>
+    <w:lsdException w:name="HTML Acronym" w:semiHidden="1" w:unhideWhenUsed="1"/>
+    <w:lsdException w:name="HTML Address" w:semiHidden="1" w:unhideWhenUsed="1"/>
+    <w:lsdException w:name="HTML Cite" w:semiHidden="1" w:unhideWhenUsed="1"/>
+    <w:lsdException w:name="HTML Code" w:semiHidden="1" w:unhideWhenUsed="1"/>
+    <w:lsdException w:name="HTML Definition" w:semiHidden="1" w:unhideWhenUsed="1"/>
+    <w:lsdException w:name="HTML Keyboard" w:semiHidden="1" w:unhideWhenUsed="1"/>
+    <w:lsdException w:name="HTML Preformatted" w:semiHidden="1" w:unhideWhenUsed="1"/>
+    <w:lsdException w:name="HTML Sample" w:semiHidden="1" w:unhideWhenUsed="1"/>
+    <w:lsdException w:name="HTML Typewriter" w:semiHidden="1" w:unhideWhenUsed="1"/>
+    <w:lsdException w:name="HTML Variable" w:semiHidden="1" w:unhideWhenUsed="1"/>
+    <w:lsdException w:name="Normal Table" w:semiHidden="1" w:unhideWhenUsed="1"/>
+    <w:lsdException w:name="annotation subject" w:semiHidden="1" w:unhideWhenUsed="1"/>
+    <w:lsdException w:name="No List" w:semiHidden="1" w:unhideWhenUsed="1"/>
+    <w:lsdException w:name="Outline List 1" w:semiHidden="1" w:unhideWhenUsed="1"/>
+    <w:lsdException w:name="Outline List 2" w:semiHidden="1" w:unhideWhenUsed="1"/>
+    <w:lsdException w:name="Outline List 3" w:semiHidden="1" w:unhideWhenUsed="1"/>
+    <w:lsdException w:name="Table Simple 1" w:semiHidden="1" w:unhideWhenUsed="1"/>
+    <w:lsdException w:name="Table Simple 2" w:semiHidden="1" w:unhideWhenUsed="1"/>
+    <w:lsdException w:name="Table Simple 3" w:semiHidden="1" w:unhideWhenUsed="1"/>
+    <w:lsdException w:name="Table Classic 1" w:semiHidden="1" w:unhideWhenUsed="1"/>
+    <w:lsdException w:name="Table Classic 2" w:semiHidden="1" w:unhideWhenUsed="1"/>
+    <w:lsdException w:name="Table Classic 3" w:semiHidden="1" w:unhideWhenUsed="1"/>
+    <w:lsdException w:name="Table Classic 4" w:semiHidden="1" w:unhideWhenUsed="1"/>
+    <w:lsdException w:name="Table Colorful 1" w:semiHidden="1" w:unhideWhenUsed="1"/>
+    <w:lsdException w:name="Table Colorful 2" w:semiHidden="1" w:unhideWhenUsed="1"/>
+    <w:lsdException w:name="Table Colorful 3" w:semiHidden="1" w:unhideWhenUsed="1"/>
+    <w:lsdException w:name="Table Columns 1" w:semiHidden="1" w:unhideWhenUsed="1"/>
+    <w:lsdException w:name="Table Columns 2" w:semiHidden="1" w:unhideWhenUsed="1"/>
+    <w:lsdException w:name="Table Columns 3" w:semiHidden="1" w:unhideWhenUsed="1"/>
+    <w:lsdException w:name="Table Columns 4" w:semiHidden="1" w:unhideWhenUsed="1"/>
+    <w:lsdException w:name="Table Columns 5" w:semiHidden="1" w:unhideWhenUsed="1"/>
+    <w:lsdException w:name="Table Grid 1" w:semiHidden="1" w:unhideWhenUsed="1"/>
+    <w:lsdException w:name="Table Grid 2" w:semiHidden="1" w:unhideWhenUsed="1"/>
+    <w:lsdException w:name="Table Grid 3" w:semiHidden="1" w:unhideWhenUsed="1"/>
+    <w:lsdException w:name="Table Grid 4" w:semiHidden="1" w:unhideWhenUsed="1"/>
+    <w:lsdException w:name="Table Grid 5" w:semiHidden="1" w:unhideWhenUsed="1"/>
+    <w:lsdException w:name="Table Grid 6" w:semiHidden="1" w:unhideWhenUsed="1"/>
+    <w:lsdException w:name="Table Grid 7" w:semiHidden="1" w:unhideWhenUsed="1"/>
+    <w:lsdException w:name="Table Grid 8" w:semiHidden="1" w:unhideWhenUsed="1"/>
+    <w:lsdException w:name="Table List 1" w:semiHidden="1" w:unhideWhenUsed="1"/>
+    <w:lsdException w:name="Table List 2" w:semiHidden="1" w:unhideWhenUsed="1"/>
+    <w:lsdException w:name="Table List 3" w:semiHidden="1" w:unhideWhenUsed="1"/>
+    <w:lsdException w:name="Table List 4" w:semiHidden="1" w:unhideWhenUsed="1"/>
+    <w:lsdException w:name="Table List 5" w:semiHidden="1" w:unhideWhenUsed="1"/>
+    <w:lsdException w:name="Table List 6" w:semiHidden="1" w:unhideWhenUsed="1"/>
+    <w:lsdException w:name="Table List 7" w:semiHidden="1" w:unhideWhenUsed="1"/>
+    <w:lsdException w:name="Table List 8" w:semiHidden="1" w:unhideWhenUsed="1"/>
+    <w:lsdException w:name="Table 3D effects 1" w:semiHidden="1" w:unhideWhenUsed="1"/>
+    <w:lsdException w:name="Table 3D effects 2" w:semiHidden="1" w:unhideWhenUsed="1"/>
+    <w:lsdException w:name="Table 3D effects 3" w:semiHidden="1" w:unhideWhenUsed="1"/>
+    <w:lsdException w:name="Table Contemporary" w:semiHidden="1" w:unhideWhenUsed="1"/>
+    <w:lsdException w:name="Table Elegant" w:semiHidden="1" w:unhideWhenUsed="1"/>
+    <w:lsdException w:name="Table Professional" w:semiHidden="1" w:unhideWhenUsed="1"/>
+    <w:lsdException w:name="Table Subtle 1" w:semiHidden="1" w:unhideWhenUsed="1"/>
+    <w:lsdException w:name="Table Subtle 2" w:semiHidden="1" w:unhideWhenUsed="1"/>
+    <w:lsdException w:name="Table Web 1" w:semiHidden="1" w:unhideWhenUsed="1"/>
+    <w:lsdException w:name="Table Web 2" w:semiHidden="1" w:unhideWhenUsed="1"/>
+    <w:lsdException w:name="Table Web 3" w:semiHidden="1" w:unhideWhenUsed="1"/>
+    <w:lsdException w:name="Balloon Text" w:semiHidden="1" w:unhideWhenUsed="1"/>
+    <w:lsdException w:name="Table Grid" w:uiPriority="59"/>
+    <w:lsdException w:name="Table Theme" w:semiHidden="1" w:unhideWhenUsed="1"/>
+    <w:lsdException w:name="Placeholder Text" w:semiHidden="1"/>
+    <w:lsdException w:name="No Spacing" w:uiPriority="1" w:qFormat="1"/>
+    <w:lsdException w:name="Light Shading" w:uiPriority="60"/>
+    <w:lsdException w:name="Light List" w:uiPriority="61"/>
+    <w:lsdException w:name="Light Grid" w:uiPriority="62"/>
+    <w:lsdException w:name="Medium Shading 1" w:uiPriority="63"/>
+    <w:lsdException w:name="Medium Shading 2" w:uiPriority="64"/>
+    <w:lsdException w:name="Medium List 1" w:uiPriority="65"/>
+    <w:lsdException w:name="Medium List 2" w:uiPriority="66"/>
+    <w:lsdException w:name="Medium Grid 1" w:uiPriority="67"/>
+    <w:lsdException w:name="Medium Grid 2" w:uiPriority="68"/>
+    <w:lsdException w:name="Medium Grid 3" w:uiPriority="69"/>
+    <w:lsdException w:name="Dark List" w:uiPriority="70"/>
+    <w:lsdException w:name="Colorful Shading" w:uiPriority="71"/>
+    <w:lsdException w:name="Colorful List" w:uiPriority="72"/>
+    <w:lsdException w:name="Colorful Grid" w:uiPriority="73"/>
+    <w:lsdException w:name="Light Shading Accent 1" w:uiPriority="60"/>
+    <w:lsdException w:name="Light List Accent 1" w:uiPriority="61"/>
+    <w:lsdException w:name="Light Grid Accent 1" w:uiPriority="62"/>
+    <w:lsdException w:name="Medium Shading 1 Accent 1" w:uiPriority="63"/>
+    <w:lsdException w:name="Medium Shading 2 Accent 1" w:uiPriority="64"/>
+    <w:lsdException w:name="Medium List 1 Accent 1" w:uiPriority="65"/>
+    <w:lsdException w:name="Revision" w:semiHidden="1"/>
+    <w:lsdException w:name="List Paragraph" w:uiPriority="34" w:qFormat="1"/>
+    <w:lsdException w:name="Quote" w:uiPriority="29" w:qFormat="1"/>
+    <w:lsdException w:name="Intense Quote" w:uiPriority="30" w:qFormat="1"/>
+    <w:lsdException w:name="Medium List 2 Accent 1" w:uiPriority="66"/>
+    <w:lsdException w:name="Medium Grid 1 Accent 1" w:uiPriority="67"/>
+    <w:lsdException w:name="Medium Grid 2 Accent 1" w:uiPriority="68"/>
+    <w:lsdException w:name="Medium Grid 3 Accent 1" w:uiPriority="69"/>
+    <w:lsdException w:name="Dark List Accent 1" w:uiPriority="70"/>
+    <w:lsdException w:name="Colorful Shading Accent 1" w:uiPriority="71"/>
+    <w:lsdException w:name="Colorful List Accent 1" w:uiPriority="72"/>
+    <w:lsdException w:name="Colorful Grid Accent 1" w:uiPriority="73"/>
+    <w:lsdException w:name="Light Shading Accent 2" w:uiPriority="60"/>
+    <w:lsdException w:name="Light List Accent 2" w:uiPriority="61"/>
+    <w:lsdException w:name="Light Grid Accent 2" w:uiPriority="62"/>
+    <w:lsdException w:name="Medium Shading 1 Accent 2" w:uiPriority="63"/>
+    <w:lsdException w:name="Medium Shading 2 Accent 2" w:uiPriority="64"/>
+    <w:lsdException w:name="Medium List 1 Accent 2" w:uiPriority="65"/>
+    <w:lsdException w:name="Medium List 2 Accent 2" w:uiPriority="66"/>
+    <w:lsdException w:name="Medium Grid 1 Accent 2" w:uiPriority="67"/>
+    <w:lsdException w:name="Medium Grid 2 Accent 2" w:uiPriority="68"/>
+    <w:lsdException w:name="Medium Grid 3 Accent 2" w:uiPriority="69"/>
+    <w:lsdException w:name="Dark List Accent 2" w:uiPriority="70"/>
+    <w:lsdException w:name="Colorful Shading Accent 2" w:uiPriority="71"/>
+    <w:lsdException w:name="Colorful List Accent 2" w:uiPriority="72"/>
+    <w:lsdException w:name="Colorful Grid Accent 2" w:uiPriority="73"/>
+    <w:lsdException w:name="Light Shading Accent 3" w:uiPriority="60"/>
+    <w:lsdException w:name="Light List Accent 3" w:uiPriority="61"/>
+    <w:lsdException w:name="Light Grid Accent 3" w:uiPriority="62"/>
+    <w:lsdException w:name="Medium Shading 1 Accent 3" w:uiPriority="63"/>
+    <w:lsdException w:name="Medium Shading 2 Accent 3" w:uiPriority="64"/>
+    <w:lsdException w:name="Medium List 1 Accent 3" w:uiPriority="65"/>
+    <w:lsdException w:name="Medium List 2 Accent 3" w:uiPriority="66"/>
+    <w:lsdException w:name="Medium Grid 1 Accent 3" w:uiPriority="67"/>
+    <w:lsdException w:name="Medium Grid 2 Accent 3" w:uiPriority="68"/>
+    <w:lsdException w:name="Medium Grid 3 Accent 3" w:uiPriority="69"/>
+    <w:lsdException w:name="Dark List Accent 3" w:uiPriority="70"/>
+    <w:lsdException w:name="Colorful Shading Accent 3" w:uiPriority="71"/>
+    <w:lsdException w:name="Colorful List Accent 3" w:uiPriority="72"/>
+    <w:lsdException w:name="Colorful Grid Accent 3" w:uiPriority="73"/>
+    <w:lsdException w:name="Light Shading Accent 4" w:uiPriority="60"/>
+    <w:lsdException w:name="Light List Accent 4" w:uiPriority="61"/>
+    <w:lsdException w:name="Light Grid Accent 4" w:uiPriority="62"/>
+    <w:lsdException w:name="Medium Shading 1 Accent 4" w:uiPriority="63"/>
+    <w:lsdException w:name="Medium Shading 2 Accent 4" w:uiPriority="64"/>
+    <w:lsdException w:name="Medium List 1 Accent 4" w:uiPriority="65"/>
+    <w:lsdException w:name="Medium List 2 Accent 4" w:uiPriority="66"/>
+    <w:lsdException w:name="Medium Grid 1 Accent 4" w:uiPriority="67"/>
+    <w:lsdException w:name="Medium Grid 2 Accent 4" w:uiPriority="68"/>
+    <w:lsdException w:name="Medium Grid 3 Accent 4" w:uiPriority="69"/>
+    <w:lsdException w:name="Dark List Accent 4" w:uiPriority="70"/>
+    <w:lsdException w:name="Colorful Shading Accent 4" w:uiPriority="71"/>
+    <w:lsdException w:name="Colorful List Accent 4" w:uiPriority="72"/>
+    <w:lsdException w:name="Colorful Grid Accent 4" w:uiPriority="73"/>
+    <w:lsdException w:name="Light Shading Accent 5" w:uiPriority="60"/>
+    <w:lsdException w:name="Light List Accent 5" w:uiPriority="61"/>
+    <w:lsdException w:name="Light Grid Accent 5" w:uiPriority="62"/>
+    <w:lsdException w:name="Medium Shading 1 Accent 5" w:uiPriority="63"/>
+    <w:lsdException w:name="Medium Shading 2 Accent 5" w:uiPriority="64"/>
+    <w:lsdException w:name="Medium List 1 Accent 5" w:uiPriority="65"/>
+    <w:lsdException w:name="Medium List 2 Accent 5" w:uiPriority="66"/>
+    <w:lsdException w:name="Medium Grid 1 Accent 5" w:uiPriority="67"/>
+    <w:lsdException w:name="Medium Grid 2 Accent 5" w:uiPriority="68"/>
+    <w:lsdException w:name="Medium Grid 3 Accent 5" w:uiPriority="69"/>
+    <w:lsdException w:name="Dark List Accent 5" w:uiPriority="70"/>
+    <w:lsdException w:name="Colorful Shading Accent 5" w:uiPriority="71"/>
+    <w:lsdException w:name="Colorful List Accent 5" w:uiPriority="72"/>
+    <w:lsdException w:name="Colorful Grid Accent 5" w:uiPriority="73"/>
+    <w:lsdException w:name="Light Shading Accent 6" w:uiPriority="60"/>
+    <w:lsdException w:name="Light List Accent 6" w:uiPriority="61"/>
+    <w:lsdException w:name="Light Grid Accent 6" w:uiPriority="62"/>
+    <w:lsdException w:name="Medium Shading 1 Accent 6" w:uiPriority="63"/>
+    <w:lsdException w:name="Medium Shading 2 Accent 6" w:uiPriority="64"/>
+    <w:lsdException w:name="Medium List 1 Accent 6" w:uiPriority="65"/>
+    <w:lsdException w:name="Medium List 2 Accent 6" w:uiPriority="66"/>
+    <w:lsdException w:name="Medium Grid 1 Accent 6" w:uiPriority="67"/>
+    <w:lsdException w:name="Medium Grid 2 Accent 6" w:uiPriority="68"/>
+    <w:lsdException w:name="Medium Grid 3 Accent 6" w:uiPriority="69"/>
+    <w:lsdException w:name="Dark List Accent 6" w:uiPriority="70"/>
+    <w:lsdException w:name="Colorful Shading Accent 6" w:uiPriority="71"/>
+    <w:lsdException w:name="Colorful List Accent 6" w:uiPriority="72"/>
+    <w:lsdException w:name="Colorful Grid Accent 6" w:uiPriority="73"/>
+    <w:lsdException w:name="Subtle Emphasis" w:uiPriority="19" w:qFormat="1"/>
+    <w:lsdException w:name="Intense Emphasis" w:uiPriority="21" w:qFormat="1"/>
+    <w:lsdException w:name="Subtle Reference" w:uiPriority="31" w:qFormat="1"/>
+    <w:lsdException w:name="Intense Reference" w:uiPriority="32" w:qFormat="1"/>
+    <w:lsdException w:name="Book Title" w:uiPriority="33" w:qFormat="1"/>
+    <w:lsdException w:name="Bibliography" w:semiHidden="1" w:uiPriority="37" w:unhideWhenUsed="1"/>
+    <w:lsdException w:name="TOC Heading" w:semiHidden="1" w:uiPriority="39" w:unhideWhenUsed="1" w:qFormat="1"/>
+    <w:lsdException w:name="Grid Table 4" w:uiPriority="49"/>
+    <w:lsdException w:name="Grid Table 5 Dark" w:uiPriority="50"/>
+    <w:lsdException w:name="Grid Table 6 Colorful" w:uiPriority="51"/>
+    <w:lsdException w:name="Grid Table 7 Colorful" w:uiPriority="52"/>
+    <w:lsdException w:name="Grid Table 1 Light Accent 1" w:uiPriority="46"/>
+    <w:lsdException w:name="Grid Table 2 Accent 1" w:uiPriority="47"/>
+    <w:lsdException w:name="Grid Table 3 Accent 1" w:uiPriority="48"/>
+    <w:lsdException w:name="Grid Table 4 Accent 1" w:uiPriority="49"/>
+    <w:lsdException w:name="Grid Table 5 Dark Accent 1" w:uiPriority="50"/>
+    <w:lsdException w:name="Grid Table 6 Colorful Accent 1" w:uiPriority="51"/>
+    <w:lsdException w:name="Grid Table 7 Colorful Accent 1" w:uiPriority="52"/>
+    <w:lsdException w:name="Grid Table 1 Light Accent 2" w:uiPriority="46"/>
+    <w:lsdException w:name="Grid Table 2 Accent 2" w:uiPriority="47"/>
+    <w:lsdException w:name="Grid Table 3 Accent 2" w:uiPriority="48"/>
+    <w:lsdException w:name="Grid Table 4 Accent 2" w:uiPriority="49"/>
+    <w:lsdException w:name="Grid Table 5 Dark Accent 2" w:uiPriority="50"/>
+    <w:lsdException w:name="Grid Table 6 Colorful Accent 2" w:uiPriority="51"/>
+    <w:lsdException w:name="Grid Table 7 Colorful Accent 2" w:uiPriority="52"/>
+    <w:lsdException w:name="Grid Table 1 Light Accent 3" w:uiPriority="46"/>
+    <w:lsdException w:name="Grid Table 2 Accent 3" w:uiPriority="47"/>
+    <w:lsdException w:name="Grid Table 3 Accent 3" w:uiPriority="48"/>
+    <w:lsdException w:name="Grid Table 4 Accent 3" w:uiPriority="49"/>
+    <w:lsdException w:name="Grid Table 5 Dark Accent 3" w:uiPriority="50"/>
+    <w:lsdException w:name="Grid Table 6 Colorful Accent 3" w:uiPriority="51"/>
+    <w:lsdException w:name="Grid Table 7 Colorful Accent 3" w:uiPriority="52"/>
+    <w:lsdException w:name="Grid Table 1 Light Accent 4" w:uiPriority="46"/>
+    <w:lsdException w:name="Grid Table 2 Accent 4" w:uiPriority="47"/>
+    <w:lsdException w:name="Grid Table 3 Accent 4" w:uiPriority="48"/>
+    <w:lsdException w:name="Grid Table 4 Accent 4" w:uiPriority="49"/>
+    <w:lsdException w:name="Grid Table 5 Dark Accent 4" w:uiPriority="50"/>
+    <w:lsdException w:name="Grid Table 6 Colorful Accent 4" w:uiPriority="51"/>
+    <w:lsdException w:name="Grid Table 7 Colorful Accent 4" w:uiPriority="52"/>
+    <w:lsdException w:name="Grid Table 1 Light Accent 5" w:uiPriority="46"/>
+    <w:lsdException w:name="Grid Table 2 Accent 5" w:uiPriority="47"/>
+    <w:lsdException w:name="Grid Table 3 Accent 5" w:uiPriority="48"/>
+    <w:lsdException w:name="Grid Table 4 Accent 5" w:uiPriority="49"/>
+    <w:lsdException w:name="Grid Table 5 Dark Accent 5" w:uiPriority="50"/>
+    <w:lsdException w:name="Grid Table 6 Colorful Accent 5" w:uiPriority="51"/>
+    <w:lsdException w:name="Grid Table 7 Colorful Accent 5" w:uiPriority="52"/>
+    <w:lsdException w:name="Grid Table 1 Light Accent 6" w:uiPriority="46"/>
+    <w:lsdException w:name="Grid Table 2 Accent 6" w:uiPriority="47"/>
+    <w:lsdException w:name="Grid Table 3 Accent 6" w:uiPriority="48"/>
+    <w:lsdException w:name="Grid Table 4 Accent 6" w:uiPriority="49"/>
+    <w:lsdException w:name="Grid Table 5 Dark Accent 6" w:uiPriority="50"/>
+    <w:lsdException w:name="Grid Table 6 Colorful Accent 6" w:uiPriority="51"/>
+    <w:lsdException w:name="Grid Table 7 Colorful Accent 6" w:uiPriority="52"/>
+    <w:lsdException w:name="List Table 1 Light" w:uiPriority="46"/>
+    <w:lsdException w:name="List Table 2" w:uiPriority="47"/>
+    <w:lsdException w:name="List Table 3" w:uiPriority="48"/>
+    <w:lsdException w:name="List Table 4" w:uiPriority="49"/>
+    <w:lsdException w:name="List Table 5 Dark" w:uiPriority="50"/>
+    <w:lsdException w:name="List Table 6 Colorful" w:uiPriority="51"/>
+    <w:lsdException w:name="List Table 7 Colorful" w:uiPriority="52"/>
+    <w:lsdException w:name="List Table 1 Light Accent 1" w:uiPriority="46"/>
+    <w:lsdException w:name="List Table 2 Accent 1" w:uiPriority="47"/>
+    <w:lsdException w:name="List Table 3 Accent 1" w:uiPriority="48"/>
+    <w:lsdException w:name="List Table 4 Accent 1" w:uiPriority="49"/>
+    <w:lsdException w:name="List Table 5 Dark Accent 1" w:uiPriority="50"/>
+    <w:lsdException w:name="List Table 6 Colorful Accent 1" w:uiPriority="51"/>
+    <w:lsdException w:name="List Table 7 Colorful Accent 1" w:uiPriority="52"/>
+    <w:lsdException w:name="List Table 1 Light Accent 2" w:uiPriority="46"/>
+    <w:lsdException w:name="List Table 2 Accent 2" w:uiPriority="47"/>
+    <w:lsdException w:name="List Table 3 Accent 2" w:uiPriority="48"/>
+    <w:lsdException w:name="List Table 4 Accent 2" w:uiPriority="49"/>
+    <w:lsdException w:name="List Table 5 Dark Accent 2" w:uiPriority="50"/>
+    <w:lsdException w:name="List Table 6 Colorful Accent 2" w:uiPriority="51"/>
+    <w:lsdException w:name="List Table 7 Colorful Accent 2" w:uiPriority="52"/>
+    <w:lsdException w:name="List Table 1 Light Accent 3" w:uiPriority="46"/>
+    <w:lsdException w:name="List Table 2 Accent 3" w:uiPriority="47"/>
+    <w:lsdException w:name="List Table 3 Accent 3" w:uiPriority="48"/>
+    <w:lsdException w:name="List Table 4 Accent 3" w:uiPriority="49"/>
+    <w:lsdException w:name="List Table 5 Dark Accent 3" w:uiPriority="50"/>
+    <w:lsdException w:name="List Table 6 Colorful Accent 3" w:uiPriority="51"/>
+    <w:lsdException w:name="List Table 7 Colorful Accent 3" w:uiPriority="52"/>
+    <w:lsdException w:name="List Table 1 Light Accent 4" w:uiPriority="46"/>
+    <w:lsdException w:name="List Table 2 Accent 4" w:uiPriority="47"/>
+    <w:lsdException w:name="List Table 3 Accent 4" w:uiPriority="48"/>
+    <w:lsdException w:name="List Table 4 Accent 4" w:uiPriority="49"/>
+    <w:lsdException w:name="List Table 5 Dark Accent 4" w:uiPriority="50"/>
+    <w:lsdException w:name="List Table 6 Colorful Accent 4" w:uiPriority="51"/>
+    <w:lsdException w:name="List Table 7 Colorful Accent 4" w:uiPriority="52"/>
+    <w:lsdException w:name="List Table 1 Light Accent 5" w:uiPriority="46"/>
+    <w:lsdException w:name="List Table 2 Accent 5" w:uiPriority="47"/>
+    <w:lsdException w:name="List Table 3 Accent 5" w:uiPriority="48"/>
+    <w:lsdException w:name="List Table 4 Accent 5" w:uiPriority="49"/>
+    <w:lsdException w:name="List Table 5 Dark Accent 5" w:uiPriority="50"/>
+    <w:lsdException w:name="List Table 6 Colorful Accent 5" w:uiPriority="51"/>
+    <w:lsdException w:name="List Table 7 Colorful Accent 5" w:uiPriority="52"/>
+    <w:lsdException w:name="List Table 1 Light Accent 6" w:uiPriority="46"/>
+    <w:lsdException w:name="List Table 2 Accent 6" w:uiPriority="47"/>
+    <w:lsdException w:name="List Table 3 Accent 6" w:uiPriority="48"/>
+    <w:lsdException w:name="List Table 4 Accent 6" w:uiPriority="49"/>
+    <w:lsdException w:name="List Table 5 Dark Accent 6" w:uiPriority="50"/>
+    <w:lsdException w:name="List Table 6 Colorful Accent 6" w:uiPriority="51"/>
+    <w:lsdException w:name="List Table 7 Colorful Accent 6" w:uiPriority="52"/>
   </w:latentStyles>
   <w:style w:type="paragraph" w:default="1" w:styleId="Normal">
     <w:name w:val="Normal"/>
@@ -1380,13 +1858,12 @@
     <w:semiHidden/>
     <w:unhideWhenUsed/>
   </w:style>
-  <w:style w:type="table" w:styleId="Grille">
+  <w:style w:type="table" w:styleId="Grilledutableau">
     <w:name w:val="Table Grid"/>
     <w:basedOn w:val="TableauNormal"/>
     <w:uiPriority w:val="59"/>
     <w:rsid w:val="00FA045C"/>
     <w:tblPr>
-      <w:tblInd w:w="0" w:type="dxa"/>
       <w:tblBorders>
         <w:top w:val="single" w:sz="4" w:space="0" w:color="auto"/>
         <w:left w:val="single" w:sz="4" w:space="0" w:color="auto"/>
@@ -1395,292 +1872,6 @@
         <w:insideH w:val="single" w:sz="4" w:space="0" w:color="auto"/>
         <w:insideV w:val="single" w:sz="4" w:space="0" w:color="auto"/>
       </w:tblBorders>
-      <w:tblCellMar>
-        <w:top w:w="0" w:type="dxa"/>
-        <w:left w:w="108" w:type="dxa"/>
-        <w:bottom w:w="0" w:type="dxa"/>
-        <w:right w:w="108" w:type="dxa"/>
-      </w:tblCellMar>
-    </w:tblPr>
-  </w:style>
-  <w:style w:type="character" w:customStyle="1" w:styleId="Titre1Car">
-    <w:name w:val="Titre 1 Car"/>
-    <w:basedOn w:val="Policepardfaut"/>
-    <w:link w:val="Titre1"/>
-    <w:uiPriority w:val="9"/>
-    <w:rsid w:val="004A1822"/>
-    <w:rPr>
-      <w:rFonts w:asciiTheme="majorHAnsi" w:eastAsiaTheme="majorEastAsia" w:hAnsiTheme="majorHAnsi" w:cstheme="majorBidi"/>
-      <w:b/>
-      <w:bCs/>
-      <w:color w:val="345A8A" w:themeColor="accent1" w:themeShade="B5"/>
-      <w:szCs w:val="32"/>
-    </w:rPr>
-  </w:style>
-  <w:style w:type="paragraph" w:styleId="Listepuces2">
-    <w:name w:val="List Bullet 2"/>
-    <w:basedOn w:val="Normal"/>
-    <w:autoRedefine/>
-    <w:qFormat/>
-    <w:rsid w:val="00DA7097"/>
-    <w:pPr>
-      <w:numPr>
-        <w:numId w:val="1"/>
-      </w:numPr>
-      <w:tabs>
-        <w:tab w:val="clear" w:pos="2061"/>
-        <w:tab w:val="num" w:pos="879"/>
-      </w:tabs>
-      <w:suppressAutoHyphens/>
-      <w:ind w:left="125" w:hanging="142"/>
-      <w:jc w:val="left"/>
-    </w:pPr>
-    <w:rPr>
-      <w:rFonts w:ascii="Arial" w:eastAsia="Times New Roman" w:hAnsi="Arial" w:cs="Times New Roman"/>
-      <w:noProof/>
-      <w:color w:val="000000"/>
-      <w:szCs w:val="20"/>
-      <w:lang w:val="en-CA" w:eastAsia="fr-CA"/>
-    </w:rPr>
-  </w:style>
-</w:styles>
-</file>
-
-<file path=word/stylesWithEffects.xml><?xml version="1.0" encoding="utf-8"?>
-<w:styles xmlns:wpc="http://schemas.microsoft.com/office/word/2010/wordprocessingCanvas" xmlns:mo="http://schemas.microsoft.com/office/mac/office/2008/main" xmlns:mc="http://schemas.openxmlformats.org/markup-compatibility/2006" xmlns:mv="urn:schemas-microsoft-com:mac:vml" xmlns:o="urn:schemas-microsoft-com:office:office" xmlns:r="http://schemas.openxmlformats.org/officeDocument/2006/relationships" xmlns:m="http://schemas.openxmlformats.org/officeDocument/2006/math" xmlns:v="urn:schemas-microsoft-com:vml" xmlns:wp14="http://schemas.microsoft.com/office/word/2010/wordprocessingDrawing" xmlns:wp="http://schemas.openxmlformats.org/drawingml/2006/wordprocessingDrawing" xmlns:w10="urn:schemas-microsoft-com:office:word" xmlns:w="http://schemas.openxmlformats.org/wordprocessingml/2006/main" xmlns:w14="http://schemas.microsoft.com/office/word/2010/wordml" xmlns:wpg="http://schemas.microsoft.com/office/word/2010/wordprocessingGroup" xmlns:wpi="http://schemas.microsoft.com/office/word/2010/wordprocessingInk" xmlns:wne="http://schemas.microsoft.com/office/word/2006/wordml" xmlns:wps="http://schemas.microsoft.com/office/word/2010/wordprocessingShape" mc:Ignorable="w14 wp14">
-  <w:docDefaults>
-    <w:rPrDefault>
-      <w:rPr>
-        <w:rFonts w:asciiTheme="minorHAnsi" w:eastAsiaTheme="minorEastAsia" w:hAnsiTheme="minorHAnsi" w:cstheme="minorBidi"/>
-        <w:sz w:val="24"/>
-        <w:szCs w:val="24"/>
-        <w:lang w:val="fr-CA" w:eastAsia="fr-FR" w:bidi="ar-SA"/>
-      </w:rPr>
-    </w:rPrDefault>
-    <w:pPrDefault/>
-  </w:docDefaults>
-  <w:latentStyles w:defLockedState="0" w:defUIPriority="99" w:defSemiHidden="1" w:defUnhideWhenUsed="1" w:defQFormat="0" w:count="276">
-    <w:lsdException w:name="Normal" w:semiHidden="0" w:uiPriority="0" w:unhideWhenUsed="0" w:qFormat="1"/>
-    <w:lsdException w:name="heading 1" w:semiHidden="0" w:uiPriority="9" w:unhideWhenUsed="0" w:qFormat="1"/>
-    <w:lsdException w:name="heading 2" w:uiPriority="9" w:qFormat="1"/>
-    <w:lsdException w:name="heading 3" w:uiPriority="9" w:qFormat="1"/>
-    <w:lsdException w:name="heading 4" w:uiPriority="9" w:qFormat="1"/>
-    <w:lsdException w:name="heading 5" w:uiPriority="9" w:qFormat="1"/>
-    <w:lsdException w:name="heading 6" w:uiPriority="9" w:qFormat="1"/>
-    <w:lsdException w:name="heading 7" w:uiPriority="9" w:qFormat="1"/>
-    <w:lsdException w:name="heading 8" w:uiPriority="9" w:qFormat="1"/>
-    <w:lsdException w:name="heading 9" w:uiPriority="9" w:qFormat="1"/>
-    <w:lsdException w:name="toc 1" w:uiPriority="39"/>
-    <w:lsdException w:name="toc 2" w:uiPriority="39"/>
-    <w:lsdException w:name="toc 3" w:uiPriority="39"/>
-    <w:lsdException w:name="toc 4" w:uiPriority="39"/>
-    <w:lsdException w:name="toc 5" w:uiPriority="39"/>
-    <w:lsdException w:name="toc 6" w:uiPriority="39"/>
-    <w:lsdException w:name="toc 7" w:uiPriority="39"/>
-    <w:lsdException w:name="toc 8" w:uiPriority="39"/>
-    <w:lsdException w:name="toc 9" w:uiPriority="39"/>
-    <w:lsdException w:name="caption" w:uiPriority="35" w:qFormat="1"/>
-    <w:lsdException w:name="List Bullet 2" w:uiPriority="0" w:qFormat="1"/>
-    <w:lsdException w:name="Title" w:semiHidden="0" w:uiPriority="10" w:unhideWhenUsed="0" w:qFormat="1"/>
-    <w:lsdException w:name="Default Paragraph Font" w:uiPriority="1"/>
-    <w:lsdException w:name="Subtitle" w:semiHidden="0" w:uiPriority="11" w:unhideWhenUsed="0" w:qFormat="1"/>
-    <w:lsdException w:name="Strong" w:semiHidden="0" w:uiPriority="22" w:unhideWhenUsed="0" w:qFormat="1"/>
-    <w:lsdException w:name="Emphasis" w:semiHidden="0" w:uiPriority="20" w:unhideWhenUsed="0" w:qFormat="1"/>
-    <w:lsdException w:name="Table Grid" w:semiHidden="0" w:uiPriority="59" w:unhideWhenUsed="0"/>
-    <w:lsdException w:name="Placeholder Text" w:unhideWhenUsed="0"/>
-    <w:lsdException w:name="No Spacing" w:semiHidden="0" w:uiPriority="1" w:unhideWhenUsed="0" w:qFormat="1"/>
-    <w:lsdException w:name="Light Shading" w:semiHidden="0" w:uiPriority="60" w:unhideWhenUsed="0"/>
-    <w:lsdException w:name="Light List" w:semiHidden="0" w:uiPriority="61" w:unhideWhenUsed="0"/>
-    <w:lsdException w:name="Light Grid" w:semiHidden="0" w:uiPriority="62" w:unhideWhenUsed="0"/>
-    <w:lsdException w:name="Medium Shading 1" w:semiHidden="0" w:uiPriority="63" w:unhideWhenUsed="0"/>
-    <w:lsdException w:name="Medium Shading 2" w:semiHidden="0" w:uiPriority="64" w:unhideWhenUsed="0"/>
-    <w:lsdException w:name="Medium List 1" w:semiHidden="0" w:uiPriority="65" w:unhideWhenUsed="0"/>
-    <w:lsdException w:name="Medium List 2" w:semiHidden="0" w:uiPriority="66" w:unhideWhenUsed="0"/>
-    <w:lsdException w:name="Medium Grid 1" w:semiHidden="0" w:uiPriority="67" w:unhideWhenUsed="0"/>
-    <w:lsdException w:name="Medium Grid 2" w:semiHidden="0" w:uiPriority="68" w:unhideWhenUsed="0"/>
-    <w:lsdException w:name="Medium Grid 3" w:semiHidden="0" w:uiPriority="69" w:unhideWhenUsed="0"/>
-    <w:lsdException w:name="Dark List" w:semiHidden="0" w:uiPriority="70" w:unhideWhenUsed="0"/>
-    <w:lsdException w:name="Colorful Shading" w:semiHidden="0" w:uiPriority="71" w:unhideWhenUsed="0"/>
-    <w:lsdException w:name="Colorful List" w:semiHidden="0" w:uiPriority="72" w:unhideWhenUsed="0"/>
-    <w:lsdException w:name="Colorful Grid" w:semiHidden="0" w:uiPriority="73" w:unhideWhenUsed="0"/>
-    <w:lsdException w:name="Light Shading Accent 1" w:semiHidden="0" w:uiPriority="60" w:unhideWhenUsed="0"/>
-    <w:lsdException w:name="Light List Accent 1" w:semiHidden="0" w:uiPriority="61" w:unhideWhenUsed="0"/>
-    <w:lsdException w:name="Light Grid Accent 1" w:semiHidden="0" w:uiPriority="62" w:unhideWhenUsed="0"/>
-    <w:lsdException w:name="Medium Shading 1 Accent 1" w:semiHidden="0" w:uiPriority="63" w:unhideWhenUsed="0"/>
-    <w:lsdException w:name="Medium Shading 2 Accent 1" w:semiHidden="0" w:uiPriority="64" w:unhideWhenUsed="0"/>
-    <w:lsdException w:name="Medium List 1 Accent 1" w:semiHidden="0" w:uiPriority="65" w:unhideWhenUsed="0"/>
-    <w:lsdException w:name="Revision" w:unhideWhenUsed="0"/>
-    <w:lsdException w:name="List Paragraph" w:semiHidden="0" w:uiPriority="34" w:unhideWhenUsed="0" w:qFormat="1"/>
-    <w:lsdException w:name="Quote" w:semiHidden="0" w:uiPriority="29" w:unhideWhenUsed="0" w:qFormat="1"/>
-    <w:lsdException w:name="Intense Quote" w:semiHidden="0" w:uiPriority="30" w:unhideWhenUsed="0" w:qFormat="1"/>
-    <w:lsdException w:name="Medium List 2 Accent 1" w:semiHidden="0" w:uiPriority="66" w:unhideWhenUsed="0"/>
-    <w:lsdException w:name="Medium Grid 1 Accent 1" w:semiHidden="0" w:uiPriority="67" w:unhideWhenUsed="0"/>
-    <w:lsdException w:name="Medium Grid 2 Accent 1" w:semiHidden="0" w:uiPriority="68" w:unhideWhenUsed="0"/>
-    <w:lsdException w:name="Medium Grid 3 Accent 1" w:semiHidden="0" w:uiPriority="69" w:unhideWhenUsed="0"/>
-    <w:lsdException w:name="Dark List Accent 1" w:semiHidden="0" w:uiPriority="70" w:unhideWhenUsed="0"/>
-    <w:lsdException w:name="Colorful Shading Accent 1" w:semiHidden="0" w:uiPriority="71" w:unhideWhenUsed="0"/>
-    <w:lsdException w:name="Colorful List Accent 1" w:semiHidden="0" w:uiPriority="72" w:unhideWhenUsed="0"/>
-    <w:lsdException w:name="Colorful Grid Accent 1" w:semiHidden="0" w:uiPriority="73" w:unhideWhenUsed="0"/>
-    <w:lsdException w:name="Light Shading Accent 2" w:semiHidden="0" w:uiPriority="60" w:unhideWhenUsed="0"/>
-    <w:lsdException w:name="Light List Accent 2" w:semiHidden="0" w:uiPriority="61" w:unhideWhenUsed="0"/>
-    <w:lsdException w:name="Light Grid Accent 2" w:semiHidden="0" w:uiPriority="62" w:unhideWhenUsed="0"/>
-    <w:lsdException w:name="Medium Shading 1 Accent 2" w:semiHidden="0" w:uiPriority="63" w:unhideWhenUsed="0"/>
-    <w:lsdException w:name="Medium Shading 2 Accent 2" w:semiHidden="0" w:uiPriority="64" w:unhideWhenUsed="0"/>
-    <w:lsdException w:name="Medium List 1 Accent 2" w:semiHidden="0" w:uiPriority="65" w:unhideWhenUsed="0"/>
-    <w:lsdException w:name="Medium List 2 Accent 2" w:semiHidden="0" w:uiPriority="66" w:unhideWhenUsed="0"/>
-    <w:lsdException w:name="Medium Grid 1 Accent 2" w:semiHidden="0" w:uiPriority="67" w:unhideWhenUsed="0"/>
-    <w:lsdException w:name="Medium Grid 2 Accent 2" w:semiHidden="0" w:uiPriority="68" w:unhideWhenUsed="0"/>
-    <w:lsdException w:name="Medium Grid 3 Accent 2" w:semiHidden="0" w:uiPriority="69" w:unhideWhenUsed="0"/>
-    <w:lsdException w:name="Dark List Accent 2" w:semiHidden="0" w:uiPriority="70" w:unhideWhenUsed="0"/>
-    <w:lsdException w:name="Colorful Shading Accent 2" w:semiHidden="0" w:uiPriority="71" w:unhideWhenUsed="0"/>
-    <w:lsdException w:name="Colorful List Accent 2" w:semiHidden="0" w:uiPriority="72" w:unhideWhenUsed="0"/>
-    <w:lsdException w:name="Colorful Grid Accent 2" w:semiHidden="0" w:uiPriority="73" w:unhideWhenUsed="0"/>
-    <w:lsdException w:name="Light Shading Accent 3" w:semiHidden="0" w:uiPriority="60" w:unhideWhenUsed="0"/>
-    <w:lsdException w:name="Light List Accent 3" w:semiHidden="0" w:uiPriority="61" w:unhideWhenUsed="0"/>
-    <w:lsdException w:name="Light Grid Accent 3" w:semiHidden="0" w:uiPriority="62" w:unhideWhenUsed="0"/>
-    <w:lsdException w:name="Medium Shading 1 Accent 3" w:semiHidden="0" w:uiPriority="63" w:unhideWhenUsed="0"/>
-    <w:lsdException w:name="Medium Shading 2 Accent 3" w:semiHidden="0" w:uiPriority="64" w:unhideWhenUsed="0"/>
-    <w:lsdException w:name="Medium List 1 Accent 3" w:semiHidden="0" w:uiPriority="65" w:unhideWhenUsed="0"/>
-    <w:lsdException w:name="Medium List 2 Accent 3" w:semiHidden="0" w:uiPriority="66" w:unhideWhenUsed="0"/>
-    <w:lsdException w:name="Medium Grid 1 Accent 3" w:semiHidden="0" w:uiPriority="67" w:unhideWhenUsed="0"/>
-    <w:lsdException w:name="Medium Grid 2 Accent 3" w:semiHidden="0" w:uiPriority="68" w:unhideWhenUsed="0"/>
-    <w:lsdException w:name="Medium Grid 3 Accent 3" w:semiHidden="0" w:uiPriority="69" w:unhideWhenUsed="0"/>
-    <w:lsdException w:name="Dark List Accent 3" w:semiHidden="0" w:uiPriority="70" w:unhideWhenUsed="0"/>
-    <w:lsdException w:name="Colorful Shading Accent 3" w:semiHidden="0" w:uiPriority="71" w:unhideWhenUsed="0"/>
-    <w:lsdException w:name="Colorful List Accent 3" w:semiHidden="0" w:uiPriority="72" w:unhideWhenUsed="0"/>
-    <w:lsdException w:name="Colorful Grid Accent 3" w:semiHidden="0" w:uiPriority="73" w:unhideWhenUsed="0"/>
-    <w:lsdException w:name="Light Shading Accent 4" w:semiHidden="0" w:uiPriority="60" w:unhideWhenUsed="0"/>
-    <w:lsdException w:name="Light List Accent 4" w:semiHidden="0" w:uiPriority="61" w:unhideWhenUsed="0"/>
-    <w:lsdException w:name="Light Grid Accent 4" w:semiHidden="0" w:uiPriority="62" w:unhideWhenUsed="0"/>
-    <w:lsdException w:name="Medium Shading 1 Accent 4" w:semiHidden="0" w:uiPriority="63" w:unhideWhenUsed="0"/>
-    <w:lsdException w:name="Medium Shading 2 Accent 4" w:semiHidden="0" w:uiPriority="64" w:unhideWhenUsed="0"/>
-    <w:lsdException w:name="Medium List 1 Accent 4" w:semiHidden="0" w:uiPriority="65" w:unhideWhenUsed="0"/>
-    <w:lsdException w:name="Medium List 2 Accent 4" w:semiHidden="0" w:uiPriority="66" w:unhideWhenUsed="0"/>
-    <w:lsdException w:name="Medium Grid 1 Accent 4" w:semiHidden="0" w:uiPriority="67" w:unhideWhenUsed="0"/>
-    <w:lsdException w:name="Medium Grid 2 Accent 4" w:semiHidden="0" w:uiPriority="68" w:unhideWhenUsed="0"/>
-    <w:lsdException w:name="Medium Grid 3 Accent 4" w:semiHidden="0" w:uiPriority="69" w:unhideWhenUsed="0"/>
-    <w:lsdException w:name="Dark List Accent 4" w:semiHidden="0" w:uiPriority="70" w:unhideWhenUsed="0"/>
-    <w:lsdException w:name="Colorful Shading Accent 4" w:semiHidden="0" w:uiPriority="71" w:unhideWhenUsed="0"/>
-    <w:lsdException w:name="Colorful List Accent 4" w:semiHidden="0" w:uiPriority="72" w:unhideWhenUsed="0"/>
-    <w:lsdException w:name="Colorful Grid Accent 4" w:semiHidden="0" w:uiPriority="73" w:unhideWhenUsed="0"/>
-    <w:lsdException w:name="Light Shading Accent 5" w:semiHidden="0" w:uiPriority="60" w:unhideWhenUsed="0"/>
-    <w:lsdException w:name="Light List Accent 5" w:semiHidden="0" w:uiPriority="61" w:unhideWhenUsed="0"/>
-    <w:lsdException w:name="Light Grid Accent 5" w:semiHidden="0" w:uiPriority="62" w:unhideWhenUsed="0"/>
-    <w:lsdException w:name="Medium Shading 1 Accent 5" w:semiHidden="0" w:uiPriority="63" w:unhideWhenUsed="0"/>
-    <w:lsdException w:name="Medium Shading 2 Accent 5" w:semiHidden="0" w:uiPriority="64" w:unhideWhenUsed="0"/>
-    <w:lsdException w:name="Medium List 1 Accent 5" w:semiHidden="0" w:uiPriority="65" w:unhideWhenUsed="0"/>
-    <w:lsdException w:name="Medium List 2 Accent 5" w:semiHidden="0" w:uiPriority="66" w:unhideWhenUsed="0"/>
-    <w:lsdException w:name="Medium Grid 1 Accent 5" w:semiHidden="0" w:uiPriority="67" w:unhideWhenUsed="0"/>
-    <w:lsdException w:name="Medium Grid 2 Accent 5" w:semiHidden="0" w:uiPriority="68" w:unhideWhenUsed="0"/>
-    <w:lsdException w:name="Medium Grid 3 Accent 5" w:semiHidden="0" w:uiPriority="69" w:unhideWhenUsed="0"/>
-    <w:lsdException w:name="Dark List Accent 5" w:semiHidden="0" w:uiPriority="70" w:unhideWhenUsed="0"/>
-    <w:lsdException w:name="Colorful Shading Accent 5" w:semiHidden="0" w:uiPriority="71" w:unhideWhenUsed="0"/>
-    <w:lsdException w:name="Colorful List Accent 5" w:semiHidden="0" w:uiPriority="72" w:unhideWhenUsed="0"/>
-    <w:lsdException w:name="Colorful Grid Accent 5" w:semiHidden="0" w:uiPriority="73" w:unhideWhenUsed="0"/>
-    <w:lsdException w:name="Light Shading Accent 6" w:semiHidden="0" w:uiPriority="60" w:unhideWhenUsed="0"/>
-    <w:lsdException w:name="Light List Accent 6" w:semiHidden="0" w:uiPriority="61" w:unhideWhenUsed="0"/>
-    <w:lsdException w:name="Light Grid Accent 6" w:semiHidden="0" w:uiPriority="62" w:unhideWhenUsed="0"/>
-    <w:lsdException w:name="Medium Shading 1 Accent 6" w:semiHidden="0" w:uiPriority="63" w:unhideWhenUsed="0"/>
-    <w:lsdException w:name="Medium Shading 2 Accent 6" w:semiHidden="0" w:uiPriority="64" w:unhideWhenUsed="0"/>
-    <w:lsdException w:name="Medium List 1 Accent 6" w:semiHidden="0" w:uiPriority="65" w:unhideWhenUsed="0"/>
-    <w:lsdException w:name="Medium List 2 Accent 6" w:semiHidden="0" w:uiPriority="66" w:unhideWhenUsed="0"/>
-    <w:lsdException w:name="Medium Grid 1 Accent 6" w:semiHidden="0" w:uiPriority="67" w:unhideWhenUsed="0"/>
-    <w:lsdException w:name="Medium Grid 2 Accent 6" w:semiHidden="0" w:uiPriority="68" w:unhideWhenUsed="0"/>
-    <w:lsdException w:name="Medium Grid 3 Accent 6" w:semiHidden="0" w:uiPriority="69" w:unhideWhenUsed="0"/>
-    <w:lsdException w:name="Dark List Accent 6" w:semiHidden="0" w:uiPriority="70" w:unhideWhenUsed="0"/>
-    <w:lsdException w:name="Colorful Shading Accent 6" w:semiHidden="0" w:uiPriority="71" w:unhideWhenUsed="0"/>
-    <w:lsdException w:name="Colorful List Accent 6" w:semiHidden="0" w:uiPriority="72" w:unhideWhenUsed="0"/>
-    <w:lsdException w:name="Colorful Grid Accent 6" w:semiHidden="0" w:uiPriority="73" w:unhideWhenUsed="0"/>
-    <w:lsdException w:name="Subtle Emphasis" w:semiHidden="0" w:uiPriority="19" w:unhideWhenUsed="0" w:qFormat="1"/>
-    <w:lsdException w:name="Intense Emphasis" w:semiHidden="0" w:uiPriority="21" w:unhideWhenUsed="0" w:qFormat="1"/>
-    <w:lsdException w:name="Subtle Reference" w:semiHidden="0" w:uiPriority="31" w:unhideWhenUsed="0" w:qFormat="1"/>
-    <w:lsdException w:name="Intense Reference" w:semiHidden="0" w:uiPriority="32" w:unhideWhenUsed="0" w:qFormat="1"/>
-    <w:lsdException w:name="Book Title" w:semiHidden="0" w:uiPriority="33" w:unhideWhenUsed="0" w:qFormat="1"/>
-    <w:lsdException w:name="Bibliography" w:uiPriority="37"/>
-    <w:lsdException w:name="TOC Heading" w:uiPriority="39" w:qFormat="1"/>
-  </w:latentStyles>
-  <w:style w:type="paragraph" w:default="1" w:styleId="Normal">
-    <w:name w:val="Normal"/>
-    <w:qFormat/>
-    <w:rsid w:val="004A1822"/>
-    <w:pPr>
-      <w:jc w:val="both"/>
-    </w:pPr>
-    <w:rPr>
-      <w:sz w:val="20"/>
-    </w:rPr>
-  </w:style>
-  <w:style w:type="paragraph" w:styleId="Titre1">
-    <w:name w:val="heading 1"/>
-    <w:basedOn w:val="Normal"/>
-    <w:next w:val="Normal"/>
-    <w:link w:val="Titre1Car"/>
-    <w:uiPriority w:val="9"/>
-    <w:qFormat/>
-    <w:rsid w:val="004A1822"/>
-    <w:pPr>
-      <w:keepNext/>
-      <w:keepLines/>
-      <w:spacing w:before="480"/>
-      <w:outlineLvl w:val="0"/>
-    </w:pPr>
-    <w:rPr>
-      <w:rFonts w:asciiTheme="majorHAnsi" w:eastAsiaTheme="majorEastAsia" w:hAnsiTheme="majorHAnsi" w:cstheme="majorBidi"/>
-      <w:b/>
-      <w:bCs/>
-      <w:color w:val="345A8A" w:themeColor="accent1" w:themeShade="B5"/>
-      <w:sz w:val="24"/>
-      <w:szCs w:val="32"/>
-    </w:rPr>
-  </w:style>
-  <w:style w:type="character" w:default="1" w:styleId="Policepardfaut">
-    <w:name w:val="Default Paragraph Font"/>
-    <w:uiPriority w:val="1"/>
-    <w:semiHidden/>
-    <w:unhideWhenUsed/>
-  </w:style>
-  <w:style w:type="table" w:default="1" w:styleId="TableauNormal">
-    <w:name w:val="Normal Table"/>
-    <w:uiPriority w:val="99"/>
-    <w:semiHidden/>
-    <w:unhideWhenUsed/>
-    <w:tblPr>
-      <w:tblInd w:w="0" w:type="dxa"/>
-      <w:tblCellMar>
-        <w:top w:w="0" w:type="dxa"/>
-        <w:left w:w="108" w:type="dxa"/>
-        <w:bottom w:w="0" w:type="dxa"/>
-        <w:right w:w="108" w:type="dxa"/>
-      </w:tblCellMar>
-    </w:tblPr>
-  </w:style>
-  <w:style w:type="numbering" w:default="1" w:styleId="Aucuneliste">
-    <w:name w:val="No List"/>
-    <w:uiPriority w:val="99"/>
-    <w:semiHidden/>
-    <w:unhideWhenUsed/>
-  </w:style>
-  <w:style w:type="table" w:styleId="Grille">
-    <w:name w:val="Table Grid"/>
-    <w:basedOn w:val="TableauNormal"/>
-    <w:uiPriority w:val="59"/>
-    <w:rsid w:val="00FA045C"/>
-    <w:tblPr>
-      <w:tblInd w:w="0" w:type="dxa"/>
-      <w:tblBorders>
-        <w:top w:val="single" w:sz="4" w:space="0" w:color="auto"/>
-        <w:left w:val="single" w:sz="4" w:space="0" w:color="auto"/>
-        <w:bottom w:val="single" w:sz="4" w:space="0" w:color="auto"/>
-        <w:right w:val="single" w:sz="4" w:space="0" w:color="auto"/>
-        <w:insideH w:val="single" w:sz="4" w:space="0" w:color="auto"/>
-        <w:insideV w:val="single" w:sz="4" w:space="0" w:color="auto"/>
-      </w:tblBorders>
-      <w:tblCellMar>
-        <w:top w:w="0" w:type="dxa"/>
-        <w:left w:w="108" w:type="dxa"/>
-        <w:bottom w:w="0" w:type="dxa"/>
-        <w:right w:w="108" w:type="dxa"/>
-      </w:tblCellMar>
     </w:tblPr>
   </w:style>
   <w:style w:type="character" w:customStyle="1" w:styleId="Titre1Car">

</xml_diff>

<commit_message>
Scrum 14 janvier 2016
</commit_message>
<xml_diff>
--- a/Scrum/Scrum_H16.docx
+++ b/Scrum/Scrum_H16.docx
@@ -1510,10 +1510,7 @@
               <w:t xml:space="preserve">Date </w:t>
             </w:r>
             <w:r>
-              <w:t>14</w:t>
-            </w:r>
-            <w:r>
-              <w:t xml:space="preserve"> Janvier</w:t>
+              <w:t>14 Janvier</w:t>
             </w:r>
           </w:p>
         </w:tc>
@@ -1793,81 +1790,81 @@
             </w:r>
             <w:r>
               <w:t xml:space="preserve"> </w:t>
+            </w:r>
+            <w:proofErr w:type="spellStart"/>
+            <w:r>
+              <w:t>Shun</w:t>
+            </w:r>
+            <w:proofErr w:type="spellEnd"/>
+          </w:p>
+        </w:tc>
+        <w:tc>
+          <w:tcPr>
+            <w:tcW w:w="1353" w:type="pct"/>
+          </w:tcPr>
+          <w:p>
+            <w:r>
+              <w:t>Régler bug avec Google Map</w:t>
+            </w:r>
+          </w:p>
+        </w:tc>
+        <w:tc>
+          <w:tcPr>
+            <w:tcW w:w="1353" w:type="pct"/>
+          </w:tcPr>
+          <w:p/>
+        </w:tc>
+        <w:tc>
+          <w:tcPr>
+            <w:tcW w:w="1354" w:type="pct"/>
+          </w:tcPr>
+          <w:p>
+            <w:r>
+              <w:t xml:space="preserve">Affichage dans les liste à donner Ajuster les </w:t>
+            </w:r>
+            <w:proofErr w:type="spellStart"/>
+            <w:r>
+              <w:t>layouts</w:t>
+            </w:r>
+            <w:proofErr w:type="spellEnd"/>
+          </w:p>
+        </w:tc>
+      </w:tr>
+      <w:tr>
+        <w:tc>
+          <w:tcPr>
+            <w:tcW w:w="940" w:type="pct"/>
+          </w:tcPr>
+          <w:p>
+            <w:r>
+              <w:t>Catherine</w:t>
+            </w:r>
+          </w:p>
+        </w:tc>
+        <w:tc>
+          <w:tcPr>
+            <w:tcW w:w="1353" w:type="pct"/>
+          </w:tcPr>
+          <w:p>
+            <w:r>
+              <w:t>Obt</w:t>
+            </w:r>
+            <w:r>
+              <w:t xml:space="preserve">enir </w:t>
+            </w:r>
+            <w:r>
+              <w:t>les bonnes informations, modifier maquettes pour s'adapter aux bes</w:t>
             </w:r>
             <w:bookmarkStart w:id="0" w:name="_GoBack"/>
             <w:bookmarkEnd w:id="0"/>
-            <w:proofErr w:type="spellStart"/>
-            <w:r>
-              <w:t>Shun</w:t>
-            </w:r>
-            <w:proofErr w:type="spellEnd"/>
-          </w:p>
-        </w:tc>
-        <w:tc>
-          <w:tcPr>
-            <w:tcW w:w="1353" w:type="pct"/>
-          </w:tcPr>
-          <w:p>
-            <w:r>
-              <w:t>Régler bug avec Google Map</w:t>
-            </w:r>
-          </w:p>
-        </w:tc>
-        <w:tc>
-          <w:tcPr>
-            <w:tcW w:w="1353" w:type="pct"/>
-          </w:tcPr>
-          <w:p/>
-        </w:tc>
-        <w:tc>
-          <w:tcPr>
-            <w:tcW w:w="1354" w:type="pct"/>
-          </w:tcPr>
-          <w:p>
-            <w:r>
-              <w:t xml:space="preserve">Affichage dans les liste à donner Ajuster les </w:t>
-            </w:r>
-            <w:proofErr w:type="spellStart"/>
-            <w:r>
-              <w:t>layouts</w:t>
-            </w:r>
-            <w:proofErr w:type="spellEnd"/>
-          </w:p>
-        </w:tc>
-      </w:tr>
-      <w:tr>
-        <w:tc>
-          <w:tcPr>
-            <w:tcW w:w="940" w:type="pct"/>
-          </w:tcPr>
-          <w:p>
-            <w:r>
-              <w:t>Catherine</w:t>
-            </w:r>
-          </w:p>
-        </w:tc>
-        <w:tc>
-          <w:tcPr>
-            <w:tcW w:w="1353" w:type="pct"/>
-          </w:tcPr>
-          <w:p>
-            <w:r>
-              <w:t>Obt</w:t>
-            </w:r>
-            <w:r>
-              <w:t xml:space="preserve">enir </w:t>
-            </w:r>
-            <w:r>
-              <w:t>les bonnes informations, modifier maquettes pour s'adapter aux besoin</w:t>
+            <w:r>
+              <w:t>oin</w:t>
             </w:r>
             <w:r>
               <w:t>s</w:t>
             </w:r>
             <w:r>
-              <w:t xml:space="preserve">, </w:t>
-            </w:r>
-            <w:r>
-              <w:t xml:space="preserve">modifier les </w:t>
+              <w:t xml:space="preserve">, modifier les </w:t>
             </w:r>
             <w:proofErr w:type="spellStart"/>
             <w:r>

</xml_diff>

<commit_message>
Scrum, retour à la couleur noir (texte)
</commit_message>
<xml_diff>
--- a/Scrum/Scrum_H16.docx
+++ b/Scrum/Scrum_H16.docx
@@ -1,18 +1,18 @@
 
 <file path=word/document.xml><?xml version="1.0" encoding="utf-8"?>
-<w:document xmlns:wpc="http://schemas.microsoft.com/office/word/2010/wordprocessingCanvas" xmlns:mc="http://schemas.openxmlformats.org/markup-compatibility/2006" xmlns:o="urn:schemas-microsoft-com:office:office" xmlns:r="http://schemas.openxmlformats.org/officeDocument/2006/relationships" xmlns:m="http://schemas.openxmlformats.org/officeDocument/2006/math" xmlns:v="urn:schemas-microsoft-com:vml" xmlns:wp14="http://schemas.microsoft.com/office/word/2010/wordprocessingDrawing" xmlns:wp="http://schemas.openxmlformats.org/drawingml/2006/wordprocessingDrawing" xmlns:w10="urn:schemas-microsoft-com:office:word" xmlns:w="http://schemas.openxmlformats.org/wordprocessingml/2006/main" xmlns:w14="http://schemas.microsoft.com/office/word/2010/wordml" xmlns:w15="http://schemas.microsoft.com/office/word/2012/wordml" xmlns:wpg="http://schemas.microsoft.com/office/word/2010/wordprocessingGroup" xmlns:wpi="http://schemas.microsoft.com/office/word/2010/wordprocessingInk" xmlns:wne="http://schemas.microsoft.com/office/word/2006/wordml" xmlns:wps="http://schemas.microsoft.com/office/word/2010/wordprocessingShape" mc:Ignorable="w14 w15 wp14">
+<w:document xmlns:wpc="http://schemas.microsoft.com/office/word/2010/wordprocessingCanvas" xmlns:mo="http://schemas.microsoft.com/office/mac/office/2008/main" xmlns:mc="http://schemas.openxmlformats.org/markup-compatibility/2006" xmlns:mv="urn:schemas-microsoft-com:mac:vml" xmlns:o="urn:schemas-microsoft-com:office:office" xmlns:r="http://schemas.openxmlformats.org/officeDocument/2006/relationships" xmlns:m="http://schemas.openxmlformats.org/officeDocument/2006/math" xmlns:v="urn:schemas-microsoft-com:vml" xmlns:wp14="http://schemas.microsoft.com/office/word/2010/wordprocessingDrawing" xmlns:wp="http://schemas.openxmlformats.org/drawingml/2006/wordprocessingDrawing" xmlns:w10="urn:schemas-microsoft-com:office:word" xmlns:w="http://schemas.openxmlformats.org/wordprocessingml/2006/main" xmlns:w14="http://schemas.microsoft.com/office/word/2010/wordml" xmlns:w15="http://schemas.microsoft.com/office/word/2012/wordml" xmlns:wpg="http://schemas.microsoft.com/office/word/2010/wordprocessingGroup" xmlns:wpi="http://schemas.microsoft.com/office/word/2010/wordprocessingInk" xmlns:wne="http://schemas.microsoft.com/office/word/2006/wordml" xmlns:wps="http://schemas.microsoft.com/office/word/2010/wordprocessingShape" mc:Ignorable="w14 w15 wp14">
   <w:body>
     <w:tbl>
       <w:tblPr>
-        <w:tblStyle w:val="TableGrid"/>
+        <w:tblStyle w:val="Grilledutableau"/>
         <w:tblW w:w="5000" w:type="pct"/>
         <w:tblLook w:val="04A0" w:firstRow="1" w:lastRow="0" w:firstColumn="1" w:lastColumn="0" w:noHBand="0" w:noVBand="1"/>
       </w:tblPr>
       <w:tblGrid>
         <w:gridCol w:w="1808"/>
         <w:gridCol w:w="2604"/>
+        <w:gridCol w:w="2606"/>
         <w:gridCol w:w="2604"/>
-        <w:gridCol w:w="2606"/>
       </w:tblGrid>
       <w:tr>
         <w:tc>
@@ -21,7 +21,7 @@
           </w:tcPr>
           <w:p>
             <w:pPr>
-              <w:pStyle w:val="Heading1"/>
+              <w:pStyle w:val="Titre1"/>
               <w:spacing w:before="0"/>
             </w:pPr>
             <w:r>
@@ -35,7 +35,7 @@
           </w:tcPr>
           <w:p>
             <w:pPr>
-              <w:pStyle w:val="Heading1"/>
+              <w:pStyle w:val="Titre1"/>
               <w:spacing w:before="0"/>
             </w:pPr>
             <w:r>
@@ -49,7 +49,7 @@
           </w:tcPr>
           <w:p>
             <w:pPr>
-              <w:pStyle w:val="Heading1"/>
+              <w:pStyle w:val="Titre1"/>
               <w:spacing w:before="0"/>
             </w:pPr>
             <w:r>
@@ -63,7 +63,7 @@
           </w:tcPr>
           <w:p>
             <w:pPr>
-              <w:pStyle w:val="Heading1"/>
+              <w:pStyle w:val="Titre1"/>
               <w:spacing w:before="0"/>
             </w:pPr>
             <w:r>
@@ -80,7 +80,7 @@
           </w:tcPr>
           <w:p>
             <w:pPr>
-              <w:pStyle w:val="Heading1"/>
+              <w:pStyle w:val="Titre1"/>
               <w:spacing w:before="0"/>
             </w:pPr>
             <w:r>
@@ -438,7 +438,7 @@
           </w:tcPr>
           <w:p>
             <w:pPr>
-              <w:pStyle w:val="ListBullet2"/>
+              <w:pStyle w:val="Listepuces2"/>
             </w:pPr>
             <w:r>
               <w:t>Envoi-réception des données</w:t>
@@ -501,7 +501,7 @@
           </w:tcPr>
           <w:p>
             <w:pPr>
-              <w:pStyle w:val="Heading1"/>
+              <w:pStyle w:val="Titre1"/>
               <w:spacing w:before="0"/>
             </w:pPr>
             <w:r>
@@ -548,15 +548,7 @@
           </w:tcPr>
           <w:p>
             <w:r>
-              <w:t>Conserver ou non les 2 requêtes selon vers quoi on s’</w:t>
-            </w:r>
-            <w:proofErr w:type="spellStart"/>
-            <w:r>
-              <w:t>enligne</w:t>
-            </w:r>
-            <w:proofErr w:type="spellEnd"/>
-            <w:r>
-              <w:t>.</w:t>
+              <w:t>Conserver ou non les 2 requêtes selon vers quoi on s’enligne.</w:t>
             </w:r>
           </w:p>
         </w:tc>
@@ -882,15 +874,7 @@
           </w:tcPr>
           <w:p>
             <w:r>
-              <w:t>Design d’</w:t>
-            </w:r>
-            <w:proofErr w:type="spellStart"/>
-            <w:r>
-              <w:t>icones</w:t>
-            </w:r>
-            <w:proofErr w:type="spellEnd"/>
-            <w:r>
-              <w:t xml:space="preserve"> pour les catégories.</w:t>
+              <w:t>Design d’icones pour les catégories.</w:t>
             </w:r>
           </w:p>
           <w:p>
@@ -1026,7 +1010,7 @@
           </w:tcPr>
           <w:p>
             <w:pPr>
-              <w:pStyle w:val="Heading1"/>
+              <w:pStyle w:val="Titre1"/>
               <w:spacing w:before="0"/>
             </w:pPr>
             <w:r>
@@ -1312,21 +1296,8 @@
           </w:p>
           <w:p>
             <w:r>
-              <w:t xml:space="preserve">Lister </w:t>
-            </w:r>
-            <w:proofErr w:type="spellStart"/>
-            <w:r>
-              <w:t>tout</w:t>
-            </w:r>
-            <w:proofErr w:type="spellEnd"/>
-            <w:r>
-              <w:t xml:space="preserve"> </w:t>
-            </w:r>
-            <w:proofErr w:type="gramStart"/>
-            <w:r>
-              <w:t>les organisme communautaire</w:t>
-            </w:r>
-            <w:proofErr w:type="gramEnd"/>
+              <w:t>Lister tout les organisme communautaire</w:t>
+            </w:r>
           </w:p>
         </w:tc>
         <w:tc>
@@ -1405,15 +1376,7 @@
           </w:tcPr>
           <w:p>
             <w:r>
-              <w:t xml:space="preserve">Aide pour </w:t>
-            </w:r>
-            <w:proofErr w:type="spellStart"/>
-            <w:r>
-              <w:t>Github</w:t>
-            </w:r>
-            <w:proofErr w:type="spellEnd"/>
-            <w:r>
-              <w:t xml:space="preserve"> et faire sa mémère</w:t>
+              <w:t>Aide pour Github et faire sa mémère</w:t>
             </w:r>
           </w:p>
         </w:tc>
@@ -1511,7 +1474,7 @@
           </w:tcPr>
           <w:p>
             <w:pPr>
-              <w:pStyle w:val="Heading1"/>
+              <w:pStyle w:val="Titre1"/>
               <w:spacing w:before="0"/>
             </w:pPr>
             <w:r>
@@ -1751,13 +1714,8 @@
             </w:r>
             <w:proofErr w:type="spellEnd"/>
             <w:r>
-              <w:t xml:space="preserve"> </w:t>
-            </w:r>
-            <w:proofErr w:type="gramStart"/>
-            <w:r>
-              <w:t>adapter</w:t>
-            </w:r>
-            <w:proofErr w:type="gramEnd"/>
+              <w:t xml:space="preserve"> adapter</w:t>
+            </w:r>
           </w:p>
         </w:tc>
         <w:tc>
@@ -2012,20 +1970,14 @@
           </w:tcPr>
           <w:p>
             <w:pPr>
-              <w:pStyle w:val="Heading1"/>
+              <w:pStyle w:val="Titre1"/>
               <w:spacing w:before="0"/>
             </w:pPr>
             <w:r>
               <w:t xml:space="preserve">Date </w:t>
             </w:r>
             <w:r>
-              <w:t>1</w:t>
-            </w:r>
-            <w:r>
-              <w:t>9</w:t>
-            </w:r>
-            <w:r>
-              <w:t xml:space="preserve"> Janvier</w:t>
+              <w:t>19 Janvier</w:t>
             </w:r>
           </w:p>
         </w:tc>
@@ -2284,32 +2236,1111 @@
             <w:r>
               <w:t>e</w:t>
             </w:r>
+            <w:r>
+              <w:t>xpand</w:t>
+            </w:r>
+            <w:proofErr w:type="spellEnd"/>
+            <w:r>
+              <w:t xml:space="preserve"> pour </w:t>
+            </w:r>
+            <w:proofErr w:type="spellStart"/>
+            <w:r>
+              <w:t>list</w:t>
+            </w:r>
+            <w:proofErr w:type="spellEnd"/>
+            <w:r>
+              <w:t xml:space="preserve"> </w:t>
+            </w:r>
+            <w:proofErr w:type="spellStart"/>
+            <w:r>
+              <w:t>view</w:t>
+            </w:r>
+            <w:proofErr w:type="spellEnd"/>
+            <w:r>
+              <w:t xml:space="preserve"> adapter avec Phil. Créer une fonction pour préparer des données. Faite une fonction pour afficher la liste des marchandises disponibles.</w:t>
+            </w:r>
+          </w:p>
+        </w:tc>
+        <w:tc>
+          <w:tcPr>
+            <w:tcW w:w="1353" w:type="pct"/>
+          </w:tcPr>
+          <w:p>
+            <w:r>
+              <w:t>-</w:t>
+            </w:r>
+          </w:p>
+        </w:tc>
+        <w:tc>
+          <w:tcPr>
+            <w:tcW w:w="1354" w:type="pct"/>
+          </w:tcPr>
+          <w:p>
+            <w:r>
+              <w:t>Tester la fonction créée pour la liste des marchandises disponibles,</w:t>
+            </w:r>
+          </w:p>
+        </w:tc>
+      </w:tr>
+      <w:tr>
+        <w:tc>
+          <w:tcPr>
+            <w:tcW w:w="940" w:type="pct"/>
+          </w:tcPr>
+          <w:p>
+            <w:r>
+              <w:t>Catherine</w:t>
+            </w:r>
+          </w:p>
+        </w:tc>
+        <w:tc>
+          <w:tcPr>
+            <w:tcW w:w="1353" w:type="pct"/>
+          </w:tcPr>
+          <w:p/>
+        </w:tc>
+        <w:tc>
+          <w:tcPr>
+            <w:tcW w:w="1353" w:type="pct"/>
+          </w:tcPr>
+          <w:p/>
+        </w:tc>
+        <w:tc>
+          <w:tcPr>
+            <w:tcW w:w="1354" w:type="pct"/>
+          </w:tcPr>
+          <w:p/>
+        </w:tc>
+      </w:tr>
+      <w:tr>
+        <w:tc>
+          <w:tcPr>
+            <w:tcW w:w="940" w:type="pct"/>
+          </w:tcPr>
+          <w:p>
+            <w:r>
+              <w:t>Philippe</w:t>
+            </w:r>
+          </w:p>
+        </w:tc>
+        <w:tc>
+          <w:tcPr>
+            <w:tcW w:w="1353" w:type="pct"/>
+          </w:tcPr>
+          <w:p>
+            <w:r>
+              <w:t>Régler le problème de la liste des réservations.</w:t>
+            </w:r>
+          </w:p>
+        </w:tc>
+        <w:tc>
+          <w:tcPr>
+            <w:tcW w:w="1353" w:type="pct"/>
+          </w:tcPr>
+          <w:p>
+            <w:r>
+              <w:t>Découvert d’autres bugs.</w:t>
+            </w:r>
+          </w:p>
+        </w:tc>
+        <w:tc>
+          <w:tcPr>
+            <w:tcW w:w="1354" w:type="pct"/>
+          </w:tcPr>
+          <w:p>
+            <w:r>
+              <w:t xml:space="preserve">Commencer à </w:t>
+            </w:r>
+            <w:proofErr w:type="spellStart"/>
+            <w:r>
+              <w:t>refactorer</w:t>
+            </w:r>
+            <w:proofErr w:type="spellEnd"/>
+            <w:r>
+              <w:t xml:space="preserve"> sur les dépôts. </w:t>
+            </w:r>
+          </w:p>
+        </w:tc>
+      </w:tr>
+      <w:tr>
+        <w:tc>
+          <w:tcPr>
+            <w:tcW w:w="940" w:type="pct"/>
+          </w:tcPr>
+          <w:p>
+            <w:r>
+              <w:t>P-A</w:t>
+            </w:r>
+          </w:p>
+        </w:tc>
+        <w:tc>
+          <w:tcPr>
+            <w:tcW w:w="1353" w:type="pct"/>
+          </w:tcPr>
+          <w:p>
+            <w:r>
+              <w:t>Régler des bugs. Faire afficher la liste des organismes qui ont des choses à données. Régler des bugs.</w:t>
+            </w:r>
+          </w:p>
+        </w:tc>
+        <w:tc>
+          <w:tcPr>
+            <w:tcW w:w="1353" w:type="pct"/>
+          </w:tcPr>
+          <w:p>
+            <w:r>
+              <w:t>Difficulté : mauvaise route pour la liste des réservations.</w:t>
+            </w:r>
+          </w:p>
+        </w:tc>
+        <w:tc>
+          <w:tcPr>
+            <w:tcW w:w="1354" w:type="pct"/>
+          </w:tcPr>
+          <w:p>
+            <w:r>
+              <w:t>Faire des transactions sur le serveur, régler les problèmes de tri et de date.</w:t>
+            </w:r>
+          </w:p>
+        </w:tc>
+      </w:tr>
+      <w:tr>
+        <w:tc>
+          <w:tcPr>
+            <w:tcW w:w="5000" w:type="pct"/>
+            <w:gridSpan w:val="4"/>
+          </w:tcPr>
+          <w:p>
+            <w:pPr>
+              <w:pStyle w:val="Titre1"/>
+              <w:spacing w:before="0"/>
+            </w:pPr>
+            <w:r>
+              <w:t xml:space="preserve">Date </w:t>
+            </w:r>
+            <w:r>
+              <w:t xml:space="preserve">20 </w:t>
+            </w:r>
+            <w:r>
+              <w:t>Janvier</w:t>
+            </w:r>
+          </w:p>
+        </w:tc>
+      </w:tr>
+      <w:tr>
+        <w:trPr>
+          <w:gridAfter w:val="1"/>
+          <w:wAfter w:w="1353" w:type="pct"/>
+          <w:trHeight w:val="1164"/>
+        </w:trPr>
+        <w:tc>
+          <w:tcPr>
+            <w:tcW w:w="940" w:type="pct"/>
+          </w:tcPr>
+          <w:p>
+            <w:r>
+              <w:t>Jean-François</w:t>
+            </w:r>
+          </w:p>
+        </w:tc>
+        <w:tc>
+          <w:tcPr>
+            <w:tcW w:w="1353" w:type="pct"/>
+          </w:tcPr>
+          <w:p>
+            <w:pPr>
+              <w:widowControl w:val="0"/>
+              <w:autoSpaceDE w:val="0"/>
+              <w:autoSpaceDN w:val="0"/>
+              <w:adjustRightInd w:val="0"/>
+              <w:spacing w:line="320" w:lineRule="atLeast"/>
+              <w:jc w:val="left"/>
+            </w:pPr>
+            <w:proofErr w:type="gramStart"/>
+            <w:r>
+              <w:t>rencontrer</w:t>
+            </w:r>
+            <w:proofErr w:type="gramEnd"/>
+            <w:r>
+              <w:t xml:space="preserve"> </w:t>
+            </w:r>
+            <w:proofErr w:type="spellStart"/>
+            <w:r>
+              <w:t>P.a</w:t>
+            </w:r>
+            <w:proofErr w:type="spellEnd"/>
+            <w:r>
+              <w:t xml:space="preserve"> </w:t>
+            </w:r>
+          </w:p>
+          <w:p>
+            <w:pPr>
+              <w:widowControl w:val="0"/>
+              <w:autoSpaceDE w:val="0"/>
+              <w:autoSpaceDN w:val="0"/>
+              <w:adjustRightInd w:val="0"/>
+              <w:spacing w:line="320" w:lineRule="atLeast"/>
+              <w:jc w:val="left"/>
+            </w:pPr>
+            <w:proofErr w:type="gramStart"/>
+            <w:r>
+              <w:t>mettre</w:t>
+            </w:r>
+            <w:proofErr w:type="gramEnd"/>
+            <w:r>
+              <w:t xml:space="preserve"> les </w:t>
+            </w:r>
+            <w:r>
+              <w:t>fichier</w:t>
+            </w:r>
+            <w:r>
+              <w:t>s</w:t>
+            </w:r>
+            <w:r>
+              <w:t xml:space="preserve"> à jours</w:t>
+            </w:r>
+            <w:r>
+              <w:t xml:space="preserve"> et</w:t>
+            </w:r>
+          </w:p>
+          <w:p>
+            <w:pPr>
+              <w:widowControl w:val="0"/>
+              <w:autoSpaceDE w:val="0"/>
+              <w:autoSpaceDN w:val="0"/>
+              <w:adjustRightInd w:val="0"/>
+              <w:spacing w:line="320" w:lineRule="atLeast"/>
+              <w:jc w:val="left"/>
+            </w:pPr>
+            <w:proofErr w:type="gramStart"/>
+            <w:r>
+              <w:t>travailler</w:t>
+            </w:r>
+            <w:proofErr w:type="gramEnd"/>
+            <w:r>
+              <w:t xml:space="preserve"> sur les listes de marchandise</w:t>
+            </w:r>
+          </w:p>
+          <w:p/>
+        </w:tc>
+        <w:tc>
+          <w:tcPr>
+            <w:tcW w:w="1354" w:type="pct"/>
+          </w:tcPr>
+          <w:p>
+            <w:r>
+              <w:t>-</w:t>
+            </w:r>
+          </w:p>
+        </w:tc>
+      </w:tr>
+      <w:tr>
+        <w:tc>
+          <w:tcPr>
+            <w:tcW w:w="940" w:type="pct"/>
+          </w:tcPr>
+          <w:p>
+            <w:r>
+              <w:t>Joël</w:t>
+            </w:r>
+          </w:p>
+        </w:tc>
+        <w:tc>
+          <w:tcPr>
+            <w:tcW w:w="1353" w:type="pct"/>
+          </w:tcPr>
+          <w:p>
+            <w:pPr>
+              <w:widowControl w:val="0"/>
+              <w:autoSpaceDE w:val="0"/>
+              <w:autoSpaceDN w:val="0"/>
+              <w:adjustRightInd w:val="0"/>
+              <w:spacing w:line="320" w:lineRule="atLeast"/>
+              <w:jc w:val="left"/>
+            </w:pPr>
+            <w:r>
+              <w:t xml:space="preserve">Changé les fonds pour le À propos, </w:t>
+            </w:r>
+            <w:r>
+              <w:t>ajout marchandise</w:t>
+            </w:r>
+          </w:p>
+          <w:p>
+            <w:pPr>
+              <w:widowControl w:val="0"/>
+              <w:autoSpaceDE w:val="0"/>
+              <w:autoSpaceDN w:val="0"/>
+              <w:adjustRightInd w:val="0"/>
+              <w:spacing w:line="320" w:lineRule="atLeast"/>
+              <w:jc w:val="left"/>
+            </w:pPr>
+            <w:r>
+              <w:t>A</w:t>
+            </w:r>
+            <w:r>
+              <w:t>c</w:t>
+            </w:r>
+            <w:r>
+              <w:t>tion bar mes don couleur</w:t>
+            </w:r>
+          </w:p>
+          <w:p>
+            <w:pPr>
+              <w:widowControl w:val="0"/>
+              <w:autoSpaceDE w:val="0"/>
+              <w:autoSpaceDN w:val="0"/>
+              <w:adjustRightInd w:val="0"/>
+              <w:spacing w:line="320" w:lineRule="atLeast"/>
+              <w:jc w:val="left"/>
+            </w:pPr>
+            <w:proofErr w:type="gramStart"/>
+            <w:r>
+              <w:t>changer</w:t>
+            </w:r>
+            <w:proofErr w:type="gramEnd"/>
+            <w:r>
+              <w:t xml:space="preserve"> logo </w:t>
+            </w:r>
+            <w:r>
+              <w:t>connexion</w:t>
+            </w:r>
+          </w:p>
+          <w:p/>
+        </w:tc>
+        <w:tc>
+          <w:tcPr>
+            <w:tcW w:w="1353" w:type="pct"/>
+          </w:tcPr>
+          <w:p>
+            <w:pPr>
+              <w:widowControl w:val="0"/>
+              <w:autoSpaceDE w:val="0"/>
+              <w:autoSpaceDN w:val="0"/>
+              <w:adjustRightInd w:val="0"/>
+              <w:spacing w:line="320" w:lineRule="atLeast"/>
+              <w:jc w:val="left"/>
+            </w:pPr>
+            <w:r>
+              <w:t>T</w:t>
+            </w:r>
+            <w:r>
+              <w:t xml:space="preserve">hème en noir au lieu </w:t>
+            </w:r>
+            <w:proofErr w:type="gramStart"/>
+            <w:r>
+              <w:t xml:space="preserve">de </w:t>
+            </w:r>
+            <w:r>
+              <w:t>en</w:t>
+            </w:r>
+            <w:proofErr w:type="gramEnd"/>
+            <w:r>
+              <w:t xml:space="preserve"> blanc</w:t>
+            </w:r>
+            <w:r>
+              <w:t>.</w:t>
+            </w:r>
+          </w:p>
+          <w:p>
+            <w:pPr>
+              <w:widowControl w:val="0"/>
+              <w:autoSpaceDE w:val="0"/>
+              <w:autoSpaceDN w:val="0"/>
+              <w:adjustRightInd w:val="0"/>
+              <w:spacing w:line="320" w:lineRule="atLeast"/>
+              <w:jc w:val="left"/>
+            </w:pPr>
+            <w:proofErr w:type="spellStart"/>
+            <w:r>
+              <w:t>G</w:t>
+            </w:r>
+            <w:r>
+              <w:t>oole</w:t>
+            </w:r>
+            <w:proofErr w:type="spellEnd"/>
+            <w:r>
+              <w:t xml:space="preserve"> </w:t>
+            </w:r>
+            <w:proofErr w:type="spellStart"/>
+            <w:r>
+              <w:t>map</w:t>
+            </w:r>
+            <w:proofErr w:type="spellEnd"/>
+            <w:r>
+              <w:t xml:space="preserve"> </w:t>
+            </w:r>
+            <w:proofErr w:type="spellStart"/>
+            <w:r>
+              <w:t>slider</w:t>
+            </w:r>
+            <w:proofErr w:type="spellEnd"/>
+            <w:r>
+              <w:t>.</w:t>
+            </w:r>
+          </w:p>
+          <w:p/>
+        </w:tc>
+        <w:tc>
+          <w:tcPr>
+            <w:tcW w:w="1354" w:type="pct"/>
+          </w:tcPr>
+          <w:p>
+            <w:pPr>
+              <w:widowControl w:val="0"/>
+              <w:autoSpaceDE w:val="0"/>
+              <w:autoSpaceDN w:val="0"/>
+              <w:adjustRightInd w:val="0"/>
+              <w:spacing w:line="320" w:lineRule="atLeast"/>
+              <w:jc w:val="left"/>
+            </w:pPr>
+            <w:r>
+              <w:t>Corriger le thème</w:t>
+            </w:r>
+          </w:p>
+          <w:p>
+            <w:pPr>
+              <w:widowControl w:val="0"/>
+              <w:autoSpaceDE w:val="0"/>
+              <w:autoSpaceDN w:val="0"/>
+              <w:adjustRightInd w:val="0"/>
+              <w:spacing w:line="320" w:lineRule="atLeast"/>
+              <w:jc w:val="left"/>
+            </w:pPr>
+            <w:proofErr w:type="gramStart"/>
+            <w:r>
+              <w:t>le</w:t>
+            </w:r>
+            <w:proofErr w:type="gramEnd"/>
+            <w:r>
+              <w:t xml:space="preserve"> formulaire ajout de marchandise</w:t>
+            </w:r>
+            <w:r>
+              <w:t>s</w:t>
+            </w:r>
+          </w:p>
+          <w:p/>
+        </w:tc>
+      </w:tr>
+      <w:tr>
+        <w:tc>
+          <w:tcPr>
+            <w:tcW w:w="940" w:type="pct"/>
+          </w:tcPr>
+          <w:p>
+            <w:r>
+              <w:t>Éric</w:t>
+            </w:r>
+          </w:p>
+        </w:tc>
+        <w:tc>
+          <w:tcPr>
+            <w:tcW w:w="1353" w:type="pct"/>
+          </w:tcPr>
+          <w:p>
+            <w:r>
+              <w:t xml:space="preserve">Idem </w:t>
+            </w:r>
+            <w:proofErr w:type="spellStart"/>
+            <w:r>
+              <w:t>Joel</w:t>
+            </w:r>
+            <w:proofErr w:type="spellEnd"/>
+            <w:r>
+              <w:t>.</w:t>
+            </w:r>
+          </w:p>
+        </w:tc>
+        <w:tc>
+          <w:tcPr>
+            <w:tcW w:w="1353" w:type="pct"/>
+          </w:tcPr>
+          <w:p>
+            <w:r>
+              <w:t xml:space="preserve">Idem </w:t>
+            </w:r>
+            <w:proofErr w:type="spellStart"/>
+            <w:r>
+              <w:t>Joel</w:t>
+            </w:r>
+            <w:proofErr w:type="spellEnd"/>
+            <w:r>
+              <w:t>.</w:t>
+            </w:r>
+          </w:p>
+        </w:tc>
+        <w:tc>
+          <w:tcPr>
+            <w:tcW w:w="1354" w:type="pct"/>
+          </w:tcPr>
+          <w:p>
+            <w:r>
+              <w:t xml:space="preserve">Idem </w:t>
+            </w:r>
+            <w:proofErr w:type="spellStart"/>
+            <w:r>
+              <w:t>Joel</w:t>
+            </w:r>
+            <w:proofErr w:type="spellEnd"/>
+            <w:r>
+              <w:t>.</w:t>
+            </w:r>
+          </w:p>
+        </w:tc>
+      </w:tr>
+      <w:tr>
+        <w:tc>
+          <w:tcPr>
+            <w:tcW w:w="940" w:type="pct"/>
+          </w:tcPr>
+          <w:p>
+            <w:r>
+              <w:t>René</w:t>
+            </w:r>
+          </w:p>
+        </w:tc>
+        <w:tc>
+          <w:tcPr>
+            <w:tcW w:w="1353" w:type="pct"/>
+          </w:tcPr>
+          <w:p>
+            <w:r>
+              <w:t>Idem Carl</w:t>
+            </w:r>
+            <w:r>
+              <w:t>.</w:t>
+            </w:r>
+          </w:p>
+        </w:tc>
+        <w:tc>
+          <w:tcPr>
+            <w:tcW w:w="1353" w:type="pct"/>
+          </w:tcPr>
+          <w:p>
+            <w:r>
+              <w:t>Idem Carl.</w:t>
+            </w:r>
+          </w:p>
+        </w:tc>
+        <w:tc>
+          <w:tcPr>
+            <w:tcW w:w="1354" w:type="pct"/>
+          </w:tcPr>
+          <w:p>
+            <w:r>
+              <w:t>Idem Carl.</w:t>
+            </w:r>
+          </w:p>
+        </w:tc>
+      </w:tr>
+      <w:tr>
+        <w:tc>
+          <w:tcPr>
+            <w:tcW w:w="940" w:type="pct"/>
+          </w:tcPr>
+          <w:p>
+            <w:r>
+              <w:t>Carl</w:t>
+            </w:r>
+          </w:p>
+        </w:tc>
+        <w:tc>
+          <w:tcPr>
+            <w:tcW w:w="1353" w:type="pct"/>
+          </w:tcPr>
+          <w:p>
+            <w:r>
+              <w:t>Idem René</w:t>
+            </w:r>
+          </w:p>
+        </w:tc>
+        <w:tc>
+          <w:tcPr>
+            <w:tcW w:w="1353" w:type="pct"/>
+          </w:tcPr>
+          <w:p>
+            <w:r>
+              <w:t>Manque d’aisance au niveau de la programmation.</w:t>
+            </w:r>
+          </w:p>
+        </w:tc>
+        <w:tc>
+          <w:tcPr>
+            <w:tcW w:w="1354" w:type="pct"/>
+          </w:tcPr>
+          <w:p>
+            <w:r>
+              <w:t>Idem René</w:t>
+            </w:r>
+          </w:p>
+        </w:tc>
+      </w:tr>
+      <w:tr>
+        <w:tc>
+          <w:tcPr>
+            <w:tcW w:w="940" w:type="pct"/>
+          </w:tcPr>
+          <w:p>
+            <w:r>
+              <w:t xml:space="preserve">Yong </w:t>
+            </w:r>
+            <w:proofErr w:type="spellStart"/>
+            <w:r>
+              <w:t>Shun</w:t>
+            </w:r>
+            <w:proofErr w:type="spellEnd"/>
+          </w:p>
+        </w:tc>
+        <w:tc>
+          <w:tcPr>
+            <w:tcW w:w="1353" w:type="pct"/>
+          </w:tcPr>
+          <w:p>
+            <w:pPr>
+              <w:widowControl w:val="0"/>
+              <w:autoSpaceDE w:val="0"/>
+              <w:autoSpaceDN w:val="0"/>
+              <w:adjustRightInd w:val="0"/>
+              <w:spacing w:line="320" w:lineRule="atLeast"/>
+              <w:jc w:val="left"/>
+            </w:pPr>
+            <w:r>
+              <w:t>F</w:t>
+            </w:r>
+            <w:r>
+              <w:t>a</w:t>
+            </w:r>
+            <w:r>
+              <w:t>ire</w:t>
+            </w:r>
+            <w:r>
+              <w:t xml:space="preserve"> </w:t>
+            </w:r>
+            <w:r>
+              <w:t xml:space="preserve">afficher les listes </w:t>
+            </w:r>
+            <w:r>
+              <w:t>réserver</w:t>
+            </w:r>
+            <w:r>
+              <w:t xml:space="preserve"> avec </w:t>
+            </w:r>
+            <w:r>
+              <w:t xml:space="preserve">bouton sur le menu </w:t>
+            </w:r>
+            <w:proofErr w:type="spellStart"/>
+            <w:r>
+              <w:t>google</w:t>
+            </w:r>
+            <w:proofErr w:type="spellEnd"/>
+            <w:r>
+              <w:t xml:space="preserve"> </w:t>
+            </w:r>
+            <w:proofErr w:type="spellStart"/>
+            <w:r>
+              <w:t>map</w:t>
+            </w:r>
+            <w:proofErr w:type="spellEnd"/>
+          </w:p>
+          <w:p>
+            <w:pPr>
+              <w:widowControl w:val="0"/>
+              <w:autoSpaceDE w:val="0"/>
+              <w:autoSpaceDN w:val="0"/>
+              <w:adjustRightInd w:val="0"/>
+              <w:spacing w:line="320" w:lineRule="atLeast"/>
+              <w:jc w:val="left"/>
+            </w:pPr>
+            <w:r>
+              <w:t>Bouton r</w:t>
+            </w:r>
+            <w:r>
+              <w:t>éserver et disponible sont activé</w:t>
+            </w:r>
+          </w:p>
+          <w:p/>
+        </w:tc>
+        <w:tc>
+          <w:tcPr>
+            <w:tcW w:w="1353" w:type="pct"/>
+          </w:tcPr>
+          <w:p>
+            <w:r>
+              <w:t>-</w:t>
+            </w:r>
+          </w:p>
+        </w:tc>
+        <w:tc>
+          <w:tcPr>
+            <w:tcW w:w="1354" w:type="pct"/>
+          </w:tcPr>
+          <w:p>
+            <w:r>
+              <w:t>tester le "</w:t>
+            </w:r>
+            <w:proofErr w:type="spellStart"/>
+            <w:r>
+              <w:t>slider</w:t>
+            </w:r>
+            <w:proofErr w:type="spellEnd"/>
+            <w:r>
+              <w:t>" parce qu’il ne fonctionne plus</w:t>
+            </w:r>
+          </w:p>
+        </w:tc>
+      </w:tr>
+      <w:tr>
+        <w:tc>
+          <w:tcPr>
+            <w:tcW w:w="940" w:type="pct"/>
+          </w:tcPr>
+          <w:p>
+            <w:r>
+              <w:t>Catherine</w:t>
+            </w:r>
+          </w:p>
+        </w:tc>
+        <w:tc>
+          <w:tcPr>
+            <w:tcW w:w="1353" w:type="pct"/>
+          </w:tcPr>
+          <w:p>
+            <w:pPr>
+              <w:widowControl w:val="0"/>
+              <w:autoSpaceDE w:val="0"/>
+              <w:autoSpaceDN w:val="0"/>
+              <w:adjustRightInd w:val="0"/>
+              <w:spacing w:line="320" w:lineRule="atLeast"/>
+              <w:jc w:val="left"/>
+            </w:pPr>
+            <w:r>
+              <w:t>P</w:t>
+            </w:r>
+            <w:r>
+              <w:t>rogresse Bar</w:t>
+            </w:r>
+          </w:p>
+          <w:p>
+            <w:pPr>
+              <w:widowControl w:val="0"/>
+              <w:autoSpaceDE w:val="0"/>
+              <w:autoSpaceDN w:val="0"/>
+              <w:adjustRightInd w:val="0"/>
+              <w:spacing w:line="320" w:lineRule="atLeast"/>
+              <w:jc w:val="left"/>
+            </w:pPr>
+            <w:proofErr w:type="gramStart"/>
+            <w:r>
+              <w:lastRenderedPageBreak/>
+              <w:t>fait</w:t>
+            </w:r>
+            <w:proofErr w:type="gramEnd"/>
+            <w:r>
+              <w:t xml:space="preserve"> la page de réservation avec l’</w:t>
+            </w:r>
+            <w:proofErr w:type="spellStart"/>
+            <w:r>
+              <w:t>adapteur</w:t>
+            </w:r>
+            <w:proofErr w:type="spellEnd"/>
+            <w:r>
+              <w:t xml:space="preserve"> pas terminer</w:t>
+            </w:r>
+          </w:p>
+          <w:p/>
+        </w:tc>
+        <w:tc>
+          <w:tcPr>
+            <w:tcW w:w="1353" w:type="pct"/>
+          </w:tcPr>
+          <w:p>
+            <w:r>
+              <w:lastRenderedPageBreak/>
+              <w:t>Humeur</w:t>
+            </w:r>
+          </w:p>
+        </w:tc>
+        <w:tc>
+          <w:tcPr>
+            <w:tcW w:w="1354" w:type="pct"/>
+          </w:tcPr>
+          <w:p>
+            <w:pPr>
+              <w:widowControl w:val="0"/>
+              <w:autoSpaceDE w:val="0"/>
+              <w:autoSpaceDN w:val="0"/>
+              <w:adjustRightInd w:val="0"/>
+              <w:spacing w:line="320" w:lineRule="atLeast"/>
+              <w:jc w:val="left"/>
+            </w:pPr>
+            <w:proofErr w:type="gramStart"/>
+            <w:r>
+              <w:rPr>
+                <w:rFonts w:ascii="Helvetica Neue" w:hAnsi="Helvetica Neue" w:cs="Helvetica Neue"/>
+                <w:sz w:val="24"/>
+                <w:lang w:val="fr-FR"/>
+              </w:rPr>
+              <w:t>c</w:t>
+            </w:r>
+            <w:r>
+              <w:t>orriger</w:t>
+            </w:r>
+            <w:proofErr w:type="gramEnd"/>
+            <w:r>
+              <w:t xml:space="preserve"> la progresse bar </w:t>
+            </w:r>
+          </w:p>
+          <w:p>
+            <w:pPr>
+              <w:widowControl w:val="0"/>
+              <w:autoSpaceDE w:val="0"/>
+              <w:autoSpaceDN w:val="0"/>
+              <w:adjustRightInd w:val="0"/>
+              <w:spacing w:line="320" w:lineRule="atLeast"/>
+              <w:jc w:val="left"/>
+            </w:pPr>
+            <w:proofErr w:type="gramStart"/>
+            <w:r>
+              <w:lastRenderedPageBreak/>
+              <w:t>travailler</w:t>
+            </w:r>
+            <w:proofErr w:type="gramEnd"/>
+            <w:r>
+              <w:t xml:space="preserve"> sur </w:t>
+            </w:r>
+            <w:proofErr w:type="spellStart"/>
+            <w:r>
+              <w:t>adapteur</w:t>
+            </w:r>
+            <w:proofErr w:type="spellEnd"/>
+            <w:r>
+              <w:t xml:space="preserve"> mes réservation</w:t>
+            </w:r>
+          </w:p>
+          <w:p/>
+        </w:tc>
+      </w:tr>
+      <w:tr>
+        <w:tc>
+          <w:tcPr>
+            <w:tcW w:w="940" w:type="pct"/>
+          </w:tcPr>
+          <w:p>
+            <w:r>
+              <w:lastRenderedPageBreak/>
+              <w:t>Philippe</w:t>
+            </w:r>
+          </w:p>
+        </w:tc>
+        <w:tc>
+          <w:tcPr>
+            <w:tcW w:w="1353" w:type="pct"/>
+          </w:tcPr>
+          <w:p>
+            <w:pPr>
+              <w:widowControl w:val="0"/>
+              <w:autoSpaceDE w:val="0"/>
+              <w:autoSpaceDN w:val="0"/>
+              <w:adjustRightInd w:val="0"/>
+              <w:spacing w:line="320" w:lineRule="atLeast"/>
+              <w:jc w:val="left"/>
+            </w:pPr>
+            <w:r>
+              <w:t>R</w:t>
+            </w:r>
+            <w:r>
+              <w:t>éfectoire les dépôt</w:t>
+            </w:r>
+            <w:r>
+              <w:t>s</w:t>
+            </w:r>
+            <w:r>
+              <w:t> </w:t>
+            </w:r>
+          </w:p>
+          <w:p>
+            <w:pPr>
+              <w:widowControl w:val="0"/>
+              <w:autoSpaceDE w:val="0"/>
+              <w:autoSpaceDN w:val="0"/>
+              <w:adjustRightInd w:val="0"/>
+              <w:spacing w:line="320" w:lineRule="atLeast"/>
+              <w:jc w:val="left"/>
+            </w:pPr>
+            <w:proofErr w:type="gramStart"/>
+            <w:r>
+              <w:t>recherche</w:t>
+            </w:r>
+            <w:proofErr w:type="gramEnd"/>
+            <w:r>
+              <w:t xml:space="preserve"> sur l’API </w:t>
+            </w:r>
+            <w:proofErr w:type="spellStart"/>
+            <w:r>
+              <w:t>google</w:t>
+            </w:r>
+            <w:proofErr w:type="spellEnd"/>
+          </w:p>
+          <w:p>
+            <w:pPr>
+              <w:widowControl w:val="0"/>
+              <w:autoSpaceDE w:val="0"/>
+              <w:autoSpaceDN w:val="0"/>
+              <w:adjustRightInd w:val="0"/>
+              <w:spacing w:line="320" w:lineRule="atLeast"/>
+              <w:jc w:val="left"/>
+            </w:pPr>
+            <w:proofErr w:type="gramStart"/>
+            <w:r>
+              <w:t>corriger</w:t>
+            </w:r>
+            <w:proofErr w:type="gramEnd"/>
+            <w:r>
+              <w:t xml:space="preserve"> des bug induit par lui-même</w:t>
+            </w:r>
+          </w:p>
+          <w:p/>
+        </w:tc>
+        <w:tc>
+          <w:tcPr>
+            <w:tcW w:w="1353" w:type="pct"/>
+          </w:tcPr>
+          <w:p>
+            <w:proofErr w:type="spellStart"/>
+            <w:r>
+              <w:t>Focusé</w:t>
+            </w:r>
+            <w:proofErr w:type="spellEnd"/>
+            <w:r>
+              <w:t xml:space="preserve"> </w:t>
+            </w:r>
+            <w:r>
+              <w:t xml:space="preserve"> et commencer</w:t>
+            </w:r>
+          </w:p>
+        </w:tc>
+        <w:tc>
+          <w:tcPr>
+            <w:tcW w:w="1354" w:type="pct"/>
+          </w:tcPr>
+          <w:p>
+            <w:pPr>
+              <w:widowControl w:val="0"/>
+              <w:autoSpaceDE w:val="0"/>
+              <w:autoSpaceDN w:val="0"/>
+              <w:adjustRightInd w:val="0"/>
+              <w:spacing w:line="320" w:lineRule="atLeast"/>
+              <w:jc w:val="left"/>
+            </w:pPr>
+            <w:r>
+              <w:t>E</w:t>
+            </w:r>
+            <w:r>
+              <w:t>xpliquer ce qu’il a changer</w:t>
+            </w:r>
+          </w:p>
+          <w:p>
+            <w:pPr>
+              <w:widowControl w:val="0"/>
+              <w:autoSpaceDE w:val="0"/>
+              <w:autoSpaceDN w:val="0"/>
+              <w:adjustRightInd w:val="0"/>
+              <w:spacing w:line="320" w:lineRule="atLeast"/>
+              <w:jc w:val="left"/>
+            </w:pPr>
+            <w:proofErr w:type="gramStart"/>
+            <w:r>
+              <w:t>pour</w:t>
+            </w:r>
+            <w:proofErr w:type="gramEnd"/>
+            <w:r>
+              <w:t xml:space="preserve"> les modification du code</w:t>
+            </w:r>
+          </w:p>
+          <w:p/>
+        </w:tc>
+      </w:tr>
+      <w:tr>
+        <w:tc>
+          <w:tcPr>
+            <w:tcW w:w="940" w:type="pct"/>
+          </w:tcPr>
+          <w:p>
+            <w:r>
+              <w:t>P-A</w:t>
+            </w:r>
+          </w:p>
+        </w:tc>
+        <w:tc>
+          <w:tcPr>
+            <w:tcW w:w="1353" w:type="pct"/>
+          </w:tcPr>
+          <w:p>
+            <w:pPr>
+              <w:widowControl w:val="0"/>
+              <w:autoSpaceDE w:val="0"/>
+              <w:autoSpaceDN w:val="0"/>
+              <w:adjustRightInd w:val="0"/>
+              <w:spacing w:line="320" w:lineRule="atLeast"/>
+              <w:jc w:val="left"/>
+            </w:pPr>
+            <w:r>
+              <w:t xml:space="preserve">Régler le problème </w:t>
+            </w:r>
+            <w:r>
+              <w:t>triage</w:t>
+            </w:r>
+            <w:r>
+              <w:t xml:space="preserve"> par date</w:t>
+            </w:r>
+          </w:p>
+          <w:p>
+            <w:pPr>
+              <w:widowControl w:val="0"/>
+              <w:autoSpaceDE w:val="0"/>
+              <w:autoSpaceDN w:val="0"/>
+              <w:adjustRightInd w:val="0"/>
+              <w:spacing w:line="320" w:lineRule="atLeast"/>
+              <w:jc w:val="left"/>
+            </w:pPr>
+            <w:r>
+              <w:t>Route</w:t>
+            </w:r>
+            <w:r>
+              <w:t xml:space="preserve"> de la liste des objet continent adresse</w:t>
+            </w:r>
+          </w:p>
+          <w:p>
+            <w:pPr>
+              <w:widowControl w:val="0"/>
+              <w:autoSpaceDE w:val="0"/>
+              <w:autoSpaceDN w:val="0"/>
+              <w:adjustRightInd w:val="0"/>
+              <w:spacing w:line="320" w:lineRule="atLeast"/>
+              <w:jc w:val="left"/>
+            </w:pPr>
             <w:bookmarkStart w:id="0" w:name="_GoBack"/>
             <w:bookmarkEnd w:id="0"/>
             <w:r>
-              <w:t>xpand</w:t>
-            </w:r>
-            <w:proofErr w:type="spellEnd"/>
-            <w:r>
-              <w:t xml:space="preserve"> pour </w:t>
-            </w:r>
-            <w:proofErr w:type="spellStart"/>
-            <w:r>
-              <w:t>list</w:t>
-            </w:r>
-            <w:proofErr w:type="spellEnd"/>
-            <w:r>
-              <w:t xml:space="preserve"> </w:t>
-            </w:r>
-            <w:proofErr w:type="spellStart"/>
-            <w:r>
-              <w:t>view</w:t>
-            </w:r>
-            <w:proofErr w:type="spellEnd"/>
-            <w:r>
-              <w:t xml:space="preserve"> adapter avec Phil. Créer une fonction pour préparer des données. Faite une fonction pour afficher la liste des marchandises disponibles.</w:t>
-            </w:r>
-          </w:p>
+              <w:t>Liste</w:t>
+            </w:r>
+            <w:r>
+              <w:t xml:space="preserve"> dispo et fonction</w:t>
+            </w:r>
+          </w:p>
+          <w:p>
+            <w:pPr>
+              <w:widowControl w:val="0"/>
+              <w:autoSpaceDE w:val="0"/>
+              <w:autoSpaceDN w:val="0"/>
+              <w:adjustRightInd w:val="0"/>
+              <w:spacing w:line="320" w:lineRule="atLeast"/>
+              <w:jc w:val="left"/>
+            </w:pPr>
+            <w:r>
+              <w:t>3 petit bug</w:t>
+            </w:r>
+          </w:p>
+          <w:p/>
         </w:tc>
         <w:tc>
           <w:tcPr>
@@ -2327,134 +3358,13 @@
           </w:tcPr>
           <w:p>
             <w:r>
-              <w:t>Tester la fonction créée pour la liste des marchandises disponibles,</w:t>
-            </w:r>
-          </w:p>
-        </w:tc>
-      </w:tr>
-      <w:tr>
-        <w:tc>
-          <w:tcPr>
-            <w:tcW w:w="940" w:type="pct"/>
-          </w:tcPr>
-          <w:p>
-            <w:r>
-              <w:t>Catherine</w:t>
-            </w:r>
-          </w:p>
-        </w:tc>
-        <w:tc>
-          <w:tcPr>
-            <w:tcW w:w="1353" w:type="pct"/>
-          </w:tcPr>
-          <w:p/>
-        </w:tc>
-        <w:tc>
-          <w:tcPr>
-            <w:tcW w:w="1353" w:type="pct"/>
-          </w:tcPr>
-          <w:p/>
-        </w:tc>
-        <w:tc>
-          <w:tcPr>
-            <w:tcW w:w="1354" w:type="pct"/>
-          </w:tcPr>
-          <w:p/>
-        </w:tc>
-      </w:tr>
-      <w:tr>
-        <w:tc>
-          <w:tcPr>
-            <w:tcW w:w="940" w:type="pct"/>
-          </w:tcPr>
-          <w:p>
-            <w:r>
-              <w:t>Philippe</w:t>
-            </w:r>
-          </w:p>
-        </w:tc>
-        <w:tc>
-          <w:tcPr>
-            <w:tcW w:w="1353" w:type="pct"/>
-          </w:tcPr>
-          <w:p>
-            <w:r>
-              <w:t>Régler le problème de la liste des réservations.</w:t>
-            </w:r>
-          </w:p>
-        </w:tc>
-        <w:tc>
-          <w:tcPr>
-            <w:tcW w:w="1353" w:type="pct"/>
-          </w:tcPr>
-          <w:p>
-            <w:r>
-              <w:t>Découvert d’autres bugs.</w:t>
-            </w:r>
-          </w:p>
-        </w:tc>
-        <w:tc>
-          <w:tcPr>
-            <w:tcW w:w="1354" w:type="pct"/>
-          </w:tcPr>
-          <w:p>
-            <w:r>
-              <w:t xml:space="preserve">Commencer à </w:t>
-            </w:r>
-            <w:proofErr w:type="spellStart"/>
-            <w:r>
-              <w:t>refactorer</w:t>
-            </w:r>
-            <w:proofErr w:type="spellEnd"/>
-            <w:r>
-              <w:t xml:space="preserve"> sur les dépôts. </w:t>
-            </w:r>
-          </w:p>
-        </w:tc>
-      </w:tr>
-      <w:tr>
-        <w:tc>
-          <w:tcPr>
-            <w:tcW w:w="940" w:type="pct"/>
-          </w:tcPr>
-          <w:p>
-            <w:r>
-              <w:t>P-A</w:t>
-            </w:r>
-          </w:p>
-        </w:tc>
-        <w:tc>
-          <w:tcPr>
-            <w:tcW w:w="1353" w:type="pct"/>
-          </w:tcPr>
-          <w:p>
-            <w:r>
-              <w:t>Régler des bugs. Faire afficher la liste des organismes qui ont des choses à données. Régler des bugs.</w:t>
-            </w:r>
-          </w:p>
-        </w:tc>
-        <w:tc>
-          <w:tcPr>
-            <w:tcW w:w="1353" w:type="pct"/>
-          </w:tcPr>
-          <w:p>
-            <w:r>
-              <w:t>Difficulté : mauvaise route pour la liste des réservations.</w:t>
-            </w:r>
-          </w:p>
-        </w:tc>
-        <w:tc>
-          <w:tcPr>
-            <w:tcW w:w="1354" w:type="pct"/>
-          </w:tcPr>
-          <w:p>
-            <w:r>
-              <w:t>Faire des transactions sur le serveur, régler les problèmes de tri et de date.</w:t>
+              <w:t>-</w:t>
             </w:r>
           </w:p>
         </w:tc>
       </w:tr>
     </w:tbl>
+    <w:p/>
     <w:p/>
     <w:sectPr>
       <w:pgSz w:w="12240" w:h="15840"/>
@@ -2467,7 +3377,7 @@
 </file>
 
 <file path=word/numbering.xml><?xml version="1.0" encoding="utf-8"?>
-<w:numbering xmlns:wpc="http://schemas.microsoft.com/office/word/2010/wordprocessingCanvas" xmlns:mc="http://schemas.openxmlformats.org/markup-compatibility/2006" xmlns:o="urn:schemas-microsoft-com:office:office" xmlns:r="http://schemas.openxmlformats.org/officeDocument/2006/relationships" xmlns:m="http://schemas.openxmlformats.org/officeDocument/2006/math" xmlns:v="urn:schemas-microsoft-com:vml" xmlns:wp14="http://schemas.microsoft.com/office/word/2010/wordprocessingDrawing" xmlns:wp="http://schemas.openxmlformats.org/drawingml/2006/wordprocessingDrawing" xmlns:w10="urn:schemas-microsoft-com:office:word" xmlns:w="http://schemas.openxmlformats.org/wordprocessingml/2006/main" xmlns:w14="http://schemas.microsoft.com/office/word/2010/wordml" xmlns:w15="http://schemas.microsoft.com/office/word/2012/wordml" xmlns:wpg="http://schemas.microsoft.com/office/word/2010/wordprocessingGroup" xmlns:wpi="http://schemas.microsoft.com/office/word/2010/wordprocessingInk" xmlns:wne="http://schemas.microsoft.com/office/word/2006/wordml" xmlns:wps="http://schemas.microsoft.com/office/word/2010/wordprocessingShape" mc:Ignorable="w14 w15 wp14">
+<w:numbering xmlns:wpc="http://schemas.microsoft.com/office/word/2010/wordprocessingCanvas" xmlns:mo="http://schemas.microsoft.com/office/mac/office/2008/main" xmlns:mc="http://schemas.openxmlformats.org/markup-compatibility/2006" xmlns:mv="urn:schemas-microsoft-com:mac:vml" xmlns:o="urn:schemas-microsoft-com:office:office" xmlns:r="http://schemas.openxmlformats.org/officeDocument/2006/relationships" xmlns:m="http://schemas.openxmlformats.org/officeDocument/2006/math" xmlns:v="urn:schemas-microsoft-com:vml" xmlns:wp14="http://schemas.microsoft.com/office/word/2010/wordprocessingDrawing" xmlns:wp="http://schemas.openxmlformats.org/drawingml/2006/wordprocessingDrawing" xmlns:w10="urn:schemas-microsoft-com:office:word" xmlns:w="http://schemas.openxmlformats.org/wordprocessingml/2006/main" xmlns:w14="http://schemas.microsoft.com/office/word/2010/wordml" xmlns:w15="http://schemas.microsoft.com/office/word/2012/wordml" xmlns:wpg="http://schemas.microsoft.com/office/word/2010/wordprocessingGroup" xmlns:wpi="http://schemas.microsoft.com/office/word/2010/wordprocessingInk" xmlns:wne="http://schemas.microsoft.com/office/word/2006/wordml" xmlns:wps="http://schemas.microsoft.com/office/word/2010/wordprocessingShape" mc:Ignorable="w14 w15 wp14">
   <w:abstractNum w:abstractNumId="0">
     <w:nsid w:val="FFFFFF83"/>
     <w:multiLevelType w:val="singleLevel"/>
@@ -2475,7 +3385,7 @@
     <w:lvl w:ilvl="0">
       <w:start w:val="1"/>
       <w:numFmt w:val="bullet"/>
-      <w:pStyle w:val="ListBullet2"/>
+      <w:pStyle w:val="Listepuces2"/>
       <w:lvlText w:val=""/>
       <w:lvlJc w:val="left"/>
       <w:pPr>
@@ -2508,7 +3418,7 @@
     </w:rPrDefault>
     <w:pPrDefault/>
   </w:docDefaults>
-  <w:latentStyles w:defLockedState="0" w:defUIPriority="99" w:defSemiHidden="0" w:defUnhideWhenUsed="0" w:defQFormat="0" w:count="371">
+  <w:latentStyles w:defLockedState="0" w:defUIPriority="99" w:defSemiHidden="0" w:defUnhideWhenUsed="0" w:defQFormat="0" w:count="380">
     <w:lsdException w:name="Normal" w:uiPriority="0" w:qFormat="1"/>
     <w:lsdException w:name="heading 1" w:uiPriority="9" w:qFormat="1"/>
     <w:lsdException w:name="heading 2" w:semiHidden="1" w:uiPriority="9" w:unhideWhenUsed="1" w:qFormat="1"/>
@@ -2875,7 +3785,7 @@
   <w:style w:type="paragraph" w:default="1" w:styleId="Normal">
     <w:name w:val="Normal"/>
     <w:qFormat/>
-    <w:rsid w:val="004A1822"/>
+    <w:rsid w:val="0059401B"/>
     <w:pPr>
       <w:jc w:val="both"/>
     </w:pPr>
@@ -2883,11 +3793,11 @@
       <w:sz w:val="20"/>
     </w:rPr>
   </w:style>
-  <w:style w:type="paragraph" w:styleId="Heading1">
+  <w:style w:type="paragraph" w:styleId="Titre1">
     <w:name w:val="heading 1"/>
     <w:basedOn w:val="Normal"/>
     <w:next w:val="Normal"/>
-    <w:link w:val="Heading1Char"/>
+    <w:link w:val="Titre1Car"/>
     <w:uiPriority w:val="9"/>
     <w:qFormat/>
     <w:rsid w:val="004A1822"/>
@@ -2906,13 +3816,13 @@
       <w:szCs w:val="32"/>
     </w:rPr>
   </w:style>
-  <w:style w:type="character" w:default="1" w:styleId="DefaultParagraphFont">
+  <w:style w:type="character" w:default="1" w:styleId="Policepardfaut">
     <w:name w:val="Default Paragraph Font"/>
     <w:uiPriority w:val="1"/>
     <w:semiHidden/>
     <w:unhideWhenUsed/>
   </w:style>
-  <w:style w:type="table" w:default="1" w:styleId="TableNormal">
+  <w:style w:type="table" w:default="1" w:styleId="TableauNormal">
     <w:name w:val="Normal Table"/>
     <w:uiPriority w:val="99"/>
     <w:semiHidden/>
@@ -2927,15 +3837,15 @@
       </w:tblCellMar>
     </w:tblPr>
   </w:style>
-  <w:style w:type="numbering" w:default="1" w:styleId="NoList">
+  <w:style w:type="numbering" w:default="1" w:styleId="Aucuneliste">
     <w:name w:val="No List"/>
     <w:uiPriority w:val="99"/>
     <w:semiHidden/>
     <w:unhideWhenUsed/>
   </w:style>
-  <w:style w:type="table" w:styleId="TableGrid">
+  <w:style w:type="table" w:styleId="Grilledutableau">
     <w:name w:val="Table Grid"/>
-    <w:basedOn w:val="TableNormal"/>
+    <w:basedOn w:val="TableauNormal"/>
     <w:uiPriority w:val="59"/>
     <w:rsid w:val="00FA045C"/>
     <w:tblPr>
@@ -2956,10 +3866,10 @@
       </w:tblCellMar>
     </w:tblPr>
   </w:style>
-  <w:style w:type="character" w:customStyle="1" w:styleId="Heading1Char">
-    <w:name w:val="Heading 1 Char"/>
-    <w:basedOn w:val="DefaultParagraphFont"/>
-    <w:link w:val="Heading1"/>
+  <w:style w:type="character" w:customStyle="1" w:styleId="Titre1Car">
+    <w:name w:val="Titre 1 Car"/>
+    <w:basedOn w:val="Policepardfaut"/>
+    <w:link w:val="Titre1"/>
     <w:uiPriority w:val="9"/>
     <w:rsid w:val="004A1822"/>
     <w:rPr>
@@ -2970,7 +3880,7 @@
       <w:szCs w:val="32"/>
     </w:rPr>
   </w:style>
-  <w:style w:type="paragraph" w:styleId="ListBullet2">
+  <w:style w:type="paragraph" w:styleId="Listepuces2">
     <w:name w:val="List Bullet 2"/>
     <w:basedOn w:val="Normal"/>
     <w:autoRedefine/>

</xml_diff>

<commit_message>
recommit scrum 19 janvier
</commit_message>
<xml_diff>
--- a/Scrum/Scrum_H16.docx
+++ b/Scrum/Scrum_H16.docx
@@ -1,10 +1,10 @@
 
 <file path=word/document.xml><?xml version="1.0" encoding="utf-8"?>
-<w:document xmlns:wpc="http://schemas.microsoft.com/office/word/2010/wordprocessingCanvas" xmlns:mc="http://schemas.openxmlformats.org/markup-compatibility/2006" xmlns:o="urn:schemas-microsoft-com:office:office" xmlns:r="http://schemas.openxmlformats.org/officeDocument/2006/relationships" xmlns:m="http://schemas.openxmlformats.org/officeDocument/2006/math" xmlns:v="urn:schemas-microsoft-com:vml" xmlns:wp14="http://schemas.microsoft.com/office/word/2010/wordprocessingDrawing" xmlns:wp="http://schemas.openxmlformats.org/drawingml/2006/wordprocessingDrawing" xmlns:w10="urn:schemas-microsoft-com:office:word" xmlns:w="http://schemas.openxmlformats.org/wordprocessingml/2006/main" xmlns:w14="http://schemas.microsoft.com/office/word/2010/wordml" xmlns:w15="http://schemas.microsoft.com/office/word/2012/wordml" xmlns:wpg="http://schemas.microsoft.com/office/word/2010/wordprocessingGroup" xmlns:wpi="http://schemas.microsoft.com/office/word/2010/wordprocessingInk" xmlns:wne="http://schemas.microsoft.com/office/word/2006/wordml" xmlns:wps="http://schemas.microsoft.com/office/word/2010/wordprocessingShape" mc:Ignorable="w14 w15 wp14">
+<w:document xmlns:wpc="http://schemas.microsoft.com/office/word/2010/wordprocessingCanvas" xmlns:mo="http://schemas.microsoft.com/office/mac/office/2008/main" xmlns:mc="http://schemas.openxmlformats.org/markup-compatibility/2006" xmlns:mv="urn:schemas-microsoft-com:mac:vml" xmlns:o="urn:schemas-microsoft-com:office:office" xmlns:r="http://schemas.openxmlformats.org/officeDocument/2006/relationships" xmlns:m="http://schemas.openxmlformats.org/officeDocument/2006/math" xmlns:v="urn:schemas-microsoft-com:vml" xmlns:wp14="http://schemas.microsoft.com/office/word/2010/wordprocessingDrawing" xmlns:wp="http://schemas.openxmlformats.org/drawingml/2006/wordprocessingDrawing" xmlns:w10="urn:schemas-microsoft-com:office:word" xmlns:w="http://schemas.openxmlformats.org/wordprocessingml/2006/main" xmlns:w14="http://schemas.microsoft.com/office/word/2010/wordml" xmlns:wpg="http://schemas.microsoft.com/office/word/2010/wordprocessingGroup" xmlns:wpi="http://schemas.microsoft.com/office/word/2010/wordprocessingInk" xmlns:wne="http://schemas.microsoft.com/office/word/2006/wordml" xmlns:wps="http://schemas.microsoft.com/office/word/2010/wordprocessingShape" mc:Ignorable="w14 wp14">
   <w:body>
     <w:tbl>
       <w:tblPr>
-        <w:tblStyle w:val="TableGrid"/>
+        <w:tblStyle w:val="Grille"/>
         <w:tblW w:w="5000" w:type="pct"/>
         <w:tblLook w:val="04A0" w:firstRow="1" w:lastRow="0" w:firstColumn="1" w:lastColumn="0" w:noHBand="0" w:noVBand="1"/>
       </w:tblPr>
@@ -21,7 +21,7 @@
           </w:tcPr>
           <w:p>
             <w:pPr>
-              <w:pStyle w:val="Heading1"/>
+              <w:pStyle w:val="Titre1"/>
               <w:spacing w:before="0"/>
             </w:pPr>
             <w:r>
@@ -35,7 +35,7 @@
           </w:tcPr>
           <w:p>
             <w:pPr>
-              <w:pStyle w:val="Heading1"/>
+              <w:pStyle w:val="Titre1"/>
               <w:spacing w:before="0"/>
             </w:pPr>
             <w:r>
@@ -49,7 +49,7 @@
           </w:tcPr>
           <w:p>
             <w:pPr>
-              <w:pStyle w:val="Heading1"/>
+              <w:pStyle w:val="Titre1"/>
               <w:spacing w:before="0"/>
             </w:pPr>
             <w:r>
@@ -63,7 +63,7 @@
           </w:tcPr>
           <w:p>
             <w:pPr>
-              <w:pStyle w:val="Heading1"/>
+              <w:pStyle w:val="Titre1"/>
               <w:spacing w:before="0"/>
             </w:pPr>
             <w:r>
@@ -80,7 +80,7 @@
           </w:tcPr>
           <w:p>
             <w:pPr>
-              <w:pStyle w:val="Heading1"/>
+              <w:pStyle w:val="Titre1"/>
               <w:spacing w:before="0"/>
             </w:pPr>
             <w:r>
@@ -438,7 +438,7 @@
           </w:tcPr>
           <w:p>
             <w:pPr>
-              <w:pStyle w:val="ListBullet2"/>
+              <w:pStyle w:val="Listepuces2"/>
             </w:pPr>
             <w:r>
               <w:t>Envoi-réception des données</w:t>
@@ -501,7 +501,7 @@
           </w:tcPr>
           <w:p>
             <w:pPr>
-              <w:pStyle w:val="Heading1"/>
+              <w:pStyle w:val="Titre1"/>
               <w:spacing w:before="0"/>
             </w:pPr>
             <w:r>
@@ -548,15 +548,7 @@
           </w:tcPr>
           <w:p>
             <w:r>
-              <w:t>Conserver ou non les 2 requêtes selon vers quoi on s’</w:t>
-            </w:r>
-            <w:proofErr w:type="spellStart"/>
-            <w:r>
-              <w:t>enligne</w:t>
-            </w:r>
-            <w:proofErr w:type="spellEnd"/>
-            <w:r>
-              <w:t>.</w:t>
+              <w:t>Conserver ou non les 2 requêtes selon vers quoi on s’enligne.</w:t>
             </w:r>
           </w:p>
         </w:tc>
@@ -882,15 +874,7 @@
           </w:tcPr>
           <w:p>
             <w:r>
-              <w:t>Design d’</w:t>
-            </w:r>
-            <w:proofErr w:type="spellStart"/>
-            <w:r>
-              <w:t>icones</w:t>
-            </w:r>
-            <w:proofErr w:type="spellEnd"/>
-            <w:r>
-              <w:t xml:space="preserve"> pour les catégories.</w:t>
+              <w:t>Design d’icones pour les catégories.</w:t>
             </w:r>
           </w:p>
           <w:p>
@@ -1026,7 +1010,7 @@
           </w:tcPr>
           <w:p>
             <w:pPr>
-              <w:pStyle w:val="Heading1"/>
+              <w:pStyle w:val="Titre1"/>
               <w:spacing w:before="0"/>
             </w:pPr>
             <w:r>
@@ -1312,21 +1296,8 @@
           </w:p>
           <w:p>
             <w:r>
-              <w:t xml:space="preserve">Lister </w:t>
-            </w:r>
-            <w:proofErr w:type="spellStart"/>
-            <w:r>
-              <w:t>tout</w:t>
-            </w:r>
-            <w:proofErr w:type="spellEnd"/>
-            <w:r>
-              <w:t xml:space="preserve"> </w:t>
-            </w:r>
-            <w:proofErr w:type="gramStart"/>
-            <w:r>
-              <w:t>les organisme communautaire</w:t>
-            </w:r>
-            <w:proofErr w:type="gramEnd"/>
+              <w:t>Lister tout les organisme communautaire</w:t>
+            </w:r>
           </w:p>
         </w:tc>
         <w:tc>
@@ -1511,7 +1482,7 @@
           </w:tcPr>
           <w:p>
             <w:pPr>
-              <w:pStyle w:val="Heading1"/>
+              <w:pStyle w:val="Titre1"/>
               <w:spacing w:before="0"/>
             </w:pPr>
             <w:r>
@@ -1751,13 +1722,8 @@
             </w:r>
             <w:proofErr w:type="spellEnd"/>
             <w:r>
-              <w:t xml:space="preserve"> </w:t>
-            </w:r>
-            <w:proofErr w:type="gramStart"/>
-            <w:r>
-              <w:t>adapter</w:t>
-            </w:r>
-            <w:proofErr w:type="gramEnd"/>
+              <w:t xml:space="preserve"> adapter</w:t>
+            </w:r>
           </w:p>
         </w:tc>
         <w:tc>
@@ -2012,20 +1978,14 @@
           </w:tcPr>
           <w:p>
             <w:pPr>
-              <w:pStyle w:val="Heading1"/>
+              <w:pStyle w:val="Titre1"/>
               <w:spacing w:before="0"/>
             </w:pPr>
             <w:r>
               <w:t xml:space="preserve">Date </w:t>
             </w:r>
             <w:r>
-              <w:t>1</w:t>
-            </w:r>
-            <w:r>
-              <w:t>9</w:t>
-            </w:r>
-            <w:r>
-              <w:t xml:space="preserve"> Janvier</w:t>
+              <w:t>19 Janvier</w:t>
             </w:r>
           </w:p>
         </w:tc>
@@ -2284,174 +2244,253 @@
             <w:r>
               <w:t>e</w:t>
             </w:r>
+            <w:r>
+              <w:t>xpand</w:t>
+            </w:r>
+            <w:proofErr w:type="spellEnd"/>
+            <w:r>
+              <w:t xml:space="preserve"> pour </w:t>
+            </w:r>
+            <w:proofErr w:type="spellStart"/>
+            <w:r>
+              <w:t>list</w:t>
+            </w:r>
+            <w:proofErr w:type="spellEnd"/>
+            <w:r>
+              <w:t xml:space="preserve"> </w:t>
+            </w:r>
+            <w:proofErr w:type="spellStart"/>
+            <w:r>
+              <w:t>view</w:t>
+            </w:r>
+            <w:proofErr w:type="spellEnd"/>
+            <w:r>
+              <w:t xml:space="preserve"> adapter avec Phil. Créer une fonction pour préparer des données. Faite une fonction pour afficher la liste des marchandises disponibles.</w:t>
+            </w:r>
+          </w:p>
+        </w:tc>
+        <w:tc>
+          <w:tcPr>
+            <w:tcW w:w="1353" w:type="pct"/>
+          </w:tcPr>
+          <w:p>
+            <w:r>
+              <w:t>-</w:t>
+            </w:r>
+          </w:p>
+        </w:tc>
+        <w:tc>
+          <w:tcPr>
+            <w:tcW w:w="1354" w:type="pct"/>
+          </w:tcPr>
+          <w:p>
+            <w:r>
+              <w:t>Tester la fonction créée pour la liste des marchandises disponibles,</w:t>
+            </w:r>
+          </w:p>
+        </w:tc>
+      </w:tr>
+      <w:tr>
+        <w:tc>
+          <w:tcPr>
+            <w:tcW w:w="940" w:type="pct"/>
+          </w:tcPr>
+          <w:p>
+            <w:r>
+              <w:t>Catherine</w:t>
+            </w:r>
+          </w:p>
+        </w:tc>
+        <w:tc>
+          <w:tcPr>
+            <w:tcW w:w="1353" w:type="pct"/>
+          </w:tcPr>
+          <w:p/>
+        </w:tc>
+        <w:tc>
+          <w:tcPr>
+            <w:tcW w:w="1353" w:type="pct"/>
+          </w:tcPr>
+          <w:p/>
+        </w:tc>
+        <w:tc>
+          <w:tcPr>
+            <w:tcW w:w="1354" w:type="pct"/>
+          </w:tcPr>
+          <w:p/>
+        </w:tc>
+      </w:tr>
+      <w:tr>
+        <w:tc>
+          <w:tcPr>
+            <w:tcW w:w="940" w:type="pct"/>
+          </w:tcPr>
+          <w:p>
+            <w:r>
+              <w:t>Philippe</w:t>
+            </w:r>
+          </w:p>
+        </w:tc>
+        <w:tc>
+          <w:tcPr>
+            <w:tcW w:w="1353" w:type="pct"/>
+          </w:tcPr>
+          <w:p>
+            <w:r>
+              <w:t>Régler le problème de la liste des réservations.</w:t>
+            </w:r>
+          </w:p>
+        </w:tc>
+        <w:tc>
+          <w:tcPr>
+            <w:tcW w:w="1353" w:type="pct"/>
+          </w:tcPr>
+          <w:p>
+            <w:r>
+              <w:t>Découvert d’autres bugs.</w:t>
+            </w:r>
+          </w:p>
+        </w:tc>
+        <w:tc>
+          <w:tcPr>
+            <w:tcW w:w="1354" w:type="pct"/>
+          </w:tcPr>
+          <w:p>
+            <w:r>
+              <w:t xml:space="preserve">Commencer à </w:t>
+            </w:r>
+            <w:proofErr w:type="spellStart"/>
+            <w:r>
+              <w:t>refactorer</w:t>
+            </w:r>
+            <w:proofErr w:type="spellEnd"/>
+            <w:r>
+              <w:t xml:space="preserve"> sur les dépôts. </w:t>
+            </w:r>
+          </w:p>
+        </w:tc>
+      </w:tr>
+      <w:tr>
+        <w:tc>
+          <w:tcPr>
+            <w:tcW w:w="940" w:type="pct"/>
+          </w:tcPr>
+          <w:p>
+            <w:r>
+              <w:t>P-A</w:t>
+            </w:r>
+          </w:p>
+        </w:tc>
+        <w:tc>
+          <w:tcPr>
+            <w:tcW w:w="1353" w:type="pct"/>
+          </w:tcPr>
+          <w:p>
+            <w:r>
+              <w:t>Régler des bugs. Faire afficher la liste des organismes qui ont des choses à données. Régler des bugs.</w:t>
+            </w:r>
+          </w:p>
+        </w:tc>
+        <w:tc>
+          <w:tcPr>
+            <w:tcW w:w="1353" w:type="pct"/>
+          </w:tcPr>
+          <w:p>
+            <w:r>
+              <w:t>Difficulté : mauvaise route pour la liste des réservations.</w:t>
+            </w:r>
+          </w:p>
+        </w:tc>
+        <w:tc>
+          <w:tcPr>
+            <w:tcW w:w="1354" w:type="pct"/>
+          </w:tcPr>
+          <w:p>
+            <w:r>
+              <w:t>Faire des transactions sur le serveur, régler les problèmes de tri et de date.</w:t>
+            </w:r>
+          </w:p>
+        </w:tc>
+      </w:tr>
+      <w:tr>
+        <w:tc>
+          <w:tcPr>
+            <w:tcW w:w="940" w:type="pct"/>
+          </w:tcPr>
+          <w:p/>
+        </w:tc>
+        <w:tc>
+          <w:tcPr>
+            <w:tcW w:w="1353" w:type="pct"/>
+          </w:tcPr>
+          <w:p/>
+        </w:tc>
+        <w:tc>
+          <w:tcPr>
+            <w:tcW w:w="1353" w:type="pct"/>
+          </w:tcPr>
+          <w:p/>
+        </w:tc>
+        <w:tc>
+          <w:tcPr>
+            <w:tcW w:w="1354" w:type="pct"/>
+          </w:tcPr>
+          <w:p/>
+        </w:tc>
+      </w:tr>
+      <w:tr>
+        <w:tc>
+          <w:tcPr>
+            <w:tcW w:w="940" w:type="pct"/>
+          </w:tcPr>
+          <w:p/>
+        </w:tc>
+        <w:tc>
+          <w:tcPr>
+            <w:tcW w:w="1353" w:type="pct"/>
+          </w:tcPr>
+          <w:p/>
+        </w:tc>
+        <w:tc>
+          <w:tcPr>
+            <w:tcW w:w="1353" w:type="pct"/>
+          </w:tcPr>
+          <w:p/>
+        </w:tc>
+        <w:tc>
+          <w:tcPr>
+            <w:tcW w:w="1354" w:type="pct"/>
+          </w:tcPr>
+          <w:p/>
+        </w:tc>
+      </w:tr>
+      <w:tr>
+        <w:tc>
+          <w:tcPr>
+            <w:tcW w:w="940" w:type="pct"/>
+          </w:tcPr>
+          <w:p>
             <w:bookmarkStart w:id="0" w:name="_GoBack"/>
             <w:bookmarkEnd w:id="0"/>
-            <w:r>
-              <w:t>xpand</w:t>
-            </w:r>
-            <w:proofErr w:type="spellEnd"/>
-            <w:r>
-              <w:t xml:space="preserve"> pour </w:t>
-            </w:r>
-            <w:proofErr w:type="spellStart"/>
-            <w:r>
-              <w:t>list</w:t>
-            </w:r>
-            <w:proofErr w:type="spellEnd"/>
-            <w:r>
-              <w:t xml:space="preserve"> </w:t>
-            </w:r>
-            <w:proofErr w:type="spellStart"/>
-            <w:r>
-              <w:t>view</w:t>
-            </w:r>
-            <w:proofErr w:type="spellEnd"/>
-            <w:r>
-              <w:t xml:space="preserve"> adapter avec Phil. Créer une fonction pour préparer des données. Faite une fonction pour afficher la liste des marchandises disponibles.</w:t>
-            </w:r>
-          </w:p>
-        </w:tc>
-        <w:tc>
-          <w:tcPr>
-            <w:tcW w:w="1353" w:type="pct"/>
-          </w:tcPr>
-          <w:p>
-            <w:r>
-              <w:t>-</w:t>
-            </w:r>
-          </w:p>
-        </w:tc>
-        <w:tc>
-          <w:tcPr>
-            <w:tcW w:w="1354" w:type="pct"/>
-          </w:tcPr>
-          <w:p>
-            <w:r>
-              <w:t>Tester la fonction créée pour la liste des marchandises disponibles,</w:t>
-            </w:r>
-          </w:p>
-        </w:tc>
-      </w:tr>
-      <w:tr>
-        <w:tc>
-          <w:tcPr>
-            <w:tcW w:w="940" w:type="pct"/>
-          </w:tcPr>
-          <w:p>
-            <w:r>
-              <w:t>Catherine</w:t>
-            </w:r>
-          </w:p>
-        </w:tc>
-        <w:tc>
-          <w:tcPr>
-            <w:tcW w:w="1353" w:type="pct"/>
-          </w:tcPr>
-          <w:p/>
-        </w:tc>
-        <w:tc>
-          <w:tcPr>
-            <w:tcW w:w="1353" w:type="pct"/>
-          </w:tcPr>
-          <w:p/>
-        </w:tc>
-        <w:tc>
-          <w:tcPr>
-            <w:tcW w:w="1354" w:type="pct"/>
-          </w:tcPr>
-          <w:p/>
-        </w:tc>
-      </w:tr>
-      <w:tr>
-        <w:tc>
-          <w:tcPr>
-            <w:tcW w:w="940" w:type="pct"/>
-          </w:tcPr>
-          <w:p>
-            <w:r>
-              <w:t>Philippe</w:t>
-            </w:r>
-          </w:p>
-        </w:tc>
-        <w:tc>
-          <w:tcPr>
-            <w:tcW w:w="1353" w:type="pct"/>
-          </w:tcPr>
-          <w:p>
-            <w:r>
-              <w:t>Régler le problème de la liste des réservations.</w:t>
-            </w:r>
-          </w:p>
-        </w:tc>
-        <w:tc>
-          <w:tcPr>
-            <w:tcW w:w="1353" w:type="pct"/>
-          </w:tcPr>
-          <w:p>
-            <w:r>
-              <w:t>Découvert d’autres bugs.</w:t>
-            </w:r>
-          </w:p>
-        </w:tc>
-        <w:tc>
-          <w:tcPr>
-            <w:tcW w:w="1354" w:type="pct"/>
-          </w:tcPr>
-          <w:p>
-            <w:r>
-              <w:t xml:space="preserve">Commencer à </w:t>
-            </w:r>
-            <w:proofErr w:type="spellStart"/>
-            <w:r>
-              <w:t>refactorer</w:t>
-            </w:r>
-            <w:proofErr w:type="spellEnd"/>
-            <w:r>
-              <w:t xml:space="preserve"> sur les dépôts. </w:t>
-            </w:r>
-          </w:p>
-        </w:tc>
-      </w:tr>
-      <w:tr>
-        <w:tc>
-          <w:tcPr>
-            <w:tcW w:w="940" w:type="pct"/>
-          </w:tcPr>
-          <w:p>
-            <w:r>
-              <w:t>P-A</w:t>
-            </w:r>
-          </w:p>
-        </w:tc>
-        <w:tc>
-          <w:tcPr>
-            <w:tcW w:w="1353" w:type="pct"/>
-          </w:tcPr>
-          <w:p>
-            <w:r>
-              <w:t>Régler des bugs. Faire afficher la liste des organismes qui ont des choses à données. Régler des bugs.</w:t>
-            </w:r>
-          </w:p>
-        </w:tc>
-        <w:tc>
-          <w:tcPr>
-            <w:tcW w:w="1353" w:type="pct"/>
-          </w:tcPr>
-          <w:p>
-            <w:r>
-              <w:t>Difficulté : mauvaise route pour la liste des réservations.</w:t>
-            </w:r>
-          </w:p>
-        </w:tc>
-        <w:tc>
-          <w:tcPr>
-            <w:tcW w:w="1354" w:type="pct"/>
-          </w:tcPr>
-          <w:p>
-            <w:r>
-              <w:t>Faire des transactions sur le serveur, régler les problèmes de tri et de date.</w:t>
-            </w:r>
-          </w:p>
+          </w:p>
+        </w:tc>
+        <w:tc>
+          <w:tcPr>
+            <w:tcW w:w="1353" w:type="pct"/>
+          </w:tcPr>
+          <w:p/>
+        </w:tc>
+        <w:tc>
+          <w:tcPr>
+            <w:tcW w:w="1353" w:type="pct"/>
+          </w:tcPr>
+          <w:p/>
+        </w:tc>
+        <w:tc>
+          <w:tcPr>
+            <w:tcW w:w="1354" w:type="pct"/>
+          </w:tcPr>
+          <w:p/>
         </w:tc>
       </w:tr>
     </w:tbl>
@@ -2467,7 +2506,7 @@
 </file>
 
 <file path=word/numbering.xml><?xml version="1.0" encoding="utf-8"?>
-<w:numbering xmlns:wpc="http://schemas.microsoft.com/office/word/2010/wordprocessingCanvas" xmlns:mc="http://schemas.openxmlformats.org/markup-compatibility/2006" xmlns:o="urn:schemas-microsoft-com:office:office" xmlns:r="http://schemas.openxmlformats.org/officeDocument/2006/relationships" xmlns:m="http://schemas.openxmlformats.org/officeDocument/2006/math" xmlns:v="urn:schemas-microsoft-com:vml" xmlns:wp14="http://schemas.microsoft.com/office/word/2010/wordprocessingDrawing" xmlns:wp="http://schemas.openxmlformats.org/drawingml/2006/wordprocessingDrawing" xmlns:w10="urn:schemas-microsoft-com:office:word" xmlns:w="http://schemas.openxmlformats.org/wordprocessingml/2006/main" xmlns:w14="http://schemas.microsoft.com/office/word/2010/wordml" xmlns:w15="http://schemas.microsoft.com/office/word/2012/wordml" xmlns:wpg="http://schemas.microsoft.com/office/word/2010/wordprocessingGroup" xmlns:wpi="http://schemas.microsoft.com/office/word/2010/wordprocessingInk" xmlns:wne="http://schemas.microsoft.com/office/word/2006/wordml" xmlns:wps="http://schemas.microsoft.com/office/word/2010/wordprocessingShape" mc:Ignorable="w14 w15 wp14">
+<w:numbering xmlns:wpc="http://schemas.microsoft.com/office/word/2010/wordprocessingCanvas" xmlns:mo="http://schemas.microsoft.com/office/mac/office/2008/main" xmlns:mc="http://schemas.openxmlformats.org/markup-compatibility/2006" xmlns:mv="urn:schemas-microsoft-com:mac:vml" xmlns:o="urn:schemas-microsoft-com:office:office" xmlns:r="http://schemas.openxmlformats.org/officeDocument/2006/relationships" xmlns:m="http://schemas.openxmlformats.org/officeDocument/2006/math" xmlns:v="urn:schemas-microsoft-com:vml" xmlns:wp14="http://schemas.microsoft.com/office/word/2010/wordprocessingDrawing" xmlns:wp="http://schemas.openxmlformats.org/drawingml/2006/wordprocessingDrawing" xmlns:w10="urn:schemas-microsoft-com:office:word" xmlns:w="http://schemas.openxmlformats.org/wordprocessingml/2006/main" xmlns:w14="http://schemas.microsoft.com/office/word/2010/wordml" xmlns:wpg="http://schemas.microsoft.com/office/word/2010/wordprocessingGroup" xmlns:wpi="http://schemas.microsoft.com/office/word/2010/wordprocessingInk" xmlns:wne="http://schemas.microsoft.com/office/word/2006/wordml" xmlns:wps="http://schemas.microsoft.com/office/word/2010/wordprocessingShape" mc:Ignorable="w14 wp14">
   <w:abstractNum w:abstractNumId="0">
     <w:nsid w:val="FFFFFF83"/>
     <w:multiLevelType w:val="singleLevel"/>
@@ -2475,7 +2514,7 @@
     <w:lvl w:ilvl="0">
       <w:start w:val="1"/>
       <w:numFmt w:val="bullet"/>
-      <w:pStyle w:val="ListBullet2"/>
+      <w:pStyle w:val="Listepuces2"/>
       <w:lvlText w:val=""/>
       <w:lvlJc w:val="left"/>
       <w:pPr>
@@ -2496,7 +2535,7 @@
 </file>
 
 <file path=word/styles.xml><?xml version="1.0" encoding="utf-8"?>
-<w:styles xmlns:mc="http://schemas.openxmlformats.org/markup-compatibility/2006" xmlns:r="http://schemas.openxmlformats.org/officeDocument/2006/relationships" xmlns:w="http://schemas.openxmlformats.org/wordprocessingml/2006/main" xmlns:w14="http://schemas.microsoft.com/office/word/2010/wordml" xmlns:w15="http://schemas.microsoft.com/office/word/2012/wordml" mc:Ignorable="w14 w15">
+<w:styles xmlns:mc="http://schemas.openxmlformats.org/markup-compatibility/2006" xmlns:r="http://schemas.openxmlformats.org/officeDocument/2006/relationships" xmlns:w="http://schemas.openxmlformats.org/wordprocessingml/2006/main" xmlns:w14="http://schemas.microsoft.com/office/word/2010/wordml" mc:Ignorable="w14">
   <w:docDefaults>
     <w:rPrDefault>
       <w:rPr>
@@ -2508,369 +2547,154 @@
     </w:rPrDefault>
     <w:pPrDefault/>
   </w:docDefaults>
-  <w:latentStyles w:defLockedState="0" w:defUIPriority="99" w:defSemiHidden="0" w:defUnhideWhenUsed="0" w:defQFormat="0" w:count="371">
-    <w:lsdException w:name="Normal" w:uiPriority="0" w:qFormat="1"/>
-    <w:lsdException w:name="heading 1" w:uiPriority="9" w:qFormat="1"/>
-    <w:lsdException w:name="heading 2" w:semiHidden="1" w:uiPriority="9" w:unhideWhenUsed="1" w:qFormat="1"/>
-    <w:lsdException w:name="heading 3" w:semiHidden="1" w:uiPriority="9" w:unhideWhenUsed="1" w:qFormat="1"/>
-    <w:lsdException w:name="heading 4" w:semiHidden="1" w:uiPriority="9" w:unhideWhenUsed="1" w:qFormat="1"/>
-    <w:lsdException w:name="heading 5" w:semiHidden="1" w:uiPriority="9" w:unhideWhenUsed="1" w:qFormat="1"/>
-    <w:lsdException w:name="heading 6" w:semiHidden="1" w:uiPriority="9" w:unhideWhenUsed="1" w:qFormat="1"/>
-    <w:lsdException w:name="heading 7" w:semiHidden="1" w:uiPriority="9" w:unhideWhenUsed="1" w:qFormat="1"/>
-    <w:lsdException w:name="heading 8" w:semiHidden="1" w:uiPriority="9" w:unhideWhenUsed="1" w:qFormat="1"/>
-    <w:lsdException w:name="heading 9" w:semiHidden="1" w:uiPriority="9" w:unhideWhenUsed="1" w:qFormat="1"/>
-    <w:lsdException w:name="index 1" w:semiHidden="1" w:unhideWhenUsed="1"/>
-    <w:lsdException w:name="index 2" w:semiHidden="1" w:unhideWhenUsed="1"/>
-    <w:lsdException w:name="index 3" w:semiHidden="1" w:unhideWhenUsed="1"/>
-    <w:lsdException w:name="index 4" w:semiHidden="1" w:unhideWhenUsed="1"/>
-    <w:lsdException w:name="index 5" w:semiHidden="1" w:unhideWhenUsed="1"/>
-    <w:lsdException w:name="index 6" w:semiHidden="1" w:unhideWhenUsed="1"/>
-    <w:lsdException w:name="index 7" w:semiHidden="1" w:unhideWhenUsed="1"/>
-    <w:lsdException w:name="index 8" w:semiHidden="1" w:unhideWhenUsed="1"/>
-    <w:lsdException w:name="index 9" w:semiHidden="1" w:unhideWhenUsed="1"/>
-    <w:lsdException w:name="toc 1" w:semiHidden="1" w:uiPriority="39" w:unhideWhenUsed="1"/>
-    <w:lsdException w:name="toc 2" w:semiHidden="1" w:uiPriority="39" w:unhideWhenUsed="1"/>
-    <w:lsdException w:name="toc 3" w:semiHidden="1" w:uiPriority="39" w:unhideWhenUsed="1"/>
-    <w:lsdException w:name="toc 4" w:semiHidden="1" w:uiPriority="39" w:unhideWhenUsed="1"/>
-    <w:lsdException w:name="toc 5" w:semiHidden="1" w:uiPriority="39" w:unhideWhenUsed="1"/>
-    <w:lsdException w:name="toc 6" w:semiHidden="1" w:uiPriority="39" w:unhideWhenUsed="1"/>
-    <w:lsdException w:name="toc 7" w:semiHidden="1" w:uiPriority="39" w:unhideWhenUsed="1"/>
-    <w:lsdException w:name="toc 8" w:semiHidden="1" w:uiPriority="39" w:unhideWhenUsed="1"/>
-    <w:lsdException w:name="toc 9" w:semiHidden="1" w:uiPriority="39" w:unhideWhenUsed="1"/>
-    <w:lsdException w:name="Normal Indent" w:semiHidden="1" w:unhideWhenUsed="1"/>
-    <w:lsdException w:name="footnote text" w:semiHidden="1" w:unhideWhenUsed="1"/>
-    <w:lsdException w:name="annotation text" w:semiHidden="1" w:unhideWhenUsed="1"/>
-    <w:lsdException w:name="header" w:semiHidden="1" w:unhideWhenUsed="1"/>
-    <w:lsdException w:name="footer" w:semiHidden="1" w:unhideWhenUsed="1"/>
-    <w:lsdException w:name="index heading" w:semiHidden="1" w:unhideWhenUsed="1"/>
-    <w:lsdException w:name="caption" w:semiHidden="1" w:uiPriority="35" w:unhideWhenUsed="1" w:qFormat="1"/>
-    <w:lsdException w:name="table of figures" w:semiHidden="1" w:unhideWhenUsed="1"/>
-    <w:lsdException w:name="envelope address" w:semiHidden="1" w:unhideWhenUsed="1"/>
-    <w:lsdException w:name="envelope return" w:semiHidden="1" w:unhideWhenUsed="1"/>
-    <w:lsdException w:name="footnote reference" w:semiHidden="1" w:unhideWhenUsed="1"/>
-    <w:lsdException w:name="annotation reference" w:semiHidden="1" w:unhideWhenUsed="1"/>
-    <w:lsdException w:name="line number" w:semiHidden="1" w:unhideWhenUsed="1"/>
-    <w:lsdException w:name="page number" w:semiHidden="1" w:unhideWhenUsed="1"/>
-    <w:lsdException w:name="endnote reference" w:semiHidden="1" w:unhideWhenUsed="1"/>
-    <w:lsdException w:name="endnote text" w:semiHidden="1" w:unhideWhenUsed="1"/>
-    <w:lsdException w:name="table of authorities" w:semiHidden="1" w:unhideWhenUsed="1"/>
-    <w:lsdException w:name="macro" w:semiHidden="1" w:unhideWhenUsed="1"/>
-    <w:lsdException w:name="toa heading" w:semiHidden="1" w:unhideWhenUsed="1"/>
-    <w:lsdException w:name="List" w:semiHidden="1" w:unhideWhenUsed="1"/>
-    <w:lsdException w:name="List Bullet" w:semiHidden="1" w:unhideWhenUsed="1"/>
-    <w:lsdException w:name="List Number" w:semiHidden="1" w:unhideWhenUsed="1"/>
-    <w:lsdException w:name="List 2" w:semiHidden="1" w:unhideWhenUsed="1"/>
-    <w:lsdException w:name="List 3" w:semiHidden="1" w:unhideWhenUsed="1"/>
-    <w:lsdException w:name="List 4" w:semiHidden="1" w:unhideWhenUsed="1"/>
-    <w:lsdException w:name="List 5" w:semiHidden="1" w:unhideWhenUsed="1"/>
-    <w:lsdException w:name="List Bullet 2" w:semiHidden="1" w:uiPriority="0" w:unhideWhenUsed="1" w:qFormat="1"/>
-    <w:lsdException w:name="List Bullet 3" w:semiHidden="1" w:unhideWhenUsed="1"/>
-    <w:lsdException w:name="List Bullet 4" w:semiHidden="1" w:unhideWhenUsed="1"/>
-    <w:lsdException w:name="List Bullet 5" w:semiHidden="1" w:unhideWhenUsed="1"/>
-    <w:lsdException w:name="List Number 2" w:semiHidden="1" w:unhideWhenUsed="1"/>
-    <w:lsdException w:name="List Number 3" w:semiHidden="1" w:unhideWhenUsed="1"/>
-    <w:lsdException w:name="List Number 4" w:semiHidden="1" w:unhideWhenUsed="1"/>
-    <w:lsdException w:name="List Number 5" w:semiHidden="1" w:unhideWhenUsed="1"/>
-    <w:lsdException w:name="Title" w:uiPriority="10" w:qFormat="1"/>
-    <w:lsdException w:name="Closing" w:semiHidden="1" w:unhideWhenUsed="1"/>
-    <w:lsdException w:name="Signature" w:semiHidden="1" w:unhideWhenUsed="1"/>
-    <w:lsdException w:name="Default Paragraph Font" w:semiHidden="1" w:uiPriority="1" w:unhideWhenUsed="1"/>
-    <w:lsdException w:name="Body Text" w:semiHidden="1" w:unhideWhenUsed="1"/>
-    <w:lsdException w:name="Body Text Indent" w:semiHidden="1" w:unhideWhenUsed="1"/>
-    <w:lsdException w:name="List Continue" w:semiHidden="1" w:unhideWhenUsed="1"/>
-    <w:lsdException w:name="List Continue 2" w:semiHidden="1" w:unhideWhenUsed="1"/>
-    <w:lsdException w:name="List Continue 3" w:semiHidden="1" w:unhideWhenUsed="1"/>
-    <w:lsdException w:name="List Continue 4" w:semiHidden="1" w:unhideWhenUsed="1"/>
-    <w:lsdException w:name="List Continue 5" w:semiHidden="1" w:unhideWhenUsed="1"/>
-    <w:lsdException w:name="Message Header" w:semiHidden="1" w:unhideWhenUsed="1"/>
-    <w:lsdException w:name="Subtitle" w:uiPriority="11" w:qFormat="1"/>
-    <w:lsdException w:name="Salutation" w:semiHidden="1" w:unhideWhenUsed="1"/>
-    <w:lsdException w:name="Date" w:semiHidden="1" w:unhideWhenUsed="1"/>
-    <w:lsdException w:name="Body Text First Indent" w:semiHidden="1" w:unhideWhenUsed="1"/>
-    <w:lsdException w:name="Body Text First Indent 2" w:semiHidden="1" w:unhideWhenUsed="1"/>
-    <w:lsdException w:name="Note Heading" w:semiHidden="1" w:unhideWhenUsed="1"/>
-    <w:lsdException w:name="Body Text 2" w:semiHidden="1" w:unhideWhenUsed="1"/>
-    <w:lsdException w:name="Body Text 3" w:semiHidden="1" w:unhideWhenUsed="1"/>
-    <w:lsdException w:name="Body Text Indent 2" w:semiHidden="1" w:unhideWhenUsed="1"/>
-    <w:lsdException w:name="Body Text Indent 3" w:semiHidden="1" w:unhideWhenUsed="1"/>
-    <w:lsdException w:name="Block Text" w:semiHidden="1" w:unhideWhenUsed="1"/>
-    <w:lsdException w:name="Hyperlink" w:semiHidden="1" w:unhideWhenUsed="1"/>
-    <w:lsdException w:name="FollowedHyperlink" w:semiHidden="1" w:unhideWhenUsed="1"/>
-    <w:lsdException w:name="Strong" w:uiPriority="22" w:qFormat="1"/>
-    <w:lsdException w:name="Emphasis" w:uiPriority="20" w:qFormat="1"/>
-    <w:lsdException w:name="Document Map" w:semiHidden="1" w:unhideWhenUsed="1"/>
-    <w:lsdException w:name="Plain Text" w:semiHidden="1" w:unhideWhenUsed="1"/>
-    <w:lsdException w:name="E-mail Signature" w:semiHidden="1" w:unhideWhenUsed="1"/>
-    <w:lsdException w:name="HTML Top of Form" w:semiHidden="1" w:unhideWhenUsed="1"/>
-    <w:lsdException w:name="HTML Bottom of Form" w:semiHidden="1" w:unhideWhenUsed="1"/>
-    <w:lsdException w:name="Normal (Web)" w:semiHidden="1" w:unhideWhenUsed="1"/>
-    <w:lsdException w:name="HTML Acronym" w:semiHidden="1" w:unhideWhenUsed="1"/>
-    <w:lsdException w:name="HTML Address" w:semiHidden="1" w:unhideWhenUsed="1"/>
-    <w:lsdException w:name="HTML Cite" w:semiHidden="1" w:unhideWhenUsed="1"/>
-    <w:lsdException w:name="HTML Code" w:semiHidden="1" w:unhideWhenUsed="1"/>
-    <w:lsdException w:name="HTML Definition" w:semiHidden="1" w:unhideWhenUsed="1"/>
-    <w:lsdException w:name="HTML Keyboard" w:semiHidden="1" w:unhideWhenUsed="1"/>
-    <w:lsdException w:name="HTML Preformatted" w:semiHidden="1" w:unhideWhenUsed="1"/>
-    <w:lsdException w:name="HTML Sample" w:semiHidden="1" w:unhideWhenUsed="1"/>
-    <w:lsdException w:name="HTML Typewriter" w:semiHidden="1" w:unhideWhenUsed="1"/>
-    <w:lsdException w:name="HTML Variable" w:semiHidden="1" w:unhideWhenUsed="1"/>
-    <w:lsdException w:name="Normal Table" w:semiHidden="1" w:unhideWhenUsed="1"/>
-    <w:lsdException w:name="annotation subject" w:semiHidden="1" w:unhideWhenUsed="1"/>
-    <w:lsdException w:name="No List" w:semiHidden="1" w:unhideWhenUsed="1"/>
-    <w:lsdException w:name="Outline List 1" w:semiHidden="1" w:unhideWhenUsed="1"/>
-    <w:lsdException w:name="Outline List 2" w:semiHidden="1" w:unhideWhenUsed="1"/>
-    <w:lsdException w:name="Outline List 3" w:semiHidden="1" w:unhideWhenUsed="1"/>
-    <w:lsdException w:name="Table Simple 1" w:semiHidden="1" w:unhideWhenUsed="1"/>
-    <w:lsdException w:name="Table Simple 2" w:semiHidden="1" w:unhideWhenUsed="1"/>
-    <w:lsdException w:name="Table Simple 3" w:semiHidden="1" w:unhideWhenUsed="1"/>
-    <w:lsdException w:name="Table Classic 1" w:semiHidden="1" w:unhideWhenUsed="1"/>
-    <w:lsdException w:name="Table Classic 2" w:semiHidden="1" w:unhideWhenUsed="1"/>
-    <w:lsdException w:name="Table Classic 3" w:semiHidden="1" w:unhideWhenUsed="1"/>
-    <w:lsdException w:name="Table Classic 4" w:semiHidden="1" w:unhideWhenUsed="1"/>
-    <w:lsdException w:name="Table Colorful 1" w:semiHidden="1" w:unhideWhenUsed="1"/>
-    <w:lsdException w:name="Table Colorful 2" w:semiHidden="1" w:unhideWhenUsed="1"/>
-    <w:lsdException w:name="Table Colorful 3" w:semiHidden="1" w:unhideWhenUsed="1"/>
-    <w:lsdException w:name="Table Columns 1" w:semiHidden="1" w:unhideWhenUsed="1"/>
-    <w:lsdException w:name="Table Columns 2" w:semiHidden="1" w:unhideWhenUsed="1"/>
-    <w:lsdException w:name="Table Columns 3" w:semiHidden="1" w:unhideWhenUsed="1"/>
-    <w:lsdException w:name="Table Columns 4" w:semiHidden="1" w:unhideWhenUsed="1"/>
-    <w:lsdException w:name="Table Columns 5" w:semiHidden="1" w:unhideWhenUsed="1"/>
-    <w:lsdException w:name="Table Grid 1" w:semiHidden="1" w:unhideWhenUsed="1"/>
-    <w:lsdException w:name="Table Grid 2" w:semiHidden="1" w:unhideWhenUsed="1"/>
-    <w:lsdException w:name="Table Grid 3" w:semiHidden="1" w:unhideWhenUsed="1"/>
-    <w:lsdException w:name="Table Grid 4" w:semiHidden="1" w:unhideWhenUsed="1"/>
-    <w:lsdException w:name="Table Grid 5" w:semiHidden="1" w:unhideWhenUsed="1"/>
-    <w:lsdException w:name="Table Grid 6" w:semiHidden="1" w:unhideWhenUsed="1"/>
-    <w:lsdException w:name="Table Grid 7" w:semiHidden="1" w:unhideWhenUsed="1"/>
-    <w:lsdException w:name="Table Grid 8" w:semiHidden="1" w:unhideWhenUsed="1"/>
-    <w:lsdException w:name="Table List 1" w:semiHidden="1" w:unhideWhenUsed="1"/>
-    <w:lsdException w:name="Table List 2" w:semiHidden="1" w:unhideWhenUsed="1"/>
-    <w:lsdException w:name="Table List 3" w:semiHidden="1" w:unhideWhenUsed="1"/>
-    <w:lsdException w:name="Table List 4" w:semiHidden="1" w:unhideWhenUsed="1"/>
-    <w:lsdException w:name="Table List 5" w:semiHidden="1" w:unhideWhenUsed="1"/>
-    <w:lsdException w:name="Table List 6" w:semiHidden="1" w:unhideWhenUsed="1"/>
-    <w:lsdException w:name="Table List 7" w:semiHidden="1" w:unhideWhenUsed="1"/>
-    <w:lsdException w:name="Table List 8" w:semiHidden="1" w:unhideWhenUsed="1"/>
-    <w:lsdException w:name="Table 3D effects 1" w:semiHidden="1" w:unhideWhenUsed="1"/>
-    <w:lsdException w:name="Table 3D effects 2" w:semiHidden="1" w:unhideWhenUsed="1"/>
-    <w:lsdException w:name="Table 3D effects 3" w:semiHidden="1" w:unhideWhenUsed="1"/>
-    <w:lsdException w:name="Table Contemporary" w:semiHidden="1" w:unhideWhenUsed="1"/>
-    <w:lsdException w:name="Table Elegant" w:semiHidden="1" w:unhideWhenUsed="1"/>
-    <w:lsdException w:name="Table Professional" w:semiHidden="1" w:unhideWhenUsed="1"/>
-    <w:lsdException w:name="Table Subtle 1" w:semiHidden="1" w:unhideWhenUsed="1"/>
-    <w:lsdException w:name="Table Subtle 2" w:semiHidden="1" w:unhideWhenUsed="1"/>
-    <w:lsdException w:name="Table Web 1" w:semiHidden="1" w:unhideWhenUsed="1"/>
-    <w:lsdException w:name="Table Web 2" w:semiHidden="1" w:unhideWhenUsed="1"/>
-    <w:lsdException w:name="Table Web 3" w:semiHidden="1" w:unhideWhenUsed="1"/>
-    <w:lsdException w:name="Balloon Text" w:semiHidden="1" w:unhideWhenUsed="1"/>
-    <w:lsdException w:name="Table Grid" w:uiPriority="59"/>
-    <w:lsdException w:name="Table Theme" w:semiHidden="1" w:unhideWhenUsed="1"/>
-    <w:lsdException w:name="Placeholder Text" w:semiHidden="1"/>
-    <w:lsdException w:name="No Spacing" w:uiPriority="1" w:qFormat="1"/>
-    <w:lsdException w:name="Light Shading" w:uiPriority="60"/>
-    <w:lsdException w:name="Light List" w:uiPriority="61"/>
-    <w:lsdException w:name="Light Grid" w:uiPriority="62"/>
-    <w:lsdException w:name="Medium Shading 1" w:uiPriority="63"/>
-    <w:lsdException w:name="Medium Shading 2" w:uiPriority="64"/>
-    <w:lsdException w:name="Medium List 1" w:uiPriority="65"/>
-    <w:lsdException w:name="Medium List 2" w:uiPriority="66"/>
-    <w:lsdException w:name="Medium Grid 1" w:uiPriority="67"/>
-    <w:lsdException w:name="Medium Grid 2" w:uiPriority="68"/>
-    <w:lsdException w:name="Medium Grid 3" w:uiPriority="69"/>
-    <w:lsdException w:name="Dark List" w:uiPriority="70"/>
-    <w:lsdException w:name="Colorful Shading" w:uiPriority="71"/>
-    <w:lsdException w:name="Colorful List" w:uiPriority="72"/>
-    <w:lsdException w:name="Colorful Grid" w:uiPriority="73"/>
-    <w:lsdException w:name="Light Shading Accent 1" w:uiPriority="60"/>
-    <w:lsdException w:name="Light List Accent 1" w:uiPriority="61"/>
-    <w:lsdException w:name="Light Grid Accent 1" w:uiPriority="62"/>
-    <w:lsdException w:name="Medium Shading 1 Accent 1" w:uiPriority="63"/>
-    <w:lsdException w:name="Medium Shading 2 Accent 1" w:uiPriority="64"/>
-    <w:lsdException w:name="Medium List 1 Accent 1" w:uiPriority="65"/>
-    <w:lsdException w:name="Revision" w:semiHidden="1"/>
-    <w:lsdException w:name="List Paragraph" w:uiPriority="34" w:qFormat="1"/>
-    <w:lsdException w:name="Quote" w:uiPriority="29" w:qFormat="1"/>
-    <w:lsdException w:name="Intense Quote" w:uiPriority="30" w:qFormat="1"/>
-    <w:lsdException w:name="Medium List 2 Accent 1" w:uiPriority="66"/>
-    <w:lsdException w:name="Medium Grid 1 Accent 1" w:uiPriority="67"/>
-    <w:lsdException w:name="Medium Grid 2 Accent 1" w:uiPriority="68"/>
-    <w:lsdException w:name="Medium Grid 3 Accent 1" w:uiPriority="69"/>
-    <w:lsdException w:name="Dark List Accent 1" w:uiPriority="70"/>
-    <w:lsdException w:name="Colorful Shading Accent 1" w:uiPriority="71"/>
-    <w:lsdException w:name="Colorful List Accent 1" w:uiPriority="72"/>
-    <w:lsdException w:name="Colorful Grid Accent 1" w:uiPriority="73"/>
-    <w:lsdException w:name="Light Shading Accent 2" w:uiPriority="60"/>
-    <w:lsdException w:name="Light List Accent 2" w:uiPriority="61"/>
-    <w:lsdException w:name="Light Grid Accent 2" w:uiPriority="62"/>
-    <w:lsdException w:name="Medium Shading 1 Accent 2" w:uiPriority="63"/>
-    <w:lsdException w:name="Medium Shading 2 Accent 2" w:uiPriority="64"/>
-    <w:lsdException w:name="Medium List 1 Accent 2" w:uiPriority="65"/>
-    <w:lsdException w:name="Medium List 2 Accent 2" w:uiPriority="66"/>
-    <w:lsdException w:name="Medium Grid 1 Accent 2" w:uiPriority="67"/>
-    <w:lsdException w:name="Medium Grid 2 Accent 2" w:uiPriority="68"/>
-    <w:lsdException w:name="Medium Grid 3 Accent 2" w:uiPriority="69"/>
-    <w:lsdException w:name="Dark List Accent 2" w:uiPriority="70"/>
-    <w:lsdException w:name="Colorful Shading Accent 2" w:uiPriority="71"/>
-    <w:lsdException w:name="Colorful List Accent 2" w:uiPriority="72"/>
-    <w:lsdException w:name="Colorful Grid Accent 2" w:uiPriority="73"/>
-    <w:lsdException w:name="Light Shading Accent 3" w:uiPriority="60"/>
-    <w:lsdException w:name="Light List Accent 3" w:uiPriority="61"/>
-    <w:lsdException w:name="Light Grid Accent 3" w:uiPriority="62"/>
-    <w:lsdException w:name="Medium Shading 1 Accent 3" w:uiPriority="63"/>
-    <w:lsdException w:name="Medium Shading 2 Accent 3" w:uiPriority="64"/>
-    <w:lsdException w:name="Medium List 1 Accent 3" w:uiPriority="65"/>
-    <w:lsdException w:name="Medium List 2 Accent 3" w:uiPriority="66"/>
-    <w:lsdException w:name="Medium Grid 1 Accent 3" w:uiPriority="67"/>
-    <w:lsdException w:name="Medium Grid 2 Accent 3" w:uiPriority="68"/>
-    <w:lsdException w:name="Medium Grid 3 Accent 3" w:uiPriority="69"/>
-    <w:lsdException w:name="Dark List Accent 3" w:uiPriority="70"/>
-    <w:lsdException w:name="Colorful Shading Accent 3" w:uiPriority="71"/>
-    <w:lsdException w:name="Colorful List Accent 3" w:uiPriority="72"/>
-    <w:lsdException w:name="Colorful Grid Accent 3" w:uiPriority="73"/>
-    <w:lsdException w:name="Light Shading Accent 4" w:uiPriority="60"/>
-    <w:lsdException w:name="Light List Accent 4" w:uiPriority="61"/>
-    <w:lsdException w:name="Light Grid Accent 4" w:uiPriority="62"/>
-    <w:lsdException w:name="Medium Shading 1 Accent 4" w:uiPriority="63"/>
-    <w:lsdException w:name="Medium Shading 2 Accent 4" w:uiPriority="64"/>
-    <w:lsdException w:name="Medium List 1 Accent 4" w:uiPriority="65"/>
-    <w:lsdException w:name="Medium List 2 Accent 4" w:uiPriority="66"/>
-    <w:lsdException w:name="Medium Grid 1 Accent 4" w:uiPriority="67"/>
-    <w:lsdException w:name="Medium Grid 2 Accent 4" w:uiPriority="68"/>
-    <w:lsdException w:name="Medium Grid 3 Accent 4" w:uiPriority="69"/>
-    <w:lsdException w:name="Dark List Accent 4" w:uiPriority="70"/>
-    <w:lsdException w:name="Colorful Shading Accent 4" w:uiPriority="71"/>
-    <w:lsdException w:name="Colorful List Accent 4" w:uiPriority="72"/>
-    <w:lsdException w:name="Colorful Grid Accent 4" w:uiPriority="73"/>
-    <w:lsdException w:name="Light Shading Accent 5" w:uiPriority="60"/>
-    <w:lsdException w:name="Light List Accent 5" w:uiPriority="61"/>
-    <w:lsdException w:name="Light Grid Accent 5" w:uiPriority="62"/>
-    <w:lsdException w:name="Medium Shading 1 Accent 5" w:uiPriority="63"/>
-    <w:lsdException w:name="Medium Shading 2 Accent 5" w:uiPriority="64"/>
-    <w:lsdException w:name="Medium List 1 Accent 5" w:uiPriority="65"/>
-    <w:lsdException w:name="Medium List 2 Accent 5" w:uiPriority="66"/>
-    <w:lsdException w:name="Medium Grid 1 Accent 5" w:uiPriority="67"/>
-    <w:lsdException w:name="Medium Grid 2 Accent 5" w:uiPriority="68"/>
-    <w:lsdException w:name="Medium Grid 3 Accent 5" w:uiPriority="69"/>
-    <w:lsdException w:name="Dark List Accent 5" w:uiPriority="70"/>
-    <w:lsdException w:name="Colorful Shading Accent 5" w:uiPriority="71"/>
-    <w:lsdException w:name="Colorful List Accent 5" w:uiPriority="72"/>
-    <w:lsdException w:name="Colorful Grid Accent 5" w:uiPriority="73"/>
-    <w:lsdException w:name="Light Shading Accent 6" w:uiPriority="60"/>
-    <w:lsdException w:name="Light List Accent 6" w:uiPriority="61"/>
-    <w:lsdException w:name="Light Grid Accent 6" w:uiPriority="62"/>
-    <w:lsdException w:name="Medium Shading 1 Accent 6" w:uiPriority="63"/>
-    <w:lsdException w:name="Medium Shading 2 Accent 6" w:uiPriority="64"/>
-    <w:lsdException w:name="Medium List 1 Accent 6" w:uiPriority="65"/>
-    <w:lsdException w:name="Medium List 2 Accent 6" w:uiPriority="66"/>
-    <w:lsdException w:name="Medium Grid 1 Accent 6" w:uiPriority="67"/>
-    <w:lsdException w:name="Medium Grid 2 Accent 6" w:uiPriority="68"/>
-    <w:lsdException w:name="Medium Grid 3 Accent 6" w:uiPriority="69"/>
-    <w:lsdException w:name="Dark List Accent 6" w:uiPriority="70"/>
-    <w:lsdException w:name="Colorful Shading Accent 6" w:uiPriority="71"/>
-    <w:lsdException w:name="Colorful List Accent 6" w:uiPriority="72"/>
-    <w:lsdException w:name="Colorful Grid Accent 6" w:uiPriority="73"/>
-    <w:lsdException w:name="Subtle Emphasis" w:uiPriority="19" w:qFormat="1"/>
-    <w:lsdException w:name="Intense Emphasis" w:uiPriority="21" w:qFormat="1"/>
-    <w:lsdException w:name="Subtle Reference" w:uiPriority="31" w:qFormat="1"/>
-    <w:lsdException w:name="Intense Reference" w:uiPriority="32" w:qFormat="1"/>
-    <w:lsdException w:name="Book Title" w:uiPriority="33" w:qFormat="1"/>
-    <w:lsdException w:name="Bibliography" w:semiHidden="1" w:uiPriority="37" w:unhideWhenUsed="1"/>
-    <w:lsdException w:name="TOC Heading" w:semiHidden="1" w:uiPriority="39" w:unhideWhenUsed="1" w:qFormat="1"/>
-    <w:lsdException w:name="Grid Table 4" w:uiPriority="49"/>
-    <w:lsdException w:name="Grid Table 5 Dark" w:uiPriority="50"/>
-    <w:lsdException w:name="Grid Table 6 Colorful" w:uiPriority="51"/>
-    <w:lsdException w:name="Grid Table 7 Colorful" w:uiPriority="52"/>
-    <w:lsdException w:name="Grid Table 1 Light Accent 1" w:uiPriority="46"/>
-    <w:lsdException w:name="Grid Table 2 Accent 1" w:uiPriority="47"/>
-    <w:lsdException w:name="Grid Table 3 Accent 1" w:uiPriority="48"/>
-    <w:lsdException w:name="Grid Table 4 Accent 1" w:uiPriority="49"/>
-    <w:lsdException w:name="Grid Table 5 Dark Accent 1" w:uiPriority="50"/>
-    <w:lsdException w:name="Grid Table 6 Colorful Accent 1" w:uiPriority="51"/>
-    <w:lsdException w:name="Grid Table 7 Colorful Accent 1" w:uiPriority="52"/>
-    <w:lsdException w:name="Grid Table 1 Light Accent 2" w:uiPriority="46"/>
-    <w:lsdException w:name="Grid Table 2 Accent 2" w:uiPriority="47"/>
-    <w:lsdException w:name="Grid Table 3 Accent 2" w:uiPriority="48"/>
-    <w:lsdException w:name="Grid Table 4 Accent 2" w:uiPriority="49"/>
-    <w:lsdException w:name="Grid Table 5 Dark Accent 2" w:uiPriority="50"/>
-    <w:lsdException w:name="Grid Table 6 Colorful Accent 2" w:uiPriority="51"/>
-    <w:lsdException w:name="Grid Table 7 Colorful Accent 2" w:uiPriority="52"/>
-    <w:lsdException w:name="Grid Table 1 Light Accent 3" w:uiPriority="46"/>
-    <w:lsdException w:name="Grid Table 2 Accent 3" w:uiPriority="47"/>
-    <w:lsdException w:name="Grid Table 3 Accent 3" w:uiPriority="48"/>
-    <w:lsdException w:name="Grid Table 4 Accent 3" w:uiPriority="49"/>
-    <w:lsdException w:name="Grid Table 5 Dark Accent 3" w:uiPriority="50"/>
-    <w:lsdException w:name="Grid Table 6 Colorful Accent 3" w:uiPriority="51"/>
-    <w:lsdException w:name="Grid Table 7 Colorful Accent 3" w:uiPriority="52"/>
-    <w:lsdException w:name="Grid Table 1 Light Accent 4" w:uiPriority="46"/>
-    <w:lsdException w:name="Grid Table 2 Accent 4" w:uiPriority="47"/>
-    <w:lsdException w:name="Grid Table 3 Accent 4" w:uiPriority="48"/>
-    <w:lsdException w:name="Grid Table 4 Accent 4" w:uiPriority="49"/>
-    <w:lsdException w:name="Grid Table 5 Dark Accent 4" w:uiPriority="50"/>
-    <w:lsdException w:name="Grid Table 6 Colorful Accent 4" w:uiPriority="51"/>
-    <w:lsdException w:name="Grid Table 7 Colorful Accent 4" w:uiPriority="52"/>
-    <w:lsdException w:name="Grid Table 1 Light Accent 5" w:uiPriority="46"/>
-    <w:lsdException w:name="Grid Table 2 Accent 5" w:uiPriority="47"/>
-    <w:lsdException w:name="Grid Table 3 Accent 5" w:uiPriority="48"/>
-    <w:lsdException w:name="Grid Table 4 Accent 5" w:uiPriority="49"/>
-    <w:lsdException w:name="Grid Table 5 Dark Accent 5" w:uiPriority="50"/>
-    <w:lsdException w:name="Grid Table 6 Colorful Accent 5" w:uiPriority="51"/>
-    <w:lsdException w:name="Grid Table 7 Colorful Accent 5" w:uiPriority="52"/>
-    <w:lsdException w:name="Grid Table 1 Light Accent 6" w:uiPriority="46"/>
-    <w:lsdException w:name="Grid Table 2 Accent 6" w:uiPriority="47"/>
-    <w:lsdException w:name="Grid Table 3 Accent 6" w:uiPriority="48"/>
-    <w:lsdException w:name="Grid Table 4 Accent 6" w:uiPriority="49"/>
-    <w:lsdException w:name="Grid Table 5 Dark Accent 6" w:uiPriority="50"/>
-    <w:lsdException w:name="Grid Table 6 Colorful Accent 6" w:uiPriority="51"/>
-    <w:lsdException w:name="Grid Table 7 Colorful Accent 6" w:uiPriority="52"/>
-    <w:lsdException w:name="List Table 1 Light" w:uiPriority="46"/>
-    <w:lsdException w:name="List Table 2" w:uiPriority="47"/>
-    <w:lsdException w:name="List Table 3" w:uiPriority="48"/>
-    <w:lsdException w:name="List Table 4" w:uiPriority="49"/>
-    <w:lsdException w:name="List Table 5 Dark" w:uiPriority="50"/>
-    <w:lsdException w:name="List Table 6 Colorful" w:uiPriority="51"/>
-    <w:lsdException w:name="List Table 7 Colorful" w:uiPriority="52"/>
-    <w:lsdException w:name="List Table 1 Light Accent 1" w:uiPriority="46"/>
-    <w:lsdException w:name="List Table 2 Accent 1" w:uiPriority="47"/>
-    <w:lsdException w:name="List Table 3 Accent 1" w:uiPriority="48"/>
-    <w:lsdException w:name="List Table 4 Accent 1" w:uiPriority="49"/>
-    <w:lsdException w:name="List Table 5 Dark Accent 1" w:uiPriority="50"/>
-    <w:lsdException w:name="List Table 6 Colorful Accent 1" w:uiPriority="51"/>
-    <w:lsdException w:name="List Table 7 Colorful Accent 1" w:uiPriority="52"/>
-    <w:lsdException w:name="List Table 1 Light Accent 2" w:uiPriority="46"/>
-    <w:lsdException w:name="List Table 2 Accent 2" w:uiPriority="47"/>
-    <w:lsdException w:name="List Table 3 Accent 2" w:uiPriority="48"/>
-    <w:lsdException w:name="List Table 4 Accent 2" w:uiPriority="49"/>
-    <w:lsdException w:name="List Table 5 Dark Accent 2" w:uiPriority="50"/>
-    <w:lsdException w:name="List Table 6 Colorful Accent 2" w:uiPriority="51"/>
-    <w:lsdException w:name="List Table 7 Colorful Accent 2" w:uiPriority="52"/>
-    <w:lsdException w:name="List Table 1 Light Accent 3" w:uiPriority="46"/>
-    <w:lsdException w:name="List Table 2 Accent 3" w:uiPriority="47"/>
-    <w:lsdException w:name="List Table 3 Accent 3" w:uiPriority="48"/>
-    <w:lsdException w:name="List Table 4 Accent 3" w:uiPriority="49"/>
-    <w:lsdException w:name="List Table 5 Dark Accent 3" w:uiPriority="50"/>
-    <w:lsdException w:name="List Table 6 Colorful Accent 3" w:uiPriority="51"/>
-    <w:lsdException w:name="List Table 7 Colorful Accent 3" w:uiPriority="52"/>
-    <w:lsdException w:name="List Table 1 Light Accent 4" w:uiPriority="46"/>
-    <w:lsdException w:name="List Table 2 Accent 4" w:uiPriority="47"/>
-    <w:lsdException w:name="List Table 3 Accent 4" w:uiPriority="48"/>
-    <w:lsdException w:name="List Table 4 Accent 4" w:uiPriority="49"/>
-    <w:lsdException w:name="List Table 5 Dark Accent 4" w:uiPriority="50"/>
-    <w:lsdException w:name="List Table 6 Colorful Accent 4" w:uiPriority="51"/>
-    <w:lsdException w:name="List Table 7 Colorful Accent 4" w:uiPriority="52"/>
-    <w:lsdException w:name="List Table 1 Light Accent 5" w:uiPriority="46"/>
-    <w:lsdException w:name="List Table 2 Accent 5" w:uiPriority="47"/>
-    <w:lsdException w:name="List Table 3 Accent 5" w:uiPriority="48"/>
-    <w:lsdException w:name="List Table 4 Accent 5" w:uiPriority="49"/>
-    <w:lsdException w:name="List Table 5 Dark Accent 5" w:uiPriority="50"/>
-    <w:lsdException w:name="List Table 6 Colorful Accent 5" w:uiPriority="51"/>
-    <w:lsdException w:name="List Table 7 Colorful Accent 5" w:uiPriority="52"/>
-    <w:lsdException w:name="List Table 1 Light Accent 6" w:uiPriority="46"/>
-    <w:lsdException w:name="List Table 2 Accent 6" w:uiPriority="47"/>
-    <w:lsdException w:name="List Table 3 Accent 6" w:uiPriority="48"/>
-    <w:lsdException w:name="List Table 4 Accent 6" w:uiPriority="49"/>
-    <w:lsdException w:name="List Table 5 Dark Accent 6" w:uiPriority="50"/>
-    <w:lsdException w:name="List Table 6 Colorful Accent 6" w:uiPriority="51"/>
-    <w:lsdException w:name="List Table 7 Colorful Accent 6" w:uiPriority="52"/>
+  <w:latentStyles w:defLockedState="0" w:defUIPriority="99" w:defSemiHidden="1" w:defUnhideWhenUsed="1" w:defQFormat="0" w:count="276">
+    <w:lsdException w:name="Normal" w:semiHidden="0" w:uiPriority="0" w:unhideWhenUsed="0" w:qFormat="1"/>
+    <w:lsdException w:name="heading 1" w:semiHidden="0" w:uiPriority="9" w:unhideWhenUsed="0" w:qFormat="1"/>
+    <w:lsdException w:name="heading 2" w:uiPriority="9" w:qFormat="1"/>
+    <w:lsdException w:name="heading 3" w:uiPriority="9" w:qFormat="1"/>
+    <w:lsdException w:name="heading 4" w:uiPriority="9" w:qFormat="1"/>
+    <w:lsdException w:name="heading 5" w:uiPriority="9" w:qFormat="1"/>
+    <w:lsdException w:name="heading 6" w:uiPriority="9" w:qFormat="1"/>
+    <w:lsdException w:name="heading 7" w:uiPriority="9" w:qFormat="1"/>
+    <w:lsdException w:name="heading 8" w:uiPriority="9" w:qFormat="1"/>
+    <w:lsdException w:name="heading 9" w:uiPriority="9" w:qFormat="1"/>
+    <w:lsdException w:name="toc 1" w:uiPriority="39"/>
+    <w:lsdException w:name="toc 2" w:uiPriority="39"/>
+    <w:lsdException w:name="toc 3" w:uiPriority="39"/>
+    <w:lsdException w:name="toc 4" w:uiPriority="39"/>
+    <w:lsdException w:name="toc 5" w:uiPriority="39"/>
+    <w:lsdException w:name="toc 6" w:uiPriority="39"/>
+    <w:lsdException w:name="toc 7" w:uiPriority="39"/>
+    <w:lsdException w:name="toc 8" w:uiPriority="39"/>
+    <w:lsdException w:name="toc 9" w:uiPriority="39"/>
+    <w:lsdException w:name="caption" w:uiPriority="35" w:qFormat="1"/>
+    <w:lsdException w:name="List Bullet 2" w:uiPriority="0" w:qFormat="1"/>
+    <w:lsdException w:name="Title" w:semiHidden="0" w:uiPriority="10" w:unhideWhenUsed="0" w:qFormat="1"/>
+    <w:lsdException w:name="Default Paragraph Font" w:uiPriority="1"/>
+    <w:lsdException w:name="Subtitle" w:semiHidden="0" w:uiPriority="11" w:unhideWhenUsed="0" w:qFormat="1"/>
+    <w:lsdException w:name="Strong" w:semiHidden="0" w:uiPriority="22" w:unhideWhenUsed="0" w:qFormat="1"/>
+    <w:lsdException w:name="Emphasis" w:semiHidden="0" w:uiPriority="20" w:unhideWhenUsed="0" w:qFormat="1"/>
+    <w:lsdException w:name="Table Grid" w:semiHidden="0" w:uiPriority="59" w:unhideWhenUsed="0"/>
+    <w:lsdException w:name="Note Level 1" w:semiHidden="0" w:unhideWhenUsed="0"/>
+    <w:lsdException w:name="Note Level 2" w:semiHidden="0" w:unhideWhenUsed="0"/>
+    <w:lsdException w:name="Note Level 3" w:semiHidden="0" w:unhideWhenUsed="0"/>
+    <w:lsdException w:name="Note Level 4" w:semiHidden="0" w:unhideWhenUsed="0"/>
+    <w:lsdException w:name="Note Level 5" w:semiHidden="0" w:unhideWhenUsed="0"/>
+    <w:lsdException w:name="Note Level 6" w:semiHidden="0" w:unhideWhenUsed="0"/>
+    <w:lsdException w:name="Note Level 7" w:semiHidden="0" w:unhideWhenUsed="0"/>
+    <w:lsdException w:name="Note Level 8" w:semiHidden="0" w:unhideWhenUsed="0"/>
+    <w:lsdException w:name="Note Level 9" w:semiHidden="0" w:unhideWhenUsed="0"/>
+    <w:lsdException w:name="Placeholder Text" w:unhideWhenUsed="0"/>
+    <w:lsdException w:name="No Spacing" w:semiHidden="0" w:uiPriority="1" w:unhideWhenUsed="0" w:qFormat="1"/>
+    <w:lsdException w:name="Light Shading" w:semiHidden="0" w:uiPriority="60" w:unhideWhenUsed="0"/>
+    <w:lsdException w:name="Light List" w:semiHidden="0" w:uiPriority="61" w:unhideWhenUsed="0"/>
+    <w:lsdException w:name="Light Grid" w:semiHidden="0" w:uiPriority="62" w:unhideWhenUsed="0"/>
+    <w:lsdException w:name="Medium Shading 1" w:semiHidden="0" w:uiPriority="63" w:unhideWhenUsed="0"/>
+    <w:lsdException w:name="Medium Shading 2" w:semiHidden="0" w:uiPriority="64" w:unhideWhenUsed="0"/>
+    <w:lsdException w:name="Medium List 1" w:semiHidden="0" w:uiPriority="65" w:unhideWhenUsed="0"/>
+    <w:lsdException w:name="Medium List 2" w:semiHidden="0" w:uiPriority="66" w:unhideWhenUsed="0"/>
+    <w:lsdException w:name="Medium Grid 1" w:semiHidden="0" w:uiPriority="67" w:unhideWhenUsed="0"/>
+    <w:lsdException w:name="Medium Grid 2" w:semiHidden="0" w:uiPriority="68" w:unhideWhenUsed="0"/>
+    <w:lsdException w:name="Medium Grid 3" w:semiHidden="0" w:uiPriority="69" w:unhideWhenUsed="0"/>
+    <w:lsdException w:name="Dark List" w:semiHidden="0" w:uiPriority="70" w:unhideWhenUsed="0"/>
+    <w:lsdException w:name="Colorful Shading" w:semiHidden="0" w:uiPriority="71" w:unhideWhenUsed="0"/>
+    <w:lsdException w:name="Colorful List" w:semiHidden="0" w:uiPriority="72" w:unhideWhenUsed="0"/>
+    <w:lsdException w:name="Colorful Grid" w:semiHidden="0" w:uiPriority="73" w:unhideWhenUsed="0"/>
+    <w:lsdException w:name="Light Shading Accent 1" w:semiHidden="0" w:uiPriority="60" w:unhideWhenUsed="0"/>
+    <w:lsdException w:name="Light List Accent 1" w:semiHidden="0" w:uiPriority="61" w:unhideWhenUsed="0"/>
+    <w:lsdException w:name="Light Grid Accent 1" w:semiHidden="0" w:uiPriority="62" w:unhideWhenUsed="0"/>
+    <w:lsdException w:name="Medium Shading 1 Accent 1" w:semiHidden="0" w:uiPriority="63" w:unhideWhenUsed="0"/>
+    <w:lsdException w:name="Medium Shading 2 Accent 1" w:semiHidden="0" w:uiPriority="64" w:unhideWhenUsed="0"/>
+    <w:lsdException w:name="Medium List 1 Accent 1" w:semiHidden="0" w:uiPriority="65" w:unhideWhenUsed="0"/>
+    <w:lsdException w:name="Revision" w:unhideWhenUsed="0"/>
+    <w:lsdException w:name="List Paragraph" w:semiHidden="0" w:uiPriority="34" w:unhideWhenUsed="0" w:qFormat="1"/>
+    <w:lsdException w:name="Quote" w:semiHidden="0" w:uiPriority="29" w:unhideWhenUsed="0" w:qFormat="1"/>
+    <w:lsdException w:name="Intense Quote" w:semiHidden="0" w:uiPriority="30" w:unhideWhenUsed="0" w:qFormat="1"/>
+    <w:lsdException w:name="Medium List 2 Accent 1" w:semiHidden="0" w:uiPriority="66" w:unhideWhenUsed="0"/>
+    <w:lsdException w:name="Medium Grid 1 Accent 1" w:semiHidden="0" w:uiPriority="67" w:unhideWhenUsed="0"/>
+    <w:lsdException w:name="Medium Grid 2 Accent 1" w:semiHidden="0" w:uiPriority="68" w:unhideWhenUsed="0"/>
+    <w:lsdException w:name="Medium Grid 3 Accent 1" w:semiHidden="0" w:uiPriority="69" w:unhideWhenUsed="0"/>
+    <w:lsdException w:name="Dark List Accent 1" w:semiHidden="0" w:uiPriority="70" w:unhideWhenUsed="0"/>
+    <w:lsdException w:name="Colorful Shading Accent 1" w:semiHidden="0" w:uiPriority="71" w:unhideWhenUsed="0"/>
+    <w:lsdException w:name="Colorful List Accent 1" w:semiHidden="0" w:uiPriority="72" w:unhideWhenUsed="0"/>
+    <w:lsdException w:name="Colorful Grid Accent 1" w:semiHidden="0" w:uiPriority="73" w:unhideWhenUsed="0"/>
+    <w:lsdException w:name="Light Shading Accent 2" w:semiHidden="0" w:uiPriority="60" w:unhideWhenUsed="0"/>
+    <w:lsdException w:name="Light List Accent 2" w:semiHidden="0" w:uiPriority="61" w:unhideWhenUsed="0"/>
+    <w:lsdException w:name="Light Grid Accent 2" w:semiHidden="0" w:uiPriority="62" w:unhideWhenUsed="0"/>
+    <w:lsdException w:name="Medium Shading 1 Accent 2" w:semiHidden="0" w:uiPriority="63" w:unhideWhenUsed="0"/>
+    <w:lsdException w:name="Medium Shading 2 Accent 2" w:semiHidden="0" w:uiPriority="64" w:unhideWhenUsed="0"/>
+    <w:lsdException w:name="Medium List 1 Accent 2" w:semiHidden="0" w:uiPriority="65" w:unhideWhenUsed="0"/>
+    <w:lsdException w:name="Medium List 2 Accent 2" w:semiHidden="0" w:uiPriority="66" w:unhideWhenUsed="0"/>
+    <w:lsdException w:name="Medium Grid 1 Accent 2" w:semiHidden="0" w:uiPriority="67" w:unhideWhenUsed="0"/>
+    <w:lsdException w:name="Medium Grid 2 Accent 2" w:semiHidden="0" w:uiPriority="68" w:unhideWhenUsed="0"/>
+    <w:lsdException w:name="Medium Grid 3 Accent 2" w:semiHidden="0" w:uiPriority="69" w:unhideWhenUsed="0"/>
+    <w:lsdException w:name="Dark List Accent 2" w:semiHidden="0" w:uiPriority="70" w:unhideWhenUsed="0"/>
+    <w:lsdException w:name="Colorful Shading Accent 2" w:semiHidden="0" w:uiPriority="71" w:unhideWhenUsed="0"/>
+    <w:lsdException w:name="Colorful List Accent 2" w:semiHidden="0" w:uiPriority="72" w:unhideWhenUsed="0"/>
+    <w:lsdException w:name="Colorful Grid Accent 2" w:semiHidden="0" w:uiPriority="73" w:unhideWhenUsed="0"/>
+    <w:lsdException w:name="Light Shading Accent 3" w:semiHidden="0" w:uiPriority="60" w:unhideWhenUsed="0"/>
+    <w:lsdException w:name="Light List Accent 3" w:semiHidden="0" w:uiPriority="61" w:unhideWhenUsed="0"/>
+    <w:lsdException w:name="Light Grid Accent 3" w:semiHidden="0" w:uiPriority="62" w:unhideWhenUsed="0"/>
+    <w:lsdException w:name="Medium Shading 1 Accent 3" w:semiHidden="0" w:uiPriority="63" w:unhideWhenUsed="0"/>
+    <w:lsdException w:name="Medium Shading 2 Accent 3" w:semiHidden="0" w:uiPriority="64" w:unhideWhenUsed="0"/>
+    <w:lsdException w:name="Medium List 1 Accent 3" w:semiHidden="0" w:uiPriority="65" w:unhideWhenUsed="0"/>
+    <w:lsdException w:name="Medium List 2 Accent 3" w:semiHidden="0" w:uiPriority="66" w:unhideWhenUsed="0"/>
+    <w:lsdException w:name="Medium Grid 1 Accent 3" w:semiHidden="0" w:uiPriority="67" w:unhideWhenUsed="0"/>
+    <w:lsdException w:name="Medium Grid 2 Accent 3" w:semiHidden="0" w:uiPriority="68" w:unhideWhenUsed="0"/>
+    <w:lsdException w:name="Medium Grid 3 Accent 3" w:semiHidden="0" w:uiPriority="69" w:unhideWhenUsed="0"/>
+    <w:lsdException w:name="Dark List Accent 3" w:semiHidden="0" w:uiPriority="70" w:unhideWhenUsed="0"/>
+    <w:lsdException w:name="Colorful Shading Accent 3" w:semiHidden="0" w:uiPriority="71" w:unhideWhenUsed="0"/>
+    <w:lsdException w:name="Colorful List Accent 3" w:semiHidden="0" w:uiPriority="72" w:unhideWhenUsed="0"/>
+    <w:lsdException w:name="Colorful Grid Accent 3" w:semiHidden="0" w:uiPriority="73" w:unhideWhenUsed="0"/>
+    <w:lsdException w:name="Light Shading Accent 4" w:semiHidden="0" w:uiPriority="60" w:unhideWhenUsed="0"/>
+    <w:lsdException w:name="Light List Accent 4" w:semiHidden="0" w:uiPriority="61" w:unhideWhenUsed="0"/>
+    <w:lsdException w:name="Light Grid Accent 4" w:semiHidden="0" w:uiPriority="62" w:unhideWhenUsed="0"/>
+    <w:lsdException w:name="Medium Shading 1 Accent 4" w:semiHidden="0" w:uiPriority="63" w:unhideWhenUsed="0"/>
+    <w:lsdException w:name="Medium Shading 2 Accent 4" w:semiHidden="0" w:uiPriority="64" w:unhideWhenUsed="0"/>
+    <w:lsdException w:name="Medium List 1 Accent 4" w:semiHidden="0" w:uiPriority="65" w:unhideWhenUsed="0"/>
+    <w:lsdException w:name="Medium List 2 Accent 4" w:semiHidden="0" w:uiPriority="66" w:unhideWhenUsed="0"/>
+    <w:lsdException w:name="Medium Grid 1 Accent 4" w:semiHidden="0" w:uiPriority="67" w:unhideWhenUsed="0"/>
+    <w:lsdException w:name="Medium Grid 2 Accent 4" w:semiHidden="0" w:uiPriority="68" w:unhideWhenUsed="0"/>
+    <w:lsdException w:name="Medium Grid 3 Accent 4" w:semiHidden="0" w:uiPriority="69" w:unhideWhenUsed="0"/>
+    <w:lsdException w:name="Dark List Accent 4" w:semiHidden="0" w:uiPriority="70" w:unhideWhenUsed="0"/>
+    <w:lsdException w:name="Colorful Shading Accent 4" w:semiHidden="0" w:uiPriority="71" w:unhideWhenUsed="0"/>
+    <w:lsdException w:name="Colorful List Accent 4" w:semiHidden="0" w:uiPriority="72" w:unhideWhenUsed="0"/>
+    <w:lsdException w:name="Colorful Grid Accent 4" w:semiHidden="0" w:uiPriority="73" w:unhideWhenUsed="0"/>
+    <w:lsdException w:name="Light Shading Accent 5" w:semiHidden="0" w:uiPriority="60" w:unhideWhenUsed="0"/>
+    <w:lsdException w:name="Light List Accent 5" w:semiHidden="0" w:uiPriority="61" w:unhideWhenUsed="0"/>
+    <w:lsdException w:name="Light Grid Accent 5" w:semiHidden="0" w:uiPriority="62" w:unhideWhenUsed="0"/>
+    <w:lsdException w:name="Medium Shading 1 Accent 5" w:semiHidden="0" w:uiPriority="63" w:unhideWhenUsed="0"/>
+    <w:lsdException w:name="Medium Shading 2 Accent 5" w:semiHidden="0" w:uiPriority="64" w:unhideWhenUsed="0"/>
+    <w:lsdException w:name="Medium List 1 Accent 5" w:semiHidden="0" w:uiPriority="65" w:unhideWhenUsed="0"/>
+    <w:lsdException w:name="Medium List 2 Accent 5" w:semiHidden="0" w:uiPriority="66" w:unhideWhenUsed="0"/>
+    <w:lsdException w:name="Medium Grid 1 Accent 5" w:semiHidden="0" w:uiPriority="67" w:unhideWhenUsed="0"/>
+    <w:lsdException w:name="Medium Grid 2 Accent 5" w:semiHidden="0" w:uiPriority="68" w:unhideWhenUsed="0"/>
+    <w:lsdException w:name="Medium Grid 3 Accent 5" w:semiHidden="0" w:uiPriority="69" w:unhideWhenUsed="0"/>
+    <w:lsdException w:name="Dark List Accent 5" w:semiHidden="0" w:uiPriority="70" w:unhideWhenUsed="0"/>
+    <w:lsdException w:name="Colorful Shading Accent 5" w:semiHidden="0" w:uiPriority="71" w:unhideWhenUsed="0"/>
+    <w:lsdException w:name="Colorful List Accent 5" w:semiHidden="0" w:uiPriority="72" w:unhideWhenUsed="0"/>
+    <w:lsdException w:name="Colorful Grid Accent 5" w:semiHidden="0" w:uiPriority="73" w:unhideWhenUsed="0"/>
+    <w:lsdException w:name="Light Shading Accent 6" w:semiHidden="0" w:uiPriority="60" w:unhideWhenUsed="0"/>
+    <w:lsdException w:name="Light List Accent 6" w:semiHidden="0" w:uiPriority="61" w:unhideWhenUsed="0"/>
+    <w:lsdException w:name="Light Grid Accent 6" w:semiHidden="0" w:uiPriority="62" w:unhideWhenUsed="0"/>
+    <w:lsdException w:name="Medium Shading 1 Accent 6" w:semiHidden="0" w:uiPriority="63" w:unhideWhenUsed="0"/>
+    <w:lsdException w:name="Medium Shading 2 Accent 6" w:semiHidden="0" w:uiPriority="64" w:unhideWhenUsed="0"/>
+    <w:lsdException w:name="Medium List 1 Accent 6" w:semiHidden="0" w:uiPriority="65" w:unhideWhenUsed="0"/>
+    <w:lsdException w:name="Medium List 2 Accent 6" w:semiHidden="0" w:uiPriority="66" w:unhideWhenUsed="0"/>
+    <w:lsdException w:name="Medium Grid 1 Accent 6" w:semiHidden="0" w:uiPriority="67" w:unhideWhenUsed="0"/>
+    <w:lsdException w:name="Medium Grid 2 Accent 6" w:semiHidden="0" w:uiPriority="68" w:unhideWhenUsed="0"/>
+    <w:lsdException w:name="Medium Grid 3 Accent 6" w:semiHidden="0" w:uiPriority="69" w:unhideWhenUsed="0"/>
+    <w:lsdException w:name="Dark List Accent 6" w:semiHidden="0" w:uiPriority="70" w:unhideWhenUsed="0"/>
+    <w:lsdException w:name="Colorful Shading Accent 6" w:semiHidden="0" w:uiPriority="71" w:unhideWhenUsed="0"/>
+    <w:lsdException w:name="Colorful List Accent 6" w:semiHidden="0" w:uiPriority="72" w:unhideWhenUsed="0"/>
+    <w:lsdException w:name="Colorful Grid Accent 6" w:semiHidden="0" w:uiPriority="73" w:unhideWhenUsed="0"/>
+    <w:lsdException w:name="Subtle Emphasis" w:semiHidden="0" w:uiPriority="19" w:unhideWhenUsed="0" w:qFormat="1"/>
+    <w:lsdException w:name="Intense Emphasis" w:semiHidden="0" w:uiPriority="21" w:unhideWhenUsed="0" w:qFormat="1"/>
+    <w:lsdException w:name="Subtle Reference" w:semiHidden="0" w:uiPriority="31" w:unhideWhenUsed="0" w:qFormat="1"/>
+    <w:lsdException w:name="Intense Reference" w:semiHidden="0" w:uiPriority="32" w:unhideWhenUsed="0" w:qFormat="1"/>
+    <w:lsdException w:name="Book Title" w:semiHidden="0" w:uiPriority="33" w:unhideWhenUsed="0" w:qFormat="1"/>
+    <w:lsdException w:name="Bibliography" w:uiPriority="37"/>
+    <w:lsdException w:name="TOC Heading" w:uiPriority="39" w:qFormat="1"/>
   </w:latentStyles>
   <w:style w:type="paragraph" w:default="1" w:styleId="Normal">
     <w:name w:val="Normal"/>
@@ -2883,11 +2707,11 @@
       <w:sz w:val="20"/>
     </w:rPr>
   </w:style>
-  <w:style w:type="paragraph" w:styleId="Heading1">
+  <w:style w:type="paragraph" w:styleId="Titre1">
     <w:name w:val="heading 1"/>
     <w:basedOn w:val="Normal"/>
     <w:next w:val="Normal"/>
-    <w:link w:val="Heading1Char"/>
+    <w:link w:val="Titre1Car"/>
     <w:uiPriority w:val="9"/>
     <w:qFormat/>
     <w:rsid w:val="004A1822"/>
@@ -2906,13 +2730,13 @@
       <w:szCs w:val="32"/>
     </w:rPr>
   </w:style>
-  <w:style w:type="character" w:default="1" w:styleId="DefaultParagraphFont">
+  <w:style w:type="character" w:default="1" w:styleId="Policepardfaut">
     <w:name w:val="Default Paragraph Font"/>
     <w:uiPriority w:val="1"/>
     <w:semiHidden/>
     <w:unhideWhenUsed/>
   </w:style>
-  <w:style w:type="table" w:default="1" w:styleId="TableNormal">
+  <w:style w:type="table" w:default="1" w:styleId="TableauNormal">
     <w:name w:val="Normal Table"/>
     <w:uiPriority w:val="99"/>
     <w:semiHidden/>
@@ -2927,15 +2751,15 @@
       </w:tblCellMar>
     </w:tblPr>
   </w:style>
-  <w:style w:type="numbering" w:default="1" w:styleId="NoList">
+  <w:style w:type="numbering" w:default="1" w:styleId="Aucuneliste">
     <w:name w:val="No List"/>
     <w:uiPriority w:val="99"/>
     <w:semiHidden/>
     <w:unhideWhenUsed/>
   </w:style>
-  <w:style w:type="table" w:styleId="TableGrid">
+  <w:style w:type="table" w:styleId="Grille">
     <w:name w:val="Table Grid"/>
-    <w:basedOn w:val="TableNormal"/>
+    <w:basedOn w:val="TableauNormal"/>
     <w:uiPriority w:val="59"/>
     <w:rsid w:val="00FA045C"/>
     <w:tblPr>
@@ -2956,10 +2780,10 @@
       </w:tblCellMar>
     </w:tblPr>
   </w:style>
-  <w:style w:type="character" w:customStyle="1" w:styleId="Heading1Char">
-    <w:name w:val="Heading 1 Char"/>
-    <w:basedOn w:val="DefaultParagraphFont"/>
-    <w:link w:val="Heading1"/>
+  <w:style w:type="character" w:customStyle="1" w:styleId="Titre1Car">
+    <w:name w:val="Titre 1 Car"/>
+    <w:basedOn w:val="Policepardfaut"/>
+    <w:link w:val="Titre1"/>
     <w:uiPriority w:val="9"/>
     <w:rsid w:val="004A1822"/>
     <w:rPr>
@@ -2970,7 +2794,296 @@
       <w:szCs w:val="32"/>
     </w:rPr>
   </w:style>
-  <w:style w:type="paragraph" w:styleId="ListBullet2">
+  <w:style w:type="paragraph" w:styleId="Listepuces2">
+    <w:name w:val="List Bullet 2"/>
+    <w:basedOn w:val="Normal"/>
+    <w:autoRedefine/>
+    <w:qFormat/>
+    <w:rsid w:val="00DA7097"/>
+    <w:pPr>
+      <w:numPr>
+        <w:numId w:val="1"/>
+      </w:numPr>
+      <w:tabs>
+        <w:tab w:val="clear" w:pos="2061"/>
+        <w:tab w:val="num" w:pos="879"/>
+      </w:tabs>
+      <w:suppressAutoHyphens/>
+      <w:ind w:left="125" w:hanging="142"/>
+      <w:jc w:val="left"/>
+    </w:pPr>
+    <w:rPr>
+      <w:rFonts w:ascii="Arial" w:eastAsia="Times New Roman" w:hAnsi="Arial" w:cs="Times New Roman"/>
+      <w:noProof/>
+      <w:color w:val="000000"/>
+      <w:szCs w:val="20"/>
+      <w:lang w:val="en-CA" w:eastAsia="fr-CA"/>
+    </w:rPr>
+  </w:style>
+</w:styles>
+</file>
+
+<file path=word/stylesWithEffects.xml><?xml version="1.0" encoding="utf-8"?>
+<w:styles xmlns:wpc="http://schemas.microsoft.com/office/word/2010/wordprocessingCanvas" xmlns:mo="http://schemas.microsoft.com/office/mac/office/2008/main" xmlns:mc="http://schemas.openxmlformats.org/markup-compatibility/2006" xmlns:mv="urn:schemas-microsoft-com:mac:vml" xmlns:o="urn:schemas-microsoft-com:office:office" xmlns:r="http://schemas.openxmlformats.org/officeDocument/2006/relationships" xmlns:m="http://schemas.openxmlformats.org/officeDocument/2006/math" xmlns:v="urn:schemas-microsoft-com:vml" xmlns:wp14="http://schemas.microsoft.com/office/word/2010/wordprocessingDrawing" xmlns:wp="http://schemas.openxmlformats.org/drawingml/2006/wordprocessingDrawing" xmlns:w10="urn:schemas-microsoft-com:office:word" xmlns:w="http://schemas.openxmlformats.org/wordprocessingml/2006/main" xmlns:w14="http://schemas.microsoft.com/office/word/2010/wordml" xmlns:wpg="http://schemas.microsoft.com/office/word/2010/wordprocessingGroup" xmlns:wpi="http://schemas.microsoft.com/office/word/2010/wordprocessingInk" xmlns:wne="http://schemas.microsoft.com/office/word/2006/wordml" xmlns:wps="http://schemas.microsoft.com/office/word/2010/wordprocessingShape" mc:Ignorable="w14 wp14">
+  <w:docDefaults>
+    <w:rPrDefault>
+      <w:rPr>
+        <w:rFonts w:asciiTheme="minorHAnsi" w:eastAsiaTheme="minorEastAsia" w:hAnsiTheme="minorHAnsi" w:cstheme="minorBidi"/>
+        <w:sz w:val="24"/>
+        <w:szCs w:val="24"/>
+        <w:lang w:val="fr-CA" w:eastAsia="fr-FR" w:bidi="ar-SA"/>
+      </w:rPr>
+    </w:rPrDefault>
+    <w:pPrDefault/>
+  </w:docDefaults>
+  <w:latentStyles w:defLockedState="0" w:defUIPriority="99" w:defSemiHidden="1" w:defUnhideWhenUsed="1" w:defQFormat="0" w:count="276">
+    <w:lsdException w:name="Normal" w:semiHidden="0" w:uiPriority="0" w:unhideWhenUsed="0" w:qFormat="1"/>
+    <w:lsdException w:name="heading 1" w:semiHidden="0" w:uiPriority="9" w:unhideWhenUsed="0" w:qFormat="1"/>
+    <w:lsdException w:name="heading 2" w:uiPriority="9" w:qFormat="1"/>
+    <w:lsdException w:name="heading 3" w:uiPriority="9" w:qFormat="1"/>
+    <w:lsdException w:name="heading 4" w:uiPriority="9" w:qFormat="1"/>
+    <w:lsdException w:name="heading 5" w:uiPriority="9" w:qFormat="1"/>
+    <w:lsdException w:name="heading 6" w:uiPriority="9" w:qFormat="1"/>
+    <w:lsdException w:name="heading 7" w:uiPriority="9" w:qFormat="1"/>
+    <w:lsdException w:name="heading 8" w:uiPriority="9" w:qFormat="1"/>
+    <w:lsdException w:name="heading 9" w:uiPriority="9" w:qFormat="1"/>
+    <w:lsdException w:name="toc 1" w:uiPriority="39"/>
+    <w:lsdException w:name="toc 2" w:uiPriority="39"/>
+    <w:lsdException w:name="toc 3" w:uiPriority="39"/>
+    <w:lsdException w:name="toc 4" w:uiPriority="39"/>
+    <w:lsdException w:name="toc 5" w:uiPriority="39"/>
+    <w:lsdException w:name="toc 6" w:uiPriority="39"/>
+    <w:lsdException w:name="toc 7" w:uiPriority="39"/>
+    <w:lsdException w:name="toc 8" w:uiPriority="39"/>
+    <w:lsdException w:name="toc 9" w:uiPriority="39"/>
+    <w:lsdException w:name="caption" w:uiPriority="35" w:qFormat="1"/>
+    <w:lsdException w:name="List Bullet 2" w:uiPriority="0" w:qFormat="1"/>
+    <w:lsdException w:name="Title" w:semiHidden="0" w:uiPriority="10" w:unhideWhenUsed="0" w:qFormat="1"/>
+    <w:lsdException w:name="Default Paragraph Font" w:uiPriority="1"/>
+    <w:lsdException w:name="Subtitle" w:semiHidden="0" w:uiPriority="11" w:unhideWhenUsed="0" w:qFormat="1"/>
+    <w:lsdException w:name="Strong" w:semiHidden="0" w:uiPriority="22" w:unhideWhenUsed="0" w:qFormat="1"/>
+    <w:lsdException w:name="Emphasis" w:semiHidden="0" w:uiPriority="20" w:unhideWhenUsed="0" w:qFormat="1"/>
+    <w:lsdException w:name="Table Grid" w:semiHidden="0" w:uiPriority="59" w:unhideWhenUsed="0"/>
+    <w:lsdException w:name="Note Level 1" w:semiHidden="0" w:unhideWhenUsed="0"/>
+    <w:lsdException w:name="Note Level 2" w:semiHidden="0" w:unhideWhenUsed="0"/>
+    <w:lsdException w:name="Note Level 3" w:semiHidden="0" w:unhideWhenUsed="0"/>
+    <w:lsdException w:name="Note Level 4" w:semiHidden="0" w:unhideWhenUsed="0"/>
+    <w:lsdException w:name="Note Level 5" w:semiHidden="0" w:unhideWhenUsed="0"/>
+    <w:lsdException w:name="Note Level 6" w:semiHidden="0" w:unhideWhenUsed="0"/>
+    <w:lsdException w:name="Note Level 7" w:semiHidden="0" w:unhideWhenUsed="0"/>
+    <w:lsdException w:name="Note Level 8" w:semiHidden="0" w:unhideWhenUsed="0"/>
+    <w:lsdException w:name="Note Level 9" w:semiHidden="0" w:unhideWhenUsed="0"/>
+    <w:lsdException w:name="Placeholder Text" w:unhideWhenUsed="0"/>
+    <w:lsdException w:name="No Spacing" w:semiHidden="0" w:uiPriority="1" w:unhideWhenUsed="0" w:qFormat="1"/>
+    <w:lsdException w:name="Light Shading" w:semiHidden="0" w:uiPriority="60" w:unhideWhenUsed="0"/>
+    <w:lsdException w:name="Light List" w:semiHidden="0" w:uiPriority="61" w:unhideWhenUsed="0"/>
+    <w:lsdException w:name="Light Grid" w:semiHidden="0" w:uiPriority="62" w:unhideWhenUsed="0"/>
+    <w:lsdException w:name="Medium Shading 1" w:semiHidden="0" w:uiPriority="63" w:unhideWhenUsed="0"/>
+    <w:lsdException w:name="Medium Shading 2" w:semiHidden="0" w:uiPriority="64" w:unhideWhenUsed="0"/>
+    <w:lsdException w:name="Medium List 1" w:semiHidden="0" w:uiPriority="65" w:unhideWhenUsed="0"/>
+    <w:lsdException w:name="Medium List 2" w:semiHidden="0" w:uiPriority="66" w:unhideWhenUsed="0"/>
+    <w:lsdException w:name="Medium Grid 1" w:semiHidden="0" w:uiPriority="67" w:unhideWhenUsed="0"/>
+    <w:lsdException w:name="Medium Grid 2" w:semiHidden="0" w:uiPriority="68" w:unhideWhenUsed="0"/>
+    <w:lsdException w:name="Medium Grid 3" w:semiHidden="0" w:uiPriority="69" w:unhideWhenUsed="0"/>
+    <w:lsdException w:name="Dark List" w:semiHidden="0" w:uiPriority="70" w:unhideWhenUsed="0"/>
+    <w:lsdException w:name="Colorful Shading" w:semiHidden="0" w:uiPriority="71" w:unhideWhenUsed="0"/>
+    <w:lsdException w:name="Colorful List" w:semiHidden="0" w:uiPriority="72" w:unhideWhenUsed="0"/>
+    <w:lsdException w:name="Colorful Grid" w:semiHidden="0" w:uiPriority="73" w:unhideWhenUsed="0"/>
+    <w:lsdException w:name="Light Shading Accent 1" w:semiHidden="0" w:uiPriority="60" w:unhideWhenUsed="0"/>
+    <w:lsdException w:name="Light List Accent 1" w:semiHidden="0" w:uiPriority="61" w:unhideWhenUsed="0"/>
+    <w:lsdException w:name="Light Grid Accent 1" w:semiHidden="0" w:uiPriority="62" w:unhideWhenUsed="0"/>
+    <w:lsdException w:name="Medium Shading 1 Accent 1" w:semiHidden="0" w:uiPriority="63" w:unhideWhenUsed="0"/>
+    <w:lsdException w:name="Medium Shading 2 Accent 1" w:semiHidden="0" w:uiPriority="64" w:unhideWhenUsed="0"/>
+    <w:lsdException w:name="Medium List 1 Accent 1" w:semiHidden="0" w:uiPriority="65" w:unhideWhenUsed="0"/>
+    <w:lsdException w:name="Revision" w:unhideWhenUsed="0"/>
+    <w:lsdException w:name="List Paragraph" w:semiHidden="0" w:uiPriority="34" w:unhideWhenUsed="0" w:qFormat="1"/>
+    <w:lsdException w:name="Quote" w:semiHidden="0" w:uiPriority="29" w:unhideWhenUsed="0" w:qFormat="1"/>
+    <w:lsdException w:name="Intense Quote" w:semiHidden="0" w:uiPriority="30" w:unhideWhenUsed="0" w:qFormat="1"/>
+    <w:lsdException w:name="Medium List 2 Accent 1" w:semiHidden="0" w:uiPriority="66" w:unhideWhenUsed="0"/>
+    <w:lsdException w:name="Medium Grid 1 Accent 1" w:semiHidden="0" w:uiPriority="67" w:unhideWhenUsed="0"/>
+    <w:lsdException w:name="Medium Grid 2 Accent 1" w:semiHidden="0" w:uiPriority="68" w:unhideWhenUsed="0"/>
+    <w:lsdException w:name="Medium Grid 3 Accent 1" w:semiHidden="0" w:uiPriority="69" w:unhideWhenUsed="0"/>
+    <w:lsdException w:name="Dark List Accent 1" w:semiHidden="0" w:uiPriority="70" w:unhideWhenUsed="0"/>
+    <w:lsdException w:name="Colorful Shading Accent 1" w:semiHidden="0" w:uiPriority="71" w:unhideWhenUsed="0"/>
+    <w:lsdException w:name="Colorful List Accent 1" w:semiHidden="0" w:uiPriority="72" w:unhideWhenUsed="0"/>
+    <w:lsdException w:name="Colorful Grid Accent 1" w:semiHidden="0" w:uiPriority="73" w:unhideWhenUsed="0"/>
+    <w:lsdException w:name="Light Shading Accent 2" w:semiHidden="0" w:uiPriority="60" w:unhideWhenUsed="0"/>
+    <w:lsdException w:name="Light List Accent 2" w:semiHidden="0" w:uiPriority="61" w:unhideWhenUsed="0"/>
+    <w:lsdException w:name="Light Grid Accent 2" w:semiHidden="0" w:uiPriority="62" w:unhideWhenUsed="0"/>
+    <w:lsdException w:name="Medium Shading 1 Accent 2" w:semiHidden="0" w:uiPriority="63" w:unhideWhenUsed="0"/>
+    <w:lsdException w:name="Medium Shading 2 Accent 2" w:semiHidden="0" w:uiPriority="64" w:unhideWhenUsed="0"/>
+    <w:lsdException w:name="Medium List 1 Accent 2" w:semiHidden="0" w:uiPriority="65" w:unhideWhenUsed="0"/>
+    <w:lsdException w:name="Medium List 2 Accent 2" w:semiHidden="0" w:uiPriority="66" w:unhideWhenUsed="0"/>
+    <w:lsdException w:name="Medium Grid 1 Accent 2" w:semiHidden="0" w:uiPriority="67" w:unhideWhenUsed="0"/>
+    <w:lsdException w:name="Medium Grid 2 Accent 2" w:semiHidden="0" w:uiPriority="68" w:unhideWhenUsed="0"/>
+    <w:lsdException w:name="Medium Grid 3 Accent 2" w:semiHidden="0" w:uiPriority="69" w:unhideWhenUsed="0"/>
+    <w:lsdException w:name="Dark List Accent 2" w:semiHidden="0" w:uiPriority="70" w:unhideWhenUsed="0"/>
+    <w:lsdException w:name="Colorful Shading Accent 2" w:semiHidden="0" w:uiPriority="71" w:unhideWhenUsed="0"/>
+    <w:lsdException w:name="Colorful List Accent 2" w:semiHidden="0" w:uiPriority="72" w:unhideWhenUsed="0"/>
+    <w:lsdException w:name="Colorful Grid Accent 2" w:semiHidden="0" w:uiPriority="73" w:unhideWhenUsed="0"/>
+    <w:lsdException w:name="Light Shading Accent 3" w:semiHidden="0" w:uiPriority="60" w:unhideWhenUsed="0"/>
+    <w:lsdException w:name="Light List Accent 3" w:semiHidden="0" w:uiPriority="61" w:unhideWhenUsed="0"/>
+    <w:lsdException w:name="Light Grid Accent 3" w:semiHidden="0" w:uiPriority="62" w:unhideWhenUsed="0"/>
+    <w:lsdException w:name="Medium Shading 1 Accent 3" w:semiHidden="0" w:uiPriority="63" w:unhideWhenUsed="0"/>
+    <w:lsdException w:name="Medium Shading 2 Accent 3" w:semiHidden="0" w:uiPriority="64" w:unhideWhenUsed="0"/>
+    <w:lsdException w:name="Medium List 1 Accent 3" w:semiHidden="0" w:uiPriority="65" w:unhideWhenUsed="0"/>
+    <w:lsdException w:name="Medium List 2 Accent 3" w:semiHidden="0" w:uiPriority="66" w:unhideWhenUsed="0"/>
+    <w:lsdException w:name="Medium Grid 1 Accent 3" w:semiHidden="0" w:uiPriority="67" w:unhideWhenUsed="0"/>
+    <w:lsdException w:name="Medium Grid 2 Accent 3" w:semiHidden="0" w:uiPriority="68" w:unhideWhenUsed="0"/>
+    <w:lsdException w:name="Medium Grid 3 Accent 3" w:semiHidden="0" w:uiPriority="69" w:unhideWhenUsed="0"/>
+    <w:lsdException w:name="Dark List Accent 3" w:semiHidden="0" w:uiPriority="70" w:unhideWhenUsed="0"/>
+    <w:lsdException w:name="Colorful Shading Accent 3" w:semiHidden="0" w:uiPriority="71" w:unhideWhenUsed="0"/>
+    <w:lsdException w:name="Colorful List Accent 3" w:semiHidden="0" w:uiPriority="72" w:unhideWhenUsed="0"/>
+    <w:lsdException w:name="Colorful Grid Accent 3" w:semiHidden="0" w:uiPriority="73" w:unhideWhenUsed="0"/>
+    <w:lsdException w:name="Light Shading Accent 4" w:semiHidden="0" w:uiPriority="60" w:unhideWhenUsed="0"/>
+    <w:lsdException w:name="Light List Accent 4" w:semiHidden="0" w:uiPriority="61" w:unhideWhenUsed="0"/>
+    <w:lsdException w:name="Light Grid Accent 4" w:semiHidden="0" w:uiPriority="62" w:unhideWhenUsed="0"/>
+    <w:lsdException w:name="Medium Shading 1 Accent 4" w:semiHidden="0" w:uiPriority="63" w:unhideWhenUsed="0"/>
+    <w:lsdException w:name="Medium Shading 2 Accent 4" w:semiHidden="0" w:uiPriority="64" w:unhideWhenUsed="0"/>
+    <w:lsdException w:name="Medium List 1 Accent 4" w:semiHidden="0" w:uiPriority="65" w:unhideWhenUsed="0"/>
+    <w:lsdException w:name="Medium List 2 Accent 4" w:semiHidden="0" w:uiPriority="66" w:unhideWhenUsed="0"/>
+    <w:lsdException w:name="Medium Grid 1 Accent 4" w:semiHidden="0" w:uiPriority="67" w:unhideWhenUsed="0"/>
+    <w:lsdException w:name="Medium Grid 2 Accent 4" w:semiHidden="0" w:uiPriority="68" w:unhideWhenUsed="0"/>
+    <w:lsdException w:name="Medium Grid 3 Accent 4" w:semiHidden="0" w:uiPriority="69" w:unhideWhenUsed="0"/>
+    <w:lsdException w:name="Dark List Accent 4" w:semiHidden="0" w:uiPriority="70" w:unhideWhenUsed="0"/>
+    <w:lsdException w:name="Colorful Shading Accent 4" w:semiHidden="0" w:uiPriority="71" w:unhideWhenUsed="0"/>
+    <w:lsdException w:name="Colorful List Accent 4" w:semiHidden="0" w:uiPriority="72" w:unhideWhenUsed="0"/>
+    <w:lsdException w:name="Colorful Grid Accent 4" w:semiHidden="0" w:uiPriority="73" w:unhideWhenUsed="0"/>
+    <w:lsdException w:name="Light Shading Accent 5" w:semiHidden="0" w:uiPriority="60" w:unhideWhenUsed="0"/>
+    <w:lsdException w:name="Light List Accent 5" w:semiHidden="0" w:uiPriority="61" w:unhideWhenUsed="0"/>
+    <w:lsdException w:name="Light Grid Accent 5" w:semiHidden="0" w:uiPriority="62" w:unhideWhenUsed="0"/>
+    <w:lsdException w:name="Medium Shading 1 Accent 5" w:semiHidden="0" w:uiPriority="63" w:unhideWhenUsed="0"/>
+    <w:lsdException w:name="Medium Shading 2 Accent 5" w:semiHidden="0" w:uiPriority="64" w:unhideWhenUsed="0"/>
+    <w:lsdException w:name="Medium List 1 Accent 5" w:semiHidden="0" w:uiPriority="65" w:unhideWhenUsed="0"/>
+    <w:lsdException w:name="Medium List 2 Accent 5" w:semiHidden="0" w:uiPriority="66" w:unhideWhenUsed="0"/>
+    <w:lsdException w:name="Medium Grid 1 Accent 5" w:semiHidden="0" w:uiPriority="67" w:unhideWhenUsed="0"/>
+    <w:lsdException w:name="Medium Grid 2 Accent 5" w:semiHidden="0" w:uiPriority="68" w:unhideWhenUsed="0"/>
+    <w:lsdException w:name="Medium Grid 3 Accent 5" w:semiHidden="0" w:uiPriority="69" w:unhideWhenUsed="0"/>
+    <w:lsdException w:name="Dark List Accent 5" w:semiHidden="0" w:uiPriority="70" w:unhideWhenUsed="0"/>
+    <w:lsdException w:name="Colorful Shading Accent 5" w:semiHidden="0" w:uiPriority="71" w:unhideWhenUsed="0"/>
+    <w:lsdException w:name="Colorful List Accent 5" w:semiHidden="0" w:uiPriority="72" w:unhideWhenUsed="0"/>
+    <w:lsdException w:name="Colorful Grid Accent 5" w:semiHidden="0" w:uiPriority="73" w:unhideWhenUsed="0"/>
+    <w:lsdException w:name="Light Shading Accent 6" w:semiHidden="0" w:uiPriority="60" w:unhideWhenUsed="0"/>
+    <w:lsdException w:name="Light List Accent 6" w:semiHidden="0" w:uiPriority="61" w:unhideWhenUsed="0"/>
+    <w:lsdException w:name="Light Grid Accent 6" w:semiHidden="0" w:uiPriority="62" w:unhideWhenUsed="0"/>
+    <w:lsdException w:name="Medium Shading 1 Accent 6" w:semiHidden="0" w:uiPriority="63" w:unhideWhenUsed="0"/>
+    <w:lsdException w:name="Medium Shading 2 Accent 6" w:semiHidden="0" w:uiPriority="64" w:unhideWhenUsed="0"/>
+    <w:lsdException w:name="Medium List 1 Accent 6" w:semiHidden="0" w:uiPriority="65" w:unhideWhenUsed="0"/>
+    <w:lsdException w:name="Medium List 2 Accent 6" w:semiHidden="0" w:uiPriority="66" w:unhideWhenUsed="0"/>
+    <w:lsdException w:name="Medium Grid 1 Accent 6" w:semiHidden="0" w:uiPriority="67" w:unhideWhenUsed="0"/>
+    <w:lsdException w:name="Medium Grid 2 Accent 6" w:semiHidden="0" w:uiPriority="68" w:unhideWhenUsed="0"/>
+    <w:lsdException w:name="Medium Grid 3 Accent 6" w:semiHidden="0" w:uiPriority="69" w:unhideWhenUsed="0"/>
+    <w:lsdException w:name="Dark List Accent 6" w:semiHidden="0" w:uiPriority="70" w:unhideWhenUsed="0"/>
+    <w:lsdException w:name="Colorful Shading Accent 6" w:semiHidden="0" w:uiPriority="71" w:unhideWhenUsed="0"/>
+    <w:lsdException w:name="Colorful List Accent 6" w:semiHidden="0" w:uiPriority="72" w:unhideWhenUsed="0"/>
+    <w:lsdException w:name="Colorful Grid Accent 6" w:semiHidden="0" w:uiPriority="73" w:unhideWhenUsed="0"/>
+    <w:lsdException w:name="Subtle Emphasis" w:semiHidden="0" w:uiPriority="19" w:unhideWhenUsed="0" w:qFormat="1"/>
+    <w:lsdException w:name="Intense Emphasis" w:semiHidden="0" w:uiPriority="21" w:unhideWhenUsed="0" w:qFormat="1"/>
+    <w:lsdException w:name="Subtle Reference" w:semiHidden="0" w:uiPriority="31" w:unhideWhenUsed="0" w:qFormat="1"/>
+    <w:lsdException w:name="Intense Reference" w:semiHidden="0" w:uiPriority="32" w:unhideWhenUsed="0" w:qFormat="1"/>
+    <w:lsdException w:name="Book Title" w:semiHidden="0" w:uiPriority="33" w:unhideWhenUsed="0" w:qFormat="1"/>
+    <w:lsdException w:name="Bibliography" w:uiPriority="37"/>
+    <w:lsdException w:name="TOC Heading" w:uiPriority="39" w:qFormat="1"/>
+  </w:latentStyles>
+  <w:style w:type="paragraph" w:default="1" w:styleId="Normal">
+    <w:name w:val="Normal"/>
+    <w:qFormat/>
+    <w:rsid w:val="004A1822"/>
+    <w:pPr>
+      <w:jc w:val="both"/>
+    </w:pPr>
+    <w:rPr>
+      <w:sz w:val="20"/>
+    </w:rPr>
+  </w:style>
+  <w:style w:type="paragraph" w:styleId="Titre1">
+    <w:name w:val="heading 1"/>
+    <w:basedOn w:val="Normal"/>
+    <w:next w:val="Normal"/>
+    <w:link w:val="Titre1Car"/>
+    <w:uiPriority w:val="9"/>
+    <w:qFormat/>
+    <w:rsid w:val="004A1822"/>
+    <w:pPr>
+      <w:keepNext/>
+      <w:keepLines/>
+      <w:spacing w:before="480"/>
+      <w:outlineLvl w:val="0"/>
+    </w:pPr>
+    <w:rPr>
+      <w:rFonts w:asciiTheme="majorHAnsi" w:eastAsiaTheme="majorEastAsia" w:hAnsiTheme="majorHAnsi" w:cstheme="majorBidi"/>
+      <w:b/>
+      <w:bCs/>
+      <w:color w:val="345A8A" w:themeColor="accent1" w:themeShade="B5"/>
+      <w:sz w:val="24"/>
+      <w:szCs w:val="32"/>
+    </w:rPr>
+  </w:style>
+  <w:style w:type="character" w:default="1" w:styleId="Policepardfaut">
+    <w:name w:val="Default Paragraph Font"/>
+    <w:uiPriority w:val="1"/>
+    <w:semiHidden/>
+    <w:unhideWhenUsed/>
+  </w:style>
+  <w:style w:type="table" w:default="1" w:styleId="TableauNormal">
+    <w:name w:val="Normal Table"/>
+    <w:uiPriority w:val="99"/>
+    <w:semiHidden/>
+    <w:unhideWhenUsed/>
+    <w:tblPr>
+      <w:tblInd w:w="0" w:type="dxa"/>
+      <w:tblCellMar>
+        <w:top w:w="0" w:type="dxa"/>
+        <w:left w:w="108" w:type="dxa"/>
+        <w:bottom w:w="0" w:type="dxa"/>
+        <w:right w:w="108" w:type="dxa"/>
+      </w:tblCellMar>
+    </w:tblPr>
+  </w:style>
+  <w:style w:type="numbering" w:default="1" w:styleId="Aucuneliste">
+    <w:name w:val="No List"/>
+    <w:uiPriority w:val="99"/>
+    <w:semiHidden/>
+    <w:unhideWhenUsed/>
+  </w:style>
+  <w:style w:type="table" w:styleId="Grille">
+    <w:name w:val="Table Grid"/>
+    <w:basedOn w:val="TableauNormal"/>
+    <w:uiPriority w:val="59"/>
+    <w:rsid w:val="00FA045C"/>
+    <w:tblPr>
+      <w:tblInd w:w="0" w:type="dxa"/>
+      <w:tblBorders>
+        <w:top w:val="single" w:sz="4" w:space="0" w:color="auto"/>
+        <w:left w:val="single" w:sz="4" w:space="0" w:color="auto"/>
+        <w:bottom w:val="single" w:sz="4" w:space="0" w:color="auto"/>
+        <w:right w:val="single" w:sz="4" w:space="0" w:color="auto"/>
+        <w:insideH w:val="single" w:sz="4" w:space="0" w:color="auto"/>
+        <w:insideV w:val="single" w:sz="4" w:space="0" w:color="auto"/>
+      </w:tblBorders>
+      <w:tblCellMar>
+        <w:top w:w="0" w:type="dxa"/>
+        <w:left w:w="108" w:type="dxa"/>
+        <w:bottom w:w="0" w:type="dxa"/>
+        <w:right w:w="108" w:type="dxa"/>
+      </w:tblCellMar>
+    </w:tblPr>
+  </w:style>
+  <w:style w:type="character" w:customStyle="1" w:styleId="Titre1Car">
+    <w:name w:val="Titre 1 Car"/>
+    <w:basedOn w:val="Policepardfaut"/>
+    <w:link w:val="Titre1"/>
+    <w:uiPriority w:val="9"/>
+    <w:rsid w:val="004A1822"/>
+    <w:rPr>
+      <w:rFonts w:asciiTheme="majorHAnsi" w:eastAsiaTheme="majorEastAsia" w:hAnsiTheme="majorHAnsi" w:cstheme="majorBidi"/>
+      <w:b/>
+      <w:bCs/>
+      <w:color w:val="345A8A" w:themeColor="accent1" w:themeShade="B5"/>
+      <w:szCs w:val="32"/>
+    </w:rPr>
+  </w:style>
+  <w:style w:type="paragraph" w:styleId="Listepuces2">
     <w:name w:val="List Bullet 2"/>
     <w:basedOn w:val="Normal"/>
     <w:autoRedefine/>

</xml_diff>

<commit_message>
Revert "recommit scrum 19 janvier"
This reverts commit 41b651afeba14f04882f0b9cdd8f4c1eb34ce37f.
</commit_message>
<xml_diff>
--- a/Scrum/Scrum_H16.docx
+++ b/Scrum/Scrum_H16.docx
@@ -1,10 +1,10 @@
 
 <file path=word/document.xml><?xml version="1.0" encoding="utf-8"?>
-<w:document xmlns:wpc="http://schemas.microsoft.com/office/word/2010/wordprocessingCanvas" xmlns:mo="http://schemas.microsoft.com/office/mac/office/2008/main" xmlns:mc="http://schemas.openxmlformats.org/markup-compatibility/2006" xmlns:mv="urn:schemas-microsoft-com:mac:vml" xmlns:o="urn:schemas-microsoft-com:office:office" xmlns:r="http://schemas.openxmlformats.org/officeDocument/2006/relationships" xmlns:m="http://schemas.openxmlformats.org/officeDocument/2006/math" xmlns:v="urn:schemas-microsoft-com:vml" xmlns:wp14="http://schemas.microsoft.com/office/word/2010/wordprocessingDrawing" xmlns:wp="http://schemas.openxmlformats.org/drawingml/2006/wordprocessingDrawing" xmlns:w10="urn:schemas-microsoft-com:office:word" xmlns:w="http://schemas.openxmlformats.org/wordprocessingml/2006/main" xmlns:w14="http://schemas.microsoft.com/office/word/2010/wordml" xmlns:wpg="http://schemas.microsoft.com/office/word/2010/wordprocessingGroup" xmlns:wpi="http://schemas.microsoft.com/office/word/2010/wordprocessingInk" xmlns:wne="http://schemas.microsoft.com/office/word/2006/wordml" xmlns:wps="http://schemas.microsoft.com/office/word/2010/wordprocessingShape" mc:Ignorable="w14 wp14">
+<w:document xmlns:wpc="http://schemas.microsoft.com/office/word/2010/wordprocessingCanvas" xmlns:mc="http://schemas.openxmlformats.org/markup-compatibility/2006" xmlns:o="urn:schemas-microsoft-com:office:office" xmlns:r="http://schemas.openxmlformats.org/officeDocument/2006/relationships" xmlns:m="http://schemas.openxmlformats.org/officeDocument/2006/math" xmlns:v="urn:schemas-microsoft-com:vml" xmlns:wp14="http://schemas.microsoft.com/office/word/2010/wordprocessingDrawing" xmlns:wp="http://schemas.openxmlformats.org/drawingml/2006/wordprocessingDrawing" xmlns:w10="urn:schemas-microsoft-com:office:word" xmlns:w="http://schemas.openxmlformats.org/wordprocessingml/2006/main" xmlns:w14="http://schemas.microsoft.com/office/word/2010/wordml" xmlns:w15="http://schemas.microsoft.com/office/word/2012/wordml" xmlns:wpg="http://schemas.microsoft.com/office/word/2010/wordprocessingGroup" xmlns:wpi="http://schemas.microsoft.com/office/word/2010/wordprocessingInk" xmlns:wne="http://schemas.microsoft.com/office/word/2006/wordml" xmlns:wps="http://schemas.microsoft.com/office/word/2010/wordprocessingShape" mc:Ignorable="w14 w15 wp14">
   <w:body>
     <w:tbl>
       <w:tblPr>
-        <w:tblStyle w:val="Grille"/>
+        <w:tblStyle w:val="TableGrid"/>
         <w:tblW w:w="5000" w:type="pct"/>
         <w:tblLook w:val="04A0" w:firstRow="1" w:lastRow="0" w:firstColumn="1" w:lastColumn="0" w:noHBand="0" w:noVBand="1"/>
       </w:tblPr>
@@ -21,7 +21,7 @@
           </w:tcPr>
           <w:p>
             <w:pPr>
-              <w:pStyle w:val="Titre1"/>
+              <w:pStyle w:val="Heading1"/>
               <w:spacing w:before="0"/>
             </w:pPr>
             <w:r>
@@ -35,7 +35,7 @@
           </w:tcPr>
           <w:p>
             <w:pPr>
-              <w:pStyle w:val="Titre1"/>
+              <w:pStyle w:val="Heading1"/>
               <w:spacing w:before="0"/>
             </w:pPr>
             <w:r>
@@ -49,7 +49,7 @@
           </w:tcPr>
           <w:p>
             <w:pPr>
-              <w:pStyle w:val="Titre1"/>
+              <w:pStyle w:val="Heading1"/>
               <w:spacing w:before="0"/>
             </w:pPr>
             <w:r>
@@ -63,7 +63,7 @@
           </w:tcPr>
           <w:p>
             <w:pPr>
-              <w:pStyle w:val="Titre1"/>
+              <w:pStyle w:val="Heading1"/>
               <w:spacing w:before="0"/>
             </w:pPr>
             <w:r>
@@ -80,7 +80,7 @@
           </w:tcPr>
           <w:p>
             <w:pPr>
-              <w:pStyle w:val="Titre1"/>
+              <w:pStyle w:val="Heading1"/>
               <w:spacing w:before="0"/>
             </w:pPr>
             <w:r>
@@ -438,7 +438,7 @@
           </w:tcPr>
           <w:p>
             <w:pPr>
-              <w:pStyle w:val="Listepuces2"/>
+              <w:pStyle w:val="ListBullet2"/>
             </w:pPr>
             <w:r>
               <w:t>Envoi-réception des données</w:t>
@@ -501,7 +501,7 @@
           </w:tcPr>
           <w:p>
             <w:pPr>
-              <w:pStyle w:val="Titre1"/>
+              <w:pStyle w:val="Heading1"/>
               <w:spacing w:before="0"/>
             </w:pPr>
             <w:r>
@@ -548,7 +548,15 @@
           </w:tcPr>
           <w:p>
             <w:r>
-              <w:t>Conserver ou non les 2 requêtes selon vers quoi on s’enligne.</w:t>
+              <w:t>Conserver ou non les 2 requêtes selon vers quoi on s’</w:t>
+            </w:r>
+            <w:proofErr w:type="spellStart"/>
+            <w:r>
+              <w:t>enligne</w:t>
+            </w:r>
+            <w:proofErr w:type="spellEnd"/>
+            <w:r>
+              <w:t>.</w:t>
             </w:r>
           </w:p>
         </w:tc>
@@ -874,7 +882,15 @@
           </w:tcPr>
           <w:p>
             <w:r>
-              <w:t>Design d’icones pour les catégories.</w:t>
+              <w:t>Design d’</w:t>
+            </w:r>
+            <w:proofErr w:type="spellStart"/>
+            <w:r>
+              <w:t>icones</w:t>
+            </w:r>
+            <w:proofErr w:type="spellEnd"/>
+            <w:r>
+              <w:t xml:space="preserve"> pour les catégories.</w:t>
             </w:r>
           </w:p>
           <w:p>
@@ -1010,7 +1026,7 @@
           </w:tcPr>
           <w:p>
             <w:pPr>
-              <w:pStyle w:val="Titre1"/>
+              <w:pStyle w:val="Heading1"/>
               <w:spacing w:before="0"/>
             </w:pPr>
             <w:r>
@@ -1296,8 +1312,21 @@
           </w:p>
           <w:p>
             <w:r>
-              <w:t>Lister tout les organisme communautaire</w:t>
-            </w:r>
+              <w:t xml:space="preserve">Lister </w:t>
+            </w:r>
+            <w:proofErr w:type="spellStart"/>
+            <w:r>
+              <w:t>tout</w:t>
+            </w:r>
+            <w:proofErr w:type="spellEnd"/>
+            <w:r>
+              <w:t xml:space="preserve"> </w:t>
+            </w:r>
+            <w:proofErr w:type="gramStart"/>
+            <w:r>
+              <w:t>les organisme communautaire</w:t>
+            </w:r>
+            <w:proofErr w:type="gramEnd"/>
           </w:p>
         </w:tc>
         <w:tc>
@@ -1482,7 +1511,7 @@
           </w:tcPr>
           <w:p>
             <w:pPr>
-              <w:pStyle w:val="Titre1"/>
+              <w:pStyle w:val="Heading1"/>
               <w:spacing w:before="0"/>
             </w:pPr>
             <w:r>
@@ -1722,8 +1751,13 @@
             </w:r>
             <w:proofErr w:type="spellEnd"/>
             <w:r>
-              <w:t xml:space="preserve"> adapter</w:t>
-            </w:r>
+              <w:t xml:space="preserve"> </w:t>
+            </w:r>
+            <w:proofErr w:type="gramStart"/>
+            <w:r>
+              <w:t>adapter</w:t>
+            </w:r>
+            <w:proofErr w:type="gramEnd"/>
           </w:p>
         </w:tc>
         <w:tc>
@@ -1978,14 +2012,20 @@
           </w:tcPr>
           <w:p>
             <w:pPr>
-              <w:pStyle w:val="Titre1"/>
+              <w:pStyle w:val="Heading1"/>
               <w:spacing w:before="0"/>
             </w:pPr>
             <w:r>
               <w:t xml:space="preserve">Date </w:t>
             </w:r>
             <w:r>
-              <w:t>19 Janvier</w:t>
+              <w:t>1</w:t>
+            </w:r>
+            <w:r>
+              <w:t>9</w:t>
+            </w:r>
+            <w:r>
+              <w:t xml:space="preserve"> Janvier</w:t>
             </w:r>
           </w:p>
         </w:tc>
@@ -2244,253 +2284,174 @@
             <w:r>
               <w:t>e</w:t>
             </w:r>
-            <w:r>
-              <w:t>xpand</w:t>
-            </w:r>
-            <w:proofErr w:type="spellEnd"/>
-            <w:r>
-              <w:t xml:space="preserve"> pour </w:t>
-            </w:r>
-            <w:proofErr w:type="spellStart"/>
-            <w:r>
-              <w:t>list</w:t>
-            </w:r>
-            <w:proofErr w:type="spellEnd"/>
-            <w:r>
-              <w:t xml:space="preserve"> </w:t>
-            </w:r>
-            <w:proofErr w:type="spellStart"/>
-            <w:r>
-              <w:t>view</w:t>
-            </w:r>
-            <w:proofErr w:type="spellEnd"/>
-            <w:r>
-              <w:t xml:space="preserve"> adapter avec Phil. Créer une fonction pour préparer des données. Faite une fonction pour afficher la liste des marchandises disponibles.</w:t>
-            </w:r>
-          </w:p>
-        </w:tc>
-        <w:tc>
-          <w:tcPr>
-            <w:tcW w:w="1353" w:type="pct"/>
-          </w:tcPr>
-          <w:p>
-            <w:r>
-              <w:t>-</w:t>
-            </w:r>
-          </w:p>
-        </w:tc>
-        <w:tc>
-          <w:tcPr>
-            <w:tcW w:w="1354" w:type="pct"/>
-          </w:tcPr>
-          <w:p>
-            <w:r>
-              <w:t>Tester la fonction créée pour la liste des marchandises disponibles,</w:t>
-            </w:r>
-          </w:p>
-        </w:tc>
-      </w:tr>
-      <w:tr>
-        <w:tc>
-          <w:tcPr>
-            <w:tcW w:w="940" w:type="pct"/>
-          </w:tcPr>
-          <w:p>
-            <w:r>
-              <w:t>Catherine</w:t>
-            </w:r>
-          </w:p>
-        </w:tc>
-        <w:tc>
-          <w:tcPr>
-            <w:tcW w:w="1353" w:type="pct"/>
-          </w:tcPr>
-          <w:p/>
-        </w:tc>
-        <w:tc>
-          <w:tcPr>
-            <w:tcW w:w="1353" w:type="pct"/>
-          </w:tcPr>
-          <w:p/>
-        </w:tc>
-        <w:tc>
-          <w:tcPr>
-            <w:tcW w:w="1354" w:type="pct"/>
-          </w:tcPr>
-          <w:p/>
-        </w:tc>
-      </w:tr>
-      <w:tr>
-        <w:tc>
-          <w:tcPr>
-            <w:tcW w:w="940" w:type="pct"/>
-          </w:tcPr>
-          <w:p>
-            <w:r>
-              <w:t>Philippe</w:t>
-            </w:r>
-          </w:p>
-        </w:tc>
-        <w:tc>
-          <w:tcPr>
-            <w:tcW w:w="1353" w:type="pct"/>
-          </w:tcPr>
-          <w:p>
-            <w:r>
-              <w:t>Régler le problème de la liste des réservations.</w:t>
-            </w:r>
-          </w:p>
-        </w:tc>
-        <w:tc>
-          <w:tcPr>
-            <w:tcW w:w="1353" w:type="pct"/>
-          </w:tcPr>
-          <w:p>
-            <w:r>
-              <w:t>Découvert d’autres bugs.</w:t>
-            </w:r>
-          </w:p>
-        </w:tc>
-        <w:tc>
-          <w:tcPr>
-            <w:tcW w:w="1354" w:type="pct"/>
-          </w:tcPr>
-          <w:p>
-            <w:r>
-              <w:t xml:space="preserve">Commencer à </w:t>
-            </w:r>
-            <w:proofErr w:type="spellStart"/>
-            <w:r>
-              <w:t>refactorer</w:t>
-            </w:r>
-            <w:proofErr w:type="spellEnd"/>
-            <w:r>
-              <w:t xml:space="preserve"> sur les dépôts. </w:t>
-            </w:r>
-          </w:p>
-        </w:tc>
-      </w:tr>
-      <w:tr>
-        <w:tc>
-          <w:tcPr>
-            <w:tcW w:w="940" w:type="pct"/>
-          </w:tcPr>
-          <w:p>
-            <w:r>
-              <w:t>P-A</w:t>
-            </w:r>
-          </w:p>
-        </w:tc>
-        <w:tc>
-          <w:tcPr>
-            <w:tcW w:w="1353" w:type="pct"/>
-          </w:tcPr>
-          <w:p>
-            <w:r>
-              <w:t>Régler des bugs. Faire afficher la liste des organismes qui ont des choses à données. Régler des bugs.</w:t>
-            </w:r>
-          </w:p>
-        </w:tc>
-        <w:tc>
-          <w:tcPr>
-            <w:tcW w:w="1353" w:type="pct"/>
-          </w:tcPr>
-          <w:p>
-            <w:r>
-              <w:t>Difficulté : mauvaise route pour la liste des réservations.</w:t>
-            </w:r>
-          </w:p>
-        </w:tc>
-        <w:tc>
-          <w:tcPr>
-            <w:tcW w:w="1354" w:type="pct"/>
-          </w:tcPr>
-          <w:p>
-            <w:r>
-              <w:t>Faire des transactions sur le serveur, régler les problèmes de tri et de date.</w:t>
-            </w:r>
-          </w:p>
-        </w:tc>
-      </w:tr>
-      <w:tr>
-        <w:tc>
-          <w:tcPr>
-            <w:tcW w:w="940" w:type="pct"/>
-          </w:tcPr>
-          <w:p/>
-        </w:tc>
-        <w:tc>
-          <w:tcPr>
-            <w:tcW w:w="1353" w:type="pct"/>
-          </w:tcPr>
-          <w:p/>
-        </w:tc>
-        <w:tc>
-          <w:tcPr>
-            <w:tcW w:w="1353" w:type="pct"/>
-          </w:tcPr>
-          <w:p/>
-        </w:tc>
-        <w:tc>
-          <w:tcPr>
-            <w:tcW w:w="1354" w:type="pct"/>
-          </w:tcPr>
-          <w:p/>
-        </w:tc>
-      </w:tr>
-      <w:tr>
-        <w:tc>
-          <w:tcPr>
-            <w:tcW w:w="940" w:type="pct"/>
-          </w:tcPr>
-          <w:p/>
-        </w:tc>
-        <w:tc>
-          <w:tcPr>
-            <w:tcW w:w="1353" w:type="pct"/>
-          </w:tcPr>
-          <w:p/>
-        </w:tc>
-        <w:tc>
-          <w:tcPr>
-            <w:tcW w:w="1353" w:type="pct"/>
-          </w:tcPr>
-          <w:p/>
-        </w:tc>
-        <w:tc>
-          <w:tcPr>
-            <w:tcW w:w="1354" w:type="pct"/>
-          </w:tcPr>
-          <w:p/>
-        </w:tc>
-      </w:tr>
-      <w:tr>
-        <w:tc>
-          <w:tcPr>
-            <w:tcW w:w="940" w:type="pct"/>
-          </w:tcPr>
-          <w:p>
             <w:bookmarkStart w:id="0" w:name="_GoBack"/>
             <w:bookmarkEnd w:id="0"/>
-          </w:p>
-        </w:tc>
-        <w:tc>
-          <w:tcPr>
-            <w:tcW w:w="1353" w:type="pct"/>
-          </w:tcPr>
-          <w:p/>
-        </w:tc>
-        <w:tc>
-          <w:tcPr>
-            <w:tcW w:w="1353" w:type="pct"/>
-          </w:tcPr>
-          <w:p/>
-        </w:tc>
-        <w:tc>
-          <w:tcPr>
-            <w:tcW w:w="1354" w:type="pct"/>
-          </w:tcPr>
-          <w:p/>
+            <w:r>
+              <w:t>xpand</w:t>
+            </w:r>
+            <w:proofErr w:type="spellEnd"/>
+            <w:r>
+              <w:t xml:space="preserve"> pour </w:t>
+            </w:r>
+            <w:proofErr w:type="spellStart"/>
+            <w:r>
+              <w:t>list</w:t>
+            </w:r>
+            <w:proofErr w:type="spellEnd"/>
+            <w:r>
+              <w:t xml:space="preserve"> </w:t>
+            </w:r>
+            <w:proofErr w:type="spellStart"/>
+            <w:r>
+              <w:t>view</w:t>
+            </w:r>
+            <w:proofErr w:type="spellEnd"/>
+            <w:r>
+              <w:t xml:space="preserve"> adapter avec Phil. Créer une fonction pour préparer des données. Faite une fonction pour afficher la liste des marchandises disponibles.</w:t>
+            </w:r>
+          </w:p>
+        </w:tc>
+        <w:tc>
+          <w:tcPr>
+            <w:tcW w:w="1353" w:type="pct"/>
+          </w:tcPr>
+          <w:p>
+            <w:r>
+              <w:t>-</w:t>
+            </w:r>
+          </w:p>
+        </w:tc>
+        <w:tc>
+          <w:tcPr>
+            <w:tcW w:w="1354" w:type="pct"/>
+          </w:tcPr>
+          <w:p>
+            <w:r>
+              <w:t>Tester la fonction créée pour la liste des marchandises disponibles,</w:t>
+            </w:r>
+          </w:p>
+        </w:tc>
+      </w:tr>
+      <w:tr>
+        <w:tc>
+          <w:tcPr>
+            <w:tcW w:w="940" w:type="pct"/>
+          </w:tcPr>
+          <w:p>
+            <w:r>
+              <w:t>Catherine</w:t>
+            </w:r>
+          </w:p>
+        </w:tc>
+        <w:tc>
+          <w:tcPr>
+            <w:tcW w:w="1353" w:type="pct"/>
+          </w:tcPr>
+          <w:p/>
+        </w:tc>
+        <w:tc>
+          <w:tcPr>
+            <w:tcW w:w="1353" w:type="pct"/>
+          </w:tcPr>
+          <w:p/>
+        </w:tc>
+        <w:tc>
+          <w:tcPr>
+            <w:tcW w:w="1354" w:type="pct"/>
+          </w:tcPr>
+          <w:p/>
+        </w:tc>
+      </w:tr>
+      <w:tr>
+        <w:tc>
+          <w:tcPr>
+            <w:tcW w:w="940" w:type="pct"/>
+          </w:tcPr>
+          <w:p>
+            <w:r>
+              <w:t>Philippe</w:t>
+            </w:r>
+          </w:p>
+        </w:tc>
+        <w:tc>
+          <w:tcPr>
+            <w:tcW w:w="1353" w:type="pct"/>
+          </w:tcPr>
+          <w:p>
+            <w:r>
+              <w:t>Régler le problème de la liste des réservations.</w:t>
+            </w:r>
+          </w:p>
+        </w:tc>
+        <w:tc>
+          <w:tcPr>
+            <w:tcW w:w="1353" w:type="pct"/>
+          </w:tcPr>
+          <w:p>
+            <w:r>
+              <w:t>Découvert d’autres bugs.</w:t>
+            </w:r>
+          </w:p>
+        </w:tc>
+        <w:tc>
+          <w:tcPr>
+            <w:tcW w:w="1354" w:type="pct"/>
+          </w:tcPr>
+          <w:p>
+            <w:r>
+              <w:t xml:space="preserve">Commencer à </w:t>
+            </w:r>
+            <w:proofErr w:type="spellStart"/>
+            <w:r>
+              <w:t>refactorer</w:t>
+            </w:r>
+            <w:proofErr w:type="spellEnd"/>
+            <w:r>
+              <w:t xml:space="preserve"> sur les dépôts. </w:t>
+            </w:r>
+          </w:p>
+        </w:tc>
+      </w:tr>
+      <w:tr>
+        <w:tc>
+          <w:tcPr>
+            <w:tcW w:w="940" w:type="pct"/>
+          </w:tcPr>
+          <w:p>
+            <w:r>
+              <w:t>P-A</w:t>
+            </w:r>
+          </w:p>
+        </w:tc>
+        <w:tc>
+          <w:tcPr>
+            <w:tcW w:w="1353" w:type="pct"/>
+          </w:tcPr>
+          <w:p>
+            <w:r>
+              <w:t>Régler des bugs. Faire afficher la liste des organismes qui ont des choses à données. Régler des bugs.</w:t>
+            </w:r>
+          </w:p>
+        </w:tc>
+        <w:tc>
+          <w:tcPr>
+            <w:tcW w:w="1353" w:type="pct"/>
+          </w:tcPr>
+          <w:p>
+            <w:r>
+              <w:t>Difficulté : mauvaise route pour la liste des réservations.</w:t>
+            </w:r>
+          </w:p>
+        </w:tc>
+        <w:tc>
+          <w:tcPr>
+            <w:tcW w:w="1354" w:type="pct"/>
+          </w:tcPr>
+          <w:p>
+            <w:r>
+              <w:t>Faire des transactions sur le serveur, régler les problèmes de tri et de date.</w:t>
+            </w:r>
+          </w:p>
         </w:tc>
       </w:tr>
     </w:tbl>
@@ -2506,7 +2467,7 @@
 </file>
 
 <file path=word/numbering.xml><?xml version="1.0" encoding="utf-8"?>
-<w:numbering xmlns:wpc="http://schemas.microsoft.com/office/word/2010/wordprocessingCanvas" xmlns:mo="http://schemas.microsoft.com/office/mac/office/2008/main" xmlns:mc="http://schemas.openxmlformats.org/markup-compatibility/2006" xmlns:mv="urn:schemas-microsoft-com:mac:vml" xmlns:o="urn:schemas-microsoft-com:office:office" xmlns:r="http://schemas.openxmlformats.org/officeDocument/2006/relationships" xmlns:m="http://schemas.openxmlformats.org/officeDocument/2006/math" xmlns:v="urn:schemas-microsoft-com:vml" xmlns:wp14="http://schemas.microsoft.com/office/word/2010/wordprocessingDrawing" xmlns:wp="http://schemas.openxmlformats.org/drawingml/2006/wordprocessingDrawing" xmlns:w10="urn:schemas-microsoft-com:office:word" xmlns:w="http://schemas.openxmlformats.org/wordprocessingml/2006/main" xmlns:w14="http://schemas.microsoft.com/office/word/2010/wordml" xmlns:wpg="http://schemas.microsoft.com/office/word/2010/wordprocessingGroup" xmlns:wpi="http://schemas.microsoft.com/office/word/2010/wordprocessingInk" xmlns:wne="http://schemas.microsoft.com/office/word/2006/wordml" xmlns:wps="http://schemas.microsoft.com/office/word/2010/wordprocessingShape" mc:Ignorable="w14 wp14">
+<w:numbering xmlns:wpc="http://schemas.microsoft.com/office/word/2010/wordprocessingCanvas" xmlns:mc="http://schemas.openxmlformats.org/markup-compatibility/2006" xmlns:o="urn:schemas-microsoft-com:office:office" xmlns:r="http://schemas.openxmlformats.org/officeDocument/2006/relationships" xmlns:m="http://schemas.openxmlformats.org/officeDocument/2006/math" xmlns:v="urn:schemas-microsoft-com:vml" xmlns:wp14="http://schemas.microsoft.com/office/word/2010/wordprocessingDrawing" xmlns:wp="http://schemas.openxmlformats.org/drawingml/2006/wordprocessingDrawing" xmlns:w10="urn:schemas-microsoft-com:office:word" xmlns:w="http://schemas.openxmlformats.org/wordprocessingml/2006/main" xmlns:w14="http://schemas.microsoft.com/office/word/2010/wordml" xmlns:w15="http://schemas.microsoft.com/office/word/2012/wordml" xmlns:wpg="http://schemas.microsoft.com/office/word/2010/wordprocessingGroup" xmlns:wpi="http://schemas.microsoft.com/office/word/2010/wordprocessingInk" xmlns:wne="http://schemas.microsoft.com/office/word/2006/wordml" xmlns:wps="http://schemas.microsoft.com/office/word/2010/wordprocessingShape" mc:Ignorable="w14 w15 wp14">
   <w:abstractNum w:abstractNumId="0">
     <w:nsid w:val="FFFFFF83"/>
     <w:multiLevelType w:val="singleLevel"/>
@@ -2514,7 +2475,7 @@
     <w:lvl w:ilvl="0">
       <w:start w:val="1"/>
       <w:numFmt w:val="bullet"/>
-      <w:pStyle w:val="Listepuces2"/>
+      <w:pStyle w:val="ListBullet2"/>
       <w:lvlText w:val=""/>
       <w:lvlJc w:val="left"/>
       <w:pPr>
@@ -2535,7 +2496,7 @@
 </file>
 
 <file path=word/styles.xml><?xml version="1.0" encoding="utf-8"?>
-<w:styles xmlns:mc="http://schemas.openxmlformats.org/markup-compatibility/2006" xmlns:r="http://schemas.openxmlformats.org/officeDocument/2006/relationships" xmlns:w="http://schemas.openxmlformats.org/wordprocessingml/2006/main" xmlns:w14="http://schemas.microsoft.com/office/word/2010/wordml" mc:Ignorable="w14">
+<w:styles xmlns:mc="http://schemas.openxmlformats.org/markup-compatibility/2006" xmlns:r="http://schemas.openxmlformats.org/officeDocument/2006/relationships" xmlns:w="http://schemas.openxmlformats.org/wordprocessingml/2006/main" xmlns:w14="http://schemas.microsoft.com/office/word/2010/wordml" xmlns:w15="http://schemas.microsoft.com/office/word/2012/wordml" mc:Ignorable="w14 w15">
   <w:docDefaults>
     <w:rPrDefault>
       <w:rPr>
@@ -2547,154 +2508,369 @@
     </w:rPrDefault>
     <w:pPrDefault/>
   </w:docDefaults>
-  <w:latentStyles w:defLockedState="0" w:defUIPriority="99" w:defSemiHidden="1" w:defUnhideWhenUsed="1" w:defQFormat="0" w:count="276">
-    <w:lsdException w:name="Normal" w:semiHidden="0" w:uiPriority="0" w:unhideWhenUsed="0" w:qFormat="1"/>
-    <w:lsdException w:name="heading 1" w:semiHidden="0" w:uiPriority="9" w:unhideWhenUsed="0" w:qFormat="1"/>
-    <w:lsdException w:name="heading 2" w:uiPriority="9" w:qFormat="1"/>
-    <w:lsdException w:name="heading 3" w:uiPriority="9" w:qFormat="1"/>
-    <w:lsdException w:name="heading 4" w:uiPriority="9" w:qFormat="1"/>
-    <w:lsdException w:name="heading 5" w:uiPriority="9" w:qFormat="1"/>
-    <w:lsdException w:name="heading 6" w:uiPriority="9" w:qFormat="1"/>
-    <w:lsdException w:name="heading 7" w:uiPriority="9" w:qFormat="1"/>
-    <w:lsdException w:name="heading 8" w:uiPriority="9" w:qFormat="1"/>
-    <w:lsdException w:name="heading 9" w:uiPriority="9" w:qFormat="1"/>
-    <w:lsdException w:name="toc 1" w:uiPriority="39"/>
-    <w:lsdException w:name="toc 2" w:uiPriority="39"/>
-    <w:lsdException w:name="toc 3" w:uiPriority="39"/>
-    <w:lsdException w:name="toc 4" w:uiPriority="39"/>
-    <w:lsdException w:name="toc 5" w:uiPriority="39"/>
-    <w:lsdException w:name="toc 6" w:uiPriority="39"/>
-    <w:lsdException w:name="toc 7" w:uiPriority="39"/>
-    <w:lsdException w:name="toc 8" w:uiPriority="39"/>
-    <w:lsdException w:name="toc 9" w:uiPriority="39"/>
-    <w:lsdException w:name="caption" w:uiPriority="35" w:qFormat="1"/>
-    <w:lsdException w:name="List Bullet 2" w:uiPriority="0" w:qFormat="1"/>
-    <w:lsdException w:name="Title" w:semiHidden="0" w:uiPriority="10" w:unhideWhenUsed="0" w:qFormat="1"/>
-    <w:lsdException w:name="Default Paragraph Font" w:uiPriority="1"/>
-    <w:lsdException w:name="Subtitle" w:semiHidden="0" w:uiPriority="11" w:unhideWhenUsed="0" w:qFormat="1"/>
-    <w:lsdException w:name="Strong" w:semiHidden="0" w:uiPriority="22" w:unhideWhenUsed="0" w:qFormat="1"/>
-    <w:lsdException w:name="Emphasis" w:semiHidden="0" w:uiPriority="20" w:unhideWhenUsed="0" w:qFormat="1"/>
-    <w:lsdException w:name="Table Grid" w:semiHidden="0" w:uiPriority="59" w:unhideWhenUsed="0"/>
-    <w:lsdException w:name="Note Level 1" w:semiHidden="0" w:unhideWhenUsed="0"/>
-    <w:lsdException w:name="Note Level 2" w:semiHidden="0" w:unhideWhenUsed="0"/>
-    <w:lsdException w:name="Note Level 3" w:semiHidden="0" w:unhideWhenUsed="0"/>
-    <w:lsdException w:name="Note Level 4" w:semiHidden="0" w:unhideWhenUsed="0"/>
-    <w:lsdException w:name="Note Level 5" w:semiHidden="0" w:unhideWhenUsed="0"/>
-    <w:lsdException w:name="Note Level 6" w:semiHidden="0" w:unhideWhenUsed="0"/>
-    <w:lsdException w:name="Note Level 7" w:semiHidden="0" w:unhideWhenUsed="0"/>
-    <w:lsdException w:name="Note Level 8" w:semiHidden="0" w:unhideWhenUsed="0"/>
-    <w:lsdException w:name="Note Level 9" w:semiHidden="0" w:unhideWhenUsed="0"/>
-    <w:lsdException w:name="Placeholder Text" w:unhideWhenUsed="0"/>
-    <w:lsdException w:name="No Spacing" w:semiHidden="0" w:uiPriority="1" w:unhideWhenUsed="0" w:qFormat="1"/>
-    <w:lsdException w:name="Light Shading" w:semiHidden="0" w:uiPriority="60" w:unhideWhenUsed="0"/>
-    <w:lsdException w:name="Light List" w:semiHidden="0" w:uiPriority="61" w:unhideWhenUsed="0"/>
-    <w:lsdException w:name="Light Grid" w:semiHidden="0" w:uiPriority="62" w:unhideWhenUsed="0"/>
-    <w:lsdException w:name="Medium Shading 1" w:semiHidden="0" w:uiPriority="63" w:unhideWhenUsed="0"/>
-    <w:lsdException w:name="Medium Shading 2" w:semiHidden="0" w:uiPriority="64" w:unhideWhenUsed="0"/>
-    <w:lsdException w:name="Medium List 1" w:semiHidden="0" w:uiPriority="65" w:unhideWhenUsed="0"/>
-    <w:lsdException w:name="Medium List 2" w:semiHidden="0" w:uiPriority="66" w:unhideWhenUsed="0"/>
-    <w:lsdException w:name="Medium Grid 1" w:semiHidden="0" w:uiPriority="67" w:unhideWhenUsed="0"/>
-    <w:lsdException w:name="Medium Grid 2" w:semiHidden="0" w:uiPriority="68" w:unhideWhenUsed="0"/>
-    <w:lsdException w:name="Medium Grid 3" w:semiHidden="0" w:uiPriority="69" w:unhideWhenUsed="0"/>
-    <w:lsdException w:name="Dark List" w:semiHidden="0" w:uiPriority="70" w:unhideWhenUsed="0"/>
-    <w:lsdException w:name="Colorful Shading" w:semiHidden="0" w:uiPriority="71" w:unhideWhenUsed="0"/>
-    <w:lsdException w:name="Colorful List" w:semiHidden="0" w:uiPriority="72" w:unhideWhenUsed="0"/>
-    <w:lsdException w:name="Colorful Grid" w:semiHidden="0" w:uiPriority="73" w:unhideWhenUsed="0"/>
-    <w:lsdException w:name="Light Shading Accent 1" w:semiHidden="0" w:uiPriority="60" w:unhideWhenUsed="0"/>
-    <w:lsdException w:name="Light List Accent 1" w:semiHidden="0" w:uiPriority="61" w:unhideWhenUsed="0"/>
-    <w:lsdException w:name="Light Grid Accent 1" w:semiHidden="0" w:uiPriority="62" w:unhideWhenUsed="0"/>
-    <w:lsdException w:name="Medium Shading 1 Accent 1" w:semiHidden="0" w:uiPriority="63" w:unhideWhenUsed="0"/>
-    <w:lsdException w:name="Medium Shading 2 Accent 1" w:semiHidden="0" w:uiPriority="64" w:unhideWhenUsed="0"/>
-    <w:lsdException w:name="Medium List 1 Accent 1" w:semiHidden="0" w:uiPriority="65" w:unhideWhenUsed="0"/>
-    <w:lsdException w:name="Revision" w:unhideWhenUsed="0"/>
-    <w:lsdException w:name="List Paragraph" w:semiHidden="0" w:uiPriority="34" w:unhideWhenUsed="0" w:qFormat="1"/>
-    <w:lsdException w:name="Quote" w:semiHidden="0" w:uiPriority="29" w:unhideWhenUsed="0" w:qFormat="1"/>
-    <w:lsdException w:name="Intense Quote" w:semiHidden="0" w:uiPriority="30" w:unhideWhenUsed="0" w:qFormat="1"/>
-    <w:lsdException w:name="Medium List 2 Accent 1" w:semiHidden="0" w:uiPriority="66" w:unhideWhenUsed="0"/>
-    <w:lsdException w:name="Medium Grid 1 Accent 1" w:semiHidden="0" w:uiPriority="67" w:unhideWhenUsed="0"/>
-    <w:lsdException w:name="Medium Grid 2 Accent 1" w:semiHidden="0" w:uiPriority="68" w:unhideWhenUsed="0"/>
-    <w:lsdException w:name="Medium Grid 3 Accent 1" w:semiHidden="0" w:uiPriority="69" w:unhideWhenUsed="0"/>
-    <w:lsdException w:name="Dark List Accent 1" w:semiHidden="0" w:uiPriority="70" w:unhideWhenUsed="0"/>
-    <w:lsdException w:name="Colorful Shading Accent 1" w:semiHidden="0" w:uiPriority="71" w:unhideWhenUsed="0"/>
-    <w:lsdException w:name="Colorful List Accent 1" w:semiHidden="0" w:uiPriority="72" w:unhideWhenUsed="0"/>
-    <w:lsdException w:name="Colorful Grid Accent 1" w:semiHidden="0" w:uiPriority="73" w:unhideWhenUsed="0"/>
-    <w:lsdException w:name="Light Shading Accent 2" w:semiHidden="0" w:uiPriority="60" w:unhideWhenUsed="0"/>
-    <w:lsdException w:name="Light List Accent 2" w:semiHidden="0" w:uiPriority="61" w:unhideWhenUsed="0"/>
-    <w:lsdException w:name="Light Grid Accent 2" w:semiHidden="0" w:uiPriority="62" w:unhideWhenUsed="0"/>
-    <w:lsdException w:name="Medium Shading 1 Accent 2" w:semiHidden="0" w:uiPriority="63" w:unhideWhenUsed="0"/>
-    <w:lsdException w:name="Medium Shading 2 Accent 2" w:semiHidden="0" w:uiPriority="64" w:unhideWhenUsed="0"/>
-    <w:lsdException w:name="Medium List 1 Accent 2" w:semiHidden="0" w:uiPriority="65" w:unhideWhenUsed="0"/>
-    <w:lsdException w:name="Medium List 2 Accent 2" w:semiHidden="0" w:uiPriority="66" w:unhideWhenUsed="0"/>
-    <w:lsdException w:name="Medium Grid 1 Accent 2" w:semiHidden="0" w:uiPriority="67" w:unhideWhenUsed="0"/>
-    <w:lsdException w:name="Medium Grid 2 Accent 2" w:semiHidden="0" w:uiPriority="68" w:unhideWhenUsed="0"/>
-    <w:lsdException w:name="Medium Grid 3 Accent 2" w:semiHidden="0" w:uiPriority="69" w:unhideWhenUsed="0"/>
-    <w:lsdException w:name="Dark List Accent 2" w:semiHidden="0" w:uiPriority="70" w:unhideWhenUsed="0"/>
-    <w:lsdException w:name="Colorful Shading Accent 2" w:semiHidden="0" w:uiPriority="71" w:unhideWhenUsed="0"/>
-    <w:lsdException w:name="Colorful List Accent 2" w:semiHidden="0" w:uiPriority="72" w:unhideWhenUsed="0"/>
-    <w:lsdException w:name="Colorful Grid Accent 2" w:semiHidden="0" w:uiPriority="73" w:unhideWhenUsed="0"/>
-    <w:lsdException w:name="Light Shading Accent 3" w:semiHidden="0" w:uiPriority="60" w:unhideWhenUsed="0"/>
-    <w:lsdException w:name="Light List Accent 3" w:semiHidden="0" w:uiPriority="61" w:unhideWhenUsed="0"/>
-    <w:lsdException w:name="Light Grid Accent 3" w:semiHidden="0" w:uiPriority="62" w:unhideWhenUsed="0"/>
-    <w:lsdException w:name="Medium Shading 1 Accent 3" w:semiHidden="0" w:uiPriority="63" w:unhideWhenUsed="0"/>
-    <w:lsdException w:name="Medium Shading 2 Accent 3" w:semiHidden="0" w:uiPriority="64" w:unhideWhenUsed="0"/>
-    <w:lsdException w:name="Medium List 1 Accent 3" w:semiHidden="0" w:uiPriority="65" w:unhideWhenUsed="0"/>
-    <w:lsdException w:name="Medium List 2 Accent 3" w:semiHidden="0" w:uiPriority="66" w:unhideWhenUsed="0"/>
-    <w:lsdException w:name="Medium Grid 1 Accent 3" w:semiHidden="0" w:uiPriority="67" w:unhideWhenUsed="0"/>
-    <w:lsdException w:name="Medium Grid 2 Accent 3" w:semiHidden="0" w:uiPriority="68" w:unhideWhenUsed="0"/>
-    <w:lsdException w:name="Medium Grid 3 Accent 3" w:semiHidden="0" w:uiPriority="69" w:unhideWhenUsed="0"/>
-    <w:lsdException w:name="Dark List Accent 3" w:semiHidden="0" w:uiPriority="70" w:unhideWhenUsed="0"/>
-    <w:lsdException w:name="Colorful Shading Accent 3" w:semiHidden="0" w:uiPriority="71" w:unhideWhenUsed="0"/>
-    <w:lsdException w:name="Colorful List Accent 3" w:semiHidden="0" w:uiPriority="72" w:unhideWhenUsed="0"/>
-    <w:lsdException w:name="Colorful Grid Accent 3" w:semiHidden="0" w:uiPriority="73" w:unhideWhenUsed="0"/>
-    <w:lsdException w:name="Light Shading Accent 4" w:semiHidden="0" w:uiPriority="60" w:unhideWhenUsed="0"/>
-    <w:lsdException w:name="Light List Accent 4" w:semiHidden="0" w:uiPriority="61" w:unhideWhenUsed="0"/>
-    <w:lsdException w:name="Light Grid Accent 4" w:semiHidden="0" w:uiPriority="62" w:unhideWhenUsed="0"/>
-    <w:lsdException w:name="Medium Shading 1 Accent 4" w:semiHidden="0" w:uiPriority="63" w:unhideWhenUsed="0"/>
-    <w:lsdException w:name="Medium Shading 2 Accent 4" w:semiHidden="0" w:uiPriority="64" w:unhideWhenUsed="0"/>
-    <w:lsdException w:name="Medium List 1 Accent 4" w:semiHidden="0" w:uiPriority="65" w:unhideWhenUsed="0"/>
-    <w:lsdException w:name="Medium List 2 Accent 4" w:semiHidden="0" w:uiPriority="66" w:unhideWhenUsed="0"/>
-    <w:lsdException w:name="Medium Grid 1 Accent 4" w:semiHidden="0" w:uiPriority="67" w:unhideWhenUsed="0"/>
-    <w:lsdException w:name="Medium Grid 2 Accent 4" w:semiHidden="0" w:uiPriority="68" w:unhideWhenUsed="0"/>
-    <w:lsdException w:name="Medium Grid 3 Accent 4" w:semiHidden="0" w:uiPriority="69" w:unhideWhenUsed="0"/>
-    <w:lsdException w:name="Dark List Accent 4" w:semiHidden="0" w:uiPriority="70" w:unhideWhenUsed="0"/>
-    <w:lsdException w:name="Colorful Shading Accent 4" w:semiHidden="0" w:uiPriority="71" w:unhideWhenUsed="0"/>
-    <w:lsdException w:name="Colorful List Accent 4" w:semiHidden="0" w:uiPriority="72" w:unhideWhenUsed="0"/>
-    <w:lsdException w:name="Colorful Grid Accent 4" w:semiHidden="0" w:uiPriority="73" w:unhideWhenUsed="0"/>
-    <w:lsdException w:name="Light Shading Accent 5" w:semiHidden="0" w:uiPriority="60" w:unhideWhenUsed="0"/>
-    <w:lsdException w:name="Light List Accent 5" w:semiHidden="0" w:uiPriority="61" w:unhideWhenUsed="0"/>
-    <w:lsdException w:name="Light Grid Accent 5" w:semiHidden="0" w:uiPriority="62" w:unhideWhenUsed="0"/>
-    <w:lsdException w:name="Medium Shading 1 Accent 5" w:semiHidden="0" w:uiPriority="63" w:unhideWhenUsed="0"/>
-    <w:lsdException w:name="Medium Shading 2 Accent 5" w:semiHidden="0" w:uiPriority="64" w:unhideWhenUsed="0"/>
-    <w:lsdException w:name="Medium List 1 Accent 5" w:semiHidden="0" w:uiPriority="65" w:unhideWhenUsed="0"/>
-    <w:lsdException w:name="Medium List 2 Accent 5" w:semiHidden="0" w:uiPriority="66" w:unhideWhenUsed="0"/>
-    <w:lsdException w:name="Medium Grid 1 Accent 5" w:semiHidden="0" w:uiPriority="67" w:unhideWhenUsed="0"/>
-    <w:lsdException w:name="Medium Grid 2 Accent 5" w:semiHidden="0" w:uiPriority="68" w:unhideWhenUsed="0"/>
-    <w:lsdException w:name="Medium Grid 3 Accent 5" w:semiHidden="0" w:uiPriority="69" w:unhideWhenUsed="0"/>
-    <w:lsdException w:name="Dark List Accent 5" w:semiHidden="0" w:uiPriority="70" w:unhideWhenUsed="0"/>
-    <w:lsdException w:name="Colorful Shading Accent 5" w:semiHidden="0" w:uiPriority="71" w:unhideWhenUsed="0"/>
-    <w:lsdException w:name="Colorful List Accent 5" w:semiHidden="0" w:uiPriority="72" w:unhideWhenUsed="0"/>
-    <w:lsdException w:name="Colorful Grid Accent 5" w:semiHidden="0" w:uiPriority="73" w:unhideWhenUsed="0"/>
-    <w:lsdException w:name="Light Shading Accent 6" w:semiHidden="0" w:uiPriority="60" w:unhideWhenUsed="0"/>
-    <w:lsdException w:name="Light List Accent 6" w:semiHidden="0" w:uiPriority="61" w:unhideWhenUsed="0"/>
-    <w:lsdException w:name="Light Grid Accent 6" w:semiHidden="0" w:uiPriority="62" w:unhideWhenUsed="0"/>
-    <w:lsdException w:name="Medium Shading 1 Accent 6" w:semiHidden="0" w:uiPriority="63" w:unhideWhenUsed="0"/>
-    <w:lsdException w:name="Medium Shading 2 Accent 6" w:semiHidden="0" w:uiPriority="64" w:unhideWhenUsed="0"/>
-    <w:lsdException w:name="Medium List 1 Accent 6" w:semiHidden="0" w:uiPriority="65" w:unhideWhenUsed="0"/>
-    <w:lsdException w:name="Medium List 2 Accent 6" w:semiHidden="0" w:uiPriority="66" w:unhideWhenUsed="0"/>
-    <w:lsdException w:name="Medium Grid 1 Accent 6" w:semiHidden="0" w:uiPriority="67" w:unhideWhenUsed="0"/>
-    <w:lsdException w:name="Medium Grid 2 Accent 6" w:semiHidden="0" w:uiPriority="68" w:unhideWhenUsed="0"/>
-    <w:lsdException w:name="Medium Grid 3 Accent 6" w:semiHidden="0" w:uiPriority="69" w:unhideWhenUsed="0"/>
-    <w:lsdException w:name="Dark List Accent 6" w:semiHidden="0" w:uiPriority="70" w:unhideWhenUsed="0"/>
-    <w:lsdException w:name="Colorful Shading Accent 6" w:semiHidden="0" w:uiPriority="71" w:unhideWhenUsed="0"/>
-    <w:lsdException w:name="Colorful List Accent 6" w:semiHidden="0" w:uiPriority="72" w:unhideWhenUsed="0"/>
-    <w:lsdException w:name="Colorful Grid Accent 6" w:semiHidden="0" w:uiPriority="73" w:unhideWhenUsed="0"/>
-    <w:lsdException w:name="Subtle Emphasis" w:semiHidden="0" w:uiPriority="19" w:unhideWhenUsed="0" w:qFormat="1"/>
-    <w:lsdException w:name="Intense Emphasis" w:semiHidden="0" w:uiPriority="21" w:unhideWhenUsed="0" w:qFormat="1"/>
-    <w:lsdException w:name="Subtle Reference" w:semiHidden="0" w:uiPriority="31" w:unhideWhenUsed="0" w:qFormat="1"/>
-    <w:lsdException w:name="Intense Reference" w:semiHidden="0" w:uiPriority="32" w:unhideWhenUsed="0" w:qFormat="1"/>
-    <w:lsdException w:name="Book Title" w:semiHidden="0" w:uiPriority="33" w:unhideWhenUsed="0" w:qFormat="1"/>
-    <w:lsdException w:name="Bibliography" w:uiPriority="37"/>
-    <w:lsdException w:name="TOC Heading" w:uiPriority="39" w:qFormat="1"/>
+  <w:latentStyles w:defLockedState="0" w:defUIPriority="99" w:defSemiHidden="0" w:defUnhideWhenUsed="0" w:defQFormat="0" w:count="371">
+    <w:lsdException w:name="Normal" w:uiPriority="0" w:qFormat="1"/>
+    <w:lsdException w:name="heading 1" w:uiPriority="9" w:qFormat="1"/>
+    <w:lsdException w:name="heading 2" w:semiHidden="1" w:uiPriority="9" w:unhideWhenUsed="1" w:qFormat="1"/>
+    <w:lsdException w:name="heading 3" w:semiHidden="1" w:uiPriority="9" w:unhideWhenUsed="1" w:qFormat="1"/>
+    <w:lsdException w:name="heading 4" w:semiHidden="1" w:uiPriority="9" w:unhideWhenUsed="1" w:qFormat="1"/>
+    <w:lsdException w:name="heading 5" w:semiHidden="1" w:uiPriority="9" w:unhideWhenUsed="1" w:qFormat="1"/>
+    <w:lsdException w:name="heading 6" w:semiHidden="1" w:uiPriority="9" w:unhideWhenUsed="1" w:qFormat="1"/>
+    <w:lsdException w:name="heading 7" w:semiHidden="1" w:uiPriority="9" w:unhideWhenUsed="1" w:qFormat="1"/>
+    <w:lsdException w:name="heading 8" w:semiHidden="1" w:uiPriority="9" w:unhideWhenUsed="1" w:qFormat="1"/>
+    <w:lsdException w:name="heading 9" w:semiHidden="1" w:uiPriority="9" w:unhideWhenUsed="1" w:qFormat="1"/>
+    <w:lsdException w:name="index 1" w:semiHidden="1" w:unhideWhenUsed="1"/>
+    <w:lsdException w:name="index 2" w:semiHidden="1" w:unhideWhenUsed="1"/>
+    <w:lsdException w:name="index 3" w:semiHidden="1" w:unhideWhenUsed="1"/>
+    <w:lsdException w:name="index 4" w:semiHidden="1" w:unhideWhenUsed="1"/>
+    <w:lsdException w:name="index 5" w:semiHidden="1" w:unhideWhenUsed="1"/>
+    <w:lsdException w:name="index 6" w:semiHidden="1" w:unhideWhenUsed="1"/>
+    <w:lsdException w:name="index 7" w:semiHidden="1" w:unhideWhenUsed="1"/>
+    <w:lsdException w:name="index 8" w:semiHidden="1" w:unhideWhenUsed="1"/>
+    <w:lsdException w:name="index 9" w:semiHidden="1" w:unhideWhenUsed="1"/>
+    <w:lsdException w:name="toc 1" w:semiHidden="1" w:uiPriority="39" w:unhideWhenUsed="1"/>
+    <w:lsdException w:name="toc 2" w:semiHidden="1" w:uiPriority="39" w:unhideWhenUsed="1"/>
+    <w:lsdException w:name="toc 3" w:semiHidden="1" w:uiPriority="39" w:unhideWhenUsed="1"/>
+    <w:lsdException w:name="toc 4" w:semiHidden="1" w:uiPriority="39" w:unhideWhenUsed="1"/>
+    <w:lsdException w:name="toc 5" w:semiHidden="1" w:uiPriority="39" w:unhideWhenUsed="1"/>
+    <w:lsdException w:name="toc 6" w:semiHidden="1" w:uiPriority="39" w:unhideWhenUsed="1"/>
+    <w:lsdException w:name="toc 7" w:semiHidden="1" w:uiPriority="39" w:unhideWhenUsed="1"/>
+    <w:lsdException w:name="toc 8" w:semiHidden="1" w:uiPriority="39" w:unhideWhenUsed="1"/>
+    <w:lsdException w:name="toc 9" w:semiHidden="1" w:uiPriority="39" w:unhideWhenUsed="1"/>
+    <w:lsdException w:name="Normal Indent" w:semiHidden="1" w:unhideWhenUsed="1"/>
+    <w:lsdException w:name="footnote text" w:semiHidden="1" w:unhideWhenUsed="1"/>
+    <w:lsdException w:name="annotation text" w:semiHidden="1" w:unhideWhenUsed="1"/>
+    <w:lsdException w:name="header" w:semiHidden="1" w:unhideWhenUsed="1"/>
+    <w:lsdException w:name="footer" w:semiHidden="1" w:unhideWhenUsed="1"/>
+    <w:lsdException w:name="index heading" w:semiHidden="1" w:unhideWhenUsed="1"/>
+    <w:lsdException w:name="caption" w:semiHidden="1" w:uiPriority="35" w:unhideWhenUsed="1" w:qFormat="1"/>
+    <w:lsdException w:name="table of figures" w:semiHidden="1" w:unhideWhenUsed="1"/>
+    <w:lsdException w:name="envelope address" w:semiHidden="1" w:unhideWhenUsed="1"/>
+    <w:lsdException w:name="envelope return" w:semiHidden="1" w:unhideWhenUsed="1"/>
+    <w:lsdException w:name="footnote reference" w:semiHidden="1" w:unhideWhenUsed="1"/>
+    <w:lsdException w:name="annotation reference" w:semiHidden="1" w:unhideWhenUsed="1"/>
+    <w:lsdException w:name="line number" w:semiHidden="1" w:unhideWhenUsed="1"/>
+    <w:lsdException w:name="page number" w:semiHidden="1" w:unhideWhenUsed="1"/>
+    <w:lsdException w:name="endnote reference" w:semiHidden="1" w:unhideWhenUsed="1"/>
+    <w:lsdException w:name="endnote text" w:semiHidden="1" w:unhideWhenUsed="1"/>
+    <w:lsdException w:name="table of authorities" w:semiHidden="1" w:unhideWhenUsed="1"/>
+    <w:lsdException w:name="macro" w:semiHidden="1" w:unhideWhenUsed="1"/>
+    <w:lsdException w:name="toa heading" w:semiHidden="1" w:unhideWhenUsed="1"/>
+    <w:lsdException w:name="List" w:semiHidden="1" w:unhideWhenUsed="1"/>
+    <w:lsdException w:name="List Bullet" w:semiHidden="1" w:unhideWhenUsed="1"/>
+    <w:lsdException w:name="List Number" w:semiHidden="1" w:unhideWhenUsed="1"/>
+    <w:lsdException w:name="List 2" w:semiHidden="1" w:unhideWhenUsed="1"/>
+    <w:lsdException w:name="List 3" w:semiHidden="1" w:unhideWhenUsed="1"/>
+    <w:lsdException w:name="List 4" w:semiHidden="1" w:unhideWhenUsed="1"/>
+    <w:lsdException w:name="List 5" w:semiHidden="1" w:unhideWhenUsed="1"/>
+    <w:lsdException w:name="List Bullet 2" w:semiHidden="1" w:uiPriority="0" w:unhideWhenUsed="1" w:qFormat="1"/>
+    <w:lsdException w:name="List Bullet 3" w:semiHidden="1" w:unhideWhenUsed="1"/>
+    <w:lsdException w:name="List Bullet 4" w:semiHidden="1" w:unhideWhenUsed="1"/>
+    <w:lsdException w:name="List Bullet 5" w:semiHidden="1" w:unhideWhenUsed="1"/>
+    <w:lsdException w:name="List Number 2" w:semiHidden="1" w:unhideWhenUsed="1"/>
+    <w:lsdException w:name="List Number 3" w:semiHidden="1" w:unhideWhenUsed="1"/>
+    <w:lsdException w:name="List Number 4" w:semiHidden="1" w:unhideWhenUsed="1"/>
+    <w:lsdException w:name="List Number 5" w:semiHidden="1" w:unhideWhenUsed="1"/>
+    <w:lsdException w:name="Title" w:uiPriority="10" w:qFormat="1"/>
+    <w:lsdException w:name="Closing" w:semiHidden="1" w:unhideWhenUsed="1"/>
+    <w:lsdException w:name="Signature" w:semiHidden="1" w:unhideWhenUsed="1"/>
+    <w:lsdException w:name="Default Paragraph Font" w:semiHidden="1" w:uiPriority="1" w:unhideWhenUsed="1"/>
+    <w:lsdException w:name="Body Text" w:semiHidden="1" w:unhideWhenUsed="1"/>
+    <w:lsdException w:name="Body Text Indent" w:semiHidden="1" w:unhideWhenUsed="1"/>
+    <w:lsdException w:name="List Continue" w:semiHidden="1" w:unhideWhenUsed="1"/>
+    <w:lsdException w:name="List Continue 2" w:semiHidden="1" w:unhideWhenUsed="1"/>
+    <w:lsdException w:name="List Continue 3" w:semiHidden="1" w:unhideWhenUsed="1"/>
+    <w:lsdException w:name="List Continue 4" w:semiHidden="1" w:unhideWhenUsed="1"/>
+    <w:lsdException w:name="List Continue 5" w:semiHidden="1" w:unhideWhenUsed="1"/>
+    <w:lsdException w:name="Message Header" w:semiHidden="1" w:unhideWhenUsed="1"/>
+    <w:lsdException w:name="Subtitle" w:uiPriority="11" w:qFormat="1"/>
+    <w:lsdException w:name="Salutation" w:semiHidden="1" w:unhideWhenUsed="1"/>
+    <w:lsdException w:name="Date" w:semiHidden="1" w:unhideWhenUsed="1"/>
+    <w:lsdException w:name="Body Text First Indent" w:semiHidden="1" w:unhideWhenUsed="1"/>
+    <w:lsdException w:name="Body Text First Indent 2" w:semiHidden="1" w:unhideWhenUsed="1"/>
+    <w:lsdException w:name="Note Heading" w:semiHidden="1" w:unhideWhenUsed="1"/>
+    <w:lsdException w:name="Body Text 2" w:semiHidden="1" w:unhideWhenUsed="1"/>
+    <w:lsdException w:name="Body Text 3" w:semiHidden="1" w:unhideWhenUsed="1"/>
+    <w:lsdException w:name="Body Text Indent 2" w:semiHidden="1" w:unhideWhenUsed="1"/>
+    <w:lsdException w:name="Body Text Indent 3" w:semiHidden="1" w:unhideWhenUsed="1"/>
+    <w:lsdException w:name="Block Text" w:semiHidden="1" w:unhideWhenUsed="1"/>
+    <w:lsdException w:name="Hyperlink" w:semiHidden="1" w:unhideWhenUsed="1"/>
+    <w:lsdException w:name="FollowedHyperlink" w:semiHidden="1" w:unhideWhenUsed="1"/>
+    <w:lsdException w:name="Strong" w:uiPriority="22" w:qFormat="1"/>
+    <w:lsdException w:name="Emphasis" w:uiPriority="20" w:qFormat="1"/>
+    <w:lsdException w:name="Document Map" w:semiHidden="1" w:unhideWhenUsed="1"/>
+    <w:lsdException w:name="Plain Text" w:semiHidden="1" w:unhideWhenUsed="1"/>
+    <w:lsdException w:name="E-mail Signature" w:semiHidden="1" w:unhideWhenUsed="1"/>
+    <w:lsdException w:name="HTML Top of Form" w:semiHidden="1" w:unhideWhenUsed="1"/>
+    <w:lsdException w:name="HTML Bottom of Form" w:semiHidden="1" w:unhideWhenUsed="1"/>
+    <w:lsdException w:name="Normal (Web)" w:semiHidden="1" w:unhideWhenUsed="1"/>
+    <w:lsdException w:name="HTML Acronym" w:semiHidden="1" w:unhideWhenUsed="1"/>
+    <w:lsdException w:name="HTML Address" w:semiHidden="1" w:unhideWhenUsed="1"/>
+    <w:lsdException w:name="HTML Cite" w:semiHidden="1" w:unhideWhenUsed="1"/>
+    <w:lsdException w:name="HTML Code" w:semiHidden="1" w:unhideWhenUsed="1"/>
+    <w:lsdException w:name="HTML Definition" w:semiHidden="1" w:unhideWhenUsed="1"/>
+    <w:lsdException w:name="HTML Keyboard" w:semiHidden="1" w:unhideWhenUsed="1"/>
+    <w:lsdException w:name="HTML Preformatted" w:semiHidden="1" w:unhideWhenUsed="1"/>
+    <w:lsdException w:name="HTML Sample" w:semiHidden="1" w:unhideWhenUsed="1"/>
+    <w:lsdException w:name="HTML Typewriter" w:semiHidden="1" w:unhideWhenUsed="1"/>
+    <w:lsdException w:name="HTML Variable" w:semiHidden="1" w:unhideWhenUsed="1"/>
+    <w:lsdException w:name="Normal Table" w:semiHidden="1" w:unhideWhenUsed="1"/>
+    <w:lsdException w:name="annotation subject" w:semiHidden="1" w:unhideWhenUsed="1"/>
+    <w:lsdException w:name="No List" w:semiHidden="1" w:unhideWhenUsed="1"/>
+    <w:lsdException w:name="Outline List 1" w:semiHidden="1" w:unhideWhenUsed="1"/>
+    <w:lsdException w:name="Outline List 2" w:semiHidden="1" w:unhideWhenUsed="1"/>
+    <w:lsdException w:name="Outline List 3" w:semiHidden="1" w:unhideWhenUsed="1"/>
+    <w:lsdException w:name="Table Simple 1" w:semiHidden="1" w:unhideWhenUsed="1"/>
+    <w:lsdException w:name="Table Simple 2" w:semiHidden="1" w:unhideWhenUsed="1"/>
+    <w:lsdException w:name="Table Simple 3" w:semiHidden="1" w:unhideWhenUsed="1"/>
+    <w:lsdException w:name="Table Classic 1" w:semiHidden="1" w:unhideWhenUsed="1"/>
+    <w:lsdException w:name="Table Classic 2" w:semiHidden="1" w:unhideWhenUsed="1"/>
+    <w:lsdException w:name="Table Classic 3" w:semiHidden="1" w:unhideWhenUsed="1"/>
+    <w:lsdException w:name="Table Classic 4" w:semiHidden="1" w:unhideWhenUsed="1"/>
+    <w:lsdException w:name="Table Colorful 1" w:semiHidden="1" w:unhideWhenUsed="1"/>
+    <w:lsdException w:name="Table Colorful 2" w:semiHidden="1" w:unhideWhenUsed="1"/>
+    <w:lsdException w:name="Table Colorful 3" w:semiHidden="1" w:unhideWhenUsed="1"/>
+    <w:lsdException w:name="Table Columns 1" w:semiHidden="1" w:unhideWhenUsed="1"/>
+    <w:lsdException w:name="Table Columns 2" w:semiHidden="1" w:unhideWhenUsed="1"/>
+    <w:lsdException w:name="Table Columns 3" w:semiHidden="1" w:unhideWhenUsed="1"/>
+    <w:lsdException w:name="Table Columns 4" w:semiHidden="1" w:unhideWhenUsed="1"/>
+    <w:lsdException w:name="Table Columns 5" w:semiHidden="1" w:unhideWhenUsed="1"/>
+    <w:lsdException w:name="Table Grid 1" w:semiHidden="1" w:unhideWhenUsed="1"/>
+    <w:lsdException w:name="Table Grid 2" w:semiHidden="1" w:unhideWhenUsed="1"/>
+    <w:lsdException w:name="Table Grid 3" w:semiHidden="1" w:unhideWhenUsed="1"/>
+    <w:lsdException w:name="Table Grid 4" w:semiHidden="1" w:unhideWhenUsed="1"/>
+    <w:lsdException w:name="Table Grid 5" w:semiHidden="1" w:unhideWhenUsed="1"/>
+    <w:lsdException w:name="Table Grid 6" w:semiHidden="1" w:unhideWhenUsed="1"/>
+    <w:lsdException w:name="Table Grid 7" w:semiHidden="1" w:unhideWhenUsed="1"/>
+    <w:lsdException w:name="Table Grid 8" w:semiHidden="1" w:unhideWhenUsed="1"/>
+    <w:lsdException w:name="Table List 1" w:semiHidden="1" w:unhideWhenUsed="1"/>
+    <w:lsdException w:name="Table List 2" w:semiHidden="1" w:unhideWhenUsed="1"/>
+    <w:lsdException w:name="Table List 3" w:semiHidden="1" w:unhideWhenUsed="1"/>
+    <w:lsdException w:name="Table List 4" w:semiHidden="1" w:unhideWhenUsed="1"/>
+    <w:lsdException w:name="Table List 5" w:semiHidden="1" w:unhideWhenUsed="1"/>
+    <w:lsdException w:name="Table List 6" w:semiHidden="1" w:unhideWhenUsed="1"/>
+    <w:lsdException w:name="Table List 7" w:semiHidden="1" w:unhideWhenUsed="1"/>
+    <w:lsdException w:name="Table List 8" w:semiHidden="1" w:unhideWhenUsed="1"/>
+    <w:lsdException w:name="Table 3D effects 1" w:semiHidden="1" w:unhideWhenUsed="1"/>
+    <w:lsdException w:name="Table 3D effects 2" w:semiHidden="1" w:unhideWhenUsed="1"/>
+    <w:lsdException w:name="Table 3D effects 3" w:semiHidden="1" w:unhideWhenUsed="1"/>
+    <w:lsdException w:name="Table Contemporary" w:semiHidden="1" w:unhideWhenUsed="1"/>
+    <w:lsdException w:name="Table Elegant" w:semiHidden="1" w:unhideWhenUsed="1"/>
+    <w:lsdException w:name="Table Professional" w:semiHidden="1" w:unhideWhenUsed="1"/>
+    <w:lsdException w:name="Table Subtle 1" w:semiHidden="1" w:unhideWhenUsed="1"/>
+    <w:lsdException w:name="Table Subtle 2" w:semiHidden="1" w:unhideWhenUsed="1"/>
+    <w:lsdException w:name="Table Web 1" w:semiHidden="1" w:unhideWhenUsed="1"/>
+    <w:lsdException w:name="Table Web 2" w:semiHidden="1" w:unhideWhenUsed="1"/>
+    <w:lsdException w:name="Table Web 3" w:semiHidden="1" w:unhideWhenUsed="1"/>
+    <w:lsdException w:name="Balloon Text" w:semiHidden="1" w:unhideWhenUsed="1"/>
+    <w:lsdException w:name="Table Grid" w:uiPriority="59"/>
+    <w:lsdException w:name="Table Theme" w:semiHidden="1" w:unhideWhenUsed="1"/>
+    <w:lsdException w:name="Placeholder Text" w:semiHidden="1"/>
+    <w:lsdException w:name="No Spacing" w:uiPriority="1" w:qFormat="1"/>
+    <w:lsdException w:name="Light Shading" w:uiPriority="60"/>
+    <w:lsdException w:name="Light List" w:uiPriority="61"/>
+    <w:lsdException w:name="Light Grid" w:uiPriority="62"/>
+    <w:lsdException w:name="Medium Shading 1" w:uiPriority="63"/>
+    <w:lsdException w:name="Medium Shading 2" w:uiPriority="64"/>
+    <w:lsdException w:name="Medium List 1" w:uiPriority="65"/>
+    <w:lsdException w:name="Medium List 2" w:uiPriority="66"/>
+    <w:lsdException w:name="Medium Grid 1" w:uiPriority="67"/>
+    <w:lsdException w:name="Medium Grid 2" w:uiPriority="68"/>
+    <w:lsdException w:name="Medium Grid 3" w:uiPriority="69"/>
+    <w:lsdException w:name="Dark List" w:uiPriority="70"/>
+    <w:lsdException w:name="Colorful Shading" w:uiPriority="71"/>
+    <w:lsdException w:name="Colorful List" w:uiPriority="72"/>
+    <w:lsdException w:name="Colorful Grid" w:uiPriority="73"/>
+    <w:lsdException w:name="Light Shading Accent 1" w:uiPriority="60"/>
+    <w:lsdException w:name="Light List Accent 1" w:uiPriority="61"/>
+    <w:lsdException w:name="Light Grid Accent 1" w:uiPriority="62"/>
+    <w:lsdException w:name="Medium Shading 1 Accent 1" w:uiPriority="63"/>
+    <w:lsdException w:name="Medium Shading 2 Accent 1" w:uiPriority="64"/>
+    <w:lsdException w:name="Medium List 1 Accent 1" w:uiPriority="65"/>
+    <w:lsdException w:name="Revision" w:semiHidden="1"/>
+    <w:lsdException w:name="List Paragraph" w:uiPriority="34" w:qFormat="1"/>
+    <w:lsdException w:name="Quote" w:uiPriority="29" w:qFormat="1"/>
+    <w:lsdException w:name="Intense Quote" w:uiPriority="30" w:qFormat="1"/>
+    <w:lsdException w:name="Medium List 2 Accent 1" w:uiPriority="66"/>
+    <w:lsdException w:name="Medium Grid 1 Accent 1" w:uiPriority="67"/>
+    <w:lsdException w:name="Medium Grid 2 Accent 1" w:uiPriority="68"/>
+    <w:lsdException w:name="Medium Grid 3 Accent 1" w:uiPriority="69"/>
+    <w:lsdException w:name="Dark List Accent 1" w:uiPriority="70"/>
+    <w:lsdException w:name="Colorful Shading Accent 1" w:uiPriority="71"/>
+    <w:lsdException w:name="Colorful List Accent 1" w:uiPriority="72"/>
+    <w:lsdException w:name="Colorful Grid Accent 1" w:uiPriority="73"/>
+    <w:lsdException w:name="Light Shading Accent 2" w:uiPriority="60"/>
+    <w:lsdException w:name="Light List Accent 2" w:uiPriority="61"/>
+    <w:lsdException w:name="Light Grid Accent 2" w:uiPriority="62"/>
+    <w:lsdException w:name="Medium Shading 1 Accent 2" w:uiPriority="63"/>
+    <w:lsdException w:name="Medium Shading 2 Accent 2" w:uiPriority="64"/>
+    <w:lsdException w:name="Medium List 1 Accent 2" w:uiPriority="65"/>
+    <w:lsdException w:name="Medium List 2 Accent 2" w:uiPriority="66"/>
+    <w:lsdException w:name="Medium Grid 1 Accent 2" w:uiPriority="67"/>
+    <w:lsdException w:name="Medium Grid 2 Accent 2" w:uiPriority="68"/>
+    <w:lsdException w:name="Medium Grid 3 Accent 2" w:uiPriority="69"/>
+    <w:lsdException w:name="Dark List Accent 2" w:uiPriority="70"/>
+    <w:lsdException w:name="Colorful Shading Accent 2" w:uiPriority="71"/>
+    <w:lsdException w:name="Colorful List Accent 2" w:uiPriority="72"/>
+    <w:lsdException w:name="Colorful Grid Accent 2" w:uiPriority="73"/>
+    <w:lsdException w:name="Light Shading Accent 3" w:uiPriority="60"/>
+    <w:lsdException w:name="Light List Accent 3" w:uiPriority="61"/>
+    <w:lsdException w:name="Light Grid Accent 3" w:uiPriority="62"/>
+    <w:lsdException w:name="Medium Shading 1 Accent 3" w:uiPriority="63"/>
+    <w:lsdException w:name="Medium Shading 2 Accent 3" w:uiPriority="64"/>
+    <w:lsdException w:name="Medium List 1 Accent 3" w:uiPriority="65"/>
+    <w:lsdException w:name="Medium List 2 Accent 3" w:uiPriority="66"/>
+    <w:lsdException w:name="Medium Grid 1 Accent 3" w:uiPriority="67"/>
+    <w:lsdException w:name="Medium Grid 2 Accent 3" w:uiPriority="68"/>
+    <w:lsdException w:name="Medium Grid 3 Accent 3" w:uiPriority="69"/>
+    <w:lsdException w:name="Dark List Accent 3" w:uiPriority="70"/>
+    <w:lsdException w:name="Colorful Shading Accent 3" w:uiPriority="71"/>
+    <w:lsdException w:name="Colorful List Accent 3" w:uiPriority="72"/>
+    <w:lsdException w:name="Colorful Grid Accent 3" w:uiPriority="73"/>
+    <w:lsdException w:name="Light Shading Accent 4" w:uiPriority="60"/>
+    <w:lsdException w:name="Light List Accent 4" w:uiPriority="61"/>
+    <w:lsdException w:name="Light Grid Accent 4" w:uiPriority="62"/>
+    <w:lsdException w:name="Medium Shading 1 Accent 4" w:uiPriority="63"/>
+    <w:lsdException w:name="Medium Shading 2 Accent 4" w:uiPriority="64"/>
+    <w:lsdException w:name="Medium List 1 Accent 4" w:uiPriority="65"/>
+    <w:lsdException w:name="Medium List 2 Accent 4" w:uiPriority="66"/>
+    <w:lsdException w:name="Medium Grid 1 Accent 4" w:uiPriority="67"/>
+    <w:lsdException w:name="Medium Grid 2 Accent 4" w:uiPriority="68"/>
+    <w:lsdException w:name="Medium Grid 3 Accent 4" w:uiPriority="69"/>
+    <w:lsdException w:name="Dark List Accent 4" w:uiPriority="70"/>
+    <w:lsdException w:name="Colorful Shading Accent 4" w:uiPriority="71"/>
+    <w:lsdException w:name="Colorful List Accent 4" w:uiPriority="72"/>
+    <w:lsdException w:name="Colorful Grid Accent 4" w:uiPriority="73"/>
+    <w:lsdException w:name="Light Shading Accent 5" w:uiPriority="60"/>
+    <w:lsdException w:name="Light List Accent 5" w:uiPriority="61"/>
+    <w:lsdException w:name="Light Grid Accent 5" w:uiPriority="62"/>
+    <w:lsdException w:name="Medium Shading 1 Accent 5" w:uiPriority="63"/>
+    <w:lsdException w:name="Medium Shading 2 Accent 5" w:uiPriority="64"/>
+    <w:lsdException w:name="Medium List 1 Accent 5" w:uiPriority="65"/>
+    <w:lsdException w:name="Medium List 2 Accent 5" w:uiPriority="66"/>
+    <w:lsdException w:name="Medium Grid 1 Accent 5" w:uiPriority="67"/>
+    <w:lsdException w:name="Medium Grid 2 Accent 5" w:uiPriority="68"/>
+    <w:lsdException w:name="Medium Grid 3 Accent 5" w:uiPriority="69"/>
+    <w:lsdException w:name="Dark List Accent 5" w:uiPriority="70"/>
+    <w:lsdException w:name="Colorful Shading Accent 5" w:uiPriority="71"/>
+    <w:lsdException w:name="Colorful List Accent 5" w:uiPriority="72"/>
+    <w:lsdException w:name="Colorful Grid Accent 5" w:uiPriority="73"/>
+    <w:lsdException w:name="Light Shading Accent 6" w:uiPriority="60"/>
+    <w:lsdException w:name="Light List Accent 6" w:uiPriority="61"/>
+    <w:lsdException w:name="Light Grid Accent 6" w:uiPriority="62"/>
+    <w:lsdException w:name="Medium Shading 1 Accent 6" w:uiPriority="63"/>
+    <w:lsdException w:name="Medium Shading 2 Accent 6" w:uiPriority="64"/>
+    <w:lsdException w:name="Medium List 1 Accent 6" w:uiPriority="65"/>
+    <w:lsdException w:name="Medium List 2 Accent 6" w:uiPriority="66"/>
+    <w:lsdException w:name="Medium Grid 1 Accent 6" w:uiPriority="67"/>
+    <w:lsdException w:name="Medium Grid 2 Accent 6" w:uiPriority="68"/>
+    <w:lsdException w:name="Medium Grid 3 Accent 6" w:uiPriority="69"/>
+    <w:lsdException w:name="Dark List Accent 6" w:uiPriority="70"/>
+    <w:lsdException w:name="Colorful Shading Accent 6" w:uiPriority="71"/>
+    <w:lsdException w:name="Colorful List Accent 6" w:uiPriority="72"/>
+    <w:lsdException w:name="Colorful Grid Accent 6" w:uiPriority="73"/>
+    <w:lsdException w:name="Subtle Emphasis" w:uiPriority="19" w:qFormat="1"/>
+    <w:lsdException w:name="Intense Emphasis" w:uiPriority="21" w:qFormat="1"/>
+    <w:lsdException w:name="Subtle Reference" w:uiPriority="31" w:qFormat="1"/>
+    <w:lsdException w:name="Intense Reference" w:uiPriority="32" w:qFormat="1"/>
+    <w:lsdException w:name="Book Title" w:uiPriority="33" w:qFormat="1"/>
+    <w:lsdException w:name="Bibliography" w:semiHidden="1" w:uiPriority="37" w:unhideWhenUsed="1"/>
+    <w:lsdException w:name="TOC Heading" w:semiHidden="1" w:uiPriority="39" w:unhideWhenUsed="1" w:qFormat="1"/>
+    <w:lsdException w:name="Grid Table 4" w:uiPriority="49"/>
+    <w:lsdException w:name="Grid Table 5 Dark" w:uiPriority="50"/>
+    <w:lsdException w:name="Grid Table 6 Colorful" w:uiPriority="51"/>
+    <w:lsdException w:name="Grid Table 7 Colorful" w:uiPriority="52"/>
+    <w:lsdException w:name="Grid Table 1 Light Accent 1" w:uiPriority="46"/>
+    <w:lsdException w:name="Grid Table 2 Accent 1" w:uiPriority="47"/>
+    <w:lsdException w:name="Grid Table 3 Accent 1" w:uiPriority="48"/>
+    <w:lsdException w:name="Grid Table 4 Accent 1" w:uiPriority="49"/>
+    <w:lsdException w:name="Grid Table 5 Dark Accent 1" w:uiPriority="50"/>
+    <w:lsdException w:name="Grid Table 6 Colorful Accent 1" w:uiPriority="51"/>
+    <w:lsdException w:name="Grid Table 7 Colorful Accent 1" w:uiPriority="52"/>
+    <w:lsdException w:name="Grid Table 1 Light Accent 2" w:uiPriority="46"/>
+    <w:lsdException w:name="Grid Table 2 Accent 2" w:uiPriority="47"/>
+    <w:lsdException w:name="Grid Table 3 Accent 2" w:uiPriority="48"/>
+    <w:lsdException w:name="Grid Table 4 Accent 2" w:uiPriority="49"/>
+    <w:lsdException w:name="Grid Table 5 Dark Accent 2" w:uiPriority="50"/>
+    <w:lsdException w:name="Grid Table 6 Colorful Accent 2" w:uiPriority="51"/>
+    <w:lsdException w:name="Grid Table 7 Colorful Accent 2" w:uiPriority="52"/>
+    <w:lsdException w:name="Grid Table 1 Light Accent 3" w:uiPriority="46"/>
+    <w:lsdException w:name="Grid Table 2 Accent 3" w:uiPriority="47"/>
+    <w:lsdException w:name="Grid Table 3 Accent 3" w:uiPriority="48"/>
+    <w:lsdException w:name="Grid Table 4 Accent 3" w:uiPriority="49"/>
+    <w:lsdException w:name="Grid Table 5 Dark Accent 3" w:uiPriority="50"/>
+    <w:lsdException w:name="Grid Table 6 Colorful Accent 3" w:uiPriority="51"/>
+    <w:lsdException w:name="Grid Table 7 Colorful Accent 3" w:uiPriority="52"/>
+    <w:lsdException w:name="Grid Table 1 Light Accent 4" w:uiPriority="46"/>
+    <w:lsdException w:name="Grid Table 2 Accent 4" w:uiPriority="47"/>
+    <w:lsdException w:name="Grid Table 3 Accent 4" w:uiPriority="48"/>
+    <w:lsdException w:name="Grid Table 4 Accent 4" w:uiPriority="49"/>
+    <w:lsdException w:name="Grid Table 5 Dark Accent 4" w:uiPriority="50"/>
+    <w:lsdException w:name="Grid Table 6 Colorful Accent 4" w:uiPriority="51"/>
+    <w:lsdException w:name="Grid Table 7 Colorful Accent 4" w:uiPriority="52"/>
+    <w:lsdException w:name="Grid Table 1 Light Accent 5" w:uiPriority="46"/>
+    <w:lsdException w:name="Grid Table 2 Accent 5" w:uiPriority="47"/>
+    <w:lsdException w:name="Grid Table 3 Accent 5" w:uiPriority="48"/>
+    <w:lsdException w:name="Grid Table 4 Accent 5" w:uiPriority="49"/>
+    <w:lsdException w:name="Grid Table 5 Dark Accent 5" w:uiPriority="50"/>
+    <w:lsdException w:name="Grid Table 6 Colorful Accent 5" w:uiPriority="51"/>
+    <w:lsdException w:name="Grid Table 7 Colorful Accent 5" w:uiPriority="52"/>
+    <w:lsdException w:name="Grid Table 1 Light Accent 6" w:uiPriority="46"/>
+    <w:lsdException w:name="Grid Table 2 Accent 6" w:uiPriority="47"/>
+    <w:lsdException w:name="Grid Table 3 Accent 6" w:uiPriority="48"/>
+    <w:lsdException w:name="Grid Table 4 Accent 6" w:uiPriority="49"/>
+    <w:lsdException w:name="Grid Table 5 Dark Accent 6" w:uiPriority="50"/>
+    <w:lsdException w:name="Grid Table 6 Colorful Accent 6" w:uiPriority="51"/>
+    <w:lsdException w:name="Grid Table 7 Colorful Accent 6" w:uiPriority="52"/>
+    <w:lsdException w:name="List Table 1 Light" w:uiPriority="46"/>
+    <w:lsdException w:name="List Table 2" w:uiPriority="47"/>
+    <w:lsdException w:name="List Table 3" w:uiPriority="48"/>
+    <w:lsdException w:name="List Table 4" w:uiPriority="49"/>
+    <w:lsdException w:name="List Table 5 Dark" w:uiPriority="50"/>
+    <w:lsdException w:name="List Table 6 Colorful" w:uiPriority="51"/>
+    <w:lsdException w:name="List Table 7 Colorful" w:uiPriority="52"/>
+    <w:lsdException w:name="List Table 1 Light Accent 1" w:uiPriority="46"/>
+    <w:lsdException w:name="List Table 2 Accent 1" w:uiPriority="47"/>
+    <w:lsdException w:name="List Table 3 Accent 1" w:uiPriority="48"/>
+    <w:lsdException w:name="List Table 4 Accent 1" w:uiPriority="49"/>
+    <w:lsdException w:name="List Table 5 Dark Accent 1" w:uiPriority="50"/>
+    <w:lsdException w:name="List Table 6 Colorful Accent 1" w:uiPriority="51"/>
+    <w:lsdException w:name="List Table 7 Colorful Accent 1" w:uiPriority="52"/>
+    <w:lsdException w:name="List Table 1 Light Accent 2" w:uiPriority="46"/>
+    <w:lsdException w:name="List Table 2 Accent 2" w:uiPriority="47"/>
+    <w:lsdException w:name="List Table 3 Accent 2" w:uiPriority="48"/>
+    <w:lsdException w:name="List Table 4 Accent 2" w:uiPriority="49"/>
+    <w:lsdException w:name="List Table 5 Dark Accent 2" w:uiPriority="50"/>
+    <w:lsdException w:name="List Table 6 Colorful Accent 2" w:uiPriority="51"/>
+    <w:lsdException w:name="List Table 7 Colorful Accent 2" w:uiPriority="52"/>
+    <w:lsdException w:name="List Table 1 Light Accent 3" w:uiPriority="46"/>
+    <w:lsdException w:name="List Table 2 Accent 3" w:uiPriority="47"/>
+    <w:lsdException w:name="List Table 3 Accent 3" w:uiPriority="48"/>
+    <w:lsdException w:name="List Table 4 Accent 3" w:uiPriority="49"/>
+    <w:lsdException w:name="List Table 5 Dark Accent 3" w:uiPriority="50"/>
+    <w:lsdException w:name="List Table 6 Colorful Accent 3" w:uiPriority="51"/>
+    <w:lsdException w:name="List Table 7 Colorful Accent 3" w:uiPriority="52"/>
+    <w:lsdException w:name="List Table 1 Light Accent 4" w:uiPriority="46"/>
+    <w:lsdException w:name="List Table 2 Accent 4" w:uiPriority="47"/>
+    <w:lsdException w:name="List Table 3 Accent 4" w:uiPriority="48"/>
+    <w:lsdException w:name="List Table 4 Accent 4" w:uiPriority="49"/>
+    <w:lsdException w:name="List Table 5 Dark Accent 4" w:uiPriority="50"/>
+    <w:lsdException w:name="List Table 6 Colorful Accent 4" w:uiPriority="51"/>
+    <w:lsdException w:name="List Table 7 Colorful Accent 4" w:uiPriority="52"/>
+    <w:lsdException w:name="List Table 1 Light Accent 5" w:uiPriority="46"/>
+    <w:lsdException w:name="List Table 2 Accent 5" w:uiPriority="47"/>
+    <w:lsdException w:name="List Table 3 Accent 5" w:uiPriority="48"/>
+    <w:lsdException w:name="List Table 4 Accent 5" w:uiPriority="49"/>
+    <w:lsdException w:name="List Table 5 Dark Accent 5" w:uiPriority="50"/>
+    <w:lsdException w:name="List Table 6 Colorful Accent 5" w:uiPriority="51"/>
+    <w:lsdException w:name="List Table 7 Colorful Accent 5" w:uiPriority="52"/>
+    <w:lsdException w:name="List Table 1 Light Accent 6" w:uiPriority="46"/>
+    <w:lsdException w:name="List Table 2 Accent 6" w:uiPriority="47"/>
+    <w:lsdException w:name="List Table 3 Accent 6" w:uiPriority="48"/>
+    <w:lsdException w:name="List Table 4 Accent 6" w:uiPriority="49"/>
+    <w:lsdException w:name="List Table 5 Dark Accent 6" w:uiPriority="50"/>
+    <w:lsdException w:name="List Table 6 Colorful Accent 6" w:uiPriority="51"/>
+    <w:lsdException w:name="List Table 7 Colorful Accent 6" w:uiPriority="52"/>
   </w:latentStyles>
   <w:style w:type="paragraph" w:default="1" w:styleId="Normal">
     <w:name w:val="Normal"/>
@@ -2707,11 +2883,11 @@
       <w:sz w:val="20"/>
     </w:rPr>
   </w:style>
-  <w:style w:type="paragraph" w:styleId="Titre1">
+  <w:style w:type="paragraph" w:styleId="Heading1">
     <w:name w:val="heading 1"/>
     <w:basedOn w:val="Normal"/>
     <w:next w:val="Normal"/>
-    <w:link w:val="Titre1Car"/>
+    <w:link w:val="Heading1Char"/>
     <w:uiPriority w:val="9"/>
     <w:qFormat/>
     <w:rsid w:val="004A1822"/>
@@ -2730,13 +2906,13 @@
       <w:szCs w:val="32"/>
     </w:rPr>
   </w:style>
-  <w:style w:type="character" w:default="1" w:styleId="Policepardfaut">
+  <w:style w:type="character" w:default="1" w:styleId="DefaultParagraphFont">
     <w:name w:val="Default Paragraph Font"/>
     <w:uiPriority w:val="1"/>
     <w:semiHidden/>
     <w:unhideWhenUsed/>
   </w:style>
-  <w:style w:type="table" w:default="1" w:styleId="TableauNormal">
+  <w:style w:type="table" w:default="1" w:styleId="TableNormal">
     <w:name w:val="Normal Table"/>
     <w:uiPriority w:val="99"/>
     <w:semiHidden/>
@@ -2751,15 +2927,15 @@
       </w:tblCellMar>
     </w:tblPr>
   </w:style>
-  <w:style w:type="numbering" w:default="1" w:styleId="Aucuneliste">
+  <w:style w:type="numbering" w:default="1" w:styleId="NoList">
     <w:name w:val="No List"/>
     <w:uiPriority w:val="99"/>
     <w:semiHidden/>
     <w:unhideWhenUsed/>
   </w:style>
-  <w:style w:type="table" w:styleId="Grille">
+  <w:style w:type="table" w:styleId="TableGrid">
     <w:name w:val="Table Grid"/>
-    <w:basedOn w:val="TableauNormal"/>
+    <w:basedOn w:val="TableNormal"/>
     <w:uiPriority w:val="59"/>
     <w:rsid w:val="00FA045C"/>
     <w:tblPr>
@@ -2780,10 +2956,10 @@
       </w:tblCellMar>
     </w:tblPr>
   </w:style>
-  <w:style w:type="character" w:customStyle="1" w:styleId="Titre1Car">
-    <w:name w:val="Titre 1 Car"/>
-    <w:basedOn w:val="Policepardfaut"/>
-    <w:link w:val="Titre1"/>
+  <w:style w:type="character" w:customStyle="1" w:styleId="Heading1Char">
+    <w:name w:val="Heading 1 Char"/>
+    <w:basedOn w:val="DefaultParagraphFont"/>
+    <w:link w:val="Heading1"/>
     <w:uiPriority w:val="9"/>
     <w:rsid w:val="004A1822"/>
     <w:rPr>
@@ -2794,296 +2970,7 @@
       <w:szCs w:val="32"/>
     </w:rPr>
   </w:style>
-  <w:style w:type="paragraph" w:styleId="Listepuces2">
-    <w:name w:val="List Bullet 2"/>
-    <w:basedOn w:val="Normal"/>
-    <w:autoRedefine/>
-    <w:qFormat/>
-    <w:rsid w:val="00DA7097"/>
-    <w:pPr>
-      <w:numPr>
-        <w:numId w:val="1"/>
-      </w:numPr>
-      <w:tabs>
-        <w:tab w:val="clear" w:pos="2061"/>
-        <w:tab w:val="num" w:pos="879"/>
-      </w:tabs>
-      <w:suppressAutoHyphens/>
-      <w:ind w:left="125" w:hanging="142"/>
-      <w:jc w:val="left"/>
-    </w:pPr>
-    <w:rPr>
-      <w:rFonts w:ascii="Arial" w:eastAsia="Times New Roman" w:hAnsi="Arial" w:cs="Times New Roman"/>
-      <w:noProof/>
-      <w:color w:val="000000"/>
-      <w:szCs w:val="20"/>
-      <w:lang w:val="en-CA" w:eastAsia="fr-CA"/>
-    </w:rPr>
-  </w:style>
-</w:styles>
-</file>
-
-<file path=word/stylesWithEffects.xml><?xml version="1.0" encoding="utf-8"?>
-<w:styles xmlns:wpc="http://schemas.microsoft.com/office/word/2010/wordprocessingCanvas" xmlns:mo="http://schemas.microsoft.com/office/mac/office/2008/main" xmlns:mc="http://schemas.openxmlformats.org/markup-compatibility/2006" xmlns:mv="urn:schemas-microsoft-com:mac:vml" xmlns:o="urn:schemas-microsoft-com:office:office" xmlns:r="http://schemas.openxmlformats.org/officeDocument/2006/relationships" xmlns:m="http://schemas.openxmlformats.org/officeDocument/2006/math" xmlns:v="urn:schemas-microsoft-com:vml" xmlns:wp14="http://schemas.microsoft.com/office/word/2010/wordprocessingDrawing" xmlns:wp="http://schemas.openxmlformats.org/drawingml/2006/wordprocessingDrawing" xmlns:w10="urn:schemas-microsoft-com:office:word" xmlns:w="http://schemas.openxmlformats.org/wordprocessingml/2006/main" xmlns:w14="http://schemas.microsoft.com/office/word/2010/wordml" xmlns:wpg="http://schemas.microsoft.com/office/word/2010/wordprocessingGroup" xmlns:wpi="http://schemas.microsoft.com/office/word/2010/wordprocessingInk" xmlns:wne="http://schemas.microsoft.com/office/word/2006/wordml" xmlns:wps="http://schemas.microsoft.com/office/word/2010/wordprocessingShape" mc:Ignorable="w14 wp14">
-  <w:docDefaults>
-    <w:rPrDefault>
-      <w:rPr>
-        <w:rFonts w:asciiTheme="minorHAnsi" w:eastAsiaTheme="minorEastAsia" w:hAnsiTheme="minorHAnsi" w:cstheme="minorBidi"/>
-        <w:sz w:val="24"/>
-        <w:szCs w:val="24"/>
-        <w:lang w:val="fr-CA" w:eastAsia="fr-FR" w:bidi="ar-SA"/>
-      </w:rPr>
-    </w:rPrDefault>
-    <w:pPrDefault/>
-  </w:docDefaults>
-  <w:latentStyles w:defLockedState="0" w:defUIPriority="99" w:defSemiHidden="1" w:defUnhideWhenUsed="1" w:defQFormat="0" w:count="276">
-    <w:lsdException w:name="Normal" w:semiHidden="0" w:uiPriority="0" w:unhideWhenUsed="0" w:qFormat="1"/>
-    <w:lsdException w:name="heading 1" w:semiHidden="0" w:uiPriority="9" w:unhideWhenUsed="0" w:qFormat="1"/>
-    <w:lsdException w:name="heading 2" w:uiPriority="9" w:qFormat="1"/>
-    <w:lsdException w:name="heading 3" w:uiPriority="9" w:qFormat="1"/>
-    <w:lsdException w:name="heading 4" w:uiPriority="9" w:qFormat="1"/>
-    <w:lsdException w:name="heading 5" w:uiPriority="9" w:qFormat="1"/>
-    <w:lsdException w:name="heading 6" w:uiPriority="9" w:qFormat="1"/>
-    <w:lsdException w:name="heading 7" w:uiPriority="9" w:qFormat="1"/>
-    <w:lsdException w:name="heading 8" w:uiPriority="9" w:qFormat="1"/>
-    <w:lsdException w:name="heading 9" w:uiPriority="9" w:qFormat="1"/>
-    <w:lsdException w:name="toc 1" w:uiPriority="39"/>
-    <w:lsdException w:name="toc 2" w:uiPriority="39"/>
-    <w:lsdException w:name="toc 3" w:uiPriority="39"/>
-    <w:lsdException w:name="toc 4" w:uiPriority="39"/>
-    <w:lsdException w:name="toc 5" w:uiPriority="39"/>
-    <w:lsdException w:name="toc 6" w:uiPriority="39"/>
-    <w:lsdException w:name="toc 7" w:uiPriority="39"/>
-    <w:lsdException w:name="toc 8" w:uiPriority="39"/>
-    <w:lsdException w:name="toc 9" w:uiPriority="39"/>
-    <w:lsdException w:name="caption" w:uiPriority="35" w:qFormat="1"/>
-    <w:lsdException w:name="List Bullet 2" w:uiPriority="0" w:qFormat="1"/>
-    <w:lsdException w:name="Title" w:semiHidden="0" w:uiPriority="10" w:unhideWhenUsed="0" w:qFormat="1"/>
-    <w:lsdException w:name="Default Paragraph Font" w:uiPriority="1"/>
-    <w:lsdException w:name="Subtitle" w:semiHidden="0" w:uiPriority="11" w:unhideWhenUsed="0" w:qFormat="1"/>
-    <w:lsdException w:name="Strong" w:semiHidden="0" w:uiPriority="22" w:unhideWhenUsed="0" w:qFormat="1"/>
-    <w:lsdException w:name="Emphasis" w:semiHidden="0" w:uiPriority="20" w:unhideWhenUsed="0" w:qFormat="1"/>
-    <w:lsdException w:name="Table Grid" w:semiHidden="0" w:uiPriority="59" w:unhideWhenUsed="0"/>
-    <w:lsdException w:name="Note Level 1" w:semiHidden="0" w:unhideWhenUsed="0"/>
-    <w:lsdException w:name="Note Level 2" w:semiHidden="0" w:unhideWhenUsed="0"/>
-    <w:lsdException w:name="Note Level 3" w:semiHidden="0" w:unhideWhenUsed="0"/>
-    <w:lsdException w:name="Note Level 4" w:semiHidden="0" w:unhideWhenUsed="0"/>
-    <w:lsdException w:name="Note Level 5" w:semiHidden="0" w:unhideWhenUsed="0"/>
-    <w:lsdException w:name="Note Level 6" w:semiHidden="0" w:unhideWhenUsed="0"/>
-    <w:lsdException w:name="Note Level 7" w:semiHidden="0" w:unhideWhenUsed="0"/>
-    <w:lsdException w:name="Note Level 8" w:semiHidden="0" w:unhideWhenUsed="0"/>
-    <w:lsdException w:name="Note Level 9" w:semiHidden="0" w:unhideWhenUsed="0"/>
-    <w:lsdException w:name="Placeholder Text" w:unhideWhenUsed="0"/>
-    <w:lsdException w:name="No Spacing" w:semiHidden="0" w:uiPriority="1" w:unhideWhenUsed="0" w:qFormat="1"/>
-    <w:lsdException w:name="Light Shading" w:semiHidden="0" w:uiPriority="60" w:unhideWhenUsed="0"/>
-    <w:lsdException w:name="Light List" w:semiHidden="0" w:uiPriority="61" w:unhideWhenUsed="0"/>
-    <w:lsdException w:name="Light Grid" w:semiHidden="0" w:uiPriority="62" w:unhideWhenUsed="0"/>
-    <w:lsdException w:name="Medium Shading 1" w:semiHidden="0" w:uiPriority="63" w:unhideWhenUsed="0"/>
-    <w:lsdException w:name="Medium Shading 2" w:semiHidden="0" w:uiPriority="64" w:unhideWhenUsed="0"/>
-    <w:lsdException w:name="Medium List 1" w:semiHidden="0" w:uiPriority="65" w:unhideWhenUsed="0"/>
-    <w:lsdException w:name="Medium List 2" w:semiHidden="0" w:uiPriority="66" w:unhideWhenUsed="0"/>
-    <w:lsdException w:name="Medium Grid 1" w:semiHidden="0" w:uiPriority="67" w:unhideWhenUsed="0"/>
-    <w:lsdException w:name="Medium Grid 2" w:semiHidden="0" w:uiPriority="68" w:unhideWhenUsed="0"/>
-    <w:lsdException w:name="Medium Grid 3" w:semiHidden="0" w:uiPriority="69" w:unhideWhenUsed="0"/>
-    <w:lsdException w:name="Dark List" w:semiHidden="0" w:uiPriority="70" w:unhideWhenUsed="0"/>
-    <w:lsdException w:name="Colorful Shading" w:semiHidden="0" w:uiPriority="71" w:unhideWhenUsed="0"/>
-    <w:lsdException w:name="Colorful List" w:semiHidden="0" w:uiPriority="72" w:unhideWhenUsed="0"/>
-    <w:lsdException w:name="Colorful Grid" w:semiHidden="0" w:uiPriority="73" w:unhideWhenUsed="0"/>
-    <w:lsdException w:name="Light Shading Accent 1" w:semiHidden="0" w:uiPriority="60" w:unhideWhenUsed="0"/>
-    <w:lsdException w:name="Light List Accent 1" w:semiHidden="0" w:uiPriority="61" w:unhideWhenUsed="0"/>
-    <w:lsdException w:name="Light Grid Accent 1" w:semiHidden="0" w:uiPriority="62" w:unhideWhenUsed="0"/>
-    <w:lsdException w:name="Medium Shading 1 Accent 1" w:semiHidden="0" w:uiPriority="63" w:unhideWhenUsed="0"/>
-    <w:lsdException w:name="Medium Shading 2 Accent 1" w:semiHidden="0" w:uiPriority="64" w:unhideWhenUsed="0"/>
-    <w:lsdException w:name="Medium List 1 Accent 1" w:semiHidden="0" w:uiPriority="65" w:unhideWhenUsed="0"/>
-    <w:lsdException w:name="Revision" w:unhideWhenUsed="0"/>
-    <w:lsdException w:name="List Paragraph" w:semiHidden="0" w:uiPriority="34" w:unhideWhenUsed="0" w:qFormat="1"/>
-    <w:lsdException w:name="Quote" w:semiHidden="0" w:uiPriority="29" w:unhideWhenUsed="0" w:qFormat="1"/>
-    <w:lsdException w:name="Intense Quote" w:semiHidden="0" w:uiPriority="30" w:unhideWhenUsed="0" w:qFormat="1"/>
-    <w:lsdException w:name="Medium List 2 Accent 1" w:semiHidden="0" w:uiPriority="66" w:unhideWhenUsed="0"/>
-    <w:lsdException w:name="Medium Grid 1 Accent 1" w:semiHidden="0" w:uiPriority="67" w:unhideWhenUsed="0"/>
-    <w:lsdException w:name="Medium Grid 2 Accent 1" w:semiHidden="0" w:uiPriority="68" w:unhideWhenUsed="0"/>
-    <w:lsdException w:name="Medium Grid 3 Accent 1" w:semiHidden="0" w:uiPriority="69" w:unhideWhenUsed="0"/>
-    <w:lsdException w:name="Dark List Accent 1" w:semiHidden="0" w:uiPriority="70" w:unhideWhenUsed="0"/>
-    <w:lsdException w:name="Colorful Shading Accent 1" w:semiHidden="0" w:uiPriority="71" w:unhideWhenUsed="0"/>
-    <w:lsdException w:name="Colorful List Accent 1" w:semiHidden="0" w:uiPriority="72" w:unhideWhenUsed="0"/>
-    <w:lsdException w:name="Colorful Grid Accent 1" w:semiHidden="0" w:uiPriority="73" w:unhideWhenUsed="0"/>
-    <w:lsdException w:name="Light Shading Accent 2" w:semiHidden="0" w:uiPriority="60" w:unhideWhenUsed="0"/>
-    <w:lsdException w:name="Light List Accent 2" w:semiHidden="0" w:uiPriority="61" w:unhideWhenUsed="0"/>
-    <w:lsdException w:name="Light Grid Accent 2" w:semiHidden="0" w:uiPriority="62" w:unhideWhenUsed="0"/>
-    <w:lsdException w:name="Medium Shading 1 Accent 2" w:semiHidden="0" w:uiPriority="63" w:unhideWhenUsed="0"/>
-    <w:lsdException w:name="Medium Shading 2 Accent 2" w:semiHidden="0" w:uiPriority="64" w:unhideWhenUsed="0"/>
-    <w:lsdException w:name="Medium List 1 Accent 2" w:semiHidden="0" w:uiPriority="65" w:unhideWhenUsed="0"/>
-    <w:lsdException w:name="Medium List 2 Accent 2" w:semiHidden="0" w:uiPriority="66" w:unhideWhenUsed="0"/>
-    <w:lsdException w:name="Medium Grid 1 Accent 2" w:semiHidden="0" w:uiPriority="67" w:unhideWhenUsed="0"/>
-    <w:lsdException w:name="Medium Grid 2 Accent 2" w:semiHidden="0" w:uiPriority="68" w:unhideWhenUsed="0"/>
-    <w:lsdException w:name="Medium Grid 3 Accent 2" w:semiHidden="0" w:uiPriority="69" w:unhideWhenUsed="0"/>
-    <w:lsdException w:name="Dark List Accent 2" w:semiHidden="0" w:uiPriority="70" w:unhideWhenUsed="0"/>
-    <w:lsdException w:name="Colorful Shading Accent 2" w:semiHidden="0" w:uiPriority="71" w:unhideWhenUsed="0"/>
-    <w:lsdException w:name="Colorful List Accent 2" w:semiHidden="0" w:uiPriority="72" w:unhideWhenUsed="0"/>
-    <w:lsdException w:name="Colorful Grid Accent 2" w:semiHidden="0" w:uiPriority="73" w:unhideWhenUsed="0"/>
-    <w:lsdException w:name="Light Shading Accent 3" w:semiHidden="0" w:uiPriority="60" w:unhideWhenUsed="0"/>
-    <w:lsdException w:name="Light List Accent 3" w:semiHidden="0" w:uiPriority="61" w:unhideWhenUsed="0"/>
-    <w:lsdException w:name="Light Grid Accent 3" w:semiHidden="0" w:uiPriority="62" w:unhideWhenUsed="0"/>
-    <w:lsdException w:name="Medium Shading 1 Accent 3" w:semiHidden="0" w:uiPriority="63" w:unhideWhenUsed="0"/>
-    <w:lsdException w:name="Medium Shading 2 Accent 3" w:semiHidden="0" w:uiPriority="64" w:unhideWhenUsed="0"/>
-    <w:lsdException w:name="Medium List 1 Accent 3" w:semiHidden="0" w:uiPriority="65" w:unhideWhenUsed="0"/>
-    <w:lsdException w:name="Medium List 2 Accent 3" w:semiHidden="0" w:uiPriority="66" w:unhideWhenUsed="0"/>
-    <w:lsdException w:name="Medium Grid 1 Accent 3" w:semiHidden="0" w:uiPriority="67" w:unhideWhenUsed="0"/>
-    <w:lsdException w:name="Medium Grid 2 Accent 3" w:semiHidden="0" w:uiPriority="68" w:unhideWhenUsed="0"/>
-    <w:lsdException w:name="Medium Grid 3 Accent 3" w:semiHidden="0" w:uiPriority="69" w:unhideWhenUsed="0"/>
-    <w:lsdException w:name="Dark List Accent 3" w:semiHidden="0" w:uiPriority="70" w:unhideWhenUsed="0"/>
-    <w:lsdException w:name="Colorful Shading Accent 3" w:semiHidden="0" w:uiPriority="71" w:unhideWhenUsed="0"/>
-    <w:lsdException w:name="Colorful List Accent 3" w:semiHidden="0" w:uiPriority="72" w:unhideWhenUsed="0"/>
-    <w:lsdException w:name="Colorful Grid Accent 3" w:semiHidden="0" w:uiPriority="73" w:unhideWhenUsed="0"/>
-    <w:lsdException w:name="Light Shading Accent 4" w:semiHidden="0" w:uiPriority="60" w:unhideWhenUsed="0"/>
-    <w:lsdException w:name="Light List Accent 4" w:semiHidden="0" w:uiPriority="61" w:unhideWhenUsed="0"/>
-    <w:lsdException w:name="Light Grid Accent 4" w:semiHidden="0" w:uiPriority="62" w:unhideWhenUsed="0"/>
-    <w:lsdException w:name="Medium Shading 1 Accent 4" w:semiHidden="0" w:uiPriority="63" w:unhideWhenUsed="0"/>
-    <w:lsdException w:name="Medium Shading 2 Accent 4" w:semiHidden="0" w:uiPriority="64" w:unhideWhenUsed="0"/>
-    <w:lsdException w:name="Medium List 1 Accent 4" w:semiHidden="0" w:uiPriority="65" w:unhideWhenUsed="0"/>
-    <w:lsdException w:name="Medium List 2 Accent 4" w:semiHidden="0" w:uiPriority="66" w:unhideWhenUsed="0"/>
-    <w:lsdException w:name="Medium Grid 1 Accent 4" w:semiHidden="0" w:uiPriority="67" w:unhideWhenUsed="0"/>
-    <w:lsdException w:name="Medium Grid 2 Accent 4" w:semiHidden="0" w:uiPriority="68" w:unhideWhenUsed="0"/>
-    <w:lsdException w:name="Medium Grid 3 Accent 4" w:semiHidden="0" w:uiPriority="69" w:unhideWhenUsed="0"/>
-    <w:lsdException w:name="Dark List Accent 4" w:semiHidden="0" w:uiPriority="70" w:unhideWhenUsed="0"/>
-    <w:lsdException w:name="Colorful Shading Accent 4" w:semiHidden="0" w:uiPriority="71" w:unhideWhenUsed="0"/>
-    <w:lsdException w:name="Colorful List Accent 4" w:semiHidden="0" w:uiPriority="72" w:unhideWhenUsed="0"/>
-    <w:lsdException w:name="Colorful Grid Accent 4" w:semiHidden="0" w:uiPriority="73" w:unhideWhenUsed="0"/>
-    <w:lsdException w:name="Light Shading Accent 5" w:semiHidden="0" w:uiPriority="60" w:unhideWhenUsed="0"/>
-    <w:lsdException w:name="Light List Accent 5" w:semiHidden="0" w:uiPriority="61" w:unhideWhenUsed="0"/>
-    <w:lsdException w:name="Light Grid Accent 5" w:semiHidden="0" w:uiPriority="62" w:unhideWhenUsed="0"/>
-    <w:lsdException w:name="Medium Shading 1 Accent 5" w:semiHidden="0" w:uiPriority="63" w:unhideWhenUsed="0"/>
-    <w:lsdException w:name="Medium Shading 2 Accent 5" w:semiHidden="0" w:uiPriority="64" w:unhideWhenUsed="0"/>
-    <w:lsdException w:name="Medium List 1 Accent 5" w:semiHidden="0" w:uiPriority="65" w:unhideWhenUsed="0"/>
-    <w:lsdException w:name="Medium List 2 Accent 5" w:semiHidden="0" w:uiPriority="66" w:unhideWhenUsed="0"/>
-    <w:lsdException w:name="Medium Grid 1 Accent 5" w:semiHidden="0" w:uiPriority="67" w:unhideWhenUsed="0"/>
-    <w:lsdException w:name="Medium Grid 2 Accent 5" w:semiHidden="0" w:uiPriority="68" w:unhideWhenUsed="0"/>
-    <w:lsdException w:name="Medium Grid 3 Accent 5" w:semiHidden="0" w:uiPriority="69" w:unhideWhenUsed="0"/>
-    <w:lsdException w:name="Dark List Accent 5" w:semiHidden="0" w:uiPriority="70" w:unhideWhenUsed="0"/>
-    <w:lsdException w:name="Colorful Shading Accent 5" w:semiHidden="0" w:uiPriority="71" w:unhideWhenUsed="0"/>
-    <w:lsdException w:name="Colorful List Accent 5" w:semiHidden="0" w:uiPriority="72" w:unhideWhenUsed="0"/>
-    <w:lsdException w:name="Colorful Grid Accent 5" w:semiHidden="0" w:uiPriority="73" w:unhideWhenUsed="0"/>
-    <w:lsdException w:name="Light Shading Accent 6" w:semiHidden="0" w:uiPriority="60" w:unhideWhenUsed="0"/>
-    <w:lsdException w:name="Light List Accent 6" w:semiHidden="0" w:uiPriority="61" w:unhideWhenUsed="0"/>
-    <w:lsdException w:name="Light Grid Accent 6" w:semiHidden="0" w:uiPriority="62" w:unhideWhenUsed="0"/>
-    <w:lsdException w:name="Medium Shading 1 Accent 6" w:semiHidden="0" w:uiPriority="63" w:unhideWhenUsed="0"/>
-    <w:lsdException w:name="Medium Shading 2 Accent 6" w:semiHidden="0" w:uiPriority="64" w:unhideWhenUsed="0"/>
-    <w:lsdException w:name="Medium List 1 Accent 6" w:semiHidden="0" w:uiPriority="65" w:unhideWhenUsed="0"/>
-    <w:lsdException w:name="Medium List 2 Accent 6" w:semiHidden="0" w:uiPriority="66" w:unhideWhenUsed="0"/>
-    <w:lsdException w:name="Medium Grid 1 Accent 6" w:semiHidden="0" w:uiPriority="67" w:unhideWhenUsed="0"/>
-    <w:lsdException w:name="Medium Grid 2 Accent 6" w:semiHidden="0" w:uiPriority="68" w:unhideWhenUsed="0"/>
-    <w:lsdException w:name="Medium Grid 3 Accent 6" w:semiHidden="0" w:uiPriority="69" w:unhideWhenUsed="0"/>
-    <w:lsdException w:name="Dark List Accent 6" w:semiHidden="0" w:uiPriority="70" w:unhideWhenUsed="0"/>
-    <w:lsdException w:name="Colorful Shading Accent 6" w:semiHidden="0" w:uiPriority="71" w:unhideWhenUsed="0"/>
-    <w:lsdException w:name="Colorful List Accent 6" w:semiHidden="0" w:uiPriority="72" w:unhideWhenUsed="0"/>
-    <w:lsdException w:name="Colorful Grid Accent 6" w:semiHidden="0" w:uiPriority="73" w:unhideWhenUsed="0"/>
-    <w:lsdException w:name="Subtle Emphasis" w:semiHidden="0" w:uiPriority="19" w:unhideWhenUsed="0" w:qFormat="1"/>
-    <w:lsdException w:name="Intense Emphasis" w:semiHidden="0" w:uiPriority="21" w:unhideWhenUsed="0" w:qFormat="1"/>
-    <w:lsdException w:name="Subtle Reference" w:semiHidden="0" w:uiPriority="31" w:unhideWhenUsed="0" w:qFormat="1"/>
-    <w:lsdException w:name="Intense Reference" w:semiHidden="0" w:uiPriority="32" w:unhideWhenUsed="0" w:qFormat="1"/>
-    <w:lsdException w:name="Book Title" w:semiHidden="0" w:uiPriority="33" w:unhideWhenUsed="0" w:qFormat="1"/>
-    <w:lsdException w:name="Bibliography" w:uiPriority="37"/>
-    <w:lsdException w:name="TOC Heading" w:uiPriority="39" w:qFormat="1"/>
-  </w:latentStyles>
-  <w:style w:type="paragraph" w:default="1" w:styleId="Normal">
-    <w:name w:val="Normal"/>
-    <w:qFormat/>
-    <w:rsid w:val="004A1822"/>
-    <w:pPr>
-      <w:jc w:val="both"/>
-    </w:pPr>
-    <w:rPr>
-      <w:sz w:val="20"/>
-    </w:rPr>
-  </w:style>
-  <w:style w:type="paragraph" w:styleId="Titre1">
-    <w:name w:val="heading 1"/>
-    <w:basedOn w:val="Normal"/>
-    <w:next w:val="Normal"/>
-    <w:link w:val="Titre1Car"/>
-    <w:uiPriority w:val="9"/>
-    <w:qFormat/>
-    <w:rsid w:val="004A1822"/>
-    <w:pPr>
-      <w:keepNext/>
-      <w:keepLines/>
-      <w:spacing w:before="480"/>
-      <w:outlineLvl w:val="0"/>
-    </w:pPr>
-    <w:rPr>
-      <w:rFonts w:asciiTheme="majorHAnsi" w:eastAsiaTheme="majorEastAsia" w:hAnsiTheme="majorHAnsi" w:cstheme="majorBidi"/>
-      <w:b/>
-      <w:bCs/>
-      <w:color w:val="345A8A" w:themeColor="accent1" w:themeShade="B5"/>
-      <w:sz w:val="24"/>
-      <w:szCs w:val="32"/>
-    </w:rPr>
-  </w:style>
-  <w:style w:type="character" w:default="1" w:styleId="Policepardfaut">
-    <w:name w:val="Default Paragraph Font"/>
-    <w:uiPriority w:val="1"/>
-    <w:semiHidden/>
-    <w:unhideWhenUsed/>
-  </w:style>
-  <w:style w:type="table" w:default="1" w:styleId="TableauNormal">
-    <w:name w:val="Normal Table"/>
-    <w:uiPriority w:val="99"/>
-    <w:semiHidden/>
-    <w:unhideWhenUsed/>
-    <w:tblPr>
-      <w:tblInd w:w="0" w:type="dxa"/>
-      <w:tblCellMar>
-        <w:top w:w="0" w:type="dxa"/>
-        <w:left w:w="108" w:type="dxa"/>
-        <w:bottom w:w="0" w:type="dxa"/>
-        <w:right w:w="108" w:type="dxa"/>
-      </w:tblCellMar>
-    </w:tblPr>
-  </w:style>
-  <w:style w:type="numbering" w:default="1" w:styleId="Aucuneliste">
-    <w:name w:val="No List"/>
-    <w:uiPriority w:val="99"/>
-    <w:semiHidden/>
-    <w:unhideWhenUsed/>
-  </w:style>
-  <w:style w:type="table" w:styleId="Grille">
-    <w:name w:val="Table Grid"/>
-    <w:basedOn w:val="TableauNormal"/>
-    <w:uiPriority w:val="59"/>
-    <w:rsid w:val="00FA045C"/>
-    <w:tblPr>
-      <w:tblInd w:w="0" w:type="dxa"/>
-      <w:tblBorders>
-        <w:top w:val="single" w:sz="4" w:space="0" w:color="auto"/>
-        <w:left w:val="single" w:sz="4" w:space="0" w:color="auto"/>
-        <w:bottom w:val="single" w:sz="4" w:space="0" w:color="auto"/>
-        <w:right w:val="single" w:sz="4" w:space="0" w:color="auto"/>
-        <w:insideH w:val="single" w:sz="4" w:space="0" w:color="auto"/>
-        <w:insideV w:val="single" w:sz="4" w:space="0" w:color="auto"/>
-      </w:tblBorders>
-      <w:tblCellMar>
-        <w:top w:w="0" w:type="dxa"/>
-        <w:left w:w="108" w:type="dxa"/>
-        <w:bottom w:w="0" w:type="dxa"/>
-        <w:right w:w="108" w:type="dxa"/>
-      </w:tblCellMar>
-    </w:tblPr>
-  </w:style>
-  <w:style w:type="character" w:customStyle="1" w:styleId="Titre1Car">
-    <w:name w:val="Titre 1 Car"/>
-    <w:basedOn w:val="Policepardfaut"/>
-    <w:link w:val="Titre1"/>
-    <w:uiPriority w:val="9"/>
-    <w:rsid w:val="004A1822"/>
-    <w:rPr>
-      <w:rFonts w:asciiTheme="majorHAnsi" w:eastAsiaTheme="majorEastAsia" w:hAnsiTheme="majorHAnsi" w:cstheme="majorBidi"/>
-      <w:b/>
-      <w:bCs/>
-      <w:color w:val="345A8A" w:themeColor="accent1" w:themeShade="B5"/>
-      <w:szCs w:val="32"/>
-    </w:rPr>
-  </w:style>
-  <w:style w:type="paragraph" w:styleId="Listepuces2">
+  <w:style w:type="paragraph" w:styleId="ListBullet2">
     <w:name w:val="List Bullet 2"/>
     <w:basedOn w:val="Normal"/>
     <w:autoRedefine/>

</xml_diff>

<commit_message>
scrum incluant 19 janvier
</commit_message>
<xml_diff>
--- a/Scrum/Scrum_H16.docx
+++ b/Scrum/Scrum_H16.docx
@@ -1,10 +1,10 @@
 
 <file path=word/document.xml><?xml version="1.0" encoding="utf-8"?>
-<w:document xmlns:wpc="http://schemas.microsoft.com/office/word/2010/wordprocessingCanvas" xmlns:mc="http://schemas.openxmlformats.org/markup-compatibility/2006" xmlns:o="urn:schemas-microsoft-com:office:office" xmlns:r="http://schemas.openxmlformats.org/officeDocument/2006/relationships" xmlns:m="http://schemas.openxmlformats.org/officeDocument/2006/math" xmlns:v="urn:schemas-microsoft-com:vml" xmlns:wp14="http://schemas.microsoft.com/office/word/2010/wordprocessingDrawing" xmlns:wp="http://schemas.openxmlformats.org/drawingml/2006/wordprocessingDrawing" xmlns:w10="urn:schemas-microsoft-com:office:word" xmlns:w="http://schemas.openxmlformats.org/wordprocessingml/2006/main" xmlns:w14="http://schemas.microsoft.com/office/word/2010/wordml" xmlns:w15="http://schemas.microsoft.com/office/word/2012/wordml" xmlns:wpg="http://schemas.microsoft.com/office/word/2010/wordprocessingGroup" xmlns:wpi="http://schemas.microsoft.com/office/word/2010/wordprocessingInk" xmlns:wne="http://schemas.microsoft.com/office/word/2006/wordml" xmlns:wps="http://schemas.microsoft.com/office/word/2010/wordprocessingShape" mc:Ignorable="w14 w15 wp14">
+<w:document xmlns:wpc="http://schemas.microsoft.com/office/word/2010/wordprocessingCanvas" xmlns:mo="http://schemas.microsoft.com/office/mac/office/2008/main" xmlns:mc="http://schemas.openxmlformats.org/markup-compatibility/2006" xmlns:mv="urn:schemas-microsoft-com:mac:vml" xmlns:o="urn:schemas-microsoft-com:office:office" xmlns:r="http://schemas.openxmlformats.org/officeDocument/2006/relationships" xmlns:m="http://schemas.openxmlformats.org/officeDocument/2006/math" xmlns:v="urn:schemas-microsoft-com:vml" xmlns:wp14="http://schemas.microsoft.com/office/word/2010/wordprocessingDrawing" xmlns:wp="http://schemas.openxmlformats.org/drawingml/2006/wordprocessingDrawing" xmlns:w10="urn:schemas-microsoft-com:office:word" xmlns:w="http://schemas.openxmlformats.org/wordprocessingml/2006/main" xmlns:w14="http://schemas.microsoft.com/office/word/2010/wordml" xmlns:wpg="http://schemas.microsoft.com/office/word/2010/wordprocessingGroup" xmlns:wpi="http://schemas.microsoft.com/office/word/2010/wordprocessingInk" xmlns:wne="http://schemas.microsoft.com/office/word/2006/wordml" xmlns:wps="http://schemas.microsoft.com/office/word/2010/wordprocessingShape" mc:Ignorable="w14 wp14">
   <w:body>
     <w:tbl>
       <w:tblPr>
-        <w:tblStyle w:val="Grilledutableau"/>
+        <w:tblStyle w:val="Grille"/>
         <w:tblW w:w="5000" w:type="pct"/>
         <w:tblLook w:val="04A0" w:firstRow="1" w:lastRow="0" w:firstColumn="1" w:lastColumn="0" w:noHBand="0" w:noVBand="1"/>
       </w:tblPr>
@@ -548,60 +548,60 @@
           </w:tcPr>
           <w:p>
             <w:r>
-              <w:t>Conserver ou non les 2 requêtes selon vers quoi on s’</w:t>
+              <w:t>Conserver ou non les 2 requêtes selon vers quoi on s’enligne.</w:t>
+            </w:r>
+          </w:p>
+        </w:tc>
+        <w:tc>
+          <w:tcPr>
+            <w:tcW w:w="1354" w:type="pct"/>
+          </w:tcPr>
+          <w:p>
+            <w:r>
+              <w:t>Travailler les requêtes avec PA.</w:t>
+            </w:r>
+          </w:p>
+          <w:p>
+            <w:r>
+              <w:t>Mettre à jour la base de données avec des enregistrements plus significatifs.</w:t>
+            </w:r>
+          </w:p>
+        </w:tc>
+      </w:tr>
+      <w:tr>
+        <w:tc>
+          <w:tcPr>
+            <w:tcW w:w="940" w:type="pct"/>
+          </w:tcPr>
+          <w:p>
+            <w:r>
+              <w:t>Joel</w:t>
+            </w:r>
+          </w:p>
+        </w:tc>
+        <w:tc>
+          <w:tcPr>
+            <w:tcW w:w="1353" w:type="pct"/>
+          </w:tcPr>
+          <w:p>
+            <w:r>
+              <w:t xml:space="preserve">Prendre connaissance du code côté receveur, données </w:t>
             </w:r>
             <w:proofErr w:type="spellStart"/>
             <w:r>
-              <w:t>enligne</w:t>
+              <w:t>google</w:t>
             </w:r>
             <w:proofErr w:type="spellEnd"/>
             <w:r>
+              <w:t xml:space="preserve"> </w:t>
+            </w:r>
+            <w:proofErr w:type="spellStart"/>
+            <w:r>
+              <w:t>map</w:t>
+            </w:r>
+            <w:proofErr w:type="spellEnd"/>
+            <w:r>
               <w:t>.</w:t>
-            </w:r>
-          </w:p>
-        </w:tc>
-        <w:tc>
-          <w:tcPr>
-            <w:tcW w:w="1354" w:type="pct"/>
-          </w:tcPr>
-          <w:p>
-            <w:r>
-              <w:t>Travailler les requêtes avec PA.</w:t>
-            </w:r>
-          </w:p>
-          <w:p>
-            <w:r>
-              <w:t>Mettre à jour la base de données avec des enregistrements plus significatifs.</w:t>
-            </w:r>
-          </w:p>
-        </w:tc>
-      </w:tr>
-      <w:tr>
-        <w:tc>
-          <w:tcPr>
-            <w:tcW w:w="940" w:type="pct"/>
-          </w:tcPr>
-          <w:p>
-            <w:r>
-              <w:t>Joel</w:t>
-            </w:r>
-          </w:p>
-        </w:tc>
-        <w:tc>
-          <w:tcPr>
-            <w:tcW w:w="1353" w:type="pct"/>
-          </w:tcPr>
-          <w:p>
-            <w:r>
-              <w:t xml:space="preserve">Prendre connaissance du code côté receveur, données </w:t>
-            </w:r>
-            <w:proofErr w:type="spellStart"/>
-            <w:r>
-              <w:t>google</w:t>
-            </w:r>
-            <w:proofErr w:type="spellEnd"/>
-            <w:r>
-              <w:t xml:space="preserve"> map.</w:t>
             </w:r>
           </w:p>
           <w:p>
@@ -874,15 +874,7 @@
           </w:tcPr>
           <w:p>
             <w:r>
-              <w:t>Design d’</w:t>
-            </w:r>
-            <w:proofErr w:type="spellStart"/>
-            <w:r>
-              <w:t>icones</w:t>
-            </w:r>
-            <w:proofErr w:type="spellEnd"/>
-            <w:r>
-              <w:t xml:space="preserve"> pour les catégories.</w:t>
+              <w:t>Design d’icones pour les catégories.</w:t>
             </w:r>
           </w:p>
           <w:p>
@@ -1304,21 +1296,8 @@
           </w:p>
           <w:p>
             <w:r>
-              <w:t xml:space="preserve">Lister </w:t>
-            </w:r>
-            <w:proofErr w:type="spellStart"/>
-            <w:r>
-              <w:t>tout</w:t>
-            </w:r>
-            <w:proofErr w:type="spellEnd"/>
-            <w:r>
-              <w:t xml:space="preserve"> </w:t>
-            </w:r>
-            <w:proofErr w:type="gramStart"/>
-            <w:r>
-              <w:t>les organisme communautaire</w:t>
-            </w:r>
-            <w:proofErr w:type="gramEnd"/>
+              <w:t>Lister tout les organisme communautaire</w:t>
+            </w:r>
           </w:p>
         </w:tc>
         <w:tc>
@@ -1743,244 +1722,757 @@
             </w:r>
             <w:proofErr w:type="spellEnd"/>
             <w:r>
+              <w:t xml:space="preserve"> adapter</w:t>
+            </w:r>
+          </w:p>
+        </w:tc>
+        <w:tc>
+          <w:tcPr>
+            <w:tcW w:w="1353" w:type="pct"/>
+          </w:tcPr>
+          <w:p>
+            <w:r>
+              <w:t>Beaucoup</w:t>
+            </w:r>
+            <w:r>
+              <w:t xml:space="preserve"> de recherche et apprentissage</w:t>
+            </w:r>
+          </w:p>
+        </w:tc>
+        <w:tc>
+          <w:tcPr>
+            <w:tcW w:w="1354" w:type="pct"/>
+          </w:tcPr>
+          <w:p>
+            <w:r>
+              <w:t>Continuer les recherches pour faire la fonctionnalité</w:t>
+            </w:r>
+            <w:r>
+              <w:t xml:space="preserve"> de modification/suppression de marchandises</w:t>
+            </w:r>
+          </w:p>
+        </w:tc>
+      </w:tr>
+      <w:tr>
+        <w:tc>
+          <w:tcPr>
+            <w:tcW w:w="940" w:type="pct"/>
+          </w:tcPr>
+          <w:p>
+            <w:r>
+              <w:t>Yong</w:t>
+            </w:r>
+            <w:r>
               <w:t xml:space="preserve"> </w:t>
             </w:r>
-            <w:proofErr w:type="gramStart"/>
-            <w:r>
-              <w:t>adapter</w:t>
-            </w:r>
-            <w:proofErr w:type="gramEnd"/>
-          </w:p>
-        </w:tc>
-        <w:tc>
-          <w:tcPr>
-            <w:tcW w:w="1353" w:type="pct"/>
-          </w:tcPr>
-          <w:p>
-            <w:r>
-              <w:t>Beaucoup</w:t>
-            </w:r>
-            <w:r>
-              <w:t xml:space="preserve"> de recherche et apprentissage</w:t>
-            </w:r>
-          </w:p>
-        </w:tc>
-        <w:tc>
-          <w:tcPr>
-            <w:tcW w:w="1354" w:type="pct"/>
-          </w:tcPr>
-          <w:p>
-            <w:r>
-              <w:t>Continuer les recherches pour faire la fonctionnalité</w:t>
-            </w:r>
-            <w:r>
-              <w:t xml:space="preserve"> de modification/suppression de marchandises</w:t>
-            </w:r>
-          </w:p>
-        </w:tc>
-      </w:tr>
-      <w:tr>
-        <w:tc>
-          <w:tcPr>
-            <w:tcW w:w="940" w:type="pct"/>
-          </w:tcPr>
-          <w:p>
-            <w:r>
-              <w:t>Yong</w:t>
-            </w:r>
+            <w:proofErr w:type="spellStart"/>
+            <w:r>
+              <w:t>Shun</w:t>
+            </w:r>
+            <w:proofErr w:type="spellEnd"/>
+          </w:p>
+        </w:tc>
+        <w:tc>
+          <w:tcPr>
+            <w:tcW w:w="1353" w:type="pct"/>
+          </w:tcPr>
+          <w:p>
+            <w:r>
+              <w:t>Régler bug avec Google Map</w:t>
+            </w:r>
+          </w:p>
+        </w:tc>
+        <w:tc>
+          <w:tcPr>
+            <w:tcW w:w="1353" w:type="pct"/>
+          </w:tcPr>
+          <w:p/>
+        </w:tc>
+        <w:tc>
+          <w:tcPr>
+            <w:tcW w:w="1354" w:type="pct"/>
+          </w:tcPr>
+          <w:p>
+            <w:r>
+              <w:t xml:space="preserve">Affichage dans les liste à donner Ajuster les </w:t>
+            </w:r>
+            <w:proofErr w:type="spellStart"/>
+            <w:r>
+              <w:t>layouts</w:t>
+            </w:r>
+            <w:proofErr w:type="spellEnd"/>
+          </w:p>
+        </w:tc>
+      </w:tr>
+      <w:tr>
+        <w:tc>
+          <w:tcPr>
+            <w:tcW w:w="940" w:type="pct"/>
+          </w:tcPr>
+          <w:p>
+            <w:r>
+              <w:t>Catherine</w:t>
+            </w:r>
+          </w:p>
+        </w:tc>
+        <w:tc>
+          <w:tcPr>
+            <w:tcW w:w="1353" w:type="pct"/>
+          </w:tcPr>
+          <w:p>
+            <w:r>
+              <w:t>Obt</w:t>
+            </w:r>
+            <w:r>
+              <w:t xml:space="preserve">enir </w:t>
+            </w:r>
+            <w:r>
+              <w:t>les bonnes informations, modifier maquettes pour s'adapter aux besoin</w:t>
+            </w:r>
+            <w:r>
+              <w:t>s</w:t>
+            </w:r>
+            <w:r>
+              <w:t xml:space="preserve">, modifier les </w:t>
+            </w:r>
+            <w:proofErr w:type="spellStart"/>
+            <w:r>
+              <w:t>layouts</w:t>
+            </w:r>
+            <w:proofErr w:type="spellEnd"/>
+          </w:p>
+        </w:tc>
+        <w:tc>
+          <w:tcPr>
+            <w:tcW w:w="1353" w:type="pct"/>
+          </w:tcPr>
+          <w:p>
+            <w:r>
+              <w:t xml:space="preserve">Comment créer les classe Java.  </w:t>
+            </w:r>
+          </w:p>
+        </w:tc>
+        <w:tc>
+          <w:tcPr>
+            <w:tcW w:w="1354" w:type="pct"/>
+          </w:tcPr>
+          <w:p>
+            <w:r>
+              <w:t>Travailler sur les classe</w:t>
+            </w:r>
+            <w:r>
+              <w:t>s</w:t>
+            </w:r>
+            <w:r>
+              <w:t xml:space="preserve"> Java.</w:t>
+            </w:r>
+          </w:p>
+        </w:tc>
+      </w:tr>
+      <w:tr>
+        <w:tc>
+          <w:tcPr>
+            <w:tcW w:w="940" w:type="pct"/>
+          </w:tcPr>
+          <w:p>
+            <w:r>
+              <w:t>Philippe</w:t>
+            </w:r>
+          </w:p>
+        </w:tc>
+        <w:tc>
+          <w:tcPr>
+            <w:tcW w:w="1353" w:type="pct"/>
+          </w:tcPr>
+          <w:p>
+            <w:r>
+              <w:t>Accroche temporaire pour avoir la liste de dons, support dans les autres équipes</w:t>
+            </w:r>
+          </w:p>
+        </w:tc>
+        <w:tc>
+          <w:tcPr>
+            <w:tcW w:w="1353" w:type="pct"/>
+          </w:tcPr>
+          <w:p>
+            <w:r>
+              <w:t xml:space="preserve">Essayer </w:t>
+            </w:r>
+            <w:r>
+              <w:t>d'expliquer aux autres mon code</w:t>
+            </w:r>
+          </w:p>
+        </w:tc>
+        <w:tc>
+          <w:tcPr>
+            <w:tcW w:w="1354" w:type="pct"/>
+          </w:tcPr>
+          <w:p>
+            <w:r>
+              <w:t>Support</w:t>
+            </w:r>
+          </w:p>
+        </w:tc>
+      </w:tr>
+      <w:tr>
+        <w:tc>
+          <w:tcPr>
+            <w:tcW w:w="940" w:type="pct"/>
+          </w:tcPr>
+          <w:p>
+            <w:r>
+              <w:t>P-A</w:t>
+            </w:r>
+          </w:p>
+        </w:tc>
+        <w:tc>
+          <w:tcPr>
+            <w:tcW w:w="1353" w:type="pct"/>
+          </w:tcPr>
+          <w:p/>
+        </w:tc>
+        <w:tc>
+          <w:tcPr>
+            <w:tcW w:w="1353" w:type="pct"/>
+          </w:tcPr>
+          <w:p/>
+        </w:tc>
+        <w:tc>
+          <w:tcPr>
+            <w:tcW w:w="1354" w:type="pct"/>
+          </w:tcPr>
+          <w:p/>
+        </w:tc>
+      </w:tr>
+      <w:tr>
+        <w:tc>
+          <w:tcPr>
+            <w:tcW w:w="940" w:type="pct"/>
+          </w:tcPr>
+          <w:p/>
+        </w:tc>
+        <w:tc>
+          <w:tcPr>
+            <w:tcW w:w="1353" w:type="pct"/>
+          </w:tcPr>
+          <w:p/>
+        </w:tc>
+        <w:tc>
+          <w:tcPr>
+            <w:tcW w:w="1353" w:type="pct"/>
+          </w:tcPr>
+          <w:p/>
+        </w:tc>
+        <w:tc>
+          <w:tcPr>
+            <w:tcW w:w="1354" w:type="pct"/>
+          </w:tcPr>
+          <w:p/>
+        </w:tc>
+      </w:tr>
+      <w:tr>
+        <w:tc>
+          <w:tcPr>
+            <w:tcW w:w="5000" w:type="pct"/>
+            <w:gridSpan w:val="4"/>
+          </w:tcPr>
+          <w:p>
+            <w:pPr>
+              <w:pStyle w:val="Titre1"/>
+              <w:spacing w:before="0"/>
+            </w:pPr>
+            <w:r>
+              <w:t xml:space="preserve">Date </w:t>
+            </w:r>
+            <w:r>
+              <w:t>19 Janvier</w:t>
+            </w:r>
+          </w:p>
+        </w:tc>
+      </w:tr>
+      <w:tr>
+        <w:trPr>
+          <w:trHeight w:val="1164"/>
+        </w:trPr>
+        <w:tc>
+          <w:tcPr>
+            <w:tcW w:w="940" w:type="pct"/>
+          </w:tcPr>
+          <w:p>
+            <w:r>
+              <w:t>Jean-François</w:t>
+            </w:r>
+          </w:p>
+        </w:tc>
+        <w:tc>
+          <w:tcPr>
+            <w:tcW w:w="1353" w:type="pct"/>
+          </w:tcPr>
+          <w:p>
+            <w:r>
+              <w:t xml:space="preserve">Identifier les fichiers PHP et lequel qui </w:t>
+            </w:r>
+            <w:proofErr w:type="spellStart"/>
+            <w:r>
+              <w:t>dertermine</w:t>
+            </w:r>
+            <w:proofErr w:type="spellEnd"/>
+            <w:r>
+              <w:t xml:space="preserve"> l’ensemble des requêtes. Identifier les requêtes SQL dans les fichiers.</w:t>
+            </w:r>
+          </w:p>
+        </w:tc>
+        <w:tc>
+          <w:tcPr>
+            <w:tcW w:w="1353" w:type="pct"/>
+          </w:tcPr>
+          <w:p>
+            <w:r>
+              <w:t>Aucune</w:t>
+            </w:r>
+          </w:p>
+        </w:tc>
+        <w:tc>
+          <w:tcPr>
+            <w:tcW w:w="1354" w:type="pct"/>
+          </w:tcPr>
+          <w:p>
+            <w:r>
+              <w:t>Test les requêtes SQL.</w:t>
+            </w:r>
+          </w:p>
+        </w:tc>
+      </w:tr>
+      <w:tr>
+        <w:tc>
+          <w:tcPr>
+            <w:tcW w:w="940" w:type="pct"/>
+          </w:tcPr>
+          <w:p>
+            <w:r>
+              <w:t>Joël</w:t>
+            </w:r>
+          </w:p>
+        </w:tc>
+        <w:tc>
+          <w:tcPr>
+            <w:tcW w:w="1353" w:type="pct"/>
+          </w:tcPr>
+          <w:p>
+            <w:r>
+              <w:t>Afficher la liste de mes organismes communautaires.</w:t>
+            </w:r>
+          </w:p>
+        </w:tc>
+        <w:tc>
+          <w:tcPr>
+            <w:tcW w:w="1353" w:type="pct"/>
+          </w:tcPr>
+          <w:p>
+            <w:r>
+              <w:t>Attendre que la fonction soit faite.</w:t>
+            </w:r>
+          </w:p>
+        </w:tc>
+        <w:tc>
+          <w:tcPr>
+            <w:tcW w:w="1354" w:type="pct"/>
+          </w:tcPr>
+          <w:p>
+            <w:r>
+              <w:t>Idem Éric.</w:t>
+            </w:r>
+          </w:p>
+        </w:tc>
+      </w:tr>
+      <w:tr>
+        <w:tc>
+          <w:tcPr>
+            <w:tcW w:w="940" w:type="pct"/>
+          </w:tcPr>
+          <w:p>
+            <w:r>
+              <w:t>Éric</w:t>
+            </w:r>
+          </w:p>
+        </w:tc>
+        <w:tc>
+          <w:tcPr>
+            <w:tcW w:w="1353" w:type="pct"/>
+          </w:tcPr>
+          <w:p>
+            <w:r>
+              <w:t>Modifier le menu et le finalisé. Tester avec Yolaine les couleurs.</w:t>
+            </w:r>
+          </w:p>
+        </w:tc>
+        <w:tc>
+          <w:tcPr>
+            <w:tcW w:w="1353" w:type="pct"/>
+          </w:tcPr>
+          <w:p>
+            <w:r>
+              <w:t>Menu pas touchable dans certaines zones.</w:t>
+            </w:r>
+          </w:p>
+        </w:tc>
+        <w:tc>
+          <w:tcPr>
+            <w:tcW w:w="1354" w:type="pct"/>
+          </w:tcPr>
+          <w:p>
+            <w:r>
+              <w:t>Regarder la carte des réservations.</w:t>
+            </w:r>
+          </w:p>
+        </w:tc>
+      </w:tr>
+      <w:tr>
+        <w:tc>
+          <w:tcPr>
+            <w:tcW w:w="940" w:type="pct"/>
+          </w:tcPr>
+          <w:p>
+            <w:r>
+              <w:t>René</w:t>
+            </w:r>
+          </w:p>
+        </w:tc>
+        <w:tc>
+          <w:tcPr>
+            <w:tcW w:w="1353" w:type="pct"/>
+          </w:tcPr>
+          <w:p>
+            <w:r>
+              <w:t>Continuer à travailler sur suppression (fonctionnel) et la modification des marchandises du côté entreprise.</w:t>
+            </w:r>
+          </w:p>
+        </w:tc>
+        <w:tc>
+          <w:tcPr>
+            <w:tcW w:w="1353" w:type="pct"/>
+          </w:tcPr>
+          <w:p>
+            <w:r>
+              <w:t>Idem René</w:t>
+            </w:r>
+          </w:p>
+        </w:tc>
+        <w:tc>
+          <w:tcPr>
+            <w:tcW w:w="1354" w:type="pct"/>
+          </w:tcPr>
+          <w:p>
+            <w:r>
+              <w:t xml:space="preserve">Continuer sur la modification des données. Sortir la liste des champs pour PA, pour connaître sur la prochaine chose à </w:t>
+            </w:r>
+            <w:r>
+              <w:lastRenderedPageBreak/>
+              <w:t>travailler. Si fini fonctionnalité la modification, entreprendre les deux autres tâches qui manquaient : réservation marchandise et collecte marchandise (organisme)</w:t>
+            </w:r>
+          </w:p>
+        </w:tc>
+      </w:tr>
+      <w:tr>
+        <w:tc>
+          <w:tcPr>
+            <w:tcW w:w="940" w:type="pct"/>
+          </w:tcPr>
+          <w:p>
+            <w:r>
+              <w:lastRenderedPageBreak/>
+              <w:t>Carl</w:t>
+            </w:r>
+          </w:p>
+        </w:tc>
+        <w:tc>
+          <w:tcPr>
+            <w:tcW w:w="1353" w:type="pct"/>
+          </w:tcPr>
+          <w:p>
+            <w:r>
+              <w:t>Idem René</w:t>
+            </w:r>
+          </w:p>
+        </w:tc>
+        <w:tc>
+          <w:tcPr>
+            <w:tcW w:w="1353" w:type="pct"/>
+          </w:tcPr>
+          <w:p>
+            <w:r>
+              <w:t>Manque d’aisance au niveau de la programmation.</w:t>
+            </w:r>
+          </w:p>
+        </w:tc>
+        <w:tc>
+          <w:tcPr>
+            <w:tcW w:w="1354" w:type="pct"/>
+          </w:tcPr>
+          <w:p>
+            <w:r>
+              <w:t>Idem René</w:t>
+            </w:r>
+          </w:p>
+        </w:tc>
+      </w:tr>
+      <w:tr>
+        <w:tc>
+          <w:tcPr>
+            <w:tcW w:w="940" w:type="pct"/>
+          </w:tcPr>
+          <w:p>
+            <w:r>
+              <w:t xml:space="preserve">Yong </w:t>
+            </w:r>
+            <w:proofErr w:type="spellStart"/>
+            <w:r>
+              <w:t>Shun</w:t>
+            </w:r>
+            <w:proofErr w:type="spellEnd"/>
+          </w:p>
+        </w:tc>
+        <w:tc>
+          <w:tcPr>
+            <w:tcW w:w="1353" w:type="pct"/>
+          </w:tcPr>
+          <w:p>
+            <w:r>
+              <w:t>Optimisé  et déplacer l’</w:t>
+            </w:r>
+            <w:proofErr w:type="spellStart"/>
+            <w:r>
+              <w:t>e</w:t>
+            </w:r>
+            <w:r>
+              <w:t>xpand</w:t>
+            </w:r>
+            <w:proofErr w:type="spellEnd"/>
+            <w:r>
+              <w:t xml:space="preserve"> pour </w:t>
+            </w:r>
+            <w:proofErr w:type="spellStart"/>
+            <w:r>
+              <w:t>list</w:t>
+            </w:r>
+            <w:proofErr w:type="spellEnd"/>
             <w:r>
               <w:t xml:space="preserve"> </w:t>
             </w:r>
             <w:proofErr w:type="spellStart"/>
             <w:r>
-              <w:t>Shun</w:t>
+              <w:t>view</w:t>
             </w:r>
             <w:proofErr w:type="spellEnd"/>
-          </w:p>
-        </w:tc>
-        <w:tc>
-          <w:tcPr>
-            <w:tcW w:w="1353" w:type="pct"/>
-          </w:tcPr>
-          <w:p>
-            <w:r>
-              <w:t>Régler bug avec Google Map</w:t>
-            </w:r>
-          </w:p>
-        </w:tc>
-        <w:tc>
-          <w:tcPr>
-            <w:tcW w:w="1353" w:type="pct"/>
-          </w:tcPr>
-          <w:p/>
-        </w:tc>
-        <w:tc>
-          <w:tcPr>
-            <w:tcW w:w="1354" w:type="pct"/>
-          </w:tcPr>
-          <w:p>
-            <w:r>
-              <w:t xml:space="preserve">Affichage dans les liste à donner Ajuster les </w:t>
+            <w:r>
+              <w:t xml:space="preserve"> adapter avec Phil. Créer une fonction pour préparer des données. Faite une fonction pour afficher la liste des marchandises disponibles.</w:t>
+            </w:r>
+          </w:p>
+        </w:tc>
+        <w:tc>
+          <w:tcPr>
+            <w:tcW w:w="1353" w:type="pct"/>
+          </w:tcPr>
+          <w:p>
+            <w:r>
+              <w:t>-</w:t>
+            </w:r>
+          </w:p>
+        </w:tc>
+        <w:tc>
+          <w:tcPr>
+            <w:tcW w:w="1354" w:type="pct"/>
+          </w:tcPr>
+          <w:p>
+            <w:r>
+              <w:t>Tester la fonction créée pour la liste des marchandises disponibles,</w:t>
+            </w:r>
+          </w:p>
+        </w:tc>
+      </w:tr>
+      <w:tr>
+        <w:tc>
+          <w:tcPr>
+            <w:tcW w:w="940" w:type="pct"/>
+          </w:tcPr>
+          <w:p>
+            <w:r>
+              <w:t>Catherine</w:t>
+            </w:r>
+          </w:p>
+        </w:tc>
+        <w:tc>
+          <w:tcPr>
+            <w:tcW w:w="1353" w:type="pct"/>
+          </w:tcPr>
+          <w:p/>
+        </w:tc>
+        <w:tc>
+          <w:tcPr>
+            <w:tcW w:w="1353" w:type="pct"/>
+          </w:tcPr>
+          <w:p/>
+        </w:tc>
+        <w:tc>
+          <w:tcPr>
+            <w:tcW w:w="1354" w:type="pct"/>
+          </w:tcPr>
+          <w:p/>
+        </w:tc>
+      </w:tr>
+      <w:tr>
+        <w:tc>
+          <w:tcPr>
+            <w:tcW w:w="940" w:type="pct"/>
+          </w:tcPr>
+          <w:p>
+            <w:r>
+              <w:t>Philippe</w:t>
+            </w:r>
+          </w:p>
+        </w:tc>
+        <w:tc>
+          <w:tcPr>
+            <w:tcW w:w="1353" w:type="pct"/>
+          </w:tcPr>
+          <w:p>
+            <w:r>
+              <w:t>Régler le problème de la liste des réservations.</w:t>
+            </w:r>
+          </w:p>
+        </w:tc>
+        <w:tc>
+          <w:tcPr>
+            <w:tcW w:w="1353" w:type="pct"/>
+          </w:tcPr>
+          <w:p>
+            <w:r>
+              <w:t>Découvert d’autres bugs.</w:t>
+            </w:r>
+          </w:p>
+        </w:tc>
+        <w:tc>
+          <w:tcPr>
+            <w:tcW w:w="1354" w:type="pct"/>
+          </w:tcPr>
+          <w:p>
+            <w:r>
+              <w:t xml:space="preserve">Commencer à </w:t>
             </w:r>
             <w:proofErr w:type="spellStart"/>
             <w:r>
-              <w:t>layouts</w:t>
+              <w:t>refactorer</w:t>
             </w:r>
             <w:proofErr w:type="spellEnd"/>
-          </w:p>
-        </w:tc>
-      </w:tr>
-      <w:tr>
-        <w:tc>
-          <w:tcPr>
-            <w:tcW w:w="940" w:type="pct"/>
-          </w:tcPr>
-          <w:p>
-            <w:r>
-              <w:t>Catherine</w:t>
-            </w:r>
-          </w:p>
-        </w:tc>
-        <w:tc>
-          <w:tcPr>
-            <w:tcW w:w="1353" w:type="pct"/>
-          </w:tcPr>
-          <w:p>
-            <w:r>
-              <w:t>Obt</w:t>
-            </w:r>
-            <w:r>
-              <w:t xml:space="preserve">enir </w:t>
-            </w:r>
-            <w:r>
-              <w:t>les bonnes informations, modifier maquettes pour s'adapter aux bes</w:t>
-            </w:r>
+            <w:r>
+              <w:t xml:space="preserve"> sur les dépôts. </w:t>
+            </w:r>
+          </w:p>
+        </w:tc>
+      </w:tr>
+      <w:tr>
+        <w:tc>
+          <w:tcPr>
+            <w:tcW w:w="940" w:type="pct"/>
+          </w:tcPr>
+          <w:p>
+            <w:r>
+              <w:t>P-A</w:t>
+            </w:r>
+          </w:p>
+        </w:tc>
+        <w:tc>
+          <w:tcPr>
+            <w:tcW w:w="1353" w:type="pct"/>
+          </w:tcPr>
+          <w:p>
+            <w:r>
+              <w:t>Régler des bugs. Faire afficher la liste des organismes qui ont des choses à données. Régler des bugs.</w:t>
+            </w:r>
+          </w:p>
+        </w:tc>
+        <w:tc>
+          <w:tcPr>
+            <w:tcW w:w="1353" w:type="pct"/>
+          </w:tcPr>
+          <w:p>
+            <w:r>
+              <w:t>Difficulté : mauvaise route pour la liste des réservations.</w:t>
+            </w:r>
+          </w:p>
+        </w:tc>
+        <w:tc>
+          <w:tcPr>
+            <w:tcW w:w="1354" w:type="pct"/>
+          </w:tcPr>
+          <w:p>
+            <w:r>
+              <w:t>Faire des transactions sur le serveur, régler les problèmes de tri et de date.</w:t>
+            </w:r>
+          </w:p>
+        </w:tc>
+      </w:tr>
+      <w:tr>
+        <w:tc>
+          <w:tcPr>
+            <w:tcW w:w="940" w:type="pct"/>
+          </w:tcPr>
+          <w:p/>
+        </w:tc>
+        <w:tc>
+          <w:tcPr>
+            <w:tcW w:w="1353" w:type="pct"/>
+          </w:tcPr>
+          <w:p/>
+        </w:tc>
+        <w:tc>
+          <w:tcPr>
+            <w:tcW w:w="1353" w:type="pct"/>
+          </w:tcPr>
+          <w:p/>
+        </w:tc>
+        <w:tc>
+          <w:tcPr>
+            <w:tcW w:w="1354" w:type="pct"/>
+          </w:tcPr>
+          <w:p/>
+        </w:tc>
+      </w:tr>
+      <w:tr>
+        <w:tc>
+          <w:tcPr>
+            <w:tcW w:w="940" w:type="pct"/>
+          </w:tcPr>
+          <w:p/>
+        </w:tc>
+        <w:tc>
+          <w:tcPr>
+            <w:tcW w:w="1353" w:type="pct"/>
+          </w:tcPr>
+          <w:p/>
+        </w:tc>
+        <w:tc>
+          <w:tcPr>
+            <w:tcW w:w="1353" w:type="pct"/>
+          </w:tcPr>
+          <w:p/>
+        </w:tc>
+        <w:tc>
+          <w:tcPr>
+            <w:tcW w:w="1354" w:type="pct"/>
+          </w:tcPr>
+          <w:p/>
+        </w:tc>
+      </w:tr>
+      <w:tr>
+        <w:tc>
+          <w:tcPr>
+            <w:tcW w:w="940" w:type="pct"/>
+          </w:tcPr>
+          <w:p>
             <w:bookmarkStart w:id="0" w:name="_GoBack"/>
             <w:bookmarkEnd w:id="0"/>
-            <w:r>
-              <w:t>oin</w:t>
-            </w:r>
-            <w:r>
-              <w:t>s</w:t>
-            </w:r>
-            <w:r>
-              <w:t xml:space="preserve">, modifier les </w:t>
-            </w:r>
-            <w:proofErr w:type="spellStart"/>
-            <w:r>
-              <w:t>layouts</w:t>
-            </w:r>
-            <w:proofErr w:type="spellEnd"/>
-          </w:p>
-        </w:tc>
-        <w:tc>
-          <w:tcPr>
-            <w:tcW w:w="1353" w:type="pct"/>
-          </w:tcPr>
-          <w:p>
-            <w:r>
-              <w:t xml:space="preserve">Comment créer les classe Java.  </w:t>
-            </w:r>
-          </w:p>
-        </w:tc>
-        <w:tc>
-          <w:tcPr>
-            <w:tcW w:w="1354" w:type="pct"/>
-          </w:tcPr>
-          <w:p>
-            <w:r>
-              <w:t>Travailler sur les classe</w:t>
-            </w:r>
-            <w:r>
-              <w:t>s</w:t>
-            </w:r>
-            <w:r>
-              <w:t xml:space="preserve"> Java.</w:t>
-            </w:r>
-          </w:p>
-        </w:tc>
-      </w:tr>
-      <w:tr>
-        <w:tc>
-          <w:tcPr>
-            <w:tcW w:w="940" w:type="pct"/>
-          </w:tcPr>
-          <w:p>
-            <w:r>
-              <w:t>Philippe</w:t>
-            </w:r>
-          </w:p>
-        </w:tc>
-        <w:tc>
-          <w:tcPr>
-            <w:tcW w:w="1353" w:type="pct"/>
-          </w:tcPr>
-          <w:p>
-            <w:r>
-              <w:t>Accroche temporaire pour avoir la liste de dons, support dans les autres équipes</w:t>
-            </w:r>
-          </w:p>
-        </w:tc>
-        <w:tc>
-          <w:tcPr>
-            <w:tcW w:w="1353" w:type="pct"/>
-          </w:tcPr>
-          <w:p>
-            <w:r>
-              <w:t xml:space="preserve">Essayer </w:t>
-            </w:r>
-            <w:r>
-              <w:t>d'expliquer aux autres mon code</w:t>
-            </w:r>
-          </w:p>
-        </w:tc>
-        <w:tc>
-          <w:tcPr>
-            <w:tcW w:w="1354" w:type="pct"/>
-          </w:tcPr>
-          <w:p>
-            <w:r>
-              <w:t>Support</w:t>
-            </w:r>
-          </w:p>
-        </w:tc>
-      </w:tr>
-      <w:tr>
-        <w:tc>
-          <w:tcPr>
-            <w:tcW w:w="940" w:type="pct"/>
-          </w:tcPr>
-          <w:p>
-            <w:r>
-              <w:t>P-A</w:t>
-            </w:r>
-          </w:p>
-        </w:tc>
-        <w:tc>
-          <w:tcPr>
-            <w:tcW w:w="1353" w:type="pct"/>
-          </w:tcPr>
-          <w:p/>
-        </w:tc>
-        <w:tc>
-          <w:tcPr>
-            <w:tcW w:w="1353" w:type="pct"/>
-          </w:tcPr>
-          <w:p/>
-        </w:tc>
-        <w:tc>
-          <w:tcPr>
-            <w:tcW w:w="1354" w:type="pct"/>
-          </w:tcPr>
-          <w:p/>
-        </w:tc>
-      </w:tr>
-      <w:tr>
-        <w:tc>
-          <w:tcPr>
-            <w:tcW w:w="940" w:type="pct"/>
-          </w:tcPr>
-          <w:p/>
+          </w:p>
         </w:tc>
         <w:tc>
           <w:tcPr>
@@ -2014,8 +2506,8 @@
 </file>
 
 <file path=word/numbering.xml><?xml version="1.0" encoding="utf-8"?>
-<w:numbering xmlns:wpc="http://schemas.microsoft.com/office/word/2010/wordprocessingCanvas" xmlns:mc="http://schemas.openxmlformats.org/markup-compatibility/2006" xmlns:o="urn:schemas-microsoft-com:office:office" xmlns:r="http://schemas.openxmlformats.org/officeDocument/2006/relationships" xmlns:m="http://schemas.openxmlformats.org/officeDocument/2006/math" xmlns:v="urn:schemas-microsoft-com:vml" xmlns:wp14="http://schemas.microsoft.com/office/word/2010/wordprocessingDrawing" xmlns:wp="http://schemas.openxmlformats.org/drawingml/2006/wordprocessingDrawing" xmlns:w10="urn:schemas-microsoft-com:office:word" xmlns:w="http://schemas.openxmlformats.org/wordprocessingml/2006/main" xmlns:w14="http://schemas.microsoft.com/office/word/2010/wordml" xmlns:w15="http://schemas.microsoft.com/office/word/2012/wordml" xmlns:wpg="http://schemas.microsoft.com/office/word/2010/wordprocessingGroup" xmlns:wpi="http://schemas.microsoft.com/office/word/2010/wordprocessingInk" xmlns:wne="http://schemas.microsoft.com/office/word/2006/wordml" xmlns:wps="http://schemas.microsoft.com/office/word/2010/wordprocessingShape" mc:Ignorable="w14 w15 wp14">
-  <w:abstractNum w:abstractNumId="0" w15:restartNumberingAfterBreak="0">
+<w:numbering xmlns:wpc="http://schemas.microsoft.com/office/word/2010/wordprocessingCanvas" xmlns:mo="http://schemas.microsoft.com/office/mac/office/2008/main" xmlns:mc="http://schemas.openxmlformats.org/markup-compatibility/2006" xmlns:mv="urn:schemas-microsoft-com:mac:vml" xmlns:o="urn:schemas-microsoft-com:office:office" xmlns:r="http://schemas.openxmlformats.org/officeDocument/2006/relationships" xmlns:m="http://schemas.openxmlformats.org/officeDocument/2006/math" xmlns:v="urn:schemas-microsoft-com:vml" xmlns:wp14="http://schemas.microsoft.com/office/word/2010/wordprocessingDrawing" xmlns:wp="http://schemas.openxmlformats.org/drawingml/2006/wordprocessingDrawing" xmlns:w10="urn:schemas-microsoft-com:office:word" xmlns:w="http://schemas.openxmlformats.org/wordprocessingml/2006/main" xmlns:w14="http://schemas.microsoft.com/office/word/2010/wordml" xmlns:wpg="http://schemas.microsoft.com/office/word/2010/wordprocessingGroup" xmlns:wpi="http://schemas.microsoft.com/office/word/2010/wordprocessingInk" xmlns:wne="http://schemas.microsoft.com/office/word/2006/wordml" xmlns:wps="http://schemas.microsoft.com/office/word/2010/wordprocessingShape" mc:Ignorable="w14 wp14">
+  <w:abstractNum w:abstractNumId="0">
     <w:nsid w:val="FFFFFF83"/>
     <w:multiLevelType w:val="singleLevel"/>
     <w:tmpl w:val="5AFC0988"/>
@@ -2043,7 +2535,7 @@
 </file>
 
 <file path=word/styles.xml><?xml version="1.0" encoding="utf-8"?>
-<w:styles xmlns:mc="http://schemas.openxmlformats.org/markup-compatibility/2006" xmlns:r="http://schemas.openxmlformats.org/officeDocument/2006/relationships" xmlns:w="http://schemas.openxmlformats.org/wordprocessingml/2006/main" xmlns:w14="http://schemas.microsoft.com/office/word/2010/wordml" xmlns:w15="http://schemas.microsoft.com/office/word/2012/wordml" mc:Ignorable="w14 w15">
+<w:styles xmlns:mc="http://schemas.openxmlformats.org/markup-compatibility/2006" xmlns:r="http://schemas.openxmlformats.org/officeDocument/2006/relationships" xmlns:w="http://schemas.openxmlformats.org/wordprocessingml/2006/main" xmlns:w14="http://schemas.microsoft.com/office/word/2010/wordml" mc:Ignorable="w14">
   <w:docDefaults>
     <w:rPrDefault>
       <w:rPr>
@@ -2055,369 +2547,154 @@
     </w:rPrDefault>
     <w:pPrDefault/>
   </w:docDefaults>
-  <w:latentStyles w:defLockedState="0" w:defUIPriority="99" w:defSemiHidden="0" w:defUnhideWhenUsed="0" w:defQFormat="0" w:count="371">
-    <w:lsdException w:name="Normal" w:uiPriority="0" w:qFormat="1"/>
-    <w:lsdException w:name="heading 1" w:uiPriority="9" w:qFormat="1"/>
-    <w:lsdException w:name="heading 2" w:semiHidden="1" w:uiPriority="9" w:unhideWhenUsed="1" w:qFormat="1"/>
-    <w:lsdException w:name="heading 3" w:semiHidden="1" w:uiPriority="9" w:unhideWhenUsed="1" w:qFormat="1"/>
-    <w:lsdException w:name="heading 4" w:semiHidden="1" w:uiPriority="9" w:unhideWhenUsed="1" w:qFormat="1"/>
-    <w:lsdException w:name="heading 5" w:semiHidden="1" w:uiPriority="9" w:unhideWhenUsed="1" w:qFormat="1"/>
-    <w:lsdException w:name="heading 6" w:semiHidden="1" w:uiPriority="9" w:unhideWhenUsed="1" w:qFormat="1"/>
-    <w:lsdException w:name="heading 7" w:semiHidden="1" w:uiPriority="9" w:unhideWhenUsed="1" w:qFormat="1"/>
-    <w:lsdException w:name="heading 8" w:semiHidden="1" w:uiPriority="9" w:unhideWhenUsed="1" w:qFormat="1"/>
-    <w:lsdException w:name="heading 9" w:semiHidden="1" w:uiPriority="9" w:unhideWhenUsed="1" w:qFormat="1"/>
-    <w:lsdException w:name="index 1" w:semiHidden="1" w:unhideWhenUsed="1"/>
-    <w:lsdException w:name="index 2" w:semiHidden="1" w:unhideWhenUsed="1"/>
-    <w:lsdException w:name="index 3" w:semiHidden="1" w:unhideWhenUsed="1"/>
-    <w:lsdException w:name="index 4" w:semiHidden="1" w:unhideWhenUsed="1"/>
-    <w:lsdException w:name="index 5" w:semiHidden="1" w:unhideWhenUsed="1"/>
-    <w:lsdException w:name="index 6" w:semiHidden="1" w:unhideWhenUsed="1"/>
-    <w:lsdException w:name="index 7" w:semiHidden="1" w:unhideWhenUsed="1"/>
-    <w:lsdException w:name="index 8" w:semiHidden="1" w:unhideWhenUsed="1"/>
-    <w:lsdException w:name="index 9" w:semiHidden="1" w:unhideWhenUsed="1"/>
-    <w:lsdException w:name="toc 1" w:semiHidden="1" w:uiPriority="39" w:unhideWhenUsed="1"/>
-    <w:lsdException w:name="toc 2" w:semiHidden="1" w:uiPriority="39" w:unhideWhenUsed="1"/>
-    <w:lsdException w:name="toc 3" w:semiHidden="1" w:uiPriority="39" w:unhideWhenUsed="1"/>
-    <w:lsdException w:name="toc 4" w:semiHidden="1" w:uiPriority="39" w:unhideWhenUsed="1"/>
-    <w:lsdException w:name="toc 5" w:semiHidden="1" w:uiPriority="39" w:unhideWhenUsed="1"/>
-    <w:lsdException w:name="toc 6" w:semiHidden="1" w:uiPriority="39" w:unhideWhenUsed="1"/>
-    <w:lsdException w:name="toc 7" w:semiHidden="1" w:uiPriority="39" w:unhideWhenUsed="1"/>
-    <w:lsdException w:name="toc 8" w:semiHidden="1" w:uiPriority="39" w:unhideWhenUsed="1"/>
-    <w:lsdException w:name="toc 9" w:semiHidden="1" w:uiPriority="39" w:unhideWhenUsed="1"/>
-    <w:lsdException w:name="Normal Indent" w:semiHidden="1" w:unhideWhenUsed="1"/>
-    <w:lsdException w:name="footnote text" w:semiHidden="1" w:unhideWhenUsed="1"/>
-    <w:lsdException w:name="annotation text" w:semiHidden="1" w:unhideWhenUsed="1"/>
-    <w:lsdException w:name="header" w:semiHidden="1" w:unhideWhenUsed="1"/>
-    <w:lsdException w:name="footer" w:semiHidden="1" w:unhideWhenUsed="1"/>
-    <w:lsdException w:name="index heading" w:semiHidden="1" w:unhideWhenUsed="1"/>
-    <w:lsdException w:name="caption" w:semiHidden="1" w:uiPriority="35" w:unhideWhenUsed="1" w:qFormat="1"/>
-    <w:lsdException w:name="table of figures" w:semiHidden="1" w:unhideWhenUsed="1"/>
-    <w:lsdException w:name="envelope address" w:semiHidden="1" w:unhideWhenUsed="1"/>
-    <w:lsdException w:name="envelope return" w:semiHidden="1" w:unhideWhenUsed="1"/>
-    <w:lsdException w:name="footnote reference" w:semiHidden="1" w:unhideWhenUsed="1"/>
-    <w:lsdException w:name="annotation reference" w:semiHidden="1" w:unhideWhenUsed="1"/>
-    <w:lsdException w:name="line number" w:semiHidden="1" w:unhideWhenUsed="1"/>
-    <w:lsdException w:name="page number" w:semiHidden="1" w:unhideWhenUsed="1"/>
-    <w:lsdException w:name="endnote reference" w:semiHidden="1" w:unhideWhenUsed="1"/>
-    <w:lsdException w:name="endnote text" w:semiHidden="1" w:unhideWhenUsed="1"/>
-    <w:lsdException w:name="table of authorities" w:semiHidden="1" w:unhideWhenUsed="1"/>
-    <w:lsdException w:name="macro" w:semiHidden="1" w:unhideWhenUsed="1"/>
-    <w:lsdException w:name="toa heading" w:semiHidden="1" w:unhideWhenUsed="1"/>
-    <w:lsdException w:name="List" w:semiHidden="1" w:unhideWhenUsed="1"/>
-    <w:lsdException w:name="List Bullet" w:semiHidden="1" w:unhideWhenUsed="1"/>
-    <w:lsdException w:name="List Number" w:semiHidden="1" w:unhideWhenUsed="1"/>
-    <w:lsdException w:name="List 2" w:semiHidden="1" w:unhideWhenUsed="1"/>
-    <w:lsdException w:name="List 3" w:semiHidden="1" w:unhideWhenUsed="1"/>
-    <w:lsdException w:name="List 4" w:semiHidden="1" w:unhideWhenUsed="1"/>
-    <w:lsdException w:name="List 5" w:semiHidden="1" w:unhideWhenUsed="1"/>
-    <w:lsdException w:name="List Bullet 2" w:semiHidden="1" w:uiPriority="0" w:unhideWhenUsed="1" w:qFormat="1"/>
-    <w:lsdException w:name="List Bullet 3" w:semiHidden="1" w:unhideWhenUsed="1"/>
-    <w:lsdException w:name="List Bullet 4" w:semiHidden="1" w:unhideWhenUsed="1"/>
-    <w:lsdException w:name="List Bullet 5" w:semiHidden="1" w:unhideWhenUsed="1"/>
-    <w:lsdException w:name="List Number 2" w:semiHidden="1" w:unhideWhenUsed="1"/>
-    <w:lsdException w:name="List Number 3" w:semiHidden="1" w:unhideWhenUsed="1"/>
-    <w:lsdException w:name="List Number 4" w:semiHidden="1" w:unhideWhenUsed="1"/>
-    <w:lsdException w:name="List Number 5" w:semiHidden="1" w:unhideWhenUsed="1"/>
-    <w:lsdException w:name="Title" w:uiPriority="10" w:qFormat="1"/>
-    <w:lsdException w:name="Closing" w:semiHidden="1" w:unhideWhenUsed="1"/>
-    <w:lsdException w:name="Signature" w:semiHidden="1" w:unhideWhenUsed="1"/>
-    <w:lsdException w:name="Default Paragraph Font" w:semiHidden="1" w:uiPriority="1" w:unhideWhenUsed="1"/>
-    <w:lsdException w:name="Body Text" w:semiHidden="1" w:unhideWhenUsed="1"/>
-    <w:lsdException w:name="Body Text Indent" w:semiHidden="1" w:unhideWhenUsed="1"/>
-    <w:lsdException w:name="List Continue" w:semiHidden="1" w:unhideWhenUsed="1"/>
-    <w:lsdException w:name="List Continue 2" w:semiHidden="1" w:unhideWhenUsed="1"/>
-    <w:lsdException w:name="List Continue 3" w:semiHidden="1" w:unhideWhenUsed="1"/>
-    <w:lsdException w:name="List Continue 4" w:semiHidden="1" w:unhideWhenUsed="1"/>
-    <w:lsdException w:name="List Continue 5" w:semiHidden="1" w:unhideWhenUsed="1"/>
-    <w:lsdException w:name="Message Header" w:semiHidden="1" w:unhideWhenUsed="1"/>
-    <w:lsdException w:name="Subtitle" w:uiPriority="11" w:qFormat="1"/>
-    <w:lsdException w:name="Salutation" w:semiHidden="1" w:unhideWhenUsed="1"/>
-    <w:lsdException w:name="Date" w:semiHidden="1" w:unhideWhenUsed="1"/>
-    <w:lsdException w:name="Body Text First Indent" w:semiHidden="1" w:unhideWhenUsed="1"/>
-    <w:lsdException w:name="Body Text First Indent 2" w:semiHidden="1" w:unhideWhenUsed="1"/>
-    <w:lsdException w:name="Note Heading" w:semiHidden="1" w:unhideWhenUsed="1"/>
-    <w:lsdException w:name="Body Text 2" w:semiHidden="1" w:unhideWhenUsed="1"/>
-    <w:lsdException w:name="Body Text 3" w:semiHidden="1" w:unhideWhenUsed="1"/>
-    <w:lsdException w:name="Body Text Indent 2" w:semiHidden="1" w:unhideWhenUsed="1"/>
-    <w:lsdException w:name="Body Text Indent 3" w:semiHidden="1" w:unhideWhenUsed="1"/>
-    <w:lsdException w:name="Block Text" w:semiHidden="1" w:unhideWhenUsed="1"/>
-    <w:lsdException w:name="Hyperlink" w:semiHidden="1" w:unhideWhenUsed="1"/>
-    <w:lsdException w:name="FollowedHyperlink" w:semiHidden="1" w:unhideWhenUsed="1"/>
-    <w:lsdException w:name="Strong" w:uiPriority="22" w:qFormat="1"/>
-    <w:lsdException w:name="Emphasis" w:uiPriority="20" w:qFormat="1"/>
-    <w:lsdException w:name="Document Map" w:semiHidden="1" w:unhideWhenUsed="1"/>
-    <w:lsdException w:name="Plain Text" w:semiHidden="1" w:unhideWhenUsed="1"/>
-    <w:lsdException w:name="E-mail Signature" w:semiHidden="1" w:unhideWhenUsed="1"/>
-    <w:lsdException w:name="HTML Top of Form" w:semiHidden="1" w:unhideWhenUsed="1"/>
-    <w:lsdException w:name="HTML Bottom of Form" w:semiHidden="1" w:unhideWhenUsed="1"/>
-    <w:lsdException w:name="Normal (Web)" w:semiHidden="1" w:unhideWhenUsed="1"/>
-    <w:lsdException w:name="HTML Acronym" w:semiHidden="1" w:unhideWhenUsed="1"/>
-    <w:lsdException w:name="HTML Address" w:semiHidden="1" w:unhideWhenUsed="1"/>
-    <w:lsdException w:name="HTML Cite" w:semiHidden="1" w:unhideWhenUsed="1"/>
-    <w:lsdException w:name="HTML Code" w:semiHidden="1" w:unhideWhenUsed="1"/>
-    <w:lsdException w:name="HTML Definition" w:semiHidden="1" w:unhideWhenUsed="1"/>
-    <w:lsdException w:name="HTML Keyboard" w:semiHidden="1" w:unhideWhenUsed="1"/>
-    <w:lsdException w:name="HTML Preformatted" w:semiHidden="1" w:unhideWhenUsed="1"/>
-    <w:lsdException w:name="HTML Sample" w:semiHidden="1" w:unhideWhenUsed="1"/>
-    <w:lsdException w:name="HTML Typewriter" w:semiHidden="1" w:unhideWhenUsed="1"/>
-    <w:lsdException w:name="HTML Variable" w:semiHidden="1" w:unhideWhenUsed="1"/>
-    <w:lsdException w:name="Normal Table" w:semiHidden="1" w:unhideWhenUsed="1"/>
-    <w:lsdException w:name="annotation subject" w:semiHidden="1" w:unhideWhenUsed="1"/>
-    <w:lsdException w:name="No List" w:semiHidden="1" w:unhideWhenUsed="1"/>
-    <w:lsdException w:name="Outline List 1" w:semiHidden="1" w:unhideWhenUsed="1"/>
-    <w:lsdException w:name="Outline List 2" w:semiHidden="1" w:unhideWhenUsed="1"/>
-    <w:lsdException w:name="Outline List 3" w:semiHidden="1" w:unhideWhenUsed="1"/>
-    <w:lsdException w:name="Table Simple 1" w:semiHidden="1" w:unhideWhenUsed="1"/>
-    <w:lsdException w:name="Table Simple 2" w:semiHidden="1" w:unhideWhenUsed="1"/>
-    <w:lsdException w:name="Table Simple 3" w:semiHidden="1" w:unhideWhenUsed="1"/>
-    <w:lsdException w:name="Table Classic 1" w:semiHidden="1" w:unhideWhenUsed="1"/>
-    <w:lsdException w:name="Table Classic 2" w:semiHidden="1" w:unhideWhenUsed="1"/>
-    <w:lsdException w:name="Table Classic 3" w:semiHidden="1" w:unhideWhenUsed="1"/>
-    <w:lsdException w:name="Table Classic 4" w:semiHidden="1" w:unhideWhenUsed="1"/>
-    <w:lsdException w:name="Table Colorful 1" w:semiHidden="1" w:unhideWhenUsed="1"/>
-    <w:lsdException w:name="Table Colorful 2" w:semiHidden="1" w:unhideWhenUsed="1"/>
-    <w:lsdException w:name="Table Colorful 3" w:semiHidden="1" w:unhideWhenUsed="1"/>
-    <w:lsdException w:name="Table Columns 1" w:semiHidden="1" w:unhideWhenUsed="1"/>
-    <w:lsdException w:name="Table Columns 2" w:semiHidden="1" w:unhideWhenUsed="1"/>
-    <w:lsdException w:name="Table Columns 3" w:semiHidden="1" w:unhideWhenUsed="1"/>
-    <w:lsdException w:name="Table Columns 4" w:semiHidden="1" w:unhideWhenUsed="1"/>
-    <w:lsdException w:name="Table Columns 5" w:semiHidden="1" w:unhideWhenUsed="1"/>
-    <w:lsdException w:name="Table Grid 1" w:semiHidden="1" w:unhideWhenUsed="1"/>
-    <w:lsdException w:name="Table Grid 2" w:semiHidden="1" w:unhideWhenUsed="1"/>
-    <w:lsdException w:name="Table Grid 3" w:semiHidden="1" w:unhideWhenUsed="1"/>
-    <w:lsdException w:name="Table Grid 4" w:semiHidden="1" w:unhideWhenUsed="1"/>
-    <w:lsdException w:name="Table Grid 5" w:semiHidden="1" w:unhideWhenUsed="1"/>
-    <w:lsdException w:name="Table Grid 6" w:semiHidden="1" w:unhideWhenUsed="1"/>
-    <w:lsdException w:name="Table Grid 7" w:semiHidden="1" w:unhideWhenUsed="1"/>
-    <w:lsdException w:name="Table Grid 8" w:semiHidden="1" w:unhideWhenUsed="1"/>
-    <w:lsdException w:name="Table List 1" w:semiHidden="1" w:unhideWhenUsed="1"/>
-    <w:lsdException w:name="Table List 2" w:semiHidden="1" w:unhideWhenUsed="1"/>
-    <w:lsdException w:name="Table List 3" w:semiHidden="1" w:unhideWhenUsed="1"/>
-    <w:lsdException w:name="Table List 4" w:semiHidden="1" w:unhideWhenUsed="1"/>
-    <w:lsdException w:name="Table List 5" w:semiHidden="1" w:unhideWhenUsed="1"/>
-    <w:lsdException w:name="Table List 6" w:semiHidden="1" w:unhideWhenUsed="1"/>
-    <w:lsdException w:name="Table List 7" w:semiHidden="1" w:unhideWhenUsed="1"/>
-    <w:lsdException w:name="Table List 8" w:semiHidden="1" w:unhideWhenUsed="1"/>
-    <w:lsdException w:name="Table 3D effects 1" w:semiHidden="1" w:unhideWhenUsed="1"/>
-    <w:lsdException w:name="Table 3D effects 2" w:semiHidden="1" w:unhideWhenUsed="1"/>
-    <w:lsdException w:name="Table 3D effects 3" w:semiHidden="1" w:unhideWhenUsed="1"/>
-    <w:lsdException w:name="Table Contemporary" w:semiHidden="1" w:unhideWhenUsed="1"/>
-    <w:lsdException w:name="Table Elegant" w:semiHidden="1" w:unhideWhenUsed="1"/>
-    <w:lsdException w:name="Table Professional" w:semiHidden="1" w:unhideWhenUsed="1"/>
-    <w:lsdException w:name="Table Subtle 1" w:semiHidden="1" w:unhideWhenUsed="1"/>
-    <w:lsdException w:name="Table Subtle 2" w:semiHidden="1" w:unhideWhenUsed="1"/>
-    <w:lsdException w:name="Table Web 1" w:semiHidden="1" w:unhideWhenUsed="1"/>
-    <w:lsdException w:name="Table Web 2" w:semiHidden="1" w:unhideWhenUsed="1"/>
-    <w:lsdException w:name="Table Web 3" w:semiHidden="1" w:unhideWhenUsed="1"/>
-    <w:lsdException w:name="Balloon Text" w:semiHidden="1" w:unhideWhenUsed="1"/>
-    <w:lsdException w:name="Table Grid" w:uiPriority="59"/>
-    <w:lsdException w:name="Table Theme" w:semiHidden="1" w:unhideWhenUsed="1"/>
-    <w:lsdException w:name="Placeholder Text" w:semiHidden="1"/>
-    <w:lsdException w:name="No Spacing" w:uiPriority="1" w:qFormat="1"/>
-    <w:lsdException w:name="Light Shading" w:uiPriority="60"/>
-    <w:lsdException w:name="Light List" w:uiPriority="61"/>
-    <w:lsdException w:name="Light Grid" w:uiPriority="62"/>
-    <w:lsdException w:name="Medium Shading 1" w:uiPriority="63"/>
-    <w:lsdException w:name="Medium Shading 2" w:uiPriority="64"/>
-    <w:lsdException w:name="Medium List 1" w:uiPriority="65"/>
-    <w:lsdException w:name="Medium List 2" w:uiPriority="66"/>
-    <w:lsdException w:name="Medium Grid 1" w:uiPriority="67"/>
-    <w:lsdException w:name="Medium Grid 2" w:uiPriority="68"/>
-    <w:lsdException w:name="Medium Grid 3" w:uiPriority="69"/>
-    <w:lsdException w:name="Dark List" w:uiPriority="70"/>
-    <w:lsdException w:name="Colorful Shading" w:uiPriority="71"/>
-    <w:lsdException w:name="Colorful List" w:uiPriority="72"/>
-    <w:lsdException w:name="Colorful Grid" w:uiPriority="73"/>
-    <w:lsdException w:name="Light Shading Accent 1" w:uiPriority="60"/>
-    <w:lsdException w:name="Light List Accent 1" w:uiPriority="61"/>
-    <w:lsdException w:name="Light Grid Accent 1" w:uiPriority="62"/>
-    <w:lsdException w:name="Medium Shading 1 Accent 1" w:uiPriority="63"/>
-    <w:lsdException w:name="Medium Shading 2 Accent 1" w:uiPriority="64"/>
-    <w:lsdException w:name="Medium List 1 Accent 1" w:uiPriority="65"/>
-    <w:lsdException w:name="Revision" w:semiHidden="1"/>
-    <w:lsdException w:name="List Paragraph" w:uiPriority="34" w:qFormat="1"/>
-    <w:lsdException w:name="Quote" w:uiPriority="29" w:qFormat="1"/>
-    <w:lsdException w:name="Intense Quote" w:uiPriority="30" w:qFormat="1"/>
-    <w:lsdException w:name="Medium List 2 Accent 1" w:uiPriority="66"/>
-    <w:lsdException w:name="Medium Grid 1 Accent 1" w:uiPriority="67"/>
-    <w:lsdException w:name="Medium Grid 2 Accent 1" w:uiPriority="68"/>
-    <w:lsdException w:name="Medium Grid 3 Accent 1" w:uiPriority="69"/>
-    <w:lsdException w:name="Dark List Accent 1" w:uiPriority="70"/>
-    <w:lsdException w:name="Colorful Shading Accent 1" w:uiPriority="71"/>
-    <w:lsdException w:name="Colorful List Accent 1" w:uiPriority="72"/>
-    <w:lsdException w:name="Colorful Grid Accent 1" w:uiPriority="73"/>
-    <w:lsdException w:name="Light Shading Accent 2" w:uiPriority="60"/>
-    <w:lsdException w:name="Light List Accent 2" w:uiPriority="61"/>
-    <w:lsdException w:name="Light Grid Accent 2" w:uiPriority="62"/>
-    <w:lsdException w:name="Medium Shading 1 Accent 2" w:uiPriority="63"/>
-    <w:lsdException w:name="Medium Shading 2 Accent 2" w:uiPriority="64"/>
-    <w:lsdException w:name="Medium List 1 Accent 2" w:uiPriority="65"/>
-    <w:lsdException w:name="Medium List 2 Accent 2" w:uiPriority="66"/>
-    <w:lsdException w:name="Medium Grid 1 Accent 2" w:uiPriority="67"/>
-    <w:lsdException w:name="Medium Grid 2 Accent 2" w:uiPriority="68"/>
-    <w:lsdException w:name="Medium Grid 3 Accent 2" w:uiPriority="69"/>
-    <w:lsdException w:name="Dark List Accent 2" w:uiPriority="70"/>
-    <w:lsdException w:name="Colorful Shading Accent 2" w:uiPriority="71"/>
-    <w:lsdException w:name="Colorful List Accent 2" w:uiPriority="72"/>
-    <w:lsdException w:name="Colorful Grid Accent 2" w:uiPriority="73"/>
-    <w:lsdException w:name="Light Shading Accent 3" w:uiPriority="60"/>
-    <w:lsdException w:name="Light List Accent 3" w:uiPriority="61"/>
-    <w:lsdException w:name="Light Grid Accent 3" w:uiPriority="62"/>
-    <w:lsdException w:name="Medium Shading 1 Accent 3" w:uiPriority="63"/>
-    <w:lsdException w:name="Medium Shading 2 Accent 3" w:uiPriority="64"/>
-    <w:lsdException w:name="Medium List 1 Accent 3" w:uiPriority="65"/>
-    <w:lsdException w:name="Medium List 2 Accent 3" w:uiPriority="66"/>
-    <w:lsdException w:name="Medium Grid 1 Accent 3" w:uiPriority="67"/>
-    <w:lsdException w:name="Medium Grid 2 Accent 3" w:uiPriority="68"/>
-    <w:lsdException w:name="Medium Grid 3 Accent 3" w:uiPriority="69"/>
-    <w:lsdException w:name="Dark List Accent 3" w:uiPriority="70"/>
-    <w:lsdException w:name="Colorful Shading Accent 3" w:uiPriority="71"/>
-    <w:lsdException w:name="Colorful List Accent 3" w:uiPriority="72"/>
-    <w:lsdException w:name="Colorful Grid Accent 3" w:uiPriority="73"/>
-    <w:lsdException w:name="Light Shading Accent 4" w:uiPriority="60"/>
-    <w:lsdException w:name="Light List Accent 4" w:uiPriority="61"/>
-    <w:lsdException w:name="Light Grid Accent 4" w:uiPriority="62"/>
-    <w:lsdException w:name="Medium Shading 1 Accent 4" w:uiPriority="63"/>
-    <w:lsdException w:name="Medium Shading 2 Accent 4" w:uiPriority="64"/>
-    <w:lsdException w:name="Medium List 1 Accent 4" w:uiPriority="65"/>
-    <w:lsdException w:name="Medium List 2 Accent 4" w:uiPriority="66"/>
-    <w:lsdException w:name="Medium Grid 1 Accent 4" w:uiPriority="67"/>
-    <w:lsdException w:name="Medium Grid 2 Accent 4" w:uiPriority="68"/>
-    <w:lsdException w:name="Medium Grid 3 Accent 4" w:uiPriority="69"/>
-    <w:lsdException w:name="Dark List Accent 4" w:uiPriority="70"/>
-    <w:lsdException w:name="Colorful Shading Accent 4" w:uiPriority="71"/>
-    <w:lsdException w:name="Colorful List Accent 4" w:uiPriority="72"/>
-    <w:lsdException w:name="Colorful Grid Accent 4" w:uiPriority="73"/>
-    <w:lsdException w:name="Light Shading Accent 5" w:uiPriority="60"/>
-    <w:lsdException w:name="Light List Accent 5" w:uiPriority="61"/>
-    <w:lsdException w:name="Light Grid Accent 5" w:uiPriority="62"/>
-    <w:lsdException w:name="Medium Shading 1 Accent 5" w:uiPriority="63"/>
-    <w:lsdException w:name="Medium Shading 2 Accent 5" w:uiPriority="64"/>
-    <w:lsdException w:name="Medium List 1 Accent 5" w:uiPriority="65"/>
-    <w:lsdException w:name="Medium List 2 Accent 5" w:uiPriority="66"/>
-    <w:lsdException w:name="Medium Grid 1 Accent 5" w:uiPriority="67"/>
-    <w:lsdException w:name="Medium Grid 2 Accent 5" w:uiPriority="68"/>
-    <w:lsdException w:name="Medium Grid 3 Accent 5" w:uiPriority="69"/>
-    <w:lsdException w:name="Dark List Accent 5" w:uiPriority="70"/>
-    <w:lsdException w:name="Colorful Shading Accent 5" w:uiPriority="71"/>
-    <w:lsdException w:name="Colorful List Accent 5" w:uiPriority="72"/>
-    <w:lsdException w:name="Colorful Grid Accent 5" w:uiPriority="73"/>
-    <w:lsdException w:name="Light Shading Accent 6" w:uiPriority="60"/>
-    <w:lsdException w:name="Light List Accent 6" w:uiPriority="61"/>
-    <w:lsdException w:name="Light Grid Accent 6" w:uiPriority="62"/>
-    <w:lsdException w:name="Medium Shading 1 Accent 6" w:uiPriority="63"/>
-    <w:lsdException w:name="Medium Shading 2 Accent 6" w:uiPriority="64"/>
-    <w:lsdException w:name="Medium List 1 Accent 6" w:uiPriority="65"/>
-    <w:lsdException w:name="Medium List 2 Accent 6" w:uiPriority="66"/>
-    <w:lsdException w:name="Medium Grid 1 Accent 6" w:uiPriority="67"/>
-    <w:lsdException w:name="Medium Grid 2 Accent 6" w:uiPriority="68"/>
-    <w:lsdException w:name="Medium Grid 3 Accent 6" w:uiPriority="69"/>
-    <w:lsdException w:name="Dark List Accent 6" w:uiPriority="70"/>
-    <w:lsdException w:name="Colorful Shading Accent 6" w:uiPriority="71"/>
-    <w:lsdException w:name="Colorful List Accent 6" w:uiPriority="72"/>
-    <w:lsdException w:name="Colorful Grid Accent 6" w:uiPriority="73"/>
-    <w:lsdException w:name="Subtle Emphasis" w:uiPriority="19" w:qFormat="1"/>
-    <w:lsdException w:name="Intense Emphasis" w:uiPriority="21" w:qFormat="1"/>
-    <w:lsdException w:name="Subtle Reference" w:uiPriority="31" w:qFormat="1"/>
-    <w:lsdException w:name="Intense Reference" w:uiPriority="32" w:qFormat="1"/>
-    <w:lsdException w:name="Book Title" w:uiPriority="33" w:qFormat="1"/>
-    <w:lsdException w:name="Bibliography" w:semiHidden="1" w:uiPriority="37" w:unhideWhenUsed="1"/>
-    <w:lsdException w:name="TOC Heading" w:semiHidden="1" w:uiPriority="39" w:unhideWhenUsed="1" w:qFormat="1"/>
-    <w:lsdException w:name="Grid Table 4" w:uiPriority="49"/>
-    <w:lsdException w:name="Grid Table 5 Dark" w:uiPriority="50"/>
-    <w:lsdException w:name="Grid Table 6 Colorful" w:uiPriority="51"/>
-    <w:lsdException w:name="Grid Table 7 Colorful" w:uiPriority="52"/>
-    <w:lsdException w:name="Grid Table 1 Light Accent 1" w:uiPriority="46"/>
-    <w:lsdException w:name="Grid Table 2 Accent 1" w:uiPriority="47"/>
-    <w:lsdException w:name="Grid Table 3 Accent 1" w:uiPriority="48"/>
-    <w:lsdException w:name="Grid Table 4 Accent 1" w:uiPriority="49"/>
-    <w:lsdException w:name="Grid Table 5 Dark Accent 1" w:uiPriority="50"/>
-    <w:lsdException w:name="Grid Table 6 Colorful Accent 1" w:uiPriority="51"/>
-    <w:lsdException w:name="Grid Table 7 Colorful Accent 1" w:uiPriority="52"/>
-    <w:lsdException w:name="Grid Table 1 Light Accent 2" w:uiPriority="46"/>
-    <w:lsdException w:name="Grid Table 2 Accent 2" w:uiPriority="47"/>
-    <w:lsdException w:name="Grid Table 3 Accent 2" w:uiPriority="48"/>
-    <w:lsdException w:name="Grid Table 4 Accent 2" w:uiPriority="49"/>
-    <w:lsdException w:name="Grid Table 5 Dark Accent 2" w:uiPriority="50"/>
-    <w:lsdException w:name="Grid Table 6 Colorful Accent 2" w:uiPriority="51"/>
-    <w:lsdException w:name="Grid Table 7 Colorful Accent 2" w:uiPriority="52"/>
-    <w:lsdException w:name="Grid Table 1 Light Accent 3" w:uiPriority="46"/>
-    <w:lsdException w:name="Grid Table 2 Accent 3" w:uiPriority="47"/>
-    <w:lsdException w:name="Grid Table 3 Accent 3" w:uiPriority="48"/>
-    <w:lsdException w:name="Grid Table 4 Accent 3" w:uiPriority="49"/>
-    <w:lsdException w:name="Grid Table 5 Dark Accent 3" w:uiPriority="50"/>
-    <w:lsdException w:name="Grid Table 6 Colorful Accent 3" w:uiPriority="51"/>
-    <w:lsdException w:name="Grid Table 7 Colorful Accent 3" w:uiPriority="52"/>
-    <w:lsdException w:name="Grid Table 1 Light Accent 4" w:uiPriority="46"/>
-    <w:lsdException w:name="Grid Table 2 Accent 4" w:uiPriority="47"/>
-    <w:lsdException w:name="Grid Table 3 Accent 4" w:uiPriority="48"/>
-    <w:lsdException w:name="Grid Table 4 Accent 4" w:uiPriority="49"/>
-    <w:lsdException w:name="Grid Table 5 Dark Accent 4" w:uiPriority="50"/>
-    <w:lsdException w:name="Grid Table 6 Colorful Accent 4" w:uiPriority="51"/>
-    <w:lsdException w:name="Grid Table 7 Colorful Accent 4" w:uiPriority="52"/>
-    <w:lsdException w:name="Grid Table 1 Light Accent 5" w:uiPriority="46"/>
-    <w:lsdException w:name="Grid Table 2 Accent 5" w:uiPriority="47"/>
-    <w:lsdException w:name="Grid Table 3 Accent 5" w:uiPriority="48"/>
-    <w:lsdException w:name="Grid Table 4 Accent 5" w:uiPriority="49"/>
-    <w:lsdException w:name="Grid Table 5 Dark Accent 5" w:uiPriority="50"/>
-    <w:lsdException w:name="Grid Table 6 Colorful Accent 5" w:uiPriority="51"/>
-    <w:lsdException w:name="Grid Table 7 Colorful Accent 5" w:uiPriority="52"/>
-    <w:lsdException w:name="Grid Table 1 Light Accent 6" w:uiPriority="46"/>
-    <w:lsdException w:name="Grid Table 2 Accent 6" w:uiPriority="47"/>
-    <w:lsdException w:name="Grid Table 3 Accent 6" w:uiPriority="48"/>
-    <w:lsdException w:name="Grid Table 4 Accent 6" w:uiPriority="49"/>
-    <w:lsdException w:name="Grid Table 5 Dark Accent 6" w:uiPriority="50"/>
-    <w:lsdException w:name="Grid Table 6 Colorful Accent 6" w:uiPriority="51"/>
-    <w:lsdException w:name="Grid Table 7 Colorful Accent 6" w:uiPriority="52"/>
-    <w:lsdException w:name="List Table 1 Light" w:uiPriority="46"/>
-    <w:lsdException w:name="List Table 2" w:uiPriority="47"/>
-    <w:lsdException w:name="List Table 3" w:uiPriority="48"/>
-    <w:lsdException w:name="List Table 4" w:uiPriority="49"/>
-    <w:lsdException w:name="List Table 5 Dark" w:uiPriority="50"/>
-    <w:lsdException w:name="List Table 6 Colorful" w:uiPriority="51"/>
-    <w:lsdException w:name="List Table 7 Colorful" w:uiPriority="52"/>
-    <w:lsdException w:name="List Table 1 Light Accent 1" w:uiPriority="46"/>
-    <w:lsdException w:name="List Table 2 Accent 1" w:uiPriority="47"/>
-    <w:lsdException w:name="List Table 3 Accent 1" w:uiPriority="48"/>
-    <w:lsdException w:name="List Table 4 Accent 1" w:uiPriority="49"/>
-    <w:lsdException w:name="List Table 5 Dark Accent 1" w:uiPriority="50"/>
-    <w:lsdException w:name="List Table 6 Colorful Accent 1" w:uiPriority="51"/>
-    <w:lsdException w:name="List Table 7 Colorful Accent 1" w:uiPriority="52"/>
-    <w:lsdException w:name="List Table 1 Light Accent 2" w:uiPriority="46"/>
-    <w:lsdException w:name="List Table 2 Accent 2" w:uiPriority="47"/>
-    <w:lsdException w:name="List Table 3 Accent 2" w:uiPriority="48"/>
-    <w:lsdException w:name="List Table 4 Accent 2" w:uiPriority="49"/>
-    <w:lsdException w:name="List Table 5 Dark Accent 2" w:uiPriority="50"/>
-    <w:lsdException w:name="List Table 6 Colorful Accent 2" w:uiPriority="51"/>
-    <w:lsdException w:name="List Table 7 Colorful Accent 2" w:uiPriority="52"/>
-    <w:lsdException w:name="List Table 1 Light Accent 3" w:uiPriority="46"/>
-    <w:lsdException w:name="List Table 2 Accent 3" w:uiPriority="47"/>
-    <w:lsdException w:name="List Table 3 Accent 3" w:uiPriority="48"/>
-    <w:lsdException w:name="List Table 4 Accent 3" w:uiPriority="49"/>
-    <w:lsdException w:name="List Table 5 Dark Accent 3" w:uiPriority="50"/>
-    <w:lsdException w:name="List Table 6 Colorful Accent 3" w:uiPriority="51"/>
-    <w:lsdException w:name="List Table 7 Colorful Accent 3" w:uiPriority="52"/>
-    <w:lsdException w:name="List Table 1 Light Accent 4" w:uiPriority="46"/>
-    <w:lsdException w:name="List Table 2 Accent 4" w:uiPriority="47"/>
-    <w:lsdException w:name="List Table 3 Accent 4" w:uiPriority="48"/>
-    <w:lsdException w:name="List Table 4 Accent 4" w:uiPriority="49"/>
-    <w:lsdException w:name="List Table 5 Dark Accent 4" w:uiPriority="50"/>
-    <w:lsdException w:name="List Table 6 Colorful Accent 4" w:uiPriority="51"/>
-    <w:lsdException w:name="List Table 7 Colorful Accent 4" w:uiPriority="52"/>
-    <w:lsdException w:name="List Table 1 Light Accent 5" w:uiPriority="46"/>
-    <w:lsdException w:name="List Table 2 Accent 5" w:uiPriority="47"/>
-    <w:lsdException w:name="List Table 3 Accent 5" w:uiPriority="48"/>
-    <w:lsdException w:name="List Table 4 Accent 5" w:uiPriority="49"/>
-    <w:lsdException w:name="List Table 5 Dark Accent 5" w:uiPriority="50"/>
-    <w:lsdException w:name="List Table 6 Colorful Accent 5" w:uiPriority="51"/>
-    <w:lsdException w:name="List Table 7 Colorful Accent 5" w:uiPriority="52"/>
-    <w:lsdException w:name="List Table 1 Light Accent 6" w:uiPriority="46"/>
-    <w:lsdException w:name="List Table 2 Accent 6" w:uiPriority="47"/>
-    <w:lsdException w:name="List Table 3 Accent 6" w:uiPriority="48"/>
-    <w:lsdException w:name="List Table 4 Accent 6" w:uiPriority="49"/>
-    <w:lsdException w:name="List Table 5 Dark Accent 6" w:uiPriority="50"/>
-    <w:lsdException w:name="List Table 6 Colorful Accent 6" w:uiPriority="51"/>
-    <w:lsdException w:name="List Table 7 Colorful Accent 6" w:uiPriority="52"/>
+  <w:latentStyles w:defLockedState="0" w:defUIPriority="99" w:defSemiHidden="1" w:defUnhideWhenUsed="1" w:defQFormat="0" w:count="276">
+    <w:lsdException w:name="Normal" w:semiHidden="0" w:uiPriority="0" w:unhideWhenUsed="0" w:qFormat="1"/>
+    <w:lsdException w:name="heading 1" w:semiHidden="0" w:uiPriority="9" w:unhideWhenUsed="0" w:qFormat="1"/>
+    <w:lsdException w:name="heading 2" w:uiPriority="9" w:qFormat="1"/>
+    <w:lsdException w:name="heading 3" w:uiPriority="9" w:qFormat="1"/>
+    <w:lsdException w:name="heading 4" w:uiPriority="9" w:qFormat="1"/>
+    <w:lsdException w:name="heading 5" w:uiPriority="9" w:qFormat="1"/>
+    <w:lsdException w:name="heading 6" w:uiPriority="9" w:qFormat="1"/>
+    <w:lsdException w:name="heading 7" w:uiPriority="9" w:qFormat="1"/>
+    <w:lsdException w:name="heading 8" w:uiPriority="9" w:qFormat="1"/>
+    <w:lsdException w:name="heading 9" w:uiPriority="9" w:qFormat="1"/>
+    <w:lsdException w:name="toc 1" w:uiPriority="39"/>
+    <w:lsdException w:name="toc 2" w:uiPriority="39"/>
+    <w:lsdException w:name="toc 3" w:uiPriority="39"/>
+    <w:lsdException w:name="toc 4" w:uiPriority="39"/>
+    <w:lsdException w:name="toc 5" w:uiPriority="39"/>
+    <w:lsdException w:name="toc 6" w:uiPriority="39"/>
+    <w:lsdException w:name="toc 7" w:uiPriority="39"/>
+    <w:lsdException w:name="toc 8" w:uiPriority="39"/>
+    <w:lsdException w:name="toc 9" w:uiPriority="39"/>
+    <w:lsdException w:name="caption" w:uiPriority="35" w:qFormat="1"/>
+    <w:lsdException w:name="List Bullet 2" w:uiPriority="0" w:qFormat="1"/>
+    <w:lsdException w:name="Title" w:semiHidden="0" w:uiPriority="10" w:unhideWhenUsed="0" w:qFormat="1"/>
+    <w:lsdException w:name="Default Paragraph Font" w:uiPriority="1"/>
+    <w:lsdException w:name="Subtitle" w:semiHidden="0" w:uiPriority="11" w:unhideWhenUsed="0" w:qFormat="1"/>
+    <w:lsdException w:name="Strong" w:semiHidden="0" w:uiPriority="22" w:unhideWhenUsed="0" w:qFormat="1"/>
+    <w:lsdException w:name="Emphasis" w:semiHidden="0" w:uiPriority="20" w:unhideWhenUsed="0" w:qFormat="1"/>
+    <w:lsdException w:name="Table Grid" w:semiHidden="0" w:uiPriority="59" w:unhideWhenUsed="0"/>
+    <w:lsdException w:name="Note Level 1" w:semiHidden="0" w:unhideWhenUsed="0"/>
+    <w:lsdException w:name="Note Level 2" w:semiHidden="0" w:unhideWhenUsed="0"/>
+    <w:lsdException w:name="Note Level 3" w:semiHidden="0" w:unhideWhenUsed="0"/>
+    <w:lsdException w:name="Note Level 4" w:semiHidden="0" w:unhideWhenUsed="0"/>
+    <w:lsdException w:name="Note Level 5" w:semiHidden="0" w:unhideWhenUsed="0"/>
+    <w:lsdException w:name="Note Level 6" w:semiHidden="0" w:unhideWhenUsed="0"/>
+    <w:lsdException w:name="Note Level 7" w:semiHidden="0" w:unhideWhenUsed="0"/>
+    <w:lsdException w:name="Note Level 8" w:semiHidden="0" w:unhideWhenUsed="0"/>
+    <w:lsdException w:name="Note Level 9" w:semiHidden="0" w:unhideWhenUsed="0"/>
+    <w:lsdException w:name="Placeholder Text" w:unhideWhenUsed="0"/>
+    <w:lsdException w:name="No Spacing" w:semiHidden="0" w:uiPriority="1" w:unhideWhenUsed="0" w:qFormat="1"/>
+    <w:lsdException w:name="Light Shading" w:semiHidden="0" w:uiPriority="60" w:unhideWhenUsed="0"/>
+    <w:lsdException w:name="Light List" w:semiHidden="0" w:uiPriority="61" w:unhideWhenUsed="0"/>
+    <w:lsdException w:name="Light Grid" w:semiHidden="0" w:uiPriority="62" w:unhideWhenUsed="0"/>
+    <w:lsdException w:name="Medium Shading 1" w:semiHidden="0" w:uiPriority="63" w:unhideWhenUsed="0"/>
+    <w:lsdException w:name="Medium Shading 2" w:semiHidden="0" w:uiPriority="64" w:unhideWhenUsed="0"/>
+    <w:lsdException w:name="Medium List 1" w:semiHidden="0" w:uiPriority="65" w:unhideWhenUsed="0"/>
+    <w:lsdException w:name="Medium List 2" w:semiHidden="0" w:uiPriority="66" w:unhideWhenUsed="0"/>
+    <w:lsdException w:name="Medium Grid 1" w:semiHidden="0" w:uiPriority="67" w:unhideWhenUsed="0"/>
+    <w:lsdException w:name="Medium Grid 2" w:semiHidden="0" w:uiPriority="68" w:unhideWhenUsed="0"/>
+    <w:lsdException w:name="Medium Grid 3" w:semiHidden="0" w:uiPriority="69" w:unhideWhenUsed="0"/>
+    <w:lsdException w:name="Dark List" w:semiHidden="0" w:uiPriority="70" w:unhideWhenUsed="0"/>
+    <w:lsdException w:name="Colorful Shading" w:semiHidden="0" w:uiPriority="71" w:unhideWhenUsed="0"/>
+    <w:lsdException w:name="Colorful List" w:semiHidden="0" w:uiPriority="72" w:unhideWhenUsed="0"/>
+    <w:lsdException w:name="Colorful Grid" w:semiHidden="0" w:uiPriority="73" w:unhideWhenUsed="0"/>
+    <w:lsdException w:name="Light Shading Accent 1" w:semiHidden="0" w:uiPriority="60" w:unhideWhenUsed="0"/>
+    <w:lsdException w:name="Light List Accent 1" w:semiHidden="0" w:uiPriority="61" w:unhideWhenUsed="0"/>
+    <w:lsdException w:name="Light Grid Accent 1" w:semiHidden="0" w:uiPriority="62" w:unhideWhenUsed="0"/>
+    <w:lsdException w:name="Medium Shading 1 Accent 1" w:semiHidden="0" w:uiPriority="63" w:unhideWhenUsed="0"/>
+    <w:lsdException w:name="Medium Shading 2 Accent 1" w:semiHidden="0" w:uiPriority="64" w:unhideWhenUsed="0"/>
+    <w:lsdException w:name="Medium List 1 Accent 1" w:semiHidden="0" w:uiPriority="65" w:unhideWhenUsed="0"/>
+    <w:lsdException w:name="Revision" w:unhideWhenUsed="0"/>
+    <w:lsdException w:name="List Paragraph" w:semiHidden="0" w:uiPriority="34" w:unhideWhenUsed="0" w:qFormat="1"/>
+    <w:lsdException w:name="Quote" w:semiHidden="0" w:uiPriority="29" w:unhideWhenUsed="0" w:qFormat="1"/>
+    <w:lsdException w:name="Intense Quote" w:semiHidden="0" w:uiPriority="30" w:unhideWhenUsed="0" w:qFormat="1"/>
+    <w:lsdException w:name="Medium List 2 Accent 1" w:semiHidden="0" w:uiPriority="66" w:unhideWhenUsed="0"/>
+    <w:lsdException w:name="Medium Grid 1 Accent 1" w:semiHidden="0" w:uiPriority="67" w:unhideWhenUsed="0"/>
+    <w:lsdException w:name="Medium Grid 2 Accent 1" w:semiHidden="0" w:uiPriority="68" w:unhideWhenUsed="0"/>
+    <w:lsdException w:name="Medium Grid 3 Accent 1" w:semiHidden="0" w:uiPriority="69" w:unhideWhenUsed="0"/>
+    <w:lsdException w:name="Dark List Accent 1" w:semiHidden="0" w:uiPriority="70" w:unhideWhenUsed="0"/>
+    <w:lsdException w:name="Colorful Shading Accent 1" w:semiHidden="0" w:uiPriority="71" w:unhideWhenUsed="0"/>
+    <w:lsdException w:name="Colorful List Accent 1" w:semiHidden="0" w:uiPriority="72" w:unhideWhenUsed="0"/>
+    <w:lsdException w:name="Colorful Grid Accent 1" w:semiHidden="0" w:uiPriority="73" w:unhideWhenUsed="0"/>
+    <w:lsdException w:name="Light Shading Accent 2" w:semiHidden="0" w:uiPriority="60" w:unhideWhenUsed="0"/>
+    <w:lsdException w:name="Light List Accent 2" w:semiHidden="0" w:uiPriority="61" w:unhideWhenUsed="0"/>
+    <w:lsdException w:name="Light Grid Accent 2" w:semiHidden="0" w:uiPriority="62" w:unhideWhenUsed="0"/>
+    <w:lsdException w:name="Medium Shading 1 Accent 2" w:semiHidden="0" w:uiPriority="63" w:unhideWhenUsed="0"/>
+    <w:lsdException w:name="Medium Shading 2 Accent 2" w:semiHidden="0" w:uiPriority="64" w:unhideWhenUsed="0"/>
+    <w:lsdException w:name="Medium List 1 Accent 2" w:semiHidden="0" w:uiPriority="65" w:unhideWhenUsed="0"/>
+    <w:lsdException w:name="Medium List 2 Accent 2" w:semiHidden="0" w:uiPriority="66" w:unhideWhenUsed="0"/>
+    <w:lsdException w:name="Medium Grid 1 Accent 2" w:semiHidden="0" w:uiPriority="67" w:unhideWhenUsed="0"/>
+    <w:lsdException w:name="Medium Grid 2 Accent 2" w:semiHidden="0" w:uiPriority="68" w:unhideWhenUsed="0"/>
+    <w:lsdException w:name="Medium Grid 3 Accent 2" w:semiHidden="0" w:uiPriority="69" w:unhideWhenUsed="0"/>
+    <w:lsdException w:name="Dark List Accent 2" w:semiHidden="0" w:uiPriority="70" w:unhideWhenUsed="0"/>
+    <w:lsdException w:name="Colorful Shading Accent 2" w:semiHidden="0" w:uiPriority="71" w:unhideWhenUsed="0"/>
+    <w:lsdException w:name="Colorful List Accent 2" w:semiHidden="0" w:uiPriority="72" w:unhideWhenUsed="0"/>
+    <w:lsdException w:name="Colorful Grid Accent 2" w:semiHidden="0" w:uiPriority="73" w:unhideWhenUsed="0"/>
+    <w:lsdException w:name="Light Shading Accent 3" w:semiHidden="0" w:uiPriority="60" w:unhideWhenUsed="0"/>
+    <w:lsdException w:name="Light List Accent 3" w:semiHidden="0" w:uiPriority="61" w:unhideWhenUsed="0"/>
+    <w:lsdException w:name="Light Grid Accent 3" w:semiHidden="0" w:uiPriority="62" w:unhideWhenUsed="0"/>
+    <w:lsdException w:name="Medium Shading 1 Accent 3" w:semiHidden="0" w:uiPriority="63" w:unhideWhenUsed="0"/>
+    <w:lsdException w:name="Medium Shading 2 Accent 3" w:semiHidden="0" w:uiPriority="64" w:unhideWhenUsed="0"/>
+    <w:lsdException w:name="Medium List 1 Accent 3" w:semiHidden="0" w:uiPriority="65" w:unhideWhenUsed="0"/>
+    <w:lsdException w:name="Medium List 2 Accent 3" w:semiHidden="0" w:uiPriority="66" w:unhideWhenUsed="0"/>
+    <w:lsdException w:name="Medium Grid 1 Accent 3" w:semiHidden="0" w:uiPriority="67" w:unhideWhenUsed="0"/>
+    <w:lsdException w:name="Medium Grid 2 Accent 3" w:semiHidden="0" w:uiPriority="68" w:unhideWhenUsed="0"/>
+    <w:lsdException w:name="Medium Grid 3 Accent 3" w:semiHidden="0" w:uiPriority="69" w:unhideWhenUsed="0"/>
+    <w:lsdException w:name="Dark List Accent 3" w:semiHidden="0" w:uiPriority="70" w:unhideWhenUsed="0"/>
+    <w:lsdException w:name="Colorful Shading Accent 3" w:semiHidden="0" w:uiPriority="71" w:unhideWhenUsed="0"/>
+    <w:lsdException w:name="Colorful List Accent 3" w:semiHidden="0" w:uiPriority="72" w:unhideWhenUsed="0"/>
+    <w:lsdException w:name="Colorful Grid Accent 3" w:semiHidden="0" w:uiPriority="73" w:unhideWhenUsed="0"/>
+    <w:lsdException w:name="Light Shading Accent 4" w:semiHidden="0" w:uiPriority="60" w:unhideWhenUsed="0"/>
+    <w:lsdException w:name="Light List Accent 4" w:semiHidden="0" w:uiPriority="61" w:unhideWhenUsed="0"/>
+    <w:lsdException w:name="Light Grid Accent 4" w:semiHidden="0" w:uiPriority="62" w:unhideWhenUsed="0"/>
+    <w:lsdException w:name="Medium Shading 1 Accent 4" w:semiHidden="0" w:uiPriority="63" w:unhideWhenUsed="0"/>
+    <w:lsdException w:name="Medium Shading 2 Accent 4" w:semiHidden="0" w:uiPriority="64" w:unhideWhenUsed="0"/>
+    <w:lsdException w:name="Medium List 1 Accent 4" w:semiHidden="0" w:uiPriority="65" w:unhideWhenUsed="0"/>
+    <w:lsdException w:name="Medium List 2 Accent 4" w:semiHidden="0" w:uiPriority="66" w:unhideWhenUsed="0"/>
+    <w:lsdException w:name="Medium Grid 1 Accent 4" w:semiHidden="0" w:uiPriority="67" w:unhideWhenUsed="0"/>
+    <w:lsdException w:name="Medium Grid 2 Accent 4" w:semiHidden="0" w:uiPriority="68" w:unhideWhenUsed="0"/>
+    <w:lsdException w:name="Medium Grid 3 Accent 4" w:semiHidden="0" w:uiPriority="69" w:unhideWhenUsed="0"/>
+    <w:lsdException w:name="Dark List Accent 4" w:semiHidden="0" w:uiPriority="70" w:unhideWhenUsed="0"/>
+    <w:lsdException w:name="Colorful Shading Accent 4" w:semiHidden="0" w:uiPriority="71" w:unhideWhenUsed="0"/>
+    <w:lsdException w:name="Colorful List Accent 4" w:semiHidden="0" w:uiPriority="72" w:unhideWhenUsed="0"/>
+    <w:lsdException w:name="Colorful Grid Accent 4" w:semiHidden="0" w:uiPriority="73" w:unhideWhenUsed="0"/>
+    <w:lsdException w:name="Light Shading Accent 5" w:semiHidden="0" w:uiPriority="60" w:unhideWhenUsed="0"/>
+    <w:lsdException w:name="Light List Accent 5" w:semiHidden="0" w:uiPriority="61" w:unhideWhenUsed="0"/>
+    <w:lsdException w:name="Light Grid Accent 5" w:semiHidden="0" w:uiPriority="62" w:unhideWhenUsed="0"/>
+    <w:lsdException w:name="Medium Shading 1 Accent 5" w:semiHidden="0" w:uiPriority="63" w:unhideWhenUsed="0"/>
+    <w:lsdException w:name="Medium Shading 2 Accent 5" w:semiHidden="0" w:uiPriority="64" w:unhideWhenUsed="0"/>
+    <w:lsdException w:name="Medium List 1 Accent 5" w:semiHidden="0" w:uiPriority="65" w:unhideWhenUsed="0"/>
+    <w:lsdException w:name="Medium List 2 Accent 5" w:semiHidden="0" w:uiPriority="66" w:unhideWhenUsed="0"/>
+    <w:lsdException w:name="Medium Grid 1 Accent 5" w:semiHidden="0" w:uiPriority="67" w:unhideWhenUsed="0"/>
+    <w:lsdException w:name="Medium Grid 2 Accent 5" w:semiHidden="0" w:uiPriority="68" w:unhideWhenUsed="0"/>
+    <w:lsdException w:name="Medium Grid 3 Accent 5" w:semiHidden="0" w:uiPriority="69" w:unhideWhenUsed="0"/>
+    <w:lsdException w:name="Dark List Accent 5" w:semiHidden="0" w:uiPriority="70" w:unhideWhenUsed="0"/>
+    <w:lsdException w:name="Colorful Shading Accent 5" w:semiHidden="0" w:uiPriority="71" w:unhideWhenUsed="0"/>
+    <w:lsdException w:name="Colorful List Accent 5" w:semiHidden="0" w:uiPriority="72" w:unhideWhenUsed="0"/>
+    <w:lsdException w:name="Colorful Grid Accent 5" w:semiHidden="0" w:uiPriority="73" w:unhideWhenUsed="0"/>
+    <w:lsdException w:name="Light Shading Accent 6" w:semiHidden="0" w:uiPriority="60" w:unhideWhenUsed="0"/>
+    <w:lsdException w:name="Light List Accent 6" w:semiHidden="0" w:uiPriority="61" w:unhideWhenUsed="0"/>
+    <w:lsdException w:name="Light Grid Accent 6" w:semiHidden="0" w:uiPriority="62" w:unhideWhenUsed="0"/>
+    <w:lsdException w:name="Medium Shading 1 Accent 6" w:semiHidden="0" w:uiPriority="63" w:unhideWhenUsed="0"/>
+    <w:lsdException w:name="Medium Shading 2 Accent 6" w:semiHidden="0" w:uiPriority="64" w:unhideWhenUsed="0"/>
+    <w:lsdException w:name="Medium List 1 Accent 6" w:semiHidden="0" w:uiPriority="65" w:unhideWhenUsed="0"/>
+    <w:lsdException w:name="Medium List 2 Accent 6" w:semiHidden="0" w:uiPriority="66" w:unhideWhenUsed="0"/>
+    <w:lsdException w:name="Medium Grid 1 Accent 6" w:semiHidden="0" w:uiPriority="67" w:unhideWhenUsed="0"/>
+    <w:lsdException w:name="Medium Grid 2 Accent 6" w:semiHidden="0" w:uiPriority="68" w:unhideWhenUsed="0"/>
+    <w:lsdException w:name="Medium Grid 3 Accent 6" w:semiHidden="0" w:uiPriority="69" w:unhideWhenUsed="0"/>
+    <w:lsdException w:name="Dark List Accent 6" w:semiHidden="0" w:uiPriority="70" w:unhideWhenUsed="0"/>
+    <w:lsdException w:name="Colorful Shading Accent 6" w:semiHidden="0" w:uiPriority="71" w:unhideWhenUsed="0"/>
+    <w:lsdException w:name="Colorful List Accent 6" w:semiHidden="0" w:uiPriority="72" w:unhideWhenUsed="0"/>
+    <w:lsdException w:name="Colorful Grid Accent 6" w:semiHidden="0" w:uiPriority="73" w:unhideWhenUsed="0"/>
+    <w:lsdException w:name="Subtle Emphasis" w:semiHidden="0" w:uiPriority="19" w:unhideWhenUsed="0" w:qFormat="1"/>
+    <w:lsdException w:name="Intense Emphasis" w:semiHidden="0" w:uiPriority="21" w:unhideWhenUsed="0" w:qFormat="1"/>
+    <w:lsdException w:name="Subtle Reference" w:semiHidden="0" w:uiPriority="31" w:unhideWhenUsed="0" w:qFormat="1"/>
+    <w:lsdException w:name="Intense Reference" w:semiHidden="0" w:uiPriority="32" w:unhideWhenUsed="0" w:qFormat="1"/>
+    <w:lsdException w:name="Book Title" w:semiHidden="0" w:uiPriority="33" w:unhideWhenUsed="0" w:qFormat="1"/>
+    <w:lsdException w:name="Bibliography" w:uiPriority="37"/>
+    <w:lsdException w:name="TOC Heading" w:uiPriority="39" w:qFormat="1"/>
   </w:latentStyles>
   <w:style w:type="paragraph" w:default="1" w:styleId="Normal">
     <w:name w:val="Normal"/>
@@ -2480,12 +2757,13 @@
     <w:semiHidden/>
     <w:unhideWhenUsed/>
   </w:style>
-  <w:style w:type="table" w:styleId="Grilledutableau">
+  <w:style w:type="table" w:styleId="Grille">
     <w:name w:val="Table Grid"/>
     <w:basedOn w:val="TableauNormal"/>
     <w:uiPriority w:val="59"/>
     <w:rsid w:val="00FA045C"/>
     <w:tblPr>
+      <w:tblInd w:w="0" w:type="dxa"/>
       <w:tblBorders>
         <w:top w:val="single" w:sz="4" w:space="0" w:color="auto"/>
         <w:left w:val="single" w:sz="4" w:space="0" w:color="auto"/>
@@ -2494,6 +2772,301 @@
         <w:insideH w:val="single" w:sz="4" w:space="0" w:color="auto"/>
         <w:insideV w:val="single" w:sz="4" w:space="0" w:color="auto"/>
       </w:tblBorders>
+      <w:tblCellMar>
+        <w:top w:w="0" w:type="dxa"/>
+        <w:left w:w="108" w:type="dxa"/>
+        <w:bottom w:w="0" w:type="dxa"/>
+        <w:right w:w="108" w:type="dxa"/>
+      </w:tblCellMar>
+    </w:tblPr>
+  </w:style>
+  <w:style w:type="character" w:customStyle="1" w:styleId="Titre1Car">
+    <w:name w:val="Titre 1 Car"/>
+    <w:basedOn w:val="Policepardfaut"/>
+    <w:link w:val="Titre1"/>
+    <w:uiPriority w:val="9"/>
+    <w:rsid w:val="004A1822"/>
+    <w:rPr>
+      <w:rFonts w:asciiTheme="majorHAnsi" w:eastAsiaTheme="majorEastAsia" w:hAnsiTheme="majorHAnsi" w:cstheme="majorBidi"/>
+      <w:b/>
+      <w:bCs/>
+      <w:color w:val="345A8A" w:themeColor="accent1" w:themeShade="B5"/>
+      <w:szCs w:val="32"/>
+    </w:rPr>
+  </w:style>
+  <w:style w:type="paragraph" w:styleId="Listepuces2">
+    <w:name w:val="List Bullet 2"/>
+    <w:basedOn w:val="Normal"/>
+    <w:autoRedefine/>
+    <w:qFormat/>
+    <w:rsid w:val="00DA7097"/>
+    <w:pPr>
+      <w:numPr>
+        <w:numId w:val="1"/>
+      </w:numPr>
+      <w:tabs>
+        <w:tab w:val="clear" w:pos="2061"/>
+        <w:tab w:val="num" w:pos="879"/>
+      </w:tabs>
+      <w:suppressAutoHyphens/>
+      <w:ind w:left="125" w:hanging="142"/>
+      <w:jc w:val="left"/>
+    </w:pPr>
+    <w:rPr>
+      <w:rFonts w:ascii="Arial" w:eastAsia="Times New Roman" w:hAnsi="Arial" w:cs="Times New Roman"/>
+      <w:noProof/>
+      <w:color w:val="000000"/>
+      <w:szCs w:val="20"/>
+      <w:lang w:val="en-CA" w:eastAsia="fr-CA"/>
+    </w:rPr>
+  </w:style>
+</w:styles>
+</file>
+
+<file path=word/stylesWithEffects.xml><?xml version="1.0" encoding="utf-8"?>
+<w:styles xmlns:wpc="http://schemas.microsoft.com/office/word/2010/wordprocessingCanvas" xmlns:mo="http://schemas.microsoft.com/office/mac/office/2008/main" xmlns:mc="http://schemas.openxmlformats.org/markup-compatibility/2006" xmlns:mv="urn:schemas-microsoft-com:mac:vml" xmlns:o="urn:schemas-microsoft-com:office:office" xmlns:r="http://schemas.openxmlformats.org/officeDocument/2006/relationships" xmlns:m="http://schemas.openxmlformats.org/officeDocument/2006/math" xmlns:v="urn:schemas-microsoft-com:vml" xmlns:wp14="http://schemas.microsoft.com/office/word/2010/wordprocessingDrawing" xmlns:wp="http://schemas.openxmlformats.org/drawingml/2006/wordprocessingDrawing" xmlns:w10="urn:schemas-microsoft-com:office:word" xmlns:w="http://schemas.openxmlformats.org/wordprocessingml/2006/main" xmlns:w14="http://schemas.microsoft.com/office/word/2010/wordml" xmlns:wpg="http://schemas.microsoft.com/office/word/2010/wordprocessingGroup" xmlns:wpi="http://schemas.microsoft.com/office/word/2010/wordprocessingInk" xmlns:wne="http://schemas.microsoft.com/office/word/2006/wordml" xmlns:wps="http://schemas.microsoft.com/office/word/2010/wordprocessingShape" mc:Ignorable="w14 wp14">
+  <w:docDefaults>
+    <w:rPrDefault>
+      <w:rPr>
+        <w:rFonts w:asciiTheme="minorHAnsi" w:eastAsiaTheme="minorEastAsia" w:hAnsiTheme="minorHAnsi" w:cstheme="minorBidi"/>
+        <w:sz w:val="24"/>
+        <w:szCs w:val="24"/>
+        <w:lang w:val="fr-CA" w:eastAsia="fr-FR" w:bidi="ar-SA"/>
+      </w:rPr>
+    </w:rPrDefault>
+    <w:pPrDefault/>
+  </w:docDefaults>
+  <w:latentStyles w:defLockedState="0" w:defUIPriority="99" w:defSemiHidden="1" w:defUnhideWhenUsed="1" w:defQFormat="0" w:count="276">
+    <w:lsdException w:name="Normal" w:semiHidden="0" w:uiPriority="0" w:unhideWhenUsed="0" w:qFormat="1"/>
+    <w:lsdException w:name="heading 1" w:semiHidden="0" w:uiPriority="9" w:unhideWhenUsed="0" w:qFormat="1"/>
+    <w:lsdException w:name="heading 2" w:uiPriority="9" w:qFormat="1"/>
+    <w:lsdException w:name="heading 3" w:uiPriority="9" w:qFormat="1"/>
+    <w:lsdException w:name="heading 4" w:uiPriority="9" w:qFormat="1"/>
+    <w:lsdException w:name="heading 5" w:uiPriority="9" w:qFormat="1"/>
+    <w:lsdException w:name="heading 6" w:uiPriority="9" w:qFormat="1"/>
+    <w:lsdException w:name="heading 7" w:uiPriority="9" w:qFormat="1"/>
+    <w:lsdException w:name="heading 8" w:uiPriority="9" w:qFormat="1"/>
+    <w:lsdException w:name="heading 9" w:uiPriority="9" w:qFormat="1"/>
+    <w:lsdException w:name="toc 1" w:uiPriority="39"/>
+    <w:lsdException w:name="toc 2" w:uiPriority="39"/>
+    <w:lsdException w:name="toc 3" w:uiPriority="39"/>
+    <w:lsdException w:name="toc 4" w:uiPriority="39"/>
+    <w:lsdException w:name="toc 5" w:uiPriority="39"/>
+    <w:lsdException w:name="toc 6" w:uiPriority="39"/>
+    <w:lsdException w:name="toc 7" w:uiPriority="39"/>
+    <w:lsdException w:name="toc 8" w:uiPriority="39"/>
+    <w:lsdException w:name="toc 9" w:uiPriority="39"/>
+    <w:lsdException w:name="caption" w:uiPriority="35" w:qFormat="1"/>
+    <w:lsdException w:name="List Bullet 2" w:uiPriority="0" w:qFormat="1"/>
+    <w:lsdException w:name="Title" w:semiHidden="0" w:uiPriority="10" w:unhideWhenUsed="0" w:qFormat="1"/>
+    <w:lsdException w:name="Default Paragraph Font" w:uiPriority="1"/>
+    <w:lsdException w:name="Subtitle" w:semiHidden="0" w:uiPriority="11" w:unhideWhenUsed="0" w:qFormat="1"/>
+    <w:lsdException w:name="Strong" w:semiHidden="0" w:uiPriority="22" w:unhideWhenUsed="0" w:qFormat="1"/>
+    <w:lsdException w:name="Emphasis" w:semiHidden="0" w:uiPriority="20" w:unhideWhenUsed="0" w:qFormat="1"/>
+    <w:lsdException w:name="Table Grid" w:semiHidden="0" w:uiPriority="59" w:unhideWhenUsed="0"/>
+    <w:lsdException w:name="Note Level 1" w:semiHidden="0" w:unhideWhenUsed="0"/>
+    <w:lsdException w:name="Note Level 2" w:semiHidden="0" w:unhideWhenUsed="0"/>
+    <w:lsdException w:name="Note Level 3" w:semiHidden="0" w:unhideWhenUsed="0"/>
+    <w:lsdException w:name="Note Level 4" w:semiHidden="0" w:unhideWhenUsed="0"/>
+    <w:lsdException w:name="Note Level 5" w:semiHidden="0" w:unhideWhenUsed="0"/>
+    <w:lsdException w:name="Note Level 6" w:semiHidden="0" w:unhideWhenUsed="0"/>
+    <w:lsdException w:name="Note Level 7" w:semiHidden="0" w:unhideWhenUsed="0"/>
+    <w:lsdException w:name="Note Level 8" w:semiHidden="0" w:unhideWhenUsed="0"/>
+    <w:lsdException w:name="Note Level 9" w:semiHidden="0" w:unhideWhenUsed="0"/>
+    <w:lsdException w:name="Placeholder Text" w:unhideWhenUsed="0"/>
+    <w:lsdException w:name="No Spacing" w:semiHidden="0" w:uiPriority="1" w:unhideWhenUsed="0" w:qFormat="1"/>
+    <w:lsdException w:name="Light Shading" w:semiHidden="0" w:uiPriority="60" w:unhideWhenUsed="0"/>
+    <w:lsdException w:name="Light List" w:semiHidden="0" w:uiPriority="61" w:unhideWhenUsed="0"/>
+    <w:lsdException w:name="Light Grid" w:semiHidden="0" w:uiPriority="62" w:unhideWhenUsed="0"/>
+    <w:lsdException w:name="Medium Shading 1" w:semiHidden="0" w:uiPriority="63" w:unhideWhenUsed="0"/>
+    <w:lsdException w:name="Medium Shading 2" w:semiHidden="0" w:uiPriority="64" w:unhideWhenUsed="0"/>
+    <w:lsdException w:name="Medium List 1" w:semiHidden="0" w:uiPriority="65" w:unhideWhenUsed="0"/>
+    <w:lsdException w:name="Medium List 2" w:semiHidden="0" w:uiPriority="66" w:unhideWhenUsed="0"/>
+    <w:lsdException w:name="Medium Grid 1" w:semiHidden="0" w:uiPriority="67" w:unhideWhenUsed="0"/>
+    <w:lsdException w:name="Medium Grid 2" w:semiHidden="0" w:uiPriority="68" w:unhideWhenUsed="0"/>
+    <w:lsdException w:name="Medium Grid 3" w:semiHidden="0" w:uiPriority="69" w:unhideWhenUsed="0"/>
+    <w:lsdException w:name="Dark List" w:semiHidden="0" w:uiPriority="70" w:unhideWhenUsed="0"/>
+    <w:lsdException w:name="Colorful Shading" w:semiHidden="0" w:uiPriority="71" w:unhideWhenUsed="0"/>
+    <w:lsdException w:name="Colorful List" w:semiHidden="0" w:uiPriority="72" w:unhideWhenUsed="0"/>
+    <w:lsdException w:name="Colorful Grid" w:semiHidden="0" w:uiPriority="73" w:unhideWhenUsed="0"/>
+    <w:lsdException w:name="Light Shading Accent 1" w:semiHidden="0" w:uiPriority="60" w:unhideWhenUsed="0"/>
+    <w:lsdException w:name="Light List Accent 1" w:semiHidden="0" w:uiPriority="61" w:unhideWhenUsed="0"/>
+    <w:lsdException w:name="Light Grid Accent 1" w:semiHidden="0" w:uiPriority="62" w:unhideWhenUsed="0"/>
+    <w:lsdException w:name="Medium Shading 1 Accent 1" w:semiHidden="0" w:uiPriority="63" w:unhideWhenUsed="0"/>
+    <w:lsdException w:name="Medium Shading 2 Accent 1" w:semiHidden="0" w:uiPriority="64" w:unhideWhenUsed="0"/>
+    <w:lsdException w:name="Medium List 1 Accent 1" w:semiHidden="0" w:uiPriority="65" w:unhideWhenUsed="0"/>
+    <w:lsdException w:name="Revision" w:unhideWhenUsed="0"/>
+    <w:lsdException w:name="List Paragraph" w:semiHidden="0" w:uiPriority="34" w:unhideWhenUsed="0" w:qFormat="1"/>
+    <w:lsdException w:name="Quote" w:semiHidden="0" w:uiPriority="29" w:unhideWhenUsed="0" w:qFormat="1"/>
+    <w:lsdException w:name="Intense Quote" w:semiHidden="0" w:uiPriority="30" w:unhideWhenUsed="0" w:qFormat="1"/>
+    <w:lsdException w:name="Medium List 2 Accent 1" w:semiHidden="0" w:uiPriority="66" w:unhideWhenUsed="0"/>
+    <w:lsdException w:name="Medium Grid 1 Accent 1" w:semiHidden="0" w:uiPriority="67" w:unhideWhenUsed="0"/>
+    <w:lsdException w:name="Medium Grid 2 Accent 1" w:semiHidden="0" w:uiPriority="68" w:unhideWhenUsed="0"/>
+    <w:lsdException w:name="Medium Grid 3 Accent 1" w:semiHidden="0" w:uiPriority="69" w:unhideWhenUsed="0"/>
+    <w:lsdException w:name="Dark List Accent 1" w:semiHidden="0" w:uiPriority="70" w:unhideWhenUsed="0"/>
+    <w:lsdException w:name="Colorful Shading Accent 1" w:semiHidden="0" w:uiPriority="71" w:unhideWhenUsed="0"/>
+    <w:lsdException w:name="Colorful List Accent 1" w:semiHidden="0" w:uiPriority="72" w:unhideWhenUsed="0"/>
+    <w:lsdException w:name="Colorful Grid Accent 1" w:semiHidden="0" w:uiPriority="73" w:unhideWhenUsed="0"/>
+    <w:lsdException w:name="Light Shading Accent 2" w:semiHidden="0" w:uiPriority="60" w:unhideWhenUsed="0"/>
+    <w:lsdException w:name="Light List Accent 2" w:semiHidden="0" w:uiPriority="61" w:unhideWhenUsed="0"/>
+    <w:lsdException w:name="Light Grid Accent 2" w:semiHidden="0" w:uiPriority="62" w:unhideWhenUsed="0"/>
+    <w:lsdException w:name="Medium Shading 1 Accent 2" w:semiHidden="0" w:uiPriority="63" w:unhideWhenUsed="0"/>
+    <w:lsdException w:name="Medium Shading 2 Accent 2" w:semiHidden="0" w:uiPriority="64" w:unhideWhenUsed="0"/>
+    <w:lsdException w:name="Medium List 1 Accent 2" w:semiHidden="0" w:uiPriority="65" w:unhideWhenUsed="0"/>
+    <w:lsdException w:name="Medium List 2 Accent 2" w:semiHidden="0" w:uiPriority="66" w:unhideWhenUsed="0"/>
+    <w:lsdException w:name="Medium Grid 1 Accent 2" w:semiHidden="0" w:uiPriority="67" w:unhideWhenUsed="0"/>
+    <w:lsdException w:name="Medium Grid 2 Accent 2" w:semiHidden="0" w:uiPriority="68" w:unhideWhenUsed="0"/>
+    <w:lsdException w:name="Medium Grid 3 Accent 2" w:semiHidden="0" w:uiPriority="69" w:unhideWhenUsed="0"/>
+    <w:lsdException w:name="Dark List Accent 2" w:semiHidden="0" w:uiPriority="70" w:unhideWhenUsed="0"/>
+    <w:lsdException w:name="Colorful Shading Accent 2" w:semiHidden="0" w:uiPriority="71" w:unhideWhenUsed="0"/>
+    <w:lsdException w:name="Colorful List Accent 2" w:semiHidden="0" w:uiPriority="72" w:unhideWhenUsed="0"/>
+    <w:lsdException w:name="Colorful Grid Accent 2" w:semiHidden="0" w:uiPriority="73" w:unhideWhenUsed="0"/>
+    <w:lsdException w:name="Light Shading Accent 3" w:semiHidden="0" w:uiPriority="60" w:unhideWhenUsed="0"/>
+    <w:lsdException w:name="Light List Accent 3" w:semiHidden="0" w:uiPriority="61" w:unhideWhenUsed="0"/>
+    <w:lsdException w:name="Light Grid Accent 3" w:semiHidden="0" w:uiPriority="62" w:unhideWhenUsed="0"/>
+    <w:lsdException w:name="Medium Shading 1 Accent 3" w:semiHidden="0" w:uiPriority="63" w:unhideWhenUsed="0"/>
+    <w:lsdException w:name="Medium Shading 2 Accent 3" w:semiHidden="0" w:uiPriority="64" w:unhideWhenUsed="0"/>
+    <w:lsdException w:name="Medium List 1 Accent 3" w:semiHidden="0" w:uiPriority="65" w:unhideWhenUsed="0"/>
+    <w:lsdException w:name="Medium List 2 Accent 3" w:semiHidden="0" w:uiPriority="66" w:unhideWhenUsed="0"/>
+    <w:lsdException w:name="Medium Grid 1 Accent 3" w:semiHidden="0" w:uiPriority="67" w:unhideWhenUsed="0"/>
+    <w:lsdException w:name="Medium Grid 2 Accent 3" w:semiHidden="0" w:uiPriority="68" w:unhideWhenUsed="0"/>
+    <w:lsdException w:name="Medium Grid 3 Accent 3" w:semiHidden="0" w:uiPriority="69" w:unhideWhenUsed="0"/>
+    <w:lsdException w:name="Dark List Accent 3" w:semiHidden="0" w:uiPriority="70" w:unhideWhenUsed="0"/>
+    <w:lsdException w:name="Colorful Shading Accent 3" w:semiHidden="0" w:uiPriority="71" w:unhideWhenUsed="0"/>
+    <w:lsdException w:name="Colorful List Accent 3" w:semiHidden="0" w:uiPriority="72" w:unhideWhenUsed="0"/>
+    <w:lsdException w:name="Colorful Grid Accent 3" w:semiHidden="0" w:uiPriority="73" w:unhideWhenUsed="0"/>
+    <w:lsdException w:name="Light Shading Accent 4" w:semiHidden="0" w:uiPriority="60" w:unhideWhenUsed="0"/>
+    <w:lsdException w:name="Light List Accent 4" w:semiHidden="0" w:uiPriority="61" w:unhideWhenUsed="0"/>
+    <w:lsdException w:name="Light Grid Accent 4" w:semiHidden="0" w:uiPriority="62" w:unhideWhenUsed="0"/>
+    <w:lsdException w:name="Medium Shading 1 Accent 4" w:semiHidden="0" w:uiPriority="63" w:unhideWhenUsed="0"/>
+    <w:lsdException w:name="Medium Shading 2 Accent 4" w:semiHidden="0" w:uiPriority="64" w:unhideWhenUsed="0"/>
+    <w:lsdException w:name="Medium List 1 Accent 4" w:semiHidden="0" w:uiPriority="65" w:unhideWhenUsed="0"/>
+    <w:lsdException w:name="Medium List 2 Accent 4" w:semiHidden="0" w:uiPriority="66" w:unhideWhenUsed="0"/>
+    <w:lsdException w:name="Medium Grid 1 Accent 4" w:semiHidden="0" w:uiPriority="67" w:unhideWhenUsed="0"/>
+    <w:lsdException w:name="Medium Grid 2 Accent 4" w:semiHidden="0" w:uiPriority="68" w:unhideWhenUsed="0"/>
+    <w:lsdException w:name="Medium Grid 3 Accent 4" w:semiHidden="0" w:uiPriority="69" w:unhideWhenUsed="0"/>
+    <w:lsdException w:name="Dark List Accent 4" w:semiHidden="0" w:uiPriority="70" w:unhideWhenUsed="0"/>
+    <w:lsdException w:name="Colorful Shading Accent 4" w:semiHidden="0" w:uiPriority="71" w:unhideWhenUsed="0"/>
+    <w:lsdException w:name="Colorful List Accent 4" w:semiHidden="0" w:uiPriority="72" w:unhideWhenUsed="0"/>
+    <w:lsdException w:name="Colorful Grid Accent 4" w:semiHidden="0" w:uiPriority="73" w:unhideWhenUsed="0"/>
+    <w:lsdException w:name="Light Shading Accent 5" w:semiHidden="0" w:uiPriority="60" w:unhideWhenUsed="0"/>
+    <w:lsdException w:name="Light List Accent 5" w:semiHidden="0" w:uiPriority="61" w:unhideWhenUsed="0"/>
+    <w:lsdException w:name="Light Grid Accent 5" w:semiHidden="0" w:uiPriority="62" w:unhideWhenUsed="0"/>
+    <w:lsdException w:name="Medium Shading 1 Accent 5" w:semiHidden="0" w:uiPriority="63" w:unhideWhenUsed="0"/>
+    <w:lsdException w:name="Medium Shading 2 Accent 5" w:semiHidden="0" w:uiPriority="64" w:unhideWhenUsed="0"/>
+    <w:lsdException w:name="Medium List 1 Accent 5" w:semiHidden="0" w:uiPriority="65" w:unhideWhenUsed="0"/>
+    <w:lsdException w:name="Medium List 2 Accent 5" w:semiHidden="0" w:uiPriority="66" w:unhideWhenUsed="0"/>
+    <w:lsdException w:name="Medium Grid 1 Accent 5" w:semiHidden="0" w:uiPriority="67" w:unhideWhenUsed="0"/>
+    <w:lsdException w:name="Medium Grid 2 Accent 5" w:semiHidden="0" w:uiPriority="68" w:unhideWhenUsed="0"/>
+    <w:lsdException w:name="Medium Grid 3 Accent 5" w:semiHidden="0" w:uiPriority="69" w:unhideWhenUsed="0"/>
+    <w:lsdException w:name="Dark List Accent 5" w:semiHidden="0" w:uiPriority="70" w:unhideWhenUsed="0"/>
+    <w:lsdException w:name="Colorful Shading Accent 5" w:semiHidden="0" w:uiPriority="71" w:unhideWhenUsed="0"/>
+    <w:lsdException w:name="Colorful List Accent 5" w:semiHidden="0" w:uiPriority="72" w:unhideWhenUsed="0"/>
+    <w:lsdException w:name="Colorful Grid Accent 5" w:semiHidden="0" w:uiPriority="73" w:unhideWhenUsed="0"/>
+    <w:lsdException w:name="Light Shading Accent 6" w:semiHidden="0" w:uiPriority="60" w:unhideWhenUsed="0"/>
+    <w:lsdException w:name="Light List Accent 6" w:semiHidden="0" w:uiPriority="61" w:unhideWhenUsed="0"/>
+    <w:lsdException w:name="Light Grid Accent 6" w:semiHidden="0" w:uiPriority="62" w:unhideWhenUsed="0"/>
+    <w:lsdException w:name="Medium Shading 1 Accent 6" w:semiHidden="0" w:uiPriority="63" w:unhideWhenUsed="0"/>
+    <w:lsdException w:name="Medium Shading 2 Accent 6" w:semiHidden="0" w:uiPriority="64" w:unhideWhenUsed="0"/>
+    <w:lsdException w:name="Medium List 1 Accent 6" w:semiHidden="0" w:uiPriority="65" w:unhideWhenUsed="0"/>
+    <w:lsdException w:name="Medium List 2 Accent 6" w:semiHidden="0" w:uiPriority="66" w:unhideWhenUsed="0"/>
+    <w:lsdException w:name="Medium Grid 1 Accent 6" w:semiHidden="0" w:uiPriority="67" w:unhideWhenUsed="0"/>
+    <w:lsdException w:name="Medium Grid 2 Accent 6" w:semiHidden="0" w:uiPriority="68" w:unhideWhenUsed="0"/>
+    <w:lsdException w:name="Medium Grid 3 Accent 6" w:semiHidden="0" w:uiPriority="69" w:unhideWhenUsed="0"/>
+    <w:lsdException w:name="Dark List Accent 6" w:semiHidden="0" w:uiPriority="70" w:unhideWhenUsed="0"/>
+    <w:lsdException w:name="Colorful Shading Accent 6" w:semiHidden="0" w:uiPriority="71" w:unhideWhenUsed="0"/>
+    <w:lsdException w:name="Colorful List Accent 6" w:semiHidden="0" w:uiPriority="72" w:unhideWhenUsed="0"/>
+    <w:lsdException w:name="Colorful Grid Accent 6" w:semiHidden="0" w:uiPriority="73" w:unhideWhenUsed="0"/>
+    <w:lsdException w:name="Subtle Emphasis" w:semiHidden="0" w:uiPriority="19" w:unhideWhenUsed="0" w:qFormat="1"/>
+    <w:lsdException w:name="Intense Emphasis" w:semiHidden="0" w:uiPriority="21" w:unhideWhenUsed="0" w:qFormat="1"/>
+    <w:lsdException w:name="Subtle Reference" w:semiHidden="0" w:uiPriority="31" w:unhideWhenUsed="0" w:qFormat="1"/>
+    <w:lsdException w:name="Intense Reference" w:semiHidden="0" w:uiPriority="32" w:unhideWhenUsed="0" w:qFormat="1"/>
+    <w:lsdException w:name="Book Title" w:semiHidden="0" w:uiPriority="33" w:unhideWhenUsed="0" w:qFormat="1"/>
+    <w:lsdException w:name="Bibliography" w:uiPriority="37"/>
+    <w:lsdException w:name="TOC Heading" w:uiPriority="39" w:qFormat="1"/>
+  </w:latentStyles>
+  <w:style w:type="paragraph" w:default="1" w:styleId="Normal">
+    <w:name w:val="Normal"/>
+    <w:qFormat/>
+    <w:rsid w:val="004A1822"/>
+    <w:pPr>
+      <w:jc w:val="both"/>
+    </w:pPr>
+    <w:rPr>
+      <w:sz w:val="20"/>
+    </w:rPr>
+  </w:style>
+  <w:style w:type="paragraph" w:styleId="Titre1">
+    <w:name w:val="heading 1"/>
+    <w:basedOn w:val="Normal"/>
+    <w:next w:val="Normal"/>
+    <w:link w:val="Titre1Car"/>
+    <w:uiPriority w:val="9"/>
+    <w:qFormat/>
+    <w:rsid w:val="004A1822"/>
+    <w:pPr>
+      <w:keepNext/>
+      <w:keepLines/>
+      <w:spacing w:before="480"/>
+      <w:outlineLvl w:val="0"/>
+    </w:pPr>
+    <w:rPr>
+      <w:rFonts w:asciiTheme="majorHAnsi" w:eastAsiaTheme="majorEastAsia" w:hAnsiTheme="majorHAnsi" w:cstheme="majorBidi"/>
+      <w:b/>
+      <w:bCs/>
+      <w:color w:val="345A8A" w:themeColor="accent1" w:themeShade="B5"/>
+      <w:sz w:val="24"/>
+      <w:szCs w:val="32"/>
+    </w:rPr>
+  </w:style>
+  <w:style w:type="character" w:default="1" w:styleId="Policepardfaut">
+    <w:name w:val="Default Paragraph Font"/>
+    <w:uiPriority w:val="1"/>
+    <w:semiHidden/>
+    <w:unhideWhenUsed/>
+  </w:style>
+  <w:style w:type="table" w:default="1" w:styleId="TableauNormal">
+    <w:name w:val="Normal Table"/>
+    <w:uiPriority w:val="99"/>
+    <w:semiHidden/>
+    <w:unhideWhenUsed/>
+    <w:tblPr>
+      <w:tblInd w:w="0" w:type="dxa"/>
+      <w:tblCellMar>
+        <w:top w:w="0" w:type="dxa"/>
+        <w:left w:w="108" w:type="dxa"/>
+        <w:bottom w:w="0" w:type="dxa"/>
+        <w:right w:w="108" w:type="dxa"/>
+      </w:tblCellMar>
+    </w:tblPr>
+  </w:style>
+  <w:style w:type="numbering" w:default="1" w:styleId="Aucuneliste">
+    <w:name w:val="No List"/>
+    <w:uiPriority w:val="99"/>
+    <w:semiHidden/>
+    <w:unhideWhenUsed/>
+  </w:style>
+  <w:style w:type="table" w:styleId="Grille">
+    <w:name w:val="Table Grid"/>
+    <w:basedOn w:val="TableauNormal"/>
+    <w:uiPriority w:val="59"/>
+    <w:rsid w:val="00FA045C"/>
+    <w:tblPr>
+      <w:tblInd w:w="0" w:type="dxa"/>
+      <w:tblBorders>
+        <w:top w:val="single" w:sz="4" w:space="0" w:color="auto"/>
+        <w:left w:val="single" w:sz="4" w:space="0" w:color="auto"/>
+        <w:bottom w:val="single" w:sz="4" w:space="0" w:color="auto"/>
+        <w:right w:val="single" w:sz="4" w:space="0" w:color="auto"/>
+        <w:insideH w:val="single" w:sz="4" w:space="0" w:color="auto"/>
+        <w:insideV w:val="single" w:sz="4" w:space="0" w:color="auto"/>
+      </w:tblBorders>
+      <w:tblCellMar>
+        <w:top w:w="0" w:type="dxa"/>
+        <w:left w:w="108" w:type="dxa"/>
+        <w:bottom w:w="0" w:type="dxa"/>
+        <w:right w:w="108" w:type="dxa"/>
+      </w:tblCellMar>
     </w:tblPr>
   </w:style>
   <w:style w:type="character" w:customStyle="1" w:styleId="Titre1Car">

</xml_diff>

<commit_message>
Scrum_H16.docx mis à jour
Après bien des difficultés... mises à jour manquantes, celle d'Éric je
les ai incluses et j'ai mis les miennes. J'ai ajouté l'option pour que
l'entête se répète d'une page à l'autre afin de connaître la
signification de chaque colonne.
</commit_message>
<xml_diff>
--- a/Scrum/Scrum_H16.docx
+++ b/Scrum/Scrum_H16.docx
@@ -1,32 +1,37 @@
 
 <file path=word/document.xml><?xml version="1.0" encoding="utf-8"?>
-<w:document xmlns:wpc="http://schemas.microsoft.com/office/word/2010/wordprocessingCanvas" xmlns:mo="http://schemas.microsoft.com/office/mac/office/2008/main" xmlns:mc="http://schemas.openxmlformats.org/markup-compatibility/2006" xmlns:mv="urn:schemas-microsoft-com:mac:vml" xmlns:o="urn:schemas-microsoft-com:office:office" xmlns:r="http://schemas.openxmlformats.org/officeDocument/2006/relationships" xmlns:m="http://schemas.openxmlformats.org/officeDocument/2006/math" xmlns:v="urn:schemas-microsoft-com:vml" xmlns:wp14="http://schemas.microsoft.com/office/word/2010/wordprocessingDrawing" xmlns:wp="http://schemas.openxmlformats.org/drawingml/2006/wordprocessingDrawing" xmlns:w10="urn:schemas-microsoft-com:office:word" xmlns:w="http://schemas.openxmlformats.org/wordprocessingml/2006/main" xmlns:w14="http://schemas.microsoft.com/office/word/2010/wordml" xmlns:wpg="http://schemas.microsoft.com/office/word/2010/wordprocessingGroup" xmlns:wpi="http://schemas.microsoft.com/office/word/2010/wordprocessingInk" xmlns:wne="http://schemas.microsoft.com/office/word/2006/wordml" xmlns:wps="http://schemas.microsoft.com/office/word/2010/wordprocessingShape" mc:Ignorable="w14 wp14">
+<w:document xmlns:wpc="http://schemas.microsoft.com/office/word/2010/wordprocessingCanvas" xmlns:mc="http://schemas.openxmlformats.org/markup-compatibility/2006" xmlns:o="urn:schemas-microsoft-com:office:office" xmlns:r="http://schemas.openxmlformats.org/officeDocument/2006/relationships" xmlns:m="http://schemas.openxmlformats.org/officeDocument/2006/math" xmlns:v="urn:schemas-microsoft-com:vml" xmlns:wp14="http://schemas.microsoft.com/office/word/2010/wordprocessingDrawing" xmlns:wp="http://schemas.openxmlformats.org/drawingml/2006/wordprocessingDrawing" xmlns:w10="urn:schemas-microsoft-com:office:word" xmlns:w="http://schemas.openxmlformats.org/wordprocessingml/2006/main" xmlns:w14="http://schemas.microsoft.com/office/word/2010/wordml" xmlns:w15="http://schemas.microsoft.com/office/word/2012/wordml" xmlns:wpg="http://schemas.microsoft.com/office/word/2010/wordprocessingGroup" xmlns:wpi="http://schemas.microsoft.com/office/word/2010/wordprocessingInk" xmlns:wne="http://schemas.microsoft.com/office/word/2006/wordml" xmlns:wps="http://schemas.microsoft.com/office/word/2010/wordprocessingShape" mc:Ignorable="w14 w15 wp14">
   <w:body>
     <w:tbl>
       <w:tblPr>
-        <w:tblStyle w:val="Grille"/>
+        <w:tblStyle w:val="TableGrid"/>
         <w:tblW w:w="5000" w:type="pct"/>
         <w:tblLook w:val="04A0" w:firstRow="1" w:lastRow="0" w:firstColumn="1" w:lastColumn="0" w:noHBand="0" w:noVBand="1"/>
       </w:tblPr>
       <w:tblGrid>
-        <w:gridCol w:w="1808"/>
-        <w:gridCol w:w="2604"/>
-        <w:gridCol w:w="2604"/>
-        <w:gridCol w:w="2606"/>
+        <w:gridCol w:w="1792"/>
+        <w:gridCol w:w="2654"/>
+        <w:gridCol w:w="2587"/>
+        <w:gridCol w:w="2589"/>
       </w:tblGrid>
       <w:tr>
+        <w:trPr>
+          <w:tblHeader/>
+        </w:trPr>
         <w:tc>
           <w:tcPr>
             <w:tcW w:w="940" w:type="pct"/>
           </w:tcPr>
           <w:p>
             <w:pPr>
-              <w:pStyle w:val="Titre1"/>
+              <w:pStyle w:val="Heading1"/>
               <w:spacing w:before="0"/>
             </w:pPr>
             <w:r>
               <w:t>Nom</w:t>
             </w:r>
+            <w:bookmarkStart w:id="0" w:name="_GoBack"/>
+            <w:bookmarkEnd w:id="0"/>
           </w:p>
         </w:tc>
         <w:tc>
@@ -35,7 +40,7 @@
           </w:tcPr>
           <w:p>
             <w:pPr>
-              <w:pStyle w:val="Titre1"/>
+              <w:pStyle w:val="Heading1"/>
               <w:spacing w:before="0"/>
             </w:pPr>
             <w:r>
@@ -49,7 +54,7 @@
           </w:tcPr>
           <w:p>
             <w:pPr>
-              <w:pStyle w:val="Titre1"/>
+              <w:pStyle w:val="Heading1"/>
               <w:spacing w:before="0"/>
             </w:pPr>
             <w:r>
@@ -63,7 +68,7 @@
           </w:tcPr>
           <w:p>
             <w:pPr>
-              <w:pStyle w:val="Titre1"/>
+              <w:pStyle w:val="Heading1"/>
               <w:spacing w:before="0"/>
             </w:pPr>
             <w:r>
@@ -80,7 +85,7 @@
           </w:tcPr>
           <w:p>
             <w:pPr>
-              <w:pStyle w:val="Titre1"/>
+              <w:pStyle w:val="Heading1"/>
               <w:spacing w:before="0"/>
             </w:pPr>
             <w:r>
@@ -438,7 +443,7 @@
           </w:tcPr>
           <w:p>
             <w:pPr>
-              <w:pStyle w:val="Listepuces2"/>
+              <w:pStyle w:val="ListBullet2"/>
             </w:pPr>
             <w:r>
               <w:t>Envoi-réception des données</w:t>
@@ -501,7 +506,7 @@
           </w:tcPr>
           <w:p>
             <w:pPr>
-              <w:pStyle w:val="Titre1"/>
+              <w:pStyle w:val="Heading1"/>
               <w:spacing w:before="0"/>
             </w:pPr>
             <w:r>
@@ -1010,7 +1015,7 @@
           </w:tcPr>
           <w:p>
             <w:pPr>
-              <w:pStyle w:val="Titre1"/>
+              <w:pStyle w:val="Heading1"/>
               <w:spacing w:before="0"/>
             </w:pPr>
             <w:r>
@@ -1338,11 +1343,11 @@
           </w:tcPr>
           <w:p>
             <w:r>
-              <w:t xml:space="preserve">Maquette liste des organismes et marchandise </w:t>
+              <w:t xml:space="preserve">Maquette liste des </w:t>
             </w:r>
             <w:r>
               <w:lastRenderedPageBreak/>
-              <w:t>disponible sur Illustrator,</w:t>
+              <w:t>organismes et marchandise disponible sur Illustrator,</w:t>
             </w:r>
           </w:p>
           <w:p>
@@ -1366,16 +1371,21 @@
           <w:p>
             <w:r>
               <w:lastRenderedPageBreak/>
-              <w:t>Problème de communication</w:t>
-            </w:r>
-          </w:p>
-        </w:tc>
-        <w:tc>
-          <w:tcPr>
-            <w:tcW w:w="1354" w:type="pct"/>
-          </w:tcPr>
-          <w:p>
-            <w:r>
+              <w:t xml:space="preserve">Problème de </w:t>
+            </w:r>
+            <w:r>
+              <w:lastRenderedPageBreak/>
+              <w:t>communication</w:t>
+            </w:r>
+          </w:p>
+        </w:tc>
+        <w:tc>
+          <w:tcPr>
+            <w:tcW w:w="1354" w:type="pct"/>
+          </w:tcPr>
+          <w:p>
+            <w:r>
+              <w:lastRenderedPageBreak/>
               <w:t xml:space="preserve">Aide pour </w:t>
             </w:r>
             <w:proofErr w:type="spellStart"/>
@@ -1384,7 +1394,11 @@
             </w:r>
             <w:proofErr w:type="spellEnd"/>
             <w:r>
-              <w:t xml:space="preserve"> et faire sa mémère</w:t>
+              <w:t xml:space="preserve"> et faire sa </w:t>
+            </w:r>
+            <w:r>
+              <w:lastRenderedPageBreak/>
+              <w:t>mémère</w:t>
             </w:r>
           </w:p>
         </w:tc>
@@ -1482,7 +1496,7 @@
           </w:tcPr>
           <w:p>
             <w:pPr>
-              <w:pStyle w:val="Titre1"/>
+              <w:pStyle w:val="Heading1"/>
               <w:spacing w:before="0"/>
             </w:pPr>
             <w:r>
@@ -1978,7 +1992,7 @@
           </w:tcPr>
           <w:p>
             <w:pPr>
-              <w:pStyle w:val="Titre1"/>
+              <w:pStyle w:val="Heading1"/>
               <w:spacing w:before="0"/>
             </w:pPr>
             <w:r>
@@ -2144,16 +2158,21 @@
           </w:tcPr>
           <w:p>
             <w:r>
-              <w:t>Continuer à travailler sur suppression (fonctionnel) et la modification des marchandises du côté entreprise.</w:t>
-            </w:r>
-          </w:p>
-        </w:tc>
-        <w:tc>
-          <w:tcPr>
-            <w:tcW w:w="1353" w:type="pct"/>
-          </w:tcPr>
-          <w:p>
-            <w:r>
+              <w:t xml:space="preserve">Continuer à travailler sur suppression (fonctionnel) et la modification des </w:t>
+            </w:r>
+            <w:r>
+              <w:lastRenderedPageBreak/>
+              <w:t>marchandises du côté entreprise.</w:t>
+            </w:r>
+          </w:p>
+        </w:tc>
+        <w:tc>
+          <w:tcPr>
+            <w:tcW w:w="1353" w:type="pct"/>
+          </w:tcPr>
+          <w:p>
+            <w:r>
+              <w:lastRenderedPageBreak/>
               <w:t>Idem René</w:t>
             </w:r>
           </w:p>
@@ -2164,11 +2183,11 @@
           </w:tcPr>
           <w:p>
             <w:r>
-              <w:t xml:space="preserve">Continuer sur la modification des données. Sortir la liste des champs pour PA, pour connaître sur la prochaine chose à </w:t>
+              <w:t xml:space="preserve">Continuer sur la modification des données. Sortir la liste des champs </w:t>
             </w:r>
             <w:r>
               <w:lastRenderedPageBreak/>
-              <w:t>travailler. Si fini fonctionnalité la modification, entreprendre les deux autres tâches qui manquaient : réservation marchandise et collecte marchandise (organisme)</w:t>
+              <w:t>pour PA, pour connaître sur la prochaine chose à travailler. Si fini fonctionnalité la modification, entreprendre les deux autres tâches qui manquaient : réservation marchandise et collecte marchandise (organisme)</w:t>
             </w:r>
           </w:p>
         </w:tc>
@@ -2371,6 +2390,9 @@
         </w:tc>
       </w:tr>
       <w:tr>
+        <w:trPr>
+          <w:trHeight w:val="1402"/>
+        </w:trPr>
         <w:tc>
           <w:tcPr>
             <w:tcW w:w="940" w:type="pct"/>
@@ -2415,82 +2437,902 @@
       <w:tr>
         <w:tc>
           <w:tcPr>
-            <w:tcW w:w="940" w:type="pct"/>
-          </w:tcPr>
-          <w:p/>
-        </w:tc>
-        <w:tc>
-          <w:tcPr>
-            <w:tcW w:w="1353" w:type="pct"/>
-          </w:tcPr>
-          <w:p/>
-        </w:tc>
-        <w:tc>
-          <w:tcPr>
-            <w:tcW w:w="1353" w:type="pct"/>
-          </w:tcPr>
-          <w:p/>
-        </w:tc>
-        <w:tc>
-          <w:tcPr>
-            <w:tcW w:w="1354" w:type="pct"/>
-          </w:tcPr>
-          <w:p/>
-        </w:tc>
-      </w:tr>
-      <w:tr>
-        <w:tc>
-          <w:tcPr>
-            <w:tcW w:w="940" w:type="pct"/>
-          </w:tcPr>
-          <w:p/>
-        </w:tc>
-        <w:tc>
-          <w:tcPr>
-            <w:tcW w:w="1353" w:type="pct"/>
-          </w:tcPr>
-          <w:p/>
-        </w:tc>
-        <w:tc>
-          <w:tcPr>
-            <w:tcW w:w="1353" w:type="pct"/>
-          </w:tcPr>
-          <w:p/>
-        </w:tc>
-        <w:tc>
-          <w:tcPr>
-            <w:tcW w:w="1354" w:type="pct"/>
-          </w:tcPr>
-          <w:p/>
-        </w:tc>
-      </w:tr>
-      <w:tr>
-        <w:tc>
-          <w:tcPr>
-            <w:tcW w:w="940" w:type="pct"/>
-          </w:tcPr>
-          <w:p>
-            <w:bookmarkStart w:id="0" w:name="_GoBack"/>
-            <w:bookmarkEnd w:id="0"/>
-          </w:p>
-        </w:tc>
-        <w:tc>
-          <w:tcPr>
-            <w:tcW w:w="1353" w:type="pct"/>
-          </w:tcPr>
-          <w:p/>
-        </w:tc>
-        <w:tc>
-          <w:tcPr>
-            <w:tcW w:w="1353" w:type="pct"/>
-          </w:tcPr>
-          <w:p/>
-        </w:tc>
-        <w:tc>
-          <w:tcPr>
-            <w:tcW w:w="1354" w:type="pct"/>
-          </w:tcPr>
-          <w:p/>
+            <w:tcW w:w="5000" w:type="pct"/>
+            <w:gridSpan w:val="4"/>
+          </w:tcPr>
+          <w:p>
+            <w:pPr>
+              <w:pStyle w:val="Heading1"/>
+              <w:spacing w:before="0"/>
+            </w:pPr>
+            <w:r>
+              <w:t xml:space="preserve">Date </w:t>
+            </w:r>
+            <w:r>
+              <w:t>20</w:t>
+            </w:r>
+            <w:r>
+              <w:t xml:space="preserve"> Janvier</w:t>
+            </w:r>
+          </w:p>
+        </w:tc>
+      </w:tr>
+      <w:tr>
+        <w:tc>
+          <w:tcPr>
+            <w:tcW w:w="940" w:type="pct"/>
+          </w:tcPr>
+          <w:p>
+            <w:r>
+              <w:t>Jean-François</w:t>
+            </w:r>
+          </w:p>
+        </w:tc>
+        <w:tc>
+          <w:tcPr>
+            <w:tcW w:w="1353" w:type="pct"/>
+          </w:tcPr>
+          <w:p>
+            <w:r>
+              <w:t xml:space="preserve">Rencontrer P.A fichier à jours </w:t>
+            </w:r>
+            <w:proofErr w:type="gramStart"/>
+            <w:r>
+              <w:t>travailler</w:t>
+            </w:r>
+            <w:proofErr w:type="gramEnd"/>
+            <w:r>
+              <w:t xml:space="preserve"> sur les listes de marchandise</w:t>
+            </w:r>
+          </w:p>
+        </w:tc>
+        <w:tc>
+          <w:tcPr>
+            <w:tcW w:w="1353" w:type="pct"/>
+          </w:tcPr>
+          <w:p>
+            <w:r>
+              <w:t>Aucune</w:t>
+            </w:r>
+          </w:p>
+        </w:tc>
+        <w:tc>
+          <w:tcPr>
+            <w:tcW w:w="1354" w:type="pct"/>
+          </w:tcPr>
+          <w:p>
+            <w:r>
+              <w:t>Vérifier la requête liste des marchandises</w:t>
+            </w:r>
+          </w:p>
+        </w:tc>
+      </w:tr>
+      <w:tr>
+        <w:tc>
+          <w:tcPr>
+            <w:tcW w:w="940" w:type="pct"/>
+          </w:tcPr>
+          <w:p>
+            <w:r>
+              <w:t>Joël</w:t>
+            </w:r>
+            <w:r>
+              <w:t xml:space="preserve"> et Éric</w:t>
+            </w:r>
+          </w:p>
+        </w:tc>
+        <w:tc>
+          <w:tcPr>
+            <w:tcW w:w="1353" w:type="pct"/>
+          </w:tcPr>
+          <w:p>
+            <w:r>
+              <w:t>changé les fonds pour l’</w:t>
+            </w:r>
+            <w:proofErr w:type="spellStart"/>
+            <w:r>
+              <w:t>à propos</w:t>
+            </w:r>
+            <w:proofErr w:type="spellEnd"/>
+            <w:r>
+              <w:t xml:space="preserve"> ajout marchandise action-bar mes dons couleur changer logo connections</w:t>
+            </w:r>
+          </w:p>
+        </w:tc>
+        <w:tc>
+          <w:tcPr>
+            <w:tcW w:w="1353" w:type="pct"/>
+          </w:tcPr>
+          <w:p>
+            <w:r>
+              <w:t xml:space="preserve">thème en noir au lieu en blanc gaule </w:t>
+            </w:r>
+            <w:proofErr w:type="spellStart"/>
+            <w:r>
+              <w:t>map</w:t>
+            </w:r>
+            <w:proofErr w:type="spellEnd"/>
+            <w:r>
+              <w:t xml:space="preserve"> </w:t>
+            </w:r>
+            <w:proofErr w:type="spellStart"/>
+            <w:r>
+              <w:t>slider</w:t>
+            </w:r>
+            <w:proofErr w:type="spellEnd"/>
+          </w:p>
+        </w:tc>
+        <w:tc>
+          <w:tcPr>
+            <w:tcW w:w="1354" w:type="pct"/>
+          </w:tcPr>
+          <w:p>
+            <w:r>
+              <w:t>Corriger le thème le formulaire ajout de marchandise</w:t>
+            </w:r>
+          </w:p>
+        </w:tc>
+      </w:tr>
+      <w:tr>
+        <w:tc>
+          <w:tcPr>
+            <w:tcW w:w="940" w:type="pct"/>
+          </w:tcPr>
+          <w:p>
+            <w:r>
+              <w:t>Éric</w:t>
+            </w:r>
+          </w:p>
+        </w:tc>
+        <w:tc>
+          <w:tcPr>
+            <w:tcW w:w="1353" w:type="pct"/>
+          </w:tcPr>
+          <w:p/>
+        </w:tc>
+        <w:tc>
+          <w:tcPr>
+            <w:tcW w:w="1353" w:type="pct"/>
+          </w:tcPr>
+          <w:p/>
+        </w:tc>
+        <w:tc>
+          <w:tcPr>
+            <w:tcW w:w="1354" w:type="pct"/>
+          </w:tcPr>
+          <w:p/>
+        </w:tc>
+      </w:tr>
+      <w:tr>
+        <w:tc>
+          <w:tcPr>
+            <w:tcW w:w="940" w:type="pct"/>
+          </w:tcPr>
+          <w:p>
+            <w:r>
+              <w:t>René</w:t>
+            </w:r>
+            <w:r>
+              <w:t xml:space="preserve"> &amp; Carl</w:t>
+            </w:r>
+          </w:p>
+        </w:tc>
+        <w:tc>
+          <w:tcPr>
+            <w:tcW w:w="1353" w:type="pct"/>
+          </w:tcPr>
+          <w:p>
+            <w:r>
+              <w:t xml:space="preserve">liste des modifications </w:t>
+            </w:r>
+            <w:proofErr w:type="spellStart"/>
+            <w:r>
+              <w:t>Mes_dons</w:t>
+            </w:r>
+            <w:proofErr w:type="spellEnd"/>
+            <w:r>
+              <w:t xml:space="preserve"> Supprimer </w:t>
+            </w:r>
+            <w:proofErr w:type="gramStart"/>
+            <w:r>
+              <w:t>modifier</w:t>
+            </w:r>
+            <w:proofErr w:type="gramEnd"/>
+            <w:r>
+              <w:t xml:space="preserve"> transfère des données</w:t>
+            </w:r>
+          </w:p>
+        </w:tc>
+        <w:tc>
+          <w:tcPr>
+            <w:tcW w:w="1353" w:type="pct"/>
+          </w:tcPr>
+          <w:p>
+            <w:r>
+              <w:t>perdue la liste des dons sur la liste #4</w:t>
+            </w:r>
+          </w:p>
+        </w:tc>
+        <w:tc>
+          <w:tcPr>
+            <w:tcW w:w="1354" w:type="pct"/>
+          </w:tcPr>
+          <w:p>
+            <w:r>
+              <w:t>Transférer les donnes du spider et le format des dates</w:t>
+            </w:r>
+          </w:p>
+          <w:p>
+            <w:r>
+              <w:t xml:space="preserve">Commentaire et mettre la </w:t>
+            </w:r>
+            <w:proofErr w:type="spellStart"/>
+            <w:r>
+              <w:t>javadoc</w:t>
+            </w:r>
+            <w:proofErr w:type="spellEnd"/>
+            <w:r>
+              <w:t xml:space="preserve"> à jour</w:t>
+            </w:r>
+          </w:p>
+        </w:tc>
+      </w:tr>
+      <w:tr>
+        <w:tc>
+          <w:tcPr>
+            <w:tcW w:w="940" w:type="pct"/>
+          </w:tcPr>
+          <w:p>
+            <w:r>
+              <w:t xml:space="preserve">Yong </w:t>
+            </w:r>
+            <w:proofErr w:type="spellStart"/>
+            <w:r>
+              <w:t>Shun</w:t>
+            </w:r>
+            <w:proofErr w:type="spellEnd"/>
+          </w:p>
+        </w:tc>
+        <w:tc>
+          <w:tcPr>
+            <w:tcW w:w="1353" w:type="pct"/>
+          </w:tcPr>
+          <w:p>
+            <w:r>
+              <w:t>fait afficher les listes réserver bouton sur le menu Google</w:t>
+            </w:r>
+            <w:r>
+              <w:t xml:space="preserve"> </w:t>
+            </w:r>
+            <w:proofErr w:type="spellStart"/>
+            <w:r>
+              <w:t>M</w:t>
+            </w:r>
+            <w:r>
+              <w:t>ap</w:t>
+            </w:r>
+            <w:proofErr w:type="spellEnd"/>
+            <w:r>
+              <w:t xml:space="preserve"> réserver et disponible sont activé</w:t>
+            </w:r>
+          </w:p>
+        </w:tc>
+        <w:tc>
+          <w:tcPr>
+            <w:tcW w:w="1353" w:type="pct"/>
+          </w:tcPr>
+          <w:p/>
+        </w:tc>
+        <w:tc>
+          <w:tcPr>
+            <w:tcW w:w="1354" w:type="pct"/>
+          </w:tcPr>
+          <w:p>
+            <w:r>
+              <w:t>tester le "</w:t>
+            </w:r>
+            <w:proofErr w:type="spellStart"/>
+            <w:r>
+              <w:t>slider</w:t>
+            </w:r>
+            <w:proofErr w:type="spellEnd"/>
+            <w:r>
+              <w:t>" parce qu’il ne fonctionne plus</w:t>
+            </w:r>
+          </w:p>
+        </w:tc>
+      </w:tr>
+      <w:tr>
+        <w:tc>
+          <w:tcPr>
+            <w:tcW w:w="940" w:type="pct"/>
+          </w:tcPr>
+          <w:p>
+            <w:r>
+              <w:t>Catherine</w:t>
+            </w:r>
+          </w:p>
+        </w:tc>
+        <w:tc>
+          <w:tcPr>
+            <w:tcW w:w="1353" w:type="pct"/>
+          </w:tcPr>
+          <w:p>
+            <w:r>
+              <w:t>progresse Bar fait la page de réservation avec l’adapter pas terminer</w:t>
+            </w:r>
+          </w:p>
+        </w:tc>
+        <w:tc>
+          <w:tcPr>
+            <w:tcW w:w="1353" w:type="pct"/>
+          </w:tcPr>
+          <w:p>
+            <w:r>
+              <w:t>Humeur</w:t>
+            </w:r>
+          </w:p>
+        </w:tc>
+        <w:tc>
+          <w:tcPr>
+            <w:tcW w:w="1354" w:type="pct"/>
+          </w:tcPr>
+          <w:p>
+            <w:r>
+              <w:t>hier corriger la progresse bar  travailler sur adapt</w:t>
+            </w:r>
+            <w:r>
+              <w:t>at</w:t>
+            </w:r>
+            <w:r>
+              <w:t>eur mes réservation</w:t>
+            </w:r>
+          </w:p>
+        </w:tc>
+      </w:tr>
+      <w:tr>
+        <w:tc>
+          <w:tcPr>
+            <w:tcW w:w="940" w:type="pct"/>
+          </w:tcPr>
+          <w:p>
+            <w:r>
+              <w:t>Philippe</w:t>
+            </w:r>
+          </w:p>
+        </w:tc>
+        <w:tc>
+          <w:tcPr>
+            <w:tcW w:w="1353" w:type="pct"/>
+          </w:tcPr>
+          <w:p>
+            <w:r>
+              <w:t xml:space="preserve">réfectoire les dépôts  recherche sur l’API Google </w:t>
+            </w:r>
+            <w:proofErr w:type="gramStart"/>
+            <w:r>
+              <w:t>corriger</w:t>
+            </w:r>
+            <w:proofErr w:type="gramEnd"/>
+            <w:r>
+              <w:t xml:space="preserve"> des bogues induits par lui-même</w:t>
+            </w:r>
+          </w:p>
+        </w:tc>
+        <w:tc>
+          <w:tcPr>
+            <w:tcW w:w="1353" w:type="pct"/>
+          </w:tcPr>
+          <w:p>
+            <w:proofErr w:type="spellStart"/>
+            <w:r>
+              <w:t>focussée</w:t>
+            </w:r>
+            <w:proofErr w:type="spellEnd"/>
+            <w:r>
+              <w:t xml:space="preserve"> </w:t>
+            </w:r>
+          </w:p>
+        </w:tc>
+        <w:tc>
+          <w:tcPr>
+            <w:tcW w:w="1354" w:type="pct"/>
+          </w:tcPr>
+          <w:p>
+            <w:r>
+              <w:t>commencer expliquer ce qu’il a changé pour les modifications du code</w:t>
+            </w:r>
+          </w:p>
+        </w:tc>
+      </w:tr>
+      <w:tr>
+        <w:tc>
+          <w:tcPr>
+            <w:tcW w:w="940" w:type="pct"/>
+          </w:tcPr>
+          <w:p>
+            <w:r>
+              <w:lastRenderedPageBreak/>
+              <w:t>P-A</w:t>
+            </w:r>
+          </w:p>
+        </w:tc>
+        <w:tc>
+          <w:tcPr>
+            <w:tcW w:w="1353" w:type="pct"/>
+          </w:tcPr>
+          <w:p>
+            <w:r>
+              <w:t>Régler le problème triage par date route de la liste des objets continent adresse liste dispo et fonction</w:t>
+            </w:r>
+          </w:p>
+        </w:tc>
+        <w:tc>
+          <w:tcPr>
+            <w:tcW w:w="1353" w:type="pct"/>
+          </w:tcPr>
+          <w:p>
+            <w:r>
+              <w:t>Aucune</w:t>
+            </w:r>
+          </w:p>
+        </w:tc>
+        <w:tc>
+          <w:tcPr>
+            <w:tcW w:w="1354" w:type="pct"/>
+          </w:tcPr>
+          <w:p>
+            <w:r>
+              <w:t>3 petits bogues</w:t>
+            </w:r>
+          </w:p>
+        </w:tc>
+      </w:tr>
+      <w:tr>
+        <w:tc>
+          <w:tcPr>
+            <w:tcW w:w="5000" w:type="pct"/>
+            <w:gridSpan w:val="4"/>
+          </w:tcPr>
+          <w:p>
+            <w:pPr>
+              <w:pStyle w:val="Heading1"/>
+              <w:spacing w:before="0"/>
+            </w:pPr>
+            <w:r>
+              <w:t xml:space="preserve">Date </w:t>
+            </w:r>
+            <w:r>
+              <w:t>21</w:t>
+            </w:r>
+            <w:r>
+              <w:t xml:space="preserve"> Janvier</w:t>
+            </w:r>
+          </w:p>
+        </w:tc>
+      </w:tr>
+      <w:tr>
+        <w:tc>
+          <w:tcPr>
+            <w:tcW w:w="940" w:type="pct"/>
+          </w:tcPr>
+          <w:p>
+            <w:pPr>
+              <w:jc w:val="left"/>
+            </w:pPr>
+            <w:r>
+              <w:t>Joël et Éric</w:t>
+            </w:r>
+          </w:p>
+        </w:tc>
+        <w:tc>
+          <w:tcPr>
+            <w:tcW w:w="1353" w:type="pct"/>
+          </w:tcPr>
+          <w:p>
+            <w:r>
+              <w:t>Travailler</w:t>
+            </w:r>
+            <w:r>
+              <w:t xml:space="preserve"> sur les boutons (setting)</w:t>
+            </w:r>
+            <w:r>
+              <w:t>.</w:t>
+            </w:r>
+          </w:p>
+        </w:tc>
+        <w:tc>
+          <w:tcPr>
+            <w:tcW w:w="1353" w:type="pct"/>
+          </w:tcPr>
+          <w:p>
+            <w:r>
+              <w:t>-I</w:t>
+            </w:r>
+            <w:r>
+              <w:t>ncapable de les changer ou de modifier le formulaire.</w:t>
+            </w:r>
+            <w:r>
+              <w:t xml:space="preserve"> </w:t>
+            </w:r>
+          </w:p>
+          <w:p>
+            <w:r>
+              <w:t>-Changer le thème (blanc) et le thème de Google (</w:t>
+            </w:r>
+            <w:proofErr w:type="spellStart"/>
+            <w:r>
+              <w:t>layout</w:t>
+            </w:r>
+            <w:proofErr w:type="spellEnd"/>
+            <w:r>
+              <w:t>)</w:t>
+            </w:r>
+          </w:p>
+        </w:tc>
+        <w:tc>
+          <w:tcPr>
+            <w:tcW w:w="1354" w:type="pct"/>
+          </w:tcPr>
+          <w:p>
+            <w:pPr>
+              <w:jc w:val="left"/>
+            </w:pPr>
+            <w:r>
+              <w:t>-Continue aujourd’hui sur cette tâche.</w:t>
+            </w:r>
+          </w:p>
+          <w:p>
+            <w:r>
+              <w:t>-Travailler sur l’appel des fonctions des marchandises disponibles.</w:t>
+            </w:r>
+          </w:p>
+        </w:tc>
+      </w:tr>
+      <w:tr>
+        <w:tc>
+          <w:tcPr>
+            <w:tcW w:w="940" w:type="pct"/>
+          </w:tcPr>
+          <w:p>
+            <w:pPr>
+              <w:jc w:val="left"/>
+            </w:pPr>
+            <w:r>
+              <w:t>René</w:t>
+            </w:r>
+            <w:r>
+              <w:t xml:space="preserve"> et Carl</w:t>
+            </w:r>
+          </w:p>
+        </w:tc>
+        <w:tc>
+          <w:tcPr>
+            <w:tcW w:w="1353" w:type="pct"/>
+          </w:tcPr>
+          <w:p>
+            <w:r>
+              <w:t xml:space="preserve">-Travailler sur la </w:t>
+            </w:r>
+            <w:proofErr w:type="spellStart"/>
+            <w:r>
+              <w:t>javadoc</w:t>
+            </w:r>
+            <w:proofErr w:type="spellEnd"/>
+            <w:r>
+              <w:t xml:space="preserve"> + </w:t>
+            </w:r>
+            <w:proofErr w:type="spellStart"/>
+            <w:r>
+              <w:t>layout</w:t>
+            </w:r>
+            <w:proofErr w:type="spellEnd"/>
+            <w:r>
+              <w:t>. La documentation.</w:t>
+            </w:r>
+          </w:p>
+          <w:p>
+            <w:pPr>
+              <w:jc w:val="left"/>
+            </w:pPr>
+            <w:r>
+              <w:t>-Carl a remplacé le code ‘hard codé’.</w:t>
+            </w:r>
+          </w:p>
+          <w:p>
+            <w:r>
+              <w:t xml:space="preserve">-Travailler sur les modifications/suppressions. </w:t>
+            </w:r>
+          </w:p>
+        </w:tc>
+        <w:tc>
+          <w:tcPr>
+            <w:tcW w:w="1353" w:type="pct"/>
+          </w:tcPr>
+          <w:p>
+            <w:r>
+              <w:t>-L’affichage (</w:t>
+            </w:r>
+            <w:proofErr w:type="spellStart"/>
+            <w:r>
+              <w:t>layout</w:t>
+            </w:r>
+            <w:proofErr w:type="spellEnd"/>
+            <w:r>
+              <w:t>) d’une marchandise (seulement une). Problème réglé.</w:t>
+            </w:r>
+          </w:p>
+        </w:tc>
+        <w:tc>
+          <w:tcPr>
+            <w:tcW w:w="1354" w:type="pct"/>
+          </w:tcPr>
+          <w:p>
+            <w:r>
+              <w:t>-</w:t>
+            </w:r>
+            <w:r>
+              <w:t>Les fonctionnalités ont besoin d’être vérifiées</w:t>
+            </w:r>
+            <w:r>
+              <w:t>.</w:t>
+            </w:r>
+          </w:p>
+          <w:p>
+            <w:r>
+              <w:t>-Ajout d’une boîte de dialogue dans la fonctionnalité de suppression.</w:t>
+            </w:r>
+          </w:p>
+        </w:tc>
+      </w:tr>
+      <w:tr>
+        <w:tc>
+          <w:tcPr>
+            <w:tcW w:w="940" w:type="pct"/>
+          </w:tcPr>
+          <w:p>
+            <w:pPr>
+              <w:jc w:val="left"/>
+            </w:pPr>
+            <w:r>
+              <w:t>Yong</w:t>
+            </w:r>
+            <w:r>
+              <w:t xml:space="preserve"> </w:t>
+            </w:r>
+            <w:proofErr w:type="spellStart"/>
+            <w:r>
+              <w:t>Shun</w:t>
+            </w:r>
+            <w:proofErr w:type="spellEnd"/>
+            <w:r>
+              <w:t xml:space="preserve"> &amp; </w:t>
+            </w:r>
+            <w:r>
+              <w:t>Catherine</w:t>
+            </w:r>
+          </w:p>
+        </w:tc>
+        <w:tc>
+          <w:tcPr>
+            <w:tcW w:w="1353" w:type="pct"/>
+          </w:tcPr>
+          <w:p>
+            <w:r>
+              <w:t>-Travailler sur la liste des organismes communautaires</w:t>
+            </w:r>
+          </w:p>
+          <w:p>
+            <w:r>
+              <w:t xml:space="preserve"> Travailler sur la liste des marchandises réservées et disponibles.</w:t>
+            </w:r>
+          </w:p>
+        </w:tc>
+        <w:tc>
+          <w:tcPr>
+            <w:tcW w:w="1353" w:type="pct"/>
+          </w:tcPr>
+          <w:p>
+            <w:r>
+              <w:t>-Pas encore.</w:t>
+            </w:r>
+          </w:p>
+        </w:tc>
+        <w:tc>
+          <w:tcPr>
+            <w:tcW w:w="1354" w:type="pct"/>
+          </w:tcPr>
+          <w:p>
+            <w:r>
+              <w:t>Ajouter des commentaires</w:t>
+            </w:r>
+          </w:p>
+        </w:tc>
+      </w:tr>
+      <w:tr>
+        <w:tc>
+          <w:tcPr>
+            <w:tcW w:w="940" w:type="pct"/>
+          </w:tcPr>
+          <w:p>
+            <w:pPr>
+              <w:jc w:val="left"/>
+            </w:pPr>
+            <w:r>
+              <w:t>Catherine</w:t>
+            </w:r>
+          </w:p>
+        </w:tc>
+        <w:tc>
+          <w:tcPr>
+            <w:tcW w:w="1353" w:type="pct"/>
+          </w:tcPr>
+          <w:p>
+            <w:r>
+              <w:t>Progress box, liste de mes réservations (finalisée)</w:t>
+            </w:r>
+          </w:p>
+        </w:tc>
+        <w:tc>
+          <w:tcPr>
+            <w:tcW w:w="1353" w:type="pct"/>
+          </w:tcPr>
+          <w:p>
+            <w:r>
+              <w:t>Discipline</w:t>
+            </w:r>
+          </w:p>
+        </w:tc>
+        <w:tc>
+          <w:tcPr>
+            <w:tcW w:w="1354" w:type="pct"/>
+          </w:tcPr>
+          <w:p>
+            <w:r>
+              <w:t xml:space="preserve">Regarder l’avancement et continuer le travail avec Yong </w:t>
+            </w:r>
+            <w:proofErr w:type="spellStart"/>
+            <w:r>
+              <w:t>Shun</w:t>
+            </w:r>
+            <w:proofErr w:type="spellEnd"/>
+          </w:p>
+        </w:tc>
+      </w:tr>
+      <w:tr>
+        <w:tc>
+          <w:tcPr>
+            <w:tcW w:w="940" w:type="pct"/>
+          </w:tcPr>
+          <w:p>
+            <w:pPr>
+              <w:jc w:val="left"/>
+            </w:pPr>
+            <w:r>
+              <w:t>Philippe</w:t>
+            </w:r>
+          </w:p>
+        </w:tc>
+        <w:tc>
+          <w:tcPr>
+            <w:tcW w:w="1353" w:type="pct"/>
+          </w:tcPr>
+          <w:p>
+            <w:r>
+              <w:t>-Fignoler les observateurs de dépôt pour les requêtes.</w:t>
+            </w:r>
+          </w:p>
+          <w:p>
+            <w:r>
+              <w:t>-Aider plein de monde</w:t>
+            </w:r>
+          </w:p>
+        </w:tc>
+        <w:tc>
+          <w:tcPr>
+            <w:tcW w:w="1353" w:type="pct"/>
+          </w:tcPr>
+          <w:p>
+            <w:r>
+              <w:t>Pas vraiment</w:t>
+            </w:r>
+          </w:p>
+        </w:tc>
+        <w:tc>
+          <w:tcPr>
+            <w:tcW w:w="1354" w:type="pct"/>
+          </w:tcPr>
+          <w:p>
+            <w:r>
+              <w:t>Communiquer avec l’équipe</w:t>
+            </w:r>
+          </w:p>
+        </w:tc>
+      </w:tr>
+      <w:tr>
+        <w:tc>
+          <w:tcPr>
+            <w:tcW w:w="940" w:type="pct"/>
+          </w:tcPr>
+          <w:p>
+            <w:pPr>
+              <w:jc w:val="left"/>
+            </w:pPr>
+            <w:r>
+              <w:t>P-A</w:t>
+            </w:r>
+          </w:p>
+        </w:tc>
+        <w:tc>
+          <w:tcPr>
+            <w:tcW w:w="1353" w:type="pct"/>
+          </w:tcPr>
+          <w:p/>
+        </w:tc>
+        <w:tc>
+          <w:tcPr>
+            <w:tcW w:w="1353" w:type="pct"/>
+          </w:tcPr>
+          <w:p/>
+        </w:tc>
+        <w:tc>
+          <w:tcPr>
+            <w:tcW w:w="1354" w:type="pct"/>
+          </w:tcPr>
+          <w:p/>
+        </w:tc>
+      </w:tr>
+      <w:tr>
+        <w:tc>
+          <w:tcPr>
+            <w:tcW w:w="940" w:type="pct"/>
+          </w:tcPr>
+          <w:p>
+            <w:pPr>
+              <w:jc w:val="left"/>
+            </w:pPr>
+            <w:r>
+              <w:t>J.F.</w:t>
+            </w:r>
+          </w:p>
+        </w:tc>
+        <w:tc>
+          <w:tcPr>
+            <w:tcW w:w="1353" w:type="pct"/>
+          </w:tcPr>
+          <w:p>
+            <w:r>
+              <w:t>-Terminer requêtes pour marchandises disponibles.</w:t>
+            </w:r>
+          </w:p>
+          <w:p>
+            <w:r>
+              <w:t>-Rencontrer PA pour les routes et les requêtes qui suivent</w:t>
+            </w:r>
+          </w:p>
+        </w:tc>
+        <w:tc>
+          <w:tcPr>
+            <w:tcW w:w="1353" w:type="pct"/>
+          </w:tcPr>
+          <w:p>
+            <w:r>
+              <w:t xml:space="preserve">PA n’a pas créé la </w:t>
+            </w:r>
+            <w:r>
+              <w:t>requête pour les marchandises réservées</w:t>
+            </w:r>
+          </w:p>
+        </w:tc>
+        <w:tc>
+          <w:tcPr>
+            <w:tcW w:w="1354" w:type="pct"/>
+          </w:tcPr>
+          <w:p>
+            <w:r>
+              <w:t>Travailler sur les autres requêtes</w:t>
+            </w:r>
+          </w:p>
         </w:tc>
       </w:tr>
     </w:tbl>
@@ -2506,15 +3348,15 @@
 </file>
 
 <file path=word/numbering.xml><?xml version="1.0" encoding="utf-8"?>
-<w:numbering xmlns:wpc="http://schemas.microsoft.com/office/word/2010/wordprocessingCanvas" xmlns:mo="http://schemas.microsoft.com/office/mac/office/2008/main" xmlns:mc="http://schemas.openxmlformats.org/markup-compatibility/2006" xmlns:mv="urn:schemas-microsoft-com:mac:vml" xmlns:o="urn:schemas-microsoft-com:office:office" xmlns:r="http://schemas.openxmlformats.org/officeDocument/2006/relationships" xmlns:m="http://schemas.openxmlformats.org/officeDocument/2006/math" xmlns:v="urn:schemas-microsoft-com:vml" xmlns:wp14="http://schemas.microsoft.com/office/word/2010/wordprocessingDrawing" xmlns:wp="http://schemas.openxmlformats.org/drawingml/2006/wordprocessingDrawing" xmlns:w10="urn:schemas-microsoft-com:office:word" xmlns:w="http://schemas.openxmlformats.org/wordprocessingml/2006/main" xmlns:w14="http://schemas.microsoft.com/office/word/2010/wordml" xmlns:wpg="http://schemas.microsoft.com/office/word/2010/wordprocessingGroup" xmlns:wpi="http://schemas.microsoft.com/office/word/2010/wordprocessingInk" xmlns:wne="http://schemas.microsoft.com/office/word/2006/wordml" xmlns:wps="http://schemas.microsoft.com/office/word/2010/wordprocessingShape" mc:Ignorable="w14 wp14">
-  <w:abstractNum w:abstractNumId="0">
+<w:numbering xmlns:wpc="http://schemas.microsoft.com/office/word/2010/wordprocessingCanvas" xmlns:mc="http://schemas.openxmlformats.org/markup-compatibility/2006" xmlns:o="urn:schemas-microsoft-com:office:office" xmlns:r="http://schemas.openxmlformats.org/officeDocument/2006/relationships" xmlns:m="http://schemas.openxmlformats.org/officeDocument/2006/math" xmlns:v="urn:schemas-microsoft-com:vml" xmlns:wp14="http://schemas.microsoft.com/office/word/2010/wordprocessingDrawing" xmlns:wp="http://schemas.openxmlformats.org/drawingml/2006/wordprocessingDrawing" xmlns:w10="urn:schemas-microsoft-com:office:word" xmlns:w="http://schemas.openxmlformats.org/wordprocessingml/2006/main" xmlns:w14="http://schemas.microsoft.com/office/word/2010/wordml" xmlns:w15="http://schemas.microsoft.com/office/word/2012/wordml" xmlns:wpg="http://schemas.microsoft.com/office/word/2010/wordprocessingGroup" xmlns:wpi="http://schemas.microsoft.com/office/word/2010/wordprocessingInk" xmlns:wne="http://schemas.microsoft.com/office/word/2006/wordml" xmlns:wps="http://schemas.microsoft.com/office/word/2010/wordprocessingShape" mc:Ignorable="w14 w15 wp14">
+  <w:abstractNum w:abstractNumId="0" w15:restartNumberingAfterBreak="0">
     <w:nsid w:val="FFFFFF83"/>
     <w:multiLevelType w:val="singleLevel"/>
     <w:tmpl w:val="5AFC0988"/>
     <w:lvl w:ilvl="0">
       <w:start w:val="1"/>
       <w:numFmt w:val="bullet"/>
-      <w:pStyle w:val="Listepuces2"/>
+      <w:pStyle w:val="ListBullet2"/>
       <w:lvlText w:val=""/>
       <w:lvlJc w:val="left"/>
       <w:pPr>
@@ -2535,7 +3377,7 @@
 </file>
 
 <file path=word/styles.xml><?xml version="1.0" encoding="utf-8"?>
-<w:styles xmlns:mc="http://schemas.openxmlformats.org/markup-compatibility/2006" xmlns:r="http://schemas.openxmlformats.org/officeDocument/2006/relationships" xmlns:w="http://schemas.openxmlformats.org/wordprocessingml/2006/main" xmlns:w14="http://schemas.microsoft.com/office/word/2010/wordml" mc:Ignorable="w14">
+<w:styles xmlns:mc="http://schemas.openxmlformats.org/markup-compatibility/2006" xmlns:r="http://schemas.openxmlformats.org/officeDocument/2006/relationships" xmlns:w="http://schemas.openxmlformats.org/wordprocessingml/2006/main" xmlns:w14="http://schemas.microsoft.com/office/word/2010/wordml" xmlns:w15="http://schemas.microsoft.com/office/word/2012/wordml" mc:Ignorable="w14 w15">
   <w:docDefaults>
     <w:rPrDefault>
       <w:rPr>
@@ -2545,173 +3387,389 @@
         <w:lang w:val="fr-CA" w:eastAsia="fr-FR" w:bidi="ar-SA"/>
       </w:rPr>
     </w:rPrDefault>
-    <w:pPrDefault/>
+    <w:pPrDefault>
+      <w:pPr>
+        <w:jc w:val="both"/>
+      </w:pPr>
+    </w:pPrDefault>
   </w:docDefaults>
-  <w:latentStyles w:defLockedState="0" w:defUIPriority="99" w:defSemiHidden="1" w:defUnhideWhenUsed="1" w:defQFormat="0" w:count="276">
-    <w:lsdException w:name="Normal" w:semiHidden="0" w:uiPriority="0" w:unhideWhenUsed="0" w:qFormat="1"/>
-    <w:lsdException w:name="heading 1" w:semiHidden="0" w:uiPriority="9" w:unhideWhenUsed="0" w:qFormat="1"/>
-    <w:lsdException w:name="heading 2" w:uiPriority="9" w:qFormat="1"/>
-    <w:lsdException w:name="heading 3" w:uiPriority="9" w:qFormat="1"/>
-    <w:lsdException w:name="heading 4" w:uiPriority="9" w:qFormat="1"/>
-    <w:lsdException w:name="heading 5" w:uiPriority="9" w:qFormat="1"/>
-    <w:lsdException w:name="heading 6" w:uiPriority="9" w:qFormat="1"/>
-    <w:lsdException w:name="heading 7" w:uiPriority="9" w:qFormat="1"/>
-    <w:lsdException w:name="heading 8" w:uiPriority="9" w:qFormat="1"/>
-    <w:lsdException w:name="heading 9" w:uiPriority="9" w:qFormat="1"/>
-    <w:lsdException w:name="toc 1" w:uiPriority="39"/>
-    <w:lsdException w:name="toc 2" w:uiPriority="39"/>
-    <w:lsdException w:name="toc 3" w:uiPriority="39"/>
-    <w:lsdException w:name="toc 4" w:uiPriority="39"/>
-    <w:lsdException w:name="toc 5" w:uiPriority="39"/>
-    <w:lsdException w:name="toc 6" w:uiPriority="39"/>
-    <w:lsdException w:name="toc 7" w:uiPriority="39"/>
-    <w:lsdException w:name="toc 8" w:uiPriority="39"/>
-    <w:lsdException w:name="toc 9" w:uiPriority="39"/>
-    <w:lsdException w:name="caption" w:uiPriority="35" w:qFormat="1"/>
-    <w:lsdException w:name="List Bullet 2" w:uiPriority="0" w:qFormat="1"/>
-    <w:lsdException w:name="Title" w:semiHidden="0" w:uiPriority="10" w:unhideWhenUsed="0" w:qFormat="1"/>
-    <w:lsdException w:name="Default Paragraph Font" w:uiPriority="1"/>
-    <w:lsdException w:name="Subtitle" w:semiHidden="0" w:uiPriority="11" w:unhideWhenUsed="0" w:qFormat="1"/>
-    <w:lsdException w:name="Strong" w:semiHidden="0" w:uiPriority="22" w:unhideWhenUsed="0" w:qFormat="1"/>
-    <w:lsdException w:name="Emphasis" w:semiHidden="0" w:uiPriority="20" w:unhideWhenUsed="0" w:qFormat="1"/>
-    <w:lsdException w:name="Table Grid" w:semiHidden="0" w:uiPriority="59" w:unhideWhenUsed="0"/>
-    <w:lsdException w:name="Note Level 1" w:semiHidden="0" w:unhideWhenUsed="0"/>
-    <w:lsdException w:name="Note Level 2" w:semiHidden="0" w:unhideWhenUsed="0"/>
-    <w:lsdException w:name="Note Level 3" w:semiHidden="0" w:unhideWhenUsed="0"/>
-    <w:lsdException w:name="Note Level 4" w:semiHidden="0" w:unhideWhenUsed="0"/>
-    <w:lsdException w:name="Note Level 5" w:semiHidden="0" w:unhideWhenUsed="0"/>
-    <w:lsdException w:name="Note Level 6" w:semiHidden="0" w:unhideWhenUsed="0"/>
-    <w:lsdException w:name="Note Level 7" w:semiHidden="0" w:unhideWhenUsed="0"/>
-    <w:lsdException w:name="Note Level 8" w:semiHidden="0" w:unhideWhenUsed="0"/>
-    <w:lsdException w:name="Note Level 9" w:semiHidden="0" w:unhideWhenUsed="0"/>
-    <w:lsdException w:name="Placeholder Text" w:unhideWhenUsed="0"/>
-    <w:lsdException w:name="No Spacing" w:semiHidden="0" w:uiPriority="1" w:unhideWhenUsed="0" w:qFormat="1"/>
-    <w:lsdException w:name="Light Shading" w:semiHidden="0" w:uiPriority="60" w:unhideWhenUsed="0"/>
-    <w:lsdException w:name="Light List" w:semiHidden="0" w:uiPriority="61" w:unhideWhenUsed="0"/>
-    <w:lsdException w:name="Light Grid" w:semiHidden="0" w:uiPriority="62" w:unhideWhenUsed="0"/>
-    <w:lsdException w:name="Medium Shading 1" w:semiHidden="0" w:uiPriority="63" w:unhideWhenUsed="0"/>
-    <w:lsdException w:name="Medium Shading 2" w:semiHidden="0" w:uiPriority="64" w:unhideWhenUsed="0"/>
-    <w:lsdException w:name="Medium List 1" w:semiHidden="0" w:uiPriority="65" w:unhideWhenUsed="0"/>
-    <w:lsdException w:name="Medium List 2" w:semiHidden="0" w:uiPriority="66" w:unhideWhenUsed="0"/>
-    <w:lsdException w:name="Medium Grid 1" w:semiHidden="0" w:uiPriority="67" w:unhideWhenUsed="0"/>
-    <w:lsdException w:name="Medium Grid 2" w:semiHidden="0" w:uiPriority="68" w:unhideWhenUsed="0"/>
-    <w:lsdException w:name="Medium Grid 3" w:semiHidden="0" w:uiPriority="69" w:unhideWhenUsed="0"/>
-    <w:lsdException w:name="Dark List" w:semiHidden="0" w:uiPriority="70" w:unhideWhenUsed="0"/>
-    <w:lsdException w:name="Colorful Shading" w:semiHidden="0" w:uiPriority="71" w:unhideWhenUsed="0"/>
-    <w:lsdException w:name="Colorful List" w:semiHidden="0" w:uiPriority="72" w:unhideWhenUsed="0"/>
-    <w:lsdException w:name="Colorful Grid" w:semiHidden="0" w:uiPriority="73" w:unhideWhenUsed="0"/>
-    <w:lsdException w:name="Light Shading Accent 1" w:semiHidden="0" w:uiPriority="60" w:unhideWhenUsed="0"/>
-    <w:lsdException w:name="Light List Accent 1" w:semiHidden="0" w:uiPriority="61" w:unhideWhenUsed="0"/>
-    <w:lsdException w:name="Light Grid Accent 1" w:semiHidden="0" w:uiPriority="62" w:unhideWhenUsed="0"/>
-    <w:lsdException w:name="Medium Shading 1 Accent 1" w:semiHidden="0" w:uiPriority="63" w:unhideWhenUsed="0"/>
-    <w:lsdException w:name="Medium Shading 2 Accent 1" w:semiHidden="0" w:uiPriority="64" w:unhideWhenUsed="0"/>
-    <w:lsdException w:name="Medium List 1 Accent 1" w:semiHidden="0" w:uiPriority="65" w:unhideWhenUsed="0"/>
-    <w:lsdException w:name="Revision" w:unhideWhenUsed="0"/>
-    <w:lsdException w:name="List Paragraph" w:semiHidden="0" w:uiPriority="34" w:unhideWhenUsed="0" w:qFormat="1"/>
-    <w:lsdException w:name="Quote" w:semiHidden="0" w:uiPriority="29" w:unhideWhenUsed="0" w:qFormat="1"/>
-    <w:lsdException w:name="Intense Quote" w:semiHidden="0" w:uiPriority="30" w:unhideWhenUsed="0" w:qFormat="1"/>
-    <w:lsdException w:name="Medium List 2 Accent 1" w:semiHidden="0" w:uiPriority="66" w:unhideWhenUsed="0"/>
-    <w:lsdException w:name="Medium Grid 1 Accent 1" w:semiHidden="0" w:uiPriority="67" w:unhideWhenUsed="0"/>
-    <w:lsdException w:name="Medium Grid 2 Accent 1" w:semiHidden="0" w:uiPriority="68" w:unhideWhenUsed="0"/>
-    <w:lsdException w:name="Medium Grid 3 Accent 1" w:semiHidden="0" w:uiPriority="69" w:unhideWhenUsed="0"/>
-    <w:lsdException w:name="Dark List Accent 1" w:semiHidden="0" w:uiPriority="70" w:unhideWhenUsed="0"/>
-    <w:lsdException w:name="Colorful Shading Accent 1" w:semiHidden="0" w:uiPriority="71" w:unhideWhenUsed="0"/>
-    <w:lsdException w:name="Colorful List Accent 1" w:semiHidden="0" w:uiPriority="72" w:unhideWhenUsed="0"/>
-    <w:lsdException w:name="Colorful Grid Accent 1" w:semiHidden="0" w:uiPriority="73" w:unhideWhenUsed="0"/>
-    <w:lsdException w:name="Light Shading Accent 2" w:semiHidden="0" w:uiPriority="60" w:unhideWhenUsed="0"/>
-    <w:lsdException w:name="Light List Accent 2" w:semiHidden="0" w:uiPriority="61" w:unhideWhenUsed="0"/>
-    <w:lsdException w:name="Light Grid Accent 2" w:semiHidden="0" w:uiPriority="62" w:unhideWhenUsed="0"/>
-    <w:lsdException w:name="Medium Shading 1 Accent 2" w:semiHidden="0" w:uiPriority="63" w:unhideWhenUsed="0"/>
-    <w:lsdException w:name="Medium Shading 2 Accent 2" w:semiHidden="0" w:uiPriority="64" w:unhideWhenUsed="0"/>
-    <w:lsdException w:name="Medium List 1 Accent 2" w:semiHidden="0" w:uiPriority="65" w:unhideWhenUsed="0"/>
-    <w:lsdException w:name="Medium List 2 Accent 2" w:semiHidden="0" w:uiPriority="66" w:unhideWhenUsed="0"/>
-    <w:lsdException w:name="Medium Grid 1 Accent 2" w:semiHidden="0" w:uiPriority="67" w:unhideWhenUsed="0"/>
-    <w:lsdException w:name="Medium Grid 2 Accent 2" w:semiHidden="0" w:uiPriority="68" w:unhideWhenUsed="0"/>
-    <w:lsdException w:name="Medium Grid 3 Accent 2" w:semiHidden="0" w:uiPriority="69" w:unhideWhenUsed="0"/>
-    <w:lsdException w:name="Dark List Accent 2" w:semiHidden="0" w:uiPriority="70" w:unhideWhenUsed="0"/>
-    <w:lsdException w:name="Colorful Shading Accent 2" w:semiHidden="0" w:uiPriority="71" w:unhideWhenUsed="0"/>
-    <w:lsdException w:name="Colorful List Accent 2" w:semiHidden="0" w:uiPriority="72" w:unhideWhenUsed="0"/>
-    <w:lsdException w:name="Colorful Grid Accent 2" w:semiHidden="0" w:uiPriority="73" w:unhideWhenUsed="0"/>
-    <w:lsdException w:name="Light Shading Accent 3" w:semiHidden="0" w:uiPriority="60" w:unhideWhenUsed="0"/>
-    <w:lsdException w:name="Light List Accent 3" w:semiHidden="0" w:uiPriority="61" w:unhideWhenUsed="0"/>
-    <w:lsdException w:name="Light Grid Accent 3" w:semiHidden="0" w:uiPriority="62" w:unhideWhenUsed="0"/>
-    <w:lsdException w:name="Medium Shading 1 Accent 3" w:semiHidden="0" w:uiPriority="63" w:unhideWhenUsed="0"/>
-    <w:lsdException w:name="Medium Shading 2 Accent 3" w:semiHidden="0" w:uiPriority="64" w:unhideWhenUsed="0"/>
-    <w:lsdException w:name="Medium List 1 Accent 3" w:semiHidden="0" w:uiPriority="65" w:unhideWhenUsed="0"/>
-    <w:lsdException w:name="Medium List 2 Accent 3" w:semiHidden="0" w:uiPriority="66" w:unhideWhenUsed="0"/>
-    <w:lsdException w:name="Medium Grid 1 Accent 3" w:semiHidden="0" w:uiPriority="67" w:unhideWhenUsed="0"/>
-    <w:lsdException w:name="Medium Grid 2 Accent 3" w:semiHidden="0" w:uiPriority="68" w:unhideWhenUsed="0"/>
-    <w:lsdException w:name="Medium Grid 3 Accent 3" w:semiHidden="0" w:uiPriority="69" w:unhideWhenUsed="0"/>
-    <w:lsdException w:name="Dark List Accent 3" w:semiHidden="0" w:uiPriority="70" w:unhideWhenUsed="0"/>
-    <w:lsdException w:name="Colorful Shading Accent 3" w:semiHidden="0" w:uiPriority="71" w:unhideWhenUsed="0"/>
-    <w:lsdException w:name="Colorful List Accent 3" w:semiHidden="0" w:uiPriority="72" w:unhideWhenUsed="0"/>
-    <w:lsdException w:name="Colorful Grid Accent 3" w:semiHidden="0" w:uiPriority="73" w:unhideWhenUsed="0"/>
-    <w:lsdException w:name="Light Shading Accent 4" w:semiHidden="0" w:uiPriority="60" w:unhideWhenUsed="0"/>
-    <w:lsdException w:name="Light List Accent 4" w:semiHidden="0" w:uiPriority="61" w:unhideWhenUsed="0"/>
-    <w:lsdException w:name="Light Grid Accent 4" w:semiHidden="0" w:uiPriority="62" w:unhideWhenUsed="0"/>
-    <w:lsdException w:name="Medium Shading 1 Accent 4" w:semiHidden="0" w:uiPriority="63" w:unhideWhenUsed="0"/>
-    <w:lsdException w:name="Medium Shading 2 Accent 4" w:semiHidden="0" w:uiPriority="64" w:unhideWhenUsed="0"/>
-    <w:lsdException w:name="Medium List 1 Accent 4" w:semiHidden="0" w:uiPriority="65" w:unhideWhenUsed="0"/>
-    <w:lsdException w:name="Medium List 2 Accent 4" w:semiHidden="0" w:uiPriority="66" w:unhideWhenUsed="0"/>
-    <w:lsdException w:name="Medium Grid 1 Accent 4" w:semiHidden="0" w:uiPriority="67" w:unhideWhenUsed="0"/>
-    <w:lsdException w:name="Medium Grid 2 Accent 4" w:semiHidden="0" w:uiPriority="68" w:unhideWhenUsed="0"/>
-    <w:lsdException w:name="Medium Grid 3 Accent 4" w:semiHidden="0" w:uiPriority="69" w:unhideWhenUsed="0"/>
-    <w:lsdException w:name="Dark List Accent 4" w:semiHidden="0" w:uiPriority="70" w:unhideWhenUsed="0"/>
-    <w:lsdException w:name="Colorful Shading Accent 4" w:semiHidden="0" w:uiPriority="71" w:unhideWhenUsed="0"/>
-    <w:lsdException w:name="Colorful List Accent 4" w:semiHidden="0" w:uiPriority="72" w:unhideWhenUsed="0"/>
-    <w:lsdException w:name="Colorful Grid Accent 4" w:semiHidden="0" w:uiPriority="73" w:unhideWhenUsed="0"/>
-    <w:lsdException w:name="Light Shading Accent 5" w:semiHidden="0" w:uiPriority="60" w:unhideWhenUsed="0"/>
-    <w:lsdException w:name="Light List Accent 5" w:semiHidden="0" w:uiPriority="61" w:unhideWhenUsed="0"/>
-    <w:lsdException w:name="Light Grid Accent 5" w:semiHidden="0" w:uiPriority="62" w:unhideWhenUsed="0"/>
-    <w:lsdException w:name="Medium Shading 1 Accent 5" w:semiHidden="0" w:uiPriority="63" w:unhideWhenUsed="0"/>
-    <w:lsdException w:name="Medium Shading 2 Accent 5" w:semiHidden="0" w:uiPriority="64" w:unhideWhenUsed="0"/>
-    <w:lsdException w:name="Medium List 1 Accent 5" w:semiHidden="0" w:uiPriority="65" w:unhideWhenUsed="0"/>
-    <w:lsdException w:name="Medium List 2 Accent 5" w:semiHidden="0" w:uiPriority="66" w:unhideWhenUsed="0"/>
-    <w:lsdException w:name="Medium Grid 1 Accent 5" w:semiHidden="0" w:uiPriority="67" w:unhideWhenUsed="0"/>
-    <w:lsdException w:name="Medium Grid 2 Accent 5" w:semiHidden="0" w:uiPriority="68" w:unhideWhenUsed="0"/>
-    <w:lsdException w:name="Medium Grid 3 Accent 5" w:semiHidden="0" w:uiPriority="69" w:unhideWhenUsed="0"/>
-    <w:lsdException w:name="Dark List Accent 5" w:semiHidden="0" w:uiPriority="70" w:unhideWhenUsed="0"/>
-    <w:lsdException w:name="Colorful Shading Accent 5" w:semiHidden="0" w:uiPriority="71" w:unhideWhenUsed="0"/>
-    <w:lsdException w:name="Colorful List Accent 5" w:semiHidden="0" w:uiPriority="72" w:unhideWhenUsed="0"/>
-    <w:lsdException w:name="Colorful Grid Accent 5" w:semiHidden="0" w:uiPriority="73" w:unhideWhenUsed="0"/>
-    <w:lsdException w:name="Light Shading Accent 6" w:semiHidden="0" w:uiPriority="60" w:unhideWhenUsed="0"/>
-    <w:lsdException w:name="Light List Accent 6" w:semiHidden="0" w:uiPriority="61" w:unhideWhenUsed="0"/>
-    <w:lsdException w:name="Light Grid Accent 6" w:semiHidden="0" w:uiPriority="62" w:unhideWhenUsed="0"/>
-    <w:lsdException w:name="Medium Shading 1 Accent 6" w:semiHidden="0" w:uiPriority="63" w:unhideWhenUsed="0"/>
-    <w:lsdException w:name="Medium Shading 2 Accent 6" w:semiHidden="0" w:uiPriority="64" w:unhideWhenUsed="0"/>
-    <w:lsdException w:name="Medium List 1 Accent 6" w:semiHidden="0" w:uiPriority="65" w:unhideWhenUsed="0"/>
-    <w:lsdException w:name="Medium List 2 Accent 6" w:semiHidden="0" w:uiPriority="66" w:unhideWhenUsed="0"/>
-    <w:lsdException w:name="Medium Grid 1 Accent 6" w:semiHidden="0" w:uiPriority="67" w:unhideWhenUsed="0"/>
-    <w:lsdException w:name="Medium Grid 2 Accent 6" w:semiHidden="0" w:uiPriority="68" w:unhideWhenUsed="0"/>
-    <w:lsdException w:name="Medium Grid 3 Accent 6" w:semiHidden="0" w:uiPriority="69" w:unhideWhenUsed="0"/>
-    <w:lsdException w:name="Dark List Accent 6" w:semiHidden="0" w:uiPriority="70" w:unhideWhenUsed="0"/>
-    <w:lsdException w:name="Colorful Shading Accent 6" w:semiHidden="0" w:uiPriority="71" w:unhideWhenUsed="0"/>
-    <w:lsdException w:name="Colorful List Accent 6" w:semiHidden="0" w:uiPriority="72" w:unhideWhenUsed="0"/>
-    <w:lsdException w:name="Colorful Grid Accent 6" w:semiHidden="0" w:uiPriority="73" w:unhideWhenUsed="0"/>
-    <w:lsdException w:name="Subtle Emphasis" w:semiHidden="0" w:uiPriority="19" w:unhideWhenUsed="0" w:qFormat="1"/>
-    <w:lsdException w:name="Intense Emphasis" w:semiHidden="0" w:uiPriority="21" w:unhideWhenUsed="0" w:qFormat="1"/>
-    <w:lsdException w:name="Subtle Reference" w:semiHidden="0" w:uiPriority="31" w:unhideWhenUsed="0" w:qFormat="1"/>
-    <w:lsdException w:name="Intense Reference" w:semiHidden="0" w:uiPriority="32" w:unhideWhenUsed="0" w:qFormat="1"/>
-    <w:lsdException w:name="Book Title" w:semiHidden="0" w:uiPriority="33" w:unhideWhenUsed="0" w:qFormat="1"/>
-    <w:lsdException w:name="Bibliography" w:uiPriority="37"/>
-    <w:lsdException w:name="TOC Heading" w:uiPriority="39" w:qFormat="1"/>
+  <w:latentStyles w:defLockedState="0" w:defUIPriority="99" w:defSemiHidden="0" w:defUnhideWhenUsed="0" w:defQFormat="0" w:count="371">
+    <w:lsdException w:name="Normal" w:uiPriority="0" w:qFormat="1"/>
+    <w:lsdException w:name="heading 1" w:uiPriority="9" w:qFormat="1"/>
+    <w:lsdException w:name="heading 2" w:semiHidden="1" w:uiPriority="9" w:unhideWhenUsed="1" w:qFormat="1"/>
+    <w:lsdException w:name="heading 3" w:semiHidden="1" w:uiPriority="9" w:unhideWhenUsed="1" w:qFormat="1"/>
+    <w:lsdException w:name="heading 4" w:semiHidden="1" w:uiPriority="9" w:unhideWhenUsed="1" w:qFormat="1"/>
+    <w:lsdException w:name="heading 5" w:semiHidden="1" w:uiPriority="9" w:unhideWhenUsed="1" w:qFormat="1"/>
+    <w:lsdException w:name="heading 6" w:semiHidden="1" w:uiPriority="9" w:unhideWhenUsed="1" w:qFormat="1"/>
+    <w:lsdException w:name="heading 7" w:semiHidden="1" w:uiPriority="9" w:unhideWhenUsed="1" w:qFormat="1"/>
+    <w:lsdException w:name="heading 8" w:semiHidden="1" w:uiPriority="9" w:unhideWhenUsed="1" w:qFormat="1"/>
+    <w:lsdException w:name="heading 9" w:semiHidden="1" w:uiPriority="9" w:unhideWhenUsed="1" w:qFormat="1"/>
+    <w:lsdException w:name="index 1" w:semiHidden="1" w:unhideWhenUsed="1"/>
+    <w:lsdException w:name="index 2" w:semiHidden="1" w:unhideWhenUsed="1"/>
+    <w:lsdException w:name="index 3" w:semiHidden="1" w:unhideWhenUsed="1"/>
+    <w:lsdException w:name="index 4" w:semiHidden="1" w:unhideWhenUsed="1"/>
+    <w:lsdException w:name="index 5" w:semiHidden="1" w:unhideWhenUsed="1"/>
+    <w:lsdException w:name="index 6" w:semiHidden="1" w:unhideWhenUsed="1"/>
+    <w:lsdException w:name="index 7" w:semiHidden="1" w:unhideWhenUsed="1"/>
+    <w:lsdException w:name="index 8" w:semiHidden="1" w:unhideWhenUsed="1"/>
+    <w:lsdException w:name="index 9" w:semiHidden="1" w:unhideWhenUsed="1"/>
+    <w:lsdException w:name="toc 1" w:semiHidden="1" w:uiPriority="39" w:unhideWhenUsed="1"/>
+    <w:lsdException w:name="toc 2" w:semiHidden="1" w:uiPriority="39" w:unhideWhenUsed="1"/>
+    <w:lsdException w:name="toc 3" w:semiHidden="1" w:uiPriority="39" w:unhideWhenUsed="1"/>
+    <w:lsdException w:name="toc 4" w:semiHidden="1" w:uiPriority="39" w:unhideWhenUsed="1"/>
+    <w:lsdException w:name="toc 5" w:semiHidden="1" w:uiPriority="39" w:unhideWhenUsed="1"/>
+    <w:lsdException w:name="toc 6" w:semiHidden="1" w:uiPriority="39" w:unhideWhenUsed="1"/>
+    <w:lsdException w:name="toc 7" w:semiHidden="1" w:uiPriority="39" w:unhideWhenUsed="1"/>
+    <w:lsdException w:name="toc 8" w:semiHidden="1" w:uiPriority="39" w:unhideWhenUsed="1"/>
+    <w:lsdException w:name="toc 9" w:semiHidden="1" w:uiPriority="39" w:unhideWhenUsed="1"/>
+    <w:lsdException w:name="Normal Indent" w:semiHidden="1" w:unhideWhenUsed="1"/>
+    <w:lsdException w:name="footnote text" w:semiHidden="1" w:unhideWhenUsed="1"/>
+    <w:lsdException w:name="annotation text" w:semiHidden="1" w:unhideWhenUsed="1"/>
+    <w:lsdException w:name="header" w:semiHidden="1" w:unhideWhenUsed="1"/>
+    <w:lsdException w:name="footer" w:semiHidden="1" w:unhideWhenUsed="1"/>
+    <w:lsdException w:name="index heading" w:semiHidden="1" w:unhideWhenUsed="1"/>
+    <w:lsdException w:name="caption" w:semiHidden="1" w:uiPriority="35" w:unhideWhenUsed="1" w:qFormat="1"/>
+    <w:lsdException w:name="table of figures" w:semiHidden="1" w:unhideWhenUsed="1"/>
+    <w:lsdException w:name="envelope address" w:semiHidden="1" w:unhideWhenUsed="1"/>
+    <w:lsdException w:name="envelope return" w:semiHidden="1" w:unhideWhenUsed="1"/>
+    <w:lsdException w:name="footnote reference" w:semiHidden="1" w:unhideWhenUsed="1"/>
+    <w:lsdException w:name="annotation reference" w:semiHidden="1" w:unhideWhenUsed="1"/>
+    <w:lsdException w:name="line number" w:semiHidden="1" w:unhideWhenUsed="1"/>
+    <w:lsdException w:name="page number" w:semiHidden="1" w:unhideWhenUsed="1"/>
+    <w:lsdException w:name="endnote reference" w:semiHidden="1" w:unhideWhenUsed="1"/>
+    <w:lsdException w:name="endnote text" w:semiHidden="1" w:unhideWhenUsed="1"/>
+    <w:lsdException w:name="table of authorities" w:semiHidden="1" w:unhideWhenUsed="1"/>
+    <w:lsdException w:name="macro" w:semiHidden="1" w:unhideWhenUsed="1"/>
+    <w:lsdException w:name="toa heading" w:semiHidden="1" w:unhideWhenUsed="1"/>
+    <w:lsdException w:name="List" w:semiHidden="1" w:unhideWhenUsed="1"/>
+    <w:lsdException w:name="List Bullet" w:semiHidden="1" w:unhideWhenUsed="1"/>
+    <w:lsdException w:name="List Number" w:semiHidden="1" w:unhideWhenUsed="1"/>
+    <w:lsdException w:name="List 2" w:semiHidden="1" w:unhideWhenUsed="1"/>
+    <w:lsdException w:name="List 3" w:semiHidden="1" w:unhideWhenUsed="1"/>
+    <w:lsdException w:name="List 4" w:semiHidden="1" w:unhideWhenUsed="1"/>
+    <w:lsdException w:name="List 5" w:semiHidden="1" w:unhideWhenUsed="1"/>
+    <w:lsdException w:name="List Bullet 2" w:semiHidden="1" w:uiPriority="0" w:unhideWhenUsed="1" w:qFormat="1"/>
+    <w:lsdException w:name="List Bullet 3" w:semiHidden="1" w:unhideWhenUsed="1"/>
+    <w:lsdException w:name="List Bullet 4" w:semiHidden="1" w:unhideWhenUsed="1"/>
+    <w:lsdException w:name="List Bullet 5" w:semiHidden="1" w:unhideWhenUsed="1"/>
+    <w:lsdException w:name="List Number 2" w:semiHidden="1" w:unhideWhenUsed="1"/>
+    <w:lsdException w:name="List Number 3" w:semiHidden="1" w:unhideWhenUsed="1"/>
+    <w:lsdException w:name="List Number 4" w:semiHidden="1" w:unhideWhenUsed="1"/>
+    <w:lsdException w:name="List Number 5" w:semiHidden="1" w:unhideWhenUsed="1"/>
+    <w:lsdException w:name="Title" w:uiPriority="10" w:qFormat="1"/>
+    <w:lsdException w:name="Closing" w:semiHidden="1" w:unhideWhenUsed="1"/>
+    <w:lsdException w:name="Signature" w:semiHidden="1" w:unhideWhenUsed="1"/>
+    <w:lsdException w:name="Default Paragraph Font" w:semiHidden="1" w:uiPriority="1" w:unhideWhenUsed="1"/>
+    <w:lsdException w:name="Body Text" w:semiHidden="1" w:unhideWhenUsed="1"/>
+    <w:lsdException w:name="Body Text Indent" w:semiHidden="1" w:unhideWhenUsed="1"/>
+    <w:lsdException w:name="List Continue" w:semiHidden="1" w:unhideWhenUsed="1"/>
+    <w:lsdException w:name="List Continue 2" w:semiHidden="1" w:unhideWhenUsed="1"/>
+    <w:lsdException w:name="List Continue 3" w:semiHidden="1" w:unhideWhenUsed="1"/>
+    <w:lsdException w:name="List Continue 4" w:semiHidden="1" w:unhideWhenUsed="1"/>
+    <w:lsdException w:name="List Continue 5" w:semiHidden="1" w:unhideWhenUsed="1"/>
+    <w:lsdException w:name="Message Header" w:semiHidden="1" w:unhideWhenUsed="1"/>
+    <w:lsdException w:name="Subtitle" w:uiPriority="11" w:qFormat="1"/>
+    <w:lsdException w:name="Salutation" w:semiHidden="1" w:unhideWhenUsed="1"/>
+    <w:lsdException w:name="Date" w:semiHidden="1" w:unhideWhenUsed="1"/>
+    <w:lsdException w:name="Body Text First Indent" w:semiHidden="1" w:unhideWhenUsed="1"/>
+    <w:lsdException w:name="Body Text First Indent 2" w:semiHidden="1" w:unhideWhenUsed="1"/>
+    <w:lsdException w:name="Note Heading" w:semiHidden="1" w:unhideWhenUsed="1"/>
+    <w:lsdException w:name="Body Text 2" w:semiHidden="1" w:unhideWhenUsed="1"/>
+    <w:lsdException w:name="Body Text 3" w:semiHidden="1" w:unhideWhenUsed="1"/>
+    <w:lsdException w:name="Body Text Indent 2" w:semiHidden="1" w:unhideWhenUsed="1"/>
+    <w:lsdException w:name="Body Text Indent 3" w:semiHidden="1" w:unhideWhenUsed="1"/>
+    <w:lsdException w:name="Block Text" w:semiHidden="1" w:unhideWhenUsed="1"/>
+    <w:lsdException w:name="Hyperlink" w:semiHidden="1" w:unhideWhenUsed="1"/>
+    <w:lsdException w:name="FollowedHyperlink" w:semiHidden="1" w:unhideWhenUsed="1"/>
+    <w:lsdException w:name="Strong" w:uiPriority="22" w:qFormat="1"/>
+    <w:lsdException w:name="Emphasis" w:uiPriority="20" w:qFormat="1"/>
+    <w:lsdException w:name="Document Map" w:semiHidden="1" w:unhideWhenUsed="1"/>
+    <w:lsdException w:name="Plain Text" w:semiHidden="1" w:unhideWhenUsed="1"/>
+    <w:lsdException w:name="E-mail Signature" w:semiHidden="1" w:unhideWhenUsed="1"/>
+    <w:lsdException w:name="HTML Top of Form" w:semiHidden="1" w:unhideWhenUsed="1"/>
+    <w:lsdException w:name="HTML Bottom of Form" w:semiHidden="1" w:unhideWhenUsed="1"/>
+    <w:lsdException w:name="Normal (Web)" w:semiHidden="1" w:unhideWhenUsed="1"/>
+    <w:lsdException w:name="HTML Acronym" w:semiHidden="1" w:unhideWhenUsed="1"/>
+    <w:lsdException w:name="HTML Address" w:semiHidden="1" w:unhideWhenUsed="1"/>
+    <w:lsdException w:name="HTML Cite" w:semiHidden="1" w:unhideWhenUsed="1"/>
+    <w:lsdException w:name="HTML Code" w:semiHidden="1" w:unhideWhenUsed="1"/>
+    <w:lsdException w:name="HTML Definition" w:semiHidden="1" w:unhideWhenUsed="1"/>
+    <w:lsdException w:name="HTML Keyboard" w:semiHidden="1" w:unhideWhenUsed="1"/>
+    <w:lsdException w:name="HTML Preformatted" w:semiHidden="1" w:unhideWhenUsed="1"/>
+    <w:lsdException w:name="HTML Sample" w:semiHidden="1" w:unhideWhenUsed="1"/>
+    <w:lsdException w:name="HTML Typewriter" w:semiHidden="1" w:unhideWhenUsed="1"/>
+    <w:lsdException w:name="HTML Variable" w:semiHidden="1" w:unhideWhenUsed="1"/>
+    <w:lsdException w:name="Normal Table" w:semiHidden="1" w:unhideWhenUsed="1"/>
+    <w:lsdException w:name="annotation subject" w:semiHidden="1" w:unhideWhenUsed="1"/>
+    <w:lsdException w:name="No List" w:semiHidden="1" w:unhideWhenUsed="1"/>
+    <w:lsdException w:name="Outline List 1" w:semiHidden="1" w:unhideWhenUsed="1"/>
+    <w:lsdException w:name="Outline List 2" w:semiHidden="1" w:unhideWhenUsed="1"/>
+    <w:lsdException w:name="Outline List 3" w:semiHidden="1" w:unhideWhenUsed="1"/>
+    <w:lsdException w:name="Table Simple 1" w:semiHidden="1" w:unhideWhenUsed="1"/>
+    <w:lsdException w:name="Table Simple 2" w:semiHidden="1" w:unhideWhenUsed="1"/>
+    <w:lsdException w:name="Table Simple 3" w:semiHidden="1" w:unhideWhenUsed="1"/>
+    <w:lsdException w:name="Table Classic 1" w:semiHidden="1" w:unhideWhenUsed="1"/>
+    <w:lsdException w:name="Table Classic 2" w:semiHidden="1" w:unhideWhenUsed="1"/>
+    <w:lsdException w:name="Table Classic 3" w:semiHidden="1" w:unhideWhenUsed="1"/>
+    <w:lsdException w:name="Table Classic 4" w:semiHidden="1" w:unhideWhenUsed="1"/>
+    <w:lsdException w:name="Table Colorful 1" w:semiHidden="1" w:unhideWhenUsed="1"/>
+    <w:lsdException w:name="Table Colorful 2" w:semiHidden="1" w:unhideWhenUsed="1"/>
+    <w:lsdException w:name="Table Colorful 3" w:semiHidden="1" w:unhideWhenUsed="1"/>
+    <w:lsdException w:name="Table Columns 1" w:semiHidden="1" w:unhideWhenUsed="1"/>
+    <w:lsdException w:name="Table Columns 2" w:semiHidden="1" w:unhideWhenUsed="1"/>
+    <w:lsdException w:name="Table Columns 3" w:semiHidden="1" w:unhideWhenUsed="1"/>
+    <w:lsdException w:name="Table Columns 4" w:semiHidden="1" w:unhideWhenUsed="1"/>
+    <w:lsdException w:name="Table Columns 5" w:semiHidden="1" w:unhideWhenUsed="1"/>
+    <w:lsdException w:name="Table Grid 1" w:semiHidden="1" w:unhideWhenUsed="1"/>
+    <w:lsdException w:name="Table Grid 2" w:semiHidden="1" w:unhideWhenUsed="1"/>
+    <w:lsdException w:name="Table Grid 3" w:semiHidden="1" w:unhideWhenUsed="1"/>
+    <w:lsdException w:name="Table Grid 4" w:semiHidden="1" w:unhideWhenUsed="1"/>
+    <w:lsdException w:name="Table Grid 5" w:semiHidden="1" w:unhideWhenUsed="1"/>
+    <w:lsdException w:name="Table Grid 6" w:semiHidden="1" w:unhideWhenUsed="1"/>
+    <w:lsdException w:name="Table Grid 7" w:semiHidden="1" w:unhideWhenUsed="1"/>
+    <w:lsdException w:name="Table Grid 8" w:semiHidden="1" w:unhideWhenUsed="1"/>
+    <w:lsdException w:name="Table List 1" w:semiHidden="1" w:unhideWhenUsed="1"/>
+    <w:lsdException w:name="Table List 2" w:semiHidden="1" w:unhideWhenUsed="1"/>
+    <w:lsdException w:name="Table List 3" w:semiHidden="1" w:unhideWhenUsed="1"/>
+    <w:lsdException w:name="Table List 4" w:semiHidden="1" w:unhideWhenUsed="1"/>
+    <w:lsdException w:name="Table List 5" w:semiHidden="1" w:unhideWhenUsed="1"/>
+    <w:lsdException w:name="Table List 6" w:semiHidden="1" w:unhideWhenUsed="1"/>
+    <w:lsdException w:name="Table List 7" w:semiHidden="1" w:unhideWhenUsed="1"/>
+    <w:lsdException w:name="Table List 8" w:semiHidden="1" w:unhideWhenUsed="1"/>
+    <w:lsdException w:name="Table 3D effects 1" w:semiHidden="1" w:unhideWhenUsed="1"/>
+    <w:lsdException w:name="Table 3D effects 2" w:semiHidden="1" w:unhideWhenUsed="1"/>
+    <w:lsdException w:name="Table 3D effects 3" w:semiHidden="1" w:unhideWhenUsed="1"/>
+    <w:lsdException w:name="Table Contemporary" w:semiHidden="1" w:unhideWhenUsed="1"/>
+    <w:lsdException w:name="Table Elegant" w:semiHidden="1" w:unhideWhenUsed="1"/>
+    <w:lsdException w:name="Table Professional" w:semiHidden="1" w:unhideWhenUsed="1"/>
+    <w:lsdException w:name="Table Subtle 1" w:semiHidden="1" w:unhideWhenUsed="1"/>
+    <w:lsdException w:name="Table Subtle 2" w:semiHidden="1" w:unhideWhenUsed="1"/>
+    <w:lsdException w:name="Table Web 1" w:semiHidden="1" w:unhideWhenUsed="1"/>
+    <w:lsdException w:name="Table Web 2" w:semiHidden="1" w:unhideWhenUsed="1"/>
+    <w:lsdException w:name="Table Web 3" w:semiHidden="1" w:unhideWhenUsed="1"/>
+    <w:lsdException w:name="Balloon Text" w:semiHidden="1" w:unhideWhenUsed="1"/>
+    <w:lsdException w:name="Table Grid" w:uiPriority="59"/>
+    <w:lsdException w:name="Table Theme" w:semiHidden="1" w:unhideWhenUsed="1"/>
+    <w:lsdException w:name="Placeholder Text" w:semiHidden="1"/>
+    <w:lsdException w:name="No Spacing" w:uiPriority="1" w:qFormat="1"/>
+    <w:lsdException w:name="Light Shading" w:uiPriority="60"/>
+    <w:lsdException w:name="Light List" w:uiPriority="61"/>
+    <w:lsdException w:name="Light Grid" w:uiPriority="62"/>
+    <w:lsdException w:name="Medium Shading 1" w:uiPriority="63"/>
+    <w:lsdException w:name="Medium Shading 2" w:uiPriority="64"/>
+    <w:lsdException w:name="Medium List 1" w:uiPriority="65"/>
+    <w:lsdException w:name="Medium List 2" w:uiPriority="66"/>
+    <w:lsdException w:name="Medium Grid 1" w:uiPriority="67"/>
+    <w:lsdException w:name="Medium Grid 2" w:uiPriority="68"/>
+    <w:lsdException w:name="Medium Grid 3" w:uiPriority="69"/>
+    <w:lsdException w:name="Dark List" w:uiPriority="70"/>
+    <w:lsdException w:name="Colorful Shading" w:uiPriority="71"/>
+    <w:lsdException w:name="Colorful List" w:uiPriority="72"/>
+    <w:lsdException w:name="Colorful Grid" w:uiPriority="73"/>
+    <w:lsdException w:name="Light Shading Accent 1" w:uiPriority="60"/>
+    <w:lsdException w:name="Light List Accent 1" w:uiPriority="61"/>
+    <w:lsdException w:name="Light Grid Accent 1" w:uiPriority="62"/>
+    <w:lsdException w:name="Medium Shading 1 Accent 1" w:uiPriority="63"/>
+    <w:lsdException w:name="Medium Shading 2 Accent 1" w:uiPriority="64"/>
+    <w:lsdException w:name="Medium List 1 Accent 1" w:uiPriority="65"/>
+    <w:lsdException w:name="Revision" w:semiHidden="1"/>
+    <w:lsdException w:name="List Paragraph" w:uiPriority="34" w:qFormat="1"/>
+    <w:lsdException w:name="Quote" w:uiPriority="29" w:qFormat="1"/>
+    <w:lsdException w:name="Intense Quote" w:uiPriority="30" w:qFormat="1"/>
+    <w:lsdException w:name="Medium List 2 Accent 1" w:uiPriority="66"/>
+    <w:lsdException w:name="Medium Grid 1 Accent 1" w:uiPriority="67"/>
+    <w:lsdException w:name="Medium Grid 2 Accent 1" w:uiPriority="68"/>
+    <w:lsdException w:name="Medium Grid 3 Accent 1" w:uiPriority="69"/>
+    <w:lsdException w:name="Dark List Accent 1" w:uiPriority="70"/>
+    <w:lsdException w:name="Colorful Shading Accent 1" w:uiPriority="71"/>
+    <w:lsdException w:name="Colorful List Accent 1" w:uiPriority="72"/>
+    <w:lsdException w:name="Colorful Grid Accent 1" w:uiPriority="73"/>
+    <w:lsdException w:name="Light Shading Accent 2" w:uiPriority="60"/>
+    <w:lsdException w:name="Light List Accent 2" w:uiPriority="61"/>
+    <w:lsdException w:name="Light Grid Accent 2" w:uiPriority="62"/>
+    <w:lsdException w:name="Medium Shading 1 Accent 2" w:uiPriority="63"/>
+    <w:lsdException w:name="Medium Shading 2 Accent 2" w:uiPriority="64"/>
+    <w:lsdException w:name="Medium List 1 Accent 2" w:uiPriority="65"/>
+    <w:lsdException w:name="Medium List 2 Accent 2" w:uiPriority="66"/>
+    <w:lsdException w:name="Medium Grid 1 Accent 2" w:uiPriority="67"/>
+    <w:lsdException w:name="Medium Grid 2 Accent 2" w:uiPriority="68"/>
+    <w:lsdException w:name="Medium Grid 3 Accent 2" w:uiPriority="69"/>
+    <w:lsdException w:name="Dark List Accent 2" w:uiPriority="70"/>
+    <w:lsdException w:name="Colorful Shading Accent 2" w:uiPriority="71"/>
+    <w:lsdException w:name="Colorful List Accent 2" w:uiPriority="72"/>
+    <w:lsdException w:name="Colorful Grid Accent 2" w:uiPriority="73"/>
+    <w:lsdException w:name="Light Shading Accent 3" w:uiPriority="60"/>
+    <w:lsdException w:name="Light List Accent 3" w:uiPriority="61"/>
+    <w:lsdException w:name="Light Grid Accent 3" w:uiPriority="62"/>
+    <w:lsdException w:name="Medium Shading 1 Accent 3" w:uiPriority="63"/>
+    <w:lsdException w:name="Medium Shading 2 Accent 3" w:uiPriority="64"/>
+    <w:lsdException w:name="Medium List 1 Accent 3" w:uiPriority="65"/>
+    <w:lsdException w:name="Medium List 2 Accent 3" w:uiPriority="66"/>
+    <w:lsdException w:name="Medium Grid 1 Accent 3" w:uiPriority="67"/>
+    <w:lsdException w:name="Medium Grid 2 Accent 3" w:uiPriority="68"/>
+    <w:lsdException w:name="Medium Grid 3 Accent 3" w:uiPriority="69"/>
+    <w:lsdException w:name="Dark List Accent 3" w:uiPriority="70"/>
+    <w:lsdException w:name="Colorful Shading Accent 3" w:uiPriority="71"/>
+    <w:lsdException w:name="Colorful List Accent 3" w:uiPriority="72"/>
+    <w:lsdException w:name="Colorful Grid Accent 3" w:uiPriority="73"/>
+    <w:lsdException w:name="Light Shading Accent 4" w:uiPriority="60"/>
+    <w:lsdException w:name="Light List Accent 4" w:uiPriority="61"/>
+    <w:lsdException w:name="Light Grid Accent 4" w:uiPriority="62"/>
+    <w:lsdException w:name="Medium Shading 1 Accent 4" w:uiPriority="63"/>
+    <w:lsdException w:name="Medium Shading 2 Accent 4" w:uiPriority="64"/>
+    <w:lsdException w:name="Medium List 1 Accent 4" w:uiPriority="65"/>
+    <w:lsdException w:name="Medium List 2 Accent 4" w:uiPriority="66"/>
+    <w:lsdException w:name="Medium Grid 1 Accent 4" w:uiPriority="67"/>
+    <w:lsdException w:name="Medium Grid 2 Accent 4" w:uiPriority="68"/>
+    <w:lsdException w:name="Medium Grid 3 Accent 4" w:uiPriority="69"/>
+    <w:lsdException w:name="Dark List Accent 4" w:uiPriority="70"/>
+    <w:lsdException w:name="Colorful Shading Accent 4" w:uiPriority="71"/>
+    <w:lsdException w:name="Colorful List Accent 4" w:uiPriority="72"/>
+    <w:lsdException w:name="Colorful Grid Accent 4" w:uiPriority="73"/>
+    <w:lsdException w:name="Light Shading Accent 5" w:uiPriority="60"/>
+    <w:lsdException w:name="Light List Accent 5" w:uiPriority="61"/>
+    <w:lsdException w:name="Light Grid Accent 5" w:uiPriority="62"/>
+    <w:lsdException w:name="Medium Shading 1 Accent 5" w:uiPriority="63"/>
+    <w:lsdException w:name="Medium Shading 2 Accent 5" w:uiPriority="64"/>
+    <w:lsdException w:name="Medium List 1 Accent 5" w:uiPriority="65"/>
+    <w:lsdException w:name="Medium List 2 Accent 5" w:uiPriority="66"/>
+    <w:lsdException w:name="Medium Grid 1 Accent 5" w:uiPriority="67"/>
+    <w:lsdException w:name="Medium Grid 2 Accent 5" w:uiPriority="68"/>
+    <w:lsdException w:name="Medium Grid 3 Accent 5" w:uiPriority="69"/>
+    <w:lsdException w:name="Dark List Accent 5" w:uiPriority="70"/>
+    <w:lsdException w:name="Colorful Shading Accent 5" w:uiPriority="71"/>
+    <w:lsdException w:name="Colorful List Accent 5" w:uiPriority="72"/>
+    <w:lsdException w:name="Colorful Grid Accent 5" w:uiPriority="73"/>
+    <w:lsdException w:name="Light Shading Accent 6" w:uiPriority="60"/>
+    <w:lsdException w:name="Light List Accent 6" w:uiPriority="61"/>
+    <w:lsdException w:name="Light Grid Accent 6" w:uiPriority="62"/>
+    <w:lsdException w:name="Medium Shading 1 Accent 6" w:uiPriority="63"/>
+    <w:lsdException w:name="Medium Shading 2 Accent 6" w:uiPriority="64"/>
+    <w:lsdException w:name="Medium List 1 Accent 6" w:uiPriority="65"/>
+    <w:lsdException w:name="Medium List 2 Accent 6" w:uiPriority="66"/>
+    <w:lsdException w:name="Medium Grid 1 Accent 6" w:uiPriority="67"/>
+    <w:lsdException w:name="Medium Grid 2 Accent 6" w:uiPriority="68"/>
+    <w:lsdException w:name="Medium Grid 3 Accent 6" w:uiPriority="69"/>
+    <w:lsdException w:name="Dark List Accent 6" w:uiPriority="70"/>
+    <w:lsdException w:name="Colorful Shading Accent 6" w:uiPriority="71"/>
+    <w:lsdException w:name="Colorful List Accent 6" w:uiPriority="72"/>
+    <w:lsdException w:name="Colorful Grid Accent 6" w:uiPriority="73"/>
+    <w:lsdException w:name="Subtle Emphasis" w:uiPriority="19" w:qFormat="1"/>
+    <w:lsdException w:name="Intense Emphasis" w:uiPriority="21" w:qFormat="1"/>
+    <w:lsdException w:name="Subtle Reference" w:uiPriority="31" w:qFormat="1"/>
+    <w:lsdException w:name="Intense Reference" w:uiPriority="32" w:qFormat="1"/>
+    <w:lsdException w:name="Book Title" w:uiPriority="33" w:qFormat="1"/>
+    <w:lsdException w:name="Bibliography" w:semiHidden="1" w:uiPriority="37" w:unhideWhenUsed="1"/>
+    <w:lsdException w:name="TOC Heading" w:semiHidden="1" w:uiPriority="39" w:unhideWhenUsed="1" w:qFormat="1"/>
+    <w:lsdException w:name="Grid Table 4" w:uiPriority="49"/>
+    <w:lsdException w:name="Grid Table 5 Dark" w:uiPriority="50"/>
+    <w:lsdException w:name="Grid Table 6 Colorful" w:uiPriority="51"/>
+    <w:lsdException w:name="Grid Table 7 Colorful" w:uiPriority="52"/>
+    <w:lsdException w:name="Grid Table 1 Light Accent 1" w:uiPriority="46"/>
+    <w:lsdException w:name="Grid Table 2 Accent 1" w:uiPriority="47"/>
+    <w:lsdException w:name="Grid Table 3 Accent 1" w:uiPriority="48"/>
+    <w:lsdException w:name="Grid Table 4 Accent 1" w:uiPriority="49"/>
+    <w:lsdException w:name="Grid Table 5 Dark Accent 1" w:uiPriority="50"/>
+    <w:lsdException w:name="Grid Table 6 Colorful Accent 1" w:uiPriority="51"/>
+    <w:lsdException w:name="Grid Table 7 Colorful Accent 1" w:uiPriority="52"/>
+    <w:lsdException w:name="Grid Table 1 Light Accent 2" w:uiPriority="46"/>
+    <w:lsdException w:name="Grid Table 2 Accent 2" w:uiPriority="47"/>
+    <w:lsdException w:name="Grid Table 3 Accent 2" w:uiPriority="48"/>
+    <w:lsdException w:name="Grid Table 4 Accent 2" w:uiPriority="49"/>
+    <w:lsdException w:name="Grid Table 5 Dark Accent 2" w:uiPriority="50"/>
+    <w:lsdException w:name="Grid Table 6 Colorful Accent 2" w:uiPriority="51"/>
+    <w:lsdException w:name="Grid Table 7 Colorful Accent 2" w:uiPriority="52"/>
+    <w:lsdException w:name="Grid Table 1 Light Accent 3" w:uiPriority="46"/>
+    <w:lsdException w:name="Grid Table 2 Accent 3" w:uiPriority="47"/>
+    <w:lsdException w:name="Grid Table 3 Accent 3" w:uiPriority="48"/>
+    <w:lsdException w:name="Grid Table 4 Accent 3" w:uiPriority="49"/>
+    <w:lsdException w:name="Grid Table 5 Dark Accent 3" w:uiPriority="50"/>
+    <w:lsdException w:name="Grid Table 6 Colorful Accent 3" w:uiPriority="51"/>
+    <w:lsdException w:name="Grid Table 7 Colorful Accent 3" w:uiPriority="52"/>
+    <w:lsdException w:name="Grid Table 1 Light Accent 4" w:uiPriority="46"/>
+    <w:lsdException w:name="Grid Table 2 Accent 4" w:uiPriority="47"/>
+    <w:lsdException w:name="Grid Table 3 Accent 4" w:uiPriority="48"/>
+    <w:lsdException w:name="Grid Table 4 Accent 4" w:uiPriority="49"/>
+    <w:lsdException w:name="Grid Table 5 Dark Accent 4" w:uiPriority="50"/>
+    <w:lsdException w:name="Grid Table 6 Colorful Accent 4" w:uiPriority="51"/>
+    <w:lsdException w:name="Grid Table 7 Colorful Accent 4" w:uiPriority="52"/>
+    <w:lsdException w:name="Grid Table 1 Light Accent 5" w:uiPriority="46"/>
+    <w:lsdException w:name="Grid Table 2 Accent 5" w:uiPriority="47"/>
+    <w:lsdException w:name="Grid Table 3 Accent 5" w:uiPriority="48"/>
+    <w:lsdException w:name="Grid Table 4 Accent 5" w:uiPriority="49"/>
+    <w:lsdException w:name="Grid Table 5 Dark Accent 5" w:uiPriority="50"/>
+    <w:lsdException w:name="Grid Table 6 Colorful Accent 5" w:uiPriority="51"/>
+    <w:lsdException w:name="Grid Table 7 Colorful Accent 5" w:uiPriority="52"/>
+    <w:lsdException w:name="Grid Table 1 Light Accent 6" w:uiPriority="46"/>
+    <w:lsdException w:name="Grid Table 2 Accent 6" w:uiPriority="47"/>
+    <w:lsdException w:name="Grid Table 3 Accent 6" w:uiPriority="48"/>
+    <w:lsdException w:name="Grid Table 4 Accent 6" w:uiPriority="49"/>
+    <w:lsdException w:name="Grid Table 5 Dark Accent 6" w:uiPriority="50"/>
+    <w:lsdException w:name="Grid Table 6 Colorful Accent 6" w:uiPriority="51"/>
+    <w:lsdException w:name="Grid Table 7 Colorful Accent 6" w:uiPriority="52"/>
+    <w:lsdException w:name="List Table 1 Light" w:uiPriority="46"/>
+    <w:lsdException w:name="List Table 2" w:uiPriority="47"/>
+    <w:lsdException w:name="List Table 3" w:uiPriority="48"/>
+    <w:lsdException w:name="List Table 4" w:uiPriority="49"/>
+    <w:lsdException w:name="List Table 5 Dark" w:uiPriority="50"/>
+    <w:lsdException w:name="List Table 6 Colorful" w:uiPriority="51"/>
+    <w:lsdException w:name="List Table 7 Colorful" w:uiPriority="52"/>
+    <w:lsdException w:name="List Table 1 Light Accent 1" w:uiPriority="46"/>
+    <w:lsdException w:name="List Table 2 Accent 1" w:uiPriority="47"/>
+    <w:lsdException w:name="List Table 3 Accent 1" w:uiPriority="48"/>
+    <w:lsdException w:name="List Table 4 Accent 1" w:uiPriority="49"/>
+    <w:lsdException w:name="List Table 5 Dark Accent 1" w:uiPriority="50"/>
+    <w:lsdException w:name="List Table 6 Colorful Accent 1" w:uiPriority="51"/>
+    <w:lsdException w:name="List Table 7 Colorful Accent 1" w:uiPriority="52"/>
+    <w:lsdException w:name="List Table 1 Light Accent 2" w:uiPriority="46"/>
+    <w:lsdException w:name="List Table 2 Accent 2" w:uiPriority="47"/>
+    <w:lsdException w:name="List Table 3 Accent 2" w:uiPriority="48"/>
+    <w:lsdException w:name="List Table 4 Accent 2" w:uiPriority="49"/>
+    <w:lsdException w:name="List Table 5 Dark Accent 2" w:uiPriority="50"/>
+    <w:lsdException w:name="List Table 6 Colorful Accent 2" w:uiPriority="51"/>
+    <w:lsdException w:name="List Table 7 Colorful Accent 2" w:uiPriority="52"/>
+    <w:lsdException w:name="List Table 1 Light Accent 3" w:uiPriority="46"/>
+    <w:lsdException w:name="List Table 2 Accent 3" w:uiPriority="47"/>
+    <w:lsdException w:name="List Table 3 Accent 3" w:uiPriority="48"/>
+    <w:lsdException w:name="List Table 4 Accent 3" w:uiPriority="49"/>
+    <w:lsdException w:name="List Table 5 Dark Accent 3" w:uiPriority="50"/>
+    <w:lsdException w:name="List Table 6 Colorful Accent 3" w:uiPriority="51"/>
+    <w:lsdException w:name="List Table 7 Colorful Accent 3" w:uiPriority="52"/>
+    <w:lsdException w:name="List Table 1 Light Accent 4" w:uiPriority="46"/>
+    <w:lsdException w:name="List Table 2 Accent 4" w:uiPriority="47"/>
+    <w:lsdException w:name="List Table 3 Accent 4" w:uiPriority="48"/>
+    <w:lsdException w:name="List Table 4 Accent 4" w:uiPriority="49"/>
+    <w:lsdException w:name="List Table 5 Dark Accent 4" w:uiPriority="50"/>
+    <w:lsdException w:name="List Table 6 Colorful Accent 4" w:uiPriority="51"/>
+    <w:lsdException w:name="List Table 7 Colorful Accent 4" w:uiPriority="52"/>
+    <w:lsdException w:name="List Table 1 Light Accent 5" w:uiPriority="46"/>
+    <w:lsdException w:name="List Table 2 Accent 5" w:uiPriority="47"/>
+    <w:lsdException w:name="List Table 3 Accent 5" w:uiPriority="48"/>
+    <w:lsdException w:name="List Table 4 Accent 5" w:uiPriority="49"/>
+    <w:lsdException w:name="List Table 5 Dark Accent 5" w:uiPriority="50"/>
+    <w:lsdException w:name="List Table 6 Colorful Accent 5" w:uiPriority="51"/>
+    <w:lsdException w:name="List Table 7 Colorful Accent 5" w:uiPriority="52"/>
+    <w:lsdException w:name="List Table 1 Light Accent 6" w:uiPriority="46"/>
+    <w:lsdException w:name="List Table 2 Accent 6" w:uiPriority="47"/>
+    <w:lsdException w:name="List Table 3 Accent 6" w:uiPriority="48"/>
+    <w:lsdException w:name="List Table 4 Accent 6" w:uiPriority="49"/>
+    <w:lsdException w:name="List Table 5 Dark Accent 6" w:uiPriority="50"/>
+    <w:lsdException w:name="List Table 6 Colorful Accent 6" w:uiPriority="51"/>
+    <w:lsdException w:name="List Table 7 Colorful Accent 6" w:uiPriority="52"/>
   </w:latentStyles>
   <w:style w:type="paragraph" w:default="1" w:styleId="Normal">
     <w:name w:val="Normal"/>
     <w:qFormat/>
     <w:rsid w:val="004A1822"/>
-    <w:pPr>
-      <w:jc w:val="both"/>
-    </w:pPr>
     <w:rPr>
       <w:sz w:val="20"/>
     </w:rPr>
   </w:style>
-  <w:style w:type="paragraph" w:styleId="Titre1">
+  <w:style w:type="paragraph" w:styleId="Heading1">
     <w:name w:val="heading 1"/>
     <w:basedOn w:val="Normal"/>
     <w:next w:val="Normal"/>
-    <w:link w:val="Titre1Car"/>
+    <w:link w:val="Heading1Char"/>
     <w:uiPriority w:val="9"/>
     <w:qFormat/>
     <w:rsid w:val="004A1822"/>
@@ -2730,13 +3788,13 @@
       <w:szCs w:val="32"/>
     </w:rPr>
   </w:style>
-  <w:style w:type="character" w:default="1" w:styleId="Policepardfaut">
+  <w:style w:type="character" w:default="1" w:styleId="DefaultParagraphFont">
     <w:name w:val="Default Paragraph Font"/>
     <w:uiPriority w:val="1"/>
     <w:semiHidden/>
     <w:unhideWhenUsed/>
   </w:style>
-  <w:style w:type="table" w:default="1" w:styleId="TableauNormal">
+  <w:style w:type="table" w:default="1" w:styleId="TableNormal">
     <w:name w:val="Normal Table"/>
     <w:uiPriority w:val="99"/>
     <w:semiHidden/>
@@ -2751,19 +3809,18 @@
       </w:tblCellMar>
     </w:tblPr>
   </w:style>
-  <w:style w:type="numbering" w:default="1" w:styleId="Aucuneliste">
+  <w:style w:type="numbering" w:default="1" w:styleId="NoList">
     <w:name w:val="No List"/>
     <w:uiPriority w:val="99"/>
     <w:semiHidden/>
     <w:unhideWhenUsed/>
   </w:style>
-  <w:style w:type="table" w:styleId="Grille">
+  <w:style w:type="table" w:styleId="TableGrid">
     <w:name w:val="Table Grid"/>
-    <w:basedOn w:val="TableauNormal"/>
+    <w:basedOn w:val="TableNormal"/>
     <w:uiPriority w:val="59"/>
     <w:rsid w:val="00FA045C"/>
     <w:tblPr>
-      <w:tblInd w:w="0" w:type="dxa"/>
       <w:tblBorders>
         <w:top w:val="single" w:sz="4" w:space="0" w:color="auto"/>
         <w:left w:val="single" w:sz="4" w:space="0" w:color="auto"/>
@@ -2772,18 +3829,12 @@
         <w:insideH w:val="single" w:sz="4" w:space="0" w:color="auto"/>
         <w:insideV w:val="single" w:sz="4" w:space="0" w:color="auto"/>
       </w:tblBorders>
-      <w:tblCellMar>
-        <w:top w:w="0" w:type="dxa"/>
-        <w:left w:w="108" w:type="dxa"/>
-        <w:bottom w:w="0" w:type="dxa"/>
-        <w:right w:w="108" w:type="dxa"/>
-      </w:tblCellMar>
     </w:tblPr>
   </w:style>
-  <w:style w:type="character" w:customStyle="1" w:styleId="Titre1Car">
-    <w:name w:val="Titre 1 Car"/>
-    <w:basedOn w:val="Policepardfaut"/>
-    <w:link w:val="Titre1"/>
+  <w:style w:type="character" w:customStyle="1" w:styleId="Heading1Char">
+    <w:name w:val="Heading 1 Char"/>
+    <w:basedOn w:val="DefaultParagraphFont"/>
+    <w:link w:val="Heading1"/>
     <w:uiPriority w:val="9"/>
     <w:rsid w:val="004A1822"/>
     <w:rPr>
@@ -2794,296 +3845,7 @@
       <w:szCs w:val="32"/>
     </w:rPr>
   </w:style>
-  <w:style w:type="paragraph" w:styleId="Listepuces2">
-    <w:name w:val="List Bullet 2"/>
-    <w:basedOn w:val="Normal"/>
-    <w:autoRedefine/>
-    <w:qFormat/>
-    <w:rsid w:val="00DA7097"/>
-    <w:pPr>
-      <w:numPr>
-        <w:numId w:val="1"/>
-      </w:numPr>
-      <w:tabs>
-        <w:tab w:val="clear" w:pos="2061"/>
-        <w:tab w:val="num" w:pos="879"/>
-      </w:tabs>
-      <w:suppressAutoHyphens/>
-      <w:ind w:left="125" w:hanging="142"/>
-      <w:jc w:val="left"/>
-    </w:pPr>
-    <w:rPr>
-      <w:rFonts w:ascii="Arial" w:eastAsia="Times New Roman" w:hAnsi="Arial" w:cs="Times New Roman"/>
-      <w:noProof/>
-      <w:color w:val="000000"/>
-      <w:szCs w:val="20"/>
-      <w:lang w:val="en-CA" w:eastAsia="fr-CA"/>
-    </w:rPr>
-  </w:style>
-</w:styles>
-</file>
-
-<file path=word/stylesWithEffects.xml><?xml version="1.0" encoding="utf-8"?>
-<w:styles xmlns:wpc="http://schemas.microsoft.com/office/word/2010/wordprocessingCanvas" xmlns:mo="http://schemas.microsoft.com/office/mac/office/2008/main" xmlns:mc="http://schemas.openxmlformats.org/markup-compatibility/2006" xmlns:mv="urn:schemas-microsoft-com:mac:vml" xmlns:o="urn:schemas-microsoft-com:office:office" xmlns:r="http://schemas.openxmlformats.org/officeDocument/2006/relationships" xmlns:m="http://schemas.openxmlformats.org/officeDocument/2006/math" xmlns:v="urn:schemas-microsoft-com:vml" xmlns:wp14="http://schemas.microsoft.com/office/word/2010/wordprocessingDrawing" xmlns:wp="http://schemas.openxmlformats.org/drawingml/2006/wordprocessingDrawing" xmlns:w10="urn:schemas-microsoft-com:office:word" xmlns:w="http://schemas.openxmlformats.org/wordprocessingml/2006/main" xmlns:w14="http://schemas.microsoft.com/office/word/2010/wordml" xmlns:wpg="http://schemas.microsoft.com/office/word/2010/wordprocessingGroup" xmlns:wpi="http://schemas.microsoft.com/office/word/2010/wordprocessingInk" xmlns:wne="http://schemas.microsoft.com/office/word/2006/wordml" xmlns:wps="http://schemas.microsoft.com/office/word/2010/wordprocessingShape" mc:Ignorable="w14 wp14">
-  <w:docDefaults>
-    <w:rPrDefault>
-      <w:rPr>
-        <w:rFonts w:asciiTheme="minorHAnsi" w:eastAsiaTheme="minorEastAsia" w:hAnsiTheme="minorHAnsi" w:cstheme="minorBidi"/>
-        <w:sz w:val="24"/>
-        <w:szCs w:val="24"/>
-        <w:lang w:val="fr-CA" w:eastAsia="fr-FR" w:bidi="ar-SA"/>
-      </w:rPr>
-    </w:rPrDefault>
-    <w:pPrDefault/>
-  </w:docDefaults>
-  <w:latentStyles w:defLockedState="0" w:defUIPriority="99" w:defSemiHidden="1" w:defUnhideWhenUsed="1" w:defQFormat="0" w:count="276">
-    <w:lsdException w:name="Normal" w:semiHidden="0" w:uiPriority="0" w:unhideWhenUsed="0" w:qFormat="1"/>
-    <w:lsdException w:name="heading 1" w:semiHidden="0" w:uiPriority="9" w:unhideWhenUsed="0" w:qFormat="1"/>
-    <w:lsdException w:name="heading 2" w:uiPriority="9" w:qFormat="1"/>
-    <w:lsdException w:name="heading 3" w:uiPriority="9" w:qFormat="1"/>
-    <w:lsdException w:name="heading 4" w:uiPriority="9" w:qFormat="1"/>
-    <w:lsdException w:name="heading 5" w:uiPriority="9" w:qFormat="1"/>
-    <w:lsdException w:name="heading 6" w:uiPriority="9" w:qFormat="1"/>
-    <w:lsdException w:name="heading 7" w:uiPriority="9" w:qFormat="1"/>
-    <w:lsdException w:name="heading 8" w:uiPriority="9" w:qFormat="1"/>
-    <w:lsdException w:name="heading 9" w:uiPriority="9" w:qFormat="1"/>
-    <w:lsdException w:name="toc 1" w:uiPriority="39"/>
-    <w:lsdException w:name="toc 2" w:uiPriority="39"/>
-    <w:lsdException w:name="toc 3" w:uiPriority="39"/>
-    <w:lsdException w:name="toc 4" w:uiPriority="39"/>
-    <w:lsdException w:name="toc 5" w:uiPriority="39"/>
-    <w:lsdException w:name="toc 6" w:uiPriority="39"/>
-    <w:lsdException w:name="toc 7" w:uiPriority="39"/>
-    <w:lsdException w:name="toc 8" w:uiPriority="39"/>
-    <w:lsdException w:name="toc 9" w:uiPriority="39"/>
-    <w:lsdException w:name="caption" w:uiPriority="35" w:qFormat="1"/>
-    <w:lsdException w:name="List Bullet 2" w:uiPriority="0" w:qFormat="1"/>
-    <w:lsdException w:name="Title" w:semiHidden="0" w:uiPriority="10" w:unhideWhenUsed="0" w:qFormat="1"/>
-    <w:lsdException w:name="Default Paragraph Font" w:uiPriority="1"/>
-    <w:lsdException w:name="Subtitle" w:semiHidden="0" w:uiPriority="11" w:unhideWhenUsed="0" w:qFormat="1"/>
-    <w:lsdException w:name="Strong" w:semiHidden="0" w:uiPriority="22" w:unhideWhenUsed="0" w:qFormat="1"/>
-    <w:lsdException w:name="Emphasis" w:semiHidden="0" w:uiPriority="20" w:unhideWhenUsed="0" w:qFormat="1"/>
-    <w:lsdException w:name="Table Grid" w:semiHidden="0" w:uiPriority="59" w:unhideWhenUsed="0"/>
-    <w:lsdException w:name="Note Level 1" w:semiHidden="0" w:unhideWhenUsed="0"/>
-    <w:lsdException w:name="Note Level 2" w:semiHidden="0" w:unhideWhenUsed="0"/>
-    <w:lsdException w:name="Note Level 3" w:semiHidden="0" w:unhideWhenUsed="0"/>
-    <w:lsdException w:name="Note Level 4" w:semiHidden="0" w:unhideWhenUsed="0"/>
-    <w:lsdException w:name="Note Level 5" w:semiHidden="0" w:unhideWhenUsed="0"/>
-    <w:lsdException w:name="Note Level 6" w:semiHidden="0" w:unhideWhenUsed="0"/>
-    <w:lsdException w:name="Note Level 7" w:semiHidden="0" w:unhideWhenUsed="0"/>
-    <w:lsdException w:name="Note Level 8" w:semiHidden="0" w:unhideWhenUsed="0"/>
-    <w:lsdException w:name="Note Level 9" w:semiHidden="0" w:unhideWhenUsed="0"/>
-    <w:lsdException w:name="Placeholder Text" w:unhideWhenUsed="0"/>
-    <w:lsdException w:name="No Spacing" w:semiHidden="0" w:uiPriority="1" w:unhideWhenUsed="0" w:qFormat="1"/>
-    <w:lsdException w:name="Light Shading" w:semiHidden="0" w:uiPriority="60" w:unhideWhenUsed="0"/>
-    <w:lsdException w:name="Light List" w:semiHidden="0" w:uiPriority="61" w:unhideWhenUsed="0"/>
-    <w:lsdException w:name="Light Grid" w:semiHidden="0" w:uiPriority="62" w:unhideWhenUsed="0"/>
-    <w:lsdException w:name="Medium Shading 1" w:semiHidden="0" w:uiPriority="63" w:unhideWhenUsed="0"/>
-    <w:lsdException w:name="Medium Shading 2" w:semiHidden="0" w:uiPriority="64" w:unhideWhenUsed="0"/>
-    <w:lsdException w:name="Medium List 1" w:semiHidden="0" w:uiPriority="65" w:unhideWhenUsed="0"/>
-    <w:lsdException w:name="Medium List 2" w:semiHidden="0" w:uiPriority="66" w:unhideWhenUsed="0"/>
-    <w:lsdException w:name="Medium Grid 1" w:semiHidden="0" w:uiPriority="67" w:unhideWhenUsed="0"/>
-    <w:lsdException w:name="Medium Grid 2" w:semiHidden="0" w:uiPriority="68" w:unhideWhenUsed="0"/>
-    <w:lsdException w:name="Medium Grid 3" w:semiHidden="0" w:uiPriority="69" w:unhideWhenUsed="0"/>
-    <w:lsdException w:name="Dark List" w:semiHidden="0" w:uiPriority="70" w:unhideWhenUsed="0"/>
-    <w:lsdException w:name="Colorful Shading" w:semiHidden="0" w:uiPriority="71" w:unhideWhenUsed="0"/>
-    <w:lsdException w:name="Colorful List" w:semiHidden="0" w:uiPriority="72" w:unhideWhenUsed="0"/>
-    <w:lsdException w:name="Colorful Grid" w:semiHidden="0" w:uiPriority="73" w:unhideWhenUsed="0"/>
-    <w:lsdException w:name="Light Shading Accent 1" w:semiHidden="0" w:uiPriority="60" w:unhideWhenUsed="0"/>
-    <w:lsdException w:name="Light List Accent 1" w:semiHidden="0" w:uiPriority="61" w:unhideWhenUsed="0"/>
-    <w:lsdException w:name="Light Grid Accent 1" w:semiHidden="0" w:uiPriority="62" w:unhideWhenUsed="0"/>
-    <w:lsdException w:name="Medium Shading 1 Accent 1" w:semiHidden="0" w:uiPriority="63" w:unhideWhenUsed="0"/>
-    <w:lsdException w:name="Medium Shading 2 Accent 1" w:semiHidden="0" w:uiPriority="64" w:unhideWhenUsed="0"/>
-    <w:lsdException w:name="Medium List 1 Accent 1" w:semiHidden="0" w:uiPriority="65" w:unhideWhenUsed="0"/>
-    <w:lsdException w:name="Revision" w:unhideWhenUsed="0"/>
-    <w:lsdException w:name="List Paragraph" w:semiHidden="0" w:uiPriority="34" w:unhideWhenUsed="0" w:qFormat="1"/>
-    <w:lsdException w:name="Quote" w:semiHidden="0" w:uiPriority="29" w:unhideWhenUsed="0" w:qFormat="1"/>
-    <w:lsdException w:name="Intense Quote" w:semiHidden="0" w:uiPriority="30" w:unhideWhenUsed="0" w:qFormat="1"/>
-    <w:lsdException w:name="Medium List 2 Accent 1" w:semiHidden="0" w:uiPriority="66" w:unhideWhenUsed="0"/>
-    <w:lsdException w:name="Medium Grid 1 Accent 1" w:semiHidden="0" w:uiPriority="67" w:unhideWhenUsed="0"/>
-    <w:lsdException w:name="Medium Grid 2 Accent 1" w:semiHidden="0" w:uiPriority="68" w:unhideWhenUsed="0"/>
-    <w:lsdException w:name="Medium Grid 3 Accent 1" w:semiHidden="0" w:uiPriority="69" w:unhideWhenUsed="0"/>
-    <w:lsdException w:name="Dark List Accent 1" w:semiHidden="0" w:uiPriority="70" w:unhideWhenUsed="0"/>
-    <w:lsdException w:name="Colorful Shading Accent 1" w:semiHidden="0" w:uiPriority="71" w:unhideWhenUsed="0"/>
-    <w:lsdException w:name="Colorful List Accent 1" w:semiHidden="0" w:uiPriority="72" w:unhideWhenUsed="0"/>
-    <w:lsdException w:name="Colorful Grid Accent 1" w:semiHidden="0" w:uiPriority="73" w:unhideWhenUsed="0"/>
-    <w:lsdException w:name="Light Shading Accent 2" w:semiHidden="0" w:uiPriority="60" w:unhideWhenUsed="0"/>
-    <w:lsdException w:name="Light List Accent 2" w:semiHidden="0" w:uiPriority="61" w:unhideWhenUsed="0"/>
-    <w:lsdException w:name="Light Grid Accent 2" w:semiHidden="0" w:uiPriority="62" w:unhideWhenUsed="0"/>
-    <w:lsdException w:name="Medium Shading 1 Accent 2" w:semiHidden="0" w:uiPriority="63" w:unhideWhenUsed="0"/>
-    <w:lsdException w:name="Medium Shading 2 Accent 2" w:semiHidden="0" w:uiPriority="64" w:unhideWhenUsed="0"/>
-    <w:lsdException w:name="Medium List 1 Accent 2" w:semiHidden="0" w:uiPriority="65" w:unhideWhenUsed="0"/>
-    <w:lsdException w:name="Medium List 2 Accent 2" w:semiHidden="0" w:uiPriority="66" w:unhideWhenUsed="0"/>
-    <w:lsdException w:name="Medium Grid 1 Accent 2" w:semiHidden="0" w:uiPriority="67" w:unhideWhenUsed="0"/>
-    <w:lsdException w:name="Medium Grid 2 Accent 2" w:semiHidden="0" w:uiPriority="68" w:unhideWhenUsed="0"/>
-    <w:lsdException w:name="Medium Grid 3 Accent 2" w:semiHidden="0" w:uiPriority="69" w:unhideWhenUsed="0"/>
-    <w:lsdException w:name="Dark List Accent 2" w:semiHidden="0" w:uiPriority="70" w:unhideWhenUsed="0"/>
-    <w:lsdException w:name="Colorful Shading Accent 2" w:semiHidden="0" w:uiPriority="71" w:unhideWhenUsed="0"/>
-    <w:lsdException w:name="Colorful List Accent 2" w:semiHidden="0" w:uiPriority="72" w:unhideWhenUsed="0"/>
-    <w:lsdException w:name="Colorful Grid Accent 2" w:semiHidden="0" w:uiPriority="73" w:unhideWhenUsed="0"/>
-    <w:lsdException w:name="Light Shading Accent 3" w:semiHidden="0" w:uiPriority="60" w:unhideWhenUsed="0"/>
-    <w:lsdException w:name="Light List Accent 3" w:semiHidden="0" w:uiPriority="61" w:unhideWhenUsed="0"/>
-    <w:lsdException w:name="Light Grid Accent 3" w:semiHidden="0" w:uiPriority="62" w:unhideWhenUsed="0"/>
-    <w:lsdException w:name="Medium Shading 1 Accent 3" w:semiHidden="0" w:uiPriority="63" w:unhideWhenUsed="0"/>
-    <w:lsdException w:name="Medium Shading 2 Accent 3" w:semiHidden="0" w:uiPriority="64" w:unhideWhenUsed="0"/>
-    <w:lsdException w:name="Medium List 1 Accent 3" w:semiHidden="0" w:uiPriority="65" w:unhideWhenUsed="0"/>
-    <w:lsdException w:name="Medium List 2 Accent 3" w:semiHidden="0" w:uiPriority="66" w:unhideWhenUsed="0"/>
-    <w:lsdException w:name="Medium Grid 1 Accent 3" w:semiHidden="0" w:uiPriority="67" w:unhideWhenUsed="0"/>
-    <w:lsdException w:name="Medium Grid 2 Accent 3" w:semiHidden="0" w:uiPriority="68" w:unhideWhenUsed="0"/>
-    <w:lsdException w:name="Medium Grid 3 Accent 3" w:semiHidden="0" w:uiPriority="69" w:unhideWhenUsed="0"/>
-    <w:lsdException w:name="Dark List Accent 3" w:semiHidden="0" w:uiPriority="70" w:unhideWhenUsed="0"/>
-    <w:lsdException w:name="Colorful Shading Accent 3" w:semiHidden="0" w:uiPriority="71" w:unhideWhenUsed="0"/>
-    <w:lsdException w:name="Colorful List Accent 3" w:semiHidden="0" w:uiPriority="72" w:unhideWhenUsed="0"/>
-    <w:lsdException w:name="Colorful Grid Accent 3" w:semiHidden="0" w:uiPriority="73" w:unhideWhenUsed="0"/>
-    <w:lsdException w:name="Light Shading Accent 4" w:semiHidden="0" w:uiPriority="60" w:unhideWhenUsed="0"/>
-    <w:lsdException w:name="Light List Accent 4" w:semiHidden="0" w:uiPriority="61" w:unhideWhenUsed="0"/>
-    <w:lsdException w:name="Light Grid Accent 4" w:semiHidden="0" w:uiPriority="62" w:unhideWhenUsed="0"/>
-    <w:lsdException w:name="Medium Shading 1 Accent 4" w:semiHidden="0" w:uiPriority="63" w:unhideWhenUsed="0"/>
-    <w:lsdException w:name="Medium Shading 2 Accent 4" w:semiHidden="0" w:uiPriority="64" w:unhideWhenUsed="0"/>
-    <w:lsdException w:name="Medium List 1 Accent 4" w:semiHidden="0" w:uiPriority="65" w:unhideWhenUsed="0"/>
-    <w:lsdException w:name="Medium List 2 Accent 4" w:semiHidden="0" w:uiPriority="66" w:unhideWhenUsed="0"/>
-    <w:lsdException w:name="Medium Grid 1 Accent 4" w:semiHidden="0" w:uiPriority="67" w:unhideWhenUsed="0"/>
-    <w:lsdException w:name="Medium Grid 2 Accent 4" w:semiHidden="0" w:uiPriority="68" w:unhideWhenUsed="0"/>
-    <w:lsdException w:name="Medium Grid 3 Accent 4" w:semiHidden="0" w:uiPriority="69" w:unhideWhenUsed="0"/>
-    <w:lsdException w:name="Dark List Accent 4" w:semiHidden="0" w:uiPriority="70" w:unhideWhenUsed="0"/>
-    <w:lsdException w:name="Colorful Shading Accent 4" w:semiHidden="0" w:uiPriority="71" w:unhideWhenUsed="0"/>
-    <w:lsdException w:name="Colorful List Accent 4" w:semiHidden="0" w:uiPriority="72" w:unhideWhenUsed="0"/>
-    <w:lsdException w:name="Colorful Grid Accent 4" w:semiHidden="0" w:uiPriority="73" w:unhideWhenUsed="0"/>
-    <w:lsdException w:name="Light Shading Accent 5" w:semiHidden="0" w:uiPriority="60" w:unhideWhenUsed="0"/>
-    <w:lsdException w:name="Light List Accent 5" w:semiHidden="0" w:uiPriority="61" w:unhideWhenUsed="0"/>
-    <w:lsdException w:name="Light Grid Accent 5" w:semiHidden="0" w:uiPriority="62" w:unhideWhenUsed="0"/>
-    <w:lsdException w:name="Medium Shading 1 Accent 5" w:semiHidden="0" w:uiPriority="63" w:unhideWhenUsed="0"/>
-    <w:lsdException w:name="Medium Shading 2 Accent 5" w:semiHidden="0" w:uiPriority="64" w:unhideWhenUsed="0"/>
-    <w:lsdException w:name="Medium List 1 Accent 5" w:semiHidden="0" w:uiPriority="65" w:unhideWhenUsed="0"/>
-    <w:lsdException w:name="Medium List 2 Accent 5" w:semiHidden="0" w:uiPriority="66" w:unhideWhenUsed="0"/>
-    <w:lsdException w:name="Medium Grid 1 Accent 5" w:semiHidden="0" w:uiPriority="67" w:unhideWhenUsed="0"/>
-    <w:lsdException w:name="Medium Grid 2 Accent 5" w:semiHidden="0" w:uiPriority="68" w:unhideWhenUsed="0"/>
-    <w:lsdException w:name="Medium Grid 3 Accent 5" w:semiHidden="0" w:uiPriority="69" w:unhideWhenUsed="0"/>
-    <w:lsdException w:name="Dark List Accent 5" w:semiHidden="0" w:uiPriority="70" w:unhideWhenUsed="0"/>
-    <w:lsdException w:name="Colorful Shading Accent 5" w:semiHidden="0" w:uiPriority="71" w:unhideWhenUsed="0"/>
-    <w:lsdException w:name="Colorful List Accent 5" w:semiHidden="0" w:uiPriority="72" w:unhideWhenUsed="0"/>
-    <w:lsdException w:name="Colorful Grid Accent 5" w:semiHidden="0" w:uiPriority="73" w:unhideWhenUsed="0"/>
-    <w:lsdException w:name="Light Shading Accent 6" w:semiHidden="0" w:uiPriority="60" w:unhideWhenUsed="0"/>
-    <w:lsdException w:name="Light List Accent 6" w:semiHidden="0" w:uiPriority="61" w:unhideWhenUsed="0"/>
-    <w:lsdException w:name="Light Grid Accent 6" w:semiHidden="0" w:uiPriority="62" w:unhideWhenUsed="0"/>
-    <w:lsdException w:name="Medium Shading 1 Accent 6" w:semiHidden="0" w:uiPriority="63" w:unhideWhenUsed="0"/>
-    <w:lsdException w:name="Medium Shading 2 Accent 6" w:semiHidden="0" w:uiPriority="64" w:unhideWhenUsed="0"/>
-    <w:lsdException w:name="Medium List 1 Accent 6" w:semiHidden="0" w:uiPriority="65" w:unhideWhenUsed="0"/>
-    <w:lsdException w:name="Medium List 2 Accent 6" w:semiHidden="0" w:uiPriority="66" w:unhideWhenUsed="0"/>
-    <w:lsdException w:name="Medium Grid 1 Accent 6" w:semiHidden="0" w:uiPriority="67" w:unhideWhenUsed="0"/>
-    <w:lsdException w:name="Medium Grid 2 Accent 6" w:semiHidden="0" w:uiPriority="68" w:unhideWhenUsed="0"/>
-    <w:lsdException w:name="Medium Grid 3 Accent 6" w:semiHidden="0" w:uiPriority="69" w:unhideWhenUsed="0"/>
-    <w:lsdException w:name="Dark List Accent 6" w:semiHidden="0" w:uiPriority="70" w:unhideWhenUsed="0"/>
-    <w:lsdException w:name="Colorful Shading Accent 6" w:semiHidden="0" w:uiPriority="71" w:unhideWhenUsed="0"/>
-    <w:lsdException w:name="Colorful List Accent 6" w:semiHidden="0" w:uiPriority="72" w:unhideWhenUsed="0"/>
-    <w:lsdException w:name="Colorful Grid Accent 6" w:semiHidden="0" w:uiPriority="73" w:unhideWhenUsed="0"/>
-    <w:lsdException w:name="Subtle Emphasis" w:semiHidden="0" w:uiPriority="19" w:unhideWhenUsed="0" w:qFormat="1"/>
-    <w:lsdException w:name="Intense Emphasis" w:semiHidden="0" w:uiPriority="21" w:unhideWhenUsed="0" w:qFormat="1"/>
-    <w:lsdException w:name="Subtle Reference" w:semiHidden="0" w:uiPriority="31" w:unhideWhenUsed="0" w:qFormat="1"/>
-    <w:lsdException w:name="Intense Reference" w:semiHidden="0" w:uiPriority="32" w:unhideWhenUsed="0" w:qFormat="1"/>
-    <w:lsdException w:name="Book Title" w:semiHidden="0" w:uiPriority="33" w:unhideWhenUsed="0" w:qFormat="1"/>
-    <w:lsdException w:name="Bibliography" w:uiPriority="37"/>
-    <w:lsdException w:name="TOC Heading" w:uiPriority="39" w:qFormat="1"/>
-  </w:latentStyles>
-  <w:style w:type="paragraph" w:default="1" w:styleId="Normal">
-    <w:name w:val="Normal"/>
-    <w:qFormat/>
-    <w:rsid w:val="004A1822"/>
-    <w:pPr>
-      <w:jc w:val="both"/>
-    </w:pPr>
-    <w:rPr>
-      <w:sz w:val="20"/>
-    </w:rPr>
-  </w:style>
-  <w:style w:type="paragraph" w:styleId="Titre1">
-    <w:name w:val="heading 1"/>
-    <w:basedOn w:val="Normal"/>
-    <w:next w:val="Normal"/>
-    <w:link w:val="Titre1Car"/>
-    <w:uiPriority w:val="9"/>
-    <w:qFormat/>
-    <w:rsid w:val="004A1822"/>
-    <w:pPr>
-      <w:keepNext/>
-      <w:keepLines/>
-      <w:spacing w:before="480"/>
-      <w:outlineLvl w:val="0"/>
-    </w:pPr>
-    <w:rPr>
-      <w:rFonts w:asciiTheme="majorHAnsi" w:eastAsiaTheme="majorEastAsia" w:hAnsiTheme="majorHAnsi" w:cstheme="majorBidi"/>
-      <w:b/>
-      <w:bCs/>
-      <w:color w:val="345A8A" w:themeColor="accent1" w:themeShade="B5"/>
-      <w:sz w:val="24"/>
-      <w:szCs w:val="32"/>
-    </w:rPr>
-  </w:style>
-  <w:style w:type="character" w:default="1" w:styleId="Policepardfaut">
-    <w:name w:val="Default Paragraph Font"/>
-    <w:uiPriority w:val="1"/>
-    <w:semiHidden/>
-    <w:unhideWhenUsed/>
-  </w:style>
-  <w:style w:type="table" w:default="1" w:styleId="TableauNormal">
-    <w:name w:val="Normal Table"/>
-    <w:uiPriority w:val="99"/>
-    <w:semiHidden/>
-    <w:unhideWhenUsed/>
-    <w:tblPr>
-      <w:tblInd w:w="0" w:type="dxa"/>
-      <w:tblCellMar>
-        <w:top w:w="0" w:type="dxa"/>
-        <w:left w:w="108" w:type="dxa"/>
-        <w:bottom w:w="0" w:type="dxa"/>
-        <w:right w:w="108" w:type="dxa"/>
-      </w:tblCellMar>
-    </w:tblPr>
-  </w:style>
-  <w:style w:type="numbering" w:default="1" w:styleId="Aucuneliste">
-    <w:name w:val="No List"/>
-    <w:uiPriority w:val="99"/>
-    <w:semiHidden/>
-    <w:unhideWhenUsed/>
-  </w:style>
-  <w:style w:type="table" w:styleId="Grille">
-    <w:name w:val="Table Grid"/>
-    <w:basedOn w:val="TableauNormal"/>
-    <w:uiPriority w:val="59"/>
-    <w:rsid w:val="00FA045C"/>
-    <w:tblPr>
-      <w:tblInd w:w="0" w:type="dxa"/>
-      <w:tblBorders>
-        <w:top w:val="single" w:sz="4" w:space="0" w:color="auto"/>
-        <w:left w:val="single" w:sz="4" w:space="0" w:color="auto"/>
-        <w:bottom w:val="single" w:sz="4" w:space="0" w:color="auto"/>
-        <w:right w:val="single" w:sz="4" w:space="0" w:color="auto"/>
-        <w:insideH w:val="single" w:sz="4" w:space="0" w:color="auto"/>
-        <w:insideV w:val="single" w:sz="4" w:space="0" w:color="auto"/>
-      </w:tblBorders>
-      <w:tblCellMar>
-        <w:top w:w="0" w:type="dxa"/>
-        <w:left w:w="108" w:type="dxa"/>
-        <w:bottom w:w="0" w:type="dxa"/>
-        <w:right w:w="108" w:type="dxa"/>
-      </w:tblCellMar>
-    </w:tblPr>
-  </w:style>
-  <w:style w:type="character" w:customStyle="1" w:styleId="Titre1Car">
-    <w:name w:val="Titre 1 Car"/>
-    <w:basedOn w:val="Policepardfaut"/>
-    <w:link w:val="Titre1"/>
-    <w:uiPriority w:val="9"/>
-    <w:rsid w:val="004A1822"/>
-    <w:rPr>
-      <w:rFonts w:asciiTheme="majorHAnsi" w:eastAsiaTheme="majorEastAsia" w:hAnsiTheme="majorHAnsi" w:cstheme="majorBidi"/>
-      <w:b/>
-      <w:bCs/>
-      <w:color w:val="345A8A" w:themeColor="accent1" w:themeShade="B5"/>
-      <w:szCs w:val="32"/>
-    </w:rPr>
-  </w:style>
-  <w:style w:type="paragraph" w:styleId="Listepuces2">
+  <w:style w:type="paragraph" w:styleId="ListBullet2">
     <w:name w:val="List Bullet 2"/>
     <w:basedOn w:val="Normal"/>
     <w:autoRedefine/>
@@ -3430,4 +4192,16 @@
   </a:objectDefaults>
   <a:extraClrSchemeLst/>
 </a:theme>
+</file>
+
+<file path=customXml/item1.xml><?xml version="1.0" encoding="utf-8"?>
+<b:Sources xmlns:b="http://schemas.openxmlformats.org/officeDocument/2006/bibliography" xmlns="http://schemas.openxmlformats.org/officeDocument/2006/bibliography" SelectedStyle="\APASixthEditionOfficeOnline.xsl" StyleName="APA" Version="6"/>
+</file>
+
+<file path=customXml/itemProps1.xml><?xml version="1.0" encoding="utf-8"?>
+<ds:datastoreItem xmlns:ds="http://schemas.openxmlformats.org/officeDocument/2006/customXml" ds:itemID="{219B6C4D-DE92-4E06-8171-C7A4D187C81C}">
+  <ds:schemaRefs>
+    <ds:schemaRef ds:uri="http://schemas.openxmlformats.org/officeDocument/2006/bibliography"/>
+  </ds:schemaRefs>
+</ds:datastoreItem>
 </file>
</xml_diff>

<commit_message>
Mise à niveau Scrum
</commit_message>
<xml_diff>
--- a/Scrum/Scrum_H16.docx
+++ b/Scrum/Scrum_H16.docx
@@ -596,7 +596,15 @@
             </w:r>
             <w:proofErr w:type="spellEnd"/>
             <w:r>
-              <w:t xml:space="preserve"> map.</w:t>
+              <w:t xml:space="preserve"> </w:t>
+            </w:r>
+            <w:proofErr w:type="spellStart"/>
+            <w:r>
+              <w:t>map</w:t>
+            </w:r>
+            <w:proofErr w:type="spellEnd"/>
+            <w:r>
+              <w:t>.</w:t>
             </w:r>
           </w:p>
           <w:p>
@@ -2516,7 +2524,15 @@
           </w:tcPr>
           <w:p>
             <w:r>
-              <w:t xml:space="preserve">thème en noir au lieu en blanc gaule map </w:t>
+              <w:t xml:space="preserve">thème en noir au lieu en blanc gaule </w:t>
+            </w:r>
+            <w:proofErr w:type="spellStart"/>
+            <w:r>
+              <w:t>map</w:t>
+            </w:r>
+            <w:proofErr w:type="spellEnd"/>
+            <w:r>
+              <w:t xml:space="preserve"> </w:t>
             </w:r>
             <w:proofErr w:type="spellStart"/>
             <w:r>
@@ -3484,7 +3500,15 @@
             </w:r>
             <w:proofErr w:type="spellEnd"/>
             <w:r>
-              <w:t xml:space="preserve"> map pour </w:t>
+              <w:t xml:space="preserve"> </w:t>
+            </w:r>
+            <w:proofErr w:type="spellStart"/>
+            <w:r>
+              <w:t>map</w:t>
+            </w:r>
+            <w:proofErr w:type="spellEnd"/>
+            <w:r>
+              <w:t xml:space="preserve"> pour </w:t>
             </w:r>
             <w:proofErr w:type="spellStart"/>
             <w:r>
@@ -3508,8 +3532,13 @@
             </w:r>
             <w:proofErr w:type="spellEnd"/>
             <w:r>
-              <w:t xml:space="preserve"> map</w:t>
-            </w:r>
+              <w:t xml:space="preserve"> </w:t>
+            </w:r>
+            <w:proofErr w:type="spellStart"/>
+            <w:r>
+              <w:t>map</w:t>
+            </w:r>
+            <w:proofErr w:type="spellEnd"/>
           </w:p>
           <w:p>
             <w:proofErr w:type="spellStart"/>
@@ -3647,8 +3676,13 @@
             </w:r>
             <w:proofErr w:type="spellEnd"/>
             <w:r>
-              <w:t xml:space="preserve"> map</w:t>
-            </w:r>
+              <w:t xml:space="preserve"> </w:t>
+            </w:r>
+            <w:proofErr w:type="spellStart"/>
+            <w:r>
+              <w:t>map</w:t>
+            </w:r>
+            <w:proofErr w:type="spellEnd"/>
             <w:r>
               <w:t xml:space="preserve"> (</w:t>
             </w:r>
@@ -3749,8 +3783,13 @@
             <w:proofErr w:type="spellEnd"/>
           </w:p>
           <w:p>
-            <w:r>
-              <w:t xml:space="preserve">Debug et aide </w:t>
+            <w:proofErr w:type="spellStart"/>
+            <w:r>
+              <w:t>Debug</w:t>
+            </w:r>
+            <w:proofErr w:type="spellEnd"/>
+            <w:r>
+              <w:t xml:space="preserve"> et aide </w:t>
             </w:r>
             <w:proofErr w:type="spellStart"/>
             <w:r>
@@ -4479,8 +4518,13 @@
             </w:r>
             <w:proofErr w:type="spellEnd"/>
             <w:r>
-              <w:t xml:space="preserve"> map</w:t>
-            </w:r>
+              <w:t xml:space="preserve"> </w:t>
+            </w:r>
+            <w:proofErr w:type="spellStart"/>
+            <w:r>
+              <w:t>map</w:t>
+            </w:r>
+            <w:proofErr w:type="spellEnd"/>
           </w:p>
         </w:tc>
         <w:tc>
@@ -4971,8 +5015,13 @@
             </w:r>
             <w:proofErr w:type="spellEnd"/>
             <w:r>
-              <w:t xml:space="preserve"> map</w:t>
-            </w:r>
+              <w:t xml:space="preserve"> </w:t>
+            </w:r>
+            <w:proofErr w:type="spellStart"/>
+            <w:r>
+              <w:t>map</w:t>
+            </w:r>
+            <w:proofErr w:type="spellEnd"/>
           </w:p>
         </w:tc>
       </w:tr>
@@ -5089,21 +5138,876 @@
           </w:tcPr>
           <w:p>
             <w:r>
-              <w:t>Vérifier ajouter des liste d'alimentaire avec les organismes</w:t>
+              <w:t xml:space="preserve">Vérifier ajouter des liste d'alimentaire avec les organismes dans </w:t>
+            </w:r>
+            <w:proofErr w:type="spellStart"/>
+            <w:r>
+              <w:t>google</w:t>
+            </w:r>
+            <w:proofErr w:type="spellEnd"/>
+            <w:r>
+              <w:t xml:space="preserve"> </w:t>
+            </w:r>
+            <w:proofErr w:type="spellStart"/>
+            <w:r>
+              <w:t>map</w:t>
+            </w:r>
+            <w:proofErr w:type="spellEnd"/>
+          </w:p>
+        </w:tc>
+      </w:tr>
+      <w:tr>
+        <w:tc>
+          <w:tcPr>
+            <w:tcW w:w="5000" w:type="pct"/>
+            <w:gridSpan w:val="4"/>
+          </w:tcPr>
+          <w:p>
+            <w:pPr>
+              <w:rPr>
+                <w:sz w:val="24"/>
+              </w:rPr>
+            </w:pPr>
+            <w:r>
+              <w:rPr>
+                <w:color w:val="17365D" w:themeColor="text2" w:themeShade="BF"/>
+                <w:sz w:val="24"/>
+              </w:rPr>
+              <w:t xml:space="preserve">Date </w:t>
+            </w:r>
+            <w:r>
+              <w:rPr>
+                <w:color w:val="17365D" w:themeColor="text2" w:themeShade="BF"/>
+                <w:sz w:val="24"/>
+              </w:rPr>
+              <w:t>01 février</w:t>
+            </w:r>
+            <w:r>
+              <w:rPr>
+                <w:color w:val="17365D" w:themeColor="text2" w:themeShade="BF"/>
+                <w:sz w:val="24"/>
+              </w:rPr>
+              <w:t xml:space="preserve"> – </w:t>
+            </w:r>
+            <w:r>
+              <w:rPr>
+                <w:color w:val="17365D" w:themeColor="text2" w:themeShade="BF"/>
+                <w:sz w:val="24"/>
+              </w:rPr>
+              <w:t>Carl</w:t>
+            </w:r>
+          </w:p>
+        </w:tc>
+      </w:tr>
+      <w:tr>
+        <w:tc>
+          <w:tcPr>
+            <w:tcW w:w="931" w:type="pct"/>
+          </w:tcPr>
+          <w:p>
+            <w:pPr>
+              <w:jc w:val="left"/>
+            </w:pPr>
+            <w:r>
+              <w:t>J-F</w:t>
+            </w:r>
+          </w:p>
+        </w:tc>
+        <w:tc>
+          <w:tcPr>
+            <w:tcW w:w="1379" w:type="pct"/>
+          </w:tcPr>
+          <w:p>
+            <w:pPr>
+              <w:pStyle w:val="Paragraphedeliste"/>
+              <w:numPr>
+                <w:ilvl w:val="0"/>
+                <w:numId w:val="2"/>
+              </w:numPr>
+            </w:pPr>
+            <w:r>
+              <w:t>Requê</w:t>
+            </w:r>
+            <w:r>
+              <w:t>te profil utilisateur</w:t>
+            </w:r>
+            <w:r>
+              <w:t>.</w:t>
+            </w:r>
+          </w:p>
+          <w:p>
+            <w:pPr>
+              <w:pStyle w:val="Paragraphedeliste"/>
+              <w:numPr>
+                <w:ilvl w:val="0"/>
+                <w:numId w:val="2"/>
+              </w:numPr>
+            </w:pPr>
+            <w:r>
+              <w:t>Requê</w:t>
+            </w:r>
+            <w:r>
+              <w:t>te sur les organismes</w:t>
+            </w:r>
+            <w:r>
+              <w:t>.</w:t>
+            </w:r>
+          </w:p>
+          <w:p>
+            <w:pPr>
+              <w:pStyle w:val="Paragraphedeliste"/>
+              <w:numPr>
+                <w:ilvl w:val="0"/>
+                <w:numId w:val="2"/>
+              </w:numPr>
+            </w:pPr>
+            <w:r>
+              <w:t>Aider PA pour certaines requê</w:t>
+            </w:r>
+            <w:r>
+              <w:t>tes marchandise disponible et réservés</w:t>
+            </w:r>
+            <w:r>
+              <w:t>.</w:t>
+            </w:r>
+          </w:p>
+        </w:tc>
+        <w:tc>
+          <w:tcPr>
+            <w:tcW w:w="1344" w:type="pct"/>
+          </w:tcPr>
+          <w:p>
+            <w:pPr>
+              <w:pStyle w:val="Paragraphedeliste"/>
+              <w:numPr>
+                <w:ilvl w:val="0"/>
+                <w:numId w:val="2"/>
+              </w:numPr>
+            </w:pPr>
+            <w:r>
+              <w:t xml:space="preserve">Manque informations </w:t>
+            </w:r>
+            <w:r>
+              <w:t>de Catherine pour terminer requê</w:t>
+            </w:r>
+            <w:r>
+              <w:t>te</w:t>
+            </w:r>
+            <w:r>
+              <w:t xml:space="preserve"> sur les marchandises disponible</w:t>
+            </w:r>
+            <w:r>
+              <w:t>.</w:t>
+            </w:r>
+          </w:p>
+          <w:p>
+            <w:pPr>
+              <w:pStyle w:val="Paragraphedeliste"/>
+              <w:numPr>
+                <w:ilvl w:val="0"/>
+                <w:numId w:val="2"/>
+              </w:numPr>
+            </w:pPr>
+            <w:r>
+              <w:t>Marchandis</w:t>
+            </w:r>
+            <w:r>
+              <w:t>e disponible et réservé ont</w:t>
+            </w:r>
+            <w:r>
+              <w:t xml:space="preserve"> besoin d’une sou</w:t>
+            </w:r>
+            <w:r>
+              <w:t>s-requê</w:t>
+            </w:r>
+            <w:r>
+              <w:t>te</w:t>
+            </w:r>
+            <w:r>
+              <w:t xml:space="preserve"> </w:t>
+            </w:r>
+            <w:r>
+              <w:lastRenderedPageBreak/>
+              <w:t xml:space="preserve">pour palier à un problème. </w:t>
+            </w:r>
+          </w:p>
+        </w:tc>
+        <w:tc>
+          <w:tcPr>
+            <w:tcW w:w="1346" w:type="pct"/>
+          </w:tcPr>
+          <w:p>
+            <w:pPr>
+              <w:pStyle w:val="Paragraphedeliste"/>
+              <w:numPr>
+                <w:ilvl w:val="0"/>
+                <w:numId w:val="2"/>
+              </w:numPr>
+            </w:pPr>
+            <w:r>
+              <w:lastRenderedPageBreak/>
+              <w:t>A</w:t>
+            </w:r>
+            <w:r>
+              <w:t>mélioration des requêtes m</w:t>
+            </w:r>
+            <w:r>
+              <w:t>archandises disponible</w:t>
+            </w:r>
+            <w:r>
+              <w:t xml:space="preserve"> et m</w:t>
+            </w:r>
+            <w:r>
+              <w:t>archandises réservé</w:t>
+            </w:r>
+            <w:r>
+              <w:t>es.</w:t>
+            </w:r>
+          </w:p>
+        </w:tc>
+      </w:tr>
+      <w:tr>
+        <w:tc>
+          <w:tcPr>
+            <w:tcW w:w="931" w:type="pct"/>
+          </w:tcPr>
+          <w:p>
+            <w:pPr>
+              <w:jc w:val="left"/>
+            </w:pPr>
+            <w:proofErr w:type="spellStart"/>
+            <w:r>
+              <w:lastRenderedPageBreak/>
+              <w:t>Eric</w:t>
+            </w:r>
+            <w:proofErr w:type="spellEnd"/>
+            <w:r>
+              <w:t xml:space="preserve"> &amp; </w:t>
+            </w:r>
+            <w:proofErr w:type="spellStart"/>
+            <w:r>
+              <w:t>Joel</w:t>
+            </w:r>
+            <w:proofErr w:type="spellEnd"/>
+          </w:p>
+        </w:tc>
+        <w:tc>
+          <w:tcPr>
+            <w:tcW w:w="1379" w:type="pct"/>
+          </w:tcPr>
+          <w:p>
+            <w:r>
+              <w:t>Rien de changé</w:t>
+            </w:r>
+          </w:p>
+        </w:tc>
+        <w:tc>
+          <w:tcPr>
+            <w:tcW w:w="1344" w:type="pct"/>
+          </w:tcPr>
+          <w:p/>
+        </w:tc>
+        <w:tc>
+          <w:tcPr>
+            <w:tcW w:w="1346" w:type="pct"/>
+          </w:tcPr>
+          <w:p>
+            <w:pPr>
+              <w:pStyle w:val="Paragraphedeliste"/>
+              <w:numPr>
+                <w:ilvl w:val="0"/>
+                <w:numId w:val="2"/>
+              </w:numPr>
+            </w:pPr>
+            <w:r>
+              <w:t>Débuter l’aide.</w:t>
+            </w:r>
+          </w:p>
+          <w:p>
+            <w:pPr>
+              <w:pStyle w:val="Paragraphedeliste"/>
+              <w:numPr>
+                <w:ilvl w:val="0"/>
+                <w:numId w:val="2"/>
+              </w:numPr>
+            </w:pPr>
+            <w:r>
+              <w:t>Faire un style pour les polices.</w:t>
+            </w:r>
+          </w:p>
+        </w:tc>
+      </w:tr>
+      <w:tr>
+        <w:tc>
+          <w:tcPr>
+            <w:tcW w:w="931" w:type="pct"/>
+          </w:tcPr>
+          <w:p>
+            <w:pPr>
+              <w:jc w:val="left"/>
+            </w:pPr>
+            <w:r>
+              <w:t>PA</w:t>
+            </w:r>
+          </w:p>
+        </w:tc>
+        <w:tc>
+          <w:tcPr>
+            <w:tcW w:w="1379" w:type="pct"/>
+          </w:tcPr>
+          <w:p>
+            <w:pPr>
+              <w:pStyle w:val="Paragraphedeliste"/>
+              <w:numPr>
+                <w:ilvl w:val="0"/>
+                <w:numId w:val="2"/>
+              </w:numPr>
+            </w:pPr>
+            <w:r>
+              <w:t>Régler des bugs</w:t>
+            </w:r>
+          </w:p>
+        </w:tc>
+        <w:tc>
+          <w:tcPr>
+            <w:tcW w:w="1344" w:type="pct"/>
+          </w:tcPr>
+          <w:p>
+            <w:pPr>
+              <w:pStyle w:val="Paragraphedeliste"/>
+              <w:numPr>
+                <w:ilvl w:val="0"/>
+                <w:numId w:val="2"/>
+              </w:numPr>
+            </w:pPr>
+            <w:r>
+              <w:t>Certains bugs</w:t>
+            </w:r>
+          </w:p>
+        </w:tc>
+        <w:tc>
+          <w:tcPr>
+            <w:tcW w:w="1346" w:type="pct"/>
+          </w:tcPr>
+          <w:p>
+            <w:pPr>
+              <w:pStyle w:val="Paragraphedeliste"/>
+              <w:numPr>
+                <w:ilvl w:val="0"/>
+                <w:numId w:val="2"/>
+              </w:numPr>
+            </w:pPr>
+            <w:r>
+              <w:t>Mettre de l’ordre dans le code côté serveur</w:t>
+            </w:r>
+          </w:p>
+        </w:tc>
+      </w:tr>
+      <w:tr>
+        <w:tc>
+          <w:tcPr>
+            <w:tcW w:w="931" w:type="pct"/>
+          </w:tcPr>
+          <w:p>
+            <w:pPr>
+              <w:jc w:val="left"/>
+            </w:pPr>
+            <w:r>
+              <w:t>Phil</w:t>
+            </w:r>
+          </w:p>
+        </w:tc>
+        <w:tc>
+          <w:tcPr>
+            <w:tcW w:w="1379" w:type="pct"/>
+          </w:tcPr>
+          <w:p>
+            <w:pPr>
+              <w:pStyle w:val="Paragraphedeliste"/>
+              <w:numPr>
+                <w:ilvl w:val="0"/>
+                <w:numId w:val="2"/>
+              </w:numPr>
+            </w:pPr>
+            <w:r>
+              <w:t>Préparer dépôt pour liste marchandise disponible</w:t>
+            </w:r>
+            <w:r>
+              <w:t>.</w:t>
+            </w:r>
+          </w:p>
+          <w:p>
+            <w:pPr>
+              <w:pStyle w:val="Paragraphedeliste"/>
+              <w:numPr>
+                <w:ilvl w:val="0"/>
+                <w:numId w:val="2"/>
+              </w:numPr>
+            </w:pPr>
+            <w:proofErr w:type="spellStart"/>
+            <w:r>
+              <w:t>Plugger</w:t>
+            </w:r>
+            <w:proofErr w:type="spellEnd"/>
+            <w:r>
+              <w:t xml:space="preserve"> la carte sur le dépôt.</w:t>
+            </w:r>
+          </w:p>
+          <w:p>
+            <w:pPr>
+              <w:pStyle w:val="Paragraphedeliste"/>
+              <w:numPr>
+                <w:ilvl w:val="0"/>
+                <w:numId w:val="2"/>
+              </w:numPr>
+            </w:pPr>
+            <w:proofErr w:type="spellStart"/>
+            <w:r>
+              <w:t>Plugger</w:t>
+            </w:r>
+            <w:proofErr w:type="spellEnd"/>
+            <w:r>
+              <w:t xml:space="preserve"> liste organismes.</w:t>
+            </w:r>
+          </w:p>
+          <w:p>
+            <w:pPr>
+              <w:pStyle w:val="Paragraphedeliste"/>
+              <w:numPr>
+                <w:ilvl w:val="0"/>
+                <w:numId w:val="2"/>
+              </w:numPr>
+            </w:pPr>
+            <w:r>
+              <w:t>Regarder comment mettre des liste</w:t>
+            </w:r>
+            <w:r>
+              <w:t>s</w:t>
+            </w:r>
+            <w:r>
+              <w:t xml:space="preserve"> de marchandise</w:t>
+            </w:r>
+            <w:r>
+              <w:t>s dans la carte G</w:t>
+            </w:r>
+            <w:r>
+              <w:t>oogle</w:t>
+            </w:r>
+            <w:r>
+              <w:t>.</w:t>
+            </w:r>
+          </w:p>
+        </w:tc>
+        <w:tc>
+          <w:tcPr>
+            <w:tcW w:w="1344" w:type="pct"/>
+          </w:tcPr>
+          <w:p>
+            <w:pPr>
+              <w:pStyle w:val="Paragraphedeliste"/>
+              <w:numPr>
+                <w:ilvl w:val="0"/>
+                <w:numId w:val="2"/>
+              </w:numPr>
+            </w:pPr>
+            <w:r>
+              <w:t>Moi &amp; moi</w:t>
+            </w:r>
+          </w:p>
+        </w:tc>
+        <w:tc>
+          <w:tcPr>
+            <w:tcW w:w="1346" w:type="pct"/>
+          </w:tcPr>
+          <w:p>
+            <w:pPr>
+              <w:pStyle w:val="Paragraphedeliste"/>
+              <w:numPr>
+                <w:ilvl w:val="0"/>
+                <w:numId w:val="3"/>
+              </w:numPr>
+            </w:pPr>
+            <w:r>
+              <w:t>Travail sur le code PHP</w:t>
+            </w:r>
+          </w:p>
+        </w:tc>
+      </w:tr>
+      <w:tr>
+        <w:tc>
+          <w:tcPr>
+            <w:tcW w:w="931" w:type="pct"/>
+          </w:tcPr>
+          <w:p>
+            <w:pPr>
+              <w:jc w:val="left"/>
+            </w:pPr>
+            <w:r>
+              <w:t>Catherine</w:t>
+            </w:r>
+          </w:p>
+        </w:tc>
+        <w:tc>
+          <w:tcPr>
+            <w:tcW w:w="1379" w:type="pct"/>
+          </w:tcPr>
+          <w:p>
+            <w:pPr>
+              <w:pStyle w:val="Paragraphedeliste"/>
+              <w:numPr>
+                <w:ilvl w:val="0"/>
+                <w:numId w:val="3"/>
+              </w:numPr>
+            </w:pPr>
+            <w:r>
+              <w:t xml:space="preserve">Correction des </w:t>
+            </w:r>
+            <w:proofErr w:type="spellStart"/>
+            <w:r>
+              <w:t>layout</w:t>
+            </w:r>
+            <w:r>
+              <w:t>s</w:t>
+            </w:r>
+            <w:proofErr w:type="spellEnd"/>
+            <w:r>
+              <w:t xml:space="preserve"> afin d’être plus présentable</w:t>
+            </w:r>
+            <w:r>
+              <w:t>.</w:t>
+            </w:r>
+          </w:p>
+          <w:p>
+            <w:pPr>
+              <w:pStyle w:val="Paragraphedeliste"/>
+              <w:numPr>
+                <w:ilvl w:val="0"/>
+                <w:numId w:val="3"/>
+              </w:numPr>
+            </w:pPr>
+            <w:r>
+              <w:t>Travail sur ressources String</w:t>
+            </w:r>
+            <w:r>
+              <w:t>.</w:t>
+            </w:r>
+          </w:p>
+        </w:tc>
+        <w:tc>
+          <w:tcPr>
+            <w:tcW w:w="1344" w:type="pct"/>
+          </w:tcPr>
+          <w:p>
+            <w:pPr>
+              <w:pStyle w:val="Paragraphedeliste"/>
+              <w:numPr>
+                <w:ilvl w:val="0"/>
+                <w:numId w:val="3"/>
+              </w:numPr>
+            </w:pPr>
+            <w:r>
+              <w:t>Manque d’organisation</w:t>
+            </w:r>
+            <w:r>
+              <w:t>.</w:t>
+            </w:r>
+          </w:p>
+        </w:tc>
+        <w:tc>
+          <w:tcPr>
+            <w:tcW w:w="1346" w:type="pct"/>
+          </w:tcPr>
+          <w:p>
+            <w:pPr>
+              <w:pStyle w:val="Paragraphedeliste"/>
+              <w:numPr>
+                <w:ilvl w:val="0"/>
+                <w:numId w:val="3"/>
+              </w:numPr>
+            </w:pPr>
+            <w:r>
+              <w:t xml:space="preserve">Travail sur le </w:t>
+            </w:r>
+            <w:proofErr w:type="spellStart"/>
+            <w:r>
+              <w:t>layout</w:t>
+            </w:r>
+            <w:proofErr w:type="spellEnd"/>
+            <w:r>
+              <w:t xml:space="preserve"> du profil.</w:t>
+            </w:r>
+          </w:p>
+        </w:tc>
+      </w:tr>
+      <w:tr>
+        <w:tc>
+          <w:tcPr>
+            <w:tcW w:w="931" w:type="pct"/>
+          </w:tcPr>
+          <w:p>
+            <w:pPr>
+              <w:jc w:val="left"/>
+            </w:pPr>
+            <w:r>
+              <w:t xml:space="preserve">Yong </w:t>
+            </w:r>
+            <w:proofErr w:type="spellStart"/>
+            <w:r>
+              <w:t>Shun</w:t>
+            </w:r>
+            <w:proofErr w:type="spellEnd"/>
+          </w:p>
+        </w:tc>
+        <w:tc>
+          <w:tcPr>
+            <w:tcW w:w="1379" w:type="pct"/>
+          </w:tcPr>
+          <w:p>
+            <w:pPr>
+              <w:pStyle w:val="Paragraphedeliste"/>
+              <w:numPr>
+                <w:ilvl w:val="0"/>
+                <w:numId w:val="3"/>
+              </w:numPr>
+            </w:pPr>
+            <w:r>
+              <w:t xml:space="preserve">Afficher sur Google </w:t>
+            </w:r>
+            <w:proofErr w:type="spellStart"/>
+            <w:r>
+              <w:t>Map</w:t>
+            </w:r>
+            <w:proofErr w:type="spellEnd"/>
+            <w:r>
+              <w:t> : Liste organisme.</w:t>
+            </w:r>
+          </w:p>
+          <w:p/>
+        </w:tc>
+        <w:tc>
+          <w:tcPr>
+            <w:tcW w:w="1344" w:type="pct"/>
+          </w:tcPr>
+          <w:p>
+            <w:pPr>
+              <w:pStyle w:val="Paragraphedeliste"/>
+              <w:numPr>
+                <w:ilvl w:val="0"/>
+                <w:numId w:val="3"/>
+              </w:numPr>
+            </w:pPr>
+            <w:r>
+              <w:t xml:space="preserve">Comprendre et </w:t>
+            </w:r>
+            <w:proofErr w:type="spellStart"/>
+            <w:r>
+              <w:t>assimilier</w:t>
+            </w:r>
+            <w:proofErr w:type="spellEnd"/>
+            <w:r>
+              <w:t xml:space="preserve"> le code des collègues.</w:t>
+            </w:r>
+          </w:p>
+        </w:tc>
+        <w:tc>
+          <w:tcPr>
+            <w:tcW w:w="1346" w:type="pct"/>
+          </w:tcPr>
+          <w:p>
+            <w:pPr>
+              <w:pStyle w:val="Paragraphedeliste"/>
+              <w:numPr>
+                <w:ilvl w:val="0"/>
+                <w:numId w:val="3"/>
+              </w:numPr>
+            </w:pPr>
+            <w:r>
+              <w:t>Afficher les listes marchandises disponibles.</w:t>
+            </w:r>
+          </w:p>
+        </w:tc>
+      </w:tr>
+      <w:tr>
+        <w:tc>
+          <w:tcPr>
+            <w:tcW w:w="931" w:type="pct"/>
+          </w:tcPr>
+          <w:p>
+            <w:pPr>
+              <w:jc w:val="left"/>
+            </w:pPr>
+            <w:r>
+              <w:t>René</w:t>
+            </w:r>
+          </w:p>
+        </w:tc>
+        <w:tc>
+          <w:tcPr>
+            <w:tcW w:w="1379" w:type="pct"/>
+          </w:tcPr>
+          <w:p>
+            <w:pPr>
+              <w:pStyle w:val="Paragraphedeliste"/>
+              <w:numPr>
+                <w:ilvl w:val="0"/>
+                <w:numId w:val="3"/>
+              </w:numPr>
+            </w:pPr>
+            <w:r>
+              <w:t>Travail sur fiche de Test a</w:t>
+            </w:r>
+            <w:r>
+              <w:t>jout de marchandise, modification et suppression.</w:t>
+            </w:r>
+          </w:p>
+          <w:p>
+            <w:pPr>
+              <w:pStyle w:val="Paragraphedeliste"/>
+              <w:numPr>
+                <w:ilvl w:val="0"/>
+                <w:numId w:val="3"/>
+              </w:numPr>
+            </w:pPr>
+            <w:r>
+              <w:t>Tester les réservations, ajouter et collecter.</w:t>
+            </w:r>
+          </w:p>
+        </w:tc>
+        <w:tc>
+          <w:tcPr>
+            <w:tcW w:w="1344" w:type="pct"/>
+          </w:tcPr>
+          <w:p>
+            <w:pPr>
+              <w:pStyle w:val="Paragraphedeliste"/>
+              <w:numPr>
+                <w:ilvl w:val="0"/>
+                <w:numId w:val="3"/>
+              </w:numPr>
+            </w:pPr>
+            <w:r>
+              <w:t>Trouver toute la panoplie de test possible.</w:t>
+            </w:r>
+          </w:p>
+        </w:tc>
+        <w:tc>
+          <w:tcPr>
+            <w:tcW w:w="1346" w:type="pct"/>
+          </w:tcPr>
+          <w:p>
+            <w:pPr>
+              <w:pStyle w:val="Paragraphedeliste"/>
+              <w:numPr>
+                <w:ilvl w:val="0"/>
+                <w:numId w:val="3"/>
+              </w:numPr>
+            </w:pPr>
+            <w:r>
+              <w:t>À voir</w:t>
+            </w:r>
+          </w:p>
+        </w:tc>
+      </w:tr>
+      <w:tr>
+        <w:tc>
+          <w:tcPr>
+            <w:tcW w:w="931" w:type="pct"/>
+          </w:tcPr>
+          <w:p>
+            <w:pPr>
+              <w:jc w:val="left"/>
+            </w:pPr>
+            <w:r>
+              <w:t>Carl</w:t>
+            </w:r>
+          </w:p>
+        </w:tc>
+        <w:tc>
+          <w:tcPr>
+            <w:tcW w:w="1379" w:type="pct"/>
+          </w:tcPr>
+          <w:p>
+            <w:pPr>
+              <w:pStyle w:val="Paragraphedeliste"/>
+              <w:numPr>
+                <w:ilvl w:val="0"/>
+                <w:numId w:val="3"/>
+              </w:numPr>
+            </w:pPr>
+            <w:r>
+              <w:t>Fonction pour ajouter une réservation à partir de la liste de marchandise disponible.</w:t>
+            </w:r>
+          </w:p>
+          <w:p>
+            <w:pPr>
+              <w:pStyle w:val="Paragraphedeliste"/>
+              <w:numPr>
+                <w:ilvl w:val="0"/>
+                <w:numId w:val="3"/>
+              </w:numPr>
+            </w:pPr>
+            <w:r>
+              <w:t>Ménage dans les ressources String</w:t>
+            </w:r>
+          </w:p>
+        </w:tc>
+        <w:tc>
+          <w:tcPr>
+            <w:tcW w:w="1344" w:type="pct"/>
+          </w:tcPr>
+          <w:p/>
+        </w:tc>
+        <w:tc>
+          <w:tcPr>
+            <w:tcW w:w="1346" w:type="pct"/>
+          </w:tcPr>
+          <w:p>
+            <w:pPr>
+              <w:pStyle w:val="Paragraphedeliste"/>
+              <w:numPr>
+                <w:ilvl w:val="0"/>
+                <w:numId w:val="3"/>
+              </w:numPr>
+            </w:pPr>
+            <w:r>
+              <w:t xml:space="preserve">Fonctionnalité de l’interface de Google </w:t>
+            </w:r>
+            <w:proofErr w:type="spellStart"/>
+            <w:r>
+              <w:t>Map</w:t>
+            </w:r>
+            <w:proofErr w:type="spellEnd"/>
+          </w:p>
+        </w:tc>
+      </w:tr>
+      <w:tr>
+        <w:tc>
+          <w:tcPr>
+            <w:tcW w:w="5000" w:type="pct"/>
+            <w:gridSpan w:val="4"/>
+          </w:tcPr>
+          <w:p>
+            <w:pPr>
+              <w:rPr>
+                <w:sz w:val="24"/>
+              </w:rPr>
+            </w:pPr>
+            <w:r>
+              <w:rPr>
+                <w:color w:val="17365D" w:themeColor="text2" w:themeShade="BF"/>
+                <w:sz w:val="24"/>
+              </w:rPr>
+              <w:t xml:space="preserve">Date </w:t>
+            </w:r>
+            <w:r>
+              <w:rPr>
+                <w:color w:val="17365D" w:themeColor="text2" w:themeShade="BF"/>
+                <w:sz w:val="24"/>
+              </w:rPr>
+              <w:t xml:space="preserve">02 février </w:t>
             </w:r>
             <w:bookmarkStart w:id="0" w:name="_GoBack"/>
             <w:bookmarkEnd w:id="0"/>
-            <w:r>
-              <w:t xml:space="preserve"> dans </w:t>
-            </w:r>
-            <w:proofErr w:type="spellStart"/>
-            <w:r>
-              <w:t>google</w:t>
-            </w:r>
-            <w:proofErr w:type="spellEnd"/>
-            <w:r>
-              <w:t xml:space="preserve"> map</w:t>
-            </w:r>
           </w:p>
         </w:tc>
       </w:tr>
@@ -5122,10 +6026,52 @@
           <w:tcPr>
             <w:tcW w:w="1379" w:type="pct"/>
           </w:tcPr>
+          <w:p>
+            <w:pPr>
+              <w:pStyle w:val="Paragraphedeliste"/>
+            </w:pPr>
+          </w:p>
+        </w:tc>
+        <w:tc>
+          <w:tcPr>
+            <w:tcW w:w="1344" w:type="pct"/>
+          </w:tcPr>
           <w:p/>
         </w:tc>
         <w:tc>
           <w:tcPr>
+            <w:tcW w:w="1346" w:type="pct"/>
+          </w:tcPr>
+          <w:p>
+            <w:pPr>
+              <w:pStyle w:val="Paragraphedeliste"/>
+            </w:pPr>
+          </w:p>
+        </w:tc>
+      </w:tr>
+      <w:tr>
+        <w:tc>
+          <w:tcPr>
+            <w:tcW w:w="931" w:type="pct"/>
+          </w:tcPr>
+          <w:p>
+            <w:pPr>
+              <w:jc w:val="left"/>
+            </w:pPr>
+          </w:p>
+        </w:tc>
+        <w:tc>
+          <w:tcPr>
+            <w:tcW w:w="1379" w:type="pct"/>
+          </w:tcPr>
+          <w:p>
+            <w:pPr>
+              <w:pStyle w:val="Paragraphedeliste"/>
+            </w:pPr>
+          </w:p>
+        </w:tc>
+        <w:tc>
+          <w:tcPr>
             <w:tcW w:w="1344" w:type="pct"/>
           </w:tcPr>
           <w:p/>
@@ -5134,7 +6080,11 @@
           <w:tcPr>
             <w:tcW w:w="1346" w:type="pct"/>
           </w:tcPr>
-          <w:p/>
+          <w:p>
+            <w:pPr>
+              <w:pStyle w:val="Paragraphedeliste"/>
+            </w:pPr>
+          </w:p>
         </w:tc>
       </w:tr>
     </w:tbl>
@@ -5173,8 +6123,240 @@
       </w:rPr>
     </w:lvl>
   </w:abstractNum>
+  <w:abstractNum w:abstractNumId="1" w15:restartNumberingAfterBreak="0">
+    <w:nsid w:val="19EF0EE6"/>
+    <w:multiLevelType w:val="hybridMultilevel"/>
+    <w:tmpl w:val="8914259A"/>
+    <w:lvl w:ilvl="0" w:tplc="0C0C0001">
+      <w:start w:val="1"/>
+      <w:numFmt w:val="bullet"/>
+      <w:lvlText w:val=""/>
+      <w:lvlJc w:val="left"/>
+      <w:pPr>
+        <w:ind w:left="720" w:hanging="360"/>
+      </w:pPr>
+      <w:rPr>
+        <w:rFonts w:ascii="Symbol" w:hAnsi="Symbol" w:hint="default"/>
+      </w:rPr>
+    </w:lvl>
+    <w:lvl w:ilvl="1" w:tplc="0C0C0003" w:tentative="1">
+      <w:start w:val="1"/>
+      <w:numFmt w:val="bullet"/>
+      <w:lvlText w:val="o"/>
+      <w:lvlJc w:val="left"/>
+      <w:pPr>
+        <w:ind w:left="1440" w:hanging="360"/>
+      </w:pPr>
+      <w:rPr>
+        <w:rFonts w:ascii="Courier New" w:hAnsi="Courier New" w:cs="Courier New" w:hint="default"/>
+      </w:rPr>
+    </w:lvl>
+    <w:lvl w:ilvl="2" w:tplc="0C0C0005" w:tentative="1">
+      <w:start w:val="1"/>
+      <w:numFmt w:val="bullet"/>
+      <w:lvlText w:val=""/>
+      <w:lvlJc w:val="left"/>
+      <w:pPr>
+        <w:ind w:left="2160" w:hanging="360"/>
+      </w:pPr>
+      <w:rPr>
+        <w:rFonts w:ascii="Wingdings" w:hAnsi="Wingdings" w:hint="default"/>
+      </w:rPr>
+    </w:lvl>
+    <w:lvl w:ilvl="3" w:tplc="0C0C0001" w:tentative="1">
+      <w:start w:val="1"/>
+      <w:numFmt w:val="bullet"/>
+      <w:lvlText w:val=""/>
+      <w:lvlJc w:val="left"/>
+      <w:pPr>
+        <w:ind w:left="2880" w:hanging="360"/>
+      </w:pPr>
+      <w:rPr>
+        <w:rFonts w:ascii="Symbol" w:hAnsi="Symbol" w:hint="default"/>
+      </w:rPr>
+    </w:lvl>
+    <w:lvl w:ilvl="4" w:tplc="0C0C0003" w:tentative="1">
+      <w:start w:val="1"/>
+      <w:numFmt w:val="bullet"/>
+      <w:lvlText w:val="o"/>
+      <w:lvlJc w:val="left"/>
+      <w:pPr>
+        <w:ind w:left="3600" w:hanging="360"/>
+      </w:pPr>
+      <w:rPr>
+        <w:rFonts w:ascii="Courier New" w:hAnsi="Courier New" w:cs="Courier New" w:hint="default"/>
+      </w:rPr>
+    </w:lvl>
+    <w:lvl w:ilvl="5" w:tplc="0C0C0005" w:tentative="1">
+      <w:start w:val="1"/>
+      <w:numFmt w:val="bullet"/>
+      <w:lvlText w:val=""/>
+      <w:lvlJc w:val="left"/>
+      <w:pPr>
+        <w:ind w:left="4320" w:hanging="360"/>
+      </w:pPr>
+      <w:rPr>
+        <w:rFonts w:ascii="Wingdings" w:hAnsi="Wingdings" w:hint="default"/>
+      </w:rPr>
+    </w:lvl>
+    <w:lvl w:ilvl="6" w:tplc="0C0C0001" w:tentative="1">
+      <w:start w:val="1"/>
+      <w:numFmt w:val="bullet"/>
+      <w:lvlText w:val=""/>
+      <w:lvlJc w:val="left"/>
+      <w:pPr>
+        <w:ind w:left="5040" w:hanging="360"/>
+      </w:pPr>
+      <w:rPr>
+        <w:rFonts w:ascii="Symbol" w:hAnsi="Symbol" w:hint="default"/>
+      </w:rPr>
+    </w:lvl>
+    <w:lvl w:ilvl="7" w:tplc="0C0C0003" w:tentative="1">
+      <w:start w:val="1"/>
+      <w:numFmt w:val="bullet"/>
+      <w:lvlText w:val="o"/>
+      <w:lvlJc w:val="left"/>
+      <w:pPr>
+        <w:ind w:left="5760" w:hanging="360"/>
+      </w:pPr>
+      <w:rPr>
+        <w:rFonts w:ascii="Courier New" w:hAnsi="Courier New" w:cs="Courier New" w:hint="default"/>
+      </w:rPr>
+    </w:lvl>
+    <w:lvl w:ilvl="8" w:tplc="0C0C0005" w:tentative="1">
+      <w:start w:val="1"/>
+      <w:numFmt w:val="bullet"/>
+      <w:lvlText w:val=""/>
+      <w:lvlJc w:val="left"/>
+      <w:pPr>
+        <w:ind w:left="6480" w:hanging="360"/>
+      </w:pPr>
+      <w:rPr>
+        <w:rFonts w:ascii="Wingdings" w:hAnsi="Wingdings" w:hint="default"/>
+      </w:rPr>
+    </w:lvl>
+  </w:abstractNum>
+  <w:abstractNum w:abstractNumId="2" w15:restartNumberingAfterBreak="0">
+    <w:nsid w:val="3B322412"/>
+    <w:multiLevelType w:val="hybridMultilevel"/>
+    <w:tmpl w:val="7C3EC30A"/>
+    <w:lvl w:ilvl="0" w:tplc="0C0C0001">
+      <w:start w:val="1"/>
+      <w:numFmt w:val="bullet"/>
+      <w:lvlText w:val=""/>
+      <w:lvlJc w:val="left"/>
+      <w:pPr>
+        <w:ind w:left="720" w:hanging="360"/>
+      </w:pPr>
+      <w:rPr>
+        <w:rFonts w:ascii="Symbol" w:hAnsi="Symbol" w:hint="default"/>
+      </w:rPr>
+    </w:lvl>
+    <w:lvl w:ilvl="1" w:tplc="0C0C0003" w:tentative="1">
+      <w:start w:val="1"/>
+      <w:numFmt w:val="bullet"/>
+      <w:lvlText w:val="o"/>
+      <w:lvlJc w:val="left"/>
+      <w:pPr>
+        <w:ind w:left="1440" w:hanging="360"/>
+      </w:pPr>
+      <w:rPr>
+        <w:rFonts w:ascii="Courier New" w:hAnsi="Courier New" w:cs="Courier New" w:hint="default"/>
+      </w:rPr>
+    </w:lvl>
+    <w:lvl w:ilvl="2" w:tplc="0C0C0005" w:tentative="1">
+      <w:start w:val="1"/>
+      <w:numFmt w:val="bullet"/>
+      <w:lvlText w:val=""/>
+      <w:lvlJc w:val="left"/>
+      <w:pPr>
+        <w:ind w:left="2160" w:hanging="360"/>
+      </w:pPr>
+      <w:rPr>
+        <w:rFonts w:ascii="Wingdings" w:hAnsi="Wingdings" w:hint="default"/>
+      </w:rPr>
+    </w:lvl>
+    <w:lvl w:ilvl="3" w:tplc="0C0C0001" w:tentative="1">
+      <w:start w:val="1"/>
+      <w:numFmt w:val="bullet"/>
+      <w:lvlText w:val=""/>
+      <w:lvlJc w:val="left"/>
+      <w:pPr>
+        <w:ind w:left="2880" w:hanging="360"/>
+      </w:pPr>
+      <w:rPr>
+        <w:rFonts w:ascii="Symbol" w:hAnsi="Symbol" w:hint="default"/>
+      </w:rPr>
+    </w:lvl>
+    <w:lvl w:ilvl="4" w:tplc="0C0C0003" w:tentative="1">
+      <w:start w:val="1"/>
+      <w:numFmt w:val="bullet"/>
+      <w:lvlText w:val="o"/>
+      <w:lvlJc w:val="left"/>
+      <w:pPr>
+        <w:ind w:left="3600" w:hanging="360"/>
+      </w:pPr>
+      <w:rPr>
+        <w:rFonts w:ascii="Courier New" w:hAnsi="Courier New" w:cs="Courier New" w:hint="default"/>
+      </w:rPr>
+    </w:lvl>
+    <w:lvl w:ilvl="5" w:tplc="0C0C0005" w:tentative="1">
+      <w:start w:val="1"/>
+      <w:numFmt w:val="bullet"/>
+      <w:lvlText w:val=""/>
+      <w:lvlJc w:val="left"/>
+      <w:pPr>
+        <w:ind w:left="4320" w:hanging="360"/>
+      </w:pPr>
+      <w:rPr>
+        <w:rFonts w:ascii="Wingdings" w:hAnsi="Wingdings" w:hint="default"/>
+      </w:rPr>
+    </w:lvl>
+    <w:lvl w:ilvl="6" w:tplc="0C0C0001" w:tentative="1">
+      <w:start w:val="1"/>
+      <w:numFmt w:val="bullet"/>
+      <w:lvlText w:val=""/>
+      <w:lvlJc w:val="left"/>
+      <w:pPr>
+        <w:ind w:left="5040" w:hanging="360"/>
+      </w:pPr>
+      <w:rPr>
+        <w:rFonts w:ascii="Symbol" w:hAnsi="Symbol" w:hint="default"/>
+      </w:rPr>
+    </w:lvl>
+    <w:lvl w:ilvl="7" w:tplc="0C0C0003" w:tentative="1">
+      <w:start w:val="1"/>
+      <w:numFmt w:val="bullet"/>
+      <w:lvlText w:val="o"/>
+      <w:lvlJc w:val="left"/>
+      <w:pPr>
+        <w:ind w:left="5760" w:hanging="360"/>
+      </w:pPr>
+      <w:rPr>
+        <w:rFonts w:ascii="Courier New" w:hAnsi="Courier New" w:cs="Courier New" w:hint="default"/>
+      </w:rPr>
+    </w:lvl>
+    <w:lvl w:ilvl="8" w:tplc="0C0C0005" w:tentative="1">
+      <w:start w:val="1"/>
+      <w:numFmt w:val="bullet"/>
+      <w:lvlText w:val=""/>
+      <w:lvlJc w:val="left"/>
+      <w:pPr>
+        <w:ind w:left="6480" w:hanging="360"/>
+      </w:pPr>
+      <w:rPr>
+        <w:rFonts w:ascii="Wingdings" w:hAnsi="Wingdings" w:hint="default"/>
+      </w:rPr>
+    </w:lvl>
+  </w:abstractNum>
   <w:num w:numId="1">
     <w:abstractNumId w:val="0"/>
+  </w:num>
+  <w:num w:numId="2">
+    <w:abstractNumId w:val="2"/>
+  </w:num>
+  <w:num w:numId="3">
+    <w:abstractNumId w:val="1"/>
   </w:num>
 </w:numbering>
 </file>
@@ -5563,7 +6745,7 @@
   <w:style w:type="paragraph" w:default="1" w:styleId="Normal">
     <w:name w:val="Normal"/>
     <w:qFormat/>
-    <w:rsid w:val="004A1822"/>
+    <w:rsid w:val="00C92702"/>
     <w:rPr>
       <w:sz w:val="20"/>
     </w:rPr>
@@ -5673,6 +6855,17 @@
       <w:szCs w:val="20"/>
       <w:lang w:val="en-CA" w:eastAsia="fr-CA"/>
     </w:rPr>
+  </w:style>
+  <w:style w:type="paragraph" w:styleId="Paragraphedeliste">
+    <w:name w:val="List Paragraph"/>
+    <w:basedOn w:val="Normal"/>
+    <w:uiPriority w:val="34"/>
+    <w:qFormat/>
+    <w:rsid w:val="007931FF"/>
+    <w:pPr>
+      <w:ind w:left="720"/>
+      <w:contextualSpacing/>
+    </w:pPr>
   </w:style>
 </w:styles>
 </file>
@@ -6002,7 +7195,7 @@
 </file>
 
 <file path=customXml/itemProps1.xml><?xml version="1.0" encoding="utf-8"?>
-<ds:datastoreItem xmlns:ds="http://schemas.openxmlformats.org/officeDocument/2006/customXml" ds:itemID="{9F7597DA-F4DD-427D-AB9A-CECD5CAB9561}">
+<ds:datastoreItem xmlns:ds="http://schemas.openxmlformats.org/officeDocument/2006/customXml" ds:itemID="{E3E3CAC7-B603-40E7-9162-3194A550AFAD}">
   <ds:schemaRefs>
     <ds:schemaRef ds:uri="http://schemas.openxmlformats.org/officeDocument/2006/bibliography"/>
   </ds:schemaRefs>

</xml_diff>

<commit_message>
Scrum Mardi 2 février
</commit_message>
<xml_diff>
--- a/Scrum/Scrum_H16.docx
+++ b/Scrum/Scrum_H16.docx
@@ -1,6 +1,6 @@
 
 <file path=word/document.xml><?xml version="1.0" encoding="utf-8"?>
-<w:document xmlns:wpc="http://schemas.microsoft.com/office/word/2010/wordprocessingCanvas" xmlns:mc="http://schemas.openxmlformats.org/markup-compatibility/2006" xmlns:o="urn:schemas-microsoft-com:office:office" xmlns:r="http://schemas.openxmlformats.org/officeDocument/2006/relationships" xmlns:m="http://schemas.openxmlformats.org/officeDocument/2006/math" xmlns:v="urn:schemas-microsoft-com:vml" xmlns:wp14="http://schemas.microsoft.com/office/word/2010/wordprocessingDrawing" xmlns:wp="http://schemas.openxmlformats.org/drawingml/2006/wordprocessingDrawing" xmlns:w10="urn:schemas-microsoft-com:office:word" xmlns:w="http://schemas.openxmlformats.org/wordprocessingml/2006/main" xmlns:w14="http://schemas.microsoft.com/office/word/2010/wordml" xmlns:w15="http://schemas.microsoft.com/office/word/2012/wordml" xmlns:wpg="http://schemas.microsoft.com/office/word/2010/wordprocessingGroup" xmlns:wpi="http://schemas.microsoft.com/office/word/2010/wordprocessingInk" xmlns:wne="http://schemas.microsoft.com/office/word/2006/wordml" xmlns:wps="http://schemas.microsoft.com/office/word/2010/wordprocessingShape" mc:Ignorable="w14 w15 wp14">
+<w:document xmlns:wpc="http://schemas.microsoft.com/office/word/2010/wordprocessingCanvas" xmlns:mo="http://schemas.microsoft.com/office/mac/office/2008/main" xmlns:mc="http://schemas.openxmlformats.org/markup-compatibility/2006" xmlns:mv="urn:schemas-microsoft-com:mac:vml" xmlns:o="urn:schemas-microsoft-com:office:office" xmlns:r="http://schemas.openxmlformats.org/officeDocument/2006/relationships" xmlns:m="http://schemas.openxmlformats.org/officeDocument/2006/math" xmlns:v="urn:schemas-microsoft-com:vml" xmlns:wp14="http://schemas.microsoft.com/office/word/2010/wordprocessingDrawing" xmlns:wp="http://schemas.openxmlformats.org/drawingml/2006/wordprocessingDrawing" xmlns:w10="urn:schemas-microsoft-com:office:word" xmlns:w="http://schemas.openxmlformats.org/wordprocessingml/2006/main" xmlns:w14="http://schemas.microsoft.com/office/word/2010/wordml" xmlns:w15="http://schemas.microsoft.com/office/word/2012/wordml" xmlns:wpg="http://schemas.microsoft.com/office/word/2010/wordprocessingGroup" xmlns:wpi="http://schemas.microsoft.com/office/word/2010/wordprocessingInk" xmlns:wne="http://schemas.microsoft.com/office/word/2006/wordml" xmlns:wps="http://schemas.microsoft.com/office/word/2010/wordprocessingShape" mc:Ignorable="w14 w15 wp14">
   <w:body>
     <w:tbl>
       <w:tblPr>
@@ -1384,15 +1384,7 @@
           <w:p>
             <w:r>
               <w:lastRenderedPageBreak/>
-              <w:t xml:space="preserve">Aide pour </w:t>
-            </w:r>
-            <w:proofErr w:type="spellStart"/>
-            <w:r>
-              <w:t>Github</w:t>
-            </w:r>
-            <w:proofErr w:type="spellEnd"/>
-            <w:r>
-              <w:t xml:space="preserve"> et faire sa </w:t>
+              <w:t xml:space="preserve">Aide pour Github et faire sa </w:t>
             </w:r>
             <w:r>
               <w:lastRenderedPageBreak/>
@@ -3385,15 +3377,7 @@
           </w:p>
           <w:p>
             <w:r>
-              <w:t>Ajout d’</w:t>
-            </w:r>
-            <w:proofErr w:type="spellStart"/>
-            <w:r>
-              <w:t>icones</w:t>
-            </w:r>
-            <w:proofErr w:type="spellEnd"/>
-            <w:r>
-              <w:t xml:space="preserve"> de </w:t>
+              <w:t xml:space="preserve">Ajout d’icones de </w:t>
             </w:r>
             <w:proofErr w:type="spellStart"/>
             <w:r>
@@ -3546,12 +3530,9 @@
               <w:t>Yongshun</w:t>
             </w:r>
             <w:proofErr w:type="spellEnd"/>
-            <w:r>
-              <w:t> </w:t>
-            </w:r>
             <w:proofErr w:type="gramStart"/>
             <w:r>
-              <w:t>:liste</w:t>
+              <w:t> :liste</w:t>
             </w:r>
             <w:proofErr w:type="gramEnd"/>
             <w:r>
@@ -3589,15 +3570,7 @@
           </w:p>
           <w:p>
             <w:r>
-              <w:t xml:space="preserve">Liste des marchandises dispo </w:t>
-            </w:r>
-            <w:proofErr w:type="gramStart"/>
-            <w:r>
-              <w:t>a</w:t>
-            </w:r>
-            <w:proofErr w:type="gramEnd"/>
-            <w:r>
-              <w:t xml:space="preserve"> terminer, car ne pouvait tester car </w:t>
+              <w:t xml:space="preserve">Liste des marchandises dispo a terminer, car ne pouvait tester car </w:t>
             </w:r>
             <w:proofErr w:type="spellStart"/>
             <w:r>
@@ -3692,17 +3665,7 @@
             </w:r>
             <w:proofErr w:type="spellEnd"/>
             <w:r>
-              <w:t xml:space="preserve">) </w:t>
-            </w:r>
-            <w:proofErr w:type="spellStart"/>
-            <w:proofErr w:type="gramStart"/>
-            <w:r>
-              <w:t>a</w:t>
-            </w:r>
-            <w:proofErr w:type="spellEnd"/>
-            <w:proofErr w:type="gramEnd"/>
-            <w:r>
-              <w:t xml:space="preserve"> voir avec </w:t>
+              <w:t xml:space="preserve">) a voir avec </w:t>
             </w:r>
             <w:proofErr w:type="spellStart"/>
             <w:r>
@@ -3870,7 +3833,15 @@
             </w:r>
             <w:proofErr w:type="spellEnd"/>
             <w:r>
-              <w:t xml:space="preserve"> (p-a n’était pas la jeudi)</w:t>
+              <w:t xml:space="preserve"> (</w:t>
+            </w:r>
+            <w:proofErr w:type="spellStart"/>
+            <w:r>
+              <w:t>p-a</w:t>
+            </w:r>
+            <w:proofErr w:type="spellEnd"/>
+            <w:r>
+              <w:t xml:space="preserve"> n’était pas la jeudi)</w:t>
             </w:r>
           </w:p>
         </w:tc>
@@ -3924,7 +3895,15 @@
             </w:r>
             <w:proofErr w:type="spellEnd"/>
             <w:r>
-              <w:t xml:space="preserve"> (+correction bugs)</w:t>
+              <w:t xml:space="preserve"> (+correction </w:t>
+            </w:r>
+            <w:proofErr w:type="spellStart"/>
+            <w:r>
+              <w:t>bugs</w:t>
+            </w:r>
+            <w:proofErr w:type="spellEnd"/>
+            <w:r>
+              <w:t>)</w:t>
             </w:r>
           </w:p>
         </w:tc>
@@ -4500,17 +4479,7 @@
             </w:r>
             <w:proofErr w:type="spellEnd"/>
             <w:r>
-              <w:t xml:space="preserve">. Aidé </w:t>
-            </w:r>
-            <w:proofErr w:type="spellStart"/>
-            <w:proofErr w:type="gramStart"/>
-            <w:r>
-              <w:t>a</w:t>
-            </w:r>
-            <w:proofErr w:type="spellEnd"/>
-            <w:proofErr w:type="gramEnd"/>
-            <w:r>
-              <w:t xml:space="preserve"> partir les donner pour </w:t>
+              <w:t xml:space="preserve">. Aidé a partir les donner pour </w:t>
             </w:r>
             <w:proofErr w:type="spellStart"/>
             <w:r>
@@ -5219,7 +5188,7 @@
           </w:tcPr>
           <w:p>
             <w:pPr>
-              <w:pStyle w:val="Paragraphedeliste"/>
+              <w:pStyle w:val="Pardeliste"/>
               <w:numPr>
                 <w:ilvl w:val="0"/>
                 <w:numId w:val="2"/>
@@ -5237,7 +5206,7 @@
           </w:p>
           <w:p>
             <w:pPr>
-              <w:pStyle w:val="Paragraphedeliste"/>
+              <w:pStyle w:val="Pardeliste"/>
               <w:numPr>
                 <w:ilvl w:val="0"/>
                 <w:numId w:val="2"/>
@@ -5255,7 +5224,7 @@
           </w:p>
           <w:p>
             <w:pPr>
-              <w:pStyle w:val="Paragraphedeliste"/>
+              <w:pStyle w:val="Pardeliste"/>
               <w:numPr>
                 <w:ilvl w:val="0"/>
                 <w:numId w:val="2"/>
@@ -5278,7 +5247,7 @@
           </w:tcPr>
           <w:p>
             <w:pPr>
-              <w:pStyle w:val="Paragraphedeliste"/>
+              <w:pStyle w:val="Pardeliste"/>
               <w:numPr>
                 <w:ilvl w:val="0"/>
                 <w:numId w:val="2"/>
@@ -5302,7 +5271,7 @@
           </w:p>
           <w:p>
             <w:pPr>
-              <w:pStyle w:val="Paragraphedeliste"/>
+              <w:pStyle w:val="Pardeliste"/>
               <w:numPr>
                 <w:ilvl w:val="0"/>
                 <w:numId w:val="2"/>
@@ -5338,7 +5307,7 @@
           </w:tcPr>
           <w:p>
             <w:pPr>
-              <w:pStyle w:val="Paragraphedeliste"/>
+              <w:pStyle w:val="Pardeliste"/>
               <w:numPr>
                 <w:ilvl w:val="0"/>
                 <w:numId w:val="2"/>
@@ -5413,7 +5382,7 @@
           </w:tcPr>
           <w:p>
             <w:pPr>
-              <w:pStyle w:val="Paragraphedeliste"/>
+              <w:pStyle w:val="Pardeliste"/>
               <w:numPr>
                 <w:ilvl w:val="0"/>
                 <w:numId w:val="2"/>
@@ -5425,7 +5394,7 @@
           </w:p>
           <w:p>
             <w:pPr>
-              <w:pStyle w:val="Paragraphedeliste"/>
+              <w:pStyle w:val="Pardeliste"/>
               <w:numPr>
                 <w:ilvl w:val="0"/>
                 <w:numId w:val="2"/>
@@ -5457,7 +5426,7 @@
           </w:tcPr>
           <w:p>
             <w:pPr>
-              <w:pStyle w:val="Paragraphedeliste"/>
+              <w:pStyle w:val="Pardeliste"/>
               <w:numPr>
                 <w:ilvl w:val="0"/>
                 <w:numId w:val="2"/>
@@ -5474,7 +5443,7 @@
           </w:tcPr>
           <w:p>
             <w:pPr>
-              <w:pStyle w:val="Paragraphedeliste"/>
+              <w:pStyle w:val="Pardeliste"/>
               <w:numPr>
                 <w:ilvl w:val="0"/>
                 <w:numId w:val="2"/>
@@ -5491,7 +5460,7 @@
           </w:tcPr>
           <w:p>
             <w:pPr>
-              <w:pStyle w:val="Paragraphedeliste"/>
+              <w:pStyle w:val="Pardeliste"/>
               <w:numPr>
                 <w:ilvl w:val="0"/>
                 <w:numId w:val="2"/>
@@ -5523,7 +5492,7 @@
           </w:tcPr>
           <w:p>
             <w:pPr>
-              <w:pStyle w:val="Paragraphedeliste"/>
+              <w:pStyle w:val="Pardeliste"/>
               <w:numPr>
                 <w:ilvl w:val="0"/>
                 <w:numId w:val="2"/>
@@ -5538,7 +5507,7 @@
           </w:p>
           <w:p>
             <w:pPr>
-              <w:pStyle w:val="Paragraphedeliste"/>
+              <w:pStyle w:val="Pardeliste"/>
               <w:numPr>
                 <w:ilvl w:val="0"/>
                 <w:numId w:val="2"/>
@@ -5555,7 +5524,7 @@
           </w:p>
           <w:p>
             <w:pPr>
-              <w:pStyle w:val="Paragraphedeliste"/>
+              <w:pStyle w:val="Pardeliste"/>
               <w:numPr>
                 <w:ilvl w:val="0"/>
                 <w:numId w:val="2"/>
@@ -5572,7 +5541,7 @@
           </w:p>
           <w:p>
             <w:pPr>
-              <w:pStyle w:val="Paragraphedeliste"/>
+              <w:pStyle w:val="Pardeliste"/>
               <w:numPr>
                 <w:ilvl w:val="0"/>
                 <w:numId w:val="2"/>
@@ -5604,7 +5573,7 @@
           </w:tcPr>
           <w:p>
             <w:pPr>
-              <w:pStyle w:val="Paragraphedeliste"/>
+              <w:pStyle w:val="Pardeliste"/>
               <w:numPr>
                 <w:ilvl w:val="0"/>
                 <w:numId w:val="2"/>
@@ -5621,7 +5590,7 @@
           </w:tcPr>
           <w:p>
             <w:pPr>
-              <w:pStyle w:val="Paragraphedeliste"/>
+              <w:pStyle w:val="Pardeliste"/>
               <w:numPr>
                 <w:ilvl w:val="0"/>
                 <w:numId w:val="3"/>
@@ -5653,7 +5622,7 @@
           </w:tcPr>
           <w:p>
             <w:pPr>
-              <w:pStyle w:val="Paragraphedeliste"/>
+              <w:pStyle w:val="Pardeliste"/>
               <w:numPr>
                 <w:ilvl w:val="0"/>
                 <w:numId w:val="3"/>
@@ -5679,7 +5648,7 @@
           </w:p>
           <w:p>
             <w:pPr>
-              <w:pStyle w:val="Paragraphedeliste"/>
+              <w:pStyle w:val="Pardeliste"/>
               <w:numPr>
                 <w:ilvl w:val="0"/>
                 <w:numId w:val="3"/>
@@ -5699,7 +5668,7 @@
           </w:tcPr>
           <w:p>
             <w:pPr>
-              <w:pStyle w:val="Paragraphedeliste"/>
+              <w:pStyle w:val="Pardeliste"/>
               <w:numPr>
                 <w:ilvl w:val="0"/>
                 <w:numId w:val="3"/>
@@ -5719,7 +5688,7 @@
           </w:tcPr>
           <w:p>
             <w:pPr>
-              <w:pStyle w:val="Paragraphedeliste"/>
+              <w:pStyle w:val="Pardeliste"/>
               <w:numPr>
                 <w:ilvl w:val="0"/>
                 <w:numId w:val="3"/>
@@ -5764,7 +5733,7 @@
           </w:tcPr>
           <w:p>
             <w:pPr>
-              <w:pStyle w:val="Paragraphedeliste"/>
+              <w:pStyle w:val="Pardeliste"/>
               <w:numPr>
                 <w:ilvl w:val="0"/>
                 <w:numId w:val="3"/>
@@ -5790,7 +5759,7 @@
           </w:tcPr>
           <w:p>
             <w:pPr>
-              <w:pStyle w:val="Paragraphedeliste"/>
+              <w:pStyle w:val="Pardeliste"/>
               <w:numPr>
                 <w:ilvl w:val="0"/>
                 <w:numId w:val="3"/>
@@ -5815,7 +5784,7 @@
           </w:tcPr>
           <w:p>
             <w:pPr>
-              <w:pStyle w:val="Paragraphedeliste"/>
+              <w:pStyle w:val="Pardeliste"/>
               <w:numPr>
                 <w:ilvl w:val="0"/>
                 <w:numId w:val="3"/>
@@ -5847,7 +5816,7 @@
           </w:tcPr>
           <w:p>
             <w:pPr>
-              <w:pStyle w:val="Paragraphedeliste"/>
+              <w:pStyle w:val="Pardeliste"/>
               <w:numPr>
                 <w:ilvl w:val="0"/>
                 <w:numId w:val="3"/>
@@ -5862,7 +5831,7 @@
           </w:p>
           <w:p>
             <w:pPr>
-              <w:pStyle w:val="Paragraphedeliste"/>
+              <w:pStyle w:val="Pardeliste"/>
               <w:numPr>
                 <w:ilvl w:val="0"/>
                 <w:numId w:val="3"/>
@@ -5879,7 +5848,7 @@
           </w:tcPr>
           <w:p>
             <w:pPr>
-              <w:pStyle w:val="Paragraphedeliste"/>
+              <w:pStyle w:val="Pardeliste"/>
               <w:numPr>
                 <w:ilvl w:val="0"/>
                 <w:numId w:val="3"/>
@@ -5896,7 +5865,7 @@
           </w:tcPr>
           <w:p>
             <w:pPr>
-              <w:pStyle w:val="Paragraphedeliste"/>
+              <w:pStyle w:val="Pardeliste"/>
               <w:numPr>
                 <w:ilvl w:val="0"/>
                 <w:numId w:val="3"/>
@@ -5928,7 +5897,7 @@
           </w:tcPr>
           <w:p>
             <w:pPr>
-              <w:pStyle w:val="Paragraphedeliste"/>
+              <w:pStyle w:val="Pardeliste"/>
               <w:numPr>
                 <w:ilvl w:val="0"/>
                 <w:numId w:val="3"/>
@@ -5940,7 +5909,7 @@
           </w:p>
           <w:p>
             <w:pPr>
-              <w:pStyle w:val="Paragraphedeliste"/>
+              <w:pStyle w:val="Pardeliste"/>
               <w:numPr>
                 <w:ilvl w:val="0"/>
                 <w:numId w:val="3"/>
@@ -5963,7 +5932,7 @@
           </w:tcPr>
           <w:p>
             <w:pPr>
-              <w:pStyle w:val="Paragraphedeliste"/>
+              <w:pStyle w:val="Pardeliste"/>
               <w:numPr>
                 <w:ilvl w:val="0"/>
                 <w:numId w:val="3"/>
@@ -6006,83 +5975,534 @@
               </w:rPr>
               <w:t xml:space="preserve">02 février </w:t>
             </w:r>
+          </w:p>
+        </w:tc>
+      </w:tr>
+      <w:tr>
+        <w:trPr>
+          <w:trHeight w:val="767"/>
+        </w:trPr>
+        <w:tc>
+          <w:tcPr>
+            <w:tcW w:w="931" w:type="pct"/>
+          </w:tcPr>
+          <w:p>
+            <w:pPr>
+              <w:jc w:val="left"/>
+            </w:pPr>
+            <w:proofErr w:type="spellStart"/>
+            <w:r>
+              <w:t>Eric</w:t>
+            </w:r>
+            <w:proofErr w:type="spellEnd"/>
+            <w:r>
+              <w:t xml:space="preserve"> &amp; </w:t>
+            </w:r>
+            <w:proofErr w:type="spellStart"/>
+            <w:r>
+              <w:t>Joel</w:t>
+            </w:r>
+            <w:proofErr w:type="spellEnd"/>
+          </w:p>
+        </w:tc>
+        <w:tc>
+          <w:tcPr>
+            <w:tcW w:w="1379" w:type="pct"/>
+          </w:tcPr>
+          <w:p>
+            <w:r>
+              <w:t>Statistique avec diagramme à (bâton empiler)</w:t>
+            </w:r>
+          </w:p>
+          <w:p>
+            <w:r>
+              <w:t>Recherche</w:t>
+            </w:r>
+          </w:p>
+          <w:p>
+            <w:pPr>
+              <w:pStyle w:val="Pardeliste"/>
+            </w:pPr>
+          </w:p>
+        </w:tc>
+        <w:tc>
+          <w:tcPr>
+            <w:tcW w:w="1344" w:type="pct"/>
+          </w:tcPr>
+          <w:p/>
+        </w:tc>
+        <w:tc>
+          <w:tcPr>
+            <w:tcW w:w="1346" w:type="pct"/>
+          </w:tcPr>
+          <w:p>
+            <w:r>
+              <w:t>Continue aujourd’hui</w:t>
+            </w:r>
+          </w:p>
+          <w:p>
+            <w:r>
+              <w:t>Intégrer le diagramme dans le projet</w:t>
+            </w:r>
+          </w:p>
+          <w:p>
+            <w:pPr>
+              <w:pStyle w:val="Pardeliste"/>
+            </w:pPr>
+          </w:p>
+        </w:tc>
+      </w:tr>
+      <w:tr>
+        <w:trPr>
+          <w:trHeight w:val="865"/>
+        </w:trPr>
+        <w:tc>
+          <w:tcPr>
+            <w:tcW w:w="931" w:type="pct"/>
+          </w:tcPr>
+          <w:p>
+            <w:pPr>
+              <w:jc w:val="left"/>
+            </w:pPr>
+            <w:r>
+              <w:lastRenderedPageBreak/>
+              <w:t>PA</w:t>
+            </w:r>
+          </w:p>
+        </w:tc>
+        <w:tc>
+          <w:tcPr>
+            <w:tcW w:w="1379" w:type="pct"/>
+          </w:tcPr>
+          <w:p>
+            <w:r>
+              <w:t>Requête pour la connexion pour affiche dans profil</w:t>
+            </w:r>
+          </w:p>
+          <w:p>
+            <w:pPr>
+              <w:pStyle w:val="Pardeliste"/>
+            </w:pPr>
+          </w:p>
+        </w:tc>
+        <w:tc>
+          <w:tcPr>
+            <w:tcW w:w="1344" w:type="pct"/>
+          </w:tcPr>
+          <w:p>
+            <w:r>
+              <w:t>-</w:t>
+            </w:r>
+          </w:p>
+        </w:tc>
+        <w:tc>
+          <w:tcPr>
+            <w:tcW w:w="1346" w:type="pct"/>
+          </w:tcPr>
+          <w:p>
+            <w:r>
+              <w:t>Fini ce qu’il a commencer hier</w:t>
+            </w:r>
+          </w:p>
+          <w:p>
+            <w:r>
+              <w:t>Regarder pour les statistiques</w:t>
+            </w:r>
+          </w:p>
+          <w:p>
+            <w:pPr>
+              <w:pStyle w:val="Pardeliste"/>
+            </w:pPr>
+            <w:r>
+              <w:t>serveur</w:t>
+            </w:r>
+          </w:p>
+        </w:tc>
+      </w:tr>
+      <w:tr>
+        <w:tc>
+          <w:tcPr>
+            <w:tcW w:w="931" w:type="pct"/>
+          </w:tcPr>
+          <w:p>
+            <w:pPr>
+              <w:jc w:val="left"/>
+            </w:pPr>
+            <w:r>
+              <w:t>Phil</w:t>
+            </w:r>
+          </w:p>
+        </w:tc>
+        <w:tc>
+          <w:tcPr>
+            <w:tcW w:w="1379" w:type="pct"/>
+          </w:tcPr>
+          <w:p>
+            <w:r>
+              <w:t xml:space="preserve">Conçu une </w:t>
+            </w:r>
+            <w:proofErr w:type="spellStart"/>
+            <w:r>
+              <w:t>toDo</w:t>
+            </w:r>
+            <w:proofErr w:type="spellEnd"/>
+            <w:r>
+              <w:t xml:space="preserve"> liste</w:t>
+            </w:r>
+          </w:p>
+          <w:p>
+            <w:r>
+              <w:t>Aide les autres</w:t>
+            </w:r>
+          </w:p>
+          <w:p>
+            <w:pPr>
+              <w:pStyle w:val="Pardeliste"/>
+            </w:pPr>
+            <w:r>
+              <w:t>.</w:t>
+            </w:r>
+          </w:p>
+        </w:tc>
+        <w:tc>
+          <w:tcPr>
+            <w:tcW w:w="1344" w:type="pct"/>
+          </w:tcPr>
+          <w:p>
+            <w:r>
+              <w:t>-</w:t>
+            </w:r>
+          </w:p>
+        </w:tc>
+        <w:tc>
+          <w:tcPr>
+            <w:tcW w:w="1346" w:type="pct"/>
+          </w:tcPr>
+          <w:p>
+            <w:r>
+              <w:t xml:space="preserve">Mise à jour des cartes </w:t>
+            </w:r>
+            <w:proofErr w:type="spellStart"/>
+            <w:r>
+              <w:t>trello</w:t>
+            </w:r>
+            <w:proofErr w:type="spellEnd"/>
+          </w:p>
+          <w:p>
+            <w:r>
+              <w:t xml:space="preserve">Continuer </w:t>
+            </w:r>
+            <w:proofErr w:type="gramStart"/>
+            <w:r>
+              <w:t>les tâche</w:t>
+            </w:r>
+            <w:proofErr w:type="gramEnd"/>
+          </w:p>
+          <w:p>
+            <w:pPr>
+              <w:pStyle w:val="Pardeliste"/>
+            </w:pPr>
+          </w:p>
+        </w:tc>
+      </w:tr>
+      <w:tr>
+        <w:tc>
+          <w:tcPr>
+            <w:tcW w:w="931" w:type="pct"/>
+          </w:tcPr>
+          <w:p>
+            <w:pPr>
+              <w:jc w:val="left"/>
+            </w:pPr>
+            <w:r>
+              <w:t>Catherine</w:t>
+            </w:r>
+          </w:p>
+        </w:tc>
+        <w:tc>
+          <w:tcPr>
+            <w:tcW w:w="1379" w:type="pct"/>
+          </w:tcPr>
+          <w:p>
+            <w:proofErr w:type="spellStart"/>
+            <w:r>
+              <w:t>Layout</w:t>
+            </w:r>
+            <w:proofErr w:type="spellEnd"/>
+            <w:r>
+              <w:t xml:space="preserve"> du profil</w:t>
+            </w:r>
+          </w:p>
+          <w:p>
+            <w:pPr>
+              <w:pStyle w:val="Pardeliste"/>
+            </w:pPr>
+          </w:p>
+        </w:tc>
+        <w:tc>
+          <w:tcPr>
+            <w:tcW w:w="1344" w:type="pct"/>
+          </w:tcPr>
+          <w:p>
+            <w:r>
+              <w:t>Patience</w:t>
+            </w:r>
+          </w:p>
+          <w:p/>
+        </w:tc>
+        <w:tc>
+          <w:tcPr>
+            <w:tcW w:w="1346" w:type="pct"/>
+          </w:tcPr>
+          <w:p>
+            <w:r>
+              <w:t xml:space="preserve">Communiquer avec Young </w:t>
+            </w:r>
+            <w:proofErr w:type="spellStart"/>
+            <w:r>
+              <w:t>Shun</w:t>
+            </w:r>
+            <w:proofErr w:type="spellEnd"/>
+            <w:r>
+              <w:t xml:space="preserve"> affichage des donnée</w:t>
+            </w:r>
+          </w:p>
+          <w:p>
+            <w:pPr>
+              <w:pStyle w:val="Pardeliste"/>
+            </w:pPr>
+          </w:p>
+        </w:tc>
+      </w:tr>
+      <w:tr>
+        <w:tc>
+          <w:tcPr>
+            <w:tcW w:w="931" w:type="pct"/>
+          </w:tcPr>
+          <w:p>
+            <w:pPr>
+              <w:jc w:val="left"/>
+            </w:pPr>
+            <w:r>
+              <w:t xml:space="preserve">Yong </w:t>
+            </w:r>
+            <w:proofErr w:type="spellStart"/>
+            <w:r>
+              <w:t>Shun</w:t>
+            </w:r>
+            <w:proofErr w:type="spellEnd"/>
+          </w:p>
+        </w:tc>
+        <w:tc>
+          <w:tcPr>
+            <w:tcW w:w="1379" w:type="pct"/>
+          </w:tcPr>
+          <w:p>
+            <w:r>
+              <w:t xml:space="preserve">Tester la </w:t>
+            </w:r>
+            <w:proofErr w:type="spellStart"/>
+            <w:r>
+              <w:t>google</w:t>
+            </w:r>
+            <w:proofErr w:type="spellEnd"/>
+            <w:r>
+              <w:t xml:space="preserve"> </w:t>
+            </w:r>
+            <w:proofErr w:type="spellStart"/>
+            <w:r>
+              <w:t>map</w:t>
+            </w:r>
+            <w:proofErr w:type="spellEnd"/>
+            <w:r>
+              <w:t xml:space="preserve"> et</w:t>
+            </w:r>
+          </w:p>
+          <w:p>
+            <w:r>
+              <w:t>La liste des organismes</w:t>
+            </w:r>
+          </w:p>
+          <w:p>
+            <w:pPr>
+              <w:pStyle w:val="Pardeliste"/>
+            </w:pPr>
+          </w:p>
+        </w:tc>
+        <w:tc>
+          <w:tcPr>
+            <w:tcW w:w="1344" w:type="pct"/>
+          </w:tcPr>
+          <w:p>
+            <w:r>
+              <w:t>Comprendre le code</w:t>
+            </w:r>
+          </w:p>
+          <w:p/>
+        </w:tc>
+        <w:tc>
+          <w:tcPr>
+            <w:tcW w:w="1346" w:type="pct"/>
+          </w:tcPr>
+          <w:p>
+            <w:r>
+              <w:t>Tester menu travailler avec Catherine</w:t>
+            </w:r>
+          </w:p>
+          <w:p>
+            <w:pPr>
+              <w:pStyle w:val="Pardeliste"/>
+            </w:pPr>
+          </w:p>
+        </w:tc>
+      </w:tr>
+      <w:tr>
+        <w:tc>
+          <w:tcPr>
+            <w:tcW w:w="931" w:type="pct"/>
+          </w:tcPr>
+          <w:p>
+            <w:pPr>
+              <w:jc w:val="left"/>
+            </w:pPr>
+            <w:r>
+              <w:t>René</w:t>
+            </w:r>
+          </w:p>
+        </w:tc>
+        <w:tc>
+          <w:tcPr>
+            <w:tcW w:w="1379" w:type="pct"/>
+          </w:tcPr>
+          <w:p>
+            <w:r>
+              <w:t xml:space="preserve">Test </w:t>
+            </w:r>
+            <w:r>
+              <w:t>des listes</w:t>
+            </w:r>
+          </w:p>
+          <w:p>
+            <w:pPr>
+              <w:pStyle w:val="Pardeliste"/>
+            </w:pPr>
+          </w:p>
+        </w:tc>
+        <w:tc>
+          <w:tcPr>
+            <w:tcW w:w="1344" w:type="pct"/>
+          </w:tcPr>
+          <w:p>
+            <w:r>
+              <w:t>Trouver toute la panoplie de test possible.</w:t>
+            </w:r>
+          </w:p>
+        </w:tc>
+        <w:tc>
+          <w:tcPr>
+            <w:tcW w:w="1346" w:type="pct"/>
+          </w:tcPr>
+          <w:p>
+            <w:pPr>
+              <w:pStyle w:val="Pardeliste"/>
+            </w:pPr>
+            <w:r>
+              <w:t>À voir</w:t>
+            </w:r>
+          </w:p>
+        </w:tc>
+      </w:tr>
+      <w:tr>
+        <w:tc>
+          <w:tcPr>
+            <w:tcW w:w="931" w:type="pct"/>
+          </w:tcPr>
+          <w:p>
+            <w:pPr>
+              <w:jc w:val="left"/>
+            </w:pPr>
+            <w:r>
+              <w:t>Carl</w:t>
+            </w:r>
+          </w:p>
+        </w:tc>
+        <w:tc>
+          <w:tcPr>
+            <w:tcW w:w="1379" w:type="pct"/>
+          </w:tcPr>
+          <w:p>
+            <w:r>
+              <w:t xml:space="preserve">Commencer </w:t>
+            </w:r>
+            <w:proofErr w:type="spellStart"/>
+            <w:r>
+              <w:t>layout</w:t>
+            </w:r>
+            <w:proofErr w:type="spellEnd"/>
+            <w:r>
+              <w:t xml:space="preserve"> aide</w:t>
+            </w:r>
+          </w:p>
+          <w:p>
+            <w:pPr>
+              <w:pStyle w:val="Pardeliste"/>
+              <w:numPr>
+                <w:ilvl w:val="0"/>
+                <w:numId w:val="3"/>
+              </w:numPr>
+            </w:pPr>
+          </w:p>
+        </w:tc>
+        <w:tc>
+          <w:tcPr>
+            <w:tcW w:w="1344" w:type="pct"/>
+          </w:tcPr>
+          <w:p>
+            <w:r>
+              <w:t xml:space="preserve">Bouton </w:t>
+            </w:r>
+          </w:p>
+          <w:p>
+            <w:pPr>
+              <w:rPr>
+                <w:b/>
+              </w:rPr>
+            </w:pPr>
+          </w:p>
+        </w:tc>
+        <w:tc>
+          <w:tcPr>
+            <w:tcW w:w="1346" w:type="pct"/>
+          </w:tcPr>
+          <w:p>
+            <w:proofErr w:type="spellStart"/>
+            <w:r>
+              <w:t>E</w:t>
+            </w:r>
+            <w:r>
+              <w:t>xpandab</w:t>
+            </w:r>
             <w:bookmarkStart w:id="0" w:name="_GoBack"/>
             <w:bookmarkEnd w:id="0"/>
-          </w:p>
-        </w:tc>
-      </w:tr>
-      <w:tr>
-        <w:tc>
-          <w:tcPr>
-            <w:tcW w:w="931" w:type="pct"/>
-          </w:tcPr>
-          <w:p>
-            <w:pPr>
-              <w:jc w:val="left"/>
-            </w:pPr>
-          </w:p>
-        </w:tc>
-        <w:tc>
-          <w:tcPr>
-            <w:tcW w:w="1379" w:type="pct"/>
-          </w:tcPr>
-          <w:p>
-            <w:pPr>
-              <w:pStyle w:val="Paragraphedeliste"/>
-            </w:pPr>
-          </w:p>
-        </w:tc>
-        <w:tc>
-          <w:tcPr>
-            <w:tcW w:w="1344" w:type="pct"/>
-          </w:tcPr>
-          <w:p/>
-        </w:tc>
-        <w:tc>
-          <w:tcPr>
-            <w:tcW w:w="1346" w:type="pct"/>
-          </w:tcPr>
-          <w:p>
-            <w:pPr>
-              <w:pStyle w:val="Paragraphedeliste"/>
-            </w:pPr>
-          </w:p>
-        </w:tc>
-      </w:tr>
-      <w:tr>
-        <w:tc>
-          <w:tcPr>
-            <w:tcW w:w="931" w:type="pct"/>
-          </w:tcPr>
-          <w:p>
-            <w:pPr>
-              <w:jc w:val="left"/>
-            </w:pPr>
-          </w:p>
-        </w:tc>
-        <w:tc>
-          <w:tcPr>
-            <w:tcW w:w="1379" w:type="pct"/>
-          </w:tcPr>
-          <w:p>
-            <w:pPr>
-              <w:pStyle w:val="Paragraphedeliste"/>
-            </w:pPr>
-          </w:p>
-        </w:tc>
-        <w:tc>
-          <w:tcPr>
-            <w:tcW w:w="1344" w:type="pct"/>
-          </w:tcPr>
-          <w:p/>
-        </w:tc>
-        <w:tc>
-          <w:tcPr>
-            <w:tcW w:w="1346" w:type="pct"/>
-          </w:tcPr>
-          <w:p>
-            <w:pPr>
-              <w:pStyle w:val="Paragraphedeliste"/>
+            <w:r>
+              <w:t>le</w:t>
+            </w:r>
+            <w:proofErr w:type="spellEnd"/>
+            <w:r>
+              <w:t xml:space="preserve"> </w:t>
+            </w:r>
+            <w:proofErr w:type="spellStart"/>
+            <w:r>
+              <w:t>listeview</w:t>
+            </w:r>
+            <w:proofErr w:type="spellEnd"/>
+            <w:r>
+              <w:t xml:space="preserve"> ou pas !</w:t>
+            </w:r>
+          </w:p>
+          <w:p>
+            <w:pPr>
+              <w:pStyle w:val="Pardeliste"/>
             </w:pPr>
           </w:p>
         </w:tc>
@@ -6101,8 +6521,8 @@
 </file>
 
 <file path=word/numbering.xml><?xml version="1.0" encoding="utf-8"?>
-<w:numbering xmlns:wpc="http://schemas.microsoft.com/office/word/2010/wordprocessingCanvas" xmlns:mc="http://schemas.openxmlformats.org/markup-compatibility/2006" xmlns:o="urn:schemas-microsoft-com:office:office" xmlns:r="http://schemas.openxmlformats.org/officeDocument/2006/relationships" xmlns:m="http://schemas.openxmlformats.org/officeDocument/2006/math" xmlns:v="urn:schemas-microsoft-com:vml" xmlns:wp14="http://schemas.microsoft.com/office/word/2010/wordprocessingDrawing" xmlns:wp="http://schemas.openxmlformats.org/drawingml/2006/wordprocessingDrawing" xmlns:w10="urn:schemas-microsoft-com:office:word" xmlns:w="http://schemas.openxmlformats.org/wordprocessingml/2006/main" xmlns:w14="http://schemas.microsoft.com/office/word/2010/wordml" xmlns:w15="http://schemas.microsoft.com/office/word/2012/wordml" xmlns:wpg="http://schemas.microsoft.com/office/word/2010/wordprocessingGroup" xmlns:wpi="http://schemas.microsoft.com/office/word/2010/wordprocessingInk" xmlns:wne="http://schemas.microsoft.com/office/word/2006/wordml" xmlns:wps="http://schemas.microsoft.com/office/word/2010/wordprocessingShape" mc:Ignorable="w14 w15 wp14">
-  <w:abstractNum w:abstractNumId="0" w15:restartNumberingAfterBreak="0">
+<w:numbering xmlns:wpc="http://schemas.microsoft.com/office/word/2010/wordprocessingCanvas" xmlns:mo="http://schemas.microsoft.com/office/mac/office/2008/main" xmlns:mc="http://schemas.openxmlformats.org/markup-compatibility/2006" xmlns:mv="urn:schemas-microsoft-com:mac:vml" xmlns:o="urn:schemas-microsoft-com:office:office" xmlns:r="http://schemas.openxmlformats.org/officeDocument/2006/relationships" xmlns:m="http://schemas.openxmlformats.org/officeDocument/2006/math" xmlns:v="urn:schemas-microsoft-com:vml" xmlns:wp14="http://schemas.microsoft.com/office/word/2010/wordprocessingDrawing" xmlns:wp="http://schemas.openxmlformats.org/drawingml/2006/wordprocessingDrawing" xmlns:w10="urn:schemas-microsoft-com:office:word" xmlns:w="http://schemas.openxmlformats.org/wordprocessingml/2006/main" xmlns:w14="http://schemas.microsoft.com/office/word/2010/wordml" xmlns:w15="http://schemas.microsoft.com/office/word/2012/wordml" xmlns:wpg="http://schemas.microsoft.com/office/word/2010/wordprocessingGroup" xmlns:wpi="http://schemas.microsoft.com/office/word/2010/wordprocessingInk" xmlns:wne="http://schemas.microsoft.com/office/word/2006/wordml" xmlns:wps="http://schemas.microsoft.com/office/word/2010/wordprocessingShape" mc:Ignorable="w14 w15 wp14">
+  <w:abstractNum w:abstractNumId="0">
     <w:nsid w:val="FFFFFF83"/>
     <w:multiLevelType w:val="singleLevel"/>
     <w:tmpl w:val="5AFC0988"/>
@@ -6123,7 +6543,7 @@
       </w:rPr>
     </w:lvl>
   </w:abstractNum>
-  <w:abstractNum w:abstractNumId="1" w15:restartNumberingAfterBreak="0">
+  <w:abstractNum w:abstractNumId="1">
     <w:nsid w:val="19EF0EE6"/>
     <w:multiLevelType w:val="hybridMultilevel"/>
     <w:tmpl w:val="8914259A"/>
@@ -6236,7 +6656,7 @@
       </w:rPr>
     </w:lvl>
   </w:abstractNum>
-  <w:abstractNum w:abstractNumId="2" w15:restartNumberingAfterBreak="0">
+  <w:abstractNum w:abstractNumId="2">
     <w:nsid w:val="3B322412"/>
     <w:multiLevelType w:val="hybridMultilevel"/>
     <w:tmpl w:val="7C3EC30A"/>
@@ -6378,7 +6798,7 @@
       </w:pPr>
     </w:pPrDefault>
   </w:docDefaults>
-  <w:latentStyles w:defLockedState="0" w:defUIPriority="99" w:defSemiHidden="0" w:defUnhideWhenUsed="0" w:defQFormat="0" w:count="371">
+  <w:latentStyles w:defLockedState="0" w:defUIPriority="99" w:defSemiHidden="0" w:defUnhideWhenUsed="0" w:defQFormat="0" w:count="380">
     <w:lsdException w:name="Normal" w:uiPriority="0" w:qFormat="1"/>
     <w:lsdException w:name="heading 1" w:uiPriority="9" w:qFormat="1"/>
     <w:lsdException w:name="heading 2" w:semiHidden="1" w:uiPriority="9" w:unhideWhenUsed="1" w:qFormat="1"/>
@@ -6806,6 +7226,7 @@
     <w:uiPriority w:val="59"/>
     <w:rsid w:val="00FA045C"/>
     <w:tblPr>
+      <w:tblInd w:w="0" w:type="dxa"/>
       <w:tblBorders>
         <w:top w:val="single" w:sz="4" w:space="0" w:color="auto"/>
         <w:left w:val="single" w:sz="4" w:space="0" w:color="auto"/>
@@ -6814,6 +7235,12 @@
         <w:insideH w:val="single" w:sz="4" w:space="0" w:color="auto"/>
         <w:insideV w:val="single" w:sz="4" w:space="0" w:color="auto"/>
       </w:tblBorders>
+      <w:tblCellMar>
+        <w:top w:w="0" w:type="dxa"/>
+        <w:left w:w="108" w:type="dxa"/>
+        <w:bottom w:w="0" w:type="dxa"/>
+        <w:right w:w="108" w:type="dxa"/>
+      </w:tblCellMar>
     </w:tblPr>
   </w:style>
   <w:style w:type="character" w:customStyle="1" w:styleId="Titre1Car">
@@ -6856,7 +7283,7 @@
       <w:lang w:val="en-CA" w:eastAsia="fr-CA"/>
     </w:rPr>
   </w:style>
-  <w:style w:type="paragraph" w:styleId="Paragraphedeliste">
+  <w:style w:type="paragraph" w:styleId="Pardeliste">
     <w:name w:val="List Paragraph"/>
     <w:basedOn w:val="Normal"/>
     <w:uiPriority w:val="34"/>
@@ -7195,7 +7622,7 @@
 </file>
 
 <file path=customXml/itemProps1.xml><?xml version="1.0" encoding="utf-8"?>
-<ds:datastoreItem xmlns:ds="http://schemas.openxmlformats.org/officeDocument/2006/customXml" ds:itemID="{E3E3CAC7-B603-40E7-9162-3194A550AFAD}">
+<ds:datastoreItem xmlns:ds="http://schemas.openxmlformats.org/officeDocument/2006/customXml" ds:itemID="{174796AA-08BD-AE4C-AFE2-4440F798D11B}">
   <ds:schemaRefs>
     <ds:schemaRef ds:uri="http://schemas.openxmlformats.org/officeDocument/2006/bibliography"/>
   </ds:schemaRefs>

</xml_diff>

<commit_message>
Scrum du 2 février
Scrum par skype
</commit_message>
<xml_diff>
--- a/Scrum/Scrum_H16.docx
+++ b/Scrum/Scrum_H16.docx
@@ -130,7 +130,15 @@
           </w:tcPr>
           <w:p>
             <w:r>
-              <w:t xml:space="preserve">Travail sur les requêtes (Google Map – Liste marchandises disponibles </w:t>
+              <w:t xml:space="preserve">Travail sur les requêtes (Google </w:t>
+            </w:r>
+            <w:proofErr w:type="spellStart"/>
+            <w:r>
+              <w:t>Map</w:t>
+            </w:r>
+            <w:proofErr w:type="spellEnd"/>
+            <w:r>
+              <w:t xml:space="preserve"> – Liste marchandises disponibles </w:t>
             </w:r>
             <w:r>
               <w:t>–</w:t>
@@ -198,7 +206,15 @@
               <w:t>Le bouton mes réserva</w:t>
             </w:r>
             <w:r>
-              <w:t>tions (Google Maps – action bar</w:t>
+              <w:t xml:space="preserve">tions (Google </w:t>
+            </w:r>
+            <w:proofErr w:type="spellStart"/>
+            <w:r>
+              <w:t>Maps</w:t>
+            </w:r>
+            <w:proofErr w:type="spellEnd"/>
+            <w:r>
+              <w:t xml:space="preserve"> – action bar</w:t>
             </w:r>
           </w:p>
         </w:tc>
@@ -551,7 +567,15 @@
           </w:tcPr>
           <w:p>
             <w:r>
-              <w:t>Conserver ou non les 2 requêtes selon vers quoi on s’enligne.</w:t>
+              <w:t>Conserver ou non les 2 requêtes selon vers quoi on s’</w:t>
+            </w:r>
+            <w:proofErr w:type="spellStart"/>
+            <w:r>
+              <w:t>enligne</w:t>
+            </w:r>
+            <w:proofErr w:type="spellEnd"/>
+            <w:r>
+              <w:t>.</w:t>
             </w:r>
           </w:p>
         </w:tc>
@@ -683,8 +707,13 @@
           </w:tcPr>
           <w:p>
             <w:r>
-              <w:t>Marchandise disponible dans Google Map</w:t>
-            </w:r>
+              <w:t xml:space="preserve">Marchandise disponible dans Google </w:t>
+            </w:r>
+            <w:proofErr w:type="spellStart"/>
+            <w:r>
+              <w:t>Map</w:t>
+            </w:r>
+            <w:proofErr w:type="spellEnd"/>
           </w:p>
         </w:tc>
       </w:tr>
@@ -827,7 +856,15 @@
           </w:tcPr>
           <w:p>
             <w:r>
-              <w:t>Afficher les marchandises disponibles dans Google Map.</w:t>
+              <w:t xml:space="preserve">Afficher les marchandises disponibles dans Google </w:t>
+            </w:r>
+            <w:proofErr w:type="spellStart"/>
+            <w:r>
+              <w:t>Map</w:t>
+            </w:r>
+            <w:proofErr w:type="spellEnd"/>
+            <w:r>
+              <w:t>.</w:t>
             </w:r>
           </w:p>
         </w:tc>
@@ -877,12 +914,28 @@
           </w:tcPr>
           <w:p>
             <w:r>
-              <w:t>Design d’icones pour les catégories.</w:t>
-            </w:r>
-          </w:p>
-          <w:p>
-            <w:r>
-              <w:t>Aider Joel avec le visuel Google Map.</w:t>
+              <w:t>Design d’</w:t>
+            </w:r>
+            <w:proofErr w:type="spellStart"/>
+            <w:r>
+              <w:t>icones</w:t>
+            </w:r>
+            <w:proofErr w:type="spellEnd"/>
+            <w:r>
+              <w:t xml:space="preserve"> pour les catégories.</w:t>
+            </w:r>
+          </w:p>
+          <w:p>
+            <w:r>
+              <w:t xml:space="preserve">Aider Joel avec le visuel Google </w:t>
+            </w:r>
+            <w:proofErr w:type="spellStart"/>
+            <w:r>
+              <w:t>Map</w:t>
+            </w:r>
+            <w:proofErr w:type="spellEnd"/>
+            <w:r>
+              <w:t>.</w:t>
             </w:r>
           </w:p>
           <w:p>
@@ -1299,7 +1352,15 @@
           </w:p>
           <w:p>
             <w:r>
-              <w:t>Lister tout les organisme communautaire</w:t>
+              <w:t xml:space="preserve">Lister </w:t>
+            </w:r>
+            <w:proofErr w:type="spellStart"/>
+            <w:r>
+              <w:t>tout</w:t>
+            </w:r>
+            <w:proofErr w:type="spellEnd"/>
+            <w:r>
+              <w:t xml:space="preserve"> les organisme communautaire</w:t>
             </w:r>
           </w:p>
         </w:tc>
@@ -1790,8 +1851,13 @@
           </w:tcPr>
           <w:p>
             <w:r>
-              <w:t>Régler bug avec Google Map</w:t>
-            </w:r>
+              <w:t xml:space="preserve">Régler bug avec Google </w:t>
+            </w:r>
+            <w:proofErr w:type="spellStart"/>
+            <w:r>
+              <w:t>Map</w:t>
+            </w:r>
+            <w:proofErr w:type="spellEnd"/>
           </w:p>
         </w:tc>
         <w:tc>
@@ -2514,7 +2580,15 @@
           </w:tcPr>
           <w:p>
             <w:r>
-              <w:t>changé les fonds pour l’à propos ajout marchandise action-bar mes dons couleur changer logo connections</w:t>
+              <w:t>changé les fonds pour l’</w:t>
+            </w:r>
+            <w:proofErr w:type="spellStart"/>
+            <w:r>
+              <w:t>à propos</w:t>
+            </w:r>
+            <w:proofErr w:type="spellEnd"/>
+            <w:r>
+              <w:t xml:space="preserve"> ajout marchandise action-bar mes dons couleur changer logo connections</w:t>
             </w:r>
           </w:p>
         </w:tc>
@@ -4225,11 +4299,9 @@
             <w:pPr>
               <w:jc w:val="left"/>
             </w:pPr>
-            <w:proofErr w:type="spellStart"/>
             <w:r>
               <w:t>Joel</w:t>
             </w:r>
-            <w:proofErr w:type="spellEnd"/>
           </w:p>
         </w:tc>
         <w:tc>
@@ -4791,11 +4863,9 @@
             <w:pPr>
               <w:jc w:val="left"/>
             </w:pPr>
-            <w:proofErr w:type="spellStart"/>
             <w:r>
               <w:t>Joel</w:t>
             </w:r>
-            <w:proofErr w:type="spellEnd"/>
             <w:r>
               <w:t xml:space="preserve"> et Éric</w:t>
             </w:r>
@@ -5382,13 +5452,8 @@
             </w:r>
             <w:proofErr w:type="spellEnd"/>
             <w:r>
-              <w:t xml:space="preserve"> &amp; </w:t>
-            </w:r>
-            <w:proofErr w:type="spellStart"/>
-            <w:r>
-              <w:t>Joel</w:t>
-            </w:r>
-            <w:proofErr w:type="spellEnd"/>
+              <w:t xml:space="preserve"> &amp; Joel</w:t>
+            </w:r>
           </w:p>
         </w:tc>
         <w:tc>
@@ -6006,6 +6071,13 @@
               </w:rPr>
               <w:t xml:space="preserve">02 février </w:t>
             </w:r>
+            <w:r>
+              <w:rPr>
+                <w:color w:val="17365D" w:themeColor="text2" w:themeShade="BF"/>
+                <w:sz w:val="24"/>
+              </w:rPr>
+              <w:t xml:space="preserve"> - Joel</w:t>
+            </w:r>
             <w:bookmarkStart w:id="0" w:name="_GoBack"/>
             <w:bookmarkEnd w:id="0"/>
           </w:p>
@@ -6020,11 +6092,30 @@
             <w:pPr>
               <w:jc w:val="left"/>
             </w:pPr>
-          </w:p>
-        </w:tc>
-        <w:tc>
-          <w:tcPr>
-            <w:tcW w:w="1379" w:type="pct"/>
+            <w:r>
+              <w:t>P-A</w:t>
+            </w:r>
+          </w:p>
+        </w:tc>
+        <w:tc>
+          <w:tcPr>
+            <w:tcW w:w="1379" w:type="pct"/>
+          </w:tcPr>
+          <w:p>
+            <w:r>
+              <w:t>Même que J-F et travailler sur les routes</w:t>
+            </w:r>
+          </w:p>
+        </w:tc>
+        <w:tc>
+          <w:tcPr>
+            <w:tcW w:w="1344" w:type="pct"/>
+          </w:tcPr>
+          <w:p/>
+        </w:tc>
+        <w:tc>
+          <w:tcPr>
+            <w:tcW w:w="1346" w:type="pct"/>
           </w:tcPr>
           <w:p>
             <w:pPr>
@@ -6032,6 +6123,39 @@
             </w:pPr>
           </w:p>
         </w:tc>
+      </w:tr>
+      <w:tr>
+        <w:tc>
+          <w:tcPr>
+            <w:tcW w:w="931" w:type="pct"/>
+          </w:tcPr>
+          <w:p>
+            <w:pPr>
+              <w:jc w:val="left"/>
+            </w:pPr>
+            <w:proofErr w:type="spellStart"/>
+            <w:r>
+              <w:t>Eric</w:t>
+            </w:r>
+            <w:proofErr w:type="spellEnd"/>
+            <w:r>
+              <w:t xml:space="preserve"> &amp; Joel</w:t>
+            </w:r>
+          </w:p>
+        </w:tc>
+        <w:tc>
+          <w:tcPr>
+            <w:tcW w:w="1379" w:type="pct"/>
+          </w:tcPr>
+          <w:p>
+            <w:pPr>
+              <w:pStyle w:val="Paragraphedeliste"/>
+            </w:pPr>
+            <w:r>
+              <w:t>recherche pour le diagramme des statistiques</w:t>
+            </w:r>
+          </w:p>
+        </w:tc>
         <w:tc>
           <w:tcPr>
             <w:tcW w:w="1344" w:type="pct"/>
@@ -6046,6 +6170,17 @@
             <w:pPr>
               <w:pStyle w:val="Paragraphedeliste"/>
             </w:pPr>
+            <w:r>
+              <w:t xml:space="preserve">Intégrer le diagramme </w:t>
+            </w:r>
+            <w:proofErr w:type="gramStart"/>
+            <w:r>
+              <w:t>des statistique</w:t>
+            </w:r>
+            <w:proofErr w:type="gramEnd"/>
+            <w:r>
+              <w:t xml:space="preserve"> au projet </w:t>
+            </w:r>
           </w:p>
         </w:tc>
       </w:tr>
@@ -6058,6 +6193,10 @@
             <w:pPr>
               <w:jc w:val="left"/>
             </w:pPr>
+            <w:r>
+              <w:lastRenderedPageBreak/>
+              <w:t>J-F</w:t>
+            </w:r>
           </w:p>
         </w:tc>
         <w:tc>
@@ -6068,22 +6207,542 @@
             <w:pPr>
               <w:pStyle w:val="Paragraphedeliste"/>
             </w:pPr>
-          </w:p>
-        </w:tc>
-        <w:tc>
-          <w:tcPr>
-            <w:tcW w:w="1344" w:type="pct"/>
-          </w:tcPr>
-          <w:p/>
-        </w:tc>
-        <w:tc>
-          <w:tcPr>
-            <w:tcW w:w="1346" w:type="pct"/>
-          </w:tcPr>
+            <w:r>
+              <w:t>Aide avec PA pour les requêtes de marchandises disponibles et réservées</w:t>
+            </w:r>
+          </w:p>
           <w:p>
             <w:pPr>
               <w:pStyle w:val="Paragraphedeliste"/>
             </w:pPr>
+            <w:r>
+              <w:t>Correction par PA sur la requête des informations de profil</w:t>
+            </w:r>
+          </w:p>
+          <w:p>
+            <w:pPr>
+              <w:pStyle w:val="Paragraphedeliste"/>
+            </w:pPr>
+            <w:r>
+              <w:t>Début sur les requêtes de statistiques.</w:t>
+            </w:r>
+          </w:p>
+        </w:tc>
+        <w:tc>
+          <w:tcPr>
+            <w:tcW w:w="1344" w:type="pct"/>
+          </w:tcPr>
+          <w:p>
+            <w:r>
+              <w:t>Dans ma requête avec la liste pour le profil utilisateur-organisme : pas le INNER JOIN. Les liens entre les entités sont discutables (entre la table utilisateur et organisme), (car l'une et l'autre pointe se pointe dessus) et que la relation </w:t>
+            </w:r>
+            <w:proofErr w:type="gramStart"/>
+            <w:r>
+              <w:t>:INNER</w:t>
+            </w:r>
+            <w:proofErr w:type="gramEnd"/>
+            <w:r>
+              <w:t xml:space="preserve"> JOIN utilisateur </w:t>
+            </w:r>
+            <w:proofErr w:type="spellStart"/>
+            <w:r>
+              <w:t>util</w:t>
+            </w:r>
+            <w:proofErr w:type="spellEnd"/>
+            <w:r>
+              <w:t xml:space="preserve"> ON </w:t>
+            </w:r>
+            <w:proofErr w:type="spellStart"/>
+            <w:r>
+              <w:t>util.organisme_id</w:t>
+            </w:r>
+            <w:proofErr w:type="spellEnd"/>
+            <w:r>
+              <w:t xml:space="preserve"> = </w:t>
+            </w:r>
+            <w:proofErr w:type="spellStart"/>
+            <w:r>
+              <w:t>org.organisme_id</w:t>
+            </w:r>
+            <w:proofErr w:type="spellEnd"/>
+            <w:r>
+              <w:t xml:space="preserve"> n'est pas en clé secondaire car j'ai pris : INNER JOIN utilisateur </w:t>
+            </w:r>
+            <w:proofErr w:type="spellStart"/>
+            <w:r>
+              <w:t>util</w:t>
+            </w:r>
+            <w:proofErr w:type="spellEnd"/>
+            <w:r>
+              <w:t xml:space="preserve"> ON </w:t>
+            </w:r>
+            <w:proofErr w:type="spellStart"/>
+            <w:r>
+              <w:t>util.utilisateur_id</w:t>
+            </w:r>
+            <w:proofErr w:type="spellEnd"/>
+            <w:r>
+              <w:t xml:space="preserve"> = </w:t>
+            </w:r>
+            <w:proofErr w:type="spellStart"/>
+            <w:r>
+              <w:t>org.utilisateur_contact</w:t>
+            </w:r>
+            <w:proofErr w:type="spellEnd"/>
+          </w:p>
+        </w:tc>
+        <w:tc>
+          <w:tcPr>
+            <w:tcW w:w="1346" w:type="pct"/>
+          </w:tcPr>
+          <w:p>
+            <w:pPr>
+              <w:pStyle w:val="Paragraphedeliste"/>
+              <w:numPr>
+                <w:ilvl w:val="0"/>
+                <w:numId w:val="2"/>
+              </w:numPr>
+            </w:pPr>
+            <w:r>
+              <w:t xml:space="preserve">Avec Catherine faire </w:t>
+            </w:r>
+            <w:r>
+              <w:t xml:space="preserve">le </w:t>
+            </w:r>
+            <w:r>
+              <w:t>Texte</w:t>
+            </w:r>
+            <w:r>
+              <w:t xml:space="preserve"> pour l’aide</w:t>
+            </w:r>
+          </w:p>
+          <w:p>
+            <w:pPr>
+              <w:pStyle w:val="Paragraphedeliste"/>
+            </w:pPr>
+            <w:r>
+              <w:t>Route avec PA?</w:t>
+            </w:r>
+          </w:p>
+        </w:tc>
+      </w:tr>
+      <w:tr>
+        <w:tc>
+          <w:tcPr>
+            <w:tcW w:w="931" w:type="pct"/>
+          </w:tcPr>
+          <w:p>
+            <w:pPr>
+              <w:jc w:val="left"/>
+            </w:pPr>
+            <w:r>
+              <w:t>Phil</w:t>
+            </w:r>
+          </w:p>
+        </w:tc>
+        <w:tc>
+          <w:tcPr>
+            <w:tcW w:w="1379" w:type="pct"/>
+          </w:tcPr>
+          <w:p>
+            <w:pPr>
+              <w:pStyle w:val="Paragraphedeliste"/>
+            </w:pPr>
+            <w:r>
+              <w:t>Aider du monde, Liste don sur les cartes</w:t>
+            </w:r>
+          </w:p>
+          <w:p>
+            <w:pPr>
+              <w:pStyle w:val="Paragraphedeliste"/>
+            </w:pPr>
+          </w:p>
+        </w:tc>
+        <w:tc>
+          <w:tcPr>
+            <w:tcW w:w="1344" w:type="pct"/>
+          </w:tcPr>
+          <w:p>
+            <w:r>
+              <w:t>Mon saleté d'api de dépôt</w:t>
+            </w:r>
+          </w:p>
+        </w:tc>
+        <w:tc>
+          <w:tcPr>
+            <w:tcW w:w="1346" w:type="pct"/>
+          </w:tcPr>
+          <w:p>
+            <w:pPr>
+              <w:pStyle w:val="Paragraphedeliste"/>
+            </w:pPr>
+            <w:r>
+              <w:t>Aider du monde,</w:t>
+            </w:r>
+          </w:p>
+        </w:tc>
+      </w:tr>
+      <w:tr>
+        <w:tc>
+          <w:tcPr>
+            <w:tcW w:w="931" w:type="pct"/>
+          </w:tcPr>
+          <w:p>
+            <w:pPr>
+              <w:jc w:val="left"/>
+            </w:pPr>
+            <w:r>
+              <w:t>Catherine</w:t>
+            </w:r>
+          </w:p>
+        </w:tc>
+        <w:tc>
+          <w:tcPr>
+            <w:tcW w:w="1379" w:type="pct"/>
+          </w:tcPr>
+          <w:p>
+            <w:pPr>
+              <w:pStyle w:val="Paragraphedeliste"/>
+            </w:pPr>
+            <w:r>
+              <w:t xml:space="preserve">Implémenter les polices de caractères personnalisées (avec </w:t>
+            </w:r>
+            <w:proofErr w:type="spellStart"/>
+            <w:r>
+              <w:t>phil</w:t>
+            </w:r>
+            <w:proofErr w:type="spellEnd"/>
+            <w:r>
+              <w:t xml:space="preserve">), pis </w:t>
+            </w:r>
+            <w:proofErr w:type="spellStart"/>
+            <w:r>
+              <w:t>tnat</w:t>
+            </w:r>
+            <w:proofErr w:type="spellEnd"/>
+            <w:r>
+              <w:t xml:space="preserve"> qu'à faire, j'ai aussi </w:t>
+            </w:r>
+            <w:proofErr w:type="gramStart"/>
+            <w:r>
+              <w:t>implémenter</w:t>
+            </w:r>
+            <w:proofErr w:type="gramEnd"/>
+            <w:r>
+              <w:t xml:space="preserve"> ces dites polices dans les </w:t>
+            </w:r>
+            <w:proofErr w:type="spellStart"/>
+            <w:r>
+              <w:t>layout</w:t>
+            </w:r>
+            <w:proofErr w:type="spellEnd"/>
+            <w:r>
+              <w:t xml:space="preserve"> que je voulais, ainsi que commenter les </w:t>
+            </w:r>
+            <w:proofErr w:type="spellStart"/>
+            <w:r>
+              <w:t>layouts</w:t>
+            </w:r>
+            <w:proofErr w:type="spellEnd"/>
+            <w:r>
+              <w:t xml:space="preserve">. J'ai aussi commencé à faire du ménage dans les </w:t>
+            </w:r>
+            <w:proofErr w:type="spellStart"/>
+            <w:r>
+              <w:t>layouts</w:t>
+            </w:r>
+            <w:proofErr w:type="spellEnd"/>
+            <w:r>
+              <w:t>, car c'est difficile s'y retrouver.</w:t>
+            </w:r>
+          </w:p>
+        </w:tc>
+        <w:tc>
+          <w:tcPr>
+            <w:tcW w:w="1344" w:type="pct"/>
+          </w:tcPr>
+          <w:p>
+            <w:r>
+              <w:t>L'implémentation des polices. "&amp;*(/&amp;*"</w:t>
+            </w:r>
+          </w:p>
+        </w:tc>
+        <w:tc>
+          <w:tcPr>
+            <w:tcW w:w="1346" w:type="pct"/>
+          </w:tcPr>
+          <w:p>
+            <w:pPr>
+              <w:pStyle w:val="Paragraphedeliste"/>
+              <w:numPr>
+                <w:ilvl w:val="0"/>
+                <w:numId w:val="2"/>
+              </w:numPr>
+            </w:pPr>
+            <w:r>
+              <w:t>Possiblement le texte sur l'aide.</w:t>
+            </w:r>
+          </w:p>
+          <w:p>
+            <w:pPr>
+              <w:pStyle w:val="Paragraphedeliste"/>
+            </w:pPr>
+            <w:r>
+              <w:t xml:space="preserve">Continuer commenter </w:t>
+            </w:r>
+            <w:proofErr w:type="spellStart"/>
+            <w:r>
+              <w:t>layouts</w:t>
+            </w:r>
+            <w:proofErr w:type="spellEnd"/>
+          </w:p>
+        </w:tc>
+      </w:tr>
+      <w:tr>
+        <w:tc>
+          <w:tcPr>
+            <w:tcW w:w="931" w:type="pct"/>
+          </w:tcPr>
+          <w:p>
+            <w:pPr>
+              <w:jc w:val="left"/>
+            </w:pPr>
+            <w:r>
+              <w:t xml:space="preserve">Yong </w:t>
+            </w:r>
+            <w:proofErr w:type="spellStart"/>
+            <w:r>
+              <w:t>Shun</w:t>
+            </w:r>
+            <w:proofErr w:type="spellEnd"/>
+          </w:p>
+        </w:tc>
+        <w:tc>
+          <w:tcPr>
+            <w:tcW w:w="1379" w:type="pct"/>
+          </w:tcPr>
+          <w:p>
+            <w:pPr>
+              <w:pStyle w:val="Paragraphedeliste"/>
+            </w:pPr>
+            <w:r>
+              <w:t xml:space="preserve">le </w:t>
+            </w:r>
+            <w:proofErr w:type="spellStart"/>
+            <w:r>
+              <w:t>problematique</w:t>
+            </w:r>
+            <w:proofErr w:type="spellEnd"/>
+            <w:r>
+              <w:t xml:space="preserve"> d'affi</w:t>
+            </w:r>
+            <w:r>
+              <w:t xml:space="preserve">chage </w:t>
+            </w:r>
+            <w:proofErr w:type="spellStart"/>
+            <w:r>
+              <w:t>telephone</w:t>
+            </w:r>
+            <w:proofErr w:type="spellEnd"/>
+            <w:r>
+              <w:t xml:space="preserve"> est </w:t>
+            </w:r>
+            <w:proofErr w:type="spellStart"/>
+            <w:r>
+              <w:t>regler</w:t>
+            </w:r>
+            <w:proofErr w:type="spellEnd"/>
+            <w:r>
+              <w:t xml:space="preserve"> avec </w:t>
+            </w:r>
+            <w:proofErr w:type="spellStart"/>
+            <w:r>
+              <w:t>P.A</w:t>
+            </w:r>
+            <w:proofErr w:type="gramStart"/>
+            <w:r>
+              <w:t>,et</w:t>
+            </w:r>
+            <w:proofErr w:type="spellEnd"/>
+            <w:proofErr w:type="gramEnd"/>
+            <w:r>
+              <w:t xml:space="preserve"> l'affichage du profil d'utilisateur est faite.</w:t>
+            </w:r>
+          </w:p>
+        </w:tc>
+        <w:tc>
+          <w:tcPr>
+            <w:tcW w:w="1344" w:type="pct"/>
+          </w:tcPr>
+          <w:p>
+            <w:r>
+              <w:t>Afficher les données dans profil avec celles de la BD</w:t>
+            </w:r>
+          </w:p>
+        </w:tc>
+        <w:tc>
+          <w:tcPr>
+            <w:tcW w:w="1346" w:type="pct"/>
+          </w:tcPr>
+          <w:p>
+            <w:pPr>
+              <w:pStyle w:val="Paragraphedeliste"/>
+            </w:pPr>
+            <w:r>
+              <w:t xml:space="preserve">Continuer pour l’affichage des </w:t>
+            </w:r>
+            <w:proofErr w:type="spellStart"/>
+            <w:r>
+              <w:t>donées</w:t>
+            </w:r>
+            <w:proofErr w:type="spellEnd"/>
+            <w:r>
+              <w:t xml:space="preserve"> du profil utilisateur</w:t>
+            </w:r>
+          </w:p>
+        </w:tc>
+      </w:tr>
+      <w:tr>
+        <w:tc>
+          <w:tcPr>
+            <w:tcW w:w="931" w:type="pct"/>
+          </w:tcPr>
+          <w:p>
+            <w:pPr>
+              <w:jc w:val="left"/>
+            </w:pPr>
+            <w:r>
+              <w:t>René</w:t>
+            </w:r>
+          </w:p>
+        </w:tc>
+        <w:tc>
+          <w:tcPr>
+            <w:tcW w:w="1379" w:type="pct"/>
+          </w:tcPr>
+          <w:p>
+            <w:pPr>
+              <w:pStyle w:val="Paragraphedeliste"/>
+            </w:pPr>
+            <w:r>
+              <w:t>Même que Carl</w:t>
+            </w:r>
+          </w:p>
+        </w:tc>
+        <w:tc>
+          <w:tcPr>
+            <w:tcW w:w="1344" w:type="pct"/>
+          </w:tcPr>
+          <w:p>
+            <w:r>
+              <w:t>Même que Carl</w:t>
+            </w:r>
+          </w:p>
+        </w:tc>
+        <w:tc>
+          <w:tcPr>
+            <w:tcW w:w="1346" w:type="pct"/>
+          </w:tcPr>
+          <w:p>
+            <w:pPr>
+              <w:pStyle w:val="Paragraphedeliste"/>
+            </w:pPr>
+            <w:r>
+              <w:t>Continuer les tests</w:t>
+            </w:r>
+          </w:p>
+        </w:tc>
+      </w:tr>
+      <w:tr>
+        <w:tc>
+          <w:tcPr>
+            <w:tcW w:w="931" w:type="pct"/>
+          </w:tcPr>
+          <w:p>
+            <w:pPr>
+              <w:jc w:val="left"/>
+            </w:pPr>
+            <w:r>
+              <w:t>Carl</w:t>
+            </w:r>
+          </w:p>
+        </w:tc>
+        <w:tc>
+          <w:tcPr>
+            <w:tcW w:w="1379" w:type="pct"/>
+          </w:tcPr>
+          <w:p>
+            <w:pPr>
+              <w:pStyle w:val="Paragraphedeliste"/>
+            </w:pPr>
+            <w:r>
+              <w:t xml:space="preserve">J'ai travaillé sur l'option Aide, les entêtes de sections sont </w:t>
+            </w:r>
+            <w:proofErr w:type="gramStart"/>
+            <w:r>
+              <w:t>faites</w:t>
+            </w:r>
+            <w:proofErr w:type="gramEnd"/>
+            <w:r>
+              <w:t xml:space="preserve"> et il reste qu'à insérer à détailler chacune </w:t>
+            </w:r>
+            <w:r>
+              <w:lastRenderedPageBreak/>
+              <w:t>des sections par Catherine.</w:t>
+            </w:r>
+          </w:p>
+        </w:tc>
+        <w:tc>
+          <w:tcPr>
+            <w:tcW w:w="1344" w:type="pct"/>
+          </w:tcPr>
+          <w:p>
+            <w:r>
+              <w:lastRenderedPageBreak/>
+              <w:t>Légèrement avec l'</w:t>
+            </w:r>
+            <w:proofErr w:type="spellStart"/>
+            <w:r>
+              <w:t>ExpandableListView</w:t>
+            </w:r>
+            <w:proofErr w:type="spellEnd"/>
+          </w:p>
+        </w:tc>
+        <w:tc>
+          <w:tcPr>
+            <w:tcW w:w="1346" w:type="pct"/>
+          </w:tcPr>
+          <w:p>
+            <w:pPr>
+              <w:pStyle w:val="Paragraphedeliste"/>
+              <w:numPr>
+                <w:ilvl w:val="0"/>
+                <w:numId w:val="2"/>
+              </w:numPr>
+            </w:pPr>
+            <w:r>
+              <w:t xml:space="preserve">Faire le tour des </w:t>
+            </w:r>
+            <w:proofErr w:type="spellStart"/>
+            <w:r>
+              <w:t>Layout</w:t>
+            </w:r>
+            <w:proofErr w:type="spellEnd"/>
+            <w:r>
+              <w:t xml:space="preserve"> que j'ai touchés pour mieux commenter à l'intérieur.</w:t>
+            </w:r>
+          </w:p>
+          <w:p>
+            <w:pPr>
+              <w:pStyle w:val="Paragraphedeliste"/>
+            </w:pPr>
+            <w:r>
+              <w:t xml:space="preserve">Faire le tour des </w:t>
+            </w:r>
+            <w:r>
+              <w:lastRenderedPageBreak/>
+              <w:t>classes pour vérifier si tout est bien commenté</w:t>
+            </w:r>
           </w:p>
         </w:tc>
       </w:tr>
@@ -7195,7 +7854,7 @@
 </file>
 
 <file path=customXml/itemProps1.xml><?xml version="1.0" encoding="utf-8"?>
-<ds:datastoreItem xmlns:ds="http://schemas.openxmlformats.org/officeDocument/2006/customXml" ds:itemID="{E3E3CAC7-B603-40E7-9162-3194A550AFAD}">
+<ds:datastoreItem xmlns:ds="http://schemas.openxmlformats.org/officeDocument/2006/customXml" ds:itemID="{A109A1A6-74BF-47FE-9911-13B9EAA28DF6}">
   <ds:schemaRefs>
     <ds:schemaRef ds:uri="http://schemas.openxmlformats.org/officeDocument/2006/bibliography"/>
   </ds:schemaRefs>

</xml_diff>